<commit_message>
Good fixes on responsive change primary analysis. Mostly tables
</commit_message>
<xml_diff>
--- a/exports/render_vsfb.docx
+++ b/exports/render_vsfb.docx
@@ -2364,7 +2364,7 @@
         <w:pStyle w:val="FirstParagraph"/>
       </w:pPr>
       <w:r>
-        <w:t xml:space="preserve">The best-fit model (M50) predicted change in butterfly abundance as a function of: (1) the previous observation’s butterfly count, (2) average temperature, (3) time since sunrise, and (4) an interaction between maximum wind gust speed and the number of butterflies in direct sunlight. This model structure captures both the inherent clustering dynamics (through previous count) and environmental drivers of movement, while allowing wind effects to vary based on thermal conditions experienced by the cluster.</w:t>
+        <w:t xml:space="preserve">The best-fit model (M50) predicted change in butterfly abundance as a function of: (1) the previous observation’s butterfly count, (2) average temperature, (3) time since sunrise, and (4) an interaction between maximum wind gust speed and the number of butterflies in direct sunlight.</w:t>
       </w:r>
     </w:p>
     <w:p>
@@ -2372,9 +2372,9 @@
         <w:pStyle w:val="BodyText"/>
       </w:pPr>
       <w:r>
-        <w:t xml:space="preserve">Analysis of the smooth terms revealed distinct patterns in monarch responsiveness to environmental conditions (Table </w:t>
-      </w:r>
-      <w:hyperlink w:anchor="tab:export-smooth-terms-table">
+        <w:t xml:space="preserve">Statistical analysis of the model revealed significant effects for three of the four predictors (Table </w:t>
+      </w:r>
+      <w:hyperlink w:anchor="tab:m50_summary">
         <w:r>
           <w:rPr>
             <w:rStyle w:val="Hyperlink"/>
@@ -2383,16 +2383,90 @@
         </w:r>
       </w:hyperlink>
       <w:r>
-        <w:t xml:space="preserve">). The model explained substantial variation in butterfly abundance changes, with all main effects showing statistical significance except temperature, which approached significance.</w:t>
-      </w:r>
-    </w:p>
-    <w:bookmarkStart w:id="28" w:name="tab:export-smooth-terms-table"/>
+        <w:t xml:space="preserve">). The previous butterfly count (F = 12.50, p</w:t>
+      </w:r>
+      <w:r>
+        <w:t xml:space="preserve"> </w:t>
+      </w:r>
+      <m:oMath>
+        <m:r>
+          <m:rPr>
+            <m:sty m:val="p"/>
+          </m:rPr>
+          <m:t>&lt;</m:t>
+        </m:r>
+      </m:oMath>
+      <w:r>
+        <w:t xml:space="preserve"> </w:t>
+      </w:r>
+      <w:r>
+        <w:t xml:space="preserve">0.001), time since sunrise (F = 9.85, p</w:t>
+      </w:r>
+      <w:r>
+        <w:t xml:space="preserve"> </w:t>
+      </w:r>
+      <m:oMath>
+        <m:r>
+          <m:rPr>
+            <m:sty m:val="p"/>
+          </m:rPr>
+          <m:t>&lt;</m:t>
+        </m:r>
+      </m:oMath>
+      <w:r>
+        <w:t xml:space="preserve"> </w:t>
+      </w:r>
+      <w:r>
+        <w:t xml:space="preserve">0.001), and the wind-sunlight interaction (F = 4.67, p</w:t>
+      </w:r>
+      <w:r>
+        <w:t xml:space="preserve"> </w:t>
+      </w:r>
+      <m:oMath>
+        <m:r>
+          <m:rPr>
+            <m:sty m:val="p"/>
+          </m:rPr>
+          <m:t>&lt;</m:t>
+        </m:r>
+      </m:oMath>
+      <w:r>
+        <w:t xml:space="preserve"> </w:t>
+      </w:r>
+      <w:r>
+        <w:t xml:space="preserve">0.001) all showed strong statistical significance. Temperature effects approached but did not reach conventional significance thresholds (F = 3.19, p = 0.057). The model explained 6.4% of the variance in butterfly abundance changes (adjusted</w:t>
+      </w:r>
+      <w:r>
+        <w:t xml:space="preserve"> </w:t>
+      </w:r>
+      <m:oMath>
+        <m:sSup>
+          <m:e>
+            <m:r>
+              <m:t>R</m:t>
+            </m:r>
+          </m:e>
+          <m:sup>
+            <m:r>
+              <m:t>2</m:t>
+            </m:r>
+          </m:sup>
+        </m:sSup>
+      </m:oMath>
+      <w:r>
+        <w:t xml:space="preserve"> </w:t>
+      </w:r>
+      <w:r>
+        <w:t xml:space="preserve">= 0.064, n = 1894).</w:t>
+      </w:r>
+    </w:p>
+    <w:bookmarkStart w:id="28" w:name="tab:m50_summary"/>
     <w:p>
       <w:pPr>
         <w:pStyle w:val="TableCaption"/>
       </w:pPr>
       <w:r>
-        <w:t xml:space="preserve">Summary of smooth terms in the best-fit GAM model</w:t>
+        <w:t xml:space="preserve">Summary of best-fit model (M50) for predicting changes in butterfly abundance. The model uses cube-root transformed butterfly count differences as the response variable.</w:t>
       </w:r>
     </w:p>
     <w:tbl>
@@ -2400,15 +2474,14 @@
         <w:tblStyle w:val="Table"/>
         <w:tblW w:type="auto" w:w="0"/>
         <w:tblLook w:firstRow="1" w:lastRow="0" w:firstColumn="0" w:lastColumn="0" w:noHBand="0" w:noVBand="0" w:val="0020"/>
-        <w:tblCaption w:val="Summary of smooth terms in the best-fit GAM model"/>
+        <w:tblCaption w:val="Summary of best-fit model (M50) for predicting changes in butterfly abundance. The model uses cube-root transformed butterfly count differences as the response variable."/>
       </w:tblPr>
       <w:tblGrid>
-        <w:gridCol w:w="1320"/>
-        <w:gridCol w:w="1320"/>
-        <w:gridCol w:w="1320"/>
-        <w:gridCol w:w="1320"/>
-        <w:gridCol w:w="1320"/>
-        <w:gridCol w:w="1320"/>
+        <w:gridCol w:w="1584"/>
+        <w:gridCol w:w="1584"/>
+        <w:gridCol w:w="1584"/>
+        <w:gridCol w:w="1584"/>
+        <w:gridCol w:w="1584"/>
       </w:tblGrid>
       <w:tr>
         <w:trPr>
@@ -2419,17 +2492,13 @@
           <w:p>
             <w:pPr>
               <w:pStyle w:val="Compact"/>
-            </w:pPr>
-          </w:p>
-        </w:tc>
-        <w:tc>
-          <w:tcPr/>
-          <w:p>
-            <w:pPr>
-              <w:pStyle w:val="Compact"/>
               <w:jc w:val="left"/>
             </w:pPr>
             <w:r>
+              <w:rPr>
+                <w:b/>
+                <w:bCs/>
+              </w:rPr>
               <w:t xml:space="preserve">Smooth Term</w:t>
             </w:r>
           </w:p>
@@ -2439,33 +2508,45 @@
           <w:p>
             <w:pPr>
               <w:pStyle w:val="Compact"/>
-              <w:jc w:val="right"/>
-            </w:pPr>
-            <w:r>
-              <w:t xml:space="preserve">EDF</w:t>
-            </w:r>
-          </w:p>
-        </w:tc>
-        <w:tc>
-          <w:tcPr/>
-          <w:p>
-            <w:pPr>
-              <w:pStyle w:val="Compact"/>
-              <w:jc w:val="right"/>
-            </w:pPr>
-            <w:r>
-              <w:t xml:space="preserve">Ref. df</w:t>
-            </w:r>
-          </w:p>
-        </w:tc>
-        <w:tc>
-          <w:tcPr/>
-          <w:p>
-            <w:pPr>
-              <w:pStyle w:val="Compact"/>
-              <w:jc w:val="right"/>
-            </w:pPr>
-            <w:r>
+              <w:jc w:val="center"/>
+            </w:pPr>
+            <w:r>
+              <w:rPr>
+                <w:b/>
+                <w:bCs/>
+              </w:rPr>
+              <w:t xml:space="preserve">edf</w:t>
+            </w:r>
+          </w:p>
+        </w:tc>
+        <w:tc>
+          <w:tcPr/>
+          <w:p>
+            <w:pPr>
+              <w:pStyle w:val="Compact"/>
+              <w:jc w:val="center"/>
+            </w:pPr>
+            <w:r>
+              <w:rPr>
+                <w:b/>
+                <w:bCs/>
+              </w:rPr>
+              <w:t xml:space="preserve">Ref.df</w:t>
+            </w:r>
+          </w:p>
+        </w:tc>
+        <w:tc>
+          <w:tcPr/>
+          <w:p>
+            <w:pPr>
+              <w:pStyle w:val="Compact"/>
+              <w:jc w:val="center"/>
+            </w:pPr>
+            <w:r>
+              <w:rPr>
+                <w:b/>
+                <w:bCs/>
+              </w:rPr>
               <w:t xml:space="preserve">F</w:t>
             </w:r>
           </w:p>
@@ -2475,9 +2556,13 @@
           <w:p>
             <w:pPr>
               <w:pStyle w:val="Compact"/>
-              <w:jc w:val="left"/>
-            </w:pPr>
-            <w:r>
+              <w:jc w:val="center"/>
+            </w:pPr>
+            <w:r>
+              <w:rPr>
+                <w:b/>
+                <w:bCs/>
+              </w:rPr>
               <w:t xml:space="preserve">p-value</w:t>
             </w:r>
           </w:p>
@@ -2492,18 +2577,6 @@
               <w:jc w:val="left"/>
             </w:pPr>
             <w:r>
-              <w:t xml:space="preserve">s(total_butterflies_t_lag)</w:t>
-            </w:r>
-          </w:p>
-        </w:tc>
-        <w:tc>
-          <w:tcPr/>
-          <w:p>
-            <w:pPr>
-              <w:pStyle w:val="Compact"/>
-              <w:jc w:val="left"/>
-            </w:pPr>
-            <w:r>
               <w:t xml:space="preserve">Previous butterfly count</w:t>
             </w:r>
           </w:p>
@@ -2513,46 +2586,57 @@
           <w:p>
             <w:pPr>
               <w:pStyle w:val="Compact"/>
-              <w:jc w:val="right"/>
-            </w:pPr>
-            <w:r>
-              <w:t xml:space="preserve">2.409</w:t>
-            </w:r>
-          </w:p>
-        </w:tc>
-        <w:tc>
-          <w:tcPr/>
-          <w:p>
-            <w:pPr>
-              <w:pStyle w:val="Compact"/>
-              <w:jc w:val="right"/>
-            </w:pPr>
-            <w:r>
-              <w:t xml:space="preserve">2.409</w:t>
-            </w:r>
-          </w:p>
-        </w:tc>
-        <w:tc>
-          <w:tcPr/>
-          <w:p>
-            <w:pPr>
-              <w:pStyle w:val="Compact"/>
-              <w:jc w:val="right"/>
-            </w:pPr>
-            <w:r>
-              <w:t xml:space="preserve">12.500</w:t>
-            </w:r>
-          </w:p>
-        </w:tc>
-        <w:tc>
-          <w:tcPr/>
-          <w:p>
-            <w:pPr>
-              <w:pStyle w:val="Compact"/>
-              <w:jc w:val="left"/>
-            </w:pPr>
-            <w:r>
-              <w:t xml:space="preserve">9.98e-07</w:t>
+              <w:jc w:val="center"/>
+            </w:pPr>
+            <w:r>
+              <w:t xml:space="preserve">2.41</w:t>
+            </w:r>
+          </w:p>
+        </w:tc>
+        <w:tc>
+          <w:tcPr/>
+          <w:p>
+            <w:pPr>
+              <w:pStyle w:val="Compact"/>
+              <w:jc w:val="center"/>
+            </w:pPr>
+            <w:r>
+              <w:t xml:space="preserve">2.41</w:t>
+            </w:r>
+          </w:p>
+        </w:tc>
+        <w:tc>
+          <w:tcPr/>
+          <w:p>
+            <w:pPr>
+              <w:pStyle w:val="Compact"/>
+              <w:jc w:val="center"/>
+            </w:pPr>
+            <w:r>
+              <w:t xml:space="preserve">12.50</w:t>
+            </w:r>
+          </w:p>
+        </w:tc>
+        <w:tc>
+          <w:tcPr/>
+          <w:p>
+            <w:pPr>
+              <w:pStyle w:val="Compact"/>
+              <w:jc w:val="center"/>
+            </w:pPr>
+            <m:oMath>
+              <m:r>
+                <m:rPr>
+                  <m:sty m:val="p"/>
+                </m:rPr>
+                <m:t>&lt;</m:t>
+              </m:r>
+            </m:oMath>
+            <w:r>
+              <w:t xml:space="preserve"> </w:t>
+            </w:r>
+            <w:r>
+              <w:t xml:space="preserve">0.001***</w:t>
             </w:r>
           </w:p>
         </w:tc>
@@ -2566,67 +2650,55 @@
               <w:jc w:val="left"/>
             </w:pPr>
             <w:r>
-              <w:t xml:space="preserve">s(temperature_avg)</w:t>
-            </w:r>
-          </w:p>
-        </w:tc>
-        <w:tc>
-          <w:tcPr/>
-          <w:p>
-            <w:pPr>
-              <w:pStyle w:val="Compact"/>
-              <w:jc w:val="left"/>
-            </w:pPr>
-            <w:r>
-              <w:t xml:space="preserve">Temperature</w:t>
-            </w:r>
-          </w:p>
-        </w:tc>
-        <w:tc>
-          <w:tcPr/>
-          <w:p>
-            <w:pPr>
-              <w:pStyle w:val="Compact"/>
-              <w:jc w:val="right"/>
-            </w:pPr>
-            <w:r>
-              <w:t xml:space="preserve">3.674</w:t>
-            </w:r>
-          </w:p>
-        </w:tc>
-        <w:tc>
-          <w:tcPr/>
-          <w:p>
-            <w:pPr>
-              <w:pStyle w:val="Compact"/>
-              <w:jc w:val="right"/>
-            </w:pPr>
-            <w:r>
-              <w:t xml:space="preserve">3.674</w:t>
-            </w:r>
-          </w:p>
-        </w:tc>
-        <w:tc>
-          <w:tcPr/>
-          <w:p>
-            <w:pPr>
-              <w:pStyle w:val="Compact"/>
-              <w:jc w:val="right"/>
-            </w:pPr>
-            <w:r>
-              <w:t xml:space="preserve">3.193</w:t>
-            </w:r>
-          </w:p>
-        </w:tc>
-        <w:tc>
-          <w:tcPr/>
-          <w:p>
-            <w:pPr>
-              <w:pStyle w:val="Compact"/>
-              <w:jc w:val="left"/>
-            </w:pPr>
-            <w:r>
-              <w:t xml:space="preserve">0.0571</w:t>
+              <w:t xml:space="preserve">Average temperature</w:t>
+            </w:r>
+          </w:p>
+        </w:tc>
+        <w:tc>
+          <w:tcPr/>
+          <w:p>
+            <w:pPr>
+              <w:pStyle w:val="Compact"/>
+              <w:jc w:val="center"/>
+            </w:pPr>
+            <w:r>
+              <w:t xml:space="preserve">3.68</w:t>
+            </w:r>
+          </w:p>
+        </w:tc>
+        <w:tc>
+          <w:tcPr/>
+          <w:p>
+            <w:pPr>
+              <w:pStyle w:val="Compact"/>
+              <w:jc w:val="center"/>
+            </w:pPr>
+            <w:r>
+              <w:t xml:space="preserve">3.68</w:t>
+            </w:r>
+          </w:p>
+        </w:tc>
+        <w:tc>
+          <w:tcPr/>
+          <w:p>
+            <w:pPr>
+              <w:pStyle w:val="Compact"/>
+              <w:jc w:val="center"/>
+            </w:pPr>
+            <w:r>
+              <w:t xml:space="preserve">3.19</w:t>
+            </w:r>
+          </w:p>
+        </w:tc>
+        <w:tc>
+          <w:tcPr/>
+          <w:p>
+            <w:pPr>
+              <w:pStyle w:val="Compact"/>
+              <w:jc w:val="center"/>
+            </w:pPr>
+            <w:r>
+              <w:t xml:space="preserve">0.057</w:t>
             </w:r>
           </w:p>
         </w:tc>
@@ -2640,18 +2712,6 @@
               <w:jc w:val="left"/>
             </w:pPr>
             <w:r>
-              <w:t xml:space="preserve">s(time_within_day_t)</w:t>
-            </w:r>
-          </w:p>
-        </w:tc>
-        <w:tc>
-          <w:tcPr/>
-          <w:p>
-            <w:pPr>
-              <w:pStyle w:val="Compact"/>
-              <w:jc w:val="left"/>
-            </w:pPr>
-            <w:r>
               <w:t xml:space="preserve">Time since sunrise</w:t>
             </w:r>
           </w:p>
@@ -2661,46 +2721,57 @@
           <w:p>
             <w:pPr>
               <w:pStyle w:val="Compact"/>
-              <w:jc w:val="right"/>
-            </w:pPr>
-            <w:r>
-              <w:t xml:space="preserve">4.870</w:t>
-            </w:r>
-          </w:p>
-        </w:tc>
-        <w:tc>
-          <w:tcPr/>
-          <w:p>
-            <w:pPr>
-              <w:pStyle w:val="Compact"/>
-              <w:jc w:val="right"/>
-            </w:pPr>
-            <w:r>
-              <w:t xml:space="preserve">4.870</w:t>
-            </w:r>
-          </w:p>
-        </w:tc>
-        <w:tc>
-          <w:tcPr/>
-          <w:p>
-            <w:pPr>
-              <w:pStyle w:val="Compact"/>
-              <w:jc w:val="right"/>
-            </w:pPr>
-            <w:r>
-              <w:t xml:space="preserve">9.845</w:t>
-            </w:r>
-          </w:p>
-        </w:tc>
-        <w:tc>
-          <w:tcPr/>
-          <w:p>
-            <w:pPr>
-              <w:pStyle w:val="Compact"/>
-              <w:jc w:val="left"/>
-            </w:pPr>
-            <w:r>
-              <w:t xml:space="preserve">&lt; 2e-16</w:t>
+              <w:jc w:val="center"/>
+            </w:pPr>
+            <w:r>
+              <w:t xml:space="preserve">4.87</w:t>
+            </w:r>
+          </w:p>
+        </w:tc>
+        <w:tc>
+          <w:tcPr/>
+          <w:p>
+            <w:pPr>
+              <w:pStyle w:val="Compact"/>
+              <w:jc w:val="center"/>
+            </w:pPr>
+            <w:r>
+              <w:t xml:space="preserve">4.87</w:t>
+            </w:r>
+          </w:p>
+        </w:tc>
+        <w:tc>
+          <w:tcPr/>
+          <w:p>
+            <w:pPr>
+              <w:pStyle w:val="Compact"/>
+              <w:jc w:val="center"/>
+            </w:pPr>
+            <w:r>
+              <w:t xml:space="preserve">9.85</w:t>
+            </w:r>
+          </w:p>
+        </w:tc>
+        <w:tc>
+          <w:tcPr/>
+          <w:p>
+            <w:pPr>
+              <w:pStyle w:val="Compact"/>
+              <w:jc w:val="center"/>
+            </w:pPr>
+            <m:oMath>
+              <m:r>
+                <m:rPr>
+                  <m:sty m:val="p"/>
+                </m:rPr>
+                <m:t>&lt;</m:t>
+              </m:r>
+            </m:oMath>
+            <w:r>
+              <w:t xml:space="preserve"> </w:t>
+            </w:r>
+            <w:r>
+              <w:t xml:space="preserve">0.001***</w:t>
             </w:r>
           </w:p>
         </w:tc>
@@ -2714,67 +2785,115 @@
               <w:jc w:val="left"/>
             </w:pPr>
             <w:r>
-              <w:t xml:space="preserve">ti(max_gust,butterflies_direct_sun_t_lag)</w:t>
-            </w:r>
-          </w:p>
-        </w:tc>
-        <w:tc>
-          <w:tcPr/>
+              <w:t xml:space="preserve">Wind gust × Sunlight exposure</w:t>
+            </w:r>
+          </w:p>
+        </w:tc>
+        <w:tc>
+          <w:tcPr/>
+          <w:p>
+            <w:pPr>
+              <w:pStyle w:val="Compact"/>
+              <w:jc w:val="center"/>
+            </w:pPr>
+            <w:r>
+              <w:t xml:space="preserve">7.35</w:t>
+            </w:r>
+          </w:p>
+        </w:tc>
+        <w:tc>
+          <w:tcPr/>
+          <w:p>
+            <w:pPr>
+              <w:pStyle w:val="Compact"/>
+              <w:jc w:val="center"/>
+            </w:pPr>
+            <w:r>
+              <w:t xml:space="preserve">7.35</w:t>
+            </w:r>
+          </w:p>
+        </w:tc>
+        <w:tc>
+          <w:tcPr/>
+          <w:p>
+            <w:pPr>
+              <w:pStyle w:val="Compact"/>
+              <w:jc w:val="center"/>
+            </w:pPr>
+            <w:r>
+              <w:t xml:space="preserve">4.67</w:t>
+            </w:r>
+          </w:p>
+        </w:tc>
+        <w:tc>
+          <w:tcPr/>
+          <w:p>
+            <w:pPr>
+              <w:pStyle w:val="Compact"/>
+              <w:jc w:val="center"/>
+            </w:pPr>
+            <m:oMath>
+              <m:r>
+                <m:rPr>
+                  <m:sty m:val="p"/>
+                </m:rPr>
+                <m:t>&lt;</m:t>
+              </m:r>
+            </m:oMath>
+            <w:r>
+              <w:t xml:space="preserve"> </w:t>
+            </w:r>
+            <w:r>
+              <w:t xml:space="preserve">0.001***</w:t>
+            </w:r>
+          </w:p>
+        </w:tc>
+      </w:tr>
+      <w:tr>
+        <w:tc>
+          <w:tcPr>
+            <w:gridSpan w:val="5"/>
+          </w:tcPr>
           <w:p>
             <w:pPr>
               <w:pStyle w:val="Compact"/>
               <w:jc w:val="left"/>
             </w:pPr>
             <w:r>
-              <w:t xml:space="preserve">Butterflies in direct sun</w:t>
-            </w:r>
-          </w:p>
-        </w:tc>
-        <w:tc>
-          <w:tcPr/>
-          <w:p>
-            <w:pPr>
-              <w:pStyle w:val="Compact"/>
-              <w:jc w:val="right"/>
-            </w:pPr>
-            <w:r>
-              <w:t xml:space="preserve">7.348</w:t>
-            </w:r>
-          </w:p>
-        </w:tc>
-        <w:tc>
-          <w:tcPr/>
-          <w:p>
-            <w:pPr>
-              <w:pStyle w:val="Compact"/>
-              <w:jc w:val="right"/>
-            </w:pPr>
-            <w:r>
-              <w:t xml:space="preserve">7.348</w:t>
-            </w:r>
-          </w:p>
-        </w:tc>
-        <w:tc>
-          <w:tcPr/>
-          <w:p>
-            <w:pPr>
-              <w:pStyle w:val="Compact"/>
-              <w:jc w:val="right"/>
-            </w:pPr>
-            <w:r>
-              <w:t xml:space="preserve">4.666</w:t>
-            </w:r>
-          </w:p>
-        </w:tc>
-        <w:tc>
-          <w:tcPr/>
-          <w:p>
-            <w:pPr>
-              <w:pStyle w:val="Compact"/>
-              <w:jc w:val="left"/>
-            </w:pPr>
-            <w:r>
-              <w:t xml:space="preserve">5.55e-05</w:t>
+              <w:rPr>
+                <w:i/>
+                <w:iCs/>
+              </w:rPr>
+              <w:t xml:space="preserve">Model performance:</w:t>
+            </w:r>
+            <w:r>
+              <w:t xml:space="preserve"> </w:t>
+            </w:r>
+            <w:r>
+              <w:t xml:space="preserve">Adj.</w:t>
+            </w:r>
+            <w:r>
+              <w:t xml:space="preserve"> </w:t>
+            </w:r>
+            <m:oMath>
+              <m:sSup>
+                <m:e>
+                  <m:r>
+                    <m:t>R</m:t>
+                  </m:r>
+                </m:e>
+                <m:sup>
+                  <m:r>
+                    <m:t>2</m:t>
+                  </m:r>
+                </m:sup>
+              </m:sSup>
+            </m:oMath>
+            <w:r>
+              <w:t xml:space="preserve"> </w:t>
+            </w:r>
+            <w:r>
+              <w:t xml:space="preserve">= 0.064, Scale est. = 4.03, n = 1894</w:t>
             </w:r>
           </w:p>
         </w:tc>

</xml_diff>

<commit_message>
Fixed table formatting in main 30 min tables
</commit_message>
<xml_diff>
--- a/exports/render_vsfb.docx
+++ b/exports/render_vsfb.docx
@@ -1894,12 +1894,11 @@
         <w:tblCaption w:val="Top 5 models ranked by AIC (30-minute analysis)"/>
       </w:tblPr>
       <w:tblGrid>
-        <w:gridCol w:w="1320"/>
-        <w:gridCol w:w="1320"/>
-        <w:gridCol w:w="1320"/>
-        <w:gridCol w:w="1320"/>
-        <w:gridCol w:w="1320"/>
-        <w:gridCol w:w="1320"/>
+        <w:gridCol w:w="1584"/>
+        <w:gridCol w:w="1584"/>
+        <w:gridCol w:w="1584"/>
+        <w:gridCol w:w="1584"/>
+        <w:gridCol w:w="1584"/>
       </w:tblGrid>
       <w:tr>
         <w:trPr>
@@ -1948,8 +1947,16 @@
               <w:pStyle w:val="Compact"/>
               <w:jc w:val="right"/>
             </w:pPr>
-            <w:r>
-              <w:t xml:space="preserve">Delta_AIC</w:t>
+            <m:oMath>
+              <m:r>
+                <m:rPr>
+                  <m:sty m:val="p"/>
+                </m:rPr>
+                <m:t>Δ</m:t>
+              </m:r>
+            </m:oMath>
+            <w:r>
+              <w:t xml:space="preserve">AIC</w:t>
             </w:r>
           </w:p>
         </w:tc>
@@ -1962,18 +1969,6 @@
             </w:pPr>
             <w:r>
               <w:t xml:space="preserve">Weight</w:t>
-            </w:r>
-          </w:p>
-        </w:tc>
-        <w:tc>
-          <w:tcPr/>
-          <w:p>
-            <w:pPr>
-              <w:pStyle w:val="Compact"/>
-              <w:jc w:val="right"/>
-            </w:pPr>
-            <w:r>
-              <w:t xml:space="preserve">Wind_p</w:t>
             </w:r>
           </w:p>
         </w:tc>
@@ -2011,7 +2006,7 @@
               <w:jc w:val="right"/>
             </w:pPr>
             <w:r>
-              <w:t xml:space="preserve">8074.029</w:t>
+              <w:t xml:space="preserve">8074.03</w:t>
             </w:r>
           </w:p>
         </w:tc>
@@ -2023,7 +2018,7 @@
               <w:jc w:val="right"/>
             </w:pPr>
             <w:r>
-              <w:t xml:space="preserve">0.000</w:t>
+              <w:t xml:space="preserve">0.00</w:t>
             </w:r>
           </w:p>
         </w:tc>
@@ -2035,19 +2030,7 @@
               <w:jc w:val="right"/>
             </w:pPr>
             <w:r>
-              <w:t xml:space="preserve">0.8579</w:t>
-            </w:r>
-          </w:p>
-        </w:tc>
-        <w:tc>
-          <w:tcPr/>
-          <w:p>
-            <w:pPr>
-              <w:pStyle w:val="Compact"/>
-              <w:jc w:val="right"/>
-            </w:pPr>
-            <w:r>
-              <w:t xml:space="preserve">5.55e-05</w:t>
+              <w:t xml:space="preserve">0.86</w:t>
             </w:r>
           </w:p>
         </w:tc>
@@ -2085,7 +2068,7 @@
               <w:jc w:val="right"/>
             </w:pPr>
             <w:r>
-              <w:t xml:space="preserve">8077.862</w:t>
+              <w:t xml:space="preserve">8077.86</w:t>
             </w:r>
           </w:p>
         </w:tc>
@@ -2097,7 +2080,7 @@
               <w:jc w:val="right"/>
             </w:pPr>
             <w:r>
-              <w:t xml:space="preserve">3.834</w:t>
+              <w:t xml:space="preserve">3.83</w:t>
             </w:r>
           </w:p>
         </w:tc>
@@ -2109,19 +2092,7 @@
               <w:jc w:val="right"/>
             </w:pPr>
             <w:r>
-              <w:t xml:space="preserve">0.1262</w:t>
-            </w:r>
-          </w:p>
-        </w:tc>
-        <w:tc>
-          <w:tcPr/>
-          <w:p>
-            <w:pPr>
-              <w:pStyle w:val="Compact"/>
-              <w:jc w:val="right"/>
-            </w:pPr>
-            <w:r>
-              <w:t xml:space="preserve">NA</w:t>
+              <w:t xml:space="preserve">0.13</w:t>
             </w:r>
           </w:p>
         </w:tc>
@@ -2159,7 +2130,7 @@
               <w:jc w:val="right"/>
             </w:pPr>
             <w:r>
-              <w:t xml:space="preserve">8082.898</w:t>
+              <w:t xml:space="preserve">8082.90</w:t>
             </w:r>
           </w:p>
         </w:tc>
@@ -2171,7 +2142,7 @@
               <w:jc w:val="right"/>
             </w:pPr>
             <w:r>
-              <w:t xml:space="preserve">8.869</w:t>
+              <w:t xml:space="preserve">8.87</w:t>
             </w:r>
           </w:p>
         </w:tc>
@@ -2183,19 +2154,7 @@
               <w:jc w:val="right"/>
             </w:pPr>
             <w:r>
-              <w:t xml:space="preserve">0.0102</w:t>
-            </w:r>
-          </w:p>
-        </w:tc>
-        <w:tc>
-          <w:tcPr/>
-          <w:p>
-            <w:pPr>
-              <w:pStyle w:val="Compact"/>
-              <w:jc w:val="right"/>
-            </w:pPr>
-            <w:r>
-              <w:t xml:space="preserve">NA</w:t>
+              <w:t xml:space="preserve">0.01</w:t>
             </w:r>
           </w:p>
         </w:tc>
@@ -2233,7 +2192,7 @@
               <w:jc w:val="right"/>
             </w:pPr>
             <w:r>
-              <w:t xml:space="preserve">8084.049</w:t>
+              <w:t xml:space="preserve">8084.05</w:t>
             </w:r>
           </w:p>
         </w:tc>
@@ -2245,7 +2204,7 @@
               <w:jc w:val="right"/>
             </w:pPr>
             <w:r>
-              <w:t xml:space="preserve">10.020</w:t>
+              <w:t xml:space="preserve">10.02</w:t>
             </w:r>
           </w:p>
         </w:tc>
@@ -2257,19 +2216,7 @@
               <w:jc w:val="right"/>
             </w:pPr>
             <w:r>
-              <w:t xml:space="preserve">0.0057</w:t>
-            </w:r>
-          </w:p>
-        </w:tc>
-        <w:tc>
-          <w:tcPr/>
-          <w:p>
-            <w:pPr>
-              <w:pStyle w:val="Compact"/>
-              <w:jc w:val="right"/>
-            </w:pPr>
-            <w:r>
-              <w:t xml:space="preserve">2.18e-01</w:t>
+              <w:t xml:space="preserve">0.01</w:t>
             </w:r>
           </w:p>
         </w:tc>
@@ -2307,7 +2254,7 @@
               <w:jc w:val="right"/>
             </w:pPr>
             <w:r>
-              <w:t xml:space="preserve">8092.722</w:t>
+              <w:t xml:space="preserve">8092.72</w:t>
             </w:r>
           </w:p>
         </w:tc>
@@ -2319,7 +2266,7 @@
               <w:jc w:val="right"/>
             </w:pPr>
             <w:r>
-              <w:t xml:space="preserve">18.693</w:t>
+              <w:t xml:space="preserve">18.69</w:t>
             </w:r>
           </w:p>
         </w:tc>
@@ -2331,19 +2278,7 @@
               <w:jc w:val="right"/>
             </w:pPr>
             <w:r>
-              <w:t xml:space="preserve">0.0001</w:t>
-            </w:r>
-          </w:p>
-        </w:tc>
-        <w:tc>
-          <w:tcPr/>
-          <w:p>
-            <w:pPr>
-              <w:pStyle w:val="Compact"/>
-              <w:jc w:val="right"/>
-            </w:pPr>
-            <w:r>
-              <w:t xml:space="preserve">1.13e-05</w:t>
+              <w:t xml:space="preserve">0.00</w:t>
             </w:r>
           </w:p>
         </w:tc>

</xml_diff>

<commit_message>
beefed up interpretation of interaction plot
</commit_message>
<xml_diff>
--- a/exports/render_vsfb.docx
+++ b/exports/render_vsfb.docx
@@ -2916,7 +2916,7 @@
         <w:pStyle w:val="BodyText"/>
       </w:pPr>
       <w:r>
-        <w:t xml:space="preserve">The tensor interaction between wind speed and butterflies in direct sun (p &lt; 0.001) revealed a conditional relationship where wind effects depended on solar exposure conditions (Figure </w:t>
+        <w:t xml:space="preserve">The tensor interaction between wind speed and butterflies in direct sun (p &lt; 0.001) revealed a complex conditional relationship where wind effects depended on solar exposure conditions (Figure </w:t>
       </w:r>
       <w:hyperlink w:anchor="fig:interaction_wind_sun">
         <w:r>
@@ -2927,7 +2927,7 @@
         </w:r>
       </w:hyperlink>
       <w:r>
-        <w:t xml:space="preserve">). This interaction term improved model fit substantially, suggesting that the influence of wind on cluster dynamics varies with the thermal environment experienced by roosting monarchs.</w:t>
+        <w:t xml:space="preserve">). When butterflies in direct sun were held at zero (all butterflies in indirect light), cluster size changes showed no consistent trend across the observed wind speed range (0-12 m/s). Conversely, when wind was held constant, low numbers of butterflies in direct sun were associated with decreasing cluster sizes, while higher counts led to increasing cluster sizes. At low butterfly counts in direct sun, the wind effect showed distinct patterns: clusters decreased in size at very calm winds (&lt;1 m/s), showed no change from 1-3 m/s, and tended to increase from 4-8 m/s. At moderate wind speeds (1-3 m/s) and high butterfly counts (&gt;100), cluster sizes tended to decrease. However, as wind speeds exceeded 3 m/s at these same butterfly counts, the pattern reversed, with cluster sizes increasing. The red dashed line at 2 m/s indicates the behavioral threshold identified in previous analyses. Gray regions mask areas too distant from observed data points for reliable interpretation, and caution is warranted when interpreting the strongest partial effects at the edges of the data distribution, where observations are sparse and interpolation artifacts may occur. Notably, the overwhelming majority of observations occurred at very low butterfly counts in direct sun, emphasizing that most clustering behavior happens when few butterflies are exposed to direct sunlight.</w:t>
       </w:r>
     </w:p>
     <w:bookmarkStart w:id="36" w:name="fig:interaction_wind_sun"/>
@@ -2983,7 +2983,7 @@
         <w:pStyle w:val="ImageCaption"/>
       </w:pPr>
       <w:r>
-        <w:t xml:space="preserve">Interaction effect between maximum wind gust speed and butterflies in direct sun on abundance changes. The tensor smooth interaction reveals how wind effects vary with solar exposure conditions.</w:t>
+        <w:t xml:space="preserve">Tensor smooth interaction between maximum wind speed (m/s) and butterflies in direct sun on cluster size changes. Color gradient indicates partial effect magnitude (red = positive, blue = negative). Black points show observed data distribution. Red dashed line marks the 2 m/s behavioral threshold. Gray regions indicate areas beyond reliable interpolation range.</w:t>
       </w:r>
     </w:p>
     <w:bookmarkEnd w:id="36"/>

</xml_diff>

<commit_message>
Added basis dimension checks
</commit_message>
<xml_diff>
--- a/exports/render_vsfb.docx
+++ b/exports/render_vsfb.docx
@@ -2,7 +2,7 @@
 <file path=word/document.xml><?xml version="1.0" encoding="utf-8"?>
 <w:document xmlns:w="http://schemas.openxmlformats.org/wordprocessingml/2006/main" xmlns:m="http://schemas.openxmlformats.org/officeDocument/2006/math" xmlns:r="http://schemas.openxmlformats.org/officeDocument/2006/relationships" xmlns:o="urn:schemas-microsoft-com:office:office" xmlns:v="urn:schemas-microsoft-com:vml" xmlns:w10="urn:schemas-microsoft-com:office:word" xmlns:a="http://schemas.openxmlformats.org/drawingml/2006/main" xmlns:pic="http://schemas.openxmlformats.org/drawingml/2006/picture" xmlns:wp="http://schemas.openxmlformats.org/drawingml/2006/wordprocessingDrawing">
   <w:body>
-    <w:bookmarkStart w:id="188" w:name="ch:introduction"/>
+    <w:bookmarkStart w:id="189" w:name="ch:introduction"/>
     <w:p>
       <w:pPr>
         <w:pStyle w:val="Heading1"/>
@@ -1760,7 +1760,7 @@
     <w:bookmarkEnd w:id="23"/>
     <w:bookmarkEnd w:id="24"/>
     <w:bookmarkEnd w:id="25"/>
-    <w:bookmarkStart w:id="57" w:name="results"/>
+    <w:bookmarkStart w:id="58" w:name="results"/>
     <w:p>
       <w:pPr>
         <w:pStyle w:val="Heading2"/>
@@ -1819,7 +1819,7 @@
       </w:r>
     </w:p>
     <w:bookmarkEnd w:id="26"/>
-    <w:bookmarkStart w:id="53" w:name="responsive-change"/>
+    <w:bookmarkStart w:id="54" w:name="responsive-change"/>
     <w:p>
       <w:pPr>
         <w:pStyle w:val="Heading3"/>
@@ -2988,7 +2988,7 @@
     </w:p>
     <w:bookmarkEnd w:id="36"/>
     <w:bookmarkEnd w:id="37"/>
-    <w:bookmarkStart w:id="46" w:name="model-diagnostics"/>
+    <w:bookmarkStart w:id="47" w:name="model-diagnostics"/>
     <w:p>
       <w:pPr>
         <w:pStyle w:val="Heading4"/>
@@ -3013,10 +3013,430 @@
         </w:r>
       </w:hyperlink>
       <w:r>
-        <w:t xml:space="preserve">). Residual versus fitted value plots showed no systematic patterns or heteroscedasticity, indicating appropriate model structure. The quantile-quantile plot revealed approximately normal residual distribution with minor deviations in the tails, acceptable given the large sample size and complexity of ecological data. Basis dimension checks indicated adequate smoothing parameter selection, with all k-indices near 1.0 and p-values &gt; 0.05, except for time since sunrise which showed marginal evidence of potential undersmoothing (k-index = 0.96, p = 0.065).</w:t>
-      </w:r>
-    </w:p>
-    <w:bookmarkStart w:id="41" w:name="fig:model_diagnostics_30min"/>
+        <w:t xml:space="preserve">). Residual versus fitted value plots showed no systematic patterns or heteroscedasticity, indicating appropriate model structure. The quantile-quantile plot revealed approximately normal residual distribution with minor deviations in the tails, acceptable given the large sample size and complexity of ecological data.</w:t>
+      </w:r>
+    </w:p>
+    <w:p>
+      <w:pPr>
+        <w:pStyle w:val="BodyText"/>
+      </w:pPr>
+      <w:r>
+        <w:t xml:space="preserve">Basis dimension checks confirmed adequate smoothing parameter selection for all model terms (Table </w:t>
+      </w:r>
+      <w:hyperlink w:anchor="tab:gam_basis_check">
+        <w:r>
+          <w:rPr>
+            <w:rStyle w:val="Hyperlink"/>
+          </w:rPr>
+          <w:t xml:space="preserve">1.2</w:t>
+        </w:r>
+      </w:hyperlink>
+      <w:r>
+        <w:t xml:space="preserve">). All smooth functions showed k-index values near 1.0, indicating sufficient basis dimensions to capture the underlying functional forms. None of the smooth terms showed evidence of undersmoothing (all p-values &gt; 0.05), with the possible exception of time within day which showed marginal evidence (k-index = 0.96, p = 0.065). These diagnostics confirm that the chosen basis dimensions adequately represent the complexity of the smooth relationships without overfitting.</w:t>
+      </w:r>
+    </w:p>
+    <w:bookmarkStart w:id="38" w:name="tab:gam_basis_check"/>
+    <w:p>
+      <w:pPr>
+        <w:pStyle w:val="TableCaption"/>
+      </w:pPr>
+      <w:r>
+        <w:t xml:space="preserve">Basis dimension adequacy checks for smooth terms in best-fit GAMM model (M50). Low p-values (k-index &lt; 1) may indicate insufficient basis dimensions, particularly when edf approaches k’.</w:t>
+      </w:r>
+    </w:p>
+    <w:tbl>
+      <w:tblPr>
+        <w:tblStyle w:val="Table"/>
+        <w:tblW w:type="auto" w:w="0"/>
+        <w:tblLook w:firstRow="1" w:lastRow="0" w:firstColumn="0" w:lastColumn="0" w:noHBand="0" w:noVBand="0" w:val="0020"/>
+        <w:tblCaption w:val="Basis dimension adequacy checks for smooth terms in best-fit GAMM model (M50). Low p-values (k-index &lt; 1) may indicate insufficient basis dimensions, particularly when edf approaches k’."/>
+      </w:tblPr>
+      <w:tblGrid>
+        <w:gridCol w:w="1584"/>
+        <w:gridCol w:w="1584"/>
+        <w:gridCol w:w="1584"/>
+        <w:gridCol w:w="1584"/>
+        <w:gridCol w:w="1584"/>
+      </w:tblGrid>
+      <w:tr>
+        <w:trPr>
+          <w:tblHeader w:val="on"/>
+        </w:trPr>
+        <w:tc>
+          <w:tcPr/>
+          <w:p>
+            <w:pPr>
+              <w:pStyle w:val="Compact"/>
+              <w:jc w:val="left"/>
+            </w:pPr>
+            <w:r>
+              <w:t xml:space="preserve">Smooth Term</w:t>
+            </w:r>
+          </w:p>
+        </w:tc>
+        <w:tc>
+          <w:tcPr/>
+          <w:p>
+            <w:pPr>
+              <w:pStyle w:val="Compact"/>
+              <w:jc w:val="right"/>
+            </w:pPr>
+            <w:r>
+              <w:t xml:space="preserve">k’</w:t>
+            </w:r>
+          </w:p>
+        </w:tc>
+        <w:tc>
+          <w:tcPr/>
+          <w:p>
+            <w:pPr>
+              <w:pStyle w:val="Compact"/>
+              <w:jc w:val="right"/>
+            </w:pPr>
+            <w:r>
+              <w:t xml:space="preserve">edf</w:t>
+            </w:r>
+          </w:p>
+        </w:tc>
+        <w:tc>
+          <w:tcPr/>
+          <w:p>
+            <w:pPr>
+              <w:pStyle w:val="Compact"/>
+              <w:jc w:val="right"/>
+            </w:pPr>
+            <w:r>
+              <w:t xml:space="preserve">k-index</w:t>
+            </w:r>
+          </w:p>
+        </w:tc>
+        <w:tc>
+          <w:tcPr/>
+          <w:p>
+            <w:pPr>
+              <w:pStyle w:val="Compact"/>
+              <w:jc w:val="center"/>
+            </w:pPr>
+            <w:r>
+              <w:t xml:space="preserve">p-value</w:t>
+            </w:r>
+          </w:p>
+        </w:tc>
+      </w:tr>
+      <w:tr>
+        <w:tc>
+          <w:tcPr/>
+          <w:p>
+            <w:pPr>
+              <w:pStyle w:val="Compact"/>
+              <w:jc w:val="left"/>
+            </w:pPr>
+            <w:r>
+              <w:t xml:space="preserve">s(total butterflies</w:t>
+            </w:r>
+            <w:r>
+              <w:t xml:space="preserve"> </w:t>
+            </w:r>
+            <m:oMath>
+              <m:sSub>
+                <m:e>
+                  <m:r>
+                    <m:t>t</m:t>
+                  </m:r>
+                </m:e>
+                <m:sub>
+                  <m:r>
+                    <m:t>l</m:t>
+                  </m:r>
+                  <m:r>
+                    <m:t>a</m:t>
+                  </m:r>
+                  <m:r>
+                    <m:t>g</m:t>
+                  </m:r>
+                </m:sub>
+              </m:sSub>
+            </m:oMath>
+            <w:r>
+              <w:t xml:space="preserve">)</w:t>
+            </w:r>
+          </w:p>
+        </w:tc>
+        <w:tc>
+          <w:tcPr/>
+          <w:p>
+            <w:pPr>
+              <w:pStyle w:val="Compact"/>
+              <w:jc w:val="right"/>
+            </w:pPr>
+            <w:r>
+              <w:t xml:space="preserve">9.00</w:t>
+            </w:r>
+          </w:p>
+        </w:tc>
+        <w:tc>
+          <w:tcPr/>
+          <w:p>
+            <w:pPr>
+              <w:pStyle w:val="Compact"/>
+              <w:jc w:val="right"/>
+            </w:pPr>
+            <w:r>
+              <w:t xml:space="preserve">2.41</w:t>
+            </w:r>
+          </w:p>
+        </w:tc>
+        <w:tc>
+          <w:tcPr/>
+          <w:p>
+            <w:pPr>
+              <w:pStyle w:val="Compact"/>
+              <w:jc w:val="right"/>
+            </w:pPr>
+            <w:r>
+              <w:t xml:space="preserve">1.00</w:t>
+            </w:r>
+          </w:p>
+        </w:tc>
+        <w:tc>
+          <w:tcPr/>
+          <w:p>
+            <w:pPr>
+              <w:pStyle w:val="Compact"/>
+              <w:jc w:val="center"/>
+            </w:pPr>
+            <w:r>
+              <w:t xml:space="preserve">0.735</w:t>
+            </w:r>
+          </w:p>
+        </w:tc>
+      </w:tr>
+      <w:tr>
+        <w:tc>
+          <w:tcPr/>
+          <w:p>
+            <w:pPr>
+              <w:pStyle w:val="Compact"/>
+              <w:jc w:val="left"/>
+            </w:pPr>
+            <w:r>
+              <w:t xml:space="preserve">s(temperature avg)</w:t>
+            </w:r>
+          </w:p>
+        </w:tc>
+        <w:tc>
+          <w:tcPr/>
+          <w:p>
+            <w:pPr>
+              <w:pStyle w:val="Compact"/>
+              <w:jc w:val="right"/>
+            </w:pPr>
+            <w:r>
+              <w:t xml:space="preserve">9.00</w:t>
+            </w:r>
+          </w:p>
+        </w:tc>
+        <w:tc>
+          <w:tcPr/>
+          <w:p>
+            <w:pPr>
+              <w:pStyle w:val="Compact"/>
+              <w:jc w:val="right"/>
+            </w:pPr>
+            <w:r>
+              <w:t xml:space="preserve">3.67</w:t>
+            </w:r>
+          </w:p>
+        </w:tc>
+        <w:tc>
+          <w:tcPr/>
+          <w:p>
+            <w:pPr>
+              <w:pStyle w:val="Compact"/>
+              <w:jc w:val="right"/>
+            </w:pPr>
+            <w:r>
+              <w:t xml:space="preserve">1.02</w:t>
+            </w:r>
+          </w:p>
+        </w:tc>
+        <w:tc>
+          <w:tcPr/>
+          <w:p>
+            <w:pPr>
+              <w:pStyle w:val="Compact"/>
+              <w:jc w:val="center"/>
+            </w:pPr>
+            <w:r>
+              <w:t xml:space="preserve">0.895</w:t>
+            </w:r>
+          </w:p>
+        </w:tc>
+      </w:tr>
+      <w:tr>
+        <w:tc>
+          <w:tcPr/>
+          <w:p>
+            <w:pPr>
+              <w:pStyle w:val="Compact"/>
+              <w:jc w:val="left"/>
+            </w:pPr>
+            <w:r>
+              <w:t xml:space="preserve">s(time within day</w:t>
+            </w:r>
+            <w:r>
+              <w:t xml:space="preserve"> </w:t>
+            </w:r>
+            <m:oMath>
+              <m:r>
+                <m:t>t</m:t>
+              </m:r>
+            </m:oMath>
+            <w:r>
+              <w:t xml:space="preserve">)</w:t>
+            </w:r>
+          </w:p>
+        </w:tc>
+        <w:tc>
+          <w:tcPr/>
+          <w:p>
+            <w:pPr>
+              <w:pStyle w:val="Compact"/>
+              <w:jc w:val="right"/>
+            </w:pPr>
+            <w:r>
+              <w:t xml:space="preserve">9.00</w:t>
+            </w:r>
+          </w:p>
+        </w:tc>
+        <w:tc>
+          <w:tcPr/>
+          <w:p>
+            <w:pPr>
+              <w:pStyle w:val="Compact"/>
+              <w:jc w:val="right"/>
+            </w:pPr>
+            <w:r>
+              <w:t xml:space="preserve">4.87</w:t>
+            </w:r>
+          </w:p>
+        </w:tc>
+        <w:tc>
+          <w:tcPr/>
+          <w:p>
+            <w:pPr>
+              <w:pStyle w:val="Compact"/>
+              <w:jc w:val="right"/>
+            </w:pPr>
+            <w:r>
+              <w:t xml:space="preserve">0.96</w:t>
+            </w:r>
+          </w:p>
+        </w:tc>
+        <w:tc>
+          <w:tcPr/>
+          <w:p>
+            <w:pPr>
+              <w:pStyle w:val="Compact"/>
+              <w:jc w:val="center"/>
+            </w:pPr>
+            <w:r>
+              <w:t xml:space="preserve">0.065</w:t>
+            </w:r>
+          </w:p>
+        </w:tc>
+      </w:tr>
+      <w:tr>
+        <w:tc>
+          <w:tcPr/>
+          <w:p>
+            <w:pPr>
+              <w:pStyle w:val="Compact"/>
+              <w:jc w:val="left"/>
+            </w:pPr>
+            <w:r>
+              <w:t xml:space="preserve">ti(max gust, butterflies direct sun</w:t>
+            </w:r>
+            <w:r>
+              <w:t xml:space="preserve"> </w:t>
+            </w:r>
+            <m:oMath>
+              <m:sSub>
+                <m:e>
+                  <m:r>
+                    <m:t>t</m:t>
+                  </m:r>
+                </m:e>
+                <m:sub>
+                  <m:r>
+                    <m:t>l</m:t>
+                  </m:r>
+                  <m:r>
+                    <m:t>a</m:t>
+                  </m:r>
+                  <m:r>
+                    <m:t>g</m:t>
+                  </m:r>
+                </m:sub>
+              </m:sSub>
+            </m:oMath>
+            <w:r>
+              <w:t xml:space="preserve">)</w:t>
+            </w:r>
+          </w:p>
+        </w:tc>
+        <w:tc>
+          <w:tcPr/>
+          <w:p>
+            <w:pPr>
+              <w:pStyle w:val="Compact"/>
+              <w:jc w:val="right"/>
+            </w:pPr>
+            <w:r>
+              <w:t xml:space="preserve">16.00</w:t>
+            </w:r>
+          </w:p>
+        </w:tc>
+        <w:tc>
+          <w:tcPr/>
+          <w:p>
+            <w:pPr>
+              <w:pStyle w:val="Compact"/>
+              <w:jc w:val="right"/>
+            </w:pPr>
+            <w:r>
+              <w:t xml:space="preserve">7.35</w:t>
+            </w:r>
+          </w:p>
+        </w:tc>
+        <w:tc>
+          <w:tcPr/>
+          <w:p>
+            <w:pPr>
+              <w:pStyle w:val="Compact"/>
+              <w:jc w:val="right"/>
+            </w:pPr>
+            <w:r>
+              <w:t xml:space="preserve">0.99</w:t>
+            </w:r>
+          </w:p>
+        </w:tc>
+        <w:tc>
+          <w:tcPr/>
+          <w:p>
+            <w:pPr>
+              <w:pStyle w:val="Compact"/>
+              <w:jc w:val="center"/>
+            </w:pPr>
+            <w:r>
+              <w:t xml:space="preserve">0.490</w:t>
+            </w:r>
+          </w:p>
+        </w:tc>
+      </w:tr>
+    </w:tbl>
+    <w:bookmarkEnd w:id="38"/>
+    <w:bookmarkStart w:id="42" w:name="fig:model_diagnostics_30min"/>
     <w:p>
       <w:pPr>
         <w:pStyle w:val="CaptionedFigure"/>
@@ -3026,18 +3446,18 @@
           <wp:inline>
             <wp:extent cx="4800600" cy="2000250"/>
             <wp:effectExtent b="0" l="0" r="0" t="0"/>
-            <wp:docPr descr="" title="" id="39" name="Picture"/>
+            <wp:docPr descr="" title="" id="40" name="Picture"/>
             <a:graphic>
               <a:graphicData uri="http://schemas.openxmlformats.org/drawingml/2006/picture">
                 <pic:pic>
                   <pic:nvPicPr>
-                    <pic:cNvPr descr="supplemental/results/30_min/figures/diag_qq_and_residuals_1x2.png" id="40" name="Picture"/>
+                    <pic:cNvPr descr="supplemental/results/30_min/figures/diag_qq_and_residuals_1x2.png" id="41" name="Picture"/>
                     <pic:cNvPicPr>
                       <a:picLocks noChangeArrowheads="1" noChangeAspect="1"/>
                     </pic:cNvPicPr>
                   </pic:nvPicPr>
                   <pic:blipFill>
-                    <a:blip r:embed="rId38"/>
+                    <a:blip r:embed="rId39"/>
                     <a:stretch>
                       <a:fillRect/>
                     </a:stretch>
@@ -3072,7 +3492,7 @@
         <w:t xml:space="preserve">Diagnostic plots for the best-fit GAMM model (M50). Left panel shows quantile-quantile plot comparing model residuals to theoretical normal distribution. Right panel displays residuals versus fitted values to assess homoscedasticity and model adequacy.</w:t>
       </w:r>
     </w:p>
-    <w:bookmarkEnd w:id="41"/>
+    <w:bookmarkEnd w:id="42"/>
     <w:p>
       <w:pPr>
         <w:pStyle w:val="BodyText"/>
@@ -3092,7 +3512,7 @@
         <w:t xml:space="preserve">). The autocorrelation function showed rapid decay with all lags beyond lag 1 falling within the significance bounds, confirming that the model adequately captured temporal dependencies in the data. This indicates that our mixed-effects structure with autoregressive errors appropriately addressed the repeated measures nature of the time-series observations.</w:t>
       </w:r>
     </w:p>
-    <w:bookmarkStart w:id="45" w:name="fig:acf_diagnostics"/>
+    <w:bookmarkStart w:id="46" w:name="fig:acf_diagnostics"/>
     <w:p>
       <w:pPr>
         <w:pStyle w:val="CaptionedFigure"/>
@@ -3102,18 +3522,18 @@
           <wp:inline>
             <wp:extent cx="4267200" cy="2844800"/>
             <wp:effectExtent b="0" l="0" r="0" t="0"/>
-            <wp:docPr descr="" title="" id="43" name="Picture"/>
+            <wp:docPr descr="" title="" id="44" name="Picture"/>
             <a:graphic>
               <a:graphicData uri="http://schemas.openxmlformats.org/drawingml/2006/picture">
                 <pic:pic>
                   <pic:nvPicPr>
-                    <pic:cNvPr descr="supplemental/results/30_min/figures/diag_acf.png" id="44" name="Picture"/>
+                    <pic:cNvPr descr="supplemental/results/30_min/figures/diag_acf.png" id="45" name="Picture"/>
                     <pic:cNvPicPr>
                       <a:picLocks noChangeArrowheads="1" noChangeAspect="1"/>
                     </pic:cNvPicPr>
                   </pic:nvPicPr>
                   <pic:blipFill>
-                    <a:blip r:embed="rId42"/>
+                    <a:blip r:embed="rId43"/>
                     <a:stretch>
                       <a:fillRect/>
                     </a:stretch>
@@ -3148,9 +3568,9 @@
         <w:t xml:space="preserve">Autocorrelation function of model residuals showing minimal temporal correlation after accounting for AR(1) structure within deployment days. Blue dashed lines indicate 95% confidence bounds for white noise.</w:t>
       </w:r>
     </w:p>
-    <w:bookmarkEnd w:id="45"/>
     <w:bookmarkEnd w:id="46"/>
-    <w:bookmarkStart w:id="52" w:name="sensitivity-analysis"/>
+    <w:bookmarkEnd w:id="47"/>
+    <w:bookmarkStart w:id="53" w:name="sensitivity-analysis"/>
     <w:p>
       <w:pPr>
         <w:pStyle w:val="Heading4"/>
@@ -3171,7 +3591,7 @@
           <w:rPr>
             <w:rStyle w:val="Hyperlink"/>
           </w:rPr>
-          <w:t xml:space="preserve">1.2</w:t>
+          <w:t xml:space="preserve">1.3</w:t>
         </w:r>
       </w:hyperlink>
       <w:r>
@@ -3197,7 +3617,7 @@
         <w:t xml:space="preserve">AIC = 0.63) between these models indicates substantial uncertainty about whether the threshold wind variable improves predictions. Furthermore, the wind threshold term showed weak statistical support even in the best model (p = 0.0001), and non-significant effects in alternative model specifications (e.g., T24: p = 0.372).</w:t>
       </w:r>
     </w:p>
-    <w:bookmarkStart w:id="47" w:name="tab:exports"/>
+    <w:bookmarkStart w:id="48" w:name="tab:exports"/>
     <w:p>
       <w:pPr>
         <w:pStyle w:val="TableCaption"/>
@@ -3669,7 +4089,7 @@
         </w:tc>
       </w:tr>
     </w:tbl>
-    <w:bookmarkEnd w:id="47"/>
+    <w:bookmarkEnd w:id="48"/>
     <w:p>
       <w:pPr>
         <w:pStyle w:val="BodyText"/>
@@ -3689,7 +4109,7 @@
         <w:t xml:space="preserve">). The relatively flat response surface across different combinations of wind exposure duration and solar conditions suggests that time above the 2 m/s threshold does not substantially influence butterfly abundance changes, regardless of thermal conditions. This lack of clear pattern, combined with the poor model performance, supports our conclusion that direct measurement of wind speed provides more appropriate characterization than binary threshold approaches, though neither reveals biologically important effects on monarch cluster dynamics.</w:t>
       </w:r>
     </w:p>
-    <w:bookmarkStart w:id="51" w:name="fig:threshold_interaction"/>
+    <w:bookmarkStart w:id="52" w:name="fig:threshold_interaction"/>
     <w:p>
       <w:pPr>
         <w:pStyle w:val="CaptionedFigure"/>
@@ -3699,18 +4119,18 @@
           <wp:inline>
             <wp:extent cx="4267200" cy="3657600"/>
             <wp:effectExtent b="0" l="0" r="0" t="0"/>
-            <wp:docPr descr="" title="" id="49" name="Picture"/>
+            <wp:docPr descr="" title="" id="50" name="Picture"/>
             <a:graphic>
               <a:graphicData uri="http://schemas.openxmlformats.org/drawingml/2006/picture">
                 <pic:pic>
                   <pic:nvPicPr>
-                    <pic:cNvPr descr="supplemental/results/30_min_threshold/figures/interaction_wind_x_sun_binned.png" id="50" name="Picture"/>
+                    <pic:cNvPr descr="supplemental/results/30_min_threshold/figures/interaction_wind_x_sun_binned.png" id="51" name="Picture"/>
                     <pic:cNvPicPr>
                       <a:picLocks noChangeArrowheads="1" noChangeAspect="1"/>
                     </pic:cNvPicPr>
                   </pic:nvPicPr>
                   <pic:blipFill>
-                    <a:blip r:embed="rId48"/>
+                    <a:blip r:embed="rId49"/>
                     <a:stretch>
                       <a:fillRect/>
                     </a:stretch>
@@ -3745,10 +4165,10 @@
         <w:t xml:space="preserve">Interaction effect between minutes above 2 m/s wind threshold and butterflies in direct sun from sensitivity analysis. The minimal variation in response across wind exposure categories provides evidence against the threshold disruption hypothesis.</w:t>
       </w:r>
     </w:p>
-    <w:bookmarkEnd w:id="51"/>
     <w:bookmarkEnd w:id="52"/>
     <w:bookmarkEnd w:id="53"/>
-    <w:bookmarkStart w:id="55" w:name="statistical-power-to-detect-wind-effects"/>
+    <w:bookmarkEnd w:id="54"/>
+    <w:bookmarkStart w:id="56" w:name="statistical-power-to-detect-wind-effects"/>
     <w:p>
       <w:pPr>
         <w:pStyle w:val="Heading3"/>
@@ -3769,14 +4189,14 @@
           <w:rPr>
             <w:rStyle w:val="Hyperlink"/>
           </w:rPr>
-          <w:t xml:space="preserve">1.3</w:t>
+          <w:t xml:space="preserve">1.4</w:t>
         </w:r>
       </w:hyperlink>
       <w:r>
         <w:t xml:space="preserve">). With 1,894 paired observations, we achieved 87.5% power to detect moderate effect sizes (0.15 standard deviations) and 98.5% power to detect larger effects (0.20 standard deviations). Power for small effects (0.10 standard deviations) was 56%, while very small effects (0.05 standard deviations) yielded only 16.5% power. These results indicate that our study has sufficient statistical power for effect sizes of biological relevance.</w:t>
       </w:r>
     </w:p>
-    <w:bookmarkStart w:id="54" w:name="tab:power_analysis"/>
+    <w:bookmarkStart w:id="55" w:name="tab:power_analysis"/>
     <w:p>
       <w:pPr>
         <w:pStyle w:val="TableCaption"/>
@@ -4048,9 +4468,9 @@
         </w:tc>
       </w:tr>
     </w:tbl>
-    <w:bookmarkEnd w:id="54"/>
     <w:bookmarkEnd w:id="55"/>
-    <w:bookmarkStart w:id="56" w:name="daily-change"/>
+    <w:bookmarkEnd w:id="56"/>
+    <w:bookmarkStart w:id="57" w:name="daily-change"/>
     <w:p>
       <w:pPr>
         <w:pStyle w:val="Heading3"/>
@@ -4075,9 +4495,9 @@
         <w:t xml:space="preserve">Daily maximum cluster sizes ranged from 0 to 770 butterflies (mean = 134.7 ± 138.1), with day-to-day changes in maximum count ranging from losses of 376 butterflies to gains of 464 butterflies (mean change = -10.5 ± 111.6). Within the sunset windows, maximum wind gusts ranged from 2.0 to 12.8 m/s (mean = 4.5 ± 1.8 m/s), with all observation windows exceeding the proposed 2 m/s threshold. Cumulative direct sun exposure varied from 0 to 1,122 butterfly-observations in sunlight per window (mean = 139.8 ± 206.9), reflecting diverse thermal exposure conditions across monitoring days.</w:t>
       </w:r>
     </w:p>
-    <w:bookmarkEnd w:id="56"/>
     <w:bookmarkEnd w:id="57"/>
-    <w:bookmarkStart w:id="71" w:name="discussion"/>
+    <w:bookmarkEnd w:id="58"/>
+    <w:bookmarkStart w:id="72" w:name="discussion"/>
     <w:p>
       <w:pPr>
         <w:pStyle w:val="Heading2"/>
@@ -4086,7 +4506,7 @@
         <w:t xml:space="preserve">Discussion</w:t>
       </w:r>
     </w:p>
-    <w:bookmarkStart w:id="58" w:name="X63e1245851a6a59872c1c21077764299a7ea682"/>
+    <w:bookmarkStart w:id="59" w:name="X63e1245851a6a59872c1c21077764299a7ea682"/>
     <w:p>
       <w:pPr>
         <w:pStyle w:val="Heading3"/>
@@ -4127,8 +4547,8 @@
         <w:t xml:space="preserve">The methodological validity of our approach is confirmed by the strong signals detected for other environmental variables. Had our counting method or analytical framework been flawed, we would not have captured the pronounced effects of direct sunlight (F = 19.36, p &lt; 0.001) or the complex diurnal patterns (F = 8.90, p &lt; 0.001) that emerged from the same dataset.</w:t>
       </w:r>
     </w:p>
-    <w:bookmarkEnd w:id="58"/>
-    <w:bookmarkStart w:id="62" w:name="alternative-drivers-of-monarch-movement"/>
+    <w:bookmarkEnd w:id="59"/>
+    <w:bookmarkStart w:id="63" w:name="alternative-drivers-of-monarch-movement"/>
     <w:p>
       <w:pPr>
         <w:pStyle w:val="Heading3"/>
@@ -4145,7 +4565,7 @@
         <w:t xml:space="preserve">While our study was designed specifically to test the wind hypothesis, our results suggest that thermoregulation, light exposure, and diurnal rhythms play more important roles than wind in driving short-term movements at overwintering sites.</w:t>
       </w:r>
     </w:p>
-    <w:bookmarkStart w:id="59" w:name="X68d4caad7b9dff1382d16a19c618b08132be296"/>
+    <w:bookmarkStart w:id="60" w:name="X68d4caad7b9dff1382d16a19c618b08132be296"/>
     <w:p>
       <w:pPr>
         <w:pStyle w:val="Heading4"/>
@@ -4197,8 +4617,8 @@
         <w:t xml:space="preserve">. This forces them to abandon energetically favorable clustering positions even when ambient temperatures remain cool. This trade-off between the benefits of clustering and the thermal constraints imposed by solar exposure may fundamentally shape daily movement patterns at overwintering sites.</w:t>
       </w:r>
     </w:p>
-    <w:bookmarkEnd w:id="59"/>
-    <w:bookmarkStart w:id="60" w:name="Xd9199e8982adf52c1650d45fe5056e5bee40933"/>
+    <w:bookmarkEnd w:id="60"/>
+    <w:bookmarkStart w:id="61" w:name="Xd9199e8982adf52c1650d45fe5056e5bee40933"/>
     <w:p>
       <w:pPr>
         <w:pStyle w:val="Heading4"/>
@@ -4224,8 +4644,8 @@
         <w:t xml:space="preserve">, our results from Spring Canyon capture only a portion of the temperature continuum experienced across the entire overwintering range. The temperature effects we observed reflect responses within the specific thermal envelope available at our study latitude. Testing these patterns at sites spanning the full latitudinal gradient would reveal whether monarch responses to temperature are consistent or vary with local thermal regimes.</w:t>
       </w:r>
     </w:p>
-    <w:bookmarkEnd w:id="60"/>
-    <w:bookmarkStart w:id="61" w:name="diurnal-activity-patterns"/>
+    <w:bookmarkEnd w:id="61"/>
+    <w:bookmarkStart w:id="62" w:name="diurnal-activity-patterns"/>
     <w:p>
       <w:pPr>
         <w:pStyle w:val="Heading4"/>
@@ -4251,9 +4671,9 @@
         <w:t xml:space="preserve">.</w:t>
       </w:r>
     </w:p>
-    <w:bookmarkEnd w:id="61"/>
     <w:bookmarkEnd w:id="62"/>
-    <w:bookmarkStart w:id="63" w:name="study-limitations"/>
+    <w:bookmarkEnd w:id="63"/>
+    <w:bookmarkStart w:id="64" w:name="study-limitations"/>
     <w:p>
       <w:pPr>
         <w:pStyle w:val="Heading3"/>
@@ -4305,8 +4725,8 @@
         <w:t xml:space="preserve">. If substrate attachment confers greater wind resistance than butterfly-to-butterfly attachment, the disruptive wind hypothesis might apply specifically to these larger aggregations. Future work should examine whether wind responses differ between substrate-attached and butterfly-attached individuals, particularly at sites supporting extreme densities.</w:t>
       </w:r>
     </w:p>
-    <w:bookmarkEnd w:id="63"/>
-    <w:bookmarkStart w:id="64" w:name="management-implications"/>
+    <w:bookmarkEnd w:id="64"/>
+    <w:bookmarkStart w:id="65" w:name="management-implications"/>
     <w:p>
       <w:pPr>
         <w:pStyle w:val="Heading3"/>
@@ -4340,8 +4760,8 @@
         <w:t xml:space="preserve">, it may become relevant to explore ways in which to manage for thermal attributes, specifically sunlight.</w:t>
       </w:r>
     </w:p>
-    <w:bookmarkEnd w:id="64"/>
-    <w:bookmarkStart w:id="69" w:name="future-research-directions"/>
+    <w:bookmarkEnd w:id="65"/>
+    <w:bookmarkStart w:id="70" w:name="future-research-directions"/>
     <w:p>
       <w:pPr>
         <w:pStyle w:val="Heading3"/>
@@ -4426,7 +4846,7 @@
         <w:t xml:space="preserve">). This pattern of consistent light conditions at successful sites provides additional context for understanding how canopy structure might influence clustering behavior.</w:t>
       </w:r>
     </w:p>
-    <w:bookmarkStart w:id="68" w:name="fig:weiss_canopy"/>
+    <w:bookmarkStart w:id="69" w:name="fig:weiss_canopy"/>
     <w:p>
       <w:pPr>
         <w:pStyle w:val="CaptionedFigure"/>
@@ -4436,18 +4856,18 @@
           <wp:inline>
             <wp:extent cx="4267200" cy="2517273"/>
             <wp:effectExtent b="0" l="0" r="0" t="0"/>
-            <wp:docPr descr="" title="" id="66" name="Picture"/>
+            <wp:docPr descr="" title="" id="67" name="Picture"/>
             <a:graphic>
               <a:graphicData uri="http://schemas.openxmlformats.org/drawingml/2006/picture">
                 <pic:pic>
                   <pic:nvPicPr>
-                    <pic:cNvPr descr="figures/discussion/weiss_adapted_boxplot.png" id="67" name="Picture"/>
+                    <pic:cNvPr descr="figures/discussion/weiss_adapted_boxplot.png" id="68" name="Picture"/>
                     <pic:cNvPicPr>
                       <a:picLocks noChangeArrowheads="1" noChangeAspect="1"/>
                     </pic:cNvPicPr>
                   </pic:nvPicPr>
                   <pic:blipFill>
-                    <a:blip r:embed="rId65"/>
+                    <a:blip r:embed="rId66"/>
                     <a:stretch>
                       <a:fillRect/>
                     </a:stretch>
@@ -4482,7 +4902,7 @@
         <w:t xml:space="preserve">Percent canopy openness (Indirect Site Factor) by occupancy status, adapted from Weiss et al. (1991). Permanent overwintering sites exhibit both a specific range of canopy openness ( 20%) and lower variance compared to transient and unoccupied/former sites.</w:t>
       </w:r>
     </w:p>
-    <w:bookmarkEnd w:id="68"/>
+    <w:bookmarkEnd w:id="69"/>
     <w:p>
       <w:pPr>
         <w:pStyle w:val="BodyText"/>
@@ -4508,8 +4928,8 @@
         <w:t xml:space="preserve">Research should also examine whether our findings extend across the broader overwintering range. Testing these patterns at sites with different tree species, latitudes, and in particular population densities would strengthen conclusions about the generality of wind effects, or their absence.</w:t>
       </w:r>
     </w:p>
-    <w:bookmarkEnd w:id="69"/>
-    <w:bookmarkStart w:id="70" w:name="conclusions"/>
+    <w:bookmarkEnd w:id="70"/>
+    <w:bookmarkStart w:id="71" w:name="conclusions"/>
     <w:p>
       <w:pPr>
         <w:pStyle w:val="Heading3"/>
@@ -4526,9 +4946,9 @@
         <w:t xml:space="preserve">Wind did not disrupt monarch clusters even at speeds far exceeding presumptive thresholds. Instead, butterflies responded primarily to thermal conditions, including light exposure and ambient temperature, and to diurnal rhythms. These findings challenge current assumptions about overwintering habitat requirements and suggest that management priorities should be reevaluated. While our study represents one season at two sites, the absence of wind effects despite adequate statistical power raises important questions regarding decades of conservation guidelines. As monarch populations face continued threats, evidence-based management becomes increasingly critical for conserving the overwintering sites essential for this iconic species.</w:t>
       </w:r>
     </w:p>
-    <w:bookmarkEnd w:id="70"/>
     <w:bookmarkEnd w:id="71"/>
-    <w:bookmarkStart w:id="187" w:name="references"/>
+    <w:bookmarkEnd w:id="72"/>
+    <w:bookmarkStart w:id="188" w:name="references"/>
     <w:p>
       <w:pPr>
         <w:pStyle w:val="Heading2"/>
@@ -4537,8 +4957,8 @@
         <w:t xml:space="preserve">References</w:t>
       </w:r>
     </w:p>
-    <w:bookmarkStart w:id="186" w:name="refs"/>
-    <w:bookmarkStart w:id="73" w:name="Xffa57fe2d4179832de4aae7f55825d81419881f"/>
+    <w:bookmarkStart w:id="187" w:name="refs"/>
+    <w:bookmarkStart w:id="74" w:name="Xffa57fe2d4179832de4aae7f55825d81419881f"/>
     <w:p>
       <w:pPr>
         <w:pStyle w:val="Bibliography"/>
@@ -4637,7 +5057,7 @@
       <w:r>
         <w:t xml:space="preserve"> </w:t>
       </w:r>
-      <w:hyperlink r:id="rId72">
+      <w:hyperlink r:id="rId73">
         <w:r>
           <w:rPr>
             <w:rStyle w:val="Hyperlink"/>
@@ -4649,8 +5069,8 @@
         <w:t xml:space="preserve">.</w:t>
       </w:r>
     </w:p>
-    <w:bookmarkEnd w:id="73"/>
-    <w:bookmarkStart w:id="74" w:name="X63568f551c17312e6e30ca2d78871f819f2e018"/>
+    <w:bookmarkEnd w:id="74"/>
+    <w:bookmarkStart w:id="75" w:name="X63568f551c17312e6e30ca2d78871f819f2e018"/>
     <w:p>
       <w:pPr>
         <w:pStyle w:val="Bibliography"/>
@@ -4698,8 +5118,8 @@
         <w:t xml:space="preserve">Goleta, CA: City of Goleta - Public Works Department.</w:t>
       </w:r>
     </w:p>
-    <w:bookmarkEnd w:id="74"/>
-    <w:bookmarkStart w:id="76" w:name="Xf48f463a7940173e81863489e6f683e9c9260eb"/>
+    <w:bookmarkEnd w:id="75"/>
+    <w:bookmarkStart w:id="77" w:name="Xf48f463a7940173e81863489e6f683e9c9260eb"/>
     <w:p>
       <w:pPr>
         <w:pStyle w:val="Bibliography"/>
@@ -4759,7 +5179,7 @@
       <w:r>
         <w:t xml:space="preserve"> </w:t>
       </w:r>
-      <w:hyperlink r:id="rId75">
+      <w:hyperlink r:id="rId76">
         <w:r>
           <w:rPr>
             <w:rStyle w:val="Hyperlink"/>
@@ -4771,8 +5191,8 @@
         <w:t xml:space="preserve">.</w:t>
       </w:r>
     </w:p>
-    <w:bookmarkEnd w:id="76"/>
-    <w:bookmarkStart w:id="78" w:name="ref-baudierExtremeInsolationClimatic2018"/>
+    <w:bookmarkEnd w:id="77"/>
+    <w:bookmarkStart w:id="79" w:name="ref-baudierExtremeInsolationClimatic2018"/>
     <w:p>
       <w:pPr>
         <w:pStyle w:val="Bibliography"/>
@@ -4859,7 +5279,7 @@
       <w:r>
         <w:t xml:space="preserve"> </w:t>
       </w:r>
-      <w:hyperlink r:id="rId77">
+      <w:hyperlink r:id="rId78">
         <w:r>
           <w:rPr>
             <w:rStyle w:val="Hyperlink"/>
@@ -4871,8 +5291,8 @@
         <w:t xml:space="preserve">.</w:t>
       </w:r>
     </w:p>
-    <w:bookmarkEnd w:id="78"/>
-    <w:bookmarkStart w:id="80" w:name="ref-bellSearchAnemotacticOrientation1979"/>
+    <w:bookmarkEnd w:id="79"/>
+    <w:bookmarkStart w:id="81" w:name="ref-bellSearchAnemotacticOrientation1979"/>
     <w:p>
       <w:pPr>
         <w:pStyle w:val="Bibliography"/>
@@ -4905,7 +5325,7 @@
       <w:r>
         <w:t xml:space="preserve"> </w:t>
       </w:r>
-      <w:hyperlink r:id="rId79">
+      <w:hyperlink r:id="rId80">
         <w:r>
           <w:rPr>
             <w:rStyle w:val="Hyperlink"/>
@@ -4917,8 +5337,8 @@
         <w:t xml:space="preserve">.</w:t>
       </w:r>
     </w:p>
-    <w:bookmarkEnd w:id="80"/>
-    <w:bookmarkStart w:id="82" w:name="ref-berdahlEmergentSensingComplex2013"/>
+    <w:bookmarkEnd w:id="81"/>
+    <w:bookmarkStart w:id="83" w:name="ref-berdahlEmergentSensingComplex2013"/>
     <w:p>
       <w:pPr>
         <w:pStyle w:val="Bibliography"/>
@@ -4984,7 +5404,7 @@
       <w:r>
         <w:t xml:space="preserve"> </w:t>
       </w:r>
-      <w:hyperlink r:id="rId81">
+      <w:hyperlink r:id="rId82">
         <w:r>
           <w:rPr>
             <w:rStyle w:val="Hyperlink"/>
@@ -4996,8 +5416,8 @@
         <w:t xml:space="preserve">.</w:t>
       </w:r>
     </w:p>
-    <w:bookmarkEnd w:id="82"/>
-    <w:bookmarkStart w:id="84" w:name="ref-bidlingmayerEffectWindVelocity1995"/>
+    <w:bookmarkEnd w:id="83"/>
+    <w:bookmarkStart w:id="85" w:name="ref-bidlingmayerEffectWindVelocity1995"/>
     <w:p>
       <w:pPr>
         <w:pStyle w:val="Bibliography"/>
@@ -5042,7 +5462,7 @@
       <w:r>
         <w:t xml:space="preserve"> </w:t>
       </w:r>
-      <w:hyperlink r:id="rId83">
+      <w:hyperlink r:id="rId84">
         <w:r>
           <w:rPr>
             <w:rStyle w:val="Hyperlink"/>
@@ -5054,8 +5474,8 @@
         <w:t xml:space="preserve">.</w:t>
       </w:r>
     </w:p>
-    <w:bookmarkEnd w:id="84"/>
-    <w:bookmarkStart w:id="86" w:name="Xb2c4490c437bc0a265b6972677987c9b614919b"/>
+    <w:bookmarkEnd w:id="85"/>
+    <w:bookmarkStart w:id="87" w:name="Xb2c4490c437bc0a265b6972677987c9b614919b"/>
     <w:p>
       <w:pPr>
         <w:pStyle w:val="Bibliography"/>
@@ -5088,7 +5508,7 @@
       <w:r>
         <w:t xml:space="preserve"> </w:t>
       </w:r>
-      <w:hyperlink r:id="rId85">
+      <w:hyperlink r:id="rId86">
         <w:r>
           <w:rPr>
             <w:rStyle w:val="Hyperlink"/>
@@ -5100,8 +5520,8 @@
         <w:t xml:space="preserve">.</w:t>
       </w:r>
     </w:p>
-    <w:bookmarkEnd w:id="86"/>
-    <w:bookmarkStart w:id="88" w:name="Xfaceca4560909836181741b7257b18f38b02a99"/>
+    <w:bookmarkEnd w:id="87"/>
+    <w:bookmarkStart w:id="89" w:name="Xfaceca4560909836181741b7257b18f38b02a99"/>
     <w:p>
       <w:pPr>
         <w:pStyle w:val="Bibliography"/>
@@ -5131,7 +5551,7 @@
       <w:r>
         <w:t xml:space="preserve"> </w:t>
       </w:r>
-      <w:hyperlink r:id="rId87">
+      <w:hyperlink r:id="rId88">
         <w:r>
           <w:rPr>
             <w:rStyle w:val="Hyperlink"/>
@@ -5143,8 +5563,8 @@
         <w:t xml:space="preserve">.</w:t>
       </w:r>
     </w:p>
-    <w:bookmarkEnd w:id="88"/>
-    <w:bookmarkStart w:id="90" w:name="X1f3dbbfaa7b2ad76256cee892ba2f445cd68f9d"/>
+    <w:bookmarkEnd w:id="89"/>
+    <w:bookmarkStart w:id="91" w:name="X1f3dbbfaa7b2ad76256cee892ba2f445cd68f9d"/>
     <w:p>
       <w:pPr>
         <w:pStyle w:val="Bibliography"/>
@@ -5189,7 +5609,7 @@
       <w:r>
         <w:t xml:space="preserve"> </w:t>
       </w:r>
-      <w:hyperlink r:id="rId89">
+      <w:hyperlink r:id="rId90">
         <w:r>
           <w:rPr>
             <w:rStyle w:val="Hyperlink"/>
@@ -5201,8 +5621,8 @@
         <w:t xml:space="preserve">.</w:t>
       </w:r>
     </w:p>
-    <w:bookmarkEnd w:id="90"/>
-    <w:bookmarkStart w:id="91" w:name="ref-browerMonarchButterflyClusters2008"/>
+    <w:bookmarkEnd w:id="91"/>
+    <w:bookmarkStart w:id="92" w:name="ref-browerMonarchButterflyClusters2008"/>
     <w:p>
       <w:pPr>
         <w:pStyle w:val="Bibliography"/>
@@ -5242,8 +5662,8 @@
         <w:t xml:space="preserve">62 (December): 177–88.</w:t>
       </w:r>
     </w:p>
-    <w:bookmarkEnd w:id="91"/>
-    <w:bookmarkStart w:id="93" w:name="ref-calvertEffectRainSnow1983"/>
+    <w:bookmarkEnd w:id="92"/>
+    <w:bookmarkStart w:id="94" w:name="ref-calvertEffectRainSnow1983"/>
     <w:p>
       <w:pPr>
         <w:pStyle w:val="Bibliography"/>
@@ -5342,7 +5762,7 @@
       <w:r>
         <w:t xml:space="preserve"> </w:t>
       </w:r>
-      <w:hyperlink r:id="rId92">
+      <w:hyperlink r:id="rId93">
         <w:r>
           <w:rPr>
             <w:rStyle w:val="Hyperlink"/>
@@ -5354,8 +5774,8 @@
         <w:t xml:space="preserve">.</w:t>
       </w:r>
     </w:p>
-    <w:bookmarkEnd w:id="93"/>
-    <w:bookmarkStart w:id="95" w:name="ref-chaplinEnergyReservesMetabolic1982"/>
+    <w:bookmarkEnd w:id="94"/>
+    <w:bookmarkStart w:id="96" w:name="ref-chaplinEnergyReservesMetabolic1982"/>
     <w:p>
       <w:pPr>
         <w:pStyle w:val="Bibliography"/>
@@ -5397,7 +5817,7 @@
       <w:r>
         <w:t xml:space="preserve"> </w:t>
       </w:r>
-      <w:hyperlink r:id="rId94">
+      <w:hyperlink r:id="rId95">
         <w:r>
           <w:rPr>
             <w:rStyle w:val="Hyperlink"/>
@@ -5409,8 +5829,8 @@
         <w:t xml:space="preserve">.</w:t>
       </w:r>
     </w:p>
-    <w:bookmarkEnd w:id="95"/>
-    <w:bookmarkStart w:id="97" w:name="ref-chownWaterLossInsects2011"/>
+    <w:bookmarkEnd w:id="96"/>
+    <w:bookmarkStart w:id="98" w:name="ref-chownWaterLossInsects2011"/>
     <w:p>
       <w:pPr>
         <w:pStyle w:val="Bibliography"/>
@@ -5479,7 +5899,7 @@
       <w:r>
         <w:t xml:space="preserve"> </w:t>
       </w:r>
-      <w:hyperlink r:id="rId96">
+      <w:hyperlink r:id="rId97">
         <w:r>
           <w:rPr>
             <w:rStyle w:val="Hyperlink"/>
@@ -5491,8 +5911,8 @@
         <w:t xml:space="preserve">.</w:t>
       </w:r>
     </w:p>
-    <w:bookmarkEnd w:id="97"/>
-    <w:bookmarkStart w:id="99" w:name="Xcbe322ded35c2e013b9752956f63bc636b3d1ec"/>
+    <w:bookmarkEnd w:id="98"/>
+    <w:bookmarkStart w:id="100" w:name="Xcbe322ded35c2e013b9752956f63bc636b3d1ec"/>
     <w:p>
       <w:pPr>
         <w:pStyle w:val="Bibliography"/>
@@ -5537,7 +5957,7 @@
       <w:r>
         <w:t xml:space="preserve"> </w:t>
       </w:r>
-      <w:hyperlink r:id="rId98">
+      <w:hyperlink r:id="rId99">
         <w:r>
           <w:rPr>
             <w:rStyle w:val="Hyperlink"/>
@@ -5549,8 +5969,8 @@
         <w:t xml:space="preserve">.</w:t>
       </w:r>
     </w:p>
-    <w:bookmarkEnd w:id="99"/>
-    <w:bookmarkStart w:id="101" w:name="ref-croneWhyAreMonarch2019"/>
+    <w:bookmarkEnd w:id="100"/>
+    <w:bookmarkStart w:id="102" w:name="ref-croneWhyAreMonarch2019"/>
     <w:p>
       <w:pPr>
         <w:pStyle w:val="Bibliography"/>
@@ -5604,7 +6024,7 @@
       <w:r>
         <w:t xml:space="preserve"> </w:t>
       </w:r>
-      <w:hyperlink r:id="rId100">
+      <w:hyperlink r:id="rId101">
         <w:r>
           <w:rPr>
             <w:rStyle w:val="Hyperlink"/>
@@ -5616,8 +6036,8 @@
         <w:t xml:space="preserve">.</w:t>
       </w:r>
     </w:p>
-    <w:bookmarkEnd w:id="101"/>
-    <w:bookmarkStart w:id="103" w:name="X8ecab82d278731efba79f9c8857a587af02eab6"/>
+    <w:bookmarkEnd w:id="102"/>
+    <w:bookmarkStart w:id="104" w:name="X8ecab82d278731efba79f9c8857a587af02eab6"/>
     <w:p>
       <w:pPr>
         <w:pStyle w:val="Bibliography"/>
@@ -5671,7 +6091,7 @@
       <w:r>
         <w:t xml:space="preserve"> </w:t>
       </w:r>
-      <w:hyperlink r:id="rId102">
+      <w:hyperlink r:id="rId103">
         <w:r>
           <w:rPr>
             <w:rStyle w:val="Hyperlink"/>
@@ -5683,8 +6103,8 @@
         <w:t xml:space="preserve">.</w:t>
       </w:r>
     </w:p>
-    <w:bookmarkEnd w:id="103"/>
-    <w:bookmarkStart w:id="105" w:name="ref-fisherClimaticNicheModel2018"/>
+    <w:bookmarkEnd w:id="104"/>
+    <w:bookmarkStart w:id="106" w:name="ref-fisherClimaticNicheModel2018"/>
     <w:p>
       <w:pPr>
         <w:pStyle w:val="Bibliography"/>
@@ -5762,7 +6182,7 @@
       <w:r>
         <w:t xml:space="preserve"> </w:t>
       </w:r>
-      <w:hyperlink r:id="rId104">
+      <w:hyperlink r:id="rId105">
         <w:r>
           <w:rPr>
             <w:rStyle w:val="Hyperlink"/>
@@ -5774,8 +6194,8 @@
         <w:t xml:space="preserve">.</w:t>
       </w:r>
     </w:p>
-    <w:bookmarkEnd w:id="105"/>
-    <w:bookmarkStart w:id="107" w:name="ref-freedmanAreEasternWestern2021"/>
+    <w:bookmarkEnd w:id="106"/>
+    <w:bookmarkStart w:id="108" w:name="ref-freedmanAreEasternWestern2021"/>
     <w:p>
       <w:pPr>
         <w:pStyle w:val="Bibliography"/>
@@ -5820,7 +6240,7 @@
       <w:r>
         <w:t xml:space="preserve"> </w:t>
       </w:r>
-      <w:hyperlink r:id="rId106">
+      <w:hyperlink r:id="rId107">
         <w:r>
           <w:rPr>
             <w:rStyle w:val="Hyperlink"/>
@@ -5832,8 +6252,8 @@
         <w:t xml:space="preserve">.</w:t>
       </w:r>
     </w:p>
-    <w:bookmarkEnd w:id="107"/>
-    <w:bookmarkStart w:id="109" w:name="ref-freyCanMicrohabitatSelection1993"/>
+    <w:bookmarkEnd w:id="108"/>
+    <w:bookmarkStart w:id="110" w:name="ref-freyCanMicrohabitatSelection1993"/>
     <w:p>
       <w:pPr>
         <w:pStyle w:val="Bibliography"/>
@@ -5866,7 +6286,7 @@
       <w:r>
         <w:t xml:space="preserve"> </w:t>
       </w:r>
-      <w:hyperlink r:id="rId108">
+      <w:hyperlink r:id="rId109">
         <w:r>
           <w:rPr>
             <w:rStyle w:val="Hyperlink"/>
@@ -5878,8 +6298,8 @@
         <w:t xml:space="preserve">.</w:t>
       </w:r>
     </w:p>
-    <w:bookmarkEnd w:id="109"/>
-    <w:bookmarkStart w:id="111" w:name="X013b2c057f214905504f1c57b189fce57010325"/>
+    <w:bookmarkEnd w:id="110"/>
+    <w:bookmarkStart w:id="112" w:name="X013b2c057f214905504f1c57b189fce57010325"/>
     <w:p>
       <w:pPr>
         <w:pStyle w:val="Bibliography"/>
@@ -5924,7 +6344,7 @@
       <w:r>
         <w:t xml:space="preserve"> </w:t>
       </w:r>
-      <w:hyperlink r:id="rId110">
+      <w:hyperlink r:id="rId111">
         <w:r>
           <w:rPr>
             <w:rStyle w:val="Hyperlink"/>
@@ -5936,8 +6356,8 @@
         <w:t xml:space="preserve">.</w:t>
       </w:r>
     </w:p>
-    <w:bookmarkEnd w:id="111"/>
-    <w:bookmarkStart w:id="113" w:name="ref-hanrahanEffectWindForaging1997"/>
+    <w:bookmarkEnd w:id="112"/>
+    <w:bookmarkStart w:id="114" w:name="ref-hanrahanEffectWindForaging1997"/>
     <w:p>
       <w:pPr>
         <w:pStyle w:val="Bibliography"/>
@@ -5991,7 +6411,7 @@
       <w:r>
         <w:t xml:space="preserve"> </w:t>
       </w:r>
-      <w:hyperlink r:id="rId112">
+      <w:hyperlink r:id="rId113">
         <w:r>
           <w:rPr>
             <w:rStyle w:val="Hyperlink"/>
@@ -6003,8 +6423,8 @@
         <w:t xml:space="preserve">.</w:t>
       </w:r>
     </w:p>
-    <w:bookmarkEnd w:id="113"/>
-    <w:bookmarkStart w:id="115" w:name="ref-hermanJuvenileHormoneRegulation2001"/>
+    <w:bookmarkEnd w:id="114"/>
+    <w:bookmarkStart w:id="116" w:name="ref-hermanJuvenileHormoneRegulation2001"/>
     <w:p>
       <w:pPr>
         <w:pStyle w:val="Bibliography"/>
@@ -6037,7 +6457,7 @@
       <w:r>
         <w:t xml:space="preserve"> </w:t>
       </w:r>
-      <w:hyperlink r:id="rId114">
+      <w:hyperlink r:id="rId115">
         <w:r>
           <w:rPr>
             <w:rStyle w:val="Hyperlink"/>
@@ -6049,8 +6469,8 @@
         <w:t xml:space="preserve">.</w:t>
       </w:r>
     </w:p>
-    <w:bookmarkEnd w:id="115"/>
-    <w:bookmarkStart w:id="117" w:name="X3ce32df873ae1f48bad3701e176990c99a21576"/>
+    <w:bookmarkEnd w:id="116"/>
+    <w:bookmarkStart w:id="118" w:name="X3ce32df873ae1f48bad3701e176990c99a21576"/>
     <w:p>
       <w:pPr>
         <w:pStyle w:val="Bibliography"/>
@@ -6092,7 +6512,7 @@
       <w:r>
         <w:t xml:space="preserve"> </w:t>
       </w:r>
-      <w:hyperlink r:id="rId116">
+      <w:hyperlink r:id="rId117">
         <w:r>
           <w:rPr>
             <w:rStyle w:val="Hyperlink"/>
@@ -6104,8 +6524,8 @@
         <w:t xml:space="preserve">.</w:t>
       </w:r>
     </w:p>
-    <w:bookmarkEnd w:id="117"/>
-    <w:bookmarkStart w:id="118" w:name="Xbbdc2d72e4eac6566a65a68aaa1c89bd3254cbb"/>
+    <w:bookmarkEnd w:id="118"/>
+    <w:bookmarkStart w:id="119" w:name="Xbbdc2d72e4eac6566a65a68aaa1c89bd3254cbb"/>
     <w:p>
       <w:pPr>
         <w:pStyle w:val="Bibliography"/>
@@ -6188,8 +6608,8 @@
         <w:t xml:space="preserve">, edited by Karen S. Oberhauser, Kelly R. Nail, and Sonia Altizer, 147–56. Cornell University Press.</w:t>
       </w:r>
     </w:p>
-    <w:bookmarkEnd w:id="118"/>
-    <w:bookmarkStart w:id="120" w:name="X9b5035f75c92c8d8354333584e44314b69b36ad"/>
+    <w:bookmarkEnd w:id="119"/>
+    <w:bookmarkStart w:id="121" w:name="X9b5035f75c92c8d8354333584e44314b69b36ad"/>
     <w:p>
       <w:pPr>
         <w:pStyle w:val="Bibliography"/>
@@ -6251,7 +6671,7 @@
       <w:r>
         <w:t xml:space="preserve"> </w:t>
       </w:r>
-      <w:hyperlink r:id="rId119">
+      <w:hyperlink r:id="rId120">
         <w:r>
           <w:rPr>
             <w:rStyle w:val="Hyperlink"/>
@@ -6263,8 +6683,8 @@
         <w:t xml:space="preserve">.</w:t>
       </w:r>
     </w:p>
-    <w:bookmarkEnd w:id="120"/>
-    <w:bookmarkStart w:id="122" w:name="ref-jepsenConservationStatusEcology2015"/>
+    <w:bookmarkEnd w:id="121"/>
+    <w:bookmarkStart w:id="123" w:name="ref-jepsenConservationStatusEcology2015"/>
     <w:p>
       <w:pPr>
         <w:pStyle w:val="Bibliography"/>
@@ -6332,7 +6752,7 @@
       <w:r>
         <w:t xml:space="preserve"> </w:t>
       </w:r>
-      <w:hyperlink r:id="rId121">
+      <w:hyperlink r:id="rId122">
         <w:r>
           <w:rPr>
             <w:rStyle w:val="Hyperlink"/>
@@ -6344,8 +6764,8 @@
         <w:t xml:space="preserve">.</w:t>
       </w:r>
     </w:p>
-    <w:bookmarkEnd w:id="122"/>
-    <w:bookmarkStart w:id="124" w:name="X72b251cc870f2078b0e3501110397c1b6027b2f"/>
+    <w:bookmarkEnd w:id="123"/>
+    <w:bookmarkStart w:id="125" w:name="X72b251cc870f2078b0e3501110397c1b6027b2f"/>
     <w:p>
       <w:pPr>
         <w:pStyle w:val="Bibliography"/>
@@ -6396,7 +6816,7 @@
       <w:r>
         <w:t xml:space="preserve"> </w:t>
       </w:r>
-      <w:hyperlink r:id="rId123">
+      <w:hyperlink r:id="rId124">
         <w:r>
           <w:rPr>
             <w:rStyle w:val="Hyperlink"/>
@@ -6408,8 +6828,8 @@
         <w:t xml:space="preserve">.</w:t>
       </w:r>
     </w:p>
-    <w:bookmarkEnd w:id="124"/>
-    <w:bookmarkStart w:id="126" w:name="ref-laffertyComparingMechanismsHost2013"/>
+    <w:bookmarkEnd w:id="125"/>
+    <w:bookmarkStart w:id="127" w:name="ref-laffertyComparingMechanismsHost2013"/>
     <w:p>
       <w:pPr>
         <w:pStyle w:val="Bibliography"/>
@@ -6442,7 +6862,7 @@
       <w:r>
         <w:t xml:space="preserve"> </w:t>
       </w:r>
-      <w:hyperlink r:id="rId125">
+      <w:hyperlink r:id="rId126">
         <w:r>
           <w:rPr>
             <w:rStyle w:val="Hyperlink"/>
@@ -6454,8 +6874,8 @@
         <w:t xml:space="preserve">.</w:t>
       </w:r>
     </w:p>
-    <w:bookmarkEnd w:id="126"/>
-    <w:bookmarkStart w:id="128" w:name="ref-leonardExposureWindAlters2016"/>
+    <w:bookmarkEnd w:id="127"/>
+    <w:bookmarkStart w:id="129" w:name="ref-leonardExposureWindAlters2016"/>
     <w:p>
       <w:pPr>
         <w:pStyle w:val="Bibliography"/>
@@ -6515,7 +6935,7 @@
       <w:r>
         <w:t xml:space="preserve"> </w:t>
       </w:r>
-      <w:hyperlink r:id="rId127">
+      <w:hyperlink r:id="rId128">
         <w:r>
           <w:rPr>
             <w:rStyle w:val="Hyperlink"/>
@@ -6527,8 +6947,8 @@
         <w:t xml:space="preserve">.</w:t>
       </w:r>
     </w:p>
-    <w:bookmarkEnd w:id="128"/>
-    <w:bookmarkStart w:id="129" w:name="Xf1ef243cb1da9314ec8f56baaddca270b25ea50"/>
+    <w:bookmarkEnd w:id="129"/>
+    <w:bookmarkStart w:id="130" w:name="Xf1ef243cb1da9314ec8f56baaddca270b25ea50"/>
     <w:p>
       <w:pPr>
         <w:pStyle w:val="Bibliography"/>
@@ -6904,8 +7324,8 @@
         <w:t xml:space="preserve">, 221–18.</w:t>
       </w:r>
     </w:p>
-    <w:bookmarkEnd w:id="129"/>
-    <w:bookmarkStart w:id="130" w:name="X02fdcfa2478680f8cfd4503b63a8fd1122fffd4"/>
+    <w:bookmarkEnd w:id="130"/>
+    <w:bookmarkStart w:id="131" w:name="X02fdcfa2478680f8cfd4503b63a8fd1122fffd4"/>
     <w:p>
       <w:pPr>
         <w:pStyle w:val="Bibliography"/>
@@ -6941,8 +7361,8 @@
         <w:t xml:space="preserve">.”</w:t>
       </w:r>
     </w:p>
-    <w:bookmarkEnd w:id="130"/>
-    <w:bookmarkStart w:id="132" w:name="ref-leongUseMultivariateAnalyses1991"/>
+    <w:bookmarkEnd w:id="131"/>
+    <w:bookmarkStart w:id="133" w:name="ref-leongUseMultivariateAnalyses1991"/>
     <w:p>
       <w:pPr>
         <w:pStyle w:val="Bibliography"/>
@@ -7035,7 +7455,7 @@
       <w:r>
         <w:t xml:space="preserve"> </w:t>
       </w:r>
-      <w:hyperlink r:id="rId131">
+      <w:hyperlink r:id="rId132">
         <w:r>
           <w:rPr>
             <w:rStyle w:val="Hyperlink"/>
@@ -7047,8 +7467,8 @@
         <w:t xml:space="preserve">.</w:t>
       </w:r>
     </w:p>
-    <w:bookmarkEnd w:id="132"/>
-    <w:bookmarkStart w:id="134" w:name="X30d658292c164d3bce7e540f086edd6f7c4eae1"/>
+    <w:bookmarkEnd w:id="133"/>
+    <w:bookmarkStart w:id="135" w:name="X30d658292c164d3bce7e540f086edd6f7c4eae1"/>
     <w:p>
       <w:pPr>
         <w:pStyle w:val="Bibliography"/>
@@ -7141,7 +7561,7 @@
       <w:r>
         <w:t xml:space="preserve"> </w:t>
       </w:r>
-      <w:hyperlink r:id="rId133">
+      <w:hyperlink r:id="rId134">
         <w:r>
           <w:rPr>
             <w:rStyle w:val="Hyperlink"/>
@@ -7153,8 +7573,8 @@
         <w:t xml:space="preserve">.</w:t>
       </w:r>
     </w:p>
-    <w:bookmarkEnd w:id="134"/>
-    <w:bookmarkStart w:id="136" w:name="X90be9b641f8b8d65e6ff46ad3ba4a0e4197a200"/>
+    <w:bookmarkEnd w:id="135"/>
+    <w:bookmarkStart w:id="137" w:name="X90be9b641f8b8d65e6ff46ad3ba4a0e4197a200"/>
     <w:p>
       <w:pPr>
         <w:pStyle w:val="Bibliography"/>
@@ -7187,7 +7607,7 @@
       <w:r>
         <w:t xml:space="preserve"> </w:t>
       </w:r>
-      <w:hyperlink r:id="rId135">
+      <w:hyperlink r:id="rId136">
         <w:r>
           <w:rPr>
             <w:rStyle w:val="Hyperlink"/>
@@ -7199,8 +7619,8 @@
         <w:t xml:space="preserve">.</w:t>
       </w:r>
     </w:p>
-    <w:bookmarkEnd w:id="136"/>
-    <w:bookmarkStart w:id="138" w:name="ref-mastersMonarchButterflyDanaus1988"/>
+    <w:bookmarkEnd w:id="137"/>
+    <w:bookmarkStart w:id="139" w:name="ref-mastersMonarchButterflyDanaus1988"/>
     <w:p>
       <w:pPr>
         <w:pStyle w:val="Bibliography"/>
@@ -7296,7 +7716,7 @@
       <w:r>
         <w:t xml:space="preserve"> </w:t>
       </w:r>
-      <w:hyperlink r:id="rId137">
+      <w:hyperlink r:id="rId138">
         <w:r>
           <w:rPr>
             <w:rStyle w:val="Hyperlink"/>
@@ -7308,8 +7728,8 @@
         <w:t xml:space="preserve">.</w:t>
       </w:r>
     </w:p>
-    <w:bookmarkEnd w:id="138"/>
-    <w:bookmarkStart w:id="140" w:name="X38aec815059cc4739f25523e51c756a23186f52"/>
+    <w:bookmarkEnd w:id="139"/>
+    <w:bookmarkStart w:id="141" w:name="X38aec815059cc4739f25523e51c756a23186f52"/>
     <w:p>
       <w:pPr>
         <w:pStyle w:val="Bibliography"/>
@@ -7342,7 +7762,7 @@
       <w:r>
         <w:t xml:space="preserve"> </w:t>
       </w:r>
-      <w:hyperlink r:id="rId139">
+      <w:hyperlink r:id="rId140">
         <w:r>
           <w:rPr>
             <w:rStyle w:val="Hyperlink"/>
@@ -7354,8 +7774,8 @@
         <w:t xml:space="preserve">.</w:t>
       </w:r>
     </w:p>
-    <w:bookmarkEnd w:id="140"/>
-    <w:bookmarkStart w:id="142" w:name="Xa3c1b4d22cf555735f3af6df57617ee0ad52730"/>
+    <w:bookmarkEnd w:id="141"/>
+    <w:bookmarkStart w:id="143" w:name="Xa3c1b4d22cf555735f3af6df57617ee0ad52730"/>
     <w:p>
       <w:pPr>
         <w:pStyle w:val="Bibliography"/>
@@ -7388,7 +7808,7 @@
       <w:r>
         <w:t xml:space="preserve"> </w:t>
       </w:r>
-      <w:hyperlink r:id="rId141">
+      <w:hyperlink r:id="rId142">
         <w:r>
           <w:rPr>
             <w:rStyle w:val="Hyperlink"/>
@@ -7400,8 +7820,8 @@
         <w:t xml:space="preserve">.</w:t>
       </w:r>
     </w:p>
-    <w:bookmarkEnd w:id="142"/>
-    <w:bookmarkStart w:id="144" w:name="X94a05d6c1796941a22489b3a2d4fa9c498a5ca2"/>
+    <w:bookmarkEnd w:id="143"/>
+    <w:bookmarkStart w:id="145" w:name="X94a05d6c1796941a22489b3a2d4fa9c498a5ca2"/>
     <w:p>
       <w:pPr>
         <w:pStyle w:val="Bibliography"/>
@@ -7434,7 +7854,7 @@
       <w:r>
         <w:t xml:space="preserve"> </w:t>
       </w:r>
-      <w:hyperlink r:id="rId143">
+      <w:hyperlink r:id="rId144">
         <w:r>
           <w:rPr>
             <w:rStyle w:val="Hyperlink"/>
@@ -7446,8 +7866,8 @@
         <w:t xml:space="preserve">.</w:t>
       </w:r>
     </w:p>
-    <w:bookmarkEnd w:id="144"/>
-    <w:bookmarkStart w:id="146" w:name="ref-nguyenSunCompassNeurons2021"/>
+    <w:bookmarkEnd w:id="145"/>
+    <w:bookmarkStart w:id="147" w:name="ref-nguyenSunCompassNeurons2021"/>
     <w:p>
       <w:pPr>
         <w:pStyle w:val="Bibliography"/>
@@ -7480,7 +7900,7 @@
       <w:r>
         <w:t xml:space="preserve"> </w:t>
       </w:r>
-      <w:hyperlink r:id="rId145">
+      <w:hyperlink r:id="rId146">
         <w:r>
           <w:rPr>
             <w:rStyle w:val="Hyperlink"/>
@@ -7492,8 +7912,8 @@
         <w:t xml:space="preserve">.</w:t>
       </w:r>
     </w:p>
-    <w:bookmarkEnd w:id="146"/>
-    <w:bookmarkStart w:id="147" w:name="X1c7eb8e691f75425cf3cf58ce9a8454df87c465"/>
+    <w:bookmarkEnd w:id="147"/>
+    <w:bookmarkStart w:id="148" w:name="X1c7eb8e691f75425cf3cf58ce9a8454df87c465"/>
     <w:p>
       <w:pPr>
         <w:pStyle w:val="Bibliography"/>
@@ -7544,8 +7964,8 @@
         <w:t xml:space="preserve">Pismo State Beach, California: The Xerces Society for Invertebrate Conservation.</w:t>
       </w:r>
     </w:p>
-    <w:bookmarkEnd w:id="147"/>
-    <w:bookmarkStart w:id="149" w:name="ref-peltonWesternMonarchPopulation2019"/>
+    <w:bookmarkEnd w:id="148"/>
+    <w:bookmarkStart w:id="150" w:name="ref-peltonWesternMonarchPopulation2019"/>
     <w:p>
       <w:pPr>
         <w:pStyle w:val="Bibliography"/>
@@ -7614,7 +8034,7 @@
       <w:r>
         <w:t xml:space="preserve"> </w:t>
       </w:r>
-      <w:hyperlink r:id="rId148">
+      <w:hyperlink r:id="rId149">
         <w:r>
           <w:rPr>
             <w:rStyle w:val="Hyperlink"/>
@@ -7626,8 +8046,8 @@
         <w:t xml:space="preserve">.</w:t>
       </w:r>
     </w:p>
-    <w:bookmarkEnd w:id="149"/>
-    <w:bookmarkStart w:id="151" w:name="X4f9fcd08a29276e76a41ed172f465032bf17885"/>
+    <w:bookmarkEnd w:id="150"/>
+    <w:bookmarkStart w:id="152" w:name="X4f9fcd08a29276e76a41ed172f465032bf17885"/>
     <w:p>
       <w:pPr>
         <w:pStyle w:val="Bibliography"/>
@@ -7669,7 +8089,7 @@
       <w:r>
         <w:t xml:space="preserve"> </w:t>
       </w:r>
-      <w:hyperlink r:id="rId150">
+      <w:hyperlink r:id="rId151">
         <w:r>
           <w:rPr>
             <w:rStyle w:val="Hyperlink"/>
@@ -7681,8 +8101,8 @@
         <w:t xml:space="preserve">.</w:t>
       </w:r>
     </w:p>
-    <w:bookmarkEnd w:id="151"/>
-    <w:bookmarkStart w:id="153" w:name="ref-sanieeHierarchyScaleInfluence2022"/>
+    <w:bookmarkEnd w:id="152"/>
+    <w:bookmarkStart w:id="154" w:name="ref-sanieeHierarchyScaleInfluence2022"/>
     <w:p>
       <w:pPr>
         <w:pStyle w:val="Bibliography"/>
@@ -7736,7 +8156,7 @@
       <w:r>
         <w:t xml:space="preserve"> </w:t>
       </w:r>
-      <w:hyperlink r:id="rId152">
+      <w:hyperlink r:id="rId153">
         <w:r>
           <w:rPr>
             <w:rStyle w:val="Hyperlink"/>
@@ -7748,8 +8168,8 @@
         <w:t xml:space="preserve">.</w:t>
       </w:r>
     </w:p>
-    <w:bookmarkEnd w:id="153"/>
-    <w:bookmarkStart w:id="155" w:name="ref-schultzCitizenScienceMonitoring2017"/>
+    <w:bookmarkEnd w:id="154"/>
+    <w:bookmarkStart w:id="156" w:name="ref-schultzCitizenScienceMonitoring2017"/>
     <w:p>
       <w:pPr>
         <w:pStyle w:val="Bibliography"/>
@@ -7791,7 +8211,7 @@
       <w:r>
         <w:t xml:space="preserve"> </w:t>
       </w:r>
-      <w:hyperlink r:id="rId154">
+      <w:hyperlink r:id="rId155">
         <w:r>
           <w:rPr>
             <w:rStyle w:val="Hyperlink"/>
@@ -7803,8 +8223,8 @@
         <w:t xml:space="preserve">.</w:t>
       </w:r>
     </w:p>
-    <w:bookmarkEnd w:id="155"/>
-    <w:bookmarkStart w:id="157" w:name="ref-schweizerSnailsSunStrategies2019"/>
+    <w:bookmarkEnd w:id="156"/>
+    <w:bookmarkStart w:id="158" w:name="ref-schweizerSnailsSunStrategies2019"/>
     <w:p>
       <w:pPr>
         <w:pStyle w:val="Bibliography"/>
@@ -7849,7 +8269,7 @@
       <w:r>
         <w:t xml:space="preserve"> </w:t>
       </w:r>
-      <w:hyperlink r:id="rId156">
+      <w:hyperlink r:id="rId157">
         <w:r>
           <w:rPr>
             <w:rStyle w:val="Hyperlink"/>
@@ -7861,8 +8281,8 @@
         <w:t xml:space="preserve">.</w:t>
       </w:r>
     </w:p>
-    <w:bookmarkEnd w:id="157"/>
-    <w:bookmarkStart w:id="159" w:name="ref-solenskyOverviewMonarchMigration2004"/>
+    <w:bookmarkEnd w:id="158"/>
+    <w:bookmarkStart w:id="160" w:name="ref-solenskyOverviewMonarchMigration2004"/>
     <w:p>
       <w:pPr>
         <w:pStyle w:val="Bibliography"/>
@@ -7895,7 +8315,7 @@
       <w:r>
         <w:t xml:space="preserve"> </w:t>
       </w:r>
-      <w:hyperlink r:id="rId158">
+      <w:hyperlink r:id="rId159">
         <w:r>
           <w:rPr>
             <w:rStyle w:val="Hyperlink"/>
@@ -7907,8 +8327,8 @@
         <w:t xml:space="preserve">.</w:t>
       </w:r>
     </w:p>
-    <w:bookmarkEnd w:id="159"/>
-    <w:bookmarkStart w:id="161" w:name="ref-themonarchpressCityAwarded392019"/>
+    <w:bookmarkEnd w:id="160"/>
+    <w:bookmarkStart w:id="162" w:name="ref-themonarchpressCityAwarded392019"/>
     <w:p>
       <w:pPr>
         <w:pStyle w:val="Bibliography"/>
@@ -7976,7 +8396,7 @@
       <w:r>
         <w:t xml:space="preserve"> </w:t>
       </w:r>
-      <w:hyperlink r:id="rId160">
+      <w:hyperlink r:id="rId161">
         <w:r>
           <w:rPr>
             <w:rStyle w:val="Hyperlink"/>
@@ -7988,8 +8408,8 @@
         <w:t xml:space="preserve">.</w:t>
       </w:r>
     </w:p>
-    <w:bookmarkEnd w:id="161"/>
-    <w:bookmarkStart w:id="163" w:name="X1046fd071f1f4ee466ab0602a852035520c9ac1"/>
+    <w:bookmarkEnd w:id="162"/>
+    <w:bookmarkStart w:id="164" w:name="X1046fd071f1f4ee466ab0602a852035520c9ac1"/>
     <w:p>
       <w:pPr>
         <w:pStyle w:val="Bibliography"/>
@@ -8052,7 +8472,7 @@
       <w:r>
         <w:t xml:space="preserve"> </w:t>
       </w:r>
-      <w:hyperlink r:id="rId162">
+      <w:hyperlink r:id="rId163">
         <w:r>
           <w:rPr>
             <w:rStyle w:val="Hyperlink"/>
@@ -8064,8 +8484,8 @@
         <w:t xml:space="preserve">.</w:t>
       </w:r>
     </w:p>
-    <w:bookmarkEnd w:id="163"/>
-    <w:bookmarkStart w:id="164" w:name="ref-Urquhart1978Autumnal"/>
+    <w:bookmarkEnd w:id="164"/>
+    <w:bookmarkStart w:id="165" w:name="ref-Urquhart1978Autumnal"/>
     <w:p>
       <w:pPr>
         <w:pStyle w:val="Bibliography"/>
@@ -8176,8 +8596,8 @@
         <w:t xml:space="preserve">56 (8): 1759–64.</w:t>
       </w:r>
     </w:p>
-    <w:bookmarkEnd w:id="164"/>
-    <w:bookmarkStart w:id="165" w:name="Xd783142e221c1f498e1a166269e53da562bf4b0"/>
+    <w:bookmarkEnd w:id="165"/>
+    <w:bookmarkStart w:id="166" w:name="Xd783142e221c1f498e1a166269e53da562bf4b0"/>
     <w:p>
       <w:pPr>
         <w:pStyle w:val="Bibliography"/>
@@ -8216,8 +8636,8 @@
         <w:t xml:space="preserve">version 2.3.</w:t>
       </w:r>
     </w:p>
-    <w:bookmarkEnd w:id="165"/>
-    <w:bookmarkStart w:id="167" w:name="ref-velillaGoneWindSignal2020"/>
+    <w:bookmarkEnd w:id="166"/>
+    <w:bookmarkStart w:id="168" w:name="ref-velillaGoneWindSignal2020"/>
     <w:p>
       <w:pPr>
         <w:pStyle w:val="Bibliography"/>
@@ -8262,7 +8682,7 @@
       <w:r>
         <w:t xml:space="preserve"> </w:t>
       </w:r>
-      <w:hyperlink r:id="rId166">
+      <w:hyperlink r:id="rId167">
         <w:r>
           <w:rPr>
             <w:rStyle w:val="Hyperlink"/>
@@ -8274,8 +8694,8 @@
         <w:t xml:space="preserve">.</w:t>
       </w:r>
     </w:p>
-    <w:bookmarkEnd w:id="167"/>
-    <w:bookmarkStart w:id="169" w:name="ref-vidalDynamicsTrendsOverwintering2014"/>
+    <w:bookmarkEnd w:id="168"/>
+    <w:bookmarkStart w:id="170" w:name="ref-vidalDynamicsTrendsOverwintering2014"/>
     <w:p>
       <w:pPr>
         <w:pStyle w:val="Bibliography"/>
@@ -8317,7 +8737,7 @@
       <w:r>
         <w:t xml:space="preserve"> </w:t>
       </w:r>
-      <w:hyperlink r:id="rId168">
+      <w:hyperlink r:id="rId169">
         <w:r>
           <w:rPr>
             <w:rStyle w:val="Hyperlink"/>
@@ -8329,8 +8749,8 @@
         <w:t xml:space="preserve">.</w:t>
       </w:r>
     </w:p>
-    <w:bookmarkEnd w:id="169"/>
-    <w:bookmarkStart w:id="170" w:name="ref-weissAlbanyHillMonarch2018"/>
+    <w:bookmarkEnd w:id="170"/>
+    <w:bookmarkStart w:id="171" w:name="ref-weissAlbanyHillMonarch2018"/>
     <w:p>
       <w:pPr>
         <w:pStyle w:val="Bibliography"/>
@@ -8360,8 +8780,8 @@
         <w:t xml:space="preserve">Creekside Science.</w:t>
       </w:r>
     </w:p>
-    <w:bookmarkEnd w:id="170"/>
-    <w:bookmarkStart w:id="172" w:name="Xc01bdb20da0c7c9ca7e98c0d45667aaa343d54a"/>
+    <w:bookmarkEnd w:id="171"/>
+    <w:bookmarkStart w:id="173" w:name="Xc01bdb20da0c7c9ca7e98c0d45667aaa343d54a"/>
     <w:p>
       <w:pPr>
         <w:pStyle w:val="Bibliography"/>
@@ -8444,7 +8864,7 @@
       <w:r>
         <w:t xml:space="preserve"> </w:t>
       </w:r>
-      <w:hyperlink r:id="rId171">
+      <w:hyperlink r:id="rId172">
         <w:r>
           <w:rPr>
             <w:rStyle w:val="Hyperlink"/>
@@ -8456,8 +8876,8 @@
         <w:t xml:space="preserve">.</w:t>
       </w:r>
     </w:p>
-    <w:bookmarkEnd w:id="172"/>
-    <w:bookmarkStart w:id="174" w:name="ref-weissForestCanopyStructure1991"/>
+    <w:bookmarkEnd w:id="173"/>
+    <w:bookmarkStart w:id="175" w:name="ref-weissForestCanopyStructure1991"/>
     <w:p>
       <w:pPr>
         <w:pStyle w:val="Bibliography"/>
@@ -8532,7 +8952,7 @@
       <w:r>
         <w:t xml:space="preserve"> </w:t>
       </w:r>
-      <w:hyperlink r:id="rId173">
+      <w:hyperlink r:id="rId174">
         <w:r>
           <w:rPr>
             <w:rStyle w:val="Hyperlink"/>
@@ -8544,8 +8964,8 @@
         <w:t xml:space="preserve">.</w:t>
       </w:r>
     </w:p>
-    <w:bookmarkEnd w:id="174"/>
-    <w:bookmarkStart w:id="176" w:name="X47fc10ad90cfd19e2fde7b440ba45ebe622ae98"/>
+    <w:bookmarkEnd w:id="175"/>
+    <w:bookmarkStart w:id="177" w:name="X47fc10ad90cfd19e2fde7b440ba45ebe622ae98"/>
     <w:p>
       <w:pPr>
         <w:pStyle w:val="Bibliography"/>
@@ -8589,7 +9009,7 @@
       <w:r>
         <w:t xml:space="preserve"> </w:t>
       </w:r>
-      <w:hyperlink r:id="rId175">
+      <w:hyperlink r:id="rId176">
         <w:r>
           <w:rPr>
             <w:rStyle w:val="Hyperlink"/>
@@ -8601,8 +9021,8 @@
         <w:t xml:space="preserve">.</w:t>
       </w:r>
     </w:p>
-    <w:bookmarkEnd w:id="176"/>
-    <w:bookmarkStart w:id="177" w:name="Xcd4032f8c0c54cadb36d3bed142b2e58516b915"/>
+    <w:bookmarkEnd w:id="177"/>
+    <w:bookmarkStart w:id="178" w:name="Xcd4032f8c0c54cadb36d3bed142b2e58516b915"/>
     <w:p>
       <w:pPr>
         <w:pStyle w:val="Bibliography"/>
@@ -8691,7 +9111,7 @@
       <w:r>
         <w:t xml:space="preserve"> </w:t>
       </w:r>
-      <w:hyperlink r:id="rId121">
+      <w:hyperlink r:id="rId122">
         <w:r>
           <w:rPr>
             <w:rStyle w:val="Hyperlink"/>
@@ -8703,8 +9123,8 @@
         <w:t xml:space="preserve">.</w:t>
       </w:r>
     </w:p>
-    <w:bookmarkEnd w:id="177"/>
-    <w:bookmarkStart w:id="179" w:name="X237d14614a4d6f4d9de640dcd653ce86ed77ba6"/>
+    <w:bookmarkEnd w:id="178"/>
+    <w:bookmarkStart w:id="180" w:name="X237d14614a4d6f4d9de640dcd653ce86ed77ba6"/>
     <w:p>
       <w:pPr>
         <w:pStyle w:val="Bibliography"/>
@@ -8751,7 +9171,7 @@
       <w:r>
         <w:t xml:space="preserve"> </w:t>
       </w:r>
-      <w:hyperlink r:id="rId178">
+      <w:hyperlink r:id="rId179">
         <w:r>
           <w:rPr>
             <w:rStyle w:val="Hyperlink"/>
@@ -8763,8 +9183,8 @@
         <w:t xml:space="preserve">.</w:t>
       </w:r>
     </w:p>
-    <w:bookmarkEnd w:id="179"/>
-    <w:bookmarkStart w:id="181" w:name="Xe450b06c6d1a85d78d67f1c710156611fcbfe9f"/>
+    <w:bookmarkEnd w:id="180"/>
+    <w:bookmarkStart w:id="182" w:name="Xe450b06c6d1a85d78d67f1c710156611fcbfe9f"/>
     <w:p>
       <w:pPr>
         <w:pStyle w:val="Bibliography"/>
@@ -8808,7 +9228,7 @@
       <w:r>
         <w:t xml:space="preserve"> </w:t>
       </w:r>
-      <w:hyperlink r:id="rId180">
+      <w:hyperlink r:id="rId181">
         <w:r>
           <w:rPr>
             <w:rStyle w:val="Hyperlink"/>
@@ -8820,8 +9240,8 @@
         <w:t xml:space="preserve">.</w:t>
       </w:r>
     </w:p>
-    <w:bookmarkEnd w:id="181"/>
-    <w:bookmarkStart w:id="183" w:name="Xcb6650d11f9aa2ba06aca5a06d06562d008ccdf"/>
+    <w:bookmarkEnd w:id="182"/>
+    <w:bookmarkStart w:id="184" w:name="Xcb6650d11f9aa2ba06aca5a06d06562d008ccdf"/>
     <w:p>
       <w:pPr>
         <w:pStyle w:val="Bibliography"/>
@@ -8881,7 +9301,7 @@
       <w:r>
         <w:t xml:space="preserve"> </w:t>
       </w:r>
-      <w:hyperlink r:id="rId182">
+      <w:hyperlink r:id="rId183">
         <w:r>
           <w:rPr>
             <w:rStyle w:val="Hyperlink"/>
@@ -8893,8 +9313,8 @@
         <w:t xml:space="preserve">.</w:t>
       </w:r>
     </w:p>
-    <w:bookmarkEnd w:id="183"/>
-    <w:bookmarkStart w:id="185" w:name="Xce59c9680ebb53f739caf85bc332676d857a8c8"/>
+    <w:bookmarkEnd w:id="184"/>
+    <w:bookmarkStart w:id="186" w:name="Xce59c9680ebb53f739caf85bc332676d857a8c8"/>
     <w:p>
       <w:pPr>
         <w:pStyle w:val="Bibliography"/>
@@ -8978,7 +9398,7 @@
       <w:r>
         <w:t xml:space="preserve"> </w:t>
       </w:r>
-      <w:hyperlink r:id="rId184">
+      <w:hyperlink r:id="rId185">
         <w:r>
           <w:rPr>
             <w:rStyle w:val="Hyperlink"/>
@@ -8990,10 +9410,10 @@
         <w:t xml:space="preserve">.</w:t>
       </w:r>
     </w:p>
-    <w:bookmarkEnd w:id="185"/>
     <w:bookmarkEnd w:id="186"/>
     <w:bookmarkEnd w:id="187"/>
     <w:bookmarkEnd w:id="188"/>
+    <w:bookmarkEnd w:id="189"/>
     <w:sectPr>
       <w:footnotePr>
         <w:numRestart w:val="eachSect"/>

</xml_diff>

<commit_message>
sunset model selection section
</commit_message>
<xml_diff>
--- a/exports/render_vsfb.docx
+++ b/exports/render_vsfb.docx
@@ -2,7 +2,7 @@
 <file path=word/document.xml><?xml version="1.0" encoding="utf-8"?>
 <w:document xmlns:w="http://schemas.openxmlformats.org/wordprocessingml/2006/main" xmlns:m="http://schemas.openxmlformats.org/officeDocument/2006/math" xmlns:r="http://schemas.openxmlformats.org/officeDocument/2006/relationships" xmlns:o="urn:schemas-microsoft-com:office:office" xmlns:v="urn:schemas-microsoft-com:vml" xmlns:w10="urn:schemas-microsoft-com:office:word" xmlns:a="http://schemas.openxmlformats.org/drawingml/2006/main" xmlns:pic="http://schemas.openxmlformats.org/drawingml/2006/picture" xmlns:wp="http://schemas.openxmlformats.org/drawingml/2006/wordprocessingDrawing">
   <w:body>
-    <w:bookmarkStart w:id="189" w:name="ch:introduction"/>
+    <w:bookmarkStart w:id="193" w:name="ch:introduction"/>
     <w:p>
       <w:pPr>
         <w:pStyle w:val="Heading1"/>
@@ -819,6 +819,14 @@
       </w:pPr>
       <w:r>
         <w:t xml:space="preserve">Third, we hypothesized that wind’s disruptive effects scale with intensity. If disruption increases with wind speed, we predict proportionally greater decreases in monarch abundance as wind speeds rise above the threshold.</w:t>
+      </w:r>
+    </w:p>
+    <w:p>
+      <w:pPr>
+        <w:pStyle w:val="BodyText"/>
+      </w:pPr>
+      <w:r>
+        <w:t xml:space="preserve">Finally, we hypothesized that experiencing disruptive winds affects monarch site fidelity. If wind disruption influences future roost selection, we predict decreased site fidelity manifested as sustained abundance reductions at wind-disturbed roosts compared to pre-disturbance levels.</w:t>
       </w:r>
     </w:p>
     <w:bookmarkStart w:id="25" w:name="materials-and-methods"/>
@@ -1760,7 +1768,7 @@
     <w:bookmarkEnd w:id="23"/>
     <w:bookmarkEnd w:id="24"/>
     <w:bookmarkEnd w:id="25"/>
-    <w:bookmarkStart w:id="58" w:name="results"/>
+    <w:bookmarkStart w:id="62" w:name="results"/>
     <w:p>
       <w:pPr>
         <w:pStyle w:val="Heading2"/>
@@ -1819,13 +1827,13 @@
       </w:r>
     </w:p>
     <w:bookmarkEnd w:id="26"/>
-    <w:bookmarkStart w:id="54" w:name="responsive-change"/>
+    <w:bookmarkStart w:id="54" w:name="wind-disruption-analysis"/>
     <w:p>
       <w:pPr>
         <w:pStyle w:val="Heading3"/>
       </w:pPr>
       <w:r>
-        <w:t xml:space="preserve">Responsive Change</w:t>
+        <w:t xml:space="preserve">Wind Disruption Analysis</w:t>
       </w:r>
     </w:p>
     <w:p>
@@ -4444,13 +4452,13 @@
     </w:tbl>
     <w:bookmarkEnd w:id="55"/>
     <w:bookmarkEnd w:id="56"/>
-    <w:bookmarkStart w:id="57" w:name="daily-change"/>
+    <w:bookmarkStart w:id="61" w:name="site-fidelity-anlaysis"/>
     <w:p>
       <w:pPr>
         <w:pStyle w:val="Heading3"/>
       </w:pPr>
       <w:r>
-        <w:t xml:space="preserve">Daily Change</w:t>
+        <w:t xml:space="preserve">Site Fidelity Anlaysis</w:t>
       </w:r>
     </w:p>
     <w:p>
@@ -4469,9 +4477,488 @@
         <w:t xml:space="preserve">Daily maximum cluster sizes ranged from 0 to 770 butterflies (mean = 134.7 ± 138.1), with day-to-day changes in maximum count ranging from losses of 376 butterflies to gains of 464 butterflies (mean change = -10.5 ± 111.6). Within the sunset windows, maximum wind gusts ranged from 2.0 to 12.8 m/s (mean = 4.5 ± 1.8 m/s), with all observation windows exceeding the proposed 2 m/s threshold. Cumulative direct sun exposure varied from 0 to 1,122 butterfly-observations in sunlight per window (mean = 139.8 ± 206.9), reflecting diverse thermal exposure conditions across monitoring days.</w:t>
       </w:r>
     </w:p>
+    <w:bookmarkStart w:id="57" w:name="model-selection-1"/>
+    <w:p>
+      <w:pPr>
+        <w:pStyle w:val="Heading4"/>
+      </w:pPr>
+      <w:r>
+        <w:t xml:space="preserve">Model Selection</w:t>
+      </w:r>
+    </w:p>
+    <w:p>
+      <w:pPr>
+        <w:pStyle w:val="FirstParagraph"/>
+      </w:pPr>
+      <w:r>
+        <w:t xml:space="preserve">We evaluated 76 candidate models using generalized additive mixed models (GAMMs) to identify environmental predictors of day-to-day changes in maximum cluster size. The model space included null, single-predictor, interaction-only, additive, main effects with interactions, and complex formulations, all incorporating deployment random intercepts and AR(1) temporal correlation. Model selection via corrected Akaike Information Criterion (AICc) identified M32 as the decisively best-fit model, capturing 84.7% of the total model weight (Table </w:t>
+      </w:r>
+      <w:hyperlink w:anchor="tab:sunset-model-selection-table">
+        <w:r>
+          <w:rPr>
+            <w:rStyle w:val="Hyperlink"/>
+          </w:rPr>
+          <w:t xml:space="preserve">[tab:sunset-model-selection-table]</w:t>
+        </w:r>
+      </w:hyperlink>
+      <w:r>
+        <w:t xml:space="preserve">). The next best model (M52) showed substantially weaker support with</w:t>
+      </w:r>
+      <w:r>
+        <w:t xml:space="preserve"> </w:t>
+      </w:r>
+      <m:oMath>
+        <m:r>
+          <m:rPr>
+            <m:sty m:val="p"/>
+          </m:rPr>
+          <m:t>Δ</m:t>
+        </m:r>
+      </m:oMath>
+      <w:r>
+        <w:t xml:space="preserve">AICc = 5.6 and only 5.2% model weight. Model M32 incorporated a tensor smooth interaction between maximum wind gust and cumulative direct sun exposure, along with baseline controls for previous day’s maximum count and window duration.</w:t>
+      </w:r>
+    </w:p>
+    <w:p>
+      <w:pPr>
+        <w:pStyle w:val="TableCaption"/>
+      </w:pPr>
+      <w:r>
+        <w:t xml:space="preserve">Top 5 models ranked by AICc (sunset analysis)</w:t>
+      </w:r>
+    </w:p>
+    <w:tbl>
+      <w:tblPr>
+        <w:tblStyle w:val="Table"/>
+        <w:tblW w:type="auto" w:w="0"/>
+        <w:tblLook w:firstRow="1" w:lastRow="0" w:firstColumn="0" w:lastColumn="0" w:noHBand="0" w:noVBand="0" w:val="0020"/>
+        <w:tblCaption w:val="Top 5 models ranked by AICc (sunset analysis)"/>
+      </w:tblPr>
+      <w:tblGrid>
+        <w:gridCol w:w="1584"/>
+        <w:gridCol w:w="1584"/>
+        <w:gridCol w:w="1584"/>
+        <w:gridCol w:w="1584"/>
+        <w:gridCol w:w="1584"/>
+      </w:tblGrid>
+      <w:tr>
+        <w:trPr>
+          <w:tblHeader w:val="on"/>
+        </w:trPr>
+        <w:tc>
+          <w:tcPr/>
+          <w:p>
+            <w:pPr>
+              <w:pStyle w:val="Compact"/>
+              <w:jc w:val="left"/>
+            </w:pPr>
+            <w:r>
+              <w:t xml:space="preserve">Model</w:t>
+            </w:r>
+          </w:p>
+        </w:tc>
+        <w:tc>
+          <w:tcPr/>
+          <w:p>
+            <w:pPr>
+              <w:pStyle w:val="Compact"/>
+              <w:jc w:val="left"/>
+            </w:pPr>
+            <w:r>
+              <w:t xml:space="preserve">Terms</w:t>
+            </w:r>
+          </w:p>
+        </w:tc>
+        <w:tc>
+          <w:tcPr/>
+          <w:p>
+            <w:pPr>
+              <w:pStyle w:val="Compact"/>
+              <w:jc w:val="right"/>
+            </w:pPr>
+            <w:r>
+              <w:t xml:space="preserve">AICc</w:t>
+            </w:r>
+          </w:p>
+        </w:tc>
+        <w:tc>
+          <w:tcPr/>
+          <w:p>
+            <w:pPr>
+              <w:pStyle w:val="Compact"/>
+              <w:jc w:val="right"/>
+            </w:pPr>
+            <m:oMath>
+              <m:r>
+                <m:rPr>
+                  <m:sty m:val="p"/>
+                </m:rPr>
+                <m:t>Δ</m:t>
+              </m:r>
+            </m:oMath>
+            <w:r>
+              <w:t xml:space="preserve">AICc</w:t>
+            </w:r>
+          </w:p>
+        </w:tc>
+        <w:tc>
+          <w:tcPr/>
+          <w:p>
+            <w:pPr>
+              <w:pStyle w:val="Compact"/>
+              <w:jc w:val="right"/>
+            </w:pPr>
+            <w:r>
+              <w:t xml:space="preserve">Weight</w:t>
+            </w:r>
+          </w:p>
+        </w:tc>
+      </w:tr>
+      <w:tr>
+        <w:tc>
+          <w:tcPr/>
+          <w:p>
+            <w:pPr>
+              <w:pStyle w:val="Compact"/>
+              <w:jc w:val="left"/>
+            </w:pPr>
+            <w:r>
+              <w:t xml:space="preserve">M32</w:t>
+            </w:r>
+          </w:p>
+        </w:tc>
+        <w:tc>
+          <w:tcPr/>
+          <w:p>
+            <w:pPr>
+              <w:pStyle w:val="Compact"/>
+              <w:jc w:val="left"/>
+            </w:pPr>
+            <w:r>
+              <w:t xml:space="preserve">Interaction (tensor): Maximum wind gust, Cumulative butterflies in direct sun</w:t>
+            </w:r>
+          </w:p>
+        </w:tc>
+        <w:tc>
+          <w:tcPr/>
+          <w:p>
+            <w:pPr>
+              <w:pStyle w:val="Compact"/>
+              <w:jc w:val="right"/>
+            </w:pPr>
+            <w:r>
+              <w:t xml:space="preserve">648.85</w:t>
+            </w:r>
+          </w:p>
+        </w:tc>
+        <w:tc>
+          <w:tcPr/>
+          <w:p>
+            <w:pPr>
+              <w:pStyle w:val="Compact"/>
+              <w:jc w:val="right"/>
+            </w:pPr>
+            <w:r>
+              <w:t xml:space="preserve">0.00</w:t>
+            </w:r>
+          </w:p>
+        </w:tc>
+        <w:tc>
+          <w:tcPr/>
+          <w:p>
+            <w:pPr>
+              <w:pStyle w:val="Compact"/>
+              <w:jc w:val="right"/>
+            </w:pPr>
+            <w:r>
+              <w:t xml:space="preserve">0.85</w:t>
+            </w:r>
+          </w:p>
+        </w:tc>
+      </w:tr>
+      <w:tr>
+        <w:tc>
+          <w:tcPr/>
+          <w:p>
+            <w:pPr>
+              <w:pStyle w:val="Compact"/>
+              <w:jc w:val="left"/>
+            </w:pPr>
+            <w:r>
+              <w:t xml:space="preserve">M52</w:t>
+            </w:r>
+          </w:p>
+        </w:tc>
+        <w:tc>
+          <w:tcPr/>
+          <w:p>
+            <w:pPr>
+              <w:pStyle w:val="Compact"/>
+              <w:jc w:val="left"/>
+            </w:pPr>
+            <w:r>
+              <w:t xml:space="preserve">Maximum wind gust, Cumulative butterflies in direct sun, Interaction (tensor): Maximum wind gust, Cumulative butterflies in direct sun</w:t>
+            </w:r>
+          </w:p>
+        </w:tc>
+        <w:tc>
+          <w:tcPr/>
+          <w:p>
+            <w:pPr>
+              <w:pStyle w:val="Compact"/>
+              <w:jc w:val="right"/>
+            </w:pPr>
+            <w:r>
+              <w:t xml:space="preserve">654.45</w:t>
+            </w:r>
+          </w:p>
+        </w:tc>
+        <w:tc>
+          <w:tcPr/>
+          <w:p>
+            <w:pPr>
+              <w:pStyle w:val="Compact"/>
+              <w:jc w:val="right"/>
+            </w:pPr>
+            <w:r>
+              <w:t xml:space="preserve">5.60</w:t>
+            </w:r>
+          </w:p>
+        </w:tc>
+        <w:tc>
+          <w:tcPr/>
+          <w:p>
+            <w:pPr>
+              <w:pStyle w:val="Compact"/>
+              <w:jc w:val="right"/>
+            </w:pPr>
+            <w:r>
+              <w:t xml:space="preserve">0.05</w:t>
+            </w:r>
+          </w:p>
+        </w:tc>
+      </w:tr>
+      <w:tr>
+        <w:tc>
+          <w:tcPr/>
+          <w:p>
+            <w:pPr>
+              <w:pStyle w:val="Compact"/>
+              <w:jc w:val="left"/>
+            </w:pPr>
+            <w:r>
+              <w:t xml:space="preserve">M20</w:t>
+            </w:r>
+          </w:p>
+        </w:tc>
+        <w:tc>
+          <w:tcPr/>
+          <w:p>
+            <w:pPr>
+              <w:pStyle w:val="Compact"/>
+              <w:jc w:val="left"/>
+            </w:pPr>
+            <w:r>
+              <w:t xml:space="preserve">Interaction (tensor): Minimum temperature, Cumulative butterflies in direct sun</w:t>
+            </w:r>
+          </w:p>
+        </w:tc>
+        <w:tc>
+          <w:tcPr/>
+          <w:p>
+            <w:pPr>
+              <w:pStyle w:val="Compact"/>
+              <w:jc w:val="right"/>
+            </w:pPr>
+            <w:r>
+              <w:t xml:space="preserve">656.77</w:t>
+            </w:r>
+          </w:p>
+        </w:tc>
+        <w:tc>
+          <w:tcPr/>
+          <w:p>
+            <w:pPr>
+              <w:pStyle w:val="Compact"/>
+              <w:jc w:val="right"/>
+            </w:pPr>
+            <w:r>
+              <w:t xml:space="preserve">7.92</w:t>
+            </w:r>
+          </w:p>
+        </w:tc>
+        <w:tc>
+          <w:tcPr/>
+          <w:p>
+            <w:pPr>
+              <w:pStyle w:val="Compact"/>
+              <w:jc w:val="right"/>
+            </w:pPr>
+            <w:r>
+              <w:t xml:space="preserve">0.02</w:t>
+            </w:r>
+          </w:p>
+        </w:tc>
+      </w:tr>
+      <w:tr>
+        <w:tc>
+          <w:tcPr/>
+          <w:p>
+            <w:pPr>
+              <w:pStyle w:val="Compact"/>
+              <w:jc w:val="left"/>
+            </w:pPr>
+            <w:r>
+              <w:t xml:space="preserve">M46</w:t>
+            </w:r>
+          </w:p>
+        </w:tc>
+        <w:tc>
+          <w:tcPr/>
+          <w:p>
+            <w:pPr>
+              <w:pStyle w:val="Compact"/>
+              <w:jc w:val="left"/>
+            </w:pPr>
+            <w:r>
+              <w:t xml:space="preserve">Maximum temperature, Cumulative butterflies in direct sun, Interaction (tensor): Maximum temperature, Cumulative butterflies in direct sun</w:t>
+            </w:r>
+          </w:p>
+        </w:tc>
+        <w:tc>
+          <w:tcPr/>
+          <w:p>
+            <w:pPr>
+              <w:pStyle w:val="Compact"/>
+              <w:jc w:val="right"/>
+            </w:pPr>
+            <w:r>
+              <w:t xml:space="preserve">657.70</w:t>
+            </w:r>
+          </w:p>
+        </w:tc>
+        <w:tc>
+          <w:tcPr/>
+          <w:p>
+            <w:pPr>
+              <w:pStyle w:val="Compact"/>
+              <w:jc w:val="right"/>
+            </w:pPr>
+            <w:r>
+              <w:t xml:space="preserve">8.85</w:t>
+            </w:r>
+          </w:p>
+        </w:tc>
+        <w:tc>
+          <w:tcPr/>
+          <w:p>
+            <w:pPr>
+              <w:pStyle w:val="Compact"/>
+              <w:jc w:val="right"/>
+            </w:pPr>
+            <w:r>
+              <w:t xml:space="preserve">0.01</w:t>
+            </w:r>
+          </w:p>
+        </w:tc>
+      </w:tr>
+      <w:tr>
+        <w:tc>
+          <w:tcPr/>
+          <w:p>
+            <w:pPr>
+              <w:pStyle w:val="Compact"/>
+              <w:jc w:val="left"/>
+            </w:pPr>
+            <w:r>
+              <w:t xml:space="preserve">M30</w:t>
+            </w:r>
+          </w:p>
+        </w:tc>
+        <w:tc>
+          <w:tcPr/>
+          <w:p>
+            <w:pPr>
+              <w:pStyle w:val="Compact"/>
+              <w:jc w:val="left"/>
+            </w:pPr>
+            <w:r>
+              <w:t xml:space="preserve">Interaction (tensor): Temperature at previous maximum count, Cumulative butterflies in direct sun</w:t>
+            </w:r>
+          </w:p>
+        </w:tc>
+        <w:tc>
+          <w:tcPr/>
+          <w:p>
+            <w:pPr>
+              <w:pStyle w:val="Compact"/>
+              <w:jc w:val="right"/>
+            </w:pPr>
+            <w:r>
+              <w:t xml:space="preserve">657.90</w:t>
+            </w:r>
+          </w:p>
+        </w:tc>
+        <w:tc>
+          <w:tcPr/>
+          <w:p>
+            <w:pPr>
+              <w:pStyle w:val="Compact"/>
+              <w:jc w:val="right"/>
+            </w:pPr>
+            <w:r>
+              <w:t xml:space="preserve">9.06</w:t>
+            </w:r>
+          </w:p>
+        </w:tc>
+        <w:tc>
+          <w:tcPr/>
+          <w:p>
+            <w:pPr>
+              <w:pStyle w:val="Compact"/>
+              <w:jc w:val="right"/>
+            </w:pPr>
+            <w:r>
+              <w:t xml:space="preserve">0.01</w:t>
+            </w:r>
+          </w:p>
+        </w:tc>
+      </w:tr>
+    </w:tbl>
     <w:bookmarkEnd w:id="57"/>
+    <w:bookmarkStart w:id="58" w:name="analysis-of-best-fit-model-1"/>
+    <w:p>
+      <w:pPr>
+        <w:pStyle w:val="Heading4"/>
+      </w:pPr>
+      <w:r>
+        <w:t xml:space="preserve">Analysis of Best Fit Model</w:t>
+      </w:r>
+    </w:p>
     <w:bookmarkEnd w:id="58"/>
-    <w:bookmarkStart w:id="72" w:name="discussion"/>
+    <w:bookmarkStart w:id="59" w:name="model-diagnostics-1"/>
+    <w:p>
+      <w:pPr>
+        <w:pStyle w:val="Heading4"/>
+      </w:pPr>
+      <w:r>
+        <w:t xml:space="preserve">Model Diagnostics</w:t>
+      </w:r>
+    </w:p>
+    <w:bookmarkEnd w:id="59"/>
+    <w:bookmarkStart w:id="60" w:name="sensitivity-analysis-1"/>
+    <w:p>
+      <w:pPr>
+        <w:pStyle w:val="Heading4"/>
+      </w:pPr>
+      <w:r>
+        <w:t xml:space="preserve">Sensitivity Analysis</w:t>
+      </w:r>
+    </w:p>
+    <w:bookmarkEnd w:id="60"/>
+    <w:bookmarkEnd w:id="61"/>
+    <w:bookmarkEnd w:id="62"/>
+    <w:bookmarkStart w:id="76" w:name="discussion"/>
     <w:p>
       <w:pPr>
         <w:pStyle w:val="Heading2"/>
@@ -4480,7 +4967,7 @@
         <w:t xml:space="preserve">Discussion</w:t>
       </w:r>
     </w:p>
-    <w:bookmarkStart w:id="59" w:name="X63e1245851a6a59872c1c21077764299a7ea682"/>
+    <w:bookmarkStart w:id="63" w:name="X63e1245851a6a59872c1c21077764299a7ea682"/>
     <w:p>
       <w:pPr>
         <w:pStyle w:val="Heading3"/>
@@ -4521,8 +5008,8 @@
         <w:t xml:space="preserve">The methodological validity of our approach is confirmed by the strong signals detected for other environmental variables. Had our counting method or analytical framework been flawed, we would not have captured the pronounced effects of direct sunlight (F = 19.36, p &lt; 0.001) or the complex diurnal patterns (F = 8.90, p &lt; 0.001) that emerged from the same dataset.</w:t>
       </w:r>
     </w:p>
-    <w:bookmarkEnd w:id="59"/>
-    <w:bookmarkStart w:id="63" w:name="alternative-drivers-of-monarch-movement"/>
+    <w:bookmarkEnd w:id="63"/>
+    <w:bookmarkStart w:id="67" w:name="alternative-drivers-of-monarch-movement"/>
     <w:p>
       <w:pPr>
         <w:pStyle w:val="Heading3"/>
@@ -4539,7 +5026,7 @@
         <w:t xml:space="preserve">While our study was designed specifically to test the wind hypothesis, our results suggest that thermoregulation, light exposure, and diurnal rhythms play more important roles than wind in driving short-term movements at overwintering sites.</w:t>
       </w:r>
     </w:p>
-    <w:bookmarkStart w:id="60" w:name="X68d4caad7b9dff1382d16a19c618b08132be296"/>
+    <w:bookmarkStart w:id="64" w:name="X68d4caad7b9dff1382d16a19c618b08132be296"/>
     <w:p>
       <w:pPr>
         <w:pStyle w:val="Heading4"/>
@@ -4591,8 +5078,8 @@
         <w:t xml:space="preserve">. This forces them to abandon energetically favorable clustering positions even when ambient temperatures remain cool. This trade-off between the benefits of clustering and the thermal constraints imposed by solar exposure may fundamentally shape daily movement patterns at overwintering sites.</w:t>
       </w:r>
     </w:p>
-    <w:bookmarkEnd w:id="60"/>
-    <w:bookmarkStart w:id="61" w:name="Xd9199e8982adf52c1650d45fe5056e5bee40933"/>
+    <w:bookmarkEnd w:id="64"/>
+    <w:bookmarkStart w:id="65" w:name="Xd9199e8982adf52c1650d45fe5056e5bee40933"/>
     <w:p>
       <w:pPr>
         <w:pStyle w:val="Heading4"/>
@@ -4618,8 +5105,8 @@
         <w:t xml:space="preserve">, our results from Spring Canyon capture only a portion of the temperature continuum experienced across the entire overwintering range. The temperature effects we observed reflect responses within the specific thermal envelope available at our study latitude. Testing these patterns at sites spanning the full latitudinal gradient would reveal whether monarch responses to temperature are consistent or vary with local thermal regimes.</w:t>
       </w:r>
     </w:p>
-    <w:bookmarkEnd w:id="61"/>
-    <w:bookmarkStart w:id="62" w:name="diurnal-activity-patterns"/>
+    <w:bookmarkEnd w:id="65"/>
+    <w:bookmarkStart w:id="66" w:name="diurnal-activity-patterns"/>
     <w:p>
       <w:pPr>
         <w:pStyle w:val="Heading4"/>
@@ -4645,9 +5132,9 @@
         <w:t xml:space="preserve">.</w:t>
       </w:r>
     </w:p>
-    <w:bookmarkEnd w:id="62"/>
-    <w:bookmarkEnd w:id="63"/>
-    <w:bookmarkStart w:id="64" w:name="study-limitations"/>
+    <w:bookmarkEnd w:id="66"/>
+    <w:bookmarkEnd w:id="67"/>
+    <w:bookmarkStart w:id="68" w:name="study-limitations"/>
     <w:p>
       <w:pPr>
         <w:pStyle w:val="Heading3"/>
@@ -4699,8 +5186,8 @@
         <w:t xml:space="preserve">. If substrate attachment confers greater wind resistance than butterfly-to-butterfly attachment, the disruptive wind hypothesis might apply specifically to these larger aggregations. Future work should examine whether wind responses differ between substrate-attached and butterfly-attached individuals, particularly at sites supporting extreme densities.</w:t>
       </w:r>
     </w:p>
-    <w:bookmarkEnd w:id="64"/>
-    <w:bookmarkStart w:id="65" w:name="management-implications"/>
+    <w:bookmarkEnd w:id="68"/>
+    <w:bookmarkStart w:id="69" w:name="management-implications"/>
     <w:p>
       <w:pPr>
         <w:pStyle w:val="Heading3"/>
@@ -4734,8 +5221,8 @@
         <w:t xml:space="preserve">, it may become relevant to explore ways in which to manage for thermal attributes, specifically sunlight.</w:t>
       </w:r>
     </w:p>
-    <w:bookmarkEnd w:id="65"/>
-    <w:bookmarkStart w:id="70" w:name="future-research-directions"/>
+    <w:bookmarkEnd w:id="69"/>
+    <w:bookmarkStart w:id="74" w:name="future-research-directions"/>
     <w:p>
       <w:pPr>
         <w:pStyle w:val="Heading3"/>
@@ -4820,7 +5307,7 @@
         <w:t xml:space="preserve">). This pattern of consistent light conditions at successful sites provides additional context for understanding how canopy structure might influence clustering behavior.</w:t>
       </w:r>
     </w:p>
-    <w:bookmarkStart w:id="69" w:name="fig:weiss_canopy"/>
+    <w:bookmarkStart w:id="73" w:name="fig:weiss_canopy"/>
     <w:p>
       <w:pPr>
         <w:pStyle w:val="CaptionedFigure"/>
@@ -4830,18 +5317,18 @@
           <wp:inline>
             <wp:extent cx="4267200" cy="2517273"/>
             <wp:effectExtent b="0" l="0" r="0" t="0"/>
-            <wp:docPr descr="" title="" id="67" name="Picture"/>
+            <wp:docPr descr="" title="" id="71" name="Picture"/>
             <a:graphic>
               <a:graphicData uri="http://schemas.openxmlformats.org/drawingml/2006/picture">
                 <pic:pic>
                   <pic:nvPicPr>
-                    <pic:cNvPr descr="figures/discussion/weiss_adapted_boxplot.png" id="68" name="Picture"/>
+                    <pic:cNvPr descr="figures/discussion/weiss_adapted_boxplot.png" id="72" name="Picture"/>
                     <pic:cNvPicPr>
                       <a:picLocks noChangeArrowheads="1" noChangeAspect="1"/>
                     </pic:cNvPicPr>
                   </pic:nvPicPr>
                   <pic:blipFill>
-                    <a:blip r:embed="rId66"/>
+                    <a:blip r:embed="rId70"/>
                     <a:stretch>
                       <a:fillRect/>
                     </a:stretch>
@@ -4876,7 +5363,7 @@
         <w:t xml:space="preserve">Percent canopy openness (Indirect Site Factor) by occupancy status, adapted from Weiss et al. (1991). Permanent overwintering sites exhibit both a specific range of canopy openness ( 20%) and lower variance compared to transient and unoccupied/former sites.</w:t>
       </w:r>
     </w:p>
-    <w:bookmarkEnd w:id="69"/>
+    <w:bookmarkEnd w:id="73"/>
     <w:p>
       <w:pPr>
         <w:pStyle w:val="BodyText"/>
@@ -4902,8 +5389,8 @@
         <w:t xml:space="preserve">Research should also examine whether our findings extend across the broader overwintering range. Testing these patterns at sites with different tree species, latitudes, and in particular population densities would strengthen conclusions about the generality of wind effects, or their absence.</w:t>
       </w:r>
     </w:p>
-    <w:bookmarkEnd w:id="70"/>
-    <w:bookmarkStart w:id="71" w:name="conclusions"/>
+    <w:bookmarkEnd w:id="74"/>
+    <w:bookmarkStart w:id="75" w:name="conclusions"/>
     <w:p>
       <w:pPr>
         <w:pStyle w:val="Heading3"/>
@@ -4920,9 +5407,9 @@
         <w:t xml:space="preserve">Wind did not disrupt monarch clusters even at speeds far exceeding presumptive thresholds. Instead, butterflies responded primarily to thermal conditions, including light exposure and ambient temperature, and to diurnal rhythms. These findings challenge current assumptions about overwintering habitat requirements and suggest that management priorities should be reevaluated. While our study represents one season at two sites, the absence of wind effects despite adequate statistical power raises important questions regarding decades of conservation guidelines. As monarch populations face continued threats, evidence-based management becomes increasingly critical for conserving the overwintering sites essential for this iconic species.</w:t>
       </w:r>
     </w:p>
-    <w:bookmarkEnd w:id="71"/>
-    <w:bookmarkEnd w:id="72"/>
-    <w:bookmarkStart w:id="188" w:name="references"/>
+    <w:bookmarkEnd w:id="75"/>
+    <w:bookmarkEnd w:id="76"/>
+    <w:bookmarkStart w:id="192" w:name="references"/>
     <w:p>
       <w:pPr>
         <w:pStyle w:val="Heading2"/>
@@ -4931,8 +5418,8 @@
         <w:t xml:space="preserve">References</w:t>
       </w:r>
     </w:p>
-    <w:bookmarkStart w:id="187" w:name="refs"/>
-    <w:bookmarkStart w:id="74" w:name="Xffa57fe2d4179832de4aae7f55825d81419881f"/>
+    <w:bookmarkStart w:id="191" w:name="refs"/>
+    <w:bookmarkStart w:id="78" w:name="Xffa57fe2d4179832de4aae7f55825d81419881f"/>
     <w:p>
       <w:pPr>
         <w:pStyle w:val="Bibliography"/>
@@ -5031,7 +5518,7 @@
       <w:r>
         <w:t xml:space="preserve"> </w:t>
       </w:r>
-      <w:hyperlink r:id="rId73">
+      <w:hyperlink r:id="rId77">
         <w:r>
           <w:rPr>
             <w:rStyle w:val="Hyperlink"/>
@@ -5043,8 +5530,8 @@
         <w:t xml:space="preserve">.</w:t>
       </w:r>
     </w:p>
-    <w:bookmarkEnd w:id="74"/>
-    <w:bookmarkStart w:id="75" w:name="X63568f551c17312e6e30ca2d78871f819f2e018"/>
+    <w:bookmarkEnd w:id="78"/>
+    <w:bookmarkStart w:id="79" w:name="X63568f551c17312e6e30ca2d78871f819f2e018"/>
     <w:p>
       <w:pPr>
         <w:pStyle w:val="Bibliography"/>
@@ -5092,8 +5579,8 @@
         <w:t xml:space="preserve">Goleta, CA: City of Goleta - Public Works Department.</w:t>
       </w:r>
     </w:p>
-    <w:bookmarkEnd w:id="75"/>
-    <w:bookmarkStart w:id="77" w:name="Xf48f463a7940173e81863489e6f683e9c9260eb"/>
+    <w:bookmarkEnd w:id="79"/>
+    <w:bookmarkStart w:id="81" w:name="Xf48f463a7940173e81863489e6f683e9c9260eb"/>
     <w:p>
       <w:pPr>
         <w:pStyle w:val="Bibliography"/>
@@ -5153,7 +5640,7 @@
       <w:r>
         <w:t xml:space="preserve"> </w:t>
       </w:r>
-      <w:hyperlink r:id="rId76">
+      <w:hyperlink r:id="rId80">
         <w:r>
           <w:rPr>
             <w:rStyle w:val="Hyperlink"/>
@@ -5165,8 +5652,8 @@
         <w:t xml:space="preserve">.</w:t>
       </w:r>
     </w:p>
-    <w:bookmarkEnd w:id="77"/>
-    <w:bookmarkStart w:id="79" w:name="ref-baudierExtremeInsolationClimatic2018"/>
+    <w:bookmarkEnd w:id="81"/>
+    <w:bookmarkStart w:id="83" w:name="ref-baudierExtremeInsolationClimatic2018"/>
     <w:p>
       <w:pPr>
         <w:pStyle w:val="Bibliography"/>
@@ -5253,7 +5740,7 @@
       <w:r>
         <w:t xml:space="preserve"> </w:t>
       </w:r>
-      <w:hyperlink r:id="rId78">
+      <w:hyperlink r:id="rId82">
         <w:r>
           <w:rPr>
             <w:rStyle w:val="Hyperlink"/>
@@ -5265,8 +5752,8 @@
         <w:t xml:space="preserve">.</w:t>
       </w:r>
     </w:p>
-    <w:bookmarkEnd w:id="79"/>
-    <w:bookmarkStart w:id="81" w:name="ref-bellSearchAnemotacticOrientation1979"/>
+    <w:bookmarkEnd w:id="83"/>
+    <w:bookmarkStart w:id="85" w:name="ref-bellSearchAnemotacticOrientation1979"/>
     <w:p>
       <w:pPr>
         <w:pStyle w:val="Bibliography"/>
@@ -5299,7 +5786,7 @@
       <w:r>
         <w:t xml:space="preserve"> </w:t>
       </w:r>
-      <w:hyperlink r:id="rId80">
+      <w:hyperlink r:id="rId84">
         <w:r>
           <w:rPr>
             <w:rStyle w:val="Hyperlink"/>
@@ -5311,8 +5798,8 @@
         <w:t xml:space="preserve">.</w:t>
       </w:r>
     </w:p>
-    <w:bookmarkEnd w:id="81"/>
-    <w:bookmarkStart w:id="83" w:name="ref-berdahlEmergentSensingComplex2013"/>
+    <w:bookmarkEnd w:id="85"/>
+    <w:bookmarkStart w:id="87" w:name="ref-berdahlEmergentSensingComplex2013"/>
     <w:p>
       <w:pPr>
         <w:pStyle w:val="Bibliography"/>
@@ -5378,7 +5865,7 @@
       <w:r>
         <w:t xml:space="preserve"> </w:t>
       </w:r>
-      <w:hyperlink r:id="rId82">
+      <w:hyperlink r:id="rId86">
         <w:r>
           <w:rPr>
             <w:rStyle w:val="Hyperlink"/>
@@ -5390,8 +5877,8 @@
         <w:t xml:space="preserve">.</w:t>
       </w:r>
     </w:p>
-    <w:bookmarkEnd w:id="83"/>
-    <w:bookmarkStart w:id="85" w:name="ref-bidlingmayerEffectWindVelocity1995"/>
+    <w:bookmarkEnd w:id="87"/>
+    <w:bookmarkStart w:id="89" w:name="ref-bidlingmayerEffectWindVelocity1995"/>
     <w:p>
       <w:pPr>
         <w:pStyle w:val="Bibliography"/>
@@ -5436,7 +5923,7 @@
       <w:r>
         <w:t xml:space="preserve"> </w:t>
       </w:r>
-      <w:hyperlink r:id="rId84">
+      <w:hyperlink r:id="rId88">
         <w:r>
           <w:rPr>
             <w:rStyle w:val="Hyperlink"/>
@@ -5448,8 +5935,8 @@
         <w:t xml:space="preserve">.</w:t>
       </w:r>
     </w:p>
-    <w:bookmarkEnd w:id="85"/>
-    <w:bookmarkStart w:id="87" w:name="Xb2c4490c437bc0a265b6972677987c9b614919b"/>
+    <w:bookmarkEnd w:id="89"/>
+    <w:bookmarkStart w:id="91" w:name="Xb2c4490c437bc0a265b6972677987c9b614919b"/>
     <w:p>
       <w:pPr>
         <w:pStyle w:val="Bibliography"/>
@@ -5482,7 +5969,7 @@
       <w:r>
         <w:t xml:space="preserve"> </w:t>
       </w:r>
-      <w:hyperlink r:id="rId86">
+      <w:hyperlink r:id="rId90">
         <w:r>
           <w:rPr>
             <w:rStyle w:val="Hyperlink"/>
@@ -5494,8 +5981,8 @@
         <w:t xml:space="preserve">.</w:t>
       </w:r>
     </w:p>
-    <w:bookmarkEnd w:id="87"/>
-    <w:bookmarkStart w:id="89" w:name="Xfaceca4560909836181741b7257b18f38b02a99"/>
+    <w:bookmarkEnd w:id="91"/>
+    <w:bookmarkStart w:id="93" w:name="Xfaceca4560909836181741b7257b18f38b02a99"/>
     <w:p>
       <w:pPr>
         <w:pStyle w:val="Bibliography"/>
@@ -5525,7 +6012,7 @@
       <w:r>
         <w:t xml:space="preserve"> </w:t>
       </w:r>
-      <w:hyperlink r:id="rId88">
+      <w:hyperlink r:id="rId92">
         <w:r>
           <w:rPr>
             <w:rStyle w:val="Hyperlink"/>
@@ -5537,8 +6024,8 @@
         <w:t xml:space="preserve">.</w:t>
       </w:r>
     </w:p>
-    <w:bookmarkEnd w:id="89"/>
-    <w:bookmarkStart w:id="91" w:name="X1f3dbbfaa7b2ad76256cee892ba2f445cd68f9d"/>
+    <w:bookmarkEnd w:id="93"/>
+    <w:bookmarkStart w:id="95" w:name="X1f3dbbfaa7b2ad76256cee892ba2f445cd68f9d"/>
     <w:p>
       <w:pPr>
         <w:pStyle w:val="Bibliography"/>
@@ -5583,7 +6070,7 @@
       <w:r>
         <w:t xml:space="preserve"> </w:t>
       </w:r>
-      <w:hyperlink r:id="rId90">
+      <w:hyperlink r:id="rId94">
         <w:r>
           <w:rPr>
             <w:rStyle w:val="Hyperlink"/>
@@ -5595,8 +6082,8 @@
         <w:t xml:space="preserve">.</w:t>
       </w:r>
     </w:p>
-    <w:bookmarkEnd w:id="91"/>
-    <w:bookmarkStart w:id="92" w:name="ref-browerMonarchButterflyClusters2008"/>
+    <w:bookmarkEnd w:id="95"/>
+    <w:bookmarkStart w:id="96" w:name="ref-browerMonarchButterflyClusters2008"/>
     <w:p>
       <w:pPr>
         <w:pStyle w:val="Bibliography"/>
@@ -5636,8 +6123,8 @@
         <w:t xml:space="preserve">62 (December): 177–88.</w:t>
       </w:r>
     </w:p>
-    <w:bookmarkEnd w:id="92"/>
-    <w:bookmarkStart w:id="94" w:name="ref-calvertEffectRainSnow1983"/>
+    <w:bookmarkEnd w:id="96"/>
+    <w:bookmarkStart w:id="98" w:name="ref-calvertEffectRainSnow1983"/>
     <w:p>
       <w:pPr>
         <w:pStyle w:val="Bibliography"/>
@@ -5736,7 +6223,7 @@
       <w:r>
         <w:t xml:space="preserve"> </w:t>
       </w:r>
-      <w:hyperlink r:id="rId93">
+      <w:hyperlink r:id="rId97">
         <w:r>
           <w:rPr>
             <w:rStyle w:val="Hyperlink"/>
@@ -5748,8 +6235,8 @@
         <w:t xml:space="preserve">.</w:t>
       </w:r>
     </w:p>
-    <w:bookmarkEnd w:id="94"/>
-    <w:bookmarkStart w:id="96" w:name="ref-chaplinEnergyReservesMetabolic1982"/>
+    <w:bookmarkEnd w:id="98"/>
+    <w:bookmarkStart w:id="100" w:name="ref-chaplinEnergyReservesMetabolic1982"/>
     <w:p>
       <w:pPr>
         <w:pStyle w:val="Bibliography"/>
@@ -5791,7 +6278,7 @@
       <w:r>
         <w:t xml:space="preserve"> </w:t>
       </w:r>
-      <w:hyperlink r:id="rId95">
+      <w:hyperlink r:id="rId99">
         <w:r>
           <w:rPr>
             <w:rStyle w:val="Hyperlink"/>
@@ -5803,8 +6290,8 @@
         <w:t xml:space="preserve">.</w:t>
       </w:r>
     </w:p>
-    <w:bookmarkEnd w:id="96"/>
-    <w:bookmarkStart w:id="98" w:name="ref-chownWaterLossInsects2011"/>
+    <w:bookmarkEnd w:id="100"/>
+    <w:bookmarkStart w:id="102" w:name="ref-chownWaterLossInsects2011"/>
     <w:p>
       <w:pPr>
         <w:pStyle w:val="Bibliography"/>
@@ -5873,7 +6360,7 @@
       <w:r>
         <w:t xml:space="preserve"> </w:t>
       </w:r>
-      <w:hyperlink r:id="rId97">
+      <w:hyperlink r:id="rId101">
         <w:r>
           <w:rPr>
             <w:rStyle w:val="Hyperlink"/>
@@ -5885,8 +6372,8 @@
         <w:t xml:space="preserve">.</w:t>
       </w:r>
     </w:p>
-    <w:bookmarkEnd w:id="98"/>
-    <w:bookmarkStart w:id="100" w:name="Xcbe322ded35c2e013b9752956f63bc636b3d1ec"/>
+    <w:bookmarkEnd w:id="102"/>
+    <w:bookmarkStart w:id="104" w:name="Xcbe322ded35c2e013b9752956f63bc636b3d1ec"/>
     <w:p>
       <w:pPr>
         <w:pStyle w:val="Bibliography"/>
@@ -5931,7 +6418,7 @@
       <w:r>
         <w:t xml:space="preserve"> </w:t>
       </w:r>
-      <w:hyperlink r:id="rId99">
+      <w:hyperlink r:id="rId103">
         <w:r>
           <w:rPr>
             <w:rStyle w:val="Hyperlink"/>
@@ -5943,8 +6430,8 @@
         <w:t xml:space="preserve">.</w:t>
       </w:r>
     </w:p>
-    <w:bookmarkEnd w:id="100"/>
-    <w:bookmarkStart w:id="102" w:name="ref-croneWhyAreMonarch2019"/>
+    <w:bookmarkEnd w:id="104"/>
+    <w:bookmarkStart w:id="106" w:name="ref-croneWhyAreMonarch2019"/>
     <w:p>
       <w:pPr>
         <w:pStyle w:val="Bibliography"/>
@@ -5998,7 +6485,7 @@
       <w:r>
         <w:t xml:space="preserve"> </w:t>
       </w:r>
-      <w:hyperlink r:id="rId101">
+      <w:hyperlink r:id="rId105">
         <w:r>
           <w:rPr>
             <w:rStyle w:val="Hyperlink"/>
@@ -6010,8 +6497,8 @@
         <w:t xml:space="preserve">.</w:t>
       </w:r>
     </w:p>
-    <w:bookmarkEnd w:id="102"/>
-    <w:bookmarkStart w:id="104" w:name="X8ecab82d278731efba79f9c8857a587af02eab6"/>
+    <w:bookmarkEnd w:id="106"/>
+    <w:bookmarkStart w:id="108" w:name="X8ecab82d278731efba79f9c8857a587af02eab6"/>
     <w:p>
       <w:pPr>
         <w:pStyle w:val="Bibliography"/>
@@ -6065,7 +6552,7 @@
       <w:r>
         <w:t xml:space="preserve"> </w:t>
       </w:r>
-      <w:hyperlink r:id="rId103">
+      <w:hyperlink r:id="rId107">
         <w:r>
           <w:rPr>
             <w:rStyle w:val="Hyperlink"/>
@@ -6077,8 +6564,8 @@
         <w:t xml:space="preserve">.</w:t>
       </w:r>
     </w:p>
-    <w:bookmarkEnd w:id="104"/>
-    <w:bookmarkStart w:id="106" w:name="ref-fisherClimaticNicheModel2018"/>
+    <w:bookmarkEnd w:id="108"/>
+    <w:bookmarkStart w:id="110" w:name="ref-fisherClimaticNicheModel2018"/>
     <w:p>
       <w:pPr>
         <w:pStyle w:val="Bibliography"/>
@@ -6156,7 +6643,7 @@
       <w:r>
         <w:t xml:space="preserve"> </w:t>
       </w:r>
-      <w:hyperlink r:id="rId105">
+      <w:hyperlink r:id="rId109">
         <w:r>
           <w:rPr>
             <w:rStyle w:val="Hyperlink"/>
@@ -6168,8 +6655,8 @@
         <w:t xml:space="preserve">.</w:t>
       </w:r>
     </w:p>
-    <w:bookmarkEnd w:id="106"/>
-    <w:bookmarkStart w:id="108" w:name="ref-freedmanAreEasternWestern2021"/>
+    <w:bookmarkEnd w:id="110"/>
+    <w:bookmarkStart w:id="112" w:name="ref-freedmanAreEasternWestern2021"/>
     <w:p>
       <w:pPr>
         <w:pStyle w:val="Bibliography"/>
@@ -6214,7 +6701,7 @@
       <w:r>
         <w:t xml:space="preserve"> </w:t>
       </w:r>
-      <w:hyperlink r:id="rId107">
+      <w:hyperlink r:id="rId111">
         <w:r>
           <w:rPr>
             <w:rStyle w:val="Hyperlink"/>
@@ -6226,8 +6713,8 @@
         <w:t xml:space="preserve">.</w:t>
       </w:r>
     </w:p>
-    <w:bookmarkEnd w:id="108"/>
-    <w:bookmarkStart w:id="110" w:name="ref-freyCanMicrohabitatSelection1993"/>
+    <w:bookmarkEnd w:id="112"/>
+    <w:bookmarkStart w:id="114" w:name="ref-freyCanMicrohabitatSelection1993"/>
     <w:p>
       <w:pPr>
         <w:pStyle w:val="Bibliography"/>
@@ -6260,7 +6747,7 @@
       <w:r>
         <w:t xml:space="preserve"> </w:t>
       </w:r>
-      <w:hyperlink r:id="rId109">
+      <w:hyperlink r:id="rId113">
         <w:r>
           <w:rPr>
             <w:rStyle w:val="Hyperlink"/>
@@ -6272,8 +6759,8 @@
         <w:t xml:space="preserve">.</w:t>
       </w:r>
     </w:p>
-    <w:bookmarkEnd w:id="110"/>
-    <w:bookmarkStart w:id="112" w:name="X013b2c057f214905504f1c57b189fce57010325"/>
+    <w:bookmarkEnd w:id="114"/>
+    <w:bookmarkStart w:id="116" w:name="X013b2c057f214905504f1c57b189fce57010325"/>
     <w:p>
       <w:pPr>
         <w:pStyle w:val="Bibliography"/>
@@ -6318,7 +6805,7 @@
       <w:r>
         <w:t xml:space="preserve"> </w:t>
       </w:r>
-      <w:hyperlink r:id="rId111">
+      <w:hyperlink r:id="rId115">
         <w:r>
           <w:rPr>
             <w:rStyle w:val="Hyperlink"/>
@@ -6330,8 +6817,8 @@
         <w:t xml:space="preserve">.</w:t>
       </w:r>
     </w:p>
-    <w:bookmarkEnd w:id="112"/>
-    <w:bookmarkStart w:id="114" w:name="ref-hanrahanEffectWindForaging1997"/>
+    <w:bookmarkEnd w:id="116"/>
+    <w:bookmarkStart w:id="118" w:name="ref-hanrahanEffectWindForaging1997"/>
     <w:p>
       <w:pPr>
         <w:pStyle w:val="Bibliography"/>
@@ -6385,7 +6872,7 @@
       <w:r>
         <w:t xml:space="preserve"> </w:t>
       </w:r>
-      <w:hyperlink r:id="rId113">
+      <w:hyperlink r:id="rId117">
         <w:r>
           <w:rPr>
             <w:rStyle w:val="Hyperlink"/>
@@ -6397,8 +6884,8 @@
         <w:t xml:space="preserve">.</w:t>
       </w:r>
     </w:p>
-    <w:bookmarkEnd w:id="114"/>
-    <w:bookmarkStart w:id="116" w:name="ref-hermanJuvenileHormoneRegulation2001"/>
+    <w:bookmarkEnd w:id="118"/>
+    <w:bookmarkStart w:id="120" w:name="ref-hermanJuvenileHormoneRegulation2001"/>
     <w:p>
       <w:pPr>
         <w:pStyle w:val="Bibliography"/>
@@ -6431,7 +6918,7 @@
       <w:r>
         <w:t xml:space="preserve"> </w:t>
       </w:r>
-      <w:hyperlink r:id="rId115">
+      <w:hyperlink r:id="rId119">
         <w:r>
           <w:rPr>
             <w:rStyle w:val="Hyperlink"/>
@@ -6443,8 +6930,8 @@
         <w:t xml:space="preserve">.</w:t>
       </w:r>
     </w:p>
-    <w:bookmarkEnd w:id="116"/>
-    <w:bookmarkStart w:id="118" w:name="X3ce32df873ae1f48bad3701e176990c99a21576"/>
+    <w:bookmarkEnd w:id="120"/>
+    <w:bookmarkStart w:id="122" w:name="X3ce32df873ae1f48bad3701e176990c99a21576"/>
     <w:p>
       <w:pPr>
         <w:pStyle w:val="Bibliography"/>
@@ -6486,7 +6973,7 @@
       <w:r>
         <w:t xml:space="preserve"> </w:t>
       </w:r>
-      <w:hyperlink r:id="rId117">
+      <w:hyperlink r:id="rId121">
         <w:r>
           <w:rPr>
             <w:rStyle w:val="Hyperlink"/>
@@ -6498,8 +6985,8 @@
         <w:t xml:space="preserve">.</w:t>
       </w:r>
     </w:p>
-    <w:bookmarkEnd w:id="118"/>
-    <w:bookmarkStart w:id="119" w:name="Xbbdc2d72e4eac6566a65a68aaa1c89bd3254cbb"/>
+    <w:bookmarkEnd w:id="122"/>
+    <w:bookmarkStart w:id="123" w:name="Xbbdc2d72e4eac6566a65a68aaa1c89bd3254cbb"/>
     <w:p>
       <w:pPr>
         <w:pStyle w:val="Bibliography"/>
@@ -6582,8 +7069,8 @@
         <w:t xml:space="preserve">, edited by Karen S. Oberhauser, Kelly R. Nail, and Sonia Altizer, 147–56. Cornell University Press.</w:t>
       </w:r>
     </w:p>
-    <w:bookmarkEnd w:id="119"/>
-    <w:bookmarkStart w:id="121" w:name="X9b5035f75c92c8d8354333584e44314b69b36ad"/>
+    <w:bookmarkEnd w:id="123"/>
+    <w:bookmarkStart w:id="125" w:name="X9b5035f75c92c8d8354333584e44314b69b36ad"/>
     <w:p>
       <w:pPr>
         <w:pStyle w:val="Bibliography"/>
@@ -6645,7 +7132,7 @@
       <w:r>
         <w:t xml:space="preserve"> </w:t>
       </w:r>
-      <w:hyperlink r:id="rId120">
+      <w:hyperlink r:id="rId124">
         <w:r>
           <w:rPr>
             <w:rStyle w:val="Hyperlink"/>
@@ -6657,8 +7144,8 @@
         <w:t xml:space="preserve">.</w:t>
       </w:r>
     </w:p>
-    <w:bookmarkEnd w:id="121"/>
-    <w:bookmarkStart w:id="123" w:name="ref-jepsenConservationStatusEcology2015"/>
+    <w:bookmarkEnd w:id="125"/>
+    <w:bookmarkStart w:id="127" w:name="ref-jepsenConservationStatusEcology2015"/>
     <w:p>
       <w:pPr>
         <w:pStyle w:val="Bibliography"/>
@@ -6726,7 +7213,7 @@
       <w:r>
         <w:t xml:space="preserve"> </w:t>
       </w:r>
-      <w:hyperlink r:id="rId122">
+      <w:hyperlink r:id="rId126">
         <w:r>
           <w:rPr>
             <w:rStyle w:val="Hyperlink"/>
@@ -6738,8 +7225,8 @@
         <w:t xml:space="preserve">.</w:t>
       </w:r>
     </w:p>
-    <w:bookmarkEnd w:id="123"/>
-    <w:bookmarkStart w:id="125" w:name="X72b251cc870f2078b0e3501110397c1b6027b2f"/>
+    <w:bookmarkEnd w:id="127"/>
+    <w:bookmarkStart w:id="129" w:name="X72b251cc870f2078b0e3501110397c1b6027b2f"/>
     <w:p>
       <w:pPr>
         <w:pStyle w:val="Bibliography"/>
@@ -6790,7 +7277,7 @@
       <w:r>
         <w:t xml:space="preserve"> </w:t>
       </w:r>
-      <w:hyperlink r:id="rId124">
+      <w:hyperlink r:id="rId128">
         <w:r>
           <w:rPr>
             <w:rStyle w:val="Hyperlink"/>
@@ -6802,8 +7289,8 @@
         <w:t xml:space="preserve">.</w:t>
       </w:r>
     </w:p>
-    <w:bookmarkEnd w:id="125"/>
-    <w:bookmarkStart w:id="127" w:name="ref-laffertyComparingMechanismsHost2013"/>
+    <w:bookmarkEnd w:id="129"/>
+    <w:bookmarkStart w:id="131" w:name="ref-laffertyComparingMechanismsHost2013"/>
     <w:p>
       <w:pPr>
         <w:pStyle w:val="Bibliography"/>
@@ -6836,7 +7323,7 @@
       <w:r>
         <w:t xml:space="preserve"> </w:t>
       </w:r>
-      <w:hyperlink r:id="rId126">
+      <w:hyperlink r:id="rId130">
         <w:r>
           <w:rPr>
             <w:rStyle w:val="Hyperlink"/>
@@ -6848,8 +7335,8 @@
         <w:t xml:space="preserve">.</w:t>
       </w:r>
     </w:p>
-    <w:bookmarkEnd w:id="127"/>
-    <w:bookmarkStart w:id="129" w:name="ref-leonardExposureWindAlters2016"/>
+    <w:bookmarkEnd w:id="131"/>
+    <w:bookmarkStart w:id="133" w:name="ref-leonardExposureWindAlters2016"/>
     <w:p>
       <w:pPr>
         <w:pStyle w:val="Bibliography"/>
@@ -6909,7 +7396,7 @@
       <w:r>
         <w:t xml:space="preserve"> </w:t>
       </w:r>
-      <w:hyperlink r:id="rId128">
+      <w:hyperlink r:id="rId132">
         <w:r>
           <w:rPr>
             <w:rStyle w:val="Hyperlink"/>
@@ -6921,8 +7408,8 @@
         <w:t xml:space="preserve">.</w:t>
       </w:r>
     </w:p>
-    <w:bookmarkEnd w:id="129"/>
-    <w:bookmarkStart w:id="130" w:name="Xf1ef243cb1da9314ec8f56baaddca270b25ea50"/>
+    <w:bookmarkEnd w:id="133"/>
+    <w:bookmarkStart w:id="134" w:name="Xf1ef243cb1da9314ec8f56baaddca270b25ea50"/>
     <w:p>
       <w:pPr>
         <w:pStyle w:val="Bibliography"/>
@@ -7298,8 +7785,8 @@
         <w:t xml:space="preserve">, 221–18.</w:t>
       </w:r>
     </w:p>
-    <w:bookmarkEnd w:id="130"/>
-    <w:bookmarkStart w:id="131" w:name="X02fdcfa2478680f8cfd4503b63a8fd1122fffd4"/>
+    <w:bookmarkEnd w:id="134"/>
+    <w:bookmarkStart w:id="135" w:name="X02fdcfa2478680f8cfd4503b63a8fd1122fffd4"/>
     <w:p>
       <w:pPr>
         <w:pStyle w:val="Bibliography"/>
@@ -7335,8 +7822,8 @@
         <w:t xml:space="preserve">.”</w:t>
       </w:r>
     </w:p>
-    <w:bookmarkEnd w:id="131"/>
-    <w:bookmarkStart w:id="133" w:name="ref-leongUseMultivariateAnalyses1991"/>
+    <w:bookmarkEnd w:id="135"/>
+    <w:bookmarkStart w:id="137" w:name="ref-leongUseMultivariateAnalyses1991"/>
     <w:p>
       <w:pPr>
         <w:pStyle w:val="Bibliography"/>
@@ -7429,7 +7916,7 @@
       <w:r>
         <w:t xml:space="preserve"> </w:t>
       </w:r>
-      <w:hyperlink r:id="rId132">
+      <w:hyperlink r:id="rId136">
         <w:r>
           <w:rPr>
             <w:rStyle w:val="Hyperlink"/>
@@ -7441,8 +7928,8 @@
         <w:t xml:space="preserve">.</w:t>
       </w:r>
     </w:p>
-    <w:bookmarkEnd w:id="133"/>
-    <w:bookmarkStart w:id="135" w:name="X30d658292c164d3bce7e540f086edd6f7c4eae1"/>
+    <w:bookmarkEnd w:id="137"/>
+    <w:bookmarkStart w:id="139" w:name="X30d658292c164d3bce7e540f086edd6f7c4eae1"/>
     <w:p>
       <w:pPr>
         <w:pStyle w:val="Bibliography"/>
@@ -7535,7 +8022,7 @@
       <w:r>
         <w:t xml:space="preserve"> </w:t>
       </w:r>
-      <w:hyperlink r:id="rId134">
+      <w:hyperlink r:id="rId138">
         <w:r>
           <w:rPr>
             <w:rStyle w:val="Hyperlink"/>
@@ -7547,8 +8034,8 @@
         <w:t xml:space="preserve">.</w:t>
       </w:r>
     </w:p>
-    <w:bookmarkEnd w:id="135"/>
-    <w:bookmarkStart w:id="137" w:name="X90be9b641f8b8d65e6ff46ad3ba4a0e4197a200"/>
+    <w:bookmarkEnd w:id="139"/>
+    <w:bookmarkStart w:id="141" w:name="X90be9b641f8b8d65e6ff46ad3ba4a0e4197a200"/>
     <w:p>
       <w:pPr>
         <w:pStyle w:val="Bibliography"/>
@@ -7581,7 +8068,7 @@
       <w:r>
         <w:t xml:space="preserve"> </w:t>
       </w:r>
-      <w:hyperlink r:id="rId136">
+      <w:hyperlink r:id="rId140">
         <w:r>
           <w:rPr>
             <w:rStyle w:val="Hyperlink"/>
@@ -7593,8 +8080,8 @@
         <w:t xml:space="preserve">.</w:t>
       </w:r>
     </w:p>
-    <w:bookmarkEnd w:id="137"/>
-    <w:bookmarkStart w:id="139" w:name="ref-mastersMonarchButterflyDanaus1988"/>
+    <w:bookmarkEnd w:id="141"/>
+    <w:bookmarkStart w:id="143" w:name="ref-mastersMonarchButterflyDanaus1988"/>
     <w:p>
       <w:pPr>
         <w:pStyle w:val="Bibliography"/>
@@ -7690,7 +8177,7 @@
       <w:r>
         <w:t xml:space="preserve"> </w:t>
       </w:r>
-      <w:hyperlink r:id="rId138">
+      <w:hyperlink r:id="rId142">
         <w:r>
           <w:rPr>
             <w:rStyle w:val="Hyperlink"/>
@@ -7702,8 +8189,8 @@
         <w:t xml:space="preserve">.</w:t>
       </w:r>
     </w:p>
-    <w:bookmarkEnd w:id="139"/>
-    <w:bookmarkStart w:id="141" w:name="X38aec815059cc4739f25523e51c756a23186f52"/>
+    <w:bookmarkEnd w:id="143"/>
+    <w:bookmarkStart w:id="145" w:name="X38aec815059cc4739f25523e51c756a23186f52"/>
     <w:p>
       <w:pPr>
         <w:pStyle w:val="Bibliography"/>
@@ -7736,7 +8223,7 @@
       <w:r>
         <w:t xml:space="preserve"> </w:t>
       </w:r>
-      <w:hyperlink r:id="rId140">
+      <w:hyperlink r:id="rId144">
         <w:r>
           <w:rPr>
             <w:rStyle w:val="Hyperlink"/>
@@ -7748,8 +8235,8 @@
         <w:t xml:space="preserve">.</w:t>
       </w:r>
     </w:p>
-    <w:bookmarkEnd w:id="141"/>
-    <w:bookmarkStart w:id="143" w:name="Xa3c1b4d22cf555735f3af6df57617ee0ad52730"/>
+    <w:bookmarkEnd w:id="145"/>
+    <w:bookmarkStart w:id="147" w:name="Xa3c1b4d22cf555735f3af6df57617ee0ad52730"/>
     <w:p>
       <w:pPr>
         <w:pStyle w:val="Bibliography"/>
@@ -7782,7 +8269,7 @@
       <w:r>
         <w:t xml:space="preserve"> </w:t>
       </w:r>
-      <w:hyperlink r:id="rId142">
+      <w:hyperlink r:id="rId146">
         <w:r>
           <w:rPr>
             <w:rStyle w:val="Hyperlink"/>
@@ -7794,8 +8281,8 @@
         <w:t xml:space="preserve">.</w:t>
       </w:r>
     </w:p>
-    <w:bookmarkEnd w:id="143"/>
-    <w:bookmarkStart w:id="145" w:name="X94a05d6c1796941a22489b3a2d4fa9c498a5ca2"/>
+    <w:bookmarkEnd w:id="147"/>
+    <w:bookmarkStart w:id="149" w:name="X94a05d6c1796941a22489b3a2d4fa9c498a5ca2"/>
     <w:p>
       <w:pPr>
         <w:pStyle w:val="Bibliography"/>
@@ -7828,7 +8315,7 @@
       <w:r>
         <w:t xml:space="preserve"> </w:t>
       </w:r>
-      <w:hyperlink r:id="rId144">
+      <w:hyperlink r:id="rId148">
         <w:r>
           <w:rPr>
             <w:rStyle w:val="Hyperlink"/>
@@ -7840,8 +8327,8 @@
         <w:t xml:space="preserve">.</w:t>
       </w:r>
     </w:p>
-    <w:bookmarkEnd w:id="145"/>
-    <w:bookmarkStart w:id="147" w:name="ref-nguyenSunCompassNeurons2021"/>
+    <w:bookmarkEnd w:id="149"/>
+    <w:bookmarkStart w:id="151" w:name="ref-nguyenSunCompassNeurons2021"/>
     <w:p>
       <w:pPr>
         <w:pStyle w:val="Bibliography"/>
@@ -7874,7 +8361,7 @@
       <w:r>
         <w:t xml:space="preserve"> </w:t>
       </w:r>
-      <w:hyperlink r:id="rId146">
+      <w:hyperlink r:id="rId150">
         <w:r>
           <w:rPr>
             <w:rStyle w:val="Hyperlink"/>
@@ -7886,8 +8373,8 @@
         <w:t xml:space="preserve">.</w:t>
       </w:r>
     </w:p>
-    <w:bookmarkEnd w:id="147"/>
-    <w:bookmarkStart w:id="148" w:name="X1c7eb8e691f75425cf3cf58ce9a8454df87c465"/>
+    <w:bookmarkEnd w:id="151"/>
+    <w:bookmarkStart w:id="152" w:name="X1c7eb8e691f75425cf3cf58ce9a8454df87c465"/>
     <w:p>
       <w:pPr>
         <w:pStyle w:val="Bibliography"/>
@@ -7938,8 +8425,8 @@
         <w:t xml:space="preserve">Pismo State Beach, California: The Xerces Society for Invertebrate Conservation.</w:t>
       </w:r>
     </w:p>
-    <w:bookmarkEnd w:id="148"/>
-    <w:bookmarkStart w:id="150" w:name="ref-peltonWesternMonarchPopulation2019"/>
+    <w:bookmarkEnd w:id="152"/>
+    <w:bookmarkStart w:id="154" w:name="ref-peltonWesternMonarchPopulation2019"/>
     <w:p>
       <w:pPr>
         <w:pStyle w:val="Bibliography"/>
@@ -8008,7 +8495,7 @@
       <w:r>
         <w:t xml:space="preserve"> </w:t>
       </w:r>
-      <w:hyperlink r:id="rId149">
+      <w:hyperlink r:id="rId153">
         <w:r>
           <w:rPr>
             <w:rStyle w:val="Hyperlink"/>
@@ -8020,8 +8507,8 @@
         <w:t xml:space="preserve">.</w:t>
       </w:r>
     </w:p>
-    <w:bookmarkEnd w:id="150"/>
-    <w:bookmarkStart w:id="152" w:name="X4f9fcd08a29276e76a41ed172f465032bf17885"/>
+    <w:bookmarkEnd w:id="154"/>
+    <w:bookmarkStart w:id="156" w:name="X4f9fcd08a29276e76a41ed172f465032bf17885"/>
     <w:p>
       <w:pPr>
         <w:pStyle w:val="Bibliography"/>
@@ -8063,7 +8550,7 @@
       <w:r>
         <w:t xml:space="preserve"> </w:t>
       </w:r>
-      <w:hyperlink r:id="rId151">
+      <w:hyperlink r:id="rId155">
         <w:r>
           <w:rPr>
             <w:rStyle w:val="Hyperlink"/>
@@ -8075,8 +8562,8 @@
         <w:t xml:space="preserve">.</w:t>
       </w:r>
     </w:p>
-    <w:bookmarkEnd w:id="152"/>
-    <w:bookmarkStart w:id="154" w:name="ref-sanieeHierarchyScaleInfluence2022"/>
+    <w:bookmarkEnd w:id="156"/>
+    <w:bookmarkStart w:id="158" w:name="ref-sanieeHierarchyScaleInfluence2022"/>
     <w:p>
       <w:pPr>
         <w:pStyle w:val="Bibliography"/>
@@ -8130,7 +8617,7 @@
       <w:r>
         <w:t xml:space="preserve"> </w:t>
       </w:r>
-      <w:hyperlink r:id="rId153">
+      <w:hyperlink r:id="rId157">
         <w:r>
           <w:rPr>
             <w:rStyle w:val="Hyperlink"/>
@@ -8142,8 +8629,8 @@
         <w:t xml:space="preserve">.</w:t>
       </w:r>
     </w:p>
-    <w:bookmarkEnd w:id="154"/>
-    <w:bookmarkStart w:id="156" w:name="ref-schultzCitizenScienceMonitoring2017"/>
+    <w:bookmarkEnd w:id="158"/>
+    <w:bookmarkStart w:id="160" w:name="ref-schultzCitizenScienceMonitoring2017"/>
     <w:p>
       <w:pPr>
         <w:pStyle w:val="Bibliography"/>
@@ -8185,7 +8672,7 @@
       <w:r>
         <w:t xml:space="preserve"> </w:t>
       </w:r>
-      <w:hyperlink r:id="rId155">
+      <w:hyperlink r:id="rId159">
         <w:r>
           <w:rPr>
             <w:rStyle w:val="Hyperlink"/>
@@ -8197,8 +8684,8 @@
         <w:t xml:space="preserve">.</w:t>
       </w:r>
     </w:p>
-    <w:bookmarkEnd w:id="156"/>
-    <w:bookmarkStart w:id="158" w:name="ref-schweizerSnailsSunStrategies2019"/>
+    <w:bookmarkEnd w:id="160"/>
+    <w:bookmarkStart w:id="162" w:name="ref-schweizerSnailsSunStrategies2019"/>
     <w:p>
       <w:pPr>
         <w:pStyle w:val="Bibliography"/>
@@ -8243,7 +8730,7 @@
       <w:r>
         <w:t xml:space="preserve"> </w:t>
       </w:r>
-      <w:hyperlink r:id="rId157">
+      <w:hyperlink r:id="rId161">
         <w:r>
           <w:rPr>
             <w:rStyle w:val="Hyperlink"/>
@@ -8255,8 +8742,8 @@
         <w:t xml:space="preserve">.</w:t>
       </w:r>
     </w:p>
-    <w:bookmarkEnd w:id="158"/>
-    <w:bookmarkStart w:id="160" w:name="ref-solenskyOverviewMonarchMigration2004"/>
+    <w:bookmarkEnd w:id="162"/>
+    <w:bookmarkStart w:id="164" w:name="ref-solenskyOverviewMonarchMigration2004"/>
     <w:p>
       <w:pPr>
         <w:pStyle w:val="Bibliography"/>
@@ -8289,7 +8776,7 @@
       <w:r>
         <w:t xml:space="preserve"> </w:t>
       </w:r>
-      <w:hyperlink r:id="rId159">
+      <w:hyperlink r:id="rId163">
         <w:r>
           <w:rPr>
             <w:rStyle w:val="Hyperlink"/>
@@ -8301,8 +8788,8 @@
         <w:t xml:space="preserve">.</w:t>
       </w:r>
     </w:p>
-    <w:bookmarkEnd w:id="160"/>
-    <w:bookmarkStart w:id="162" w:name="ref-themonarchpressCityAwarded392019"/>
+    <w:bookmarkEnd w:id="164"/>
+    <w:bookmarkStart w:id="166" w:name="ref-themonarchpressCityAwarded392019"/>
     <w:p>
       <w:pPr>
         <w:pStyle w:val="Bibliography"/>
@@ -8370,7 +8857,7 @@
       <w:r>
         <w:t xml:space="preserve"> </w:t>
       </w:r>
-      <w:hyperlink r:id="rId161">
+      <w:hyperlink r:id="rId165">
         <w:r>
           <w:rPr>
             <w:rStyle w:val="Hyperlink"/>
@@ -8382,8 +8869,8 @@
         <w:t xml:space="preserve">.</w:t>
       </w:r>
     </w:p>
-    <w:bookmarkEnd w:id="162"/>
-    <w:bookmarkStart w:id="164" w:name="X1046fd071f1f4ee466ab0602a852035520c9ac1"/>
+    <w:bookmarkEnd w:id="166"/>
+    <w:bookmarkStart w:id="168" w:name="X1046fd071f1f4ee466ab0602a852035520c9ac1"/>
     <w:p>
       <w:pPr>
         <w:pStyle w:val="Bibliography"/>
@@ -8446,7 +8933,7 @@
       <w:r>
         <w:t xml:space="preserve"> </w:t>
       </w:r>
-      <w:hyperlink r:id="rId163">
+      <w:hyperlink r:id="rId167">
         <w:r>
           <w:rPr>
             <w:rStyle w:val="Hyperlink"/>
@@ -8458,8 +8945,8 @@
         <w:t xml:space="preserve">.</w:t>
       </w:r>
     </w:p>
-    <w:bookmarkEnd w:id="164"/>
-    <w:bookmarkStart w:id="165" w:name="ref-Urquhart1978Autumnal"/>
+    <w:bookmarkEnd w:id="168"/>
+    <w:bookmarkStart w:id="169" w:name="ref-Urquhart1978Autumnal"/>
     <w:p>
       <w:pPr>
         <w:pStyle w:val="Bibliography"/>
@@ -8570,8 +9057,8 @@
         <w:t xml:space="preserve">56 (8): 1759–64.</w:t>
       </w:r>
     </w:p>
-    <w:bookmarkEnd w:id="165"/>
-    <w:bookmarkStart w:id="166" w:name="Xd783142e221c1f498e1a166269e53da562bf4b0"/>
+    <w:bookmarkEnd w:id="169"/>
+    <w:bookmarkStart w:id="170" w:name="Xd783142e221c1f498e1a166269e53da562bf4b0"/>
     <w:p>
       <w:pPr>
         <w:pStyle w:val="Bibliography"/>
@@ -8610,8 +9097,8 @@
         <w:t xml:space="preserve">version 2.3.</w:t>
       </w:r>
     </w:p>
-    <w:bookmarkEnd w:id="166"/>
-    <w:bookmarkStart w:id="168" w:name="ref-velillaGoneWindSignal2020"/>
+    <w:bookmarkEnd w:id="170"/>
+    <w:bookmarkStart w:id="172" w:name="ref-velillaGoneWindSignal2020"/>
     <w:p>
       <w:pPr>
         <w:pStyle w:val="Bibliography"/>
@@ -8656,7 +9143,7 @@
       <w:r>
         <w:t xml:space="preserve"> </w:t>
       </w:r>
-      <w:hyperlink r:id="rId167">
+      <w:hyperlink r:id="rId171">
         <w:r>
           <w:rPr>
             <w:rStyle w:val="Hyperlink"/>
@@ -8668,8 +9155,8 @@
         <w:t xml:space="preserve">.</w:t>
       </w:r>
     </w:p>
-    <w:bookmarkEnd w:id="168"/>
-    <w:bookmarkStart w:id="170" w:name="ref-vidalDynamicsTrendsOverwintering2014"/>
+    <w:bookmarkEnd w:id="172"/>
+    <w:bookmarkStart w:id="174" w:name="ref-vidalDynamicsTrendsOverwintering2014"/>
     <w:p>
       <w:pPr>
         <w:pStyle w:val="Bibliography"/>
@@ -8711,7 +9198,7 @@
       <w:r>
         <w:t xml:space="preserve"> </w:t>
       </w:r>
-      <w:hyperlink r:id="rId169">
+      <w:hyperlink r:id="rId173">
         <w:r>
           <w:rPr>
             <w:rStyle w:val="Hyperlink"/>
@@ -8723,8 +9210,8 @@
         <w:t xml:space="preserve">.</w:t>
       </w:r>
     </w:p>
-    <w:bookmarkEnd w:id="170"/>
-    <w:bookmarkStart w:id="171" w:name="ref-weissAlbanyHillMonarch2018"/>
+    <w:bookmarkEnd w:id="174"/>
+    <w:bookmarkStart w:id="175" w:name="ref-weissAlbanyHillMonarch2018"/>
     <w:p>
       <w:pPr>
         <w:pStyle w:val="Bibliography"/>
@@ -8754,8 +9241,8 @@
         <w:t xml:space="preserve">Creekside Science.</w:t>
       </w:r>
     </w:p>
-    <w:bookmarkEnd w:id="171"/>
-    <w:bookmarkStart w:id="173" w:name="Xc01bdb20da0c7c9ca7e98c0d45667aaa343d54a"/>
+    <w:bookmarkEnd w:id="175"/>
+    <w:bookmarkStart w:id="177" w:name="Xc01bdb20da0c7c9ca7e98c0d45667aaa343d54a"/>
     <w:p>
       <w:pPr>
         <w:pStyle w:val="Bibliography"/>
@@ -8838,7 +9325,7 @@
       <w:r>
         <w:t xml:space="preserve"> </w:t>
       </w:r>
-      <w:hyperlink r:id="rId172">
+      <w:hyperlink r:id="rId176">
         <w:r>
           <w:rPr>
             <w:rStyle w:val="Hyperlink"/>
@@ -8850,8 +9337,8 @@
         <w:t xml:space="preserve">.</w:t>
       </w:r>
     </w:p>
-    <w:bookmarkEnd w:id="173"/>
-    <w:bookmarkStart w:id="175" w:name="ref-weissForestCanopyStructure1991"/>
+    <w:bookmarkEnd w:id="177"/>
+    <w:bookmarkStart w:id="179" w:name="ref-weissForestCanopyStructure1991"/>
     <w:p>
       <w:pPr>
         <w:pStyle w:val="Bibliography"/>
@@ -8926,7 +9413,7 @@
       <w:r>
         <w:t xml:space="preserve"> </w:t>
       </w:r>
-      <w:hyperlink r:id="rId174">
+      <w:hyperlink r:id="rId178">
         <w:r>
           <w:rPr>
             <w:rStyle w:val="Hyperlink"/>
@@ -8938,8 +9425,8 @@
         <w:t xml:space="preserve">.</w:t>
       </w:r>
     </w:p>
-    <w:bookmarkEnd w:id="175"/>
-    <w:bookmarkStart w:id="177" w:name="X47fc10ad90cfd19e2fde7b440ba45ebe622ae98"/>
+    <w:bookmarkEnd w:id="179"/>
+    <w:bookmarkStart w:id="181" w:name="X47fc10ad90cfd19e2fde7b440ba45ebe622ae98"/>
     <w:p>
       <w:pPr>
         <w:pStyle w:val="Bibliography"/>
@@ -8983,7 +9470,7 @@
       <w:r>
         <w:t xml:space="preserve"> </w:t>
       </w:r>
-      <w:hyperlink r:id="rId176">
+      <w:hyperlink r:id="rId180">
         <w:r>
           <w:rPr>
             <w:rStyle w:val="Hyperlink"/>
@@ -8995,8 +9482,8 @@
         <w:t xml:space="preserve">.</w:t>
       </w:r>
     </w:p>
-    <w:bookmarkEnd w:id="177"/>
-    <w:bookmarkStart w:id="178" w:name="Xcd4032f8c0c54cadb36d3bed142b2e58516b915"/>
+    <w:bookmarkEnd w:id="181"/>
+    <w:bookmarkStart w:id="182" w:name="Xcd4032f8c0c54cadb36d3bed142b2e58516b915"/>
     <w:p>
       <w:pPr>
         <w:pStyle w:val="Bibliography"/>
@@ -9085,7 +9572,7 @@
       <w:r>
         <w:t xml:space="preserve"> </w:t>
       </w:r>
-      <w:hyperlink r:id="rId122">
+      <w:hyperlink r:id="rId126">
         <w:r>
           <w:rPr>
             <w:rStyle w:val="Hyperlink"/>
@@ -9097,8 +9584,8 @@
         <w:t xml:space="preserve">.</w:t>
       </w:r>
     </w:p>
-    <w:bookmarkEnd w:id="178"/>
-    <w:bookmarkStart w:id="180" w:name="X237d14614a4d6f4d9de640dcd653ce86ed77ba6"/>
+    <w:bookmarkEnd w:id="182"/>
+    <w:bookmarkStart w:id="184" w:name="X237d14614a4d6f4d9de640dcd653ce86ed77ba6"/>
     <w:p>
       <w:pPr>
         <w:pStyle w:val="Bibliography"/>
@@ -9145,7 +9632,7 @@
       <w:r>
         <w:t xml:space="preserve"> </w:t>
       </w:r>
-      <w:hyperlink r:id="rId179">
+      <w:hyperlink r:id="rId183">
         <w:r>
           <w:rPr>
             <w:rStyle w:val="Hyperlink"/>
@@ -9157,8 +9644,8 @@
         <w:t xml:space="preserve">.</w:t>
       </w:r>
     </w:p>
-    <w:bookmarkEnd w:id="180"/>
-    <w:bookmarkStart w:id="182" w:name="Xe450b06c6d1a85d78d67f1c710156611fcbfe9f"/>
+    <w:bookmarkEnd w:id="184"/>
+    <w:bookmarkStart w:id="186" w:name="Xe450b06c6d1a85d78d67f1c710156611fcbfe9f"/>
     <w:p>
       <w:pPr>
         <w:pStyle w:val="Bibliography"/>
@@ -9202,7 +9689,7 @@
       <w:r>
         <w:t xml:space="preserve"> </w:t>
       </w:r>
-      <w:hyperlink r:id="rId181">
+      <w:hyperlink r:id="rId185">
         <w:r>
           <w:rPr>
             <w:rStyle w:val="Hyperlink"/>
@@ -9214,8 +9701,8 @@
         <w:t xml:space="preserve">.</w:t>
       </w:r>
     </w:p>
-    <w:bookmarkEnd w:id="182"/>
-    <w:bookmarkStart w:id="184" w:name="Xcb6650d11f9aa2ba06aca5a06d06562d008ccdf"/>
+    <w:bookmarkEnd w:id="186"/>
+    <w:bookmarkStart w:id="188" w:name="Xcb6650d11f9aa2ba06aca5a06d06562d008ccdf"/>
     <w:p>
       <w:pPr>
         <w:pStyle w:val="Bibliography"/>
@@ -9275,7 +9762,7 @@
       <w:r>
         <w:t xml:space="preserve"> </w:t>
       </w:r>
-      <w:hyperlink r:id="rId183">
+      <w:hyperlink r:id="rId187">
         <w:r>
           <w:rPr>
             <w:rStyle w:val="Hyperlink"/>
@@ -9287,8 +9774,8 @@
         <w:t xml:space="preserve">.</w:t>
       </w:r>
     </w:p>
-    <w:bookmarkEnd w:id="184"/>
-    <w:bookmarkStart w:id="186" w:name="Xce59c9680ebb53f739caf85bc332676d857a8c8"/>
+    <w:bookmarkEnd w:id="188"/>
+    <w:bookmarkStart w:id="190" w:name="Xce59c9680ebb53f739caf85bc332676d857a8c8"/>
     <w:p>
       <w:pPr>
         <w:pStyle w:val="Bibliography"/>
@@ -9372,7 +9859,7 @@
       <w:r>
         <w:t xml:space="preserve"> </w:t>
       </w:r>
-      <w:hyperlink r:id="rId185">
+      <w:hyperlink r:id="rId189">
         <w:r>
           <w:rPr>
             <w:rStyle w:val="Hyperlink"/>
@@ -9384,10 +9871,10 @@
         <w:t xml:space="preserve">.</w:t>
       </w:r>
     </w:p>
-    <w:bookmarkEnd w:id="186"/>
-    <w:bookmarkEnd w:id="187"/>
-    <w:bookmarkEnd w:id="188"/>
-    <w:bookmarkEnd w:id="189"/>
+    <w:bookmarkEnd w:id="190"/>
+    <w:bookmarkEnd w:id="191"/>
+    <w:bookmarkEnd w:id="192"/>
+    <w:bookmarkEnd w:id="193"/>
     <w:sectPr>
       <w:footnotePr>
         <w:numRestart w:val="eachSect"/>

</xml_diff>

<commit_message>
describe sunset interaction plot
</commit_message>
<xml_diff>
--- a/exports/render_vsfb.docx
+++ b/exports/render_vsfb.docx
@@ -2,7 +2,7 @@
 <file path=word/document.xml><?xml version="1.0" encoding="utf-8"?>
 <w:document xmlns:w="http://schemas.openxmlformats.org/wordprocessingml/2006/main" xmlns:m="http://schemas.openxmlformats.org/officeDocument/2006/math" xmlns:r="http://schemas.openxmlformats.org/officeDocument/2006/relationships" xmlns:o="urn:schemas-microsoft-com:office:office" xmlns:v="urn:schemas-microsoft-com:vml" xmlns:w10="urn:schemas-microsoft-com:office:word" xmlns:a="http://schemas.openxmlformats.org/drawingml/2006/main" xmlns:pic="http://schemas.openxmlformats.org/drawingml/2006/picture" xmlns:wp="http://schemas.openxmlformats.org/drawingml/2006/wordprocessingDrawing">
   <w:body>
-    <w:bookmarkStart w:id="193" w:name="ch:introduction"/>
+    <w:bookmarkStart w:id="198" w:name="ch:introduction"/>
     <w:p>
       <w:pPr>
         <w:pStyle w:val="Heading1"/>
@@ -1768,7 +1768,7 @@
     <w:bookmarkEnd w:id="23"/>
     <w:bookmarkEnd w:id="24"/>
     <w:bookmarkEnd w:id="25"/>
-    <w:bookmarkStart w:id="62" w:name="results"/>
+    <w:bookmarkStart w:id="67" w:name="results"/>
     <w:p>
       <w:pPr>
         <w:pStyle w:val="Heading2"/>
@@ -4452,13 +4452,13 @@
     </w:tbl>
     <w:bookmarkEnd w:id="55"/>
     <w:bookmarkEnd w:id="56"/>
-    <w:bookmarkStart w:id="61" w:name="site-fidelity-anlaysis"/>
+    <w:bookmarkStart w:id="66" w:name="site-fidelity-analysis"/>
     <w:p>
       <w:pPr>
         <w:pStyle w:val="Heading3"/>
       </w:pPr>
       <w:r>
-        <w:t xml:space="preserve">Site Fidelity Anlaysis</w:t>
+        <w:t xml:space="preserve">Site Fidelity Analysis</w:t>
       </w:r>
     </w:p>
     <w:p>
@@ -4926,7 +4926,7 @@
       </w:tr>
     </w:tbl>
     <w:bookmarkEnd w:id="57"/>
-    <w:bookmarkStart w:id="58" w:name="analysis-of-best-fit-model-1"/>
+    <w:bookmarkStart w:id="63" w:name="analysis-of-best-fit-model-1"/>
     <w:p>
       <w:pPr>
         <w:pStyle w:val="Heading4"/>
@@ -4935,61 +4935,534 @@
         <w:t xml:space="preserve">Analysis of Best Fit Model</w:t>
       </w:r>
     </w:p>
+    <w:p>
+      <w:pPr>
+        <w:pStyle w:val="FirstParagraph"/>
+      </w:pPr>
+      <w:r>
+        <w:t xml:space="preserve">The best-fit model (M32) predicted square-root transformed change in butterfly abundance as a function of: (1) the previous day’s maximum butterfly count, (2) window duration in hours, and (3) a tensor smooth interaction between maximum wind gust speed and cumulative butterflies in direct sunlight.</w:t>
+      </w:r>
+    </w:p>
+    <w:p>
+      <w:pPr>
+        <w:pStyle w:val="BodyText"/>
+      </w:pPr>
+      <w:r>
+        <w:t xml:space="preserve">Statistical analysis revealed significant effects for the previous day’s maximum count (t = -4.988, p &lt; 0.001) and the wind-sunlight interaction (F = 4.097, p &lt; 0.001), while window duration showed no significant effect (t = -1.067, p = 0.289) (Table </w:t>
+      </w:r>
+      <w:hyperlink w:anchor="tab:m32_summary">
+        <w:r>
+          <w:rPr>
+            <w:rStyle w:val="Hyperlink"/>
+          </w:rPr>
+          <w:t xml:space="preserve">1.5</w:t>
+        </w:r>
+      </w:hyperlink>
+      <w:r>
+        <w:t xml:space="preserve">). The model explained 39.7% of the variance in day-to-day cluster size changes (adjusted</w:t>
+      </w:r>
+      <w:r>
+        <w:t xml:space="preserve"> </w:t>
+      </w:r>
+      <m:oMath>
+        <m:sSup>
+          <m:e>
+            <m:r>
+              <m:t>R</m:t>
+            </m:r>
+          </m:e>
+          <m:sup>
+            <m:r>
+              <m:t>2</m:t>
+            </m:r>
+          </m:sup>
+        </m:sSup>
+      </m:oMath>
+      <w:r>
+        <w:t xml:space="preserve"> </w:t>
+      </w:r>
+      <w:r>
+        <w:t xml:space="preserve">= 0.397, n = 96), representing substantially greater explanatory power than the 30-minute responsive change analysis.</w:t>
+      </w:r>
+    </w:p>
+    <w:bookmarkStart w:id="58" w:name="tab:m32_summary"/>
+    <w:p>
+      <w:pPr>
+        <w:pStyle w:val="TableCaption"/>
+      </w:pPr>
+      <w:r>
+        <w:t xml:space="preserve">Summary statistics for the best-fit site fidelity model (M32) predicting square-root transformed day-to-day changes in maximum butterfly count. The model includes parametric terms for previous day’s maximum count and window duration, plus a tensor smooth interaction between maximum wind gust and cumulative butterflies in direct sun.</w:t>
+      </w:r>
+    </w:p>
+    <w:tbl>
+      <w:tblPr>
+        <w:tblStyle w:val="Table"/>
+        <w:tblW w:type="auto" w:w="0"/>
+        <w:tblLook w:firstRow="1" w:lastRow="0" w:firstColumn="0" w:lastColumn="0" w:noHBand="0" w:noVBand="0" w:val="0020"/>
+        <w:tblCaption w:val="Summary statistics for the best-fit site fidelity model (M32) predicting square-root transformed day-to-day changes in maximum butterfly count. The model includes parametric terms for previous day’s maximum count and window duration, plus a tensor smooth interaction between maximum wind gust and cumulative butterflies in direct sun."/>
+      </w:tblPr>
+      <w:tblGrid>
+        <w:gridCol w:w="1584"/>
+        <w:gridCol w:w="1584"/>
+        <w:gridCol w:w="1584"/>
+        <w:gridCol w:w="1584"/>
+        <w:gridCol w:w="1584"/>
+      </w:tblGrid>
+      <w:tr>
+        <w:trPr>
+          <w:tblHeader w:val="on"/>
+        </w:trPr>
+        <w:tc>
+          <w:tcPr/>
+          <w:p>
+            <w:pPr>
+              <w:pStyle w:val="Compact"/>
+              <w:jc w:val="left"/>
+            </w:pPr>
+            <w:r>
+              <w:rPr>
+                <w:b/>
+                <w:bCs/>
+              </w:rPr>
+              <w:t xml:space="preserve">Parametric Coefficients</w:t>
+            </w:r>
+          </w:p>
+        </w:tc>
+        <w:tc>
+          <w:tcPr/>
+          <w:p>
+            <w:pPr>
+              <w:pStyle w:val="Compact"/>
+              <w:jc w:val="right"/>
+            </w:pPr>
+            <w:r>
+              <w:rPr>
+                <w:b/>
+                <w:bCs/>
+              </w:rPr>
+              <w:t xml:space="preserve">Estimate</w:t>
+            </w:r>
+          </w:p>
+        </w:tc>
+        <w:tc>
+          <w:tcPr/>
+          <w:p>
+            <w:pPr>
+              <w:pStyle w:val="Compact"/>
+              <w:jc w:val="right"/>
+            </w:pPr>
+            <w:r>
+              <w:rPr>
+                <w:b/>
+                <w:bCs/>
+              </w:rPr>
+              <w:t xml:space="preserve">Std. Error</w:t>
+            </w:r>
+          </w:p>
+        </w:tc>
+        <w:tc>
+          <w:tcPr/>
+          <w:p>
+            <w:pPr>
+              <w:pStyle w:val="Compact"/>
+              <w:jc w:val="right"/>
+            </w:pPr>
+            <w:r>
+              <w:rPr>
+                <w:b/>
+                <w:bCs/>
+              </w:rPr>
+              <w:t xml:space="preserve">t value</w:t>
+            </w:r>
+          </w:p>
+        </w:tc>
+        <w:tc>
+          <w:tcPr/>
+          <w:p>
+            <w:pPr>
+              <w:pStyle w:val="Compact"/>
+              <w:jc w:val="right"/>
+            </w:pPr>
+            <w:r>
+              <w:rPr>
+                <w:b/>
+                <w:bCs/>
+              </w:rPr>
+              <w:t xml:space="preserve">Pr(&gt;|t|)</w:t>
+            </w:r>
+          </w:p>
+        </w:tc>
+      </w:tr>
+      <w:tr>
+        <w:tc>
+          <w:tcPr/>
+          <w:p>
+            <w:pPr>
+              <w:pStyle w:val="Compact"/>
+              <w:jc w:val="left"/>
+            </w:pPr>
+            <w:r>
+              <w:t xml:space="preserve">(Intercept)</w:t>
+            </w:r>
+          </w:p>
+        </w:tc>
+        <w:tc>
+          <w:tcPr/>
+          <w:p>
+            <w:pPr>
+              <w:pStyle w:val="Compact"/>
+              <w:jc w:val="right"/>
+            </w:pPr>
+            <w:r>
+              <w:t xml:space="preserve">9.426</w:t>
+            </w:r>
+          </w:p>
+        </w:tc>
+        <w:tc>
+          <w:tcPr/>
+          <w:p>
+            <w:pPr>
+              <w:pStyle w:val="Compact"/>
+              <w:jc w:val="right"/>
+            </w:pPr>
+            <w:r>
+              <w:t xml:space="preserve">5.516</w:t>
+            </w:r>
+          </w:p>
+        </w:tc>
+        <w:tc>
+          <w:tcPr/>
+          <w:p>
+            <w:pPr>
+              <w:pStyle w:val="Compact"/>
+              <w:jc w:val="right"/>
+            </w:pPr>
+            <w:r>
+              <w:t xml:space="preserve">1.709</w:t>
+            </w:r>
+          </w:p>
+        </w:tc>
+        <w:tc>
+          <w:tcPr/>
+          <w:p>
+            <w:pPr>
+              <w:pStyle w:val="Compact"/>
+              <w:jc w:val="right"/>
+            </w:pPr>
+            <w:r>
+              <w:t xml:space="preserve">0.091</w:t>
+            </w:r>
+          </w:p>
+        </w:tc>
+      </w:tr>
+      <w:tr>
+        <w:tc>
+          <w:tcPr/>
+          <w:p>
+            <w:pPr>
+              <w:pStyle w:val="Compact"/>
+              <w:jc w:val="left"/>
+            </w:pPr>
+            <w:r>
+              <w:t xml:space="preserve">max_butterflies_t_1</w:t>
+            </w:r>
+          </w:p>
+        </w:tc>
+        <w:tc>
+          <w:tcPr/>
+          <w:p>
+            <w:pPr>
+              <w:pStyle w:val="Compact"/>
+              <w:jc w:val="right"/>
+            </w:pPr>
+            <w:r>
+              <w:t xml:space="preserve">-0.030</w:t>
+            </w:r>
+          </w:p>
+        </w:tc>
+        <w:tc>
+          <w:tcPr/>
+          <w:p>
+            <w:pPr>
+              <w:pStyle w:val="Compact"/>
+              <w:jc w:val="right"/>
+            </w:pPr>
+            <w:r>
+              <w:t xml:space="preserve">0.006</w:t>
+            </w:r>
+          </w:p>
+        </w:tc>
+        <w:tc>
+          <w:tcPr/>
+          <w:p>
+            <w:pPr>
+              <w:pStyle w:val="Compact"/>
+              <w:jc w:val="right"/>
+            </w:pPr>
+            <w:r>
+              <w:t xml:space="preserve">-4.988</w:t>
+            </w:r>
+          </w:p>
+        </w:tc>
+        <w:tc>
+          <w:tcPr/>
+          <w:p>
+            <w:pPr>
+              <w:pStyle w:val="Compact"/>
+              <w:jc w:val="right"/>
+            </w:pPr>
+            <w:r>
+              <w:t xml:space="preserve">&lt;0.001***</w:t>
+            </w:r>
+          </w:p>
+        </w:tc>
+      </w:tr>
+      <w:tr>
+        <w:tc>
+          <w:tcPr/>
+          <w:p>
+            <w:pPr>
+              <w:pStyle w:val="Compact"/>
+              <w:jc w:val="left"/>
+            </w:pPr>
+            <w:r>
+              <w:t xml:space="preserve">lag_duration_hours</w:t>
+            </w:r>
+          </w:p>
+        </w:tc>
+        <w:tc>
+          <w:tcPr/>
+          <w:p>
+            <w:pPr>
+              <w:pStyle w:val="Compact"/>
+              <w:jc w:val="right"/>
+            </w:pPr>
+            <w:r>
+              <w:t xml:space="preserve">-0.190</w:t>
+            </w:r>
+          </w:p>
+        </w:tc>
+        <w:tc>
+          <w:tcPr/>
+          <w:p>
+            <w:pPr>
+              <w:pStyle w:val="Compact"/>
+              <w:jc w:val="right"/>
+            </w:pPr>
+            <w:r>
+              <w:t xml:space="preserve">0.178</w:t>
+            </w:r>
+          </w:p>
+        </w:tc>
+        <w:tc>
+          <w:tcPr/>
+          <w:p>
+            <w:pPr>
+              <w:pStyle w:val="Compact"/>
+              <w:jc w:val="right"/>
+            </w:pPr>
+            <w:r>
+              <w:t xml:space="preserve">-1.067</w:t>
+            </w:r>
+          </w:p>
+        </w:tc>
+        <w:tc>
+          <w:tcPr/>
+          <w:p>
+            <w:pPr>
+              <w:pStyle w:val="Compact"/>
+              <w:jc w:val="right"/>
+            </w:pPr>
+            <w:r>
+              <w:t xml:space="preserve">0.289</w:t>
+            </w:r>
+          </w:p>
+        </w:tc>
+      </w:tr>
+      <w:tr>
+        <w:tc>
+          <w:tcPr/>
+          <w:p>
+            <w:pPr>
+              <w:pStyle w:val="Compact"/>
+              <w:jc w:val="left"/>
+            </w:pPr>
+            <w:r>
+              <w:rPr>
+                <w:b/>
+                <w:bCs/>
+              </w:rPr>
+              <w:t xml:space="preserve">Smooth Terms</w:t>
+            </w:r>
+          </w:p>
+        </w:tc>
+        <w:tc>
+          <w:tcPr/>
+          <w:p>
+            <w:pPr>
+              <w:pStyle w:val="Compact"/>
+              <w:jc w:val="right"/>
+            </w:pPr>
+            <w:r>
+              <w:rPr>
+                <w:b/>
+                <w:bCs/>
+              </w:rPr>
+              <w:t xml:space="preserve">edf</w:t>
+            </w:r>
+          </w:p>
+        </w:tc>
+        <w:tc>
+          <w:tcPr/>
+          <w:p>
+            <w:pPr>
+              <w:pStyle w:val="Compact"/>
+              <w:jc w:val="right"/>
+            </w:pPr>
+            <w:r>
+              <w:rPr>
+                <w:b/>
+                <w:bCs/>
+              </w:rPr>
+              <w:t xml:space="preserve">Ref.df</w:t>
+            </w:r>
+          </w:p>
+        </w:tc>
+        <w:tc>
+          <w:tcPr/>
+          <w:p>
+            <w:pPr>
+              <w:pStyle w:val="Compact"/>
+              <w:jc w:val="right"/>
+            </w:pPr>
+            <w:r>
+              <w:rPr>
+                <w:b/>
+                <w:bCs/>
+              </w:rPr>
+              <w:t xml:space="preserve">F</w:t>
+            </w:r>
+          </w:p>
+        </w:tc>
+        <w:tc>
+          <w:tcPr/>
+          <w:p>
+            <w:pPr>
+              <w:pStyle w:val="Compact"/>
+              <w:jc w:val="right"/>
+            </w:pPr>
+            <w:r>
+              <w:rPr>
+                <w:b/>
+                <w:bCs/>
+              </w:rPr>
+              <w:t xml:space="preserve">p-value</w:t>
+            </w:r>
+          </w:p>
+        </w:tc>
+      </w:tr>
+      <w:tr>
+        <w:tc>
+          <w:tcPr/>
+          <w:p>
+            <w:pPr>
+              <w:pStyle w:val="Compact"/>
+              <w:jc w:val="left"/>
+            </w:pPr>
+            <w:r>
+              <w:t xml:space="preserve">ti(wind_max_gust, sum_butterflies_direct_sun)</w:t>
+            </w:r>
+          </w:p>
+        </w:tc>
+        <w:tc>
+          <w:tcPr/>
+          <w:p>
+            <w:pPr>
+              <w:pStyle w:val="Compact"/>
+              <w:jc w:val="right"/>
+            </w:pPr>
+            <w:r>
+              <w:t xml:space="preserve">6.679</w:t>
+            </w:r>
+          </w:p>
+        </w:tc>
+        <w:tc>
+          <w:tcPr/>
+          <w:p>
+            <w:pPr>
+              <w:pStyle w:val="Compact"/>
+              <w:jc w:val="right"/>
+            </w:pPr>
+            <w:r>
+              <w:t xml:space="preserve">6.679</w:t>
+            </w:r>
+          </w:p>
+        </w:tc>
+        <w:tc>
+          <w:tcPr/>
+          <w:p>
+            <w:pPr>
+              <w:pStyle w:val="Compact"/>
+              <w:jc w:val="right"/>
+            </w:pPr>
+            <w:r>
+              <w:t xml:space="preserve">4.097</w:t>
+            </w:r>
+          </w:p>
+        </w:tc>
+        <w:tc>
+          <w:tcPr/>
+          <w:p>
+            <w:pPr>
+              <w:pStyle w:val="Compact"/>
+              <w:jc w:val="right"/>
+            </w:pPr>
+            <w:r>
+              <w:t xml:space="preserve">&lt;0.001***</w:t>
+            </w:r>
+          </w:p>
+        </w:tc>
+      </w:tr>
+      <w:tr>
+        <w:tc>
+          <w:tcPr>
+            <w:gridSpan w:val="5"/>
+          </w:tcPr>
+          <w:p>
+            <w:pPr>
+              <w:pStyle w:val="Compact"/>
+              <w:jc w:val="left"/>
+            </w:pPr>
+            <w:r>
+              <w:t xml:space="preserve">Signif. codes: *** p &lt; 0.001, ** p &lt; 0.01, * p &lt; 0.05</w:t>
+            </w:r>
+          </w:p>
+        </w:tc>
+      </w:tr>
+      <w:tr>
+        <w:tc>
+          <w:tcPr>
+            <w:gridSpan w:val="5"/>
+          </w:tcPr>
+          <w:p>
+            <w:pPr>
+              <w:pStyle w:val="Compact"/>
+              <w:jc w:val="left"/>
+            </w:pPr>
+            <w:r>
+              <w:t xml:space="preserve">Adjusted R² = 0.397, Scale est. = 41.056, n = 96</w:t>
+            </w:r>
+          </w:p>
+        </w:tc>
+      </w:tr>
+    </w:tbl>
     <w:bookmarkEnd w:id="58"/>
-    <w:bookmarkStart w:id="59" w:name="model-diagnostics-1"/>
-    <w:p>
-      <w:pPr>
-        <w:pStyle w:val="Heading4"/>
-      </w:pPr>
-      <w:r>
-        <w:t xml:space="preserve">Model Diagnostics</w:t>
-      </w:r>
-    </w:p>
-    <w:bookmarkEnd w:id="59"/>
-    <w:bookmarkStart w:id="60" w:name="sensitivity-analysis-1"/>
-    <w:p>
-      <w:pPr>
-        <w:pStyle w:val="Heading4"/>
-      </w:pPr>
-      <w:r>
-        <w:t xml:space="preserve">Sensitivity Analysis</w:t>
-      </w:r>
-    </w:p>
-    <w:bookmarkEnd w:id="60"/>
-    <w:bookmarkEnd w:id="61"/>
-    <w:bookmarkEnd w:id="62"/>
-    <w:bookmarkStart w:id="76" w:name="discussion"/>
-    <w:p>
-      <w:pPr>
-        <w:pStyle w:val="Heading2"/>
-      </w:pPr>
-      <w:r>
-        <w:t xml:space="preserve">Discussion</w:t>
-      </w:r>
-    </w:p>
-    <w:bookmarkStart w:id="63" w:name="X63e1245851a6a59872c1c21077764299a7ea682"/>
-    <w:p>
-      <w:pPr>
-        <w:pStyle w:val="Heading3"/>
-      </w:pPr>
-      <w:r>
-        <w:t xml:space="preserve">Wind Does Not Disrupt Overwintering Monarch Butterflies</w:t>
-      </w:r>
-    </w:p>
-    <w:p>
-      <w:pPr>
-        <w:pStyle w:val="FirstParagraph"/>
-      </w:pPr>
-      <w:r>
-        <w:t xml:space="preserve">Our study provides the first direct empirical test of the disruptive wind hypothesis and finds no support for wind as a primary factor influencing monarch butterfly clustering behavior. Despite the widespread adoption of the 2 m/s wind threshold in conservation practice, our data reveal no relationship between wind speed and butterfly departures across the full range of observed conditions (0–12 m/s). While our models explain only 5.7% of variance in butterfly movements, reflecting our focus on testing wind effects rather than comprehensively explaining movement patterns, they had sufficient statistical power to detect environmental signals. This finding challenges assumptions underlying over three decades of management guidance.</w:t>
-      </w:r>
-    </w:p>
     <w:p>
       <w:pPr>
         <w:pStyle w:val="BodyText"/>
       </w:pPr>
       <w:r>
-        <w:t xml:space="preserve">The absence of wind effects in our data is particularly striking given that observed mean maximum wind speeds (2.2 m/s, SD = 1.4) frequently exceeded the proposed threshold. If the disruptive wind hypothesis were valid, we should have observed a clear signal: substantial reductions in butterfly abundance, as predicted by the disruptive wind hypothesis. Instead, we observed no change, small changes, or even positive changes in butterfly abundance at wind speeds six times the proposed disruption threshold.</w:t>
+        <w:t xml:space="preserve">The previous day’s maximum count showed a significant negative linear relationship (coefficient = -0.030, SE = 0.006), indicating that larger clusters experienced proportionally greater losses between days. This pattern aligns with the responsive change analysis and suggests regression toward mean cluster sizes regardless of temporal scale.</w:t>
       </w:r>
     </w:p>
     <w:p>
@@ -4997,305 +5470,9 @@
         <w:pStyle w:val="BodyText"/>
       </w:pPr>
       <w:r>
-        <w:t xml:space="preserve">Importantly, our power analysis demonstrated 87.5% power to detect moderate effect sizes (0.15 standard deviations) and 98.5% power for larger effects (0.20 standard deviations), while wind appeared in only one of the top five models (M24). In that model wind showed little evidence of an effect (p = 0.218) and resulted in substantially poorer model performance compared to the best model (ΔAIC = 6.2, capturing only 4% of model weight). This weak wind signal, combined with our high statistical power, allows us to rule out all but very small wind effects. Given that the disruptive wind hypothesis predicts conspicious reduction in abundance above threshold wind speeds, a substantial effect by any measure, our failure to detect such patterns provides strong evidence against the hypothesis rather than merely absence of evidence.</w:t>
-      </w:r>
-    </w:p>
-    <w:p>
-      <w:pPr>
-        <w:pStyle w:val="BodyText"/>
-      </w:pPr>
-      <w:r>
-        <w:t xml:space="preserve">The methodological validity of our approach is confirmed by the strong signals detected for other environmental variables. Had our counting method or analytical framework been flawed, we would not have captured the pronounced effects of direct sunlight (F = 19.36, p &lt; 0.001) or the complex diurnal patterns (F = 8.90, p &lt; 0.001) that emerged from the same dataset.</w:t>
-      </w:r>
-    </w:p>
-    <w:bookmarkEnd w:id="63"/>
-    <w:bookmarkStart w:id="67" w:name="alternative-drivers-of-monarch-movement"/>
-    <w:p>
-      <w:pPr>
-        <w:pStyle w:val="Heading3"/>
-      </w:pPr>
-      <w:r>
-        <w:t xml:space="preserve">Alternative Drivers of Monarch Movement</w:t>
-      </w:r>
-    </w:p>
-    <w:p>
-      <w:pPr>
-        <w:pStyle w:val="FirstParagraph"/>
-      </w:pPr>
-      <w:r>
-        <w:t xml:space="preserve">While our study was designed specifically to test the wind hypothesis, our results suggest that thermoregulation, light exposure, and diurnal rhythms play more important roles than wind in driving short-term movements at overwintering sites.</w:t>
-      </w:r>
-    </w:p>
-    <w:bookmarkStart w:id="64" w:name="X68d4caad7b9dff1382d16a19c618b08132be296"/>
-    <w:p>
-      <w:pPr>
-        <w:pStyle w:val="Heading4"/>
-      </w:pPr>
-      <w:r>
-        <w:t xml:space="preserve">Direct Sunlight as the Strongest Predictor</w:t>
-      </w:r>
-    </w:p>
-    <w:p>
-      <w:pPr>
-        <w:pStyle w:val="FirstParagraph"/>
-      </w:pPr>
-      <w:r>
-        <w:t xml:space="preserve">Direct sunlight exposure emerged as the strongest environmental predictor of reductions in cluster abundance in our study (F = 19.36, p &lt; 0.001). Butterflies exposed to direct sunlight at the beginning of an observation interval showed the largest decreases in abundance, suggesting that solar radiation rapidly increases butterfly body temperatures well above ambient conditions. This finding aligns with</w:t>
-      </w:r>
-      <w:r>
-        <w:t xml:space="preserve"> </w:t>
-      </w:r>
-      <w:r>
-        <w:t xml:space="preserve">Masters, Malcolm, and Brower (1988)</w:t>
-      </w:r>
-      <w:r>
-        <w:t xml:space="preserve">’s work showing that monarchs in direct sunlight can elevate their body temperature above ambient conditions within minutes. This rapid warming capability could readily explain why direct sunlight exposure is such a strong predictor of decreased abundance at clusters.</w:t>
-      </w:r>
-    </w:p>
-    <w:p>
-      <w:pPr>
-        <w:pStyle w:val="BodyText"/>
-      </w:pPr>
-      <w:r>
-        <w:t xml:space="preserve">The relationship between sunlight and departure represents a key component of the thermoregulatory equation. Monarchs have evolved to efficiently absorb solar radiation, an adaptation that enables flight at temperatures below what would otherwise be physiologically possible</w:t>
-      </w:r>
-      <w:r>
-        <w:t xml:space="preserve"> </w:t>
-      </w:r>
-      <w:r>
-        <w:t xml:space="preserve">(Masters, Malcolm, and Brower 1988)</w:t>
-      </w:r>
-      <w:r>
-        <w:t xml:space="preserve">. Yet this same efficiency becomes a liability when clustering. Butterflies cannot avoid absorbing heat when exposed to direct sun, risking overheating and accelerated depletion of their finite lipid reserves through elevated metabolism</w:t>
-      </w:r>
-      <w:r>
-        <w:t xml:space="preserve"> </w:t>
-      </w:r>
-      <w:r>
-        <w:t xml:space="preserve">(Masters, Malcolm, and Brower 1988)</w:t>
-      </w:r>
-      <w:r>
-        <w:t xml:space="preserve">. This forces them to abandon energetically favorable clustering positions even when ambient temperatures remain cool. This trade-off between the benefits of clustering and the thermal constraints imposed by solar exposure may fundamentally shape daily movement patterns at overwintering sites.</w:t>
-      </w:r>
-    </w:p>
-    <w:bookmarkEnd w:id="64"/>
-    <w:bookmarkStart w:id="65" w:name="Xd9199e8982adf52c1650d45fe5056e5bee40933"/>
-    <w:p>
-      <w:pPr>
-        <w:pStyle w:val="Heading4"/>
-      </w:pPr>
-      <w:r>
-        <w:t xml:space="preserve">Temperature Effects and Their Interpretation</w:t>
-      </w:r>
-    </w:p>
-    <w:p>
-      <w:pPr>
-        <w:pStyle w:val="FirstParagraph"/>
-      </w:pPr>
-      <w:r>
-        <w:t xml:space="preserve">Ambient temperature showed a subtle but significant relationship with monarch abundance changes (EDF = 3.93, F = 3.23, p = 0.028). The data suggest minimal change below 15°C (within the known flight threshold), a slight positive association around 20–21°C, and sharp declines above 25°C, consistent with thermoregulatory constraints. Given that available temperatures vary latitudinally across overwintering sites</w:t>
-      </w:r>
-      <w:r>
-        <w:t xml:space="preserve"> </w:t>
-      </w:r>
-      <w:r>
-        <w:t xml:space="preserve">(Saniee and Villablanca 2022)</w:t>
-      </w:r>
-      <w:r>
-        <w:t xml:space="preserve">, our results from Spring Canyon capture only a portion of the temperature continuum experienced across the entire overwintering range. The temperature effects we observed reflect responses within the specific thermal envelope available at our study latitude. Testing these patterns at sites spanning the full latitudinal gradient would reveal whether monarch responses to temperature are consistent or vary with local thermal regimes.</w:t>
-      </w:r>
-    </w:p>
-    <w:bookmarkEnd w:id="65"/>
-    <w:bookmarkStart w:id="66" w:name="diurnal-activity-patterns"/>
-    <w:p>
-      <w:pPr>
-        <w:pStyle w:val="Heading4"/>
-      </w:pPr>
-      <w:r>
-        <w:t xml:space="preserve">Diurnal Activity Patterns</w:t>
-      </w:r>
-    </w:p>
-    <w:p>
-      <w:pPr>
-        <w:pStyle w:val="FirstParagraph"/>
-      </w:pPr>
-      <w:r>
-        <w:t xml:space="preserve">Time since sunrise revealed distinct diurnal patterns (EDF = 4.90, F = 8.90, p &lt; 0.001), with butterflies departing clusters in the morning and reforming aggregations in the afternoon. This pattern persists even after controlling for temperature and sunlight, aligning with anecdotal observations from overwintering sites throughout California</w:t>
-      </w:r>
-      <w:r>
-        <w:t xml:space="preserve"> </w:t>
-      </w:r>
-      <w:r>
-        <w:t xml:space="preserve">(Tuskes and Brower 1978; Chaplin and Wells 1982; Frey and Leong 1993)</w:t>
-      </w:r>
-      <w:r>
-        <w:t xml:space="preserve">.</w:t>
-      </w:r>
-    </w:p>
-    <w:bookmarkEnd w:id="66"/>
-    <w:bookmarkEnd w:id="67"/>
-    <w:bookmarkStart w:id="68" w:name="study-limitations"/>
-    <w:p>
-      <w:pPr>
-        <w:pStyle w:val="Heading3"/>
-      </w:pPr>
-      <w:r>
-        <w:t xml:space="preserve">Study Limitations</w:t>
-      </w:r>
-    </w:p>
-    <w:p>
-      <w:pPr>
-        <w:pStyle w:val="FirstParagraph"/>
-      </w:pPr>
-      <w:r>
-        <w:t xml:space="preserve">Several limitations warrant consideration. Our data derive from a single season (2023–2024) with typical monarch abundance at two sites</w:t>
-      </w:r>
-      <w:r>
-        <w:t xml:space="preserve"> </w:t>
-      </w:r>
-      <w:r>
-        <w:t xml:space="preserve">(Xerces Society 2025a)</w:t>
-      </w:r>
-      <w:r>
-        <w:t xml:space="preserve">. The following season (2024–2025), virtually no clustering monarchs were observed at Vandenberg Space Force Base (23 individuals total) despite monitoring 10 sites. This coincided with the second-lowest overwintering population on record statewide</w:t>
-      </w:r>
-      <w:r>
-        <w:t xml:space="preserve"> </w:t>
-      </w:r>
-      <w:r>
-        <w:t xml:space="preserve">(Xerces Society 2025b)</w:t>
-      </w:r>
-      <w:r>
-        <w:t xml:space="preserve">, preventing temporal replication of our study. Additionally, our counting methodology introduced discretization artifacts that contributed to large confidence intervals for environmental predictors. While we detected strong signals like direct sunlight effects, more subtle relationships require careful interpretation.</w:t>
-      </w:r>
-    </w:p>
-    <w:p>
-      <w:pPr>
-        <w:pStyle w:val="BodyText"/>
-      </w:pPr>
-      <w:r>
-        <w:t xml:space="preserve">Furthermore, our study observed clusters where butterflies maintained direct substrate contact. In historically massive aggregations containing hundreds of thousands of individuals, many butterflies attach only to other butterflies, creating multi-layered formations</w:t>
-      </w:r>
-      <w:r>
-        <w:t xml:space="preserve"> </w:t>
-      </w:r>
-      <w:r>
-        <w:t xml:space="preserve">(L. P. Brower et al. 2008)</w:t>
-      </w:r>
-      <w:r>
-        <w:t xml:space="preserve">. If substrate attachment confers greater wind resistance than butterfly-to-butterfly attachment, the disruptive wind hypothesis might apply specifically to these larger aggregations. Future work should examine whether wind responses differ between substrate-attached and butterfly-attached individuals, particularly at sites supporting extreme densities.</w:t>
-      </w:r>
-    </w:p>
-    <w:bookmarkEnd w:id="68"/>
-    <w:bookmarkStart w:id="69" w:name="management-implications"/>
-    <w:p>
-      <w:pPr>
-        <w:pStyle w:val="Heading3"/>
-      </w:pPr>
-      <w:r>
-        <w:t xml:space="preserve">Management Implications</w:t>
-      </w:r>
-    </w:p>
-    <w:p>
-      <w:pPr>
-        <w:pStyle w:val="FirstParagraph"/>
-      </w:pPr>
-      <w:r>
-        <w:t xml:space="preserve">Our findings suggest that management strategies prioritizing wind protection warrant reconsideration. The absence of wind effects despite frequent threshold exceedances indicates that usable habitat within existing groves may be larger than currently recognized. Areas previously dismissed due to perceived wind exposure may provide suitable conditions because they offer appropriate light and thermal regimes.</w:t>
-      </w:r>
-    </w:p>
-    <w:p>
-      <w:pPr>
-        <w:pStyle w:val="BodyText"/>
-      </w:pPr>
-      <w:r>
-        <w:t xml:space="preserve">While past management efforts aimed at wind protection may have been based on incomplete understanding, they likely produced beneficial outcomes by increasing tree density. The fundamental recommendation to plant and maintain trees remains sound. Management should prioritize maintaining existing mature trees while establishing future roosting habitat at densities that support healthy, long-lived growth. In addition, as suggested by</w:t>
-      </w:r>
-      <w:r>
-        <w:t xml:space="preserve"> </w:t>
-      </w:r>
-      <w:r>
-        <w:t xml:space="preserve">Saniee and Villablanca (2022)</w:t>
-      </w:r>
-      <w:r>
-        <w:t xml:space="preserve">, it may become relevant to explore ways in which to manage for thermal attributes, specifically sunlight.</w:t>
-      </w:r>
-    </w:p>
-    <w:bookmarkEnd w:id="69"/>
-    <w:bookmarkStart w:id="74" w:name="future-research-directions"/>
-    <w:p>
-      <w:pPr>
-        <w:pStyle w:val="Heading3"/>
-      </w:pPr>
-      <w:r>
-        <w:t xml:space="preserve">Future Research Directions</w:t>
-      </w:r>
-    </w:p>
-    <w:p>
-      <w:pPr>
-        <w:pStyle w:val="FirstParagraph"/>
-      </w:pPr>
-      <w:r>
-        <w:t xml:space="preserve">Our findings open several important avenues for future research. First, explicit testing of light patterns as predictors of clustering locations could establish whether canopy structure guides habitat selection. The strong effect of direct sunlight (F = 19.36, p &lt; 0.001) combined with the predictability of canopy-created light patterns suggests this may be a primary factor in roost site selection. Monarchs possess well-developed visual systems that enable sophisticated navigation during migration, including specialized neurons tuned to track celestial cues and the ability to detect polarized light patterns</w:t>
-      </w:r>
-      <w:r>
-        <w:t xml:space="preserve"> </w:t>
-      </w:r>
-      <w:r>
-        <w:t xml:space="preserve">(Nguyen et al. 2021; Mouritsen and Frost 2002)</w:t>
-      </w:r>
-      <w:r>
-        <w:t xml:space="preserve">. This visual acuity, demonstrated in their use of sun compass orientation during long-distance migration, suggests they are fully capable of detecting and responding to the consistent light patterns created by canopy structure. Previous research also suggests light conditions may play an important role in habitat selection.</w:t>
-      </w:r>
-      <w:r>
-        <w:t xml:space="preserve"> </w:t>
-      </w:r>
-      <w:r>
-        <w:t xml:space="preserve">(Stuart B. Weiss et al. 1991)</w:t>
-      </w:r>
-      <w:r>
-        <w:t xml:space="preserve"> </w:t>
-      </w:r>
-      <w:r>
-        <w:t xml:space="preserve">examined canopy structure across monarch aggregation sites with different occupancy histories in Santa Barbara County, California. Sites were classified as</w:t>
-      </w:r>
-      <w:r>
-        <w:t xml:space="preserve"> </w:t>
-      </w:r>
-      <w:r>
-        <w:t xml:space="preserve">“permanent sites”</w:t>
-      </w:r>
-      <w:r>
-        <w:t xml:space="preserve"> </w:t>
-      </w:r>
-      <w:r>
-        <w:t xml:space="preserve">that support aggregations throughout the overwintering season (October through March),</w:t>
-      </w:r>
-      <w:r>
-        <w:t xml:space="preserve"> </w:t>
-      </w:r>
-      <w:r>
-        <w:t xml:space="preserve">“transient sites”</w:t>
-      </w:r>
-      <w:r>
-        <w:t xml:space="preserve"> </w:t>
-      </w:r>
-      <w:r>
-        <w:t xml:space="preserve">that support aggregations for only part of the season, or</w:t>
-      </w:r>
-      <w:r>
-        <w:t xml:space="preserve"> </w:t>
-      </w:r>
-      <w:r>
-        <w:t xml:space="preserve">“former sites”</w:t>
-      </w:r>
-      <w:r>
-        <w:t xml:space="preserve"> </w:t>
-      </w:r>
-      <w:r>
-        <w:t xml:space="preserve">that once supported aggregations but no longer do so. Using hemispherical photography to measure the Indirect Site Factor (ISF), which quantifies percent canopy openness, Weiss found that permanent overwintering sites clustered within a narrow range of canopy openness (approximately 20%) with relatively low variance, while transient and former sites showed progressively greater variability (Figure </w:t>
-      </w:r>
-      <w:hyperlink w:anchor="fig:weiss_canopy">
+        <w:t xml:space="preserve">The tensor smooth interaction between maximum wind gust and cumulative direct sun exposure (p &lt; 0.001) revealed complex conditional relationships between sustained weather exposure and cumulative butterflies in direct light (Figure </w:t>
+      </w:r>
+      <w:hyperlink w:anchor="fig:interaction_wind_sun_sunset">
         <w:r>
           <w:rPr>
             <w:rStyle w:val="Hyperlink"/>
@@ -5304,10 +5481,10 @@
         </w:r>
       </w:hyperlink>
       <w:r>
-        <w:t xml:space="preserve">). This pattern of consistent light conditions at successful sites provides additional context for understanding how canopy structure might influence clustering behavior.</w:t>
-      </w:r>
-    </w:p>
-    <w:bookmarkStart w:id="73" w:name="fig:weiss_canopy"/>
+        <w:t xml:space="preserve">). All observations during the study period experienced wind speeds exceeding 2 m/s. Under low wind speeds around 2 m/s with minimal butterfly counts in direct sun, clusters increased the following day, though this pattern reversed sharply as butterfly counts increased, resulting in decreased cluster sizes. When butterfly counts approached zero, cluster sizes showed minimal change to slight decreases across most wind speeds, with the exception of extreme wind values where sparse data limits interpretation. At intermediate to high values of both wind speed and butterfly sun exposure, cluster sizes increased the next day. Interpretation requires caution at interpolation boundaries and regions with single observations.</w:t>
+      </w:r>
+    </w:p>
+    <w:bookmarkStart w:id="62" w:name="fig:interaction_wind_sun_sunset"/>
     <w:p>
       <w:pPr>
         <w:pStyle w:val="CaptionedFigure"/>
@@ -5315,20 +5492,449 @@
       <w:r>
         <w:drawing>
           <wp:inline>
-            <wp:extent cx="4267200" cy="2517273"/>
+            <wp:extent cx="4267200" cy="3657600"/>
             <wp:effectExtent b="0" l="0" r="0" t="0"/>
-            <wp:docPr descr="" title="" id="71" name="Picture"/>
+            <wp:docPr descr="" title="" id="60" name="Picture"/>
             <a:graphic>
               <a:graphicData uri="http://schemas.openxmlformats.org/drawingml/2006/picture">
                 <pic:pic>
                   <pic:nvPicPr>
-                    <pic:cNvPr descr="figures/discussion/weiss_adapted_boxplot.png" id="72" name="Picture"/>
+                    <pic:cNvPr descr="supplemental/results/sunset/figures/interaction_wind_x_sun_binned.png" id="61" name="Picture"/>
                     <pic:cNvPicPr>
                       <a:picLocks noChangeArrowheads="1" noChangeAspect="1"/>
                     </pic:cNvPicPr>
                   </pic:nvPicPr>
                   <pic:blipFill>
-                    <a:blip r:embed="rId70"/>
+                    <a:blip r:embed="rId59"/>
+                    <a:stretch>
+                      <a:fillRect/>
+                    </a:stretch>
+                  </pic:blipFill>
+                  <pic:spPr bwMode="auto">
+                    <a:xfrm>
+                      <a:off x="0" y="0"/>
+                      <a:ext cx="4267200" cy="3657600"/>
+                    </a:xfrm>
+                    <a:prstGeom prst="rect">
+                      <a:avLst/>
+                    </a:prstGeom>
+                    <a:noFill/>
+                    <a:ln w="9525">
+                      <a:noFill/>
+                      <a:headEnd/>
+                      <a:tailEnd/>
+                    </a:ln>
+                  </pic:spPr>
+                </pic:pic>
+              </a:graphicData>
+            </a:graphic>
+          </wp:inline>
+        </w:drawing>
+      </w:r>
+    </w:p>
+    <w:p>
+      <w:pPr>
+        <w:pStyle w:val="ImageCaption"/>
+      </w:pPr>
+      <w:r>
+        <w:t xml:space="preserve">Tensor smooth interaction between maximum wind gust (m/s) and cumulative butterflies in direct sun on day-to-day cluster size changes. Color gradient indicates partial effect magnitude on square-root transformed scale (red = positive, blue = negative). Black points show observed data distribution. Gray regions indicate areas beyond reliable interpolation range.</w:t>
+      </w:r>
+    </w:p>
+    <w:bookmarkEnd w:id="62"/>
+    <w:bookmarkEnd w:id="63"/>
+    <w:bookmarkStart w:id="64" w:name="model-diagnostics-1"/>
+    <w:p>
+      <w:pPr>
+        <w:pStyle w:val="Heading4"/>
+      </w:pPr>
+      <w:r>
+        <w:t xml:space="preserve">Model Diagnostics</w:t>
+      </w:r>
+    </w:p>
+    <w:bookmarkEnd w:id="64"/>
+    <w:bookmarkStart w:id="65" w:name="sensitivity-analysis-1"/>
+    <w:p>
+      <w:pPr>
+        <w:pStyle w:val="Heading4"/>
+      </w:pPr>
+      <w:r>
+        <w:t xml:space="preserve">Sensitivity Analysis</w:t>
+      </w:r>
+    </w:p>
+    <w:bookmarkEnd w:id="65"/>
+    <w:bookmarkEnd w:id="66"/>
+    <w:bookmarkEnd w:id="67"/>
+    <w:bookmarkStart w:id="81" w:name="discussion"/>
+    <w:p>
+      <w:pPr>
+        <w:pStyle w:val="Heading2"/>
+      </w:pPr>
+      <w:r>
+        <w:t xml:space="preserve">Discussion</w:t>
+      </w:r>
+    </w:p>
+    <w:bookmarkStart w:id="68" w:name="X63e1245851a6a59872c1c21077764299a7ea682"/>
+    <w:p>
+      <w:pPr>
+        <w:pStyle w:val="Heading3"/>
+      </w:pPr>
+      <w:r>
+        <w:t xml:space="preserve">Wind Does Not Disrupt Overwintering Monarch Butterflies</w:t>
+      </w:r>
+    </w:p>
+    <w:p>
+      <w:pPr>
+        <w:pStyle w:val="FirstParagraph"/>
+      </w:pPr>
+      <w:r>
+        <w:t xml:space="preserve">Our study provides the first direct empirical test of the disruptive wind hypothesis and finds no support for wind as a primary factor influencing monarch butterfly clustering behavior. Despite the widespread adoption of the 2 m/s wind threshold in conservation practice, our data reveal no relationship between wind speed and butterfly departures across the full range of observed conditions (0–12 m/s). While our models explain only 5.7% of variance in butterfly movements, reflecting our focus on testing wind effects rather than comprehensively explaining movement patterns, they had sufficient statistical power to detect environmental signals. This finding challenges assumptions underlying over three decades of management guidance.</w:t>
+      </w:r>
+    </w:p>
+    <w:p>
+      <w:pPr>
+        <w:pStyle w:val="BodyText"/>
+      </w:pPr>
+      <w:r>
+        <w:t xml:space="preserve">The absence of wind effects in our data is particularly striking given that observed mean maximum wind speeds (2.2 m/s, SD = 1.4) frequently exceeded the proposed threshold. If the disruptive wind hypothesis were valid, we should have observed a clear signal: substantial reductions in butterfly abundance, as predicted by the disruptive wind hypothesis. Instead, we observed no change, small changes, or even positive changes in butterfly abundance at wind speeds six times the proposed disruption threshold.</w:t>
+      </w:r>
+    </w:p>
+    <w:p>
+      <w:pPr>
+        <w:pStyle w:val="BodyText"/>
+      </w:pPr>
+      <w:r>
+        <w:t xml:space="preserve">Importantly, our power analysis demonstrated 87.5% power to detect moderate effect sizes (0.15 standard deviations) and 98.5% power for larger effects (0.20 standard deviations), while wind appeared in only one of the top five models (M24). In that model wind showed little evidence of an effect (p = 0.218) and resulted in substantially poorer model performance compared to the best model (ΔAIC = 6.2, capturing only 4% of model weight). This weak wind signal, combined with our high statistical power, allows us to rule out all but very small wind effects. Given that the disruptive wind hypothesis predicts conspicious reduction in abundance above threshold wind speeds, a substantial effect by any measure, our failure to detect such patterns provides strong evidence against the hypothesis rather than merely absence of evidence.</w:t>
+      </w:r>
+    </w:p>
+    <w:p>
+      <w:pPr>
+        <w:pStyle w:val="BodyText"/>
+      </w:pPr>
+      <w:r>
+        <w:t xml:space="preserve">The methodological validity of our approach is confirmed by the strong signals detected for other environmental variables. Had our counting method or analytical framework been flawed, we would not have captured the pronounced effects of direct sunlight (F = 19.36, p &lt; 0.001) or the complex diurnal patterns (F = 8.90, p &lt; 0.001) that emerged from the same dataset.</w:t>
+      </w:r>
+    </w:p>
+    <w:bookmarkEnd w:id="68"/>
+    <w:bookmarkStart w:id="72" w:name="alternative-drivers-of-monarch-movement"/>
+    <w:p>
+      <w:pPr>
+        <w:pStyle w:val="Heading3"/>
+      </w:pPr>
+      <w:r>
+        <w:t xml:space="preserve">Alternative Drivers of Monarch Movement</w:t>
+      </w:r>
+    </w:p>
+    <w:p>
+      <w:pPr>
+        <w:pStyle w:val="FirstParagraph"/>
+      </w:pPr>
+      <w:r>
+        <w:t xml:space="preserve">While our study was designed specifically to test the wind hypothesis, our results suggest that thermoregulation, light exposure, and diurnal rhythms play more important roles than wind in driving short-term movements at overwintering sites.</w:t>
+      </w:r>
+    </w:p>
+    <w:bookmarkStart w:id="69" w:name="X68d4caad7b9dff1382d16a19c618b08132be296"/>
+    <w:p>
+      <w:pPr>
+        <w:pStyle w:val="Heading4"/>
+      </w:pPr>
+      <w:r>
+        <w:t xml:space="preserve">Direct Sunlight as the Strongest Predictor</w:t>
+      </w:r>
+    </w:p>
+    <w:p>
+      <w:pPr>
+        <w:pStyle w:val="FirstParagraph"/>
+      </w:pPr>
+      <w:r>
+        <w:t xml:space="preserve">Direct sunlight exposure emerged as the strongest environmental predictor of reductions in cluster abundance in our study (F = 19.36, p &lt; 0.001). Butterflies exposed to direct sunlight at the beginning of an observation interval showed the largest decreases in abundance, suggesting that solar radiation rapidly increases butterfly body temperatures well above ambient conditions. This finding aligns with</w:t>
+      </w:r>
+      <w:r>
+        <w:t xml:space="preserve"> </w:t>
+      </w:r>
+      <w:r>
+        <w:t xml:space="preserve">Masters, Malcolm, and Brower (1988)</w:t>
+      </w:r>
+      <w:r>
+        <w:t xml:space="preserve">’s work showing that monarchs in direct sunlight can elevate their body temperature above ambient conditions within minutes. This rapid warming capability could readily explain why direct sunlight exposure is such a strong predictor of decreased abundance at clusters.</w:t>
+      </w:r>
+    </w:p>
+    <w:p>
+      <w:pPr>
+        <w:pStyle w:val="BodyText"/>
+      </w:pPr>
+      <w:r>
+        <w:t xml:space="preserve">The relationship between sunlight and departure represents a key component of the thermoregulatory equation. Monarchs have evolved to efficiently absorb solar radiation, an adaptation that enables flight at temperatures below what would otherwise be physiologically possible</w:t>
+      </w:r>
+      <w:r>
+        <w:t xml:space="preserve"> </w:t>
+      </w:r>
+      <w:r>
+        <w:t xml:space="preserve">(Masters, Malcolm, and Brower 1988)</w:t>
+      </w:r>
+      <w:r>
+        <w:t xml:space="preserve">. Yet this same efficiency becomes a liability when clustering. Butterflies cannot avoid absorbing heat when exposed to direct sun, risking overheating and accelerated depletion of their finite lipid reserves through elevated metabolism</w:t>
+      </w:r>
+      <w:r>
+        <w:t xml:space="preserve"> </w:t>
+      </w:r>
+      <w:r>
+        <w:t xml:space="preserve">(Masters, Malcolm, and Brower 1988)</w:t>
+      </w:r>
+      <w:r>
+        <w:t xml:space="preserve">. This forces them to abandon energetically favorable clustering positions even when ambient temperatures remain cool. This trade-off between the benefits of clustering and the thermal constraints imposed by solar exposure may fundamentally shape daily movement patterns at overwintering sites.</w:t>
+      </w:r>
+    </w:p>
+    <w:bookmarkEnd w:id="69"/>
+    <w:bookmarkStart w:id="70" w:name="Xd9199e8982adf52c1650d45fe5056e5bee40933"/>
+    <w:p>
+      <w:pPr>
+        <w:pStyle w:val="Heading4"/>
+      </w:pPr>
+      <w:r>
+        <w:t xml:space="preserve">Temperature Effects and Their Interpretation</w:t>
+      </w:r>
+    </w:p>
+    <w:p>
+      <w:pPr>
+        <w:pStyle w:val="FirstParagraph"/>
+      </w:pPr>
+      <w:r>
+        <w:t xml:space="preserve">Ambient temperature showed a subtle but significant relationship with monarch abundance changes (EDF = 3.93, F = 3.23, p = 0.028). The data suggest minimal change below 15°C (within the known flight threshold), a slight positive association around 20–21°C, and sharp declines above 25°C, consistent with thermoregulatory constraints. Given that available temperatures vary latitudinally across overwintering sites</w:t>
+      </w:r>
+      <w:r>
+        <w:t xml:space="preserve"> </w:t>
+      </w:r>
+      <w:r>
+        <w:t xml:space="preserve">(Saniee and Villablanca 2022)</w:t>
+      </w:r>
+      <w:r>
+        <w:t xml:space="preserve">, our results from Spring Canyon capture only a portion of the temperature continuum experienced across the entire overwintering range. The temperature effects we observed reflect responses within the specific thermal envelope available at our study latitude. Testing these patterns at sites spanning the full latitudinal gradient would reveal whether monarch responses to temperature are consistent or vary with local thermal regimes.</w:t>
+      </w:r>
+    </w:p>
+    <w:bookmarkEnd w:id="70"/>
+    <w:bookmarkStart w:id="71" w:name="diurnal-activity-patterns"/>
+    <w:p>
+      <w:pPr>
+        <w:pStyle w:val="Heading4"/>
+      </w:pPr>
+      <w:r>
+        <w:t xml:space="preserve">Diurnal Activity Patterns</w:t>
+      </w:r>
+    </w:p>
+    <w:p>
+      <w:pPr>
+        <w:pStyle w:val="FirstParagraph"/>
+      </w:pPr>
+      <w:r>
+        <w:t xml:space="preserve">Time since sunrise revealed distinct diurnal patterns (EDF = 4.90, F = 8.90, p &lt; 0.001), with butterflies departing clusters in the morning and reforming aggregations in the afternoon. This pattern persists even after controlling for temperature and sunlight, aligning with anecdotal observations from overwintering sites throughout California</w:t>
+      </w:r>
+      <w:r>
+        <w:t xml:space="preserve"> </w:t>
+      </w:r>
+      <w:r>
+        <w:t xml:space="preserve">(Tuskes and Brower 1978; Chaplin and Wells 1982; Frey and Leong 1993)</w:t>
+      </w:r>
+      <w:r>
+        <w:t xml:space="preserve">.</w:t>
+      </w:r>
+    </w:p>
+    <w:bookmarkEnd w:id="71"/>
+    <w:bookmarkEnd w:id="72"/>
+    <w:bookmarkStart w:id="73" w:name="study-limitations"/>
+    <w:p>
+      <w:pPr>
+        <w:pStyle w:val="Heading3"/>
+      </w:pPr>
+      <w:r>
+        <w:t xml:space="preserve">Study Limitations</w:t>
+      </w:r>
+    </w:p>
+    <w:p>
+      <w:pPr>
+        <w:pStyle w:val="FirstParagraph"/>
+      </w:pPr>
+      <w:r>
+        <w:t xml:space="preserve">Several limitations warrant consideration. Our data derive from a single season (2023–2024) with typical monarch abundance at two sites</w:t>
+      </w:r>
+      <w:r>
+        <w:t xml:space="preserve"> </w:t>
+      </w:r>
+      <w:r>
+        <w:t xml:space="preserve">(Xerces Society 2025a)</w:t>
+      </w:r>
+      <w:r>
+        <w:t xml:space="preserve">. The following season (2024–2025), virtually no clustering monarchs were observed at Vandenberg Space Force Base (23 individuals total) despite monitoring 10 sites. This coincided with the second-lowest overwintering population on record statewide</w:t>
+      </w:r>
+      <w:r>
+        <w:t xml:space="preserve"> </w:t>
+      </w:r>
+      <w:r>
+        <w:t xml:space="preserve">(Xerces Society 2025b)</w:t>
+      </w:r>
+      <w:r>
+        <w:t xml:space="preserve">, preventing temporal replication of our study. Additionally, our counting methodology introduced discretization artifacts that contributed to large confidence intervals for environmental predictors. While we detected strong signals like direct sunlight effects, more subtle relationships require careful interpretation.</w:t>
+      </w:r>
+    </w:p>
+    <w:p>
+      <w:pPr>
+        <w:pStyle w:val="BodyText"/>
+      </w:pPr>
+      <w:r>
+        <w:t xml:space="preserve">Furthermore, our study observed clusters where butterflies maintained direct substrate contact. In historically massive aggregations containing hundreds of thousands of individuals, many butterflies attach only to other butterflies, creating multi-layered formations</w:t>
+      </w:r>
+      <w:r>
+        <w:t xml:space="preserve"> </w:t>
+      </w:r>
+      <w:r>
+        <w:t xml:space="preserve">(L. P. Brower et al. 2008)</w:t>
+      </w:r>
+      <w:r>
+        <w:t xml:space="preserve">. If substrate attachment confers greater wind resistance than butterfly-to-butterfly attachment, the disruptive wind hypothesis might apply specifically to these larger aggregations. Future work should examine whether wind responses differ between substrate-attached and butterfly-attached individuals, particularly at sites supporting extreme densities.</w:t>
+      </w:r>
+    </w:p>
+    <w:bookmarkEnd w:id="73"/>
+    <w:bookmarkStart w:id="74" w:name="management-implications"/>
+    <w:p>
+      <w:pPr>
+        <w:pStyle w:val="Heading3"/>
+      </w:pPr>
+      <w:r>
+        <w:t xml:space="preserve">Management Implications</w:t>
+      </w:r>
+    </w:p>
+    <w:p>
+      <w:pPr>
+        <w:pStyle w:val="FirstParagraph"/>
+      </w:pPr>
+      <w:r>
+        <w:t xml:space="preserve">Our findings suggest that management strategies prioritizing wind protection warrant reconsideration. The absence of wind effects despite frequent threshold exceedances indicates that usable habitat within existing groves may be larger than currently recognized. Areas previously dismissed due to perceived wind exposure may provide suitable conditions because they offer appropriate light and thermal regimes.</w:t>
+      </w:r>
+    </w:p>
+    <w:p>
+      <w:pPr>
+        <w:pStyle w:val="BodyText"/>
+      </w:pPr>
+      <w:r>
+        <w:t xml:space="preserve">While past management efforts aimed at wind protection may have been based on incomplete understanding, they likely produced beneficial outcomes by increasing tree density. The fundamental recommendation to plant and maintain trees remains sound. Management should prioritize maintaining existing mature trees while establishing future roosting habitat at densities that support healthy, long-lived growth. In addition, as suggested by</w:t>
+      </w:r>
+      <w:r>
+        <w:t xml:space="preserve"> </w:t>
+      </w:r>
+      <w:r>
+        <w:t xml:space="preserve">Saniee and Villablanca (2022)</w:t>
+      </w:r>
+      <w:r>
+        <w:t xml:space="preserve">, it may become relevant to explore ways in which to manage for thermal attributes, specifically sunlight.</w:t>
+      </w:r>
+    </w:p>
+    <w:bookmarkEnd w:id="74"/>
+    <w:bookmarkStart w:id="79" w:name="future-research-directions"/>
+    <w:p>
+      <w:pPr>
+        <w:pStyle w:val="Heading3"/>
+      </w:pPr>
+      <w:r>
+        <w:t xml:space="preserve">Future Research Directions</w:t>
+      </w:r>
+    </w:p>
+    <w:p>
+      <w:pPr>
+        <w:pStyle w:val="FirstParagraph"/>
+      </w:pPr>
+      <w:r>
+        <w:t xml:space="preserve">Our findings open several important avenues for future research. First, explicit testing of light patterns as predictors of clustering locations could establish whether canopy structure guides habitat selection. The strong effect of direct sunlight (F = 19.36, p &lt; 0.001) combined with the predictability of canopy-created light patterns suggests this may be a primary factor in roost site selection. Monarchs possess well-developed visual systems that enable sophisticated navigation during migration, including specialized neurons tuned to track celestial cues and the ability to detect polarized light patterns</w:t>
+      </w:r>
+      <w:r>
+        <w:t xml:space="preserve"> </w:t>
+      </w:r>
+      <w:r>
+        <w:t xml:space="preserve">(Nguyen et al. 2021; Mouritsen and Frost 2002)</w:t>
+      </w:r>
+      <w:r>
+        <w:t xml:space="preserve">. This visual acuity, demonstrated in their use of sun compass orientation during long-distance migration, suggests they are fully capable of detecting and responding to the consistent light patterns created by canopy structure. Previous research also suggests light conditions may play an important role in habitat selection.</w:t>
+      </w:r>
+      <w:r>
+        <w:t xml:space="preserve"> </w:t>
+      </w:r>
+      <w:r>
+        <w:t xml:space="preserve">(Stuart B. Weiss et al. 1991)</w:t>
+      </w:r>
+      <w:r>
+        <w:t xml:space="preserve"> </w:t>
+      </w:r>
+      <w:r>
+        <w:t xml:space="preserve">examined canopy structure across monarch aggregation sites with different occupancy histories in Santa Barbara County, California. Sites were classified as</w:t>
+      </w:r>
+      <w:r>
+        <w:t xml:space="preserve"> </w:t>
+      </w:r>
+      <w:r>
+        <w:t xml:space="preserve">“permanent sites”</w:t>
+      </w:r>
+      <w:r>
+        <w:t xml:space="preserve"> </w:t>
+      </w:r>
+      <w:r>
+        <w:t xml:space="preserve">that support aggregations throughout the overwintering season (October through March),</w:t>
+      </w:r>
+      <w:r>
+        <w:t xml:space="preserve"> </w:t>
+      </w:r>
+      <w:r>
+        <w:t xml:space="preserve">“transient sites”</w:t>
+      </w:r>
+      <w:r>
+        <w:t xml:space="preserve"> </w:t>
+      </w:r>
+      <w:r>
+        <w:t xml:space="preserve">that support aggregations for only part of the season, or</w:t>
+      </w:r>
+      <w:r>
+        <w:t xml:space="preserve"> </w:t>
+      </w:r>
+      <w:r>
+        <w:t xml:space="preserve">“former sites”</w:t>
+      </w:r>
+      <w:r>
+        <w:t xml:space="preserve"> </w:t>
+      </w:r>
+      <w:r>
+        <w:t xml:space="preserve">that once supported aggregations but no longer do so. Using hemispherical photography to measure the Indirect Site Factor (ISF), which quantifies percent canopy openness, Weiss found that permanent overwintering sites clustered within a narrow range of canopy openness (approximately 20%) with relatively low variance, while transient and former sites showed progressively greater variability (Figure </w:t>
+      </w:r>
+      <w:hyperlink w:anchor="fig:weiss_canopy">
+        <w:r>
+          <w:rPr>
+            <w:rStyle w:val="Hyperlink"/>
+          </w:rPr>
+          <w:t xml:space="preserve">1.7</w:t>
+        </w:r>
+      </w:hyperlink>
+      <w:r>
+        <w:t xml:space="preserve">). This pattern of consistent light conditions at successful sites provides additional context for understanding how canopy structure might influence clustering behavior.</w:t>
+      </w:r>
+    </w:p>
+    <w:bookmarkStart w:id="78" w:name="fig:weiss_canopy"/>
+    <w:p>
+      <w:pPr>
+        <w:pStyle w:val="CaptionedFigure"/>
+      </w:pPr>
+      <w:r>
+        <w:drawing>
+          <wp:inline>
+            <wp:extent cx="4267200" cy="2517273"/>
+            <wp:effectExtent b="0" l="0" r="0" t="0"/>
+            <wp:docPr descr="" title="" id="76" name="Picture"/>
+            <a:graphic>
+              <a:graphicData uri="http://schemas.openxmlformats.org/drawingml/2006/picture">
+                <pic:pic>
+                  <pic:nvPicPr>
+                    <pic:cNvPr descr="figures/discussion/weiss_adapted_boxplot.png" id="77" name="Picture"/>
+                    <pic:cNvPicPr>
+                      <a:picLocks noChangeArrowheads="1" noChangeAspect="1"/>
+                    </pic:cNvPicPr>
+                  </pic:nvPicPr>
+                  <pic:blipFill>
+                    <a:blip r:embed="rId75"/>
                     <a:stretch>
                       <a:fillRect/>
                     </a:stretch>
@@ -5363,7 +5969,7 @@
         <w:t xml:space="preserve">Percent canopy openness (Indirect Site Factor) by occupancy status, adapted from Weiss et al. (1991). Permanent overwintering sites exhibit both a specific range of canopy openness ( 20%) and lower variance compared to transient and unoccupied/former sites.</w:t>
       </w:r>
     </w:p>
-    <w:bookmarkEnd w:id="73"/>
+    <w:bookmarkEnd w:id="78"/>
     <w:p>
       <w:pPr>
         <w:pStyle w:val="BodyText"/>
@@ -5389,8 +5995,8 @@
         <w:t xml:space="preserve">Research should also examine whether our findings extend across the broader overwintering range. Testing these patterns at sites with different tree species, latitudes, and in particular population densities would strengthen conclusions about the generality of wind effects, or their absence.</w:t>
       </w:r>
     </w:p>
-    <w:bookmarkEnd w:id="74"/>
-    <w:bookmarkStart w:id="75" w:name="conclusions"/>
+    <w:bookmarkEnd w:id="79"/>
+    <w:bookmarkStart w:id="80" w:name="conclusions"/>
     <w:p>
       <w:pPr>
         <w:pStyle w:val="Heading3"/>
@@ -5407,9 +6013,9 @@
         <w:t xml:space="preserve">Wind did not disrupt monarch clusters even at speeds far exceeding presumptive thresholds. Instead, butterflies responded primarily to thermal conditions, including light exposure and ambient temperature, and to diurnal rhythms. These findings challenge current assumptions about overwintering habitat requirements and suggest that management priorities should be reevaluated. While our study represents one season at two sites, the absence of wind effects despite adequate statistical power raises important questions regarding decades of conservation guidelines. As monarch populations face continued threats, evidence-based management becomes increasingly critical for conserving the overwintering sites essential for this iconic species.</w:t>
       </w:r>
     </w:p>
-    <w:bookmarkEnd w:id="75"/>
-    <w:bookmarkEnd w:id="76"/>
-    <w:bookmarkStart w:id="192" w:name="references"/>
+    <w:bookmarkEnd w:id="80"/>
+    <w:bookmarkEnd w:id="81"/>
+    <w:bookmarkStart w:id="197" w:name="references"/>
     <w:p>
       <w:pPr>
         <w:pStyle w:val="Heading2"/>
@@ -5418,8 +6024,8 @@
         <w:t xml:space="preserve">References</w:t>
       </w:r>
     </w:p>
-    <w:bookmarkStart w:id="191" w:name="refs"/>
-    <w:bookmarkStart w:id="78" w:name="Xffa57fe2d4179832de4aae7f55825d81419881f"/>
+    <w:bookmarkStart w:id="196" w:name="refs"/>
+    <w:bookmarkStart w:id="83" w:name="Xffa57fe2d4179832de4aae7f55825d81419881f"/>
     <w:p>
       <w:pPr>
         <w:pStyle w:val="Bibliography"/>
@@ -5518,7 +6124,7 @@
       <w:r>
         <w:t xml:space="preserve"> </w:t>
       </w:r>
-      <w:hyperlink r:id="rId77">
+      <w:hyperlink r:id="rId82">
         <w:r>
           <w:rPr>
             <w:rStyle w:val="Hyperlink"/>
@@ -5530,8 +6136,8 @@
         <w:t xml:space="preserve">.</w:t>
       </w:r>
     </w:p>
-    <w:bookmarkEnd w:id="78"/>
-    <w:bookmarkStart w:id="79" w:name="X63568f551c17312e6e30ca2d78871f819f2e018"/>
+    <w:bookmarkEnd w:id="83"/>
+    <w:bookmarkStart w:id="84" w:name="X63568f551c17312e6e30ca2d78871f819f2e018"/>
     <w:p>
       <w:pPr>
         <w:pStyle w:val="Bibliography"/>
@@ -5579,8 +6185,8 @@
         <w:t xml:space="preserve">Goleta, CA: City of Goleta - Public Works Department.</w:t>
       </w:r>
     </w:p>
-    <w:bookmarkEnd w:id="79"/>
-    <w:bookmarkStart w:id="81" w:name="Xf48f463a7940173e81863489e6f683e9c9260eb"/>
+    <w:bookmarkEnd w:id="84"/>
+    <w:bookmarkStart w:id="86" w:name="Xf48f463a7940173e81863489e6f683e9c9260eb"/>
     <w:p>
       <w:pPr>
         <w:pStyle w:val="Bibliography"/>
@@ -5640,7 +6246,7 @@
       <w:r>
         <w:t xml:space="preserve"> </w:t>
       </w:r>
-      <w:hyperlink r:id="rId80">
+      <w:hyperlink r:id="rId85">
         <w:r>
           <w:rPr>
             <w:rStyle w:val="Hyperlink"/>
@@ -5652,8 +6258,8 @@
         <w:t xml:space="preserve">.</w:t>
       </w:r>
     </w:p>
-    <w:bookmarkEnd w:id="81"/>
-    <w:bookmarkStart w:id="83" w:name="ref-baudierExtremeInsolationClimatic2018"/>
+    <w:bookmarkEnd w:id="86"/>
+    <w:bookmarkStart w:id="88" w:name="ref-baudierExtremeInsolationClimatic2018"/>
     <w:p>
       <w:pPr>
         <w:pStyle w:val="Bibliography"/>
@@ -5740,7 +6346,7 @@
       <w:r>
         <w:t xml:space="preserve"> </w:t>
       </w:r>
-      <w:hyperlink r:id="rId82">
+      <w:hyperlink r:id="rId87">
         <w:r>
           <w:rPr>
             <w:rStyle w:val="Hyperlink"/>
@@ -5752,8 +6358,8 @@
         <w:t xml:space="preserve">.</w:t>
       </w:r>
     </w:p>
-    <w:bookmarkEnd w:id="83"/>
-    <w:bookmarkStart w:id="85" w:name="ref-bellSearchAnemotacticOrientation1979"/>
+    <w:bookmarkEnd w:id="88"/>
+    <w:bookmarkStart w:id="90" w:name="ref-bellSearchAnemotacticOrientation1979"/>
     <w:p>
       <w:pPr>
         <w:pStyle w:val="Bibliography"/>
@@ -5786,7 +6392,7 @@
       <w:r>
         <w:t xml:space="preserve"> </w:t>
       </w:r>
-      <w:hyperlink r:id="rId84">
+      <w:hyperlink r:id="rId89">
         <w:r>
           <w:rPr>
             <w:rStyle w:val="Hyperlink"/>
@@ -5798,8 +6404,8 @@
         <w:t xml:space="preserve">.</w:t>
       </w:r>
     </w:p>
-    <w:bookmarkEnd w:id="85"/>
-    <w:bookmarkStart w:id="87" w:name="ref-berdahlEmergentSensingComplex2013"/>
+    <w:bookmarkEnd w:id="90"/>
+    <w:bookmarkStart w:id="92" w:name="ref-berdahlEmergentSensingComplex2013"/>
     <w:p>
       <w:pPr>
         <w:pStyle w:val="Bibliography"/>
@@ -5865,7 +6471,7 @@
       <w:r>
         <w:t xml:space="preserve"> </w:t>
       </w:r>
-      <w:hyperlink r:id="rId86">
+      <w:hyperlink r:id="rId91">
         <w:r>
           <w:rPr>
             <w:rStyle w:val="Hyperlink"/>
@@ -5877,8 +6483,8 @@
         <w:t xml:space="preserve">.</w:t>
       </w:r>
     </w:p>
-    <w:bookmarkEnd w:id="87"/>
-    <w:bookmarkStart w:id="89" w:name="ref-bidlingmayerEffectWindVelocity1995"/>
+    <w:bookmarkEnd w:id="92"/>
+    <w:bookmarkStart w:id="94" w:name="ref-bidlingmayerEffectWindVelocity1995"/>
     <w:p>
       <w:pPr>
         <w:pStyle w:val="Bibliography"/>
@@ -5923,7 +6529,7 @@
       <w:r>
         <w:t xml:space="preserve"> </w:t>
       </w:r>
-      <w:hyperlink r:id="rId88">
+      <w:hyperlink r:id="rId93">
         <w:r>
           <w:rPr>
             <w:rStyle w:val="Hyperlink"/>
@@ -5935,8 +6541,8 @@
         <w:t xml:space="preserve">.</w:t>
       </w:r>
     </w:p>
-    <w:bookmarkEnd w:id="89"/>
-    <w:bookmarkStart w:id="91" w:name="Xb2c4490c437bc0a265b6972677987c9b614919b"/>
+    <w:bookmarkEnd w:id="94"/>
+    <w:bookmarkStart w:id="96" w:name="Xb2c4490c437bc0a265b6972677987c9b614919b"/>
     <w:p>
       <w:pPr>
         <w:pStyle w:val="Bibliography"/>
@@ -5969,7 +6575,7 @@
       <w:r>
         <w:t xml:space="preserve"> </w:t>
       </w:r>
-      <w:hyperlink r:id="rId90">
+      <w:hyperlink r:id="rId95">
         <w:r>
           <w:rPr>
             <w:rStyle w:val="Hyperlink"/>
@@ -5981,8 +6587,8 @@
         <w:t xml:space="preserve">.</w:t>
       </w:r>
     </w:p>
-    <w:bookmarkEnd w:id="91"/>
-    <w:bookmarkStart w:id="93" w:name="Xfaceca4560909836181741b7257b18f38b02a99"/>
+    <w:bookmarkEnd w:id="96"/>
+    <w:bookmarkStart w:id="98" w:name="Xfaceca4560909836181741b7257b18f38b02a99"/>
     <w:p>
       <w:pPr>
         <w:pStyle w:val="Bibliography"/>
@@ -6012,7 +6618,7 @@
       <w:r>
         <w:t xml:space="preserve"> </w:t>
       </w:r>
-      <w:hyperlink r:id="rId92">
+      <w:hyperlink r:id="rId97">
         <w:r>
           <w:rPr>
             <w:rStyle w:val="Hyperlink"/>
@@ -6024,8 +6630,8 @@
         <w:t xml:space="preserve">.</w:t>
       </w:r>
     </w:p>
-    <w:bookmarkEnd w:id="93"/>
-    <w:bookmarkStart w:id="95" w:name="X1f3dbbfaa7b2ad76256cee892ba2f445cd68f9d"/>
+    <w:bookmarkEnd w:id="98"/>
+    <w:bookmarkStart w:id="100" w:name="X1f3dbbfaa7b2ad76256cee892ba2f445cd68f9d"/>
     <w:p>
       <w:pPr>
         <w:pStyle w:val="Bibliography"/>
@@ -6070,7 +6676,7 @@
       <w:r>
         <w:t xml:space="preserve"> </w:t>
       </w:r>
-      <w:hyperlink r:id="rId94">
+      <w:hyperlink r:id="rId99">
         <w:r>
           <w:rPr>
             <w:rStyle w:val="Hyperlink"/>
@@ -6082,8 +6688,8 @@
         <w:t xml:space="preserve">.</w:t>
       </w:r>
     </w:p>
-    <w:bookmarkEnd w:id="95"/>
-    <w:bookmarkStart w:id="96" w:name="ref-browerMonarchButterflyClusters2008"/>
+    <w:bookmarkEnd w:id="100"/>
+    <w:bookmarkStart w:id="101" w:name="ref-browerMonarchButterflyClusters2008"/>
     <w:p>
       <w:pPr>
         <w:pStyle w:val="Bibliography"/>
@@ -6123,8 +6729,8 @@
         <w:t xml:space="preserve">62 (December): 177–88.</w:t>
       </w:r>
     </w:p>
-    <w:bookmarkEnd w:id="96"/>
-    <w:bookmarkStart w:id="98" w:name="ref-calvertEffectRainSnow1983"/>
+    <w:bookmarkEnd w:id="101"/>
+    <w:bookmarkStart w:id="103" w:name="ref-calvertEffectRainSnow1983"/>
     <w:p>
       <w:pPr>
         <w:pStyle w:val="Bibliography"/>
@@ -6223,7 +6829,7 @@
       <w:r>
         <w:t xml:space="preserve"> </w:t>
       </w:r>
-      <w:hyperlink r:id="rId97">
+      <w:hyperlink r:id="rId102">
         <w:r>
           <w:rPr>
             <w:rStyle w:val="Hyperlink"/>
@@ -6235,8 +6841,8 @@
         <w:t xml:space="preserve">.</w:t>
       </w:r>
     </w:p>
-    <w:bookmarkEnd w:id="98"/>
-    <w:bookmarkStart w:id="100" w:name="ref-chaplinEnergyReservesMetabolic1982"/>
+    <w:bookmarkEnd w:id="103"/>
+    <w:bookmarkStart w:id="105" w:name="ref-chaplinEnergyReservesMetabolic1982"/>
     <w:p>
       <w:pPr>
         <w:pStyle w:val="Bibliography"/>
@@ -6278,7 +6884,7 @@
       <w:r>
         <w:t xml:space="preserve"> </w:t>
       </w:r>
-      <w:hyperlink r:id="rId99">
+      <w:hyperlink r:id="rId104">
         <w:r>
           <w:rPr>
             <w:rStyle w:val="Hyperlink"/>
@@ -6290,8 +6896,8 @@
         <w:t xml:space="preserve">.</w:t>
       </w:r>
     </w:p>
-    <w:bookmarkEnd w:id="100"/>
-    <w:bookmarkStart w:id="102" w:name="ref-chownWaterLossInsects2011"/>
+    <w:bookmarkEnd w:id="105"/>
+    <w:bookmarkStart w:id="107" w:name="ref-chownWaterLossInsects2011"/>
     <w:p>
       <w:pPr>
         <w:pStyle w:val="Bibliography"/>
@@ -6360,7 +6966,7 @@
       <w:r>
         <w:t xml:space="preserve"> </w:t>
       </w:r>
-      <w:hyperlink r:id="rId101">
+      <w:hyperlink r:id="rId106">
         <w:r>
           <w:rPr>
             <w:rStyle w:val="Hyperlink"/>
@@ -6372,8 +6978,8 @@
         <w:t xml:space="preserve">.</w:t>
       </w:r>
     </w:p>
-    <w:bookmarkEnd w:id="102"/>
-    <w:bookmarkStart w:id="104" w:name="Xcbe322ded35c2e013b9752956f63bc636b3d1ec"/>
+    <w:bookmarkEnd w:id="107"/>
+    <w:bookmarkStart w:id="109" w:name="Xcbe322ded35c2e013b9752956f63bc636b3d1ec"/>
     <w:p>
       <w:pPr>
         <w:pStyle w:val="Bibliography"/>
@@ -6418,7 +7024,7 @@
       <w:r>
         <w:t xml:space="preserve"> </w:t>
       </w:r>
-      <w:hyperlink r:id="rId103">
+      <w:hyperlink r:id="rId108">
         <w:r>
           <w:rPr>
             <w:rStyle w:val="Hyperlink"/>
@@ -6430,8 +7036,8 @@
         <w:t xml:space="preserve">.</w:t>
       </w:r>
     </w:p>
-    <w:bookmarkEnd w:id="104"/>
-    <w:bookmarkStart w:id="106" w:name="ref-croneWhyAreMonarch2019"/>
+    <w:bookmarkEnd w:id="109"/>
+    <w:bookmarkStart w:id="111" w:name="ref-croneWhyAreMonarch2019"/>
     <w:p>
       <w:pPr>
         <w:pStyle w:val="Bibliography"/>
@@ -6485,7 +7091,7 @@
       <w:r>
         <w:t xml:space="preserve"> </w:t>
       </w:r>
-      <w:hyperlink r:id="rId105">
+      <w:hyperlink r:id="rId110">
         <w:r>
           <w:rPr>
             <w:rStyle w:val="Hyperlink"/>
@@ -6497,8 +7103,8 @@
         <w:t xml:space="preserve">.</w:t>
       </w:r>
     </w:p>
-    <w:bookmarkEnd w:id="106"/>
-    <w:bookmarkStart w:id="108" w:name="X8ecab82d278731efba79f9c8857a587af02eab6"/>
+    <w:bookmarkEnd w:id="111"/>
+    <w:bookmarkStart w:id="113" w:name="X8ecab82d278731efba79f9c8857a587af02eab6"/>
     <w:p>
       <w:pPr>
         <w:pStyle w:val="Bibliography"/>
@@ -6552,7 +7158,7 @@
       <w:r>
         <w:t xml:space="preserve"> </w:t>
       </w:r>
-      <w:hyperlink r:id="rId107">
+      <w:hyperlink r:id="rId112">
         <w:r>
           <w:rPr>
             <w:rStyle w:val="Hyperlink"/>
@@ -6564,8 +7170,8 @@
         <w:t xml:space="preserve">.</w:t>
       </w:r>
     </w:p>
-    <w:bookmarkEnd w:id="108"/>
-    <w:bookmarkStart w:id="110" w:name="ref-fisherClimaticNicheModel2018"/>
+    <w:bookmarkEnd w:id="113"/>
+    <w:bookmarkStart w:id="115" w:name="ref-fisherClimaticNicheModel2018"/>
     <w:p>
       <w:pPr>
         <w:pStyle w:val="Bibliography"/>
@@ -6643,7 +7249,7 @@
       <w:r>
         <w:t xml:space="preserve"> </w:t>
       </w:r>
-      <w:hyperlink r:id="rId109">
+      <w:hyperlink r:id="rId114">
         <w:r>
           <w:rPr>
             <w:rStyle w:val="Hyperlink"/>
@@ -6655,8 +7261,8 @@
         <w:t xml:space="preserve">.</w:t>
       </w:r>
     </w:p>
-    <w:bookmarkEnd w:id="110"/>
-    <w:bookmarkStart w:id="112" w:name="ref-freedmanAreEasternWestern2021"/>
+    <w:bookmarkEnd w:id="115"/>
+    <w:bookmarkStart w:id="117" w:name="ref-freedmanAreEasternWestern2021"/>
     <w:p>
       <w:pPr>
         <w:pStyle w:val="Bibliography"/>
@@ -6701,7 +7307,7 @@
       <w:r>
         <w:t xml:space="preserve"> </w:t>
       </w:r>
-      <w:hyperlink r:id="rId111">
+      <w:hyperlink r:id="rId116">
         <w:r>
           <w:rPr>
             <w:rStyle w:val="Hyperlink"/>
@@ -6713,8 +7319,8 @@
         <w:t xml:space="preserve">.</w:t>
       </w:r>
     </w:p>
-    <w:bookmarkEnd w:id="112"/>
-    <w:bookmarkStart w:id="114" w:name="ref-freyCanMicrohabitatSelection1993"/>
+    <w:bookmarkEnd w:id="117"/>
+    <w:bookmarkStart w:id="119" w:name="ref-freyCanMicrohabitatSelection1993"/>
     <w:p>
       <w:pPr>
         <w:pStyle w:val="Bibliography"/>
@@ -6747,7 +7353,7 @@
       <w:r>
         <w:t xml:space="preserve"> </w:t>
       </w:r>
-      <w:hyperlink r:id="rId113">
+      <w:hyperlink r:id="rId118">
         <w:r>
           <w:rPr>
             <w:rStyle w:val="Hyperlink"/>
@@ -6759,8 +7365,8 @@
         <w:t xml:space="preserve">.</w:t>
       </w:r>
     </w:p>
-    <w:bookmarkEnd w:id="114"/>
-    <w:bookmarkStart w:id="116" w:name="X013b2c057f214905504f1c57b189fce57010325"/>
+    <w:bookmarkEnd w:id="119"/>
+    <w:bookmarkStart w:id="121" w:name="X013b2c057f214905504f1c57b189fce57010325"/>
     <w:p>
       <w:pPr>
         <w:pStyle w:val="Bibliography"/>
@@ -6805,7 +7411,7 @@
       <w:r>
         <w:t xml:space="preserve"> </w:t>
       </w:r>
-      <w:hyperlink r:id="rId115">
+      <w:hyperlink r:id="rId120">
         <w:r>
           <w:rPr>
             <w:rStyle w:val="Hyperlink"/>
@@ -6817,8 +7423,8 @@
         <w:t xml:space="preserve">.</w:t>
       </w:r>
     </w:p>
-    <w:bookmarkEnd w:id="116"/>
-    <w:bookmarkStart w:id="118" w:name="ref-hanrahanEffectWindForaging1997"/>
+    <w:bookmarkEnd w:id="121"/>
+    <w:bookmarkStart w:id="123" w:name="ref-hanrahanEffectWindForaging1997"/>
     <w:p>
       <w:pPr>
         <w:pStyle w:val="Bibliography"/>
@@ -6872,7 +7478,7 @@
       <w:r>
         <w:t xml:space="preserve"> </w:t>
       </w:r>
-      <w:hyperlink r:id="rId117">
+      <w:hyperlink r:id="rId122">
         <w:r>
           <w:rPr>
             <w:rStyle w:val="Hyperlink"/>
@@ -6884,8 +7490,8 @@
         <w:t xml:space="preserve">.</w:t>
       </w:r>
     </w:p>
-    <w:bookmarkEnd w:id="118"/>
-    <w:bookmarkStart w:id="120" w:name="ref-hermanJuvenileHormoneRegulation2001"/>
+    <w:bookmarkEnd w:id="123"/>
+    <w:bookmarkStart w:id="125" w:name="ref-hermanJuvenileHormoneRegulation2001"/>
     <w:p>
       <w:pPr>
         <w:pStyle w:val="Bibliography"/>
@@ -6918,7 +7524,7 @@
       <w:r>
         <w:t xml:space="preserve"> </w:t>
       </w:r>
-      <w:hyperlink r:id="rId119">
+      <w:hyperlink r:id="rId124">
         <w:r>
           <w:rPr>
             <w:rStyle w:val="Hyperlink"/>
@@ -6930,8 +7536,8 @@
         <w:t xml:space="preserve">.</w:t>
       </w:r>
     </w:p>
-    <w:bookmarkEnd w:id="120"/>
-    <w:bookmarkStart w:id="122" w:name="X3ce32df873ae1f48bad3701e176990c99a21576"/>
+    <w:bookmarkEnd w:id="125"/>
+    <w:bookmarkStart w:id="127" w:name="X3ce32df873ae1f48bad3701e176990c99a21576"/>
     <w:p>
       <w:pPr>
         <w:pStyle w:val="Bibliography"/>
@@ -6973,7 +7579,7 @@
       <w:r>
         <w:t xml:space="preserve"> </w:t>
       </w:r>
-      <w:hyperlink r:id="rId121">
+      <w:hyperlink r:id="rId126">
         <w:r>
           <w:rPr>
             <w:rStyle w:val="Hyperlink"/>
@@ -6985,8 +7591,8 @@
         <w:t xml:space="preserve">.</w:t>
       </w:r>
     </w:p>
-    <w:bookmarkEnd w:id="122"/>
-    <w:bookmarkStart w:id="123" w:name="Xbbdc2d72e4eac6566a65a68aaa1c89bd3254cbb"/>
+    <w:bookmarkEnd w:id="127"/>
+    <w:bookmarkStart w:id="128" w:name="Xbbdc2d72e4eac6566a65a68aaa1c89bd3254cbb"/>
     <w:p>
       <w:pPr>
         <w:pStyle w:val="Bibliography"/>
@@ -7069,8 +7675,8 @@
         <w:t xml:space="preserve">, edited by Karen S. Oberhauser, Kelly R. Nail, and Sonia Altizer, 147–56. Cornell University Press.</w:t>
       </w:r>
     </w:p>
-    <w:bookmarkEnd w:id="123"/>
-    <w:bookmarkStart w:id="125" w:name="X9b5035f75c92c8d8354333584e44314b69b36ad"/>
+    <w:bookmarkEnd w:id="128"/>
+    <w:bookmarkStart w:id="130" w:name="X9b5035f75c92c8d8354333584e44314b69b36ad"/>
     <w:p>
       <w:pPr>
         <w:pStyle w:val="Bibliography"/>
@@ -7132,7 +7738,7 @@
       <w:r>
         <w:t xml:space="preserve"> </w:t>
       </w:r>
-      <w:hyperlink r:id="rId124">
+      <w:hyperlink r:id="rId129">
         <w:r>
           <w:rPr>
             <w:rStyle w:val="Hyperlink"/>
@@ -7144,8 +7750,8 @@
         <w:t xml:space="preserve">.</w:t>
       </w:r>
     </w:p>
-    <w:bookmarkEnd w:id="125"/>
-    <w:bookmarkStart w:id="127" w:name="ref-jepsenConservationStatusEcology2015"/>
+    <w:bookmarkEnd w:id="130"/>
+    <w:bookmarkStart w:id="132" w:name="ref-jepsenConservationStatusEcology2015"/>
     <w:p>
       <w:pPr>
         <w:pStyle w:val="Bibliography"/>
@@ -7213,7 +7819,7 @@
       <w:r>
         <w:t xml:space="preserve"> </w:t>
       </w:r>
-      <w:hyperlink r:id="rId126">
+      <w:hyperlink r:id="rId131">
         <w:r>
           <w:rPr>
             <w:rStyle w:val="Hyperlink"/>
@@ -7225,8 +7831,8 @@
         <w:t xml:space="preserve">.</w:t>
       </w:r>
     </w:p>
-    <w:bookmarkEnd w:id="127"/>
-    <w:bookmarkStart w:id="129" w:name="X72b251cc870f2078b0e3501110397c1b6027b2f"/>
+    <w:bookmarkEnd w:id="132"/>
+    <w:bookmarkStart w:id="134" w:name="X72b251cc870f2078b0e3501110397c1b6027b2f"/>
     <w:p>
       <w:pPr>
         <w:pStyle w:val="Bibliography"/>
@@ -7277,7 +7883,7 @@
       <w:r>
         <w:t xml:space="preserve"> </w:t>
       </w:r>
-      <w:hyperlink r:id="rId128">
+      <w:hyperlink r:id="rId133">
         <w:r>
           <w:rPr>
             <w:rStyle w:val="Hyperlink"/>
@@ -7289,8 +7895,8 @@
         <w:t xml:space="preserve">.</w:t>
       </w:r>
     </w:p>
-    <w:bookmarkEnd w:id="129"/>
-    <w:bookmarkStart w:id="131" w:name="ref-laffertyComparingMechanismsHost2013"/>
+    <w:bookmarkEnd w:id="134"/>
+    <w:bookmarkStart w:id="136" w:name="ref-laffertyComparingMechanismsHost2013"/>
     <w:p>
       <w:pPr>
         <w:pStyle w:val="Bibliography"/>
@@ -7323,7 +7929,7 @@
       <w:r>
         <w:t xml:space="preserve"> </w:t>
       </w:r>
-      <w:hyperlink r:id="rId130">
+      <w:hyperlink r:id="rId135">
         <w:r>
           <w:rPr>
             <w:rStyle w:val="Hyperlink"/>
@@ -7335,8 +7941,8 @@
         <w:t xml:space="preserve">.</w:t>
       </w:r>
     </w:p>
-    <w:bookmarkEnd w:id="131"/>
-    <w:bookmarkStart w:id="133" w:name="ref-leonardExposureWindAlters2016"/>
+    <w:bookmarkEnd w:id="136"/>
+    <w:bookmarkStart w:id="138" w:name="ref-leonardExposureWindAlters2016"/>
     <w:p>
       <w:pPr>
         <w:pStyle w:val="Bibliography"/>
@@ -7396,7 +8002,7 @@
       <w:r>
         <w:t xml:space="preserve"> </w:t>
       </w:r>
-      <w:hyperlink r:id="rId132">
+      <w:hyperlink r:id="rId137">
         <w:r>
           <w:rPr>
             <w:rStyle w:val="Hyperlink"/>
@@ -7408,8 +8014,8 @@
         <w:t xml:space="preserve">.</w:t>
       </w:r>
     </w:p>
-    <w:bookmarkEnd w:id="133"/>
-    <w:bookmarkStart w:id="134" w:name="Xf1ef243cb1da9314ec8f56baaddca270b25ea50"/>
+    <w:bookmarkEnd w:id="138"/>
+    <w:bookmarkStart w:id="139" w:name="Xf1ef243cb1da9314ec8f56baaddca270b25ea50"/>
     <w:p>
       <w:pPr>
         <w:pStyle w:val="Bibliography"/>
@@ -7785,8 +8391,8 @@
         <w:t xml:space="preserve">, 221–18.</w:t>
       </w:r>
     </w:p>
-    <w:bookmarkEnd w:id="134"/>
-    <w:bookmarkStart w:id="135" w:name="X02fdcfa2478680f8cfd4503b63a8fd1122fffd4"/>
+    <w:bookmarkEnd w:id="139"/>
+    <w:bookmarkStart w:id="140" w:name="X02fdcfa2478680f8cfd4503b63a8fd1122fffd4"/>
     <w:p>
       <w:pPr>
         <w:pStyle w:val="Bibliography"/>
@@ -7822,8 +8428,8 @@
         <w:t xml:space="preserve">.”</w:t>
       </w:r>
     </w:p>
-    <w:bookmarkEnd w:id="135"/>
-    <w:bookmarkStart w:id="137" w:name="ref-leongUseMultivariateAnalyses1991"/>
+    <w:bookmarkEnd w:id="140"/>
+    <w:bookmarkStart w:id="142" w:name="ref-leongUseMultivariateAnalyses1991"/>
     <w:p>
       <w:pPr>
         <w:pStyle w:val="Bibliography"/>
@@ -7916,7 +8522,7 @@
       <w:r>
         <w:t xml:space="preserve"> </w:t>
       </w:r>
-      <w:hyperlink r:id="rId136">
+      <w:hyperlink r:id="rId141">
         <w:r>
           <w:rPr>
             <w:rStyle w:val="Hyperlink"/>
@@ -7928,8 +8534,8 @@
         <w:t xml:space="preserve">.</w:t>
       </w:r>
     </w:p>
-    <w:bookmarkEnd w:id="137"/>
-    <w:bookmarkStart w:id="139" w:name="X30d658292c164d3bce7e540f086edd6f7c4eae1"/>
+    <w:bookmarkEnd w:id="142"/>
+    <w:bookmarkStart w:id="144" w:name="X30d658292c164d3bce7e540f086edd6f7c4eae1"/>
     <w:p>
       <w:pPr>
         <w:pStyle w:val="Bibliography"/>
@@ -8022,7 +8628,7 @@
       <w:r>
         <w:t xml:space="preserve"> </w:t>
       </w:r>
-      <w:hyperlink r:id="rId138">
+      <w:hyperlink r:id="rId143">
         <w:r>
           <w:rPr>
             <w:rStyle w:val="Hyperlink"/>
@@ -8034,8 +8640,8 @@
         <w:t xml:space="preserve">.</w:t>
       </w:r>
     </w:p>
-    <w:bookmarkEnd w:id="139"/>
-    <w:bookmarkStart w:id="141" w:name="X90be9b641f8b8d65e6ff46ad3ba4a0e4197a200"/>
+    <w:bookmarkEnd w:id="144"/>
+    <w:bookmarkStart w:id="146" w:name="X90be9b641f8b8d65e6ff46ad3ba4a0e4197a200"/>
     <w:p>
       <w:pPr>
         <w:pStyle w:val="Bibliography"/>
@@ -8068,7 +8674,7 @@
       <w:r>
         <w:t xml:space="preserve"> </w:t>
       </w:r>
-      <w:hyperlink r:id="rId140">
+      <w:hyperlink r:id="rId145">
         <w:r>
           <w:rPr>
             <w:rStyle w:val="Hyperlink"/>
@@ -8080,8 +8686,8 @@
         <w:t xml:space="preserve">.</w:t>
       </w:r>
     </w:p>
-    <w:bookmarkEnd w:id="141"/>
-    <w:bookmarkStart w:id="143" w:name="ref-mastersMonarchButterflyDanaus1988"/>
+    <w:bookmarkEnd w:id="146"/>
+    <w:bookmarkStart w:id="148" w:name="ref-mastersMonarchButterflyDanaus1988"/>
     <w:p>
       <w:pPr>
         <w:pStyle w:val="Bibliography"/>
@@ -8177,7 +8783,7 @@
       <w:r>
         <w:t xml:space="preserve"> </w:t>
       </w:r>
-      <w:hyperlink r:id="rId142">
+      <w:hyperlink r:id="rId147">
         <w:r>
           <w:rPr>
             <w:rStyle w:val="Hyperlink"/>
@@ -8189,8 +8795,8 @@
         <w:t xml:space="preserve">.</w:t>
       </w:r>
     </w:p>
-    <w:bookmarkEnd w:id="143"/>
-    <w:bookmarkStart w:id="145" w:name="X38aec815059cc4739f25523e51c756a23186f52"/>
+    <w:bookmarkEnd w:id="148"/>
+    <w:bookmarkStart w:id="150" w:name="X38aec815059cc4739f25523e51c756a23186f52"/>
     <w:p>
       <w:pPr>
         <w:pStyle w:val="Bibliography"/>
@@ -8223,7 +8829,7 @@
       <w:r>
         <w:t xml:space="preserve"> </w:t>
       </w:r>
-      <w:hyperlink r:id="rId144">
+      <w:hyperlink r:id="rId149">
         <w:r>
           <w:rPr>
             <w:rStyle w:val="Hyperlink"/>
@@ -8235,8 +8841,8 @@
         <w:t xml:space="preserve">.</w:t>
       </w:r>
     </w:p>
-    <w:bookmarkEnd w:id="145"/>
-    <w:bookmarkStart w:id="147" w:name="Xa3c1b4d22cf555735f3af6df57617ee0ad52730"/>
+    <w:bookmarkEnd w:id="150"/>
+    <w:bookmarkStart w:id="152" w:name="Xa3c1b4d22cf555735f3af6df57617ee0ad52730"/>
     <w:p>
       <w:pPr>
         <w:pStyle w:val="Bibliography"/>
@@ -8269,7 +8875,7 @@
       <w:r>
         <w:t xml:space="preserve"> </w:t>
       </w:r>
-      <w:hyperlink r:id="rId146">
+      <w:hyperlink r:id="rId151">
         <w:r>
           <w:rPr>
             <w:rStyle w:val="Hyperlink"/>
@@ -8281,8 +8887,8 @@
         <w:t xml:space="preserve">.</w:t>
       </w:r>
     </w:p>
-    <w:bookmarkEnd w:id="147"/>
-    <w:bookmarkStart w:id="149" w:name="X94a05d6c1796941a22489b3a2d4fa9c498a5ca2"/>
+    <w:bookmarkEnd w:id="152"/>
+    <w:bookmarkStart w:id="154" w:name="X94a05d6c1796941a22489b3a2d4fa9c498a5ca2"/>
     <w:p>
       <w:pPr>
         <w:pStyle w:val="Bibliography"/>
@@ -8315,7 +8921,7 @@
       <w:r>
         <w:t xml:space="preserve"> </w:t>
       </w:r>
-      <w:hyperlink r:id="rId148">
+      <w:hyperlink r:id="rId153">
         <w:r>
           <w:rPr>
             <w:rStyle w:val="Hyperlink"/>
@@ -8327,8 +8933,8 @@
         <w:t xml:space="preserve">.</w:t>
       </w:r>
     </w:p>
-    <w:bookmarkEnd w:id="149"/>
-    <w:bookmarkStart w:id="151" w:name="ref-nguyenSunCompassNeurons2021"/>
+    <w:bookmarkEnd w:id="154"/>
+    <w:bookmarkStart w:id="156" w:name="ref-nguyenSunCompassNeurons2021"/>
     <w:p>
       <w:pPr>
         <w:pStyle w:val="Bibliography"/>
@@ -8361,7 +8967,7 @@
       <w:r>
         <w:t xml:space="preserve"> </w:t>
       </w:r>
-      <w:hyperlink r:id="rId150">
+      <w:hyperlink r:id="rId155">
         <w:r>
           <w:rPr>
             <w:rStyle w:val="Hyperlink"/>
@@ -8373,8 +8979,8 @@
         <w:t xml:space="preserve">.</w:t>
       </w:r>
     </w:p>
-    <w:bookmarkEnd w:id="151"/>
-    <w:bookmarkStart w:id="152" w:name="X1c7eb8e691f75425cf3cf58ce9a8454df87c465"/>
+    <w:bookmarkEnd w:id="156"/>
+    <w:bookmarkStart w:id="157" w:name="X1c7eb8e691f75425cf3cf58ce9a8454df87c465"/>
     <w:p>
       <w:pPr>
         <w:pStyle w:val="Bibliography"/>
@@ -8425,8 +9031,8 @@
         <w:t xml:space="preserve">Pismo State Beach, California: The Xerces Society for Invertebrate Conservation.</w:t>
       </w:r>
     </w:p>
-    <w:bookmarkEnd w:id="152"/>
-    <w:bookmarkStart w:id="154" w:name="ref-peltonWesternMonarchPopulation2019"/>
+    <w:bookmarkEnd w:id="157"/>
+    <w:bookmarkStart w:id="159" w:name="ref-peltonWesternMonarchPopulation2019"/>
     <w:p>
       <w:pPr>
         <w:pStyle w:val="Bibliography"/>
@@ -8495,7 +9101,7 @@
       <w:r>
         <w:t xml:space="preserve"> </w:t>
       </w:r>
-      <w:hyperlink r:id="rId153">
+      <w:hyperlink r:id="rId158">
         <w:r>
           <w:rPr>
             <w:rStyle w:val="Hyperlink"/>
@@ -8507,8 +9113,8 @@
         <w:t xml:space="preserve">.</w:t>
       </w:r>
     </w:p>
-    <w:bookmarkEnd w:id="154"/>
-    <w:bookmarkStart w:id="156" w:name="X4f9fcd08a29276e76a41ed172f465032bf17885"/>
+    <w:bookmarkEnd w:id="159"/>
+    <w:bookmarkStart w:id="161" w:name="X4f9fcd08a29276e76a41ed172f465032bf17885"/>
     <w:p>
       <w:pPr>
         <w:pStyle w:val="Bibliography"/>
@@ -8550,7 +9156,7 @@
       <w:r>
         <w:t xml:space="preserve"> </w:t>
       </w:r>
-      <w:hyperlink r:id="rId155">
+      <w:hyperlink r:id="rId160">
         <w:r>
           <w:rPr>
             <w:rStyle w:val="Hyperlink"/>
@@ -8562,8 +9168,8 @@
         <w:t xml:space="preserve">.</w:t>
       </w:r>
     </w:p>
-    <w:bookmarkEnd w:id="156"/>
-    <w:bookmarkStart w:id="158" w:name="ref-sanieeHierarchyScaleInfluence2022"/>
+    <w:bookmarkEnd w:id="161"/>
+    <w:bookmarkStart w:id="163" w:name="ref-sanieeHierarchyScaleInfluence2022"/>
     <w:p>
       <w:pPr>
         <w:pStyle w:val="Bibliography"/>
@@ -8617,7 +9223,7 @@
       <w:r>
         <w:t xml:space="preserve"> </w:t>
       </w:r>
-      <w:hyperlink r:id="rId157">
+      <w:hyperlink r:id="rId162">
         <w:r>
           <w:rPr>
             <w:rStyle w:val="Hyperlink"/>
@@ -8629,8 +9235,8 @@
         <w:t xml:space="preserve">.</w:t>
       </w:r>
     </w:p>
-    <w:bookmarkEnd w:id="158"/>
-    <w:bookmarkStart w:id="160" w:name="ref-schultzCitizenScienceMonitoring2017"/>
+    <w:bookmarkEnd w:id="163"/>
+    <w:bookmarkStart w:id="165" w:name="ref-schultzCitizenScienceMonitoring2017"/>
     <w:p>
       <w:pPr>
         <w:pStyle w:val="Bibliography"/>
@@ -8672,7 +9278,7 @@
       <w:r>
         <w:t xml:space="preserve"> </w:t>
       </w:r>
-      <w:hyperlink r:id="rId159">
+      <w:hyperlink r:id="rId164">
         <w:r>
           <w:rPr>
             <w:rStyle w:val="Hyperlink"/>
@@ -8684,8 +9290,8 @@
         <w:t xml:space="preserve">.</w:t>
       </w:r>
     </w:p>
-    <w:bookmarkEnd w:id="160"/>
-    <w:bookmarkStart w:id="162" w:name="ref-schweizerSnailsSunStrategies2019"/>
+    <w:bookmarkEnd w:id="165"/>
+    <w:bookmarkStart w:id="167" w:name="ref-schweizerSnailsSunStrategies2019"/>
     <w:p>
       <w:pPr>
         <w:pStyle w:val="Bibliography"/>
@@ -8730,7 +9336,7 @@
       <w:r>
         <w:t xml:space="preserve"> </w:t>
       </w:r>
-      <w:hyperlink r:id="rId161">
+      <w:hyperlink r:id="rId166">
         <w:r>
           <w:rPr>
             <w:rStyle w:val="Hyperlink"/>
@@ -8742,8 +9348,8 @@
         <w:t xml:space="preserve">.</w:t>
       </w:r>
     </w:p>
-    <w:bookmarkEnd w:id="162"/>
-    <w:bookmarkStart w:id="164" w:name="ref-solenskyOverviewMonarchMigration2004"/>
+    <w:bookmarkEnd w:id="167"/>
+    <w:bookmarkStart w:id="169" w:name="ref-solenskyOverviewMonarchMigration2004"/>
     <w:p>
       <w:pPr>
         <w:pStyle w:val="Bibliography"/>
@@ -8776,7 +9382,7 @@
       <w:r>
         <w:t xml:space="preserve"> </w:t>
       </w:r>
-      <w:hyperlink r:id="rId163">
+      <w:hyperlink r:id="rId168">
         <w:r>
           <w:rPr>
             <w:rStyle w:val="Hyperlink"/>
@@ -8788,8 +9394,8 @@
         <w:t xml:space="preserve">.</w:t>
       </w:r>
     </w:p>
-    <w:bookmarkEnd w:id="164"/>
-    <w:bookmarkStart w:id="166" w:name="ref-themonarchpressCityAwarded392019"/>
+    <w:bookmarkEnd w:id="169"/>
+    <w:bookmarkStart w:id="171" w:name="ref-themonarchpressCityAwarded392019"/>
     <w:p>
       <w:pPr>
         <w:pStyle w:val="Bibliography"/>
@@ -8857,7 +9463,7 @@
       <w:r>
         <w:t xml:space="preserve"> </w:t>
       </w:r>
-      <w:hyperlink r:id="rId165">
+      <w:hyperlink r:id="rId170">
         <w:r>
           <w:rPr>
             <w:rStyle w:val="Hyperlink"/>
@@ -8869,8 +9475,8 @@
         <w:t xml:space="preserve">.</w:t>
       </w:r>
     </w:p>
-    <w:bookmarkEnd w:id="166"/>
-    <w:bookmarkStart w:id="168" w:name="X1046fd071f1f4ee466ab0602a852035520c9ac1"/>
+    <w:bookmarkEnd w:id="171"/>
+    <w:bookmarkStart w:id="173" w:name="X1046fd071f1f4ee466ab0602a852035520c9ac1"/>
     <w:p>
       <w:pPr>
         <w:pStyle w:val="Bibliography"/>
@@ -8933,7 +9539,7 @@
       <w:r>
         <w:t xml:space="preserve"> </w:t>
       </w:r>
-      <w:hyperlink r:id="rId167">
+      <w:hyperlink r:id="rId172">
         <w:r>
           <w:rPr>
             <w:rStyle w:val="Hyperlink"/>
@@ -8945,8 +9551,8 @@
         <w:t xml:space="preserve">.</w:t>
       </w:r>
     </w:p>
-    <w:bookmarkEnd w:id="168"/>
-    <w:bookmarkStart w:id="169" w:name="ref-Urquhart1978Autumnal"/>
+    <w:bookmarkEnd w:id="173"/>
+    <w:bookmarkStart w:id="174" w:name="ref-Urquhart1978Autumnal"/>
     <w:p>
       <w:pPr>
         <w:pStyle w:val="Bibliography"/>
@@ -9057,8 +9663,8 @@
         <w:t xml:space="preserve">56 (8): 1759–64.</w:t>
       </w:r>
     </w:p>
-    <w:bookmarkEnd w:id="169"/>
-    <w:bookmarkStart w:id="170" w:name="Xd783142e221c1f498e1a166269e53da562bf4b0"/>
+    <w:bookmarkEnd w:id="174"/>
+    <w:bookmarkStart w:id="175" w:name="Xd783142e221c1f498e1a166269e53da562bf4b0"/>
     <w:p>
       <w:pPr>
         <w:pStyle w:val="Bibliography"/>
@@ -9097,8 +9703,8 @@
         <w:t xml:space="preserve">version 2.3.</w:t>
       </w:r>
     </w:p>
-    <w:bookmarkEnd w:id="170"/>
-    <w:bookmarkStart w:id="172" w:name="ref-velillaGoneWindSignal2020"/>
+    <w:bookmarkEnd w:id="175"/>
+    <w:bookmarkStart w:id="177" w:name="ref-velillaGoneWindSignal2020"/>
     <w:p>
       <w:pPr>
         <w:pStyle w:val="Bibliography"/>
@@ -9143,7 +9749,7 @@
       <w:r>
         <w:t xml:space="preserve"> </w:t>
       </w:r>
-      <w:hyperlink r:id="rId171">
+      <w:hyperlink r:id="rId176">
         <w:r>
           <w:rPr>
             <w:rStyle w:val="Hyperlink"/>
@@ -9155,8 +9761,8 @@
         <w:t xml:space="preserve">.</w:t>
       </w:r>
     </w:p>
-    <w:bookmarkEnd w:id="172"/>
-    <w:bookmarkStart w:id="174" w:name="ref-vidalDynamicsTrendsOverwintering2014"/>
+    <w:bookmarkEnd w:id="177"/>
+    <w:bookmarkStart w:id="179" w:name="ref-vidalDynamicsTrendsOverwintering2014"/>
     <w:p>
       <w:pPr>
         <w:pStyle w:val="Bibliography"/>
@@ -9198,7 +9804,7 @@
       <w:r>
         <w:t xml:space="preserve"> </w:t>
       </w:r>
-      <w:hyperlink r:id="rId173">
+      <w:hyperlink r:id="rId178">
         <w:r>
           <w:rPr>
             <w:rStyle w:val="Hyperlink"/>
@@ -9210,8 +9816,8 @@
         <w:t xml:space="preserve">.</w:t>
       </w:r>
     </w:p>
-    <w:bookmarkEnd w:id="174"/>
-    <w:bookmarkStart w:id="175" w:name="ref-weissAlbanyHillMonarch2018"/>
+    <w:bookmarkEnd w:id="179"/>
+    <w:bookmarkStart w:id="180" w:name="ref-weissAlbanyHillMonarch2018"/>
     <w:p>
       <w:pPr>
         <w:pStyle w:val="Bibliography"/>
@@ -9241,8 +9847,8 @@
         <w:t xml:space="preserve">Creekside Science.</w:t>
       </w:r>
     </w:p>
-    <w:bookmarkEnd w:id="175"/>
-    <w:bookmarkStart w:id="177" w:name="Xc01bdb20da0c7c9ca7e98c0d45667aaa343d54a"/>
+    <w:bookmarkEnd w:id="180"/>
+    <w:bookmarkStart w:id="182" w:name="Xc01bdb20da0c7c9ca7e98c0d45667aaa343d54a"/>
     <w:p>
       <w:pPr>
         <w:pStyle w:val="Bibliography"/>
@@ -9325,7 +9931,7 @@
       <w:r>
         <w:t xml:space="preserve"> </w:t>
       </w:r>
-      <w:hyperlink r:id="rId176">
+      <w:hyperlink r:id="rId181">
         <w:r>
           <w:rPr>
             <w:rStyle w:val="Hyperlink"/>
@@ -9337,8 +9943,8 @@
         <w:t xml:space="preserve">.</w:t>
       </w:r>
     </w:p>
-    <w:bookmarkEnd w:id="177"/>
-    <w:bookmarkStart w:id="179" w:name="ref-weissForestCanopyStructure1991"/>
+    <w:bookmarkEnd w:id="182"/>
+    <w:bookmarkStart w:id="184" w:name="ref-weissForestCanopyStructure1991"/>
     <w:p>
       <w:pPr>
         <w:pStyle w:val="Bibliography"/>
@@ -9413,7 +10019,7 @@
       <w:r>
         <w:t xml:space="preserve"> </w:t>
       </w:r>
-      <w:hyperlink r:id="rId178">
+      <w:hyperlink r:id="rId183">
         <w:r>
           <w:rPr>
             <w:rStyle w:val="Hyperlink"/>
@@ -9425,8 +10031,8 @@
         <w:t xml:space="preserve">.</w:t>
       </w:r>
     </w:p>
-    <w:bookmarkEnd w:id="179"/>
-    <w:bookmarkStart w:id="181" w:name="X47fc10ad90cfd19e2fde7b440ba45ebe622ae98"/>
+    <w:bookmarkEnd w:id="184"/>
+    <w:bookmarkStart w:id="186" w:name="X47fc10ad90cfd19e2fde7b440ba45ebe622ae98"/>
     <w:p>
       <w:pPr>
         <w:pStyle w:val="Bibliography"/>
@@ -9470,7 +10076,7 @@
       <w:r>
         <w:t xml:space="preserve"> </w:t>
       </w:r>
-      <w:hyperlink r:id="rId180">
+      <w:hyperlink r:id="rId185">
         <w:r>
           <w:rPr>
             <w:rStyle w:val="Hyperlink"/>
@@ -9482,8 +10088,8 @@
         <w:t xml:space="preserve">.</w:t>
       </w:r>
     </w:p>
-    <w:bookmarkEnd w:id="181"/>
-    <w:bookmarkStart w:id="182" w:name="Xcd4032f8c0c54cadb36d3bed142b2e58516b915"/>
+    <w:bookmarkEnd w:id="186"/>
+    <w:bookmarkStart w:id="187" w:name="Xcd4032f8c0c54cadb36d3bed142b2e58516b915"/>
     <w:p>
       <w:pPr>
         <w:pStyle w:val="Bibliography"/>
@@ -9572,7 +10178,7 @@
       <w:r>
         <w:t xml:space="preserve"> </w:t>
       </w:r>
-      <w:hyperlink r:id="rId126">
+      <w:hyperlink r:id="rId131">
         <w:r>
           <w:rPr>
             <w:rStyle w:val="Hyperlink"/>
@@ -9584,8 +10190,8 @@
         <w:t xml:space="preserve">.</w:t>
       </w:r>
     </w:p>
-    <w:bookmarkEnd w:id="182"/>
-    <w:bookmarkStart w:id="184" w:name="X237d14614a4d6f4d9de640dcd653ce86ed77ba6"/>
+    <w:bookmarkEnd w:id="187"/>
+    <w:bookmarkStart w:id="189" w:name="X237d14614a4d6f4d9de640dcd653ce86ed77ba6"/>
     <w:p>
       <w:pPr>
         <w:pStyle w:val="Bibliography"/>
@@ -9632,7 +10238,7 @@
       <w:r>
         <w:t xml:space="preserve"> </w:t>
       </w:r>
-      <w:hyperlink r:id="rId183">
+      <w:hyperlink r:id="rId188">
         <w:r>
           <w:rPr>
             <w:rStyle w:val="Hyperlink"/>
@@ -9644,8 +10250,8 @@
         <w:t xml:space="preserve">.</w:t>
       </w:r>
     </w:p>
-    <w:bookmarkEnd w:id="184"/>
-    <w:bookmarkStart w:id="186" w:name="Xe450b06c6d1a85d78d67f1c710156611fcbfe9f"/>
+    <w:bookmarkEnd w:id="189"/>
+    <w:bookmarkStart w:id="191" w:name="Xe450b06c6d1a85d78d67f1c710156611fcbfe9f"/>
     <w:p>
       <w:pPr>
         <w:pStyle w:val="Bibliography"/>
@@ -9689,7 +10295,7 @@
       <w:r>
         <w:t xml:space="preserve"> </w:t>
       </w:r>
-      <w:hyperlink r:id="rId185">
+      <w:hyperlink r:id="rId190">
         <w:r>
           <w:rPr>
             <w:rStyle w:val="Hyperlink"/>
@@ -9701,8 +10307,8 @@
         <w:t xml:space="preserve">.</w:t>
       </w:r>
     </w:p>
-    <w:bookmarkEnd w:id="186"/>
-    <w:bookmarkStart w:id="188" w:name="Xcb6650d11f9aa2ba06aca5a06d06562d008ccdf"/>
+    <w:bookmarkEnd w:id="191"/>
+    <w:bookmarkStart w:id="193" w:name="Xcb6650d11f9aa2ba06aca5a06d06562d008ccdf"/>
     <w:p>
       <w:pPr>
         <w:pStyle w:val="Bibliography"/>
@@ -9762,7 +10368,7 @@
       <w:r>
         <w:t xml:space="preserve"> </w:t>
       </w:r>
-      <w:hyperlink r:id="rId187">
+      <w:hyperlink r:id="rId192">
         <w:r>
           <w:rPr>
             <w:rStyle w:val="Hyperlink"/>
@@ -9774,8 +10380,8 @@
         <w:t xml:space="preserve">.</w:t>
       </w:r>
     </w:p>
-    <w:bookmarkEnd w:id="188"/>
-    <w:bookmarkStart w:id="190" w:name="Xce59c9680ebb53f739caf85bc332676d857a8c8"/>
+    <w:bookmarkEnd w:id="193"/>
+    <w:bookmarkStart w:id="195" w:name="Xce59c9680ebb53f739caf85bc332676d857a8c8"/>
     <w:p>
       <w:pPr>
         <w:pStyle w:val="Bibliography"/>
@@ -9859,7 +10465,7 @@
       <w:r>
         <w:t xml:space="preserve"> </w:t>
       </w:r>
-      <w:hyperlink r:id="rId189">
+      <w:hyperlink r:id="rId194">
         <w:r>
           <w:rPr>
             <w:rStyle w:val="Hyperlink"/>
@@ -9871,10 +10477,10 @@
         <w:t xml:space="preserve">.</w:t>
       </w:r>
     </w:p>
-    <w:bookmarkEnd w:id="190"/>
-    <w:bookmarkEnd w:id="191"/>
-    <w:bookmarkEnd w:id="192"/>
-    <w:bookmarkEnd w:id="193"/>
+    <w:bookmarkEnd w:id="195"/>
+    <w:bookmarkEnd w:id="196"/>
+    <w:bookmarkEnd w:id="197"/>
+    <w:bookmarkEnd w:id="198"/>
     <w:sectPr>
       <w:footnotePr>
         <w:numRestart w:val="eachSect"/>

</xml_diff>

<commit_message>
update model summary for sunset analysis
</commit_message>
<xml_diff>
--- a/exports/render_vsfb.docx
+++ b/exports/render_vsfb.docx
@@ -4991,7 +4991,7 @@
         <w:pStyle w:val="TableCaption"/>
       </w:pPr>
       <w:r>
-        <w:t xml:space="preserve">Summary statistics for the best-fit site fidelity model (M32) predicting square-root transformed day-to-day changes in maximum butterfly count. The model includes parametric terms for previous day’s maximum count and window duration, plus a tensor smooth interaction between maximum wind gust and cumulative butterflies in direct sun.</w:t>
+        <w:t xml:space="preserve">Summary of best-fit model (M32) for predicting site fidelity. The model uses square-root transformed day-to-day changes in butterfly count as the response variable.</w:t>
       </w:r>
     </w:p>
     <w:tbl>
@@ -4999,7 +4999,7 @@
         <w:tblStyle w:val="Table"/>
         <w:tblW w:type="auto" w:w="0"/>
         <w:tblLook w:firstRow="1" w:lastRow="0" w:firstColumn="0" w:lastColumn="0" w:noHBand="0" w:noVBand="0" w:val="0020"/>
-        <w:tblCaption w:val="Summary statistics for the best-fit site fidelity model (M32) predicting square-root transformed day-to-day changes in maximum butterfly count. The model includes parametric terms for previous day’s maximum count and window duration, plus a tensor smooth interaction between maximum wind gust and cumulative butterflies in direct sun."/>
+        <w:tblCaption w:val="Summary of best-fit model (M32) for predicting site fidelity. The model uses square-root transformed day-to-day changes in butterfly count as the response variable."/>
       </w:tblPr>
       <w:tblGrid>
         <w:gridCol w:w="1584"/>
@@ -5024,284 +5024,16 @@
                 <w:b/>
                 <w:bCs/>
               </w:rPr>
-              <w:t xml:space="preserve">Parametric Coefficients</w:t>
-            </w:r>
-          </w:p>
-        </w:tc>
-        <w:tc>
-          <w:tcPr/>
-          <w:p>
-            <w:pPr>
-              <w:pStyle w:val="Compact"/>
-              <w:jc w:val="right"/>
-            </w:pPr>
-            <w:r>
-              <w:rPr>
-                <w:b/>
-                <w:bCs/>
-              </w:rPr>
-              <w:t xml:space="preserve">Estimate</w:t>
-            </w:r>
-          </w:p>
-        </w:tc>
-        <w:tc>
-          <w:tcPr/>
-          <w:p>
-            <w:pPr>
-              <w:pStyle w:val="Compact"/>
-              <w:jc w:val="right"/>
-            </w:pPr>
-            <w:r>
-              <w:rPr>
-                <w:b/>
-                <w:bCs/>
-              </w:rPr>
-              <w:t xml:space="preserve">Std. Error</w:t>
-            </w:r>
-          </w:p>
-        </w:tc>
-        <w:tc>
-          <w:tcPr/>
-          <w:p>
-            <w:pPr>
-              <w:pStyle w:val="Compact"/>
-              <w:jc w:val="right"/>
-            </w:pPr>
-            <w:r>
-              <w:rPr>
-                <w:b/>
-                <w:bCs/>
-              </w:rPr>
-              <w:t xml:space="preserve">t value</w:t>
-            </w:r>
-          </w:p>
-        </w:tc>
-        <w:tc>
-          <w:tcPr/>
-          <w:p>
-            <w:pPr>
-              <w:pStyle w:val="Compact"/>
-              <w:jc w:val="right"/>
-            </w:pPr>
-            <w:r>
-              <w:rPr>
-                <w:b/>
-                <w:bCs/>
-              </w:rPr>
-              <w:t xml:space="preserve">Pr(&gt;|t|)</w:t>
-            </w:r>
-          </w:p>
-        </w:tc>
-      </w:tr>
-      <w:tr>
-        <w:tc>
-          <w:tcPr/>
-          <w:p>
-            <w:pPr>
-              <w:pStyle w:val="Compact"/>
-              <w:jc w:val="left"/>
-            </w:pPr>
-            <w:r>
-              <w:t xml:space="preserve">(Intercept)</w:t>
-            </w:r>
-          </w:p>
-        </w:tc>
-        <w:tc>
-          <w:tcPr/>
-          <w:p>
-            <w:pPr>
-              <w:pStyle w:val="Compact"/>
-              <w:jc w:val="right"/>
-            </w:pPr>
-            <w:r>
-              <w:t xml:space="preserve">9.426</w:t>
-            </w:r>
-          </w:p>
-        </w:tc>
-        <w:tc>
-          <w:tcPr/>
-          <w:p>
-            <w:pPr>
-              <w:pStyle w:val="Compact"/>
-              <w:jc w:val="right"/>
-            </w:pPr>
-            <w:r>
-              <w:t xml:space="preserve">5.516</w:t>
-            </w:r>
-          </w:p>
-        </w:tc>
-        <w:tc>
-          <w:tcPr/>
-          <w:p>
-            <w:pPr>
-              <w:pStyle w:val="Compact"/>
-              <w:jc w:val="right"/>
-            </w:pPr>
-            <w:r>
-              <w:t xml:space="preserve">1.709</w:t>
-            </w:r>
-          </w:p>
-        </w:tc>
-        <w:tc>
-          <w:tcPr/>
-          <w:p>
-            <w:pPr>
-              <w:pStyle w:val="Compact"/>
-              <w:jc w:val="right"/>
-            </w:pPr>
-            <w:r>
-              <w:t xml:space="preserve">0.091</w:t>
-            </w:r>
-          </w:p>
-        </w:tc>
-      </w:tr>
-      <w:tr>
-        <w:tc>
-          <w:tcPr/>
-          <w:p>
-            <w:pPr>
-              <w:pStyle w:val="Compact"/>
-              <w:jc w:val="left"/>
-            </w:pPr>
-            <w:r>
-              <w:t xml:space="preserve">max_butterflies_t_1</w:t>
-            </w:r>
-          </w:p>
-        </w:tc>
-        <w:tc>
-          <w:tcPr/>
-          <w:p>
-            <w:pPr>
-              <w:pStyle w:val="Compact"/>
-              <w:jc w:val="right"/>
-            </w:pPr>
-            <w:r>
-              <w:t xml:space="preserve">-0.030</w:t>
-            </w:r>
-          </w:p>
-        </w:tc>
-        <w:tc>
-          <w:tcPr/>
-          <w:p>
-            <w:pPr>
-              <w:pStyle w:val="Compact"/>
-              <w:jc w:val="right"/>
-            </w:pPr>
-            <w:r>
-              <w:t xml:space="preserve">0.006</w:t>
-            </w:r>
-          </w:p>
-        </w:tc>
-        <w:tc>
-          <w:tcPr/>
-          <w:p>
-            <w:pPr>
-              <w:pStyle w:val="Compact"/>
-              <w:jc w:val="right"/>
-            </w:pPr>
-            <w:r>
-              <w:t xml:space="preserve">-4.988</w:t>
-            </w:r>
-          </w:p>
-        </w:tc>
-        <w:tc>
-          <w:tcPr/>
-          <w:p>
-            <w:pPr>
-              <w:pStyle w:val="Compact"/>
-              <w:jc w:val="right"/>
-            </w:pPr>
-            <w:r>
-              <w:t xml:space="preserve">&lt;0.001***</w:t>
-            </w:r>
-          </w:p>
-        </w:tc>
-      </w:tr>
-      <w:tr>
-        <w:tc>
-          <w:tcPr/>
-          <w:p>
-            <w:pPr>
-              <w:pStyle w:val="Compact"/>
-              <w:jc w:val="left"/>
-            </w:pPr>
-            <w:r>
-              <w:t xml:space="preserve">lag_duration_hours</w:t>
-            </w:r>
-          </w:p>
-        </w:tc>
-        <w:tc>
-          <w:tcPr/>
-          <w:p>
-            <w:pPr>
-              <w:pStyle w:val="Compact"/>
-              <w:jc w:val="right"/>
-            </w:pPr>
-            <w:r>
-              <w:t xml:space="preserve">-0.190</w:t>
-            </w:r>
-          </w:p>
-        </w:tc>
-        <w:tc>
-          <w:tcPr/>
-          <w:p>
-            <w:pPr>
-              <w:pStyle w:val="Compact"/>
-              <w:jc w:val="right"/>
-            </w:pPr>
-            <w:r>
-              <w:t xml:space="preserve">0.178</w:t>
-            </w:r>
-          </w:p>
-        </w:tc>
-        <w:tc>
-          <w:tcPr/>
-          <w:p>
-            <w:pPr>
-              <w:pStyle w:val="Compact"/>
-              <w:jc w:val="right"/>
-            </w:pPr>
-            <w:r>
-              <w:t xml:space="preserve">-1.067</w:t>
-            </w:r>
-          </w:p>
-        </w:tc>
-        <w:tc>
-          <w:tcPr/>
-          <w:p>
-            <w:pPr>
-              <w:pStyle w:val="Compact"/>
-              <w:jc w:val="right"/>
-            </w:pPr>
-            <w:r>
-              <w:t xml:space="preserve">0.289</w:t>
-            </w:r>
-          </w:p>
-        </w:tc>
-      </w:tr>
-      <w:tr>
-        <w:tc>
-          <w:tcPr/>
-          <w:p>
-            <w:pPr>
-              <w:pStyle w:val="Compact"/>
-              <w:jc w:val="left"/>
-            </w:pPr>
-            <w:r>
-              <w:rPr>
-                <w:b/>
-                <w:bCs/>
-              </w:rPr>
-              <w:t xml:space="preserve">Smooth Terms</w:t>
-            </w:r>
-          </w:p>
-        </w:tc>
-        <w:tc>
-          <w:tcPr/>
-          <w:p>
-            <w:pPr>
-              <w:pStyle w:val="Compact"/>
-              <w:jc w:val="right"/>
+              <w:t xml:space="preserve">Smooth Term</w:t>
+            </w:r>
+          </w:p>
+        </w:tc>
+        <w:tc>
+          <w:tcPr/>
+          <w:p>
+            <w:pPr>
+              <w:pStyle w:val="Compact"/>
+              <w:jc w:val="center"/>
             </w:pPr>
             <w:r>
               <w:rPr>
@@ -5317,7 +5049,7 @@
           <w:p>
             <w:pPr>
               <w:pStyle w:val="Compact"/>
-              <w:jc w:val="right"/>
+              <w:jc w:val="center"/>
             </w:pPr>
             <w:r>
               <w:rPr>
@@ -5333,7 +5065,7 @@
           <w:p>
             <w:pPr>
               <w:pStyle w:val="Compact"/>
-              <w:jc w:val="right"/>
+              <w:jc w:val="center"/>
             </w:pPr>
             <w:r>
               <w:rPr>
@@ -5349,7 +5081,7 @@
           <w:p>
             <w:pPr>
               <w:pStyle w:val="Compact"/>
-              <w:jc w:val="right"/>
+              <w:jc w:val="center"/>
             </w:pPr>
             <w:r>
               <w:rPr>
@@ -5370,55 +5102,201 @@
               <w:jc w:val="left"/>
             </w:pPr>
             <w:r>
-              <w:t xml:space="preserve">ti(wind_max_gust, sum_butterflies_direct_sun)</w:t>
-            </w:r>
-          </w:p>
-        </w:tc>
-        <w:tc>
-          <w:tcPr/>
-          <w:p>
-            <w:pPr>
-              <w:pStyle w:val="Compact"/>
-              <w:jc w:val="right"/>
-            </w:pPr>
-            <w:r>
-              <w:t xml:space="preserve">6.679</w:t>
-            </w:r>
-          </w:p>
-        </w:tc>
-        <w:tc>
-          <w:tcPr/>
-          <w:p>
-            <w:pPr>
-              <w:pStyle w:val="Compact"/>
-              <w:jc w:val="right"/>
-            </w:pPr>
-            <w:r>
-              <w:t xml:space="preserve">6.679</w:t>
-            </w:r>
-          </w:p>
-        </w:tc>
-        <w:tc>
-          <w:tcPr/>
-          <w:p>
-            <w:pPr>
-              <w:pStyle w:val="Compact"/>
-              <w:jc w:val="right"/>
-            </w:pPr>
-            <w:r>
-              <w:t xml:space="preserve">4.097</w:t>
-            </w:r>
-          </w:p>
-        </w:tc>
-        <w:tc>
-          <w:tcPr/>
-          <w:p>
-            <w:pPr>
-              <w:pStyle w:val="Compact"/>
-              <w:jc w:val="right"/>
-            </w:pPr>
-            <w:r>
-              <w:t xml:space="preserve">&lt;0.001***</w:t>
+              <w:t xml:space="preserve">Previous day maximum count</w:t>
+            </w:r>
+          </w:p>
+        </w:tc>
+        <w:tc>
+          <w:tcPr/>
+          <w:p>
+            <w:pPr>
+              <w:pStyle w:val="Compact"/>
+              <w:jc w:val="center"/>
+            </w:pPr>
+            <w:r>
+              <w:t xml:space="preserve">1.00</w:t>
+            </w:r>
+          </w:p>
+        </w:tc>
+        <w:tc>
+          <w:tcPr/>
+          <w:p>
+            <w:pPr>
+              <w:pStyle w:val="Compact"/>
+              <w:jc w:val="center"/>
+            </w:pPr>
+            <w:r>
+              <w:t xml:space="preserve">1.00</w:t>
+            </w:r>
+          </w:p>
+        </w:tc>
+        <w:tc>
+          <w:tcPr/>
+          <w:p>
+            <w:pPr>
+              <w:pStyle w:val="Compact"/>
+              <w:jc w:val="center"/>
+            </w:pPr>
+            <w:r>
+              <w:t xml:space="preserve">24.88</w:t>
+            </w:r>
+          </w:p>
+        </w:tc>
+        <w:tc>
+          <w:tcPr/>
+          <w:p>
+            <w:pPr>
+              <w:pStyle w:val="Compact"/>
+              <w:jc w:val="center"/>
+            </w:pPr>
+            <m:oMath>
+              <m:r>
+                <m:rPr>
+                  <m:sty m:val="p"/>
+                </m:rPr>
+                <m:t>&lt;</m:t>
+              </m:r>
+            </m:oMath>
+            <w:r>
+              <w:t xml:space="preserve"> </w:t>
+            </w:r>
+            <w:r>
+              <w:t xml:space="preserve">0.001***</w:t>
+            </w:r>
+          </w:p>
+        </w:tc>
+      </w:tr>
+      <w:tr>
+        <w:tc>
+          <w:tcPr/>
+          <w:p>
+            <w:pPr>
+              <w:pStyle w:val="Compact"/>
+              <w:jc w:val="left"/>
+            </w:pPr>
+            <w:r>
+              <w:t xml:space="preserve">Window duration</w:t>
+            </w:r>
+          </w:p>
+        </w:tc>
+        <w:tc>
+          <w:tcPr/>
+          <w:p>
+            <w:pPr>
+              <w:pStyle w:val="Compact"/>
+              <w:jc w:val="center"/>
+            </w:pPr>
+            <w:r>
+              <w:t xml:space="preserve">1.00</w:t>
+            </w:r>
+          </w:p>
+        </w:tc>
+        <w:tc>
+          <w:tcPr/>
+          <w:p>
+            <w:pPr>
+              <w:pStyle w:val="Compact"/>
+              <w:jc w:val="center"/>
+            </w:pPr>
+            <w:r>
+              <w:t xml:space="preserve">1.00</w:t>
+            </w:r>
+          </w:p>
+        </w:tc>
+        <w:tc>
+          <w:tcPr/>
+          <w:p>
+            <w:pPr>
+              <w:pStyle w:val="Compact"/>
+              <w:jc w:val="center"/>
+            </w:pPr>
+            <w:r>
+              <w:t xml:space="preserve">1.14</w:t>
+            </w:r>
+          </w:p>
+        </w:tc>
+        <w:tc>
+          <w:tcPr/>
+          <w:p>
+            <w:pPr>
+              <w:pStyle w:val="Compact"/>
+              <w:jc w:val="center"/>
+            </w:pPr>
+            <w:r>
+              <w:t xml:space="preserve">0.289</w:t>
+            </w:r>
+          </w:p>
+        </w:tc>
+      </w:tr>
+      <w:tr>
+        <w:tc>
+          <w:tcPr/>
+          <w:p>
+            <w:pPr>
+              <w:pStyle w:val="Compact"/>
+              <w:jc w:val="left"/>
+            </w:pPr>
+            <w:r>
+              <w:t xml:space="preserve">Wind gust × Sunlight exposure</w:t>
+            </w:r>
+          </w:p>
+        </w:tc>
+        <w:tc>
+          <w:tcPr/>
+          <w:p>
+            <w:pPr>
+              <w:pStyle w:val="Compact"/>
+              <w:jc w:val="center"/>
+            </w:pPr>
+            <w:r>
+              <w:t xml:space="preserve">6.68</w:t>
+            </w:r>
+          </w:p>
+        </w:tc>
+        <w:tc>
+          <w:tcPr/>
+          <w:p>
+            <w:pPr>
+              <w:pStyle w:val="Compact"/>
+              <w:jc w:val="center"/>
+            </w:pPr>
+            <w:r>
+              <w:t xml:space="preserve">6.68</w:t>
+            </w:r>
+          </w:p>
+        </w:tc>
+        <w:tc>
+          <w:tcPr/>
+          <w:p>
+            <w:pPr>
+              <w:pStyle w:val="Compact"/>
+              <w:jc w:val="center"/>
+            </w:pPr>
+            <w:r>
+              <w:t xml:space="preserve">4.10</w:t>
+            </w:r>
+          </w:p>
+        </w:tc>
+        <w:tc>
+          <w:tcPr/>
+          <w:p>
+            <w:pPr>
+              <w:pStyle w:val="Compact"/>
+              <w:jc w:val="center"/>
+            </w:pPr>
+            <m:oMath>
+              <m:r>
+                <m:rPr>
+                  <m:sty m:val="p"/>
+                </m:rPr>
+                <m:t>&lt;</m:t>
+              </m:r>
+            </m:oMath>
+            <w:r>
+              <w:t xml:space="preserve"> </w:t>
+            </w:r>
+            <w:r>
+              <w:t xml:space="preserve">0.001***</w:t>
             </w:r>
           </w:p>
         </w:tc>
@@ -5434,23 +5312,40 @@
               <w:jc w:val="left"/>
             </w:pPr>
             <w:r>
-              <w:t xml:space="preserve">Signif. codes: *** p &lt; 0.001, ** p &lt; 0.01, * p &lt; 0.05</w:t>
-            </w:r>
-          </w:p>
-        </w:tc>
-      </w:tr>
-      <w:tr>
-        <w:tc>
-          <w:tcPr>
-            <w:gridSpan w:val="5"/>
-          </w:tcPr>
-          <w:p>
-            <w:pPr>
-              <w:pStyle w:val="Compact"/>
-              <w:jc w:val="left"/>
-            </w:pPr>
-            <w:r>
-              <w:t xml:space="preserve">Adjusted R² = 0.397, Scale est. = 41.056, n = 96</w:t>
+              <w:rPr>
+                <w:i/>
+                <w:iCs/>
+              </w:rPr>
+              <w:t xml:space="preserve">Model performance:</w:t>
+            </w:r>
+            <w:r>
+              <w:t xml:space="preserve"> </w:t>
+            </w:r>
+            <w:r>
+              <w:t xml:space="preserve">Adj.</w:t>
+            </w:r>
+            <w:r>
+              <w:t xml:space="preserve"> </w:t>
+            </w:r>
+            <m:oMath>
+              <m:sSup>
+                <m:e>
+                  <m:r>
+                    <m:t>R</m:t>
+                  </m:r>
+                </m:e>
+                <m:sup>
+                  <m:r>
+                    <m:t>2</m:t>
+                  </m:r>
+                </m:sup>
+              </m:sSup>
+            </m:oMath>
+            <w:r>
+              <w:t xml:space="preserve"> </w:t>
+            </w:r>
+            <w:r>
+              <w:t xml:space="preserve">= 0.397, Scale est. = 41.06, n = 96</w:t>
             </w:r>
           </w:p>
         </w:tc>

</xml_diff>

<commit_message>
model diagnostics for sunset analysis
</commit_message>
<xml_diff>
--- a/exports/render_vsfb.docx
+++ b/exports/render_vsfb.docx
@@ -2,7 +2,7 @@
 <file path=word/document.xml><?xml version="1.0" encoding="utf-8"?>
 <w:document xmlns:w="http://schemas.openxmlformats.org/wordprocessingml/2006/main" xmlns:m="http://schemas.openxmlformats.org/officeDocument/2006/math" xmlns:r="http://schemas.openxmlformats.org/officeDocument/2006/relationships" xmlns:o="urn:schemas-microsoft-com:office:office" xmlns:v="urn:schemas-microsoft-com:vml" xmlns:w10="urn:schemas-microsoft-com:office:word" xmlns:a="http://schemas.openxmlformats.org/drawingml/2006/main" xmlns:pic="http://schemas.openxmlformats.org/drawingml/2006/picture" xmlns:wp="http://schemas.openxmlformats.org/drawingml/2006/wordprocessingDrawing">
   <w:body>
-    <w:bookmarkStart w:id="198" w:name="ch:introduction"/>
+    <w:bookmarkStart w:id="210" w:name="ch:introduction"/>
     <w:p>
       <w:pPr>
         <w:pStyle w:val="Heading1"/>
@@ -1768,7 +1768,7 @@
     <w:bookmarkEnd w:id="23"/>
     <w:bookmarkEnd w:id="24"/>
     <w:bookmarkEnd w:id="25"/>
-    <w:bookmarkStart w:id="67" w:name="results"/>
+    <w:bookmarkStart w:id="79" w:name="results"/>
     <w:p>
       <w:pPr>
         <w:pStyle w:val="Heading2"/>
@@ -4452,7 +4452,7 @@
     </w:tbl>
     <w:bookmarkEnd w:id="55"/>
     <w:bookmarkEnd w:id="56"/>
-    <w:bookmarkStart w:id="66" w:name="site-fidelity-analysis"/>
+    <w:bookmarkStart w:id="78" w:name="site-fidelity-analysis"/>
     <w:p>
       <w:pPr>
         <w:pStyle w:val="Heading3"/>
@@ -4926,7 +4926,7 @@
       </w:tr>
     </w:tbl>
     <w:bookmarkEnd w:id="57"/>
-    <w:bookmarkStart w:id="63" w:name="analysis-of-best-fit-model-1"/>
+    <w:bookmarkStart w:id="67" w:name="analysis-of-best-fit-model-1"/>
     <w:p>
       <w:pPr>
         <w:pStyle w:val="Heading4"/>
@@ -5357,17 +5357,9 @@
         <w:pStyle w:val="BodyText"/>
       </w:pPr>
       <w:r>
-        <w:t xml:space="preserve">The previous day’s maximum count showed a significant negative linear relationship (coefficient = -0.030, SE = 0.006), indicating that larger clusters experienced proportionally greater losses between days. This pattern aligns with the responsive change analysis and suggests regression toward mean cluster sizes regardless of temporal scale.</w:t>
-      </w:r>
-    </w:p>
-    <w:p>
-      <w:pPr>
-        <w:pStyle w:val="BodyText"/>
-      </w:pPr>
-      <w:r>
-        <w:t xml:space="preserve">The tensor smooth interaction between maximum wind gust and cumulative direct sun exposure (p &lt; 0.001) revealed complex conditional relationships between sustained weather exposure and cumulative butterflies in direct light (Figure </w:t>
-      </w:r>
-      <w:hyperlink w:anchor="fig:interaction_wind_sun_sunset">
+        <w:t xml:space="preserve">The previous day’s maximum count showed a significant negative linear relationship (coefficient = -0.030, SE = 0.006), indicating that larger clusters experienced proportionally greater losses between days. This pattern aligns with the wind disruption analysis. Window duration showed no significant relationship with cluster size changes. Partial effects for these linear predictors are shown in Figure </w:t>
+      </w:r>
+      <w:hyperlink w:anchor="fig:partial_effects_sunset">
         <w:r>
           <w:rPr>
             <w:rStyle w:val="Hyperlink"/>
@@ -5376,10 +5368,10 @@
         </w:r>
       </w:hyperlink>
       <w:r>
-        <w:t xml:space="preserve">). All observations during the study period experienced wind speeds exceeding 2 m/s. Under low wind speeds around 2 m/s with minimal butterfly counts in direct sun, clusters increased the following day, though this pattern reversed sharply as butterfly counts increased, resulting in decreased cluster sizes. When butterfly counts approached zero, cluster sizes showed minimal change to slight decreases across most wind speeds, with the exception of extreme wind values where sparse data limits interpretation. At intermediate to high values of both wind speed and butterfly sun exposure, cluster sizes increased the next day. Interpretation requires caution at interpolation boundaries and regions with single observations.</w:t>
-      </w:r>
-    </w:p>
-    <w:bookmarkStart w:id="62" w:name="fig:interaction_wind_sun_sunset"/>
+        <w:t xml:space="preserve">.</w:t>
+      </w:r>
+    </w:p>
+    <w:bookmarkStart w:id="62" w:name="fig:partial_effects_sunset"/>
     <w:p>
       <w:pPr>
         <w:pStyle w:val="CaptionedFigure"/>
@@ -5387,20 +5379,96 @@
       <w:r>
         <w:drawing>
           <wp:inline>
-            <wp:extent cx="4267200" cy="3657600"/>
+            <wp:extent cx="5334000" cy="2453639"/>
             <wp:effectExtent b="0" l="0" r="0" t="0"/>
             <wp:docPr descr="" title="" id="60" name="Picture"/>
             <a:graphic>
               <a:graphicData uri="http://schemas.openxmlformats.org/drawingml/2006/picture">
                 <pic:pic>
                   <pic:nvPicPr>
-                    <pic:cNvPr descr="supplemental/results/sunset/figures/interaction_wind_x_sun_binned.png" id="61" name="Picture"/>
+                    <pic:cNvPr descr="supplemental/results/sunset/figures/partial_effects_best_1x2.png" id="61" name="Picture"/>
                     <pic:cNvPicPr>
                       <a:picLocks noChangeArrowheads="1" noChangeAspect="1"/>
                     </pic:cNvPicPr>
                   </pic:nvPicPr>
                   <pic:blipFill>
                     <a:blip r:embed="rId59"/>
+                    <a:stretch>
+                      <a:fillRect/>
+                    </a:stretch>
+                  </pic:blipFill>
+                  <pic:spPr bwMode="auto">
+                    <a:xfrm>
+                      <a:off x="0" y="0"/>
+                      <a:ext cx="5334000" cy="2453639"/>
+                    </a:xfrm>
+                    <a:prstGeom prst="rect">
+                      <a:avLst/>
+                    </a:prstGeom>
+                    <a:noFill/>
+                    <a:ln w="9525">
+                      <a:noFill/>
+                      <a:headEnd/>
+                      <a:tailEnd/>
+                    </a:ln>
+                  </pic:spPr>
+                </pic:pic>
+              </a:graphicData>
+            </a:graphic>
+          </wp:inline>
+        </w:drawing>
+      </w:r>
+    </w:p>
+    <w:p>
+      <w:pPr>
+        <w:pStyle w:val="ImageCaption"/>
+      </w:pPr>
+      <w:r>
+        <w:t xml:space="preserve">Partial effects of control variables on day-to-day monarch butterfly cluster size changes from the best-fit GAMM model (M32). Left panel shows the strong negative effect of previous day maximum count. Right panel shows window duration had no significant effect on cluster size changes. Shaded regions represent 95% confidence intervals.</w:t>
+      </w:r>
+    </w:p>
+    <w:bookmarkEnd w:id="62"/>
+    <w:p>
+      <w:pPr>
+        <w:pStyle w:val="BodyText"/>
+      </w:pPr>
+      <w:r>
+        <w:t xml:space="preserve">The tensor smooth interaction between maximum wind gust and cumulative direct sun exposure (p &lt; 0.001) revealed complex conditional relationships between sustained weather exposure and cumulative butterflies in direct light (Figure </w:t>
+      </w:r>
+      <w:hyperlink w:anchor="fig:interaction_wind_sun_sunset">
+        <w:r>
+          <w:rPr>
+            <w:rStyle w:val="Hyperlink"/>
+          </w:rPr>
+          <w:t xml:space="preserve">1.7</w:t>
+        </w:r>
+      </w:hyperlink>
+      <w:r>
+        <w:t xml:space="preserve">). All observations during the study period experienced wind speeds exceeding 2 m/s. Under low wind speeds around 2 m/s with minimal butterfly counts in direct sun, clusters increased the following day, though this pattern reversed sharply as butterfly counts increased, resulting in decreased cluster sizes. When butterfly counts approached zero, cluster sizes showed minimal change to slight decreases across most wind speeds, with the exception of extreme wind values where sparse data limits interpretation. At intermediate to high values of both wind speed and butterfly sun exposure, cluster sizes increased the next day. Interpretation requires caution at interpolation boundaries and regions with single observations.</w:t>
+      </w:r>
+    </w:p>
+    <w:bookmarkStart w:id="66" w:name="fig:interaction_wind_sun_sunset"/>
+    <w:p>
+      <w:pPr>
+        <w:pStyle w:val="CaptionedFigure"/>
+      </w:pPr>
+      <w:r>
+        <w:drawing>
+          <wp:inline>
+            <wp:extent cx="4267200" cy="3657600"/>
+            <wp:effectExtent b="0" l="0" r="0" t="0"/>
+            <wp:docPr descr="" title="" id="64" name="Picture"/>
+            <a:graphic>
+              <a:graphicData uri="http://schemas.openxmlformats.org/drawingml/2006/picture">
+                <pic:pic>
+                  <pic:nvPicPr>
+                    <pic:cNvPr descr="supplemental/results/sunset/figures/interaction_wind_x_sun_binned.png" id="65" name="Picture"/>
+                    <pic:cNvPicPr>
+                      <a:picLocks noChangeArrowheads="1" noChangeAspect="1"/>
+                    </pic:cNvPicPr>
+                  </pic:nvPicPr>
+                  <pic:blipFill>
+                    <a:blip r:embed="rId63"/>
                     <a:stretch>
                       <a:fillRect/>
                     </a:stretch>
@@ -5435,31 +5503,191 @@
         <w:t xml:space="preserve">Tensor smooth interaction between maximum wind gust (m/s) and cumulative butterflies in direct sun on day-to-day cluster size changes. Color gradient indicates partial effect magnitude on square-root transformed scale (red = positive, blue = negative). Black points show observed data distribution. Gray regions indicate areas beyond reliable interpolation range.</w:t>
       </w:r>
     </w:p>
-    <w:bookmarkEnd w:id="62"/>
-    <w:bookmarkEnd w:id="63"/>
-    <w:bookmarkStart w:id="64" w:name="model-diagnostics-1"/>
-    <w:p>
-      <w:pPr>
-        <w:pStyle w:val="Heading4"/>
-      </w:pPr>
-      <w:r>
-        <w:t xml:space="preserve">Model Diagnostics</w:t>
-      </w:r>
-    </w:p>
-    <w:bookmarkEnd w:id="64"/>
-    <w:bookmarkStart w:id="65" w:name="sensitivity-analysis-1"/>
-    <w:p>
-      <w:pPr>
-        <w:pStyle w:val="Heading4"/>
-      </w:pPr>
-      <w:r>
-        <w:t xml:space="preserve">Sensitivity Analysis</w:t>
-      </w:r>
-    </w:p>
-    <w:bookmarkEnd w:id="65"/>
     <w:bookmarkEnd w:id="66"/>
     <w:bookmarkEnd w:id="67"/>
-    <w:bookmarkStart w:id="81" w:name="discussion"/>
+    <w:bookmarkStart w:id="76" w:name="model-diagnostics-1"/>
+    <w:p>
+      <w:pPr>
+        <w:pStyle w:val="Heading4"/>
+      </w:pPr>
+      <w:r>
+        <w:t xml:space="preserve">Model Diagnostics</w:t>
+      </w:r>
+    </w:p>
+    <w:p>
+      <w:pPr>
+        <w:pStyle w:val="FirstParagraph"/>
+      </w:pPr>
+      <w:r>
+        <w:t xml:space="preserve">Model diagnostic plots confirmed the adequacy of the GAMM specification (Figure </w:t>
+      </w:r>
+      <w:hyperlink w:anchor="fig:model_diagnostics_sunset">
+        <w:r>
+          <w:rPr>
+            <w:rStyle w:val="Hyperlink"/>
+          </w:rPr>
+          <w:t xml:space="preserve">1.8</w:t>
+        </w:r>
+      </w:hyperlink>
+      <w:r>
+        <w:t xml:space="preserve">). Residual versus fitted value plots showed no systematic patterns or heteroscedasticity, indicating appropriate model structure. The quantile-quantile plot revealed approximately normal residual distribution with minor deviations in the tails, acceptable given the sample size and complexity of ecological data.</w:t>
+      </w:r>
+    </w:p>
+    <w:bookmarkStart w:id="71" w:name="fig:model_diagnostics_sunset"/>
+    <w:p>
+      <w:pPr>
+        <w:pStyle w:val="CaptionedFigure"/>
+      </w:pPr>
+      <w:r>
+        <w:drawing>
+          <wp:inline>
+            <wp:extent cx="4800600" cy="2000250"/>
+            <wp:effectExtent b="0" l="0" r="0" t="0"/>
+            <wp:docPr descr="" title="" id="69" name="Picture"/>
+            <a:graphic>
+              <a:graphicData uri="http://schemas.openxmlformats.org/drawingml/2006/picture">
+                <pic:pic>
+                  <pic:nvPicPr>
+                    <pic:cNvPr descr="supplemental/results/sunset/figures/diag_qq_and_residuals_1x2.png" id="70" name="Picture"/>
+                    <pic:cNvPicPr>
+                      <a:picLocks noChangeArrowheads="1" noChangeAspect="1"/>
+                    </pic:cNvPicPr>
+                  </pic:nvPicPr>
+                  <pic:blipFill>
+                    <a:blip r:embed="rId68"/>
+                    <a:stretch>
+                      <a:fillRect/>
+                    </a:stretch>
+                  </pic:blipFill>
+                  <pic:spPr bwMode="auto">
+                    <a:xfrm>
+                      <a:off x="0" y="0"/>
+                      <a:ext cx="4800600" cy="2000250"/>
+                    </a:xfrm>
+                    <a:prstGeom prst="rect">
+                      <a:avLst/>
+                    </a:prstGeom>
+                    <a:noFill/>
+                    <a:ln w="9525">
+                      <a:noFill/>
+                      <a:headEnd/>
+                      <a:tailEnd/>
+                    </a:ln>
+                  </pic:spPr>
+                </pic:pic>
+              </a:graphicData>
+            </a:graphic>
+          </wp:inline>
+        </w:drawing>
+      </w:r>
+    </w:p>
+    <w:p>
+      <w:pPr>
+        <w:pStyle w:val="ImageCaption"/>
+      </w:pPr>
+      <w:r>
+        <w:t xml:space="preserve">Diagnostic plots for the best-fit GAMM model (M32). Left panel shows quantile-quantile plot comparing model residuals to theoretical normal distribution. Right panel displays residuals versus fitted values to assess homoscedasticity and model adequacy.</w:t>
+      </w:r>
+    </w:p>
+    <w:bookmarkEnd w:id="71"/>
+    <w:p>
+      <w:pPr>
+        <w:pStyle w:val="BodyText"/>
+      </w:pPr>
+      <w:r>
+        <w:t xml:space="preserve">Basis dimension checks confirmed adequate smoothing parameter selection for the tensor smooth interaction term. The wind-sunlight interaction showed a k-index value of 1.06 (p = 0.72), indicating sufficient basis dimensions to capture the underlying functional form without evidence of undersmoothing. This confirms that the chosen basis dimensions adequately represent the complexity of the smooth relationship without overfitting.</w:t>
+      </w:r>
+    </w:p>
+    <w:p>
+      <w:pPr>
+        <w:pStyle w:val="BodyText"/>
+      </w:pPr>
+      <w:r>
+        <w:t xml:space="preserve">Temporal autocorrelation analysis revealed minimal residual correlation structure after accounting for the AR(1) correlation within deployment days (Figure </w:t>
+      </w:r>
+      <w:hyperlink w:anchor="fig:acf_diagnostics_sunset">
+        <w:r>
+          <w:rPr>
+            <w:rStyle w:val="Hyperlink"/>
+          </w:rPr>
+          <w:t xml:space="preserve">1.9</w:t>
+        </w:r>
+      </w:hyperlink>
+      <w:r>
+        <w:t xml:space="preserve">). The autocorrelation function showed rapid decay with all lags beyond lag 1 falling within the significance bounds, confirming that the model adequately captured temporal dependencies in the data.</w:t>
+      </w:r>
+    </w:p>
+    <w:bookmarkStart w:id="75" w:name="fig:acf_diagnostics_sunset"/>
+    <w:p>
+      <w:pPr>
+        <w:pStyle w:val="CaptionedFigure"/>
+      </w:pPr>
+      <w:r>
+        <w:drawing>
+          <wp:inline>
+            <wp:extent cx="4267200" cy="2844800"/>
+            <wp:effectExtent b="0" l="0" r="0" t="0"/>
+            <wp:docPr descr="" title="" id="73" name="Picture"/>
+            <a:graphic>
+              <a:graphicData uri="http://schemas.openxmlformats.org/drawingml/2006/picture">
+                <pic:pic>
+                  <pic:nvPicPr>
+                    <pic:cNvPr descr="supplemental/results/sunset/figures/diag_acf.png" id="74" name="Picture"/>
+                    <pic:cNvPicPr>
+                      <a:picLocks noChangeArrowheads="1" noChangeAspect="1"/>
+                    </pic:cNvPicPr>
+                  </pic:nvPicPr>
+                  <pic:blipFill>
+                    <a:blip r:embed="rId72"/>
+                    <a:stretch>
+                      <a:fillRect/>
+                    </a:stretch>
+                  </pic:blipFill>
+                  <pic:spPr bwMode="auto">
+                    <a:xfrm>
+                      <a:off x="0" y="0"/>
+                      <a:ext cx="4267200" cy="2844800"/>
+                    </a:xfrm>
+                    <a:prstGeom prst="rect">
+                      <a:avLst/>
+                    </a:prstGeom>
+                    <a:noFill/>
+                    <a:ln w="9525">
+                      <a:noFill/>
+                      <a:headEnd/>
+                      <a:tailEnd/>
+                    </a:ln>
+                  </pic:spPr>
+                </pic:pic>
+              </a:graphicData>
+            </a:graphic>
+          </wp:inline>
+        </w:drawing>
+      </w:r>
+    </w:p>
+    <w:p>
+      <w:pPr>
+        <w:pStyle w:val="ImageCaption"/>
+      </w:pPr>
+      <w:r>
+        <w:t xml:space="preserve">Autocorrelation function of model residuals showing minimal temporal correlation after accounting for AR(1) structure within deployment days. Blue dashed lines indicate 95% confidence bounds for white noise.</w:t>
+      </w:r>
+    </w:p>
+    <w:bookmarkEnd w:id="75"/>
+    <w:bookmarkEnd w:id="76"/>
+    <w:bookmarkStart w:id="77" w:name="sensitivity-analysis-1"/>
+    <w:p>
+      <w:pPr>
+        <w:pStyle w:val="Heading4"/>
+      </w:pPr>
+      <w:r>
+        <w:t xml:space="preserve">Sensitivity Analysis</w:t>
+      </w:r>
+    </w:p>
+    <w:bookmarkEnd w:id="77"/>
+    <w:bookmarkEnd w:id="78"/>
+    <w:bookmarkEnd w:id="79"/>
+    <w:bookmarkStart w:id="93" w:name="discussion"/>
     <w:p>
       <w:pPr>
         <w:pStyle w:val="Heading2"/>
@@ -5468,7 +5696,7 @@
         <w:t xml:space="preserve">Discussion</w:t>
       </w:r>
     </w:p>
-    <w:bookmarkStart w:id="68" w:name="X63e1245851a6a59872c1c21077764299a7ea682"/>
+    <w:bookmarkStart w:id="80" w:name="X63e1245851a6a59872c1c21077764299a7ea682"/>
     <w:p>
       <w:pPr>
         <w:pStyle w:val="Heading3"/>
@@ -5509,8 +5737,8 @@
         <w:t xml:space="preserve">The methodological validity of our approach is confirmed by the strong signals detected for other environmental variables. Had our counting method or analytical framework been flawed, we would not have captured the pronounced effects of direct sunlight (F = 19.36, p &lt; 0.001) or the complex diurnal patterns (F = 8.90, p &lt; 0.001) that emerged from the same dataset.</w:t>
       </w:r>
     </w:p>
-    <w:bookmarkEnd w:id="68"/>
-    <w:bookmarkStart w:id="72" w:name="alternative-drivers-of-monarch-movement"/>
+    <w:bookmarkEnd w:id="80"/>
+    <w:bookmarkStart w:id="84" w:name="alternative-drivers-of-monarch-movement"/>
     <w:p>
       <w:pPr>
         <w:pStyle w:val="Heading3"/>
@@ -5527,7 +5755,7 @@
         <w:t xml:space="preserve">While our study was designed specifically to test the wind hypothesis, our results suggest that thermoregulation, light exposure, and diurnal rhythms play more important roles than wind in driving short-term movements at overwintering sites.</w:t>
       </w:r>
     </w:p>
-    <w:bookmarkStart w:id="69" w:name="X68d4caad7b9dff1382d16a19c618b08132be296"/>
+    <w:bookmarkStart w:id="81" w:name="X68d4caad7b9dff1382d16a19c618b08132be296"/>
     <w:p>
       <w:pPr>
         <w:pStyle w:val="Heading4"/>
@@ -5579,8 +5807,8 @@
         <w:t xml:space="preserve">. This forces them to abandon energetically favorable clustering positions even when ambient temperatures remain cool. This trade-off between the benefits of clustering and the thermal constraints imposed by solar exposure may fundamentally shape daily movement patterns at overwintering sites.</w:t>
       </w:r>
     </w:p>
-    <w:bookmarkEnd w:id="69"/>
-    <w:bookmarkStart w:id="70" w:name="Xd9199e8982adf52c1650d45fe5056e5bee40933"/>
+    <w:bookmarkEnd w:id="81"/>
+    <w:bookmarkStart w:id="82" w:name="Xd9199e8982adf52c1650d45fe5056e5bee40933"/>
     <w:p>
       <w:pPr>
         <w:pStyle w:val="Heading4"/>
@@ -5606,8 +5834,8 @@
         <w:t xml:space="preserve">, our results from Spring Canyon capture only a portion of the temperature continuum experienced across the entire overwintering range. The temperature effects we observed reflect responses within the specific thermal envelope available at our study latitude. Testing these patterns at sites spanning the full latitudinal gradient would reveal whether monarch responses to temperature are consistent or vary with local thermal regimes.</w:t>
       </w:r>
     </w:p>
-    <w:bookmarkEnd w:id="70"/>
-    <w:bookmarkStart w:id="71" w:name="diurnal-activity-patterns"/>
+    <w:bookmarkEnd w:id="82"/>
+    <w:bookmarkStart w:id="83" w:name="diurnal-activity-patterns"/>
     <w:p>
       <w:pPr>
         <w:pStyle w:val="Heading4"/>
@@ -5633,9 +5861,9 @@
         <w:t xml:space="preserve">.</w:t>
       </w:r>
     </w:p>
-    <w:bookmarkEnd w:id="71"/>
-    <w:bookmarkEnd w:id="72"/>
-    <w:bookmarkStart w:id="73" w:name="study-limitations"/>
+    <w:bookmarkEnd w:id="83"/>
+    <w:bookmarkEnd w:id="84"/>
+    <w:bookmarkStart w:id="85" w:name="study-limitations"/>
     <w:p>
       <w:pPr>
         <w:pStyle w:val="Heading3"/>
@@ -5687,8 +5915,8 @@
         <w:t xml:space="preserve">. If substrate attachment confers greater wind resistance than butterfly-to-butterfly attachment, the disruptive wind hypothesis might apply specifically to these larger aggregations. Future work should examine whether wind responses differ between substrate-attached and butterfly-attached individuals, particularly at sites supporting extreme densities.</w:t>
       </w:r>
     </w:p>
-    <w:bookmarkEnd w:id="73"/>
-    <w:bookmarkStart w:id="74" w:name="management-implications"/>
+    <w:bookmarkEnd w:id="85"/>
+    <w:bookmarkStart w:id="86" w:name="management-implications"/>
     <w:p>
       <w:pPr>
         <w:pStyle w:val="Heading3"/>
@@ -5722,8 +5950,8 @@
         <w:t xml:space="preserve">, it may become relevant to explore ways in which to manage for thermal attributes, specifically sunlight.</w:t>
       </w:r>
     </w:p>
-    <w:bookmarkEnd w:id="74"/>
-    <w:bookmarkStart w:id="79" w:name="future-research-directions"/>
+    <w:bookmarkEnd w:id="86"/>
+    <w:bookmarkStart w:id="91" w:name="future-research-directions"/>
     <w:p>
       <w:pPr>
         <w:pStyle w:val="Heading3"/>
@@ -5801,14 +6029,14 @@
           <w:rPr>
             <w:rStyle w:val="Hyperlink"/>
           </w:rPr>
-          <w:t xml:space="preserve">1.7</w:t>
+          <w:t xml:space="preserve">1.10</w:t>
         </w:r>
       </w:hyperlink>
       <w:r>
         <w:t xml:space="preserve">). This pattern of consistent light conditions at successful sites provides additional context for understanding how canopy structure might influence clustering behavior.</w:t>
       </w:r>
     </w:p>
-    <w:bookmarkStart w:id="78" w:name="fig:weiss_canopy"/>
+    <w:bookmarkStart w:id="90" w:name="fig:weiss_canopy"/>
     <w:p>
       <w:pPr>
         <w:pStyle w:val="CaptionedFigure"/>
@@ -5818,18 +6046,18 @@
           <wp:inline>
             <wp:extent cx="4267200" cy="2517273"/>
             <wp:effectExtent b="0" l="0" r="0" t="0"/>
-            <wp:docPr descr="" title="" id="76" name="Picture"/>
+            <wp:docPr descr="" title="" id="88" name="Picture"/>
             <a:graphic>
               <a:graphicData uri="http://schemas.openxmlformats.org/drawingml/2006/picture">
                 <pic:pic>
                   <pic:nvPicPr>
-                    <pic:cNvPr descr="figures/discussion/weiss_adapted_boxplot.png" id="77" name="Picture"/>
+                    <pic:cNvPr descr="figures/discussion/weiss_adapted_boxplot.png" id="89" name="Picture"/>
                     <pic:cNvPicPr>
                       <a:picLocks noChangeArrowheads="1" noChangeAspect="1"/>
                     </pic:cNvPicPr>
                   </pic:nvPicPr>
                   <pic:blipFill>
-                    <a:blip r:embed="rId75"/>
+                    <a:blip r:embed="rId87"/>
                     <a:stretch>
                       <a:fillRect/>
                     </a:stretch>
@@ -5864,7 +6092,7 @@
         <w:t xml:space="preserve">Percent canopy openness (Indirect Site Factor) by occupancy status, adapted from Weiss et al. (1991). Permanent overwintering sites exhibit both a specific range of canopy openness ( 20%) and lower variance compared to transient and unoccupied/former sites.</w:t>
       </w:r>
     </w:p>
-    <w:bookmarkEnd w:id="78"/>
+    <w:bookmarkEnd w:id="90"/>
     <w:p>
       <w:pPr>
         <w:pStyle w:val="BodyText"/>
@@ -5890,8 +6118,8 @@
         <w:t xml:space="preserve">Research should also examine whether our findings extend across the broader overwintering range. Testing these patterns at sites with different tree species, latitudes, and in particular population densities would strengthen conclusions about the generality of wind effects, or their absence.</w:t>
       </w:r>
     </w:p>
-    <w:bookmarkEnd w:id="79"/>
-    <w:bookmarkStart w:id="80" w:name="conclusions"/>
+    <w:bookmarkEnd w:id="91"/>
+    <w:bookmarkStart w:id="92" w:name="conclusions"/>
     <w:p>
       <w:pPr>
         <w:pStyle w:val="Heading3"/>
@@ -5908,9 +6136,9 @@
         <w:t xml:space="preserve">Wind did not disrupt monarch clusters even at speeds far exceeding presumptive thresholds. Instead, butterflies responded primarily to thermal conditions, including light exposure and ambient temperature, and to diurnal rhythms. These findings challenge current assumptions about overwintering habitat requirements and suggest that management priorities should be reevaluated. While our study represents one season at two sites, the absence of wind effects despite adequate statistical power raises important questions regarding decades of conservation guidelines. As monarch populations face continued threats, evidence-based management becomes increasingly critical for conserving the overwintering sites essential for this iconic species.</w:t>
       </w:r>
     </w:p>
-    <w:bookmarkEnd w:id="80"/>
-    <w:bookmarkEnd w:id="81"/>
-    <w:bookmarkStart w:id="197" w:name="references"/>
+    <w:bookmarkEnd w:id="92"/>
+    <w:bookmarkEnd w:id="93"/>
+    <w:bookmarkStart w:id="209" w:name="references"/>
     <w:p>
       <w:pPr>
         <w:pStyle w:val="Heading2"/>
@@ -5919,8 +6147,8 @@
         <w:t xml:space="preserve">References</w:t>
       </w:r>
     </w:p>
-    <w:bookmarkStart w:id="196" w:name="refs"/>
-    <w:bookmarkStart w:id="83" w:name="Xffa57fe2d4179832de4aae7f55825d81419881f"/>
+    <w:bookmarkStart w:id="208" w:name="refs"/>
+    <w:bookmarkStart w:id="95" w:name="Xffa57fe2d4179832de4aae7f55825d81419881f"/>
     <w:p>
       <w:pPr>
         <w:pStyle w:val="Bibliography"/>
@@ -6019,7 +6247,7 @@
       <w:r>
         <w:t xml:space="preserve"> </w:t>
       </w:r>
-      <w:hyperlink r:id="rId82">
+      <w:hyperlink r:id="rId94">
         <w:r>
           <w:rPr>
             <w:rStyle w:val="Hyperlink"/>
@@ -6031,8 +6259,8 @@
         <w:t xml:space="preserve">.</w:t>
       </w:r>
     </w:p>
-    <w:bookmarkEnd w:id="83"/>
-    <w:bookmarkStart w:id="84" w:name="X63568f551c17312e6e30ca2d78871f819f2e018"/>
+    <w:bookmarkEnd w:id="95"/>
+    <w:bookmarkStart w:id="96" w:name="X63568f551c17312e6e30ca2d78871f819f2e018"/>
     <w:p>
       <w:pPr>
         <w:pStyle w:val="Bibliography"/>
@@ -6080,8 +6308,8 @@
         <w:t xml:space="preserve">Goleta, CA: City of Goleta - Public Works Department.</w:t>
       </w:r>
     </w:p>
-    <w:bookmarkEnd w:id="84"/>
-    <w:bookmarkStart w:id="86" w:name="Xf48f463a7940173e81863489e6f683e9c9260eb"/>
+    <w:bookmarkEnd w:id="96"/>
+    <w:bookmarkStart w:id="98" w:name="Xf48f463a7940173e81863489e6f683e9c9260eb"/>
     <w:p>
       <w:pPr>
         <w:pStyle w:val="Bibliography"/>
@@ -6141,7 +6369,7 @@
       <w:r>
         <w:t xml:space="preserve"> </w:t>
       </w:r>
-      <w:hyperlink r:id="rId85">
+      <w:hyperlink r:id="rId97">
         <w:r>
           <w:rPr>
             <w:rStyle w:val="Hyperlink"/>
@@ -6153,8 +6381,8 @@
         <w:t xml:space="preserve">.</w:t>
       </w:r>
     </w:p>
-    <w:bookmarkEnd w:id="86"/>
-    <w:bookmarkStart w:id="88" w:name="ref-baudierExtremeInsolationClimatic2018"/>
+    <w:bookmarkEnd w:id="98"/>
+    <w:bookmarkStart w:id="100" w:name="ref-baudierExtremeInsolationClimatic2018"/>
     <w:p>
       <w:pPr>
         <w:pStyle w:val="Bibliography"/>
@@ -6241,7 +6469,7 @@
       <w:r>
         <w:t xml:space="preserve"> </w:t>
       </w:r>
-      <w:hyperlink r:id="rId87">
+      <w:hyperlink r:id="rId99">
         <w:r>
           <w:rPr>
             <w:rStyle w:val="Hyperlink"/>
@@ -6253,8 +6481,8 @@
         <w:t xml:space="preserve">.</w:t>
       </w:r>
     </w:p>
-    <w:bookmarkEnd w:id="88"/>
-    <w:bookmarkStart w:id="90" w:name="ref-bellSearchAnemotacticOrientation1979"/>
+    <w:bookmarkEnd w:id="100"/>
+    <w:bookmarkStart w:id="102" w:name="ref-bellSearchAnemotacticOrientation1979"/>
     <w:p>
       <w:pPr>
         <w:pStyle w:val="Bibliography"/>
@@ -6287,7 +6515,7 @@
       <w:r>
         <w:t xml:space="preserve"> </w:t>
       </w:r>
-      <w:hyperlink r:id="rId89">
+      <w:hyperlink r:id="rId101">
         <w:r>
           <w:rPr>
             <w:rStyle w:val="Hyperlink"/>
@@ -6299,8 +6527,8 @@
         <w:t xml:space="preserve">.</w:t>
       </w:r>
     </w:p>
-    <w:bookmarkEnd w:id="90"/>
-    <w:bookmarkStart w:id="92" w:name="ref-berdahlEmergentSensingComplex2013"/>
+    <w:bookmarkEnd w:id="102"/>
+    <w:bookmarkStart w:id="104" w:name="ref-berdahlEmergentSensingComplex2013"/>
     <w:p>
       <w:pPr>
         <w:pStyle w:val="Bibliography"/>
@@ -6366,7 +6594,7 @@
       <w:r>
         <w:t xml:space="preserve"> </w:t>
       </w:r>
-      <w:hyperlink r:id="rId91">
+      <w:hyperlink r:id="rId103">
         <w:r>
           <w:rPr>
             <w:rStyle w:val="Hyperlink"/>
@@ -6378,8 +6606,8 @@
         <w:t xml:space="preserve">.</w:t>
       </w:r>
     </w:p>
-    <w:bookmarkEnd w:id="92"/>
-    <w:bookmarkStart w:id="94" w:name="ref-bidlingmayerEffectWindVelocity1995"/>
+    <w:bookmarkEnd w:id="104"/>
+    <w:bookmarkStart w:id="106" w:name="ref-bidlingmayerEffectWindVelocity1995"/>
     <w:p>
       <w:pPr>
         <w:pStyle w:val="Bibliography"/>
@@ -6424,7 +6652,7 @@
       <w:r>
         <w:t xml:space="preserve"> </w:t>
       </w:r>
-      <w:hyperlink r:id="rId93">
+      <w:hyperlink r:id="rId105">
         <w:r>
           <w:rPr>
             <w:rStyle w:val="Hyperlink"/>
@@ -6436,8 +6664,8 @@
         <w:t xml:space="preserve">.</w:t>
       </w:r>
     </w:p>
-    <w:bookmarkEnd w:id="94"/>
-    <w:bookmarkStart w:id="96" w:name="Xb2c4490c437bc0a265b6972677987c9b614919b"/>
+    <w:bookmarkEnd w:id="106"/>
+    <w:bookmarkStart w:id="108" w:name="Xb2c4490c437bc0a265b6972677987c9b614919b"/>
     <w:p>
       <w:pPr>
         <w:pStyle w:val="Bibliography"/>
@@ -6470,7 +6698,7 @@
       <w:r>
         <w:t xml:space="preserve"> </w:t>
       </w:r>
-      <w:hyperlink r:id="rId95">
+      <w:hyperlink r:id="rId107">
         <w:r>
           <w:rPr>
             <w:rStyle w:val="Hyperlink"/>
@@ -6482,8 +6710,8 @@
         <w:t xml:space="preserve">.</w:t>
       </w:r>
     </w:p>
-    <w:bookmarkEnd w:id="96"/>
-    <w:bookmarkStart w:id="98" w:name="Xfaceca4560909836181741b7257b18f38b02a99"/>
+    <w:bookmarkEnd w:id="108"/>
+    <w:bookmarkStart w:id="110" w:name="Xfaceca4560909836181741b7257b18f38b02a99"/>
     <w:p>
       <w:pPr>
         <w:pStyle w:val="Bibliography"/>
@@ -6513,7 +6741,7 @@
       <w:r>
         <w:t xml:space="preserve"> </w:t>
       </w:r>
-      <w:hyperlink r:id="rId97">
+      <w:hyperlink r:id="rId109">
         <w:r>
           <w:rPr>
             <w:rStyle w:val="Hyperlink"/>
@@ -6525,8 +6753,8 @@
         <w:t xml:space="preserve">.</w:t>
       </w:r>
     </w:p>
-    <w:bookmarkEnd w:id="98"/>
-    <w:bookmarkStart w:id="100" w:name="X1f3dbbfaa7b2ad76256cee892ba2f445cd68f9d"/>
+    <w:bookmarkEnd w:id="110"/>
+    <w:bookmarkStart w:id="112" w:name="X1f3dbbfaa7b2ad76256cee892ba2f445cd68f9d"/>
     <w:p>
       <w:pPr>
         <w:pStyle w:val="Bibliography"/>
@@ -6571,7 +6799,7 @@
       <w:r>
         <w:t xml:space="preserve"> </w:t>
       </w:r>
-      <w:hyperlink r:id="rId99">
+      <w:hyperlink r:id="rId111">
         <w:r>
           <w:rPr>
             <w:rStyle w:val="Hyperlink"/>
@@ -6583,8 +6811,8 @@
         <w:t xml:space="preserve">.</w:t>
       </w:r>
     </w:p>
-    <w:bookmarkEnd w:id="100"/>
-    <w:bookmarkStart w:id="101" w:name="ref-browerMonarchButterflyClusters2008"/>
+    <w:bookmarkEnd w:id="112"/>
+    <w:bookmarkStart w:id="113" w:name="ref-browerMonarchButterflyClusters2008"/>
     <w:p>
       <w:pPr>
         <w:pStyle w:val="Bibliography"/>
@@ -6624,8 +6852,8 @@
         <w:t xml:space="preserve">62 (December): 177–88.</w:t>
       </w:r>
     </w:p>
-    <w:bookmarkEnd w:id="101"/>
-    <w:bookmarkStart w:id="103" w:name="ref-calvertEffectRainSnow1983"/>
+    <w:bookmarkEnd w:id="113"/>
+    <w:bookmarkStart w:id="115" w:name="ref-calvertEffectRainSnow1983"/>
     <w:p>
       <w:pPr>
         <w:pStyle w:val="Bibliography"/>
@@ -6724,7 +6952,7 @@
       <w:r>
         <w:t xml:space="preserve"> </w:t>
       </w:r>
-      <w:hyperlink r:id="rId102">
+      <w:hyperlink r:id="rId114">
         <w:r>
           <w:rPr>
             <w:rStyle w:val="Hyperlink"/>
@@ -6736,8 +6964,8 @@
         <w:t xml:space="preserve">.</w:t>
       </w:r>
     </w:p>
-    <w:bookmarkEnd w:id="103"/>
-    <w:bookmarkStart w:id="105" w:name="ref-chaplinEnergyReservesMetabolic1982"/>
+    <w:bookmarkEnd w:id="115"/>
+    <w:bookmarkStart w:id="117" w:name="ref-chaplinEnergyReservesMetabolic1982"/>
     <w:p>
       <w:pPr>
         <w:pStyle w:val="Bibliography"/>
@@ -6779,7 +7007,7 @@
       <w:r>
         <w:t xml:space="preserve"> </w:t>
       </w:r>
-      <w:hyperlink r:id="rId104">
+      <w:hyperlink r:id="rId116">
         <w:r>
           <w:rPr>
             <w:rStyle w:val="Hyperlink"/>
@@ -6791,8 +7019,8 @@
         <w:t xml:space="preserve">.</w:t>
       </w:r>
     </w:p>
-    <w:bookmarkEnd w:id="105"/>
-    <w:bookmarkStart w:id="107" w:name="ref-chownWaterLossInsects2011"/>
+    <w:bookmarkEnd w:id="117"/>
+    <w:bookmarkStart w:id="119" w:name="ref-chownWaterLossInsects2011"/>
     <w:p>
       <w:pPr>
         <w:pStyle w:val="Bibliography"/>
@@ -6861,7 +7089,7 @@
       <w:r>
         <w:t xml:space="preserve"> </w:t>
       </w:r>
-      <w:hyperlink r:id="rId106">
+      <w:hyperlink r:id="rId118">
         <w:r>
           <w:rPr>
             <w:rStyle w:val="Hyperlink"/>
@@ -6873,8 +7101,8 @@
         <w:t xml:space="preserve">.</w:t>
       </w:r>
     </w:p>
-    <w:bookmarkEnd w:id="107"/>
-    <w:bookmarkStart w:id="109" w:name="Xcbe322ded35c2e013b9752956f63bc636b3d1ec"/>
+    <w:bookmarkEnd w:id="119"/>
+    <w:bookmarkStart w:id="121" w:name="Xcbe322ded35c2e013b9752956f63bc636b3d1ec"/>
     <w:p>
       <w:pPr>
         <w:pStyle w:val="Bibliography"/>
@@ -6919,7 +7147,7 @@
       <w:r>
         <w:t xml:space="preserve"> </w:t>
       </w:r>
-      <w:hyperlink r:id="rId108">
+      <w:hyperlink r:id="rId120">
         <w:r>
           <w:rPr>
             <w:rStyle w:val="Hyperlink"/>
@@ -6931,8 +7159,8 @@
         <w:t xml:space="preserve">.</w:t>
       </w:r>
     </w:p>
-    <w:bookmarkEnd w:id="109"/>
-    <w:bookmarkStart w:id="111" w:name="ref-croneWhyAreMonarch2019"/>
+    <w:bookmarkEnd w:id="121"/>
+    <w:bookmarkStart w:id="123" w:name="ref-croneWhyAreMonarch2019"/>
     <w:p>
       <w:pPr>
         <w:pStyle w:val="Bibliography"/>
@@ -6986,7 +7214,7 @@
       <w:r>
         <w:t xml:space="preserve"> </w:t>
       </w:r>
-      <w:hyperlink r:id="rId110">
+      <w:hyperlink r:id="rId122">
         <w:r>
           <w:rPr>
             <w:rStyle w:val="Hyperlink"/>
@@ -6998,8 +7226,8 @@
         <w:t xml:space="preserve">.</w:t>
       </w:r>
     </w:p>
-    <w:bookmarkEnd w:id="111"/>
-    <w:bookmarkStart w:id="113" w:name="X8ecab82d278731efba79f9c8857a587af02eab6"/>
+    <w:bookmarkEnd w:id="123"/>
+    <w:bookmarkStart w:id="125" w:name="X8ecab82d278731efba79f9c8857a587af02eab6"/>
     <w:p>
       <w:pPr>
         <w:pStyle w:val="Bibliography"/>
@@ -7053,7 +7281,7 @@
       <w:r>
         <w:t xml:space="preserve"> </w:t>
       </w:r>
-      <w:hyperlink r:id="rId112">
+      <w:hyperlink r:id="rId124">
         <w:r>
           <w:rPr>
             <w:rStyle w:val="Hyperlink"/>
@@ -7065,8 +7293,8 @@
         <w:t xml:space="preserve">.</w:t>
       </w:r>
     </w:p>
-    <w:bookmarkEnd w:id="113"/>
-    <w:bookmarkStart w:id="115" w:name="ref-fisherClimaticNicheModel2018"/>
+    <w:bookmarkEnd w:id="125"/>
+    <w:bookmarkStart w:id="127" w:name="ref-fisherClimaticNicheModel2018"/>
     <w:p>
       <w:pPr>
         <w:pStyle w:val="Bibliography"/>
@@ -7144,7 +7372,7 @@
       <w:r>
         <w:t xml:space="preserve"> </w:t>
       </w:r>
-      <w:hyperlink r:id="rId114">
+      <w:hyperlink r:id="rId126">
         <w:r>
           <w:rPr>
             <w:rStyle w:val="Hyperlink"/>
@@ -7156,8 +7384,8 @@
         <w:t xml:space="preserve">.</w:t>
       </w:r>
     </w:p>
-    <w:bookmarkEnd w:id="115"/>
-    <w:bookmarkStart w:id="117" w:name="ref-freedmanAreEasternWestern2021"/>
+    <w:bookmarkEnd w:id="127"/>
+    <w:bookmarkStart w:id="129" w:name="ref-freedmanAreEasternWestern2021"/>
     <w:p>
       <w:pPr>
         <w:pStyle w:val="Bibliography"/>
@@ -7202,7 +7430,7 @@
       <w:r>
         <w:t xml:space="preserve"> </w:t>
       </w:r>
-      <w:hyperlink r:id="rId116">
+      <w:hyperlink r:id="rId128">
         <w:r>
           <w:rPr>
             <w:rStyle w:val="Hyperlink"/>
@@ -7214,8 +7442,8 @@
         <w:t xml:space="preserve">.</w:t>
       </w:r>
     </w:p>
-    <w:bookmarkEnd w:id="117"/>
-    <w:bookmarkStart w:id="119" w:name="ref-freyCanMicrohabitatSelection1993"/>
+    <w:bookmarkEnd w:id="129"/>
+    <w:bookmarkStart w:id="131" w:name="ref-freyCanMicrohabitatSelection1993"/>
     <w:p>
       <w:pPr>
         <w:pStyle w:val="Bibliography"/>
@@ -7248,7 +7476,7 @@
       <w:r>
         <w:t xml:space="preserve"> </w:t>
       </w:r>
-      <w:hyperlink r:id="rId118">
+      <w:hyperlink r:id="rId130">
         <w:r>
           <w:rPr>
             <w:rStyle w:val="Hyperlink"/>
@@ -7260,8 +7488,8 @@
         <w:t xml:space="preserve">.</w:t>
       </w:r>
     </w:p>
-    <w:bookmarkEnd w:id="119"/>
-    <w:bookmarkStart w:id="121" w:name="X013b2c057f214905504f1c57b189fce57010325"/>
+    <w:bookmarkEnd w:id="131"/>
+    <w:bookmarkStart w:id="133" w:name="X013b2c057f214905504f1c57b189fce57010325"/>
     <w:p>
       <w:pPr>
         <w:pStyle w:val="Bibliography"/>
@@ -7306,7 +7534,7 @@
       <w:r>
         <w:t xml:space="preserve"> </w:t>
       </w:r>
-      <w:hyperlink r:id="rId120">
+      <w:hyperlink r:id="rId132">
         <w:r>
           <w:rPr>
             <w:rStyle w:val="Hyperlink"/>
@@ -7318,8 +7546,8 @@
         <w:t xml:space="preserve">.</w:t>
       </w:r>
     </w:p>
-    <w:bookmarkEnd w:id="121"/>
-    <w:bookmarkStart w:id="123" w:name="ref-hanrahanEffectWindForaging1997"/>
+    <w:bookmarkEnd w:id="133"/>
+    <w:bookmarkStart w:id="135" w:name="ref-hanrahanEffectWindForaging1997"/>
     <w:p>
       <w:pPr>
         <w:pStyle w:val="Bibliography"/>
@@ -7373,7 +7601,7 @@
       <w:r>
         <w:t xml:space="preserve"> </w:t>
       </w:r>
-      <w:hyperlink r:id="rId122">
+      <w:hyperlink r:id="rId134">
         <w:r>
           <w:rPr>
             <w:rStyle w:val="Hyperlink"/>
@@ -7385,8 +7613,8 @@
         <w:t xml:space="preserve">.</w:t>
       </w:r>
     </w:p>
-    <w:bookmarkEnd w:id="123"/>
-    <w:bookmarkStart w:id="125" w:name="ref-hermanJuvenileHormoneRegulation2001"/>
+    <w:bookmarkEnd w:id="135"/>
+    <w:bookmarkStart w:id="137" w:name="ref-hermanJuvenileHormoneRegulation2001"/>
     <w:p>
       <w:pPr>
         <w:pStyle w:val="Bibliography"/>
@@ -7419,7 +7647,7 @@
       <w:r>
         <w:t xml:space="preserve"> </w:t>
       </w:r>
-      <w:hyperlink r:id="rId124">
+      <w:hyperlink r:id="rId136">
         <w:r>
           <w:rPr>
             <w:rStyle w:val="Hyperlink"/>
@@ -7431,8 +7659,8 @@
         <w:t xml:space="preserve">.</w:t>
       </w:r>
     </w:p>
-    <w:bookmarkEnd w:id="125"/>
-    <w:bookmarkStart w:id="127" w:name="X3ce32df873ae1f48bad3701e176990c99a21576"/>
+    <w:bookmarkEnd w:id="137"/>
+    <w:bookmarkStart w:id="139" w:name="X3ce32df873ae1f48bad3701e176990c99a21576"/>
     <w:p>
       <w:pPr>
         <w:pStyle w:val="Bibliography"/>
@@ -7474,7 +7702,7 @@
       <w:r>
         <w:t xml:space="preserve"> </w:t>
       </w:r>
-      <w:hyperlink r:id="rId126">
+      <w:hyperlink r:id="rId138">
         <w:r>
           <w:rPr>
             <w:rStyle w:val="Hyperlink"/>
@@ -7486,8 +7714,8 @@
         <w:t xml:space="preserve">.</w:t>
       </w:r>
     </w:p>
-    <w:bookmarkEnd w:id="127"/>
-    <w:bookmarkStart w:id="128" w:name="Xbbdc2d72e4eac6566a65a68aaa1c89bd3254cbb"/>
+    <w:bookmarkEnd w:id="139"/>
+    <w:bookmarkStart w:id="140" w:name="Xbbdc2d72e4eac6566a65a68aaa1c89bd3254cbb"/>
     <w:p>
       <w:pPr>
         <w:pStyle w:val="Bibliography"/>
@@ -7570,8 +7798,8 @@
         <w:t xml:space="preserve">, edited by Karen S. Oberhauser, Kelly R. Nail, and Sonia Altizer, 147–56. Cornell University Press.</w:t>
       </w:r>
     </w:p>
-    <w:bookmarkEnd w:id="128"/>
-    <w:bookmarkStart w:id="130" w:name="X9b5035f75c92c8d8354333584e44314b69b36ad"/>
+    <w:bookmarkEnd w:id="140"/>
+    <w:bookmarkStart w:id="142" w:name="X9b5035f75c92c8d8354333584e44314b69b36ad"/>
     <w:p>
       <w:pPr>
         <w:pStyle w:val="Bibliography"/>
@@ -7633,7 +7861,7 @@
       <w:r>
         <w:t xml:space="preserve"> </w:t>
       </w:r>
-      <w:hyperlink r:id="rId129">
+      <w:hyperlink r:id="rId141">
         <w:r>
           <w:rPr>
             <w:rStyle w:val="Hyperlink"/>
@@ -7645,8 +7873,8 @@
         <w:t xml:space="preserve">.</w:t>
       </w:r>
     </w:p>
-    <w:bookmarkEnd w:id="130"/>
-    <w:bookmarkStart w:id="132" w:name="ref-jepsenConservationStatusEcology2015"/>
+    <w:bookmarkEnd w:id="142"/>
+    <w:bookmarkStart w:id="144" w:name="ref-jepsenConservationStatusEcology2015"/>
     <w:p>
       <w:pPr>
         <w:pStyle w:val="Bibliography"/>
@@ -7714,7 +7942,7 @@
       <w:r>
         <w:t xml:space="preserve"> </w:t>
       </w:r>
-      <w:hyperlink r:id="rId131">
+      <w:hyperlink r:id="rId143">
         <w:r>
           <w:rPr>
             <w:rStyle w:val="Hyperlink"/>
@@ -7726,8 +7954,8 @@
         <w:t xml:space="preserve">.</w:t>
       </w:r>
     </w:p>
-    <w:bookmarkEnd w:id="132"/>
-    <w:bookmarkStart w:id="134" w:name="X72b251cc870f2078b0e3501110397c1b6027b2f"/>
+    <w:bookmarkEnd w:id="144"/>
+    <w:bookmarkStart w:id="146" w:name="X72b251cc870f2078b0e3501110397c1b6027b2f"/>
     <w:p>
       <w:pPr>
         <w:pStyle w:val="Bibliography"/>
@@ -7778,7 +8006,7 @@
       <w:r>
         <w:t xml:space="preserve"> </w:t>
       </w:r>
-      <w:hyperlink r:id="rId133">
+      <w:hyperlink r:id="rId145">
         <w:r>
           <w:rPr>
             <w:rStyle w:val="Hyperlink"/>
@@ -7790,8 +8018,8 @@
         <w:t xml:space="preserve">.</w:t>
       </w:r>
     </w:p>
-    <w:bookmarkEnd w:id="134"/>
-    <w:bookmarkStart w:id="136" w:name="ref-laffertyComparingMechanismsHost2013"/>
+    <w:bookmarkEnd w:id="146"/>
+    <w:bookmarkStart w:id="148" w:name="ref-laffertyComparingMechanismsHost2013"/>
     <w:p>
       <w:pPr>
         <w:pStyle w:val="Bibliography"/>
@@ -7824,7 +8052,7 @@
       <w:r>
         <w:t xml:space="preserve"> </w:t>
       </w:r>
-      <w:hyperlink r:id="rId135">
+      <w:hyperlink r:id="rId147">
         <w:r>
           <w:rPr>
             <w:rStyle w:val="Hyperlink"/>
@@ -7836,8 +8064,8 @@
         <w:t xml:space="preserve">.</w:t>
       </w:r>
     </w:p>
-    <w:bookmarkEnd w:id="136"/>
-    <w:bookmarkStart w:id="138" w:name="ref-leonardExposureWindAlters2016"/>
+    <w:bookmarkEnd w:id="148"/>
+    <w:bookmarkStart w:id="150" w:name="ref-leonardExposureWindAlters2016"/>
     <w:p>
       <w:pPr>
         <w:pStyle w:val="Bibliography"/>
@@ -7897,7 +8125,7 @@
       <w:r>
         <w:t xml:space="preserve"> </w:t>
       </w:r>
-      <w:hyperlink r:id="rId137">
+      <w:hyperlink r:id="rId149">
         <w:r>
           <w:rPr>
             <w:rStyle w:val="Hyperlink"/>
@@ -7909,8 +8137,8 @@
         <w:t xml:space="preserve">.</w:t>
       </w:r>
     </w:p>
-    <w:bookmarkEnd w:id="138"/>
-    <w:bookmarkStart w:id="139" w:name="Xf1ef243cb1da9314ec8f56baaddca270b25ea50"/>
+    <w:bookmarkEnd w:id="150"/>
+    <w:bookmarkStart w:id="151" w:name="Xf1ef243cb1da9314ec8f56baaddca270b25ea50"/>
     <w:p>
       <w:pPr>
         <w:pStyle w:val="Bibliography"/>
@@ -8286,8 +8514,8 @@
         <w:t xml:space="preserve">, 221–18.</w:t>
       </w:r>
     </w:p>
-    <w:bookmarkEnd w:id="139"/>
-    <w:bookmarkStart w:id="140" w:name="X02fdcfa2478680f8cfd4503b63a8fd1122fffd4"/>
+    <w:bookmarkEnd w:id="151"/>
+    <w:bookmarkStart w:id="152" w:name="X02fdcfa2478680f8cfd4503b63a8fd1122fffd4"/>
     <w:p>
       <w:pPr>
         <w:pStyle w:val="Bibliography"/>
@@ -8323,8 +8551,8 @@
         <w:t xml:space="preserve">.”</w:t>
       </w:r>
     </w:p>
-    <w:bookmarkEnd w:id="140"/>
-    <w:bookmarkStart w:id="142" w:name="ref-leongUseMultivariateAnalyses1991"/>
+    <w:bookmarkEnd w:id="152"/>
+    <w:bookmarkStart w:id="154" w:name="ref-leongUseMultivariateAnalyses1991"/>
     <w:p>
       <w:pPr>
         <w:pStyle w:val="Bibliography"/>
@@ -8417,7 +8645,7 @@
       <w:r>
         <w:t xml:space="preserve"> </w:t>
       </w:r>
-      <w:hyperlink r:id="rId141">
+      <w:hyperlink r:id="rId153">
         <w:r>
           <w:rPr>
             <w:rStyle w:val="Hyperlink"/>
@@ -8429,8 +8657,8 @@
         <w:t xml:space="preserve">.</w:t>
       </w:r>
     </w:p>
-    <w:bookmarkEnd w:id="142"/>
-    <w:bookmarkStart w:id="144" w:name="X30d658292c164d3bce7e540f086edd6f7c4eae1"/>
+    <w:bookmarkEnd w:id="154"/>
+    <w:bookmarkStart w:id="156" w:name="X30d658292c164d3bce7e540f086edd6f7c4eae1"/>
     <w:p>
       <w:pPr>
         <w:pStyle w:val="Bibliography"/>
@@ -8523,7 +8751,7 @@
       <w:r>
         <w:t xml:space="preserve"> </w:t>
       </w:r>
-      <w:hyperlink r:id="rId143">
+      <w:hyperlink r:id="rId155">
         <w:r>
           <w:rPr>
             <w:rStyle w:val="Hyperlink"/>
@@ -8535,8 +8763,8 @@
         <w:t xml:space="preserve">.</w:t>
       </w:r>
     </w:p>
-    <w:bookmarkEnd w:id="144"/>
-    <w:bookmarkStart w:id="146" w:name="X90be9b641f8b8d65e6ff46ad3ba4a0e4197a200"/>
+    <w:bookmarkEnd w:id="156"/>
+    <w:bookmarkStart w:id="158" w:name="X90be9b641f8b8d65e6ff46ad3ba4a0e4197a200"/>
     <w:p>
       <w:pPr>
         <w:pStyle w:val="Bibliography"/>
@@ -8569,7 +8797,7 @@
       <w:r>
         <w:t xml:space="preserve"> </w:t>
       </w:r>
-      <w:hyperlink r:id="rId145">
+      <w:hyperlink r:id="rId157">
         <w:r>
           <w:rPr>
             <w:rStyle w:val="Hyperlink"/>
@@ -8581,8 +8809,8 @@
         <w:t xml:space="preserve">.</w:t>
       </w:r>
     </w:p>
-    <w:bookmarkEnd w:id="146"/>
-    <w:bookmarkStart w:id="148" w:name="ref-mastersMonarchButterflyDanaus1988"/>
+    <w:bookmarkEnd w:id="158"/>
+    <w:bookmarkStart w:id="160" w:name="ref-mastersMonarchButterflyDanaus1988"/>
     <w:p>
       <w:pPr>
         <w:pStyle w:val="Bibliography"/>
@@ -8678,7 +8906,7 @@
       <w:r>
         <w:t xml:space="preserve"> </w:t>
       </w:r>
-      <w:hyperlink r:id="rId147">
+      <w:hyperlink r:id="rId159">
         <w:r>
           <w:rPr>
             <w:rStyle w:val="Hyperlink"/>
@@ -8690,8 +8918,8 @@
         <w:t xml:space="preserve">.</w:t>
       </w:r>
     </w:p>
-    <w:bookmarkEnd w:id="148"/>
-    <w:bookmarkStart w:id="150" w:name="X38aec815059cc4739f25523e51c756a23186f52"/>
+    <w:bookmarkEnd w:id="160"/>
+    <w:bookmarkStart w:id="162" w:name="X38aec815059cc4739f25523e51c756a23186f52"/>
     <w:p>
       <w:pPr>
         <w:pStyle w:val="Bibliography"/>
@@ -8724,7 +8952,7 @@
       <w:r>
         <w:t xml:space="preserve"> </w:t>
       </w:r>
-      <w:hyperlink r:id="rId149">
+      <w:hyperlink r:id="rId161">
         <w:r>
           <w:rPr>
             <w:rStyle w:val="Hyperlink"/>
@@ -8736,8 +8964,8 @@
         <w:t xml:space="preserve">.</w:t>
       </w:r>
     </w:p>
-    <w:bookmarkEnd w:id="150"/>
-    <w:bookmarkStart w:id="152" w:name="Xa3c1b4d22cf555735f3af6df57617ee0ad52730"/>
+    <w:bookmarkEnd w:id="162"/>
+    <w:bookmarkStart w:id="164" w:name="Xa3c1b4d22cf555735f3af6df57617ee0ad52730"/>
     <w:p>
       <w:pPr>
         <w:pStyle w:val="Bibliography"/>
@@ -8770,7 +8998,7 @@
       <w:r>
         <w:t xml:space="preserve"> </w:t>
       </w:r>
-      <w:hyperlink r:id="rId151">
+      <w:hyperlink r:id="rId163">
         <w:r>
           <w:rPr>
             <w:rStyle w:val="Hyperlink"/>
@@ -8782,8 +9010,8 @@
         <w:t xml:space="preserve">.</w:t>
       </w:r>
     </w:p>
-    <w:bookmarkEnd w:id="152"/>
-    <w:bookmarkStart w:id="154" w:name="X94a05d6c1796941a22489b3a2d4fa9c498a5ca2"/>
+    <w:bookmarkEnd w:id="164"/>
+    <w:bookmarkStart w:id="166" w:name="X94a05d6c1796941a22489b3a2d4fa9c498a5ca2"/>
     <w:p>
       <w:pPr>
         <w:pStyle w:val="Bibliography"/>
@@ -8816,7 +9044,7 @@
       <w:r>
         <w:t xml:space="preserve"> </w:t>
       </w:r>
-      <w:hyperlink r:id="rId153">
+      <w:hyperlink r:id="rId165">
         <w:r>
           <w:rPr>
             <w:rStyle w:val="Hyperlink"/>
@@ -8828,8 +9056,8 @@
         <w:t xml:space="preserve">.</w:t>
       </w:r>
     </w:p>
-    <w:bookmarkEnd w:id="154"/>
-    <w:bookmarkStart w:id="156" w:name="ref-nguyenSunCompassNeurons2021"/>
+    <w:bookmarkEnd w:id="166"/>
+    <w:bookmarkStart w:id="168" w:name="ref-nguyenSunCompassNeurons2021"/>
     <w:p>
       <w:pPr>
         <w:pStyle w:val="Bibliography"/>
@@ -8862,7 +9090,7 @@
       <w:r>
         <w:t xml:space="preserve"> </w:t>
       </w:r>
-      <w:hyperlink r:id="rId155">
+      <w:hyperlink r:id="rId167">
         <w:r>
           <w:rPr>
             <w:rStyle w:val="Hyperlink"/>
@@ -8874,8 +9102,8 @@
         <w:t xml:space="preserve">.</w:t>
       </w:r>
     </w:p>
-    <w:bookmarkEnd w:id="156"/>
-    <w:bookmarkStart w:id="157" w:name="X1c7eb8e691f75425cf3cf58ce9a8454df87c465"/>
+    <w:bookmarkEnd w:id="168"/>
+    <w:bookmarkStart w:id="169" w:name="X1c7eb8e691f75425cf3cf58ce9a8454df87c465"/>
     <w:p>
       <w:pPr>
         <w:pStyle w:val="Bibliography"/>
@@ -8926,8 +9154,8 @@
         <w:t xml:space="preserve">Pismo State Beach, California: The Xerces Society for Invertebrate Conservation.</w:t>
       </w:r>
     </w:p>
-    <w:bookmarkEnd w:id="157"/>
-    <w:bookmarkStart w:id="159" w:name="ref-peltonWesternMonarchPopulation2019"/>
+    <w:bookmarkEnd w:id="169"/>
+    <w:bookmarkStart w:id="171" w:name="ref-peltonWesternMonarchPopulation2019"/>
     <w:p>
       <w:pPr>
         <w:pStyle w:val="Bibliography"/>
@@ -8996,7 +9224,7 @@
       <w:r>
         <w:t xml:space="preserve"> </w:t>
       </w:r>
-      <w:hyperlink r:id="rId158">
+      <w:hyperlink r:id="rId170">
         <w:r>
           <w:rPr>
             <w:rStyle w:val="Hyperlink"/>
@@ -9008,8 +9236,8 @@
         <w:t xml:space="preserve">.</w:t>
       </w:r>
     </w:p>
-    <w:bookmarkEnd w:id="159"/>
-    <w:bookmarkStart w:id="161" w:name="X4f9fcd08a29276e76a41ed172f465032bf17885"/>
+    <w:bookmarkEnd w:id="171"/>
+    <w:bookmarkStart w:id="173" w:name="X4f9fcd08a29276e76a41ed172f465032bf17885"/>
     <w:p>
       <w:pPr>
         <w:pStyle w:val="Bibliography"/>
@@ -9051,7 +9279,7 @@
       <w:r>
         <w:t xml:space="preserve"> </w:t>
       </w:r>
-      <w:hyperlink r:id="rId160">
+      <w:hyperlink r:id="rId172">
         <w:r>
           <w:rPr>
             <w:rStyle w:val="Hyperlink"/>
@@ -9063,8 +9291,8 @@
         <w:t xml:space="preserve">.</w:t>
       </w:r>
     </w:p>
-    <w:bookmarkEnd w:id="161"/>
-    <w:bookmarkStart w:id="163" w:name="ref-sanieeHierarchyScaleInfluence2022"/>
+    <w:bookmarkEnd w:id="173"/>
+    <w:bookmarkStart w:id="175" w:name="ref-sanieeHierarchyScaleInfluence2022"/>
     <w:p>
       <w:pPr>
         <w:pStyle w:val="Bibliography"/>
@@ -9118,7 +9346,7 @@
       <w:r>
         <w:t xml:space="preserve"> </w:t>
       </w:r>
-      <w:hyperlink r:id="rId162">
+      <w:hyperlink r:id="rId174">
         <w:r>
           <w:rPr>
             <w:rStyle w:val="Hyperlink"/>
@@ -9130,8 +9358,8 @@
         <w:t xml:space="preserve">.</w:t>
       </w:r>
     </w:p>
-    <w:bookmarkEnd w:id="163"/>
-    <w:bookmarkStart w:id="165" w:name="ref-schultzCitizenScienceMonitoring2017"/>
+    <w:bookmarkEnd w:id="175"/>
+    <w:bookmarkStart w:id="177" w:name="ref-schultzCitizenScienceMonitoring2017"/>
     <w:p>
       <w:pPr>
         <w:pStyle w:val="Bibliography"/>
@@ -9173,7 +9401,7 @@
       <w:r>
         <w:t xml:space="preserve"> </w:t>
       </w:r>
-      <w:hyperlink r:id="rId164">
+      <w:hyperlink r:id="rId176">
         <w:r>
           <w:rPr>
             <w:rStyle w:val="Hyperlink"/>
@@ -9185,8 +9413,8 @@
         <w:t xml:space="preserve">.</w:t>
       </w:r>
     </w:p>
-    <w:bookmarkEnd w:id="165"/>
-    <w:bookmarkStart w:id="167" w:name="ref-schweizerSnailsSunStrategies2019"/>
+    <w:bookmarkEnd w:id="177"/>
+    <w:bookmarkStart w:id="179" w:name="ref-schweizerSnailsSunStrategies2019"/>
     <w:p>
       <w:pPr>
         <w:pStyle w:val="Bibliography"/>
@@ -9231,7 +9459,7 @@
       <w:r>
         <w:t xml:space="preserve"> </w:t>
       </w:r>
-      <w:hyperlink r:id="rId166">
+      <w:hyperlink r:id="rId178">
         <w:r>
           <w:rPr>
             <w:rStyle w:val="Hyperlink"/>
@@ -9243,8 +9471,8 @@
         <w:t xml:space="preserve">.</w:t>
       </w:r>
     </w:p>
-    <w:bookmarkEnd w:id="167"/>
-    <w:bookmarkStart w:id="169" w:name="ref-solenskyOverviewMonarchMigration2004"/>
+    <w:bookmarkEnd w:id="179"/>
+    <w:bookmarkStart w:id="181" w:name="ref-solenskyOverviewMonarchMigration2004"/>
     <w:p>
       <w:pPr>
         <w:pStyle w:val="Bibliography"/>
@@ -9277,7 +9505,7 @@
       <w:r>
         <w:t xml:space="preserve"> </w:t>
       </w:r>
-      <w:hyperlink r:id="rId168">
+      <w:hyperlink r:id="rId180">
         <w:r>
           <w:rPr>
             <w:rStyle w:val="Hyperlink"/>
@@ -9289,8 +9517,8 @@
         <w:t xml:space="preserve">.</w:t>
       </w:r>
     </w:p>
-    <w:bookmarkEnd w:id="169"/>
-    <w:bookmarkStart w:id="171" w:name="ref-themonarchpressCityAwarded392019"/>
+    <w:bookmarkEnd w:id="181"/>
+    <w:bookmarkStart w:id="183" w:name="ref-themonarchpressCityAwarded392019"/>
     <w:p>
       <w:pPr>
         <w:pStyle w:val="Bibliography"/>
@@ -9358,7 +9586,7 @@
       <w:r>
         <w:t xml:space="preserve"> </w:t>
       </w:r>
-      <w:hyperlink r:id="rId170">
+      <w:hyperlink r:id="rId182">
         <w:r>
           <w:rPr>
             <w:rStyle w:val="Hyperlink"/>
@@ -9370,8 +9598,8 @@
         <w:t xml:space="preserve">.</w:t>
       </w:r>
     </w:p>
-    <w:bookmarkEnd w:id="171"/>
-    <w:bookmarkStart w:id="173" w:name="X1046fd071f1f4ee466ab0602a852035520c9ac1"/>
+    <w:bookmarkEnd w:id="183"/>
+    <w:bookmarkStart w:id="185" w:name="X1046fd071f1f4ee466ab0602a852035520c9ac1"/>
     <w:p>
       <w:pPr>
         <w:pStyle w:val="Bibliography"/>
@@ -9434,7 +9662,7 @@
       <w:r>
         <w:t xml:space="preserve"> </w:t>
       </w:r>
-      <w:hyperlink r:id="rId172">
+      <w:hyperlink r:id="rId184">
         <w:r>
           <w:rPr>
             <w:rStyle w:val="Hyperlink"/>
@@ -9446,8 +9674,8 @@
         <w:t xml:space="preserve">.</w:t>
       </w:r>
     </w:p>
-    <w:bookmarkEnd w:id="173"/>
-    <w:bookmarkStart w:id="174" w:name="ref-Urquhart1978Autumnal"/>
+    <w:bookmarkEnd w:id="185"/>
+    <w:bookmarkStart w:id="186" w:name="ref-Urquhart1978Autumnal"/>
     <w:p>
       <w:pPr>
         <w:pStyle w:val="Bibliography"/>
@@ -9558,8 +9786,8 @@
         <w:t xml:space="preserve">56 (8): 1759–64.</w:t>
       </w:r>
     </w:p>
-    <w:bookmarkEnd w:id="174"/>
-    <w:bookmarkStart w:id="175" w:name="Xd783142e221c1f498e1a166269e53da562bf4b0"/>
+    <w:bookmarkEnd w:id="186"/>
+    <w:bookmarkStart w:id="187" w:name="Xd783142e221c1f498e1a166269e53da562bf4b0"/>
     <w:p>
       <w:pPr>
         <w:pStyle w:val="Bibliography"/>
@@ -9598,8 +9826,8 @@
         <w:t xml:space="preserve">version 2.3.</w:t>
       </w:r>
     </w:p>
-    <w:bookmarkEnd w:id="175"/>
-    <w:bookmarkStart w:id="177" w:name="ref-velillaGoneWindSignal2020"/>
+    <w:bookmarkEnd w:id="187"/>
+    <w:bookmarkStart w:id="189" w:name="ref-velillaGoneWindSignal2020"/>
     <w:p>
       <w:pPr>
         <w:pStyle w:val="Bibliography"/>
@@ -9644,7 +9872,7 @@
       <w:r>
         <w:t xml:space="preserve"> </w:t>
       </w:r>
-      <w:hyperlink r:id="rId176">
+      <w:hyperlink r:id="rId188">
         <w:r>
           <w:rPr>
             <w:rStyle w:val="Hyperlink"/>
@@ -9656,8 +9884,8 @@
         <w:t xml:space="preserve">.</w:t>
       </w:r>
     </w:p>
-    <w:bookmarkEnd w:id="177"/>
-    <w:bookmarkStart w:id="179" w:name="ref-vidalDynamicsTrendsOverwintering2014"/>
+    <w:bookmarkEnd w:id="189"/>
+    <w:bookmarkStart w:id="191" w:name="ref-vidalDynamicsTrendsOverwintering2014"/>
     <w:p>
       <w:pPr>
         <w:pStyle w:val="Bibliography"/>
@@ -9699,7 +9927,7 @@
       <w:r>
         <w:t xml:space="preserve"> </w:t>
       </w:r>
-      <w:hyperlink r:id="rId178">
+      <w:hyperlink r:id="rId190">
         <w:r>
           <w:rPr>
             <w:rStyle w:val="Hyperlink"/>
@@ -9711,8 +9939,8 @@
         <w:t xml:space="preserve">.</w:t>
       </w:r>
     </w:p>
-    <w:bookmarkEnd w:id="179"/>
-    <w:bookmarkStart w:id="180" w:name="ref-weissAlbanyHillMonarch2018"/>
+    <w:bookmarkEnd w:id="191"/>
+    <w:bookmarkStart w:id="192" w:name="ref-weissAlbanyHillMonarch2018"/>
     <w:p>
       <w:pPr>
         <w:pStyle w:val="Bibliography"/>
@@ -9742,8 +9970,8 @@
         <w:t xml:space="preserve">Creekside Science.</w:t>
       </w:r>
     </w:p>
-    <w:bookmarkEnd w:id="180"/>
-    <w:bookmarkStart w:id="182" w:name="Xc01bdb20da0c7c9ca7e98c0d45667aaa343d54a"/>
+    <w:bookmarkEnd w:id="192"/>
+    <w:bookmarkStart w:id="194" w:name="Xc01bdb20da0c7c9ca7e98c0d45667aaa343d54a"/>
     <w:p>
       <w:pPr>
         <w:pStyle w:val="Bibliography"/>
@@ -9826,7 +10054,7 @@
       <w:r>
         <w:t xml:space="preserve"> </w:t>
       </w:r>
-      <w:hyperlink r:id="rId181">
+      <w:hyperlink r:id="rId193">
         <w:r>
           <w:rPr>
             <w:rStyle w:val="Hyperlink"/>
@@ -9838,8 +10066,8 @@
         <w:t xml:space="preserve">.</w:t>
       </w:r>
     </w:p>
-    <w:bookmarkEnd w:id="182"/>
-    <w:bookmarkStart w:id="184" w:name="ref-weissForestCanopyStructure1991"/>
+    <w:bookmarkEnd w:id="194"/>
+    <w:bookmarkStart w:id="196" w:name="ref-weissForestCanopyStructure1991"/>
     <w:p>
       <w:pPr>
         <w:pStyle w:val="Bibliography"/>
@@ -9914,7 +10142,7 @@
       <w:r>
         <w:t xml:space="preserve"> </w:t>
       </w:r>
-      <w:hyperlink r:id="rId183">
+      <w:hyperlink r:id="rId195">
         <w:r>
           <w:rPr>
             <w:rStyle w:val="Hyperlink"/>
@@ -9926,8 +10154,8 @@
         <w:t xml:space="preserve">.</w:t>
       </w:r>
     </w:p>
-    <w:bookmarkEnd w:id="184"/>
-    <w:bookmarkStart w:id="186" w:name="X47fc10ad90cfd19e2fde7b440ba45ebe622ae98"/>
+    <w:bookmarkEnd w:id="196"/>
+    <w:bookmarkStart w:id="198" w:name="X47fc10ad90cfd19e2fde7b440ba45ebe622ae98"/>
     <w:p>
       <w:pPr>
         <w:pStyle w:val="Bibliography"/>
@@ -9971,7 +10199,7 @@
       <w:r>
         <w:t xml:space="preserve"> </w:t>
       </w:r>
-      <w:hyperlink r:id="rId185">
+      <w:hyperlink r:id="rId197">
         <w:r>
           <w:rPr>
             <w:rStyle w:val="Hyperlink"/>
@@ -9983,8 +10211,8 @@
         <w:t xml:space="preserve">.</w:t>
       </w:r>
     </w:p>
-    <w:bookmarkEnd w:id="186"/>
-    <w:bookmarkStart w:id="187" w:name="Xcd4032f8c0c54cadb36d3bed142b2e58516b915"/>
+    <w:bookmarkEnd w:id="198"/>
+    <w:bookmarkStart w:id="199" w:name="Xcd4032f8c0c54cadb36d3bed142b2e58516b915"/>
     <w:p>
       <w:pPr>
         <w:pStyle w:val="Bibliography"/>
@@ -10073,7 +10301,7 @@
       <w:r>
         <w:t xml:space="preserve"> </w:t>
       </w:r>
-      <w:hyperlink r:id="rId131">
+      <w:hyperlink r:id="rId143">
         <w:r>
           <w:rPr>
             <w:rStyle w:val="Hyperlink"/>
@@ -10085,8 +10313,8 @@
         <w:t xml:space="preserve">.</w:t>
       </w:r>
     </w:p>
-    <w:bookmarkEnd w:id="187"/>
-    <w:bookmarkStart w:id="189" w:name="X237d14614a4d6f4d9de640dcd653ce86ed77ba6"/>
+    <w:bookmarkEnd w:id="199"/>
+    <w:bookmarkStart w:id="201" w:name="X237d14614a4d6f4d9de640dcd653ce86ed77ba6"/>
     <w:p>
       <w:pPr>
         <w:pStyle w:val="Bibliography"/>
@@ -10133,7 +10361,7 @@
       <w:r>
         <w:t xml:space="preserve"> </w:t>
       </w:r>
-      <w:hyperlink r:id="rId188">
+      <w:hyperlink r:id="rId200">
         <w:r>
           <w:rPr>
             <w:rStyle w:val="Hyperlink"/>
@@ -10145,8 +10373,8 @@
         <w:t xml:space="preserve">.</w:t>
       </w:r>
     </w:p>
-    <w:bookmarkEnd w:id="189"/>
-    <w:bookmarkStart w:id="191" w:name="Xe450b06c6d1a85d78d67f1c710156611fcbfe9f"/>
+    <w:bookmarkEnd w:id="201"/>
+    <w:bookmarkStart w:id="203" w:name="Xe450b06c6d1a85d78d67f1c710156611fcbfe9f"/>
     <w:p>
       <w:pPr>
         <w:pStyle w:val="Bibliography"/>
@@ -10190,7 +10418,7 @@
       <w:r>
         <w:t xml:space="preserve"> </w:t>
       </w:r>
-      <w:hyperlink r:id="rId190">
+      <w:hyperlink r:id="rId202">
         <w:r>
           <w:rPr>
             <w:rStyle w:val="Hyperlink"/>
@@ -10202,8 +10430,8 @@
         <w:t xml:space="preserve">.</w:t>
       </w:r>
     </w:p>
-    <w:bookmarkEnd w:id="191"/>
-    <w:bookmarkStart w:id="193" w:name="Xcb6650d11f9aa2ba06aca5a06d06562d008ccdf"/>
+    <w:bookmarkEnd w:id="203"/>
+    <w:bookmarkStart w:id="205" w:name="Xcb6650d11f9aa2ba06aca5a06d06562d008ccdf"/>
     <w:p>
       <w:pPr>
         <w:pStyle w:val="Bibliography"/>
@@ -10263,7 +10491,7 @@
       <w:r>
         <w:t xml:space="preserve"> </w:t>
       </w:r>
-      <w:hyperlink r:id="rId192">
+      <w:hyperlink r:id="rId204">
         <w:r>
           <w:rPr>
             <w:rStyle w:val="Hyperlink"/>
@@ -10275,8 +10503,8 @@
         <w:t xml:space="preserve">.</w:t>
       </w:r>
     </w:p>
-    <w:bookmarkEnd w:id="193"/>
-    <w:bookmarkStart w:id="195" w:name="Xce59c9680ebb53f739caf85bc332676d857a8c8"/>
+    <w:bookmarkEnd w:id="205"/>
+    <w:bookmarkStart w:id="207" w:name="Xce59c9680ebb53f739caf85bc332676d857a8c8"/>
     <w:p>
       <w:pPr>
         <w:pStyle w:val="Bibliography"/>
@@ -10360,7 +10588,7 @@
       <w:r>
         <w:t xml:space="preserve"> </w:t>
       </w:r>
-      <w:hyperlink r:id="rId194">
+      <w:hyperlink r:id="rId206">
         <w:r>
           <w:rPr>
             <w:rStyle w:val="Hyperlink"/>
@@ -10372,10 +10600,10 @@
         <w:t xml:space="preserve">.</w:t>
       </w:r>
     </w:p>
-    <w:bookmarkEnd w:id="195"/>
-    <w:bookmarkEnd w:id="196"/>
-    <w:bookmarkEnd w:id="197"/>
-    <w:bookmarkEnd w:id="198"/>
+    <w:bookmarkEnd w:id="207"/>
+    <w:bookmarkEnd w:id="208"/>
+    <w:bookmarkEnd w:id="209"/>
+    <w:bookmarkEnd w:id="210"/>
     <w:sectPr>
       <w:footnotePr>
         <w:numRestart w:val="eachSect"/>

</xml_diff>

<commit_message>
updated draft for advisors
</commit_message>
<xml_diff>
--- a/exports/render_vsfb.docx
+++ b/exports/render_vsfb.docx
@@ -2,7 +2,7 @@
 <file path=word/document.xml><?xml version="1.0" encoding="utf-8"?>
 <w:document xmlns:w="http://schemas.openxmlformats.org/wordprocessingml/2006/main" xmlns:m="http://schemas.openxmlformats.org/officeDocument/2006/math" xmlns:r="http://schemas.openxmlformats.org/officeDocument/2006/relationships" xmlns:o="urn:schemas-microsoft-com:office:office" xmlns:v="urn:schemas-microsoft-com:vml" xmlns:w10="urn:schemas-microsoft-com:office:word" xmlns:a="http://schemas.openxmlformats.org/drawingml/2006/main" xmlns:pic="http://schemas.openxmlformats.org/drawingml/2006/picture" xmlns:wp="http://schemas.openxmlformats.org/drawingml/2006/wordprocessingDrawing">
   <w:body>
-    <w:bookmarkStart w:id="210" w:name="ch:introduction"/>
+    <w:bookmarkStart w:id="215" w:name="ch:introduction"/>
     <w:p>
       <w:pPr>
         <w:pStyle w:val="Heading1"/>
@@ -1768,7 +1768,7 @@
     <w:bookmarkEnd w:id="23"/>
     <w:bookmarkEnd w:id="24"/>
     <w:bookmarkEnd w:id="25"/>
-    <w:bookmarkStart w:id="79" w:name="results"/>
+    <w:bookmarkStart w:id="84" w:name="results"/>
     <w:p>
       <w:pPr>
         <w:pStyle w:val="Heading2"/>
@@ -4452,7 +4452,7 @@
     </w:tbl>
     <w:bookmarkEnd w:id="55"/>
     <w:bookmarkEnd w:id="56"/>
-    <w:bookmarkStart w:id="78" w:name="site-fidelity-analysis"/>
+    <w:bookmarkStart w:id="77" w:name="site-fidelity-analysis"/>
     <w:p>
       <w:pPr>
         <w:pStyle w:val="Heading3"/>
@@ -5675,356 +5675,634 @@
     </w:p>
     <w:bookmarkEnd w:id="75"/>
     <w:bookmarkEnd w:id="76"/>
-    <w:bookmarkStart w:id="77" w:name="sensitivity-analysis-1"/>
-    <w:p>
-      <w:pPr>
-        <w:pStyle w:val="Heading4"/>
-      </w:pPr>
-      <w:r>
-        <w:t xml:space="preserve">Sensitivity Analysis</w:t>
-      </w:r>
-    </w:p>
     <w:bookmarkEnd w:id="77"/>
+    <w:bookmarkStart w:id="83" w:name="Xe530c608eb66f1228e691d7525299f243c2fd54"/>
+    <w:p>
+      <w:pPr>
+        <w:pStyle w:val="Heading3"/>
+      </w:pPr>
+      <w:r>
+        <w:t xml:space="preserve">Sensitivity Analysis: 24-Hour Butterfly Change</w:t>
+      </w:r>
+    </w:p>
+    <w:p>
+      <w:pPr>
+        <w:pStyle w:val="FirstParagraph"/>
+      </w:pPr>
+      <w:r>
+        <w:t xml:space="preserve">To assess the robustness of our findings, we conducted a sensitivity analysis examining butterfly cluster changes over 24-hour periods rather than sunset-specific intervals. This analysis evaluated the same 72 candidate models using identical GAMM specifications with deployment random intercepts and AR(1) temporal correlation. Notably, model selection converged on the same structural form as the primary sunset analysis. Model M31, incorporating a tensor smooth interaction between maximum wind gust and cumulative direct sun exposure, emerged as the decisively best-fit model with 50.7% of the total model weight (Table </w:t>
+      </w:r>
+      <w:hyperlink w:anchor="tab:24hr-model-selection-table">
+        <w:r>
+          <w:rPr>
+            <w:rStyle w:val="Hyperlink"/>
+          </w:rPr>
+          <w:t xml:space="preserve">1.6</w:t>
+        </w:r>
+      </w:hyperlink>
+      <w:r>
+        <w:t xml:space="preserve">). Alternative models showed substantially weaker support, with the next best model achieving only 8.4% weight and</w:t>
+      </w:r>
+      <w:r>
+        <w:t xml:space="preserve"> </w:t>
+      </w:r>
+      <m:oMath>
+        <m:r>
+          <m:rPr>
+            <m:sty m:val="p"/>
+          </m:rPr>
+          <m:t>Δ</m:t>
+        </m:r>
+      </m:oMath>
+      <w:r>
+        <w:t xml:space="preserve">AICc = 3.6.</w:t>
+      </w:r>
+    </w:p>
+    <w:bookmarkStart w:id="78" w:name="tab:24hr-model-selection-table"/>
+    <w:p>
+      <w:pPr>
+        <w:pStyle w:val="TableCaption"/>
+      </w:pPr>
+      <w:r>
+        <w:t xml:space="preserve">Top five models from 24-hour sensitivity analysis ranked by AICc. The best-fit model (M31) included a tensor smooth interaction between maximum wind gust and cumulative butterflies in direct sun, matching the structure identified in the sunset-specific analysis but applied to 24-hour periods.</w:t>
+      </w:r>
+    </w:p>
+    <w:tbl>
+      <w:tblPr>
+        <w:tblStyle w:val="Table"/>
+        <w:tblW w:type="auto" w:w="0"/>
+        <w:tblLook w:firstRow="1" w:lastRow="0" w:firstColumn="0" w:lastColumn="0" w:noHBand="0" w:noVBand="0" w:val="0020"/>
+        <w:tblCaption w:val="Top five models from 24-hour sensitivity analysis ranked by AICc. The best-fit model (M31) included a tensor smooth interaction between maximum wind gust and cumulative butterflies in direct sun, matching the structure identified in the sunset-specific analysis but applied to 24-hour periods."/>
+      </w:tblPr>
+      <w:tblGrid>
+        <w:gridCol w:w="1320"/>
+        <w:gridCol w:w="1320"/>
+        <w:gridCol w:w="1320"/>
+        <w:gridCol w:w="1320"/>
+        <w:gridCol w:w="1320"/>
+        <w:gridCol w:w="1320"/>
+      </w:tblGrid>
+      <w:tr>
+        <w:trPr>
+          <w:tblHeader w:val="on"/>
+        </w:trPr>
+        <w:tc>
+          <w:tcPr/>
+          <w:p>
+            <w:pPr>
+              <w:pStyle w:val="Compact"/>
+              <w:jc w:val="left"/>
+            </w:pPr>
+            <w:r>
+              <w:t xml:space="preserve">Model</w:t>
+            </w:r>
+          </w:p>
+        </w:tc>
+        <w:tc>
+          <w:tcPr/>
+          <w:p>
+            <w:pPr>
+              <w:pStyle w:val="Compact"/>
+              <w:jc w:val="left"/>
+            </w:pPr>
+            <w:r>
+              <w:t xml:space="preserve">Description</w:t>
+            </w:r>
+          </w:p>
+        </w:tc>
+        <w:tc>
+          <w:tcPr/>
+          <w:p>
+            <w:pPr>
+              <w:pStyle w:val="Compact"/>
+              <w:jc w:val="center"/>
+            </w:pPr>
+            <w:r>
+              <w:t xml:space="preserve">AICc</w:t>
+            </w:r>
+          </w:p>
+        </w:tc>
+        <w:tc>
+          <w:tcPr/>
+          <w:p>
+            <w:pPr>
+              <w:pStyle w:val="Compact"/>
+              <w:jc w:val="center"/>
+            </w:pPr>
+            <m:oMath>
+              <m:r>
+                <m:rPr>
+                  <m:sty m:val="p"/>
+                </m:rPr>
+                <m:t>Δ</m:t>
+              </m:r>
+            </m:oMath>
+            <w:r>
+              <w:t xml:space="preserve">AICc</w:t>
+            </w:r>
+          </w:p>
+        </w:tc>
+        <w:tc>
+          <w:tcPr/>
+          <w:p>
+            <w:pPr>
+              <w:pStyle w:val="Compact"/>
+              <w:jc w:val="center"/>
+            </w:pPr>
+            <w:r>
+              <w:t xml:space="preserve">Weight</w:t>
+            </w:r>
+          </w:p>
+        </w:tc>
+        <w:tc>
+          <w:tcPr/>
+          <w:p>
+            <w:pPr>
+              <w:pStyle w:val="Compact"/>
+              <w:jc w:val="center"/>
+            </w:pPr>
+            <w:r>
+              <w:t xml:space="preserve">adj.</w:t>
+            </w:r>
+            <w:r>
+              <w:t xml:space="preserve"> </w:t>
+            </w:r>
+            <m:oMath>
+              <m:sSup>
+                <m:e>
+                  <m:r>
+                    <m:t>R</m:t>
+                  </m:r>
+                </m:e>
+                <m:sup>
+                  <m:r>
+                    <m:t>2</m:t>
+                  </m:r>
+                </m:sup>
+              </m:sSup>
+            </m:oMath>
+          </w:p>
+        </w:tc>
+      </w:tr>
+      <w:tr>
+        <w:tc>
+          <w:tcPr/>
+          <w:p>
+            <w:pPr>
+              <w:pStyle w:val="Compact"/>
+              <w:jc w:val="left"/>
+            </w:pPr>
+            <w:r>
+              <w:t xml:space="preserve">M31</w:t>
+            </w:r>
+          </w:p>
+        </w:tc>
+        <w:tc>
+          <w:tcPr/>
+          <w:p>
+            <w:pPr>
+              <w:pStyle w:val="Compact"/>
+              <w:jc w:val="left"/>
+            </w:pPr>
+            <w:r>
+              <w:t xml:space="preserve">Wind</w:t>
+            </w:r>
+            <w:r>
+              <w:t xml:space="preserve"> </w:t>
+            </w:r>
+            <m:oMath>
+              <m:r>
+                <m:rPr>
+                  <m:sty m:val="p"/>
+                </m:rPr>
+                <m:t>×</m:t>
+              </m:r>
+            </m:oMath>
+            <w:r>
+              <w:t xml:space="preserve"> </w:t>
+            </w:r>
+            <w:r>
+              <w:t xml:space="preserve">sun exposure (smooth)</w:t>
+            </w:r>
+          </w:p>
+        </w:tc>
+        <w:tc>
+          <w:tcPr/>
+          <w:p>
+            <w:pPr>
+              <w:pStyle w:val="Compact"/>
+              <w:jc w:val="center"/>
+            </w:pPr>
+            <w:r>
+              <w:t xml:space="preserve">636.3</w:t>
+            </w:r>
+          </w:p>
+        </w:tc>
+        <w:tc>
+          <w:tcPr/>
+          <w:p>
+            <w:pPr>
+              <w:pStyle w:val="Compact"/>
+              <w:jc w:val="center"/>
+            </w:pPr>
+            <w:r>
+              <w:t xml:space="preserve">0.0</w:t>
+            </w:r>
+          </w:p>
+        </w:tc>
+        <w:tc>
+          <w:tcPr/>
+          <w:p>
+            <w:pPr>
+              <w:pStyle w:val="Compact"/>
+              <w:jc w:val="center"/>
+            </w:pPr>
+            <w:r>
+              <w:t xml:space="preserve">0.507</w:t>
+            </w:r>
+          </w:p>
+        </w:tc>
+        <w:tc>
+          <w:tcPr/>
+          <w:p>
+            <w:pPr>
+              <w:pStyle w:val="Compact"/>
+              <w:jc w:val="center"/>
+            </w:pPr>
+            <w:r>
+              <w:t xml:space="preserve">0.235</w:t>
+            </w:r>
+          </w:p>
+        </w:tc>
+      </w:tr>
+      <w:tr>
+        <w:tc>
+          <w:tcPr/>
+          <w:p>
+            <w:pPr>
+              <w:pStyle w:val="Compact"/>
+              <w:jc w:val="left"/>
+            </w:pPr>
+            <w:r>
+              <w:t xml:space="preserve">M23</w:t>
+            </w:r>
+          </w:p>
+        </w:tc>
+        <w:tc>
+          <w:tcPr/>
+          <w:p>
+            <w:pPr>
+              <w:pStyle w:val="Compact"/>
+              <w:jc w:val="left"/>
+            </w:pPr>
+            <w:r>
+              <w:t xml:space="preserve">Temperature</w:t>
+            </w:r>
+            <w:r>
+              <w:t xml:space="preserve"> </w:t>
+            </w:r>
+            <m:oMath>
+              <m:r>
+                <m:rPr>
+                  <m:sty m:val="p"/>
+                </m:rPr>
+                <m:t>×</m:t>
+              </m:r>
+            </m:oMath>
+            <w:r>
+              <w:t xml:space="preserve"> </w:t>
+            </w:r>
+            <w:r>
+              <w:t xml:space="preserve">wind (smooth)</w:t>
+            </w:r>
+          </w:p>
+        </w:tc>
+        <w:tc>
+          <w:tcPr/>
+          <w:p>
+            <w:pPr>
+              <w:pStyle w:val="Compact"/>
+              <w:jc w:val="center"/>
+            </w:pPr>
+            <w:r>
+              <w:t xml:space="preserve">639.9</w:t>
+            </w:r>
+          </w:p>
+        </w:tc>
+        <w:tc>
+          <w:tcPr/>
+          <w:p>
+            <w:pPr>
+              <w:pStyle w:val="Compact"/>
+              <w:jc w:val="center"/>
+            </w:pPr>
+            <w:r>
+              <w:t xml:space="preserve">3.6</w:t>
+            </w:r>
+          </w:p>
+        </w:tc>
+        <w:tc>
+          <w:tcPr/>
+          <w:p>
+            <w:pPr>
+              <w:pStyle w:val="Compact"/>
+              <w:jc w:val="center"/>
+            </w:pPr>
+            <w:r>
+              <w:t xml:space="preserve">0.084</w:t>
+            </w:r>
+          </w:p>
+        </w:tc>
+        <w:tc>
+          <w:tcPr/>
+          <w:p>
+            <w:pPr>
+              <w:pStyle w:val="Compact"/>
+              <w:jc w:val="center"/>
+            </w:pPr>
+            <w:r>
+              <w:t xml:space="preserve">–</w:t>
+            </w:r>
+          </w:p>
+        </w:tc>
+      </w:tr>
+      <w:tr>
+        <w:tc>
+          <w:tcPr/>
+          <w:p>
+            <w:pPr>
+              <w:pStyle w:val="Compact"/>
+              <w:jc w:val="left"/>
+            </w:pPr>
+            <w:r>
+              <w:t xml:space="preserve">M29</w:t>
+            </w:r>
+          </w:p>
+        </w:tc>
+        <w:tc>
+          <w:tcPr/>
+          <w:p>
+            <w:pPr>
+              <w:pStyle w:val="Compact"/>
+              <w:jc w:val="left"/>
+            </w:pPr>
+            <w:r>
+              <w:t xml:space="preserve">Temperature</w:t>
+            </w:r>
+            <w:r>
+              <w:t xml:space="preserve"> </w:t>
+            </w:r>
+            <m:oMath>
+              <m:r>
+                <m:rPr>
+                  <m:sty m:val="p"/>
+                </m:rPr>
+                <m:t>×</m:t>
+              </m:r>
+            </m:oMath>
+            <w:r>
+              <w:t xml:space="preserve"> </w:t>
+            </w:r>
+            <w:r>
+              <w:t xml:space="preserve">sun exposure (smooth)</w:t>
+            </w:r>
+          </w:p>
+        </w:tc>
+        <w:tc>
+          <w:tcPr/>
+          <w:p>
+            <w:pPr>
+              <w:pStyle w:val="Compact"/>
+              <w:jc w:val="center"/>
+            </w:pPr>
+            <w:r>
+              <w:t xml:space="preserve">640.8</w:t>
+            </w:r>
+          </w:p>
+        </w:tc>
+        <w:tc>
+          <w:tcPr/>
+          <w:p>
+            <w:pPr>
+              <w:pStyle w:val="Compact"/>
+              <w:jc w:val="center"/>
+            </w:pPr>
+            <w:r>
+              <w:t xml:space="preserve">4.4</w:t>
+            </w:r>
+          </w:p>
+        </w:tc>
+        <w:tc>
+          <w:tcPr/>
+          <w:p>
+            <w:pPr>
+              <w:pStyle w:val="Compact"/>
+              <w:jc w:val="center"/>
+            </w:pPr>
+            <w:r>
+              <w:t xml:space="preserve">0.056</w:t>
+            </w:r>
+          </w:p>
+        </w:tc>
+        <w:tc>
+          <w:tcPr/>
+          <w:p>
+            <w:pPr>
+              <w:pStyle w:val="Compact"/>
+              <w:jc w:val="center"/>
+            </w:pPr>
+            <w:r>
+              <w:t xml:space="preserve">–</w:t>
+            </w:r>
+          </w:p>
+        </w:tc>
+      </w:tr>
+      <w:tr>
+        <w:tc>
+          <w:tcPr/>
+          <w:p>
+            <w:pPr>
+              <w:pStyle w:val="Compact"/>
+              <w:jc w:val="left"/>
+            </w:pPr>
+            <w:r>
+              <w:t xml:space="preserve">M19</w:t>
+            </w:r>
+          </w:p>
+        </w:tc>
+        <w:tc>
+          <w:tcPr/>
+          <w:p>
+            <w:pPr>
+              <w:pStyle w:val="Compact"/>
+              <w:jc w:val="left"/>
+            </w:pPr>
+            <w:r>
+              <w:t xml:space="preserve">Min. temp.</w:t>
+            </w:r>
+            <w:r>
+              <w:t xml:space="preserve"> </w:t>
+            </w:r>
+            <m:oMath>
+              <m:r>
+                <m:rPr>
+                  <m:sty m:val="p"/>
+                </m:rPr>
+                <m:t>×</m:t>
+              </m:r>
+            </m:oMath>
+            <w:r>
+              <w:t xml:space="preserve"> </w:t>
+            </w:r>
+            <w:r>
+              <w:t xml:space="preserve">sun exposure (smooth)</w:t>
+            </w:r>
+          </w:p>
+        </w:tc>
+        <w:tc>
+          <w:tcPr/>
+          <w:p>
+            <w:pPr>
+              <w:pStyle w:val="Compact"/>
+              <w:jc w:val="center"/>
+            </w:pPr>
+            <w:r>
+              <w:t xml:space="preserve">641.1</w:t>
+            </w:r>
+          </w:p>
+        </w:tc>
+        <w:tc>
+          <w:tcPr/>
+          <w:p>
+            <w:pPr>
+              <w:pStyle w:val="Compact"/>
+              <w:jc w:val="center"/>
+            </w:pPr>
+            <w:r>
+              <w:t xml:space="preserve">4.8</w:t>
+            </w:r>
+          </w:p>
+        </w:tc>
+        <w:tc>
+          <w:tcPr/>
+          <w:p>
+            <w:pPr>
+              <w:pStyle w:val="Compact"/>
+              <w:jc w:val="center"/>
+            </w:pPr>
+            <w:r>
+              <w:t xml:space="preserve">0.047</w:t>
+            </w:r>
+          </w:p>
+        </w:tc>
+        <w:tc>
+          <w:tcPr/>
+          <w:p>
+            <w:pPr>
+              <w:pStyle w:val="Compact"/>
+              <w:jc w:val="center"/>
+            </w:pPr>
+            <w:r>
+              <w:t xml:space="preserve">–</w:t>
+            </w:r>
+          </w:p>
+        </w:tc>
+      </w:tr>
+      <w:tr>
+        <w:tc>
+          <w:tcPr/>
+          <w:p>
+            <w:pPr>
+              <w:pStyle w:val="Compact"/>
+              <w:jc w:val="left"/>
+            </w:pPr>
+            <w:r>
+              <w:t xml:space="preserve">M51</w:t>
+            </w:r>
+          </w:p>
+        </w:tc>
+        <w:tc>
+          <w:tcPr/>
+          <w:p>
+            <w:pPr>
+              <w:pStyle w:val="Compact"/>
+              <w:jc w:val="left"/>
+            </w:pPr>
+            <w:r>
+              <w:t xml:space="preserve">Wind + sun + wind</w:t>
+            </w:r>
+            <m:oMath>
+              <m:r>
+                <m:rPr>
+                  <m:sty m:val="p"/>
+                </m:rPr>
+                <m:t>×</m:t>
+              </m:r>
+            </m:oMath>
+            <w:r>
+              <w:t xml:space="preserve">sun (smooth)</w:t>
+            </w:r>
+          </w:p>
+        </w:tc>
+        <w:tc>
+          <w:tcPr/>
+          <w:p>
+            <w:pPr>
+              <w:pStyle w:val="Compact"/>
+              <w:jc w:val="center"/>
+            </w:pPr>
+            <w:r>
+              <w:t xml:space="preserve">641.7</w:t>
+            </w:r>
+          </w:p>
+        </w:tc>
+        <w:tc>
+          <w:tcPr/>
+          <w:p>
+            <w:pPr>
+              <w:pStyle w:val="Compact"/>
+              <w:jc w:val="center"/>
+            </w:pPr>
+            <w:r>
+              <w:t xml:space="preserve">5.4</w:t>
+            </w:r>
+          </w:p>
+        </w:tc>
+        <w:tc>
+          <w:tcPr/>
+          <w:p>
+            <w:pPr>
+              <w:pStyle w:val="Compact"/>
+              <w:jc w:val="center"/>
+            </w:pPr>
+            <w:r>
+              <w:t xml:space="preserve">0.034</w:t>
+            </w:r>
+          </w:p>
+        </w:tc>
+        <w:tc>
+          <w:tcPr/>
+          <w:p>
+            <w:pPr>
+              <w:pStyle w:val="Compact"/>
+              <w:jc w:val="center"/>
+            </w:pPr>
+            <w:r>
+              <w:t xml:space="preserve">–</w:t>
+            </w:r>
+          </w:p>
+        </w:tc>
+      </w:tr>
+    </w:tbl>
     <w:bookmarkEnd w:id="78"/>
-    <w:bookmarkEnd w:id="79"/>
-    <w:bookmarkStart w:id="93" w:name="discussion"/>
-    <w:p>
-      <w:pPr>
-        <w:pStyle w:val="Heading2"/>
-      </w:pPr>
-      <w:r>
-        <w:t xml:space="preserve">Discussion</w:t>
-      </w:r>
-    </w:p>
-    <w:bookmarkStart w:id="80" w:name="X63e1245851a6a59872c1c21077764299a7ea682"/>
-    <w:p>
-      <w:pPr>
-        <w:pStyle w:val="Heading3"/>
-      </w:pPr>
-      <w:r>
-        <w:t xml:space="preserve">Wind Does Not Disrupt Overwintering Monarch Butterflies</w:t>
-      </w:r>
-    </w:p>
-    <w:p>
-      <w:pPr>
-        <w:pStyle w:val="FirstParagraph"/>
-      </w:pPr>
-      <w:r>
-        <w:t xml:space="preserve">Our study provides the first direct empirical test of the disruptive wind hypothesis and finds no support for wind as a primary factor influencing monarch butterfly clustering behavior. Despite the widespread adoption of the 2 m/s wind threshold in conservation practice, our data reveal no relationship between wind speed and butterfly departures across the full range of observed conditions (0–12 m/s). While our models explain only 5.7% of variance in butterfly movements, reflecting our focus on testing wind effects rather than comprehensively explaining movement patterns, they had sufficient statistical power to detect environmental signals. This finding challenges assumptions underlying over three decades of management guidance.</w:t>
-      </w:r>
-    </w:p>
     <w:p>
       <w:pPr>
         <w:pStyle w:val="BodyText"/>
       </w:pPr>
       <w:r>
-        <w:t xml:space="preserve">The absence of wind effects in our data is particularly striking given that observed mean maximum wind speeds (2.2 m/s, SD = 1.4) frequently exceeded the proposed threshold. If the disruptive wind hypothesis were valid, we should have observed a clear signal: substantial reductions in butterfly abundance, as predicted by the disruptive wind hypothesis. Instead, we observed no change, small changes, or even positive changes in butterfly abundance at wind speeds six times the proposed disruption threshold.</w:t>
-      </w:r>
-    </w:p>
-    <w:p>
-      <w:pPr>
-        <w:pStyle w:val="BodyText"/>
-      </w:pPr>
-      <w:r>
-        <w:t xml:space="preserve">Importantly, our power analysis demonstrated 87.5% power to detect moderate effect sizes (0.15 standard deviations) and 98.5% power for larger effects (0.20 standard deviations), while wind appeared in only one of the top five models (M24). In that model wind showed little evidence of an effect (p = 0.218) and resulted in substantially poorer model performance compared to the best model (ΔAIC = 6.2, capturing only 4% of model weight). This weak wind signal, combined with our high statistical power, allows us to rule out all but very small wind effects. Given that the disruptive wind hypothesis predicts conspicious reduction in abundance above threshold wind speeds, a substantial effect by any measure, our failure to detect such patterns provides strong evidence against the hypothesis rather than merely absence of evidence.</w:t>
-      </w:r>
-    </w:p>
-    <w:p>
-      <w:pPr>
-        <w:pStyle w:val="BodyText"/>
-      </w:pPr>
-      <w:r>
-        <w:t xml:space="preserve">The methodological validity of our approach is confirmed by the strong signals detected for other environmental variables. Had our counting method or analytical framework been flawed, we would not have captured the pronounced effects of direct sunlight (F = 19.36, p &lt; 0.001) or the complex diurnal patterns (F = 8.90, p &lt; 0.001) that emerged from the same dataset.</w:t>
-      </w:r>
-    </w:p>
-    <w:bookmarkEnd w:id="80"/>
-    <w:bookmarkStart w:id="84" w:name="alternative-drivers-of-monarch-movement"/>
-    <w:p>
-      <w:pPr>
-        <w:pStyle w:val="Heading3"/>
-      </w:pPr>
-      <w:r>
-        <w:t xml:space="preserve">Alternative Drivers of Monarch Movement</w:t>
-      </w:r>
-    </w:p>
-    <w:p>
-      <w:pPr>
-        <w:pStyle w:val="FirstParagraph"/>
-      </w:pPr>
-      <w:r>
-        <w:t xml:space="preserve">While our study was designed specifically to test the wind hypothesis, our results suggest that thermoregulation, light exposure, and diurnal rhythms play more important roles than wind in driving short-term movements at overwintering sites.</w:t>
-      </w:r>
-    </w:p>
-    <w:bookmarkStart w:id="81" w:name="X68d4caad7b9dff1382d16a19c618b08132be296"/>
-    <w:p>
-      <w:pPr>
-        <w:pStyle w:val="Heading4"/>
-      </w:pPr>
-      <w:r>
-        <w:t xml:space="preserve">Direct Sunlight as the Strongest Predictor</w:t>
-      </w:r>
-    </w:p>
-    <w:p>
-      <w:pPr>
-        <w:pStyle w:val="FirstParagraph"/>
-      </w:pPr>
-      <w:r>
-        <w:t xml:space="preserve">Direct sunlight exposure emerged as the strongest environmental predictor of reductions in cluster abundance in our study (F = 19.36, p &lt; 0.001). Butterflies exposed to direct sunlight at the beginning of an observation interval showed the largest decreases in abundance, suggesting that solar radiation rapidly increases butterfly body temperatures well above ambient conditions. This finding aligns with</w:t>
-      </w:r>
-      <w:r>
-        <w:t xml:space="preserve"> </w:t>
-      </w:r>
-      <w:r>
-        <w:t xml:space="preserve">Masters, Malcolm, and Brower (1988)</w:t>
-      </w:r>
-      <w:r>
-        <w:t xml:space="preserve">’s work showing that monarchs in direct sunlight can elevate their body temperature above ambient conditions within minutes. This rapid warming capability could readily explain why direct sunlight exposure is such a strong predictor of decreased abundance at clusters.</w:t>
-      </w:r>
-    </w:p>
-    <w:p>
-      <w:pPr>
-        <w:pStyle w:val="BodyText"/>
-      </w:pPr>
-      <w:r>
-        <w:t xml:space="preserve">The relationship between sunlight and departure represents a key component of the thermoregulatory equation. Monarchs have evolved to efficiently absorb solar radiation, an adaptation that enables flight at temperatures below what would otherwise be physiologically possible</w:t>
-      </w:r>
-      <w:r>
-        <w:t xml:space="preserve"> </w:t>
-      </w:r>
-      <w:r>
-        <w:t xml:space="preserve">(Masters, Malcolm, and Brower 1988)</w:t>
-      </w:r>
-      <w:r>
-        <w:t xml:space="preserve">. Yet this same efficiency becomes a liability when clustering. Butterflies cannot avoid absorbing heat when exposed to direct sun, risking overheating and accelerated depletion of their finite lipid reserves through elevated metabolism</w:t>
-      </w:r>
-      <w:r>
-        <w:t xml:space="preserve"> </w:t>
-      </w:r>
-      <w:r>
-        <w:t xml:space="preserve">(Masters, Malcolm, and Brower 1988)</w:t>
-      </w:r>
-      <w:r>
-        <w:t xml:space="preserve">. This forces them to abandon energetically favorable clustering positions even when ambient temperatures remain cool. This trade-off between the benefits of clustering and the thermal constraints imposed by solar exposure may fundamentally shape daily movement patterns at overwintering sites.</w:t>
-      </w:r>
-    </w:p>
-    <w:bookmarkEnd w:id="81"/>
-    <w:bookmarkStart w:id="82" w:name="Xd9199e8982adf52c1650d45fe5056e5bee40933"/>
-    <w:p>
-      <w:pPr>
-        <w:pStyle w:val="Heading4"/>
-      </w:pPr>
-      <w:r>
-        <w:t xml:space="preserve">Temperature Effects and Their Interpretation</w:t>
-      </w:r>
-    </w:p>
-    <w:p>
-      <w:pPr>
-        <w:pStyle w:val="FirstParagraph"/>
-      </w:pPr>
-      <w:r>
-        <w:t xml:space="preserve">Ambient temperature showed a subtle but significant relationship with monarch abundance changes (EDF = 3.93, F = 3.23, p = 0.028). The data suggest minimal change below 15°C (within the known flight threshold), a slight positive association around 20–21°C, and sharp declines above 25°C, consistent with thermoregulatory constraints. Given that available temperatures vary latitudinally across overwintering sites</w:t>
-      </w:r>
-      <w:r>
-        <w:t xml:space="preserve"> </w:t>
-      </w:r>
-      <w:r>
-        <w:t xml:space="preserve">(Saniee and Villablanca 2022)</w:t>
-      </w:r>
-      <w:r>
-        <w:t xml:space="preserve">, our results from Spring Canyon capture only a portion of the temperature continuum experienced across the entire overwintering range. The temperature effects we observed reflect responses within the specific thermal envelope available at our study latitude. Testing these patterns at sites spanning the full latitudinal gradient would reveal whether monarch responses to temperature are consistent or vary with local thermal regimes.</w:t>
-      </w:r>
-    </w:p>
-    <w:bookmarkEnd w:id="82"/>
-    <w:bookmarkStart w:id="83" w:name="diurnal-activity-patterns"/>
-    <w:p>
-      <w:pPr>
-        <w:pStyle w:val="Heading4"/>
-      </w:pPr>
-      <w:r>
-        <w:t xml:space="preserve">Diurnal Activity Patterns</w:t>
-      </w:r>
-    </w:p>
-    <w:p>
-      <w:pPr>
-        <w:pStyle w:val="FirstParagraph"/>
-      </w:pPr>
-      <w:r>
-        <w:t xml:space="preserve">Time since sunrise revealed distinct diurnal patterns (EDF = 4.90, F = 8.90, p &lt; 0.001), with butterflies departing clusters in the morning and reforming aggregations in the afternoon. This pattern persists even after controlling for temperature and sunlight, aligning with anecdotal observations from overwintering sites throughout California</w:t>
-      </w:r>
-      <w:r>
-        <w:t xml:space="preserve"> </w:t>
-      </w:r>
-      <w:r>
-        <w:t xml:space="preserve">(Tuskes and Brower 1978; Chaplin and Wells 1982; Frey and Leong 1993)</w:t>
-      </w:r>
-      <w:r>
-        <w:t xml:space="preserve">.</w:t>
-      </w:r>
-    </w:p>
-    <w:bookmarkEnd w:id="83"/>
-    <w:bookmarkEnd w:id="84"/>
-    <w:bookmarkStart w:id="85" w:name="study-limitations"/>
-    <w:p>
-      <w:pPr>
-        <w:pStyle w:val="Heading3"/>
-      </w:pPr>
-      <w:r>
-        <w:t xml:space="preserve">Study Limitations</w:t>
-      </w:r>
-    </w:p>
-    <w:p>
-      <w:pPr>
-        <w:pStyle w:val="FirstParagraph"/>
-      </w:pPr>
-      <w:r>
-        <w:t xml:space="preserve">Several limitations warrant consideration. Our data derive from a single season (2023–2024) with typical monarch abundance at two sites</w:t>
-      </w:r>
-      <w:r>
-        <w:t xml:space="preserve"> </w:t>
-      </w:r>
-      <w:r>
-        <w:t xml:space="preserve">(Xerces Society 2025a)</w:t>
-      </w:r>
-      <w:r>
-        <w:t xml:space="preserve">. The following season (2024–2025), virtually no clustering monarchs were observed at Vandenberg Space Force Base (23 individuals total) despite monitoring 10 sites. This coincided with the second-lowest overwintering population on record statewide</w:t>
-      </w:r>
-      <w:r>
-        <w:t xml:space="preserve"> </w:t>
-      </w:r>
-      <w:r>
-        <w:t xml:space="preserve">(Xerces Society 2025b)</w:t>
-      </w:r>
-      <w:r>
-        <w:t xml:space="preserve">, preventing temporal replication of our study. Additionally, our counting methodology introduced discretization artifacts that contributed to large confidence intervals for environmental predictors. While we detected strong signals like direct sunlight effects, more subtle relationships require careful interpretation.</w:t>
-      </w:r>
-    </w:p>
-    <w:p>
-      <w:pPr>
-        <w:pStyle w:val="BodyText"/>
-      </w:pPr>
-      <w:r>
-        <w:t xml:space="preserve">Furthermore, our study observed clusters where butterflies maintained direct substrate contact. In historically massive aggregations containing hundreds of thousands of individuals, many butterflies attach only to other butterflies, creating multi-layered formations</w:t>
-      </w:r>
-      <w:r>
-        <w:t xml:space="preserve"> </w:t>
-      </w:r>
-      <w:r>
-        <w:t xml:space="preserve">(L. P. Brower et al. 2008)</w:t>
-      </w:r>
-      <w:r>
-        <w:t xml:space="preserve">. If substrate attachment confers greater wind resistance than butterfly-to-butterfly attachment, the disruptive wind hypothesis might apply specifically to these larger aggregations. Future work should examine whether wind responses differ between substrate-attached and butterfly-attached individuals, particularly at sites supporting extreme densities.</w:t>
-      </w:r>
-    </w:p>
-    <w:bookmarkEnd w:id="85"/>
-    <w:bookmarkStart w:id="86" w:name="management-implications"/>
-    <w:p>
-      <w:pPr>
-        <w:pStyle w:val="Heading3"/>
-      </w:pPr>
-      <w:r>
-        <w:t xml:space="preserve">Management Implications</w:t>
-      </w:r>
-    </w:p>
-    <w:p>
-      <w:pPr>
-        <w:pStyle w:val="FirstParagraph"/>
-      </w:pPr>
-      <w:r>
-        <w:t xml:space="preserve">Our findings suggest that management strategies prioritizing wind protection warrant reconsideration. The absence of wind effects despite frequent threshold exceedances indicates that usable habitat within existing groves may be larger than currently recognized. Areas previously dismissed due to perceived wind exposure may provide suitable conditions because they offer appropriate light and thermal regimes.</w:t>
-      </w:r>
-    </w:p>
-    <w:p>
-      <w:pPr>
-        <w:pStyle w:val="BodyText"/>
-      </w:pPr>
-      <w:r>
-        <w:t xml:space="preserve">While past management efforts aimed at wind protection may have been based on incomplete understanding, they likely produced beneficial outcomes by increasing tree density. The fundamental recommendation to plant and maintain trees remains sound. Management should prioritize maintaining existing mature trees while establishing future roosting habitat at densities that support healthy, long-lived growth. In addition, as suggested by</w:t>
-      </w:r>
-      <w:r>
-        <w:t xml:space="preserve"> </w:t>
-      </w:r>
-      <w:r>
-        <w:t xml:space="preserve">Saniee and Villablanca (2022)</w:t>
-      </w:r>
-      <w:r>
-        <w:t xml:space="preserve">, it may become relevant to explore ways in which to manage for thermal attributes, specifically sunlight.</w:t>
-      </w:r>
-    </w:p>
-    <w:bookmarkEnd w:id="86"/>
-    <w:bookmarkStart w:id="91" w:name="future-research-directions"/>
-    <w:p>
-      <w:pPr>
-        <w:pStyle w:val="Heading3"/>
-      </w:pPr>
-      <w:r>
-        <w:t xml:space="preserve">Future Research Directions</w:t>
-      </w:r>
-    </w:p>
-    <w:p>
-      <w:pPr>
-        <w:pStyle w:val="FirstParagraph"/>
-      </w:pPr>
-      <w:r>
-        <w:t xml:space="preserve">Our findings open several important avenues for future research. First, explicit testing of light patterns as predictors of clustering locations could establish whether canopy structure guides habitat selection. The strong effect of direct sunlight (F = 19.36, p &lt; 0.001) combined with the predictability of canopy-created light patterns suggests this may be a primary factor in roost site selection. Monarchs possess well-developed visual systems that enable sophisticated navigation during migration, including specialized neurons tuned to track celestial cues and the ability to detect polarized light patterns</w:t>
-      </w:r>
-      <w:r>
-        <w:t xml:space="preserve"> </w:t>
-      </w:r>
-      <w:r>
-        <w:t xml:space="preserve">(Nguyen et al. 2021; Mouritsen and Frost 2002)</w:t>
-      </w:r>
-      <w:r>
-        <w:t xml:space="preserve">. This visual acuity, demonstrated in their use of sun compass orientation during long-distance migration, suggests they are fully capable of detecting and responding to the consistent light patterns created by canopy structure. Previous research also suggests light conditions may play an important role in habitat selection.</w:t>
-      </w:r>
-      <w:r>
-        <w:t xml:space="preserve"> </w:t>
-      </w:r>
-      <w:r>
-        <w:t xml:space="preserve">(Stuart B. Weiss et al. 1991)</w:t>
-      </w:r>
-      <w:r>
-        <w:t xml:space="preserve"> </w:t>
-      </w:r>
-      <w:r>
-        <w:t xml:space="preserve">examined canopy structure across monarch aggregation sites with different occupancy histories in Santa Barbara County, California. Sites were classified as</w:t>
-      </w:r>
-      <w:r>
-        <w:t xml:space="preserve"> </w:t>
-      </w:r>
-      <w:r>
-        <w:t xml:space="preserve">“permanent sites”</w:t>
-      </w:r>
-      <w:r>
-        <w:t xml:space="preserve"> </w:t>
-      </w:r>
-      <w:r>
-        <w:t xml:space="preserve">that support aggregations throughout the overwintering season (October through March),</w:t>
-      </w:r>
-      <w:r>
-        <w:t xml:space="preserve"> </w:t>
-      </w:r>
-      <w:r>
-        <w:t xml:space="preserve">“transient sites”</w:t>
-      </w:r>
-      <w:r>
-        <w:t xml:space="preserve"> </w:t>
-      </w:r>
-      <w:r>
-        <w:t xml:space="preserve">that support aggregations for only part of the season, or</w:t>
-      </w:r>
-      <w:r>
-        <w:t xml:space="preserve"> </w:t>
-      </w:r>
-      <w:r>
-        <w:t xml:space="preserve">“former sites”</w:t>
-      </w:r>
-      <w:r>
-        <w:t xml:space="preserve"> </w:t>
-      </w:r>
-      <w:r>
-        <w:t xml:space="preserve">that once supported aggregations but no longer do so. Using hemispherical photography to measure the Indirect Site Factor (ISF), which quantifies percent canopy openness, Weiss found that permanent overwintering sites clustered within a narrow range of canopy openness (approximately 20%) with relatively low variance, while transient and former sites showed progressively greater variability (Figure </w:t>
-      </w:r>
-      <w:hyperlink w:anchor="fig:weiss_canopy">
+        <w:t xml:space="preserve">The 24-hour analysis revealed qualitatively similar interaction patterns to the sunset-specific model, though with attenuated effect magnitudes reflecting the longer temporal window (Figure </w:t>
+      </w:r>
+      <w:hyperlink w:anchor="fig:interaction_wind_sun_24hr">
         <w:r>
           <w:rPr>
             <w:rStyle w:val="Hyperlink"/>
@@ -6033,10 +6311,10 @@
         </w:r>
       </w:hyperlink>
       <w:r>
-        <w:t xml:space="preserve">). This pattern of consistent light conditions at successful sites provides additional context for understanding how canopy structure might influence clustering behavior.</w:t>
-      </w:r>
-    </w:p>
-    <w:bookmarkStart w:id="90" w:name="fig:weiss_canopy"/>
+        <w:t xml:space="preserve">). Under low wind conditions (approximately 2 m/s) with minimal butterflies in direct sun, clusters increased over the subsequent 24 hours. This effect reversed sharply as butterfly counts increased under low winds, resulting in rapid cluster size decreases. When no butterflies occupied direct sun positions, cluster sizes remained relatively stable across wind speed values. Intermediate values for both wind speed and sun exposure produced cluster size increases. The convergent model selection and consistent interaction patterns across temporal scales strengthen confidence in the identified environmental relationships, while interpretation requires similar caution near data boundaries and regions with sparse observations.</w:t>
+      </w:r>
+    </w:p>
+    <w:bookmarkStart w:id="82" w:name="fig:interaction_wind_sun_24hr"/>
     <w:p>
       <w:pPr>
         <w:pStyle w:val="CaptionedFigure"/>
@@ -6044,20 +6322,428 @@
       <w:r>
         <w:drawing>
           <wp:inline>
-            <wp:extent cx="4267200" cy="2517273"/>
+            <wp:extent cx="4267200" cy="3657600"/>
             <wp:effectExtent b="0" l="0" r="0" t="0"/>
-            <wp:docPr descr="" title="" id="88" name="Picture"/>
+            <wp:docPr descr="" title="" id="80" name="Picture"/>
             <a:graphic>
               <a:graphicData uri="http://schemas.openxmlformats.org/drawingml/2006/picture">
                 <pic:pic>
                   <pic:nvPicPr>
-                    <pic:cNvPr descr="figures/discussion/weiss_adapted_boxplot.png" id="89" name="Picture"/>
+                    <pic:cNvPr descr="supplemental/results/24hr/figures/interaction_wind_x_sun_binned.png" id="81" name="Picture"/>
                     <pic:cNvPicPr>
                       <a:picLocks noChangeArrowheads="1" noChangeAspect="1"/>
                     </pic:cNvPicPr>
                   </pic:nvPicPr>
                   <pic:blipFill>
-                    <a:blip r:embed="rId87"/>
+                    <a:blip r:embed="rId79"/>
+                    <a:stretch>
+                      <a:fillRect/>
+                    </a:stretch>
+                  </pic:blipFill>
+                  <pic:spPr bwMode="auto">
+                    <a:xfrm>
+                      <a:off x="0" y="0"/>
+                      <a:ext cx="4267200" cy="3657600"/>
+                    </a:xfrm>
+                    <a:prstGeom prst="rect">
+                      <a:avLst/>
+                    </a:prstGeom>
+                    <a:noFill/>
+                    <a:ln w="9525">
+                      <a:noFill/>
+                      <a:headEnd/>
+                      <a:tailEnd/>
+                    </a:ln>
+                  </pic:spPr>
+                </pic:pic>
+              </a:graphicData>
+            </a:graphic>
+          </wp:inline>
+        </w:drawing>
+      </w:r>
+    </w:p>
+    <w:p>
+      <w:pPr>
+        <w:pStyle w:val="ImageCaption"/>
+      </w:pPr>
+      <w:r>
+        <w:t xml:space="preserve">Tensor smooth interaction between maximum wind gust (m/s) and cumulative butterflies in direct sun on 24-hour cluster size changes. Color gradient indicates partial effect magnitude on square-root transformed scale (red = positive, blue = negative). Black points show observed data distribution. Gray regions indicate areas beyond reliable interpolation range. The interaction pattern mirrors that observed in the sunset-specific analysis, supporting the robustness of identified environmental relationships.</w:t>
+      </w:r>
+    </w:p>
+    <w:bookmarkEnd w:id="82"/>
+    <w:bookmarkEnd w:id="83"/>
+    <w:bookmarkEnd w:id="84"/>
+    <w:bookmarkStart w:id="98" w:name="discussion"/>
+    <w:p>
+      <w:pPr>
+        <w:pStyle w:val="Heading2"/>
+      </w:pPr>
+      <w:r>
+        <w:t xml:space="preserve">Discussion</w:t>
+      </w:r>
+    </w:p>
+    <w:bookmarkStart w:id="85" w:name="X63e1245851a6a59872c1c21077764299a7ea682"/>
+    <w:p>
+      <w:pPr>
+        <w:pStyle w:val="Heading3"/>
+      </w:pPr>
+      <w:r>
+        <w:t xml:space="preserve">Wind Does Not Disrupt Overwintering Monarch Butterflies</w:t>
+      </w:r>
+    </w:p>
+    <w:p>
+      <w:pPr>
+        <w:pStyle w:val="FirstParagraph"/>
+      </w:pPr>
+      <w:r>
+        <w:t xml:space="preserve">Our study provides the first direct empirical test of the disruptive wind hypothesis and finds no support for wind as a primary factor influencing monarch butterfly clustering behavior. Despite the widespread adoption of the 2 m/s wind threshold in conservation practice, our data reveal no relationship between wind speed and butterfly departures across the full range of observed conditions (0–12 m/s). While our models explain only 5.7% of variance in butterfly movements, reflecting our focus on testing wind effects rather than comprehensively explaining movement patterns, they had sufficient statistical power to detect environmental signals. This finding challenges assumptions underlying over three decades of management guidance.</w:t>
+      </w:r>
+    </w:p>
+    <w:p>
+      <w:pPr>
+        <w:pStyle w:val="BodyText"/>
+      </w:pPr>
+      <w:r>
+        <w:t xml:space="preserve">The absence of wind effects in our data is particularly striking given that observed mean maximum wind speeds (2.2 m/s, SD = 1.4) frequently exceeded the proposed threshold. If the disruptive wind hypothesis were valid, we should have observed a clear signal: substantial reductions in butterfly abundance, as predicted by the disruptive wind hypothesis. Instead, we observed no change, small changes, or even positive changes in butterfly abundance at wind speeds six times the proposed disruption threshold.</w:t>
+      </w:r>
+    </w:p>
+    <w:p>
+      <w:pPr>
+        <w:pStyle w:val="BodyText"/>
+      </w:pPr>
+      <w:r>
+        <w:t xml:space="preserve">Importantly, our power analysis demonstrated 87.5% power to detect moderate effect sizes (0.15 standard deviations) and 98.5% power for larger effects (0.20 standard deviations), while wind appeared in only one of the top five models (M24). In that model wind showed little evidence of an effect (p = 0.218) and resulted in substantially poorer model performance compared to the best model (ΔAIC = 6.2, capturing only 4% of model weight). This weak wind signal, combined with our high statistical power, allows us to rule out all but very small wind effects. Given that the disruptive wind hypothesis predicts conspicious reduction in abundance above threshold wind speeds, a substantial effect by any measure, our failure to detect such patterns provides strong evidence against the hypothesis rather than merely absence of evidence.</w:t>
+      </w:r>
+    </w:p>
+    <w:p>
+      <w:pPr>
+        <w:pStyle w:val="BodyText"/>
+      </w:pPr>
+      <w:r>
+        <w:t xml:space="preserve">The methodological validity of our approach is confirmed by the strong signals detected for other environmental variables. Had our counting method or analytical framework been flawed, we would not have captured the pronounced effects of direct sunlight (F = 19.36, p &lt; 0.001) or the complex diurnal patterns (F = 8.90, p &lt; 0.001) that emerged from the same dataset.</w:t>
+      </w:r>
+    </w:p>
+    <w:bookmarkEnd w:id="85"/>
+    <w:bookmarkStart w:id="89" w:name="alternative-drivers-of-monarch-movement"/>
+    <w:p>
+      <w:pPr>
+        <w:pStyle w:val="Heading3"/>
+      </w:pPr>
+      <w:r>
+        <w:t xml:space="preserve">Alternative Drivers of Monarch Movement</w:t>
+      </w:r>
+    </w:p>
+    <w:p>
+      <w:pPr>
+        <w:pStyle w:val="FirstParagraph"/>
+      </w:pPr>
+      <w:r>
+        <w:t xml:space="preserve">While our study was designed specifically to test the wind hypothesis, our results suggest that thermoregulation, light exposure, and diurnal rhythms play more important roles than wind in driving short-term movements at overwintering sites.</w:t>
+      </w:r>
+    </w:p>
+    <w:bookmarkStart w:id="86" w:name="X68d4caad7b9dff1382d16a19c618b08132be296"/>
+    <w:p>
+      <w:pPr>
+        <w:pStyle w:val="Heading4"/>
+      </w:pPr>
+      <w:r>
+        <w:t xml:space="preserve">Direct Sunlight as the Strongest Predictor</w:t>
+      </w:r>
+    </w:p>
+    <w:p>
+      <w:pPr>
+        <w:pStyle w:val="FirstParagraph"/>
+      </w:pPr>
+      <w:r>
+        <w:t xml:space="preserve">Direct sunlight exposure emerged as the strongest environmental predictor of reductions in cluster abundance in our study (F = 19.36, p &lt; 0.001). Butterflies exposed to direct sunlight at the beginning of an observation interval showed the largest decreases in abundance, suggesting that solar radiation rapidly increases butterfly body temperatures well above ambient conditions. This finding aligns with</w:t>
+      </w:r>
+      <w:r>
+        <w:t xml:space="preserve"> </w:t>
+      </w:r>
+      <w:r>
+        <w:t xml:space="preserve">Masters, Malcolm, and Brower (1988)</w:t>
+      </w:r>
+      <w:r>
+        <w:t xml:space="preserve">’s work showing that monarchs in direct sunlight can elevate their body temperature above ambient conditions within minutes. This rapid warming capability could readily explain why direct sunlight exposure is such a strong predictor of decreased abundance at clusters.</w:t>
+      </w:r>
+    </w:p>
+    <w:p>
+      <w:pPr>
+        <w:pStyle w:val="BodyText"/>
+      </w:pPr>
+      <w:r>
+        <w:t xml:space="preserve">The relationship between sunlight and departure represents a key component of the thermoregulatory equation. Monarchs have evolved to efficiently absorb solar radiation, an adaptation that enables flight at temperatures below what would otherwise be physiologically possible</w:t>
+      </w:r>
+      <w:r>
+        <w:t xml:space="preserve"> </w:t>
+      </w:r>
+      <w:r>
+        <w:t xml:space="preserve">(Masters, Malcolm, and Brower 1988)</w:t>
+      </w:r>
+      <w:r>
+        <w:t xml:space="preserve">. Yet this same efficiency becomes a liability when clustering. Butterflies cannot avoid absorbing heat when exposed to direct sun, risking overheating and accelerated depletion of their finite lipid reserves through elevated metabolism</w:t>
+      </w:r>
+      <w:r>
+        <w:t xml:space="preserve"> </w:t>
+      </w:r>
+      <w:r>
+        <w:t xml:space="preserve">(Masters, Malcolm, and Brower 1988)</w:t>
+      </w:r>
+      <w:r>
+        <w:t xml:space="preserve">. This forces them to abandon energetically favorable clustering positions even when ambient temperatures remain cool. This trade-off between the benefits of clustering and the thermal constraints imposed by solar exposure may fundamentally shape daily movement patterns at overwintering sites.</w:t>
+      </w:r>
+    </w:p>
+    <w:bookmarkEnd w:id="86"/>
+    <w:bookmarkStart w:id="87" w:name="Xd9199e8982adf52c1650d45fe5056e5bee40933"/>
+    <w:p>
+      <w:pPr>
+        <w:pStyle w:val="Heading4"/>
+      </w:pPr>
+      <w:r>
+        <w:t xml:space="preserve">Temperature Effects and Their Interpretation</w:t>
+      </w:r>
+    </w:p>
+    <w:p>
+      <w:pPr>
+        <w:pStyle w:val="FirstParagraph"/>
+      </w:pPr>
+      <w:r>
+        <w:t xml:space="preserve">Ambient temperature showed a subtle but significant relationship with monarch abundance changes (EDF = 3.93, F = 3.23, p = 0.028). The data suggest minimal change below 15°C (within the known flight threshold), a slight positive association around 20–21°C, and sharp declines above 25°C, consistent with thermoregulatory constraints. Given that available temperatures vary latitudinally across overwintering sites</w:t>
+      </w:r>
+      <w:r>
+        <w:t xml:space="preserve"> </w:t>
+      </w:r>
+      <w:r>
+        <w:t xml:space="preserve">(Saniee and Villablanca 2022)</w:t>
+      </w:r>
+      <w:r>
+        <w:t xml:space="preserve">, our results from Spring Canyon capture only a portion of the temperature continuum experienced across the entire overwintering range. The temperature effects we observed reflect responses within the specific thermal envelope available at our study latitude. Testing these patterns at sites spanning the full latitudinal gradient would reveal whether monarch responses to temperature are consistent or vary with local thermal regimes.</w:t>
+      </w:r>
+    </w:p>
+    <w:bookmarkEnd w:id="87"/>
+    <w:bookmarkStart w:id="88" w:name="diurnal-activity-patterns"/>
+    <w:p>
+      <w:pPr>
+        <w:pStyle w:val="Heading4"/>
+      </w:pPr>
+      <w:r>
+        <w:t xml:space="preserve">Diurnal Activity Patterns</w:t>
+      </w:r>
+    </w:p>
+    <w:p>
+      <w:pPr>
+        <w:pStyle w:val="FirstParagraph"/>
+      </w:pPr>
+      <w:r>
+        <w:t xml:space="preserve">Time since sunrise revealed distinct diurnal patterns (EDF = 4.90, F = 8.90, p &lt; 0.001), with butterflies departing clusters in the morning and reforming aggregations in the afternoon. This pattern persists even after controlling for temperature and sunlight, aligning with anecdotal observations from overwintering sites throughout California</w:t>
+      </w:r>
+      <w:r>
+        <w:t xml:space="preserve"> </w:t>
+      </w:r>
+      <w:r>
+        <w:t xml:space="preserve">(Tuskes and Brower 1978; Chaplin and Wells 1982; Frey and Leong 1993)</w:t>
+      </w:r>
+      <w:r>
+        <w:t xml:space="preserve">.</w:t>
+      </w:r>
+    </w:p>
+    <w:bookmarkEnd w:id="88"/>
+    <w:bookmarkEnd w:id="89"/>
+    <w:bookmarkStart w:id="90" w:name="study-limitations"/>
+    <w:p>
+      <w:pPr>
+        <w:pStyle w:val="Heading3"/>
+      </w:pPr>
+      <w:r>
+        <w:t xml:space="preserve">Study Limitations</w:t>
+      </w:r>
+    </w:p>
+    <w:p>
+      <w:pPr>
+        <w:pStyle w:val="FirstParagraph"/>
+      </w:pPr>
+      <w:r>
+        <w:t xml:space="preserve">Several limitations warrant consideration. Our data derive from a single season (2023–2024) with typical monarch abundance at two sites</w:t>
+      </w:r>
+      <w:r>
+        <w:t xml:space="preserve"> </w:t>
+      </w:r>
+      <w:r>
+        <w:t xml:space="preserve">(Xerces Society 2025a)</w:t>
+      </w:r>
+      <w:r>
+        <w:t xml:space="preserve">. The following season (2024–2025), virtually no clustering monarchs were observed at Vandenberg Space Force Base (23 individuals total) despite monitoring 10 sites. This coincided with the second-lowest overwintering population on record statewide</w:t>
+      </w:r>
+      <w:r>
+        <w:t xml:space="preserve"> </w:t>
+      </w:r>
+      <w:r>
+        <w:t xml:space="preserve">(Xerces Society 2025b)</w:t>
+      </w:r>
+      <w:r>
+        <w:t xml:space="preserve">, preventing temporal replication of our study. Additionally, our counting methodology introduced discretization artifacts that contributed to large confidence intervals for environmental predictors. While we detected strong signals like direct sunlight effects, more subtle relationships require careful interpretation.</w:t>
+      </w:r>
+    </w:p>
+    <w:p>
+      <w:pPr>
+        <w:pStyle w:val="BodyText"/>
+      </w:pPr>
+      <w:r>
+        <w:t xml:space="preserve">Furthermore, our study observed clusters where butterflies maintained direct substrate contact. In historically massive aggregations containing hundreds of thousands of individuals, many butterflies attach only to other butterflies, creating multi-layered formations</w:t>
+      </w:r>
+      <w:r>
+        <w:t xml:space="preserve"> </w:t>
+      </w:r>
+      <w:r>
+        <w:t xml:space="preserve">(L. P. Brower et al. 2008)</w:t>
+      </w:r>
+      <w:r>
+        <w:t xml:space="preserve">. If substrate attachment confers greater wind resistance than butterfly-to-butterfly attachment, the disruptive wind hypothesis might apply specifically to these larger aggregations. Future work should examine whether wind responses differ between substrate-attached and butterfly-attached individuals, particularly at sites supporting extreme densities.</w:t>
+      </w:r>
+    </w:p>
+    <w:bookmarkEnd w:id="90"/>
+    <w:bookmarkStart w:id="91" w:name="management-implications"/>
+    <w:p>
+      <w:pPr>
+        <w:pStyle w:val="Heading3"/>
+      </w:pPr>
+      <w:r>
+        <w:t xml:space="preserve">Management Implications</w:t>
+      </w:r>
+    </w:p>
+    <w:p>
+      <w:pPr>
+        <w:pStyle w:val="FirstParagraph"/>
+      </w:pPr>
+      <w:r>
+        <w:t xml:space="preserve">Our findings suggest that management strategies prioritizing wind protection warrant reconsideration. The absence of wind effects despite frequent threshold exceedances indicates that usable habitat within existing groves may be larger than currently recognized. Areas previously dismissed due to perceived wind exposure may provide suitable conditions because they offer appropriate light and thermal regimes.</w:t>
+      </w:r>
+    </w:p>
+    <w:p>
+      <w:pPr>
+        <w:pStyle w:val="BodyText"/>
+      </w:pPr>
+      <w:r>
+        <w:t xml:space="preserve">While past management efforts aimed at wind protection may have been based on incomplete understanding, they likely produced beneficial outcomes by increasing tree density. The fundamental recommendation to plant and maintain trees remains sound. Management should prioritize maintaining existing mature trees while establishing future roosting habitat at densities that support healthy, long-lived growth. In addition, as suggested by</w:t>
+      </w:r>
+      <w:r>
+        <w:t xml:space="preserve"> </w:t>
+      </w:r>
+      <w:r>
+        <w:t xml:space="preserve">Saniee and Villablanca (2022)</w:t>
+      </w:r>
+      <w:r>
+        <w:t xml:space="preserve">, it may become relevant to explore ways in which to manage for thermal attributes, specifically sunlight.</w:t>
+      </w:r>
+    </w:p>
+    <w:bookmarkEnd w:id="91"/>
+    <w:bookmarkStart w:id="96" w:name="future-research-directions"/>
+    <w:p>
+      <w:pPr>
+        <w:pStyle w:val="Heading3"/>
+      </w:pPr>
+      <w:r>
+        <w:t xml:space="preserve">Future Research Directions</w:t>
+      </w:r>
+    </w:p>
+    <w:p>
+      <w:pPr>
+        <w:pStyle w:val="FirstParagraph"/>
+      </w:pPr>
+      <w:r>
+        <w:t xml:space="preserve">Our findings open several important avenues for future research. First, explicit testing of light patterns as predictors of clustering locations could establish whether canopy structure guides habitat selection. The strong effect of direct sunlight (F = 19.36, p &lt; 0.001) combined with the predictability of canopy-created light patterns suggests this may be a primary factor in roost site selection. Monarchs possess well-developed visual systems that enable sophisticated navigation during migration, including specialized neurons tuned to track celestial cues and the ability to detect polarized light patterns</w:t>
+      </w:r>
+      <w:r>
+        <w:t xml:space="preserve"> </w:t>
+      </w:r>
+      <w:r>
+        <w:t xml:space="preserve">(Nguyen et al. 2021; Mouritsen and Frost 2002)</w:t>
+      </w:r>
+      <w:r>
+        <w:t xml:space="preserve">. This visual acuity, demonstrated in their use of sun compass orientation during long-distance migration, suggests they are fully capable of detecting and responding to the consistent light patterns created by canopy structure. Previous research also suggests light conditions may play an important role in habitat selection.</w:t>
+      </w:r>
+      <w:r>
+        <w:t xml:space="preserve"> </w:t>
+      </w:r>
+      <w:r>
+        <w:t xml:space="preserve">(Stuart B. Weiss et al. 1991)</w:t>
+      </w:r>
+      <w:r>
+        <w:t xml:space="preserve"> </w:t>
+      </w:r>
+      <w:r>
+        <w:t xml:space="preserve">examined canopy structure across monarch aggregation sites with different occupancy histories in Santa Barbara County, California. Sites were classified as</w:t>
+      </w:r>
+      <w:r>
+        <w:t xml:space="preserve"> </w:t>
+      </w:r>
+      <w:r>
+        <w:t xml:space="preserve">“permanent sites”</w:t>
+      </w:r>
+      <w:r>
+        <w:t xml:space="preserve"> </w:t>
+      </w:r>
+      <w:r>
+        <w:t xml:space="preserve">that support aggregations throughout the overwintering season (October through March),</w:t>
+      </w:r>
+      <w:r>
+        <w:t xml:space="preserve"> </w:t>
+      </w:r>
+      <w:r>
+        <w:t xml:space="preserve">“transient sites”</w:t>
+      </w:r>
+      <w:r>
+        <w:t xml:space="preserve"> </w:t>
+      </w:r>
+      <w:r>
+        <w:t xml:space="preserve">that support aggregations for only part of the season, or</w:t>
+      </w:r>
+      <w:r>
+        <w:t xml:space="preserve"> </w:t>
+      </w:r>
+      <w:r>
+        <w:t xml:space="preserve">“former sites”</w:t>
+      </w:r>
+      <w:r>
+        <w:t xml:space="preserve"> </w:t>
+      </w:r>
+      <w:r>
+        <w:t xml:space="preserve">that once supported aggregations but no longer do so. Using hemispherical photography to measure the Indirect Site Factor (ISF), which quantifies percent canopy openness, Weiss found that permanent overwintering sites clustered within a narrow range of canopy openness (approximately 20%) with relatively low variance, while transient and former sites showed progressively greater variability (Figure </w:t>
+      </w:r>
+      <w:hyperlink w:anchor="fig:weiss_canopy">
+        <w:r>
+          <w:rPr>
+            <w:rStyle w:val="Hyperlink"/>
+          </w:rPr>
+          <w:t xml:space="preserve">1.11</w:t>
+        </w:r>
+      </w:hyperlink>
+      <w:r>
+        <w:t xml:space="preserve">). This pattern of consistent light conditions at successful sites provides additional context for understanding how canopy structure might influence clustering behavior.</w:t>
+      </w:r>
+    </w:p>
+    <w:bookmarkStart w:id="95" w:name="fig:weiss_canopy"/>
+    <w:p>
+      <w:pPr>
+        <w:pStyle w:val="CaptionedFigure"/>
+      </w:pPr>
+      <w:r>
+        <w:drawing>
+          <wp:inline>
+            <wp:extent cx="4267200" cy="2517273"/>
+            <wp:effectExtent b="0" l="0" r="0" t="0"/>
+            <wp:docPr descr="" title="" id="93" name="Picture"/>
+            <a:graphic>
+              <a:graphicData uri="http://schemas.openxmlformats.org/drawingml/2006/picture">
+                <pic:pic>
+                  <pic:nvPicPr>
+                    <pic:cNvPr descr="figures/discussion/weiss_adapted_boxplot.png" id="94" name="Picture"/>
+                    <pic:cNvPicPr>
+                      <a:picLocks noChangeArrowheads="1" noChangeAspect="1"/>
+                    </pic:cNvPicPr>
+                  </pic:nvPicPr>
+                  <pic:blipFill>
+                    <a:blip r:embed="rId92"/>
                     <a:stretch>
                       <a:fillRect/>
                     </a:stretch>
@@ -6092,7 +6778,7 @@
         <w:t xml:space="preserve">Percent canopy openness (Indirect Site Factor) by occupancy status, adapted from Weiss et al. (1991). Permanent overwintering sites exhibit both a specific range of canopy openness ( 20%) and lower variance compared to transient and unoccupied/former sites.</w:t>
       </w:r>
     </w:p>
-    <w:bookmarkEnd w:id="90"/>
+    <w:bookmarkEnd w:id="95"/>
     <w:p>
       <w:pPr>
         <w:pStyle w:val="BodyText"/>
@@ -6118,8 +6804,8 @@
         <w:t xml:space="preserve">Research should also examine whether our findings extend across the broader overwintering range. Testing these patterns at sites with different tree species, latitudes, and in particular population densities would strengthen conclusions about the generality of wind effects, or their absence.</w:t>
       </w:r>
     </w:p>
-    <w:bookmarkEnd w:id="91"/>
-    <w:bookmarkStart w:id="92" w:name="conclusions"/>
+    <w:bookmarkEnd w:id="96"/>
+    <w:bookmarkStart w:id="97" w:name="conclusions"/>
     <w:p>
       <w:pPr>
         <w:pStyle w:val="Heading3"/>
@@ -6136,9 +6822,9 @@
         <w:t xml:space="preserve">Wind did not disrupt monarch clusters even at speeds far exceeding presumptive thresholds. Instead, butterflies responded primarily to thermal conditions, including light exposure and ambient temperature, and to diurnal rhythms. These findings challenge current assumptions about overwintering habitat requirements and suggest that management priorities should be reevaluated. While our study represents one season at two sites, the absence of wind effects despite adequate statistical power raises important questions regarding decades of conservation guidelines. As monarch populations face continued threats, evidence-based management becomes increasingly critical for conserving the overwintering sites essential for this iconic species.</w:t>
       </w:r>
     </w:p>
-    <w:bookmarkEnd w:id="92"/>
-    <w:bookmarkEnd w:id="93"/>
-    <w:bookmarkStart w:id="209" w:name="references"/>
+    <w:bookmarkEnd w:id="97"/>
+    <w:bookmarkEnd w:id="98"/>
+    <w:bookmarkStart w:id="214" w:name="references"/>
     <w:p>
       <w:pPr>
         <w:pStyle w:val="Heading2"/>
@@ -6147,8 +6833,8 @@
         <w:t xml:space="preserve">References</w:t>
       </w:r>
     </w:p>
-    <w:bookmarkStart w:id="208" w:name="refs"/>
-    <w:bookmarkStart w:id="95" w:name="Xffa57fe2d4179832de4aae7f55825d81419881f"/>
+    <w:bookmarkStart w:id="213" w:name="refs"/>
+    <w:bookmarkStart w:id="100" w:name="Xffa57fe2d4179832de4aae7f55825d81419881f"/>
     <w:p>
       <w:pPr>
         <w:pStyle w:val="Bibliography"/>
@@ -6247,7 +6933,7 @@
       <w:r>
         <w:t xml:space="preserve"> </w:t>
       </w:r>
-      <w:hyperlink r:id="rId94">
+      <w:hyperlink r:id="rId99">
         <w:r>
           <w:rPr>
             <w:rStyle w:val="Hyperlink"/>
@@ -6259,8 +6945,8 @@
         <w:t xml:space="preserve">.</w:t>
       </w:r>
     </w:p>
-    <w:bookmarkEnd w:id="95"/>
-    <w:bookmarkStart w:id="96" w:name="X63568f551c17312e6e30ca2d78871f819f2e018"/>
+    <w:bookmarkEnd w:id="100"/>
+    <w:bookmarkStart w:id="101" w:name="X63568f551c17312e6e30ca2d78871f819f2e018"/>
     <w:p>
       <w:pPr>
         <w:pStyle w:val="Bibliography"/>
@@ -6308,8 +6994,8 @@
         <w:t xml:space="preserve">Goleta, CA: City of Goleta - Public Works Department.</w:t>
       </w:r>
     </w:p>
-    <w:bookmarkEnd w:id="96"/>
-    <w:bookmarkStart w:id="98" w:name="Xf48f463a7940173e81863489e6f683e9c9260eb"/>
+    <w:bookmarkEnd w:id="101"/>
+    <w:bookmarkStart w:id="103" w:name="Xf48f463a7940173e81863489e6f683e9c9260eb"/>
     <w:p>
       <w:pPr>
         <w:pStyle w:val="Bibliography"/>
@@ -6369,7 +7055,7 @@
       <w:r>
         <w:t xml:space="preserve"> </w:t>
       </w:r>
-      <w:hyperlink r:id="rId97">
+      <w:hyperlink r:id="rId102">
         <w:r>
           <w:rPr>
             <w:rStyle w:val="Hyperlink"/>
@@ -6381,8 +7067,8 @@
         <w:t xml:space="preserve">.</w:t>
       </w:r>
     </w:p>
-    <w:bookmarkEnd w:id="98"/>
-    <w:bookmarkStart w:id="100" w:name="ref-baudierExtremeInsolationClimatic2018"/>
+    <w:bookmarkEnd w:id="103"/>
+    <w:bookmarkStart w:id="105" w:name="ref-baudierExtremeInsolationClimatic2018"/>
     <w:p>
       <w:pPr>
         <w:pStyle w:val="Bibliography"/>
@@ -6469,7 +7155,7 @@
       <w:r>
         <w:t xml:space="preserve"> </w:t>
       </w:r>
-      <w:hyperlink r:id="rId99">
+      <w:hyperlink r:id="rId104">
         <w:r>
           <w:rPr>
             <w:rStyle w:val="Hyperlink"/>
@@ -6481,8 +7167,8 @@
         <w:t xml:space="preserve">.</w:t>
       </w:r>
     </w:p>
-    <w:bookmarkEnd w:id="100"/>
-    <w:bookmarkStart w:id="102" w:name="ref-bellSearchAnemotacticOrientation1979"/>
+    <w:bookmarkEnd w:id="105"/>
+    <w:bookmarkStart w:id="107" w:name="ref-bellSearchAnemotacticOrientation1979"/>
     <w:p>
       <w:pPr>
         <w:pStyle w:val="Bibliography"/>
@@ -6515,7 +7201,7 @@
       <w:r>
         <w:t xml:space="preserve"> </w:t>
       </w:r>
-      <w:hyperlink r:id="rId101">
+      <w:hyperlink r:id="rId106">
         <w:r>
           <w:rPr>
             <w:rStyle w:val="Hyperlink"/>
@@ -6527,8 +7213,8 @@
         <w:t xml:space="preserve">.</w:t>
       </w:r>
     </w:p>
-    <w:bookmarkEnd w:id="102"/>
-    <w:bookmarkStart w:id="104" w:name="ref-berdahlEmergentSensingComplex2013"/>
+    <w:bookmarkEnd w:id="107"/>
+    <w:bookmarkStart w:id="109" w:name="ref-berdahlEmergentSensingComplex2013"/>
     <w:p>
       <w:pPr>
         <w:pStyle w:val="Bibliography"/>
@@ -6594,7 +7280,7 @@
       <w:r>
         <w:t xml:space="preserve"> </w:t>
       </w:r>
-      <w:hyperlink r:id="rId103">
+      <w:hyperlink r:id="rId108">
         <w:r>
           <w:rPr>
             <w:rStyle w:val="Hyperlink"/>
@@ -6606,8 +7292,8 @@
         <w:t xml:space="preserve">.</w:t>
       </w:r>
     </w:p>
-    <w:bookmarkEnd w:id="104"/>
-    <w:bookmarkStart w:id="106" w:name="ref-bidlingmayerEffectWindVelocity1995"/>
+    <w:bookmarkEnd w:id="109"/>
+    <w:bookmarkStart w:id="111" w:name="ref-bidlingmayerEffectWindVelocity1995"/>
     <w:p>
       <w:pPr>
         <w:pStyle w:val="Bibliography"/>
@@ -6652,7 +7338,7 @@
       <w:r>
         <w:t xml:space="preserve"> </w:t>
       </w:r>
-      <w:hyperlink r:id="rId105">
+      <w:hyperlink r:id="rId110">
         <w:r>
           <w:rPr>
             <w:rStyle w:val="Hyperlink"/>
@@ -6664,8 +7350,8 @@
         <w:t xml:space="preserve">.</w:t>
       </w:r>
     </w:p>
-    <w:bookmarkEnd w:id="106"/>
-    <w:bookmarkStart w:id="108" w:name="Xb2c4490c437bc0a265b6972677987c9b614919b"/>
+    <w:bookmarkEnd w:id="111"/>
+    <w:bookmarkStart w:id="113" w:name="Xb2c4490c437bc0a265b6972677987c9b614919b"/>
     <w:p>
       <w:pPr>
         <w:pStyle w:val="Bibliography"/>
@@ -6698,7 +7384,7 @@
       <w:r>
         <w:t xml:space="preserve"> </w:t>
       </w:r>
-      <w:hyperlink r:id="rId107">
+      <w:hyperlink r:id="rId112">
         <w:r>
           <w:rPr>
             <w:rStyle w:val="Hyperlink"/>
@@ -6710,8 +7396,8 @@
         <w:t xml:space="preserve">.</w:t>
       </w:r>
     </w:p>
-    <w:bookmarkEnd w:id="108"/>
-    <w:bookmarkStart w:id="110" w:name="Xfaceca4560909836181741b7257b18f38b02a99"/>
+    <w:bookmarkEnd w:id="113"/>
+    <w:bookmarkStart w:id="115" w:name="Xfaceca4560909836181741b7257b18f38b02a99"/>
     <w:p>
       <w:pPr>
         <w:pStyle w:val="Bibliography"/>
@@ -6741,7 +7427,7 @@
       <w:r>
         <w:t xml:space="preserve"> </w:t>
       </w:r>
-      <w:hyperlink r:id="rId109">
+      <w:hyperlink r:id="rId114">
         <w:r>
           <w:rPr>
             <w:rStyle w:val="Hyperlink"/>
@@ -6753,8 +7439,8 @@
         <w:t xml:space="preserve">.</w:t>
       </w:r>
     </w:p>
-    <w:bookmarkEnd w:id="110"/>
-    <w:bookmarkStart w:id="112" w:name="X1f3dbbfaa7b2ad76256cee892ba2f445cd68f9d"/>
+    <w:bookmarkEnd w:id="115"/>
+    <w:bookmarkStart w:id="117" w:name="X1f3dbbfaa7b2ad76256cee892ba2f445cd68f9d"/>
     <w:p>
       <w:pPr>
         <w:pStyle w:val="Bibliography"/>
@@ -6799,7 +7485,7 @@
       <w:r>
         <w:t xml:space="preserve"> </w:t>
       </w:r>
-      <w:hyperlink r:id="rId111">
+      <w:hyperlink r:id="rId116">
         <w:r>
           <w:rPr>
             <w:rStyle w:val="Hyperlink"/>
@@ -6811,8 +7497,8 @@
         <w:t xml:space="preserve">.</w:t>
       </w:r>
     </w:p>
-    <w:bookmarkEnd w:id="112"/>
-    <w:bookmarkStart w:id="113" w:name="ref-browerMonarchButterflyClusters2008"/>
+    <w:bookmarkEnd w:id="117"/>
+    <w:bookmarkStart w:id="118" w:name="ref-browerMonarchButterflyClusters2008"/>
     <w:p>
       <w:pPr>
         <w:pStyle w:val="Bibliography"/>
@@ -6852,8 +7538,8 @@
         <w:t xml:space="preserve">62 (December): 177–88.</w:t>
       </w:r>
     </w:p>
-    <w:bookmarkEnd w:id="113"/>
-    <w:bookmarkStart w:id="115" w:name="ref-calvertEffectRainSnow1983"/>
+    <w:bookmarkEnd w:id="118"/>
+    <w:bookmarkStart w:id="120" w:name="ref-calvertEffectRainSnow1983"/>
     <w:p>
       <w:pPr>
         <w:pStyle w:val="Bibliography"/>
@@ -6952,7 +7638,7 @@
       <w:r>
         <w:t xml:space="preserve"> </w:t>
       </w:r>
-      <w:hyperlink r:id="rId114">
+      <w:hyperlink r:id="rId119">
         <w:r>
           <w:rPr>
             <w:rStyle w:val="Hyperlink"/>
@@ -6964,8 +7650,8 @@
         <w:t xml:space="preserve">.</w:t>
       </w:r>
     </w:p>
-    <w:bookmarkEnd w:id="115"/>
-    <w:bookmarkStart w:id="117" w:name="ref-chaplinEnergyReservesMetabolic1982"/>
+    <w:bookmarkEnd w:id="120"/>
+    <w:bookmarkStart w:id="122" w:name="ref-chaplinEnergyReservesMetabolic1982"/>
     <w:p>
       <w:pPr>
         <w:pStyle w:val="Bibliography"/>
@@ -7007,7 +7693,7 @@
       <w:r>
         <w:t xml:space="preserve"> </w:t>
       </w:r>
-      <w:hyperlink r:id="rId116">
+      <w:hyperlink r:id="rId121">
         <w:r>
           <w:rPr>
             <w:rStyle w:val="Hyperlink"/>
@@ -7019,8 +7705,8 @@
         <w:t xml:space="preserve">.</w:t>
       </w:r>
     </w:p>
-    <w:bookmarkEnd w:id="117"/>
-    <w:bookmarkStart w:id="119" w:name="ref-chownWaterLossInsects2011"/>
+    <w:bookmarkEnd w:id="122"/>
+    <w:bookmarkStart w:id="124" w:name="ref-chownWaterLossInsects2011"/>
     <w:p>
       <w:pPr>
         <w:pStyle w:val="Bibliography"/>
@@ -7089,7 +7775,7 @@
       <w:r>
         <w:t xml:space="preserve"> </w:t>
       </w:r>
-      <w:hyperlink r:id="rId118">
+      <w:hyperlink r:id="rId123">
         <w:r>
           <w:rPr>
             <w:rStyle w:val="Hyperlink"/>
@@ -7101,8 +7787,8 @@
         <w:t xml:space="preserve">.</w:t>
       </w:r>
     </w:p>
-    <w:bookmarkEnd w:id="119"/>
-    <w:bookmarkStart w:id="121" w:name="Xcbe322ded35c2e013b9752956f63bc636b3d1ec"/>
+    <w:bookmarkEnd w:id="124"/>
+    <w:bookmarkStart w:id="126" w:name="Xcbe322ded35c2e013b9752956f63bc636b3d1ec"/>
     <w:p>
       <w:pPr>
         <w:pStyle w:val="Bibliography"/>
@@ -7147,7 +7833,7 @@
       <w:r>
         <w:t xml:space="preserve"> </w:t>
       </w:r>
-      <w:hyperlink r:id="rId120">
+      <w:hyperlink r:id="rId125">
         <w:r>
           <w:rPr>
             <w:rStyle w:val="Hyperlink"/>
@@ -7159,8 +7845,8 @@
         <w:t xml:space="preserve">.</w:t>
       </w:r>
     </w:p>
-    <w:bookmarkEnd w:id="121"/>
-    <w:bookmarkStart w:id="123" w:name="ref-croneWhyAreMonarch2019"/>
+    <w:bookmarkEnd w:id="126"/>
+    <w:bookmarkStart w:id="128" w:name="ref-croneWhyAreMonarch2019"/>
     <w:p>
       <w:pPr>
         <w:pStyle w:val="Bibliography"/>
@@ -7214,7 +7900,7 @@
       <w:r>
         <w:t xml:space="preserve"> </w:t>
       </w:r>
-      <w:hyperlink r:id="rId122">
+      <w:hyperlink r:id="rId127">
         <w:r>
           <w:rPr>
             <w:rStyle w:val="Hyperlink"/>
@@ -7226,8 +7912,8 @@
         <w:t xml:space="preserve">.</w:t>
       </w:r>
     </w:p>
-    <w:bookmarkEnd w:id="123"/>
-    <w:bookmarkStart w:id="125" w:name="X8ecab82d278731efba79f9c8857a587af02eab6"/>
+    <w:bookmarkEnd w:id="128"/>
+    <w:bookmarkStart w:id="130" w:name="X8ecab82d278731efba79f9c8857a587af02eab6"/>
     <w:p>
       <w:pPr>
         <w:pStyle w:val="Bibliography"/>
@@ -7281,7 +7967,7 @@
       <w:r>
         <w:t xml:space="preserve"> </w:t>
       </w:r>
-      <w:hyperlink r:id="rId124">
+      <w:hyperlink r:id="rId129">
         <w:r>
           <w:rPr>
             <w:rStyle w:val="Hyperlink"/>
@@ -7293,8 +7979,8 @@
         <w:t xml:space="preserve">.</w:t>
       </w:r>
     </w:p>
-    <w:bookmarkEnd w:id="125"/>
-    <w:bookmarkStart w:id="127" w:name="ref-fisherClimaticNicheModel2018"/>
+    <w:bookmarkEnd w:id="130"/>
+    <w:bookmarkStart w:id="132" w:name="ref-fisherClimaticNicheModel2018"/>
     <w:p>
       <w:pPr>
         <w:pStyle w:val="Bibliography"/>
@@ -7372,7 +8058,7 @@
       <w:r>
         <w:t xml:space="preserve"> </w:t>
       </w:r>
-      <w:hyperlink r:id="rId126">
+      <w:hyperlink r:id="rId131">
         <w:r>
           <w:rPr>
             <w:rStyle w:val="Hyperlink"/>
@@ -7384,8 +8070,8 @@
         <w:t xml:space="preserve">.</w:t>
       </w:r>
     </w:p>
-    <w:bookmarkEnd w:id="127"/>
-    <w:bookmarkStart w:id="129" w:name="ref-freedmanAreEasternWestern2021"/>
+    <w:bookmarkEnd w:id="132"/>
+    <w:bookmarkStart w:id="134" w:name="ref-freedmanAreEasternWestern2021"/>
     <w:p>
       <w:pPr>
         <w:pStyle w:val="Bibliography"/>
@@ -7430,7 +8116,7 @@
       <w:r>
         <w:t xml:space="preserve"> </w:t>
       </w:r>
-      <w:hyperlink r:id="rId128">
+      <w:hyperlink r:id="rId133">
         <w:r>
           <w:rPr>
             <w:rStyle w:val="Hyperlink"/>
@@ -7442,8 +8128,8 @@
         <w:t xml:space="preserve">.</w:t>
       </w:r>
     </w:p>
-    <w:bookmarkEnd w:id="129"/>
-    <w:bookmarkStart w:id="131" w:name="ref-freyCanMicrohabitatSelection1993"/>
+    <w:bookmarkEnd w:id="134"/>
+    <w:bookmarkStart w:id="136" w:name="ref-freyCanMicrohabitatSelection1993"/>
     <w:p>
       <w:pPr>
         <w:pStyle w:val="Bibliography"/>
@@ -7476,7 +8162,7 @@
       <w:r>
         <w:t xml:space="preserve"> </w:t>
       </w:r>
-      <w:hyperlink r:id="rId130">
+      <w:hyperlink r:id="rId135">
         <w:r>
           <w:rPr>
             <w:rStyle w:val="Hyperlink"/>
@@ -7488,8 +8174,8 @@
         <w:t xml:space="preserve">.</w:t>
       </w:r>
     </w:p>
-    <w:bookmarkEnd w:id="131"/>
-    <w:bookmarkStart w:id="133" w:name="X013b2c057f214905504f1c57b189fce57010325"/>
+    <w:bookmarkEnd w:id="136"/>
+    <w:bookmarkStart w:id="138" w:name="X013b2c057f214905504f1c57b189fce57010325"/>
     <w:p>
       <w:pPr>
         <w:pStyle w:val="Bibliography"/>
@@ -7534,7 +8220,7 @@
       <w:r>
         <w:t xml:space="preserve"> </w:t>
       </w:r>
-      <w:hyperlink r:id="rId132">
+      <w:hyperlink r:id="rId137">
         <w:r>
           <w:rPr>
             <w:rStyle w:val="Hyperlink"/>
@@ -7546,8 +8232,8 @@
         <w:t xml:space="preserve">.</w:t>
       </w:r>
     </w:p>
-    <w:bookmarkEnd w:id="133"/>
-    <w:bookmarkStart w:id="135" w:name="ref-hanrahanEffectWindForaging1997"/>
+    <w:bookmarkEnd w:id="138"/>
+    <w:bookmarkStart w:id="140" w:name="ref-hanrahanEffectWindForaging1997"/>
     <w:p>
       <w:pPr>
         <w:pStyle w:val="Bibliography"/>
@@ -7601,7 +8287,7 @@
       <w:r>
         <w:t xml:space="preserve"> </w:t>
       </w:r>
-      <w:hyperlink r:id="rId134">
+      <w:hyperlink r:id="rId139">
         <w:r>
           <w:rPr>
             <w:rStyle w:val="Hyperlink"/>
@@ -7613,8 +8299,8 @@
         <w:t xml:space="preserve">.</w:t>
       </w:r>
     </w:p>
-    <w:bookmarkEnd w:id="135"/>
-    <w:bookmarkStart w:id="137" w:name="ref-hermanJuvenileHormoneRegulation2001"/>
+    <w:bookmarkEnd w:id="140"/>
+    <w:bookmarkStart w:id="142" w:name="ref-hermanJuvenileHormoneRegulation2001"/>
     <w:p>
       <w:pPr>
         <w:pStyle w:val="Bibliography"/>
@@ -7647,7 +8333,7 @@
       <w:r>
         <w:t xml:space="preserve"> </w:t>
       </w:r>
-      <w:hyperlink r:id="rId136">
+      <w:hyperlink r:id="rId141">
         <w:r>
           <w:rPr>
             <w:rStyle w:val="Hyperlink"/>
@@ -7659,8 +8345,8 @@
         <w:t xml:space="preserve">.</w:t>
       </w:r>
     </w:p>
-    <w:bookmarkEnd w:id="137"/>
-    <w:bookmarkStart w:id="139" w:name="X3ce32df873ae1f48bad3701e176990c99a21576"/>
+    <w:bookmarkEnd w:id="142"/>
+    <w:bookmarkStart w:id="144" w:name="X3ce32df873ae1f48bad3701e176990c99a21576"/>
     <w:p>
       <w:pPr>
         <w:pStyle w:val="Bibliography"/>
@@ -7702,7 +8388,7 @@
       <w:r>
         <w:t xml:space="preserve"> </w:t>
       </w:r>
-      <w:hyperlink r:id="rId138">
+      <w:hyperlink r:id="rId143">
         <w:r>
           <w:rPr>
             <w:rStyle w:val="Hyperlink"/>
@@ -7714,8 +8400,8 @@
         <w:t xml:space="preserve">.</w:t>
       </w:r>
     </w:p>
-    <w:bookmarkEnd w:id="139"/>
-    <w:bookmarkStart w:id="140" w:name="Xbbdc2d72e4eac6566a65a68aaa1c89bd3254cbb"/>
+    <w:bookmarkEnd w:id="144"/>
+    <w:bookmarkStart w:id="145" w:name="Xbbdc2d72e4eac6566a65a68aaa1c89bd3254cbb"/>
     <w:p>
       <w:pPr>
         <w:pStyle w:val="Bibliography"/>
@@ -7798,8 +8484,8 @@
         <w:t xml:space="preserve">, edited by Karen S. Oberhauser, Kelly R. Nail, and Sonia Altizer, 147–56. Cornell University Press.</w:t>
       </w:r>
     </w:p>
-    <w:bookmarkEnd w:id="140"/>
-    <w:bookmarkStart w:id="142" w:name="X9b5035f75c92c8d8354333584e44314b69b36ad"/>
+    <w:bookmarkEnd w:id="145"/>
+    <w:bookmarkStart w:id="147" w:name="X9b5035f75c92c8d8354333584e44314b69b36ad"/>
     <w:p>
       <w:pPr>
         <w:pStyle w:val="Bibliography"/>
@@ -7861,7 +8547,7 @@
       <w:r>
         <w:t xml:space="preserve"> </w:t>
       </w:r>
-      <w:hyperlink r:id="rId141">
+      <w:hyperlink r:id="rId146">
         <w:r>
           <w:rPr>
             <w:rStyle w:val="Hyperlink"/>
@@ -7873,8 +8559,8 @@
         <w:t xml:space="preserve">.</w:t>
       </w:r>
     </w:p>
-    <w:bookmarkEnd w:id="142"/>
-    <w:bookmarkStart w:id="144" w:name="ref-jepsenConservationStatusEcology2015"/>
+    <w:bookmarkEnd w:id="147"/>
+    <w:bookmarkStart w:id="149" w:name="ref-jepsenConservationStatusEcology2015"/>
     <w:p>
       <w:pPr>
         <w:pStyle w:val="Bibliography"/>
@@ -7942,7 +8628,7 @@
       <w:r>
         <w:t xml:space="preserve"> </w:t>
       </w:r>
-      <w:hyperlink r:id="rId143">
+      <w:hyperlink r:id="rId148">
         <w:r>
           <w:rPr>
             <w:rStyle w:val="Hyperlink"/>
@@ -7954,8 +8640,8 @@
         <w:t xml:space="preserve">.</w:t>
       </w:r>
     </w:p>
-    <w:bookmarkEnd w:id="144"/>
-    <w:bookmarkStart w:id="146" w:name="X72b251cc870f2078b0e3501110397c1b6027b2f"/>
+    <w:bookmarkEnd w:id="149"/>
+    <w:bookmarkStart w:id="151" w:name="X72b251cc870f2078b0e3501110397c1b6027b2f"/>
     <w:p>
       <w:pPr>
         <w:pStyle w:val="Bibliography"/>
@@ -8006,7 +8692,7 @@
       <w:r>
         <w:t xml:space="preserve"> </w:t>
       </w:r>
-      <w:hyperlink r:id="rId145">
+      <w:hyperlink r:id="rId150">
         <w:r>
           <w:rPr>
             <w:rStyle w:val="Hyperlink"/>
@@ -8018,8 +8704,8 @@
         <w:t xml:space="preserve">.</w:t>
       </w:r>
     </w:p>
-    <w:bookmarkEnd w:id="146"/>
-    <w:bookmarkStart w:id="148" w:name="ref-laffertyComparingMechanismsHost2013"/>
+    <w:bookmarkEnd w:id="151"/>
+    <w:bookmarkStart w:id="153" w:name="ref-laffertyComparingMechanismsHost2013"/>
     <w:p>
       <w:pPr>
         <w:pStyle w:val="Bibliography"/>
@@ -8052,7 +8738,7 @@
       <w:r>
         <w:t xml:space="preserve"> </w:t>
       </w:r>
-      <w:hyperlink r:id="rId147">
+      <w:hyperlink r:id="rId152">
         <w:r>
           <w:rPr>
             <w:rStyle w:val="Hyperlink"/>
@@ -8064,8 +8750,8 @@
         <w:t xml:space="preserve">.</w:t>
       </w:r>
     </w:p>
-    <w:bookmarkEnd w:id="148"/>
-    <w:bookmarkStart w:id="150" w:name="ref-leonardExposureWindAlters2016"/>
+    <w:bookmarkEnd w:id="153"/>
+    <w:bookmarkStart w:id="155" w:name="ref-leonardExposureWindAlters2016"/>
     <w:p>
       <w:pPr>
         <w:pStyle w:val="Bibliography"/>
@@ -8125,7 +8811,7 @@
       <w:r>
         <w:t xml:space="preserve"> </w:t>
       </w:r>
-      <w:hyperlink r:id="rId149">
+      <w:hyperlink r:id="rId154">
         <w:r>
           <w:rPr>
             <w:rStyle w:val="Hyperlink"/>
@@ -8137,8 +8823,8 @@
         <w:t xml:space="preserve">.</w:t>
       </w:r>
     </w:p>
-    <w:bookmarkEnd w:id="150"/>
-    <w:bookmarkStart w:id="151" w:name="Xf1ef243cb1da9314ec8f56baaddca270b25ea50"/>
+    <w:bookmarkEnd w:id="155"/>
+    <w:bookmarkStart w:id="156" w:name="Xf1ef243cb1da9314ec8f56baaddca270b25ea50"/>
     <w:p>
       <w:pPr>
         <w:pStyle w:val="Bibliography"/>
@@ -8514,8 +9200,8 @@
         <w:t xml:space="preserve">, 221–18.</w:t>
       </w:r>
     </w:p>
-    <w:bookmarkEnd w:id="151"/>
-    <w:bookmarkStart w:id="152" w:name="X02fdcfa2478680f8cfd4503b63a8fd1122fffd4"/>
+    <w:bookmarkEnd w:id="156"/>
+    <w:bookmarkStart w:id="157" w:name="X02fdcfa2478680f8cfd4503b63a8fd1122fffd4"/>
     <w:p>
       <w:pPr>
         <w:pStyle w:val="Bibliography"/>
@@ -8551,8 +9237,8 @@
         <w:t xml:space="preserve">.”</w:t>
       </w:r>
     </w:p>
-    <w:bookmarkEnd w:id="152"/>
-    <w:bookmarkStart w:id="154" w:name="ref-leongUseMultivariateAnalyses1991"/>
+    <w:bookmarkEnd w:id="157"/>
+    <w:bookmarkStart w:id="159" w:name="ref-leongUseMultivariateAnalyses1991"/>
     <w:p>
       <w:pPr>
         <w:pStyle w:val="Bibliography"/>
@@ -8645,7 +9331,7 @@
       <w:r>
         <w:t xml:space="preserve"> </w:t>
       </w:r>
-      <w:hyperlink r:id="rId153">
+      <w:hyperlink r:id="rId158">
         <w:r>
           <w:rPr>
             <w:rStyle w:val="Hyperlink"/>
@@ -8657,8 +9343,8 @@
         <w:t xml:space="preserve">.</w:t>
       </w:r>
     </w:p>
-    <w:bookmarkEnd w:id="154"/>
-    <w:bookmarkStart w:id="156" w:name="X30d658292c164d3bce7e540f086edd6f7c4eae1"/>
+    <w:bookmarkEnd w:id="159"/>
+    <w:bookmarkStart w:id="161" w:name="X30d658292c164d3bce7e540f086edd6f7c4eae1"/>
     <w:p>
       <w:pPr>
         <w:pStyle w:val="Bibliography"/>
@@ -8751,7 +9437,7 @@
       <w:r>
         <w:t xml:space="preserve"> </w:t>
       </w:r>
-      <w:hyperlink r:id="rId155">
+      <w:hyperlink r:id="rId160">
         <w:r>
           <w:rPr>
             <w:rStyle w:val="Hyperlink"/>
@@ -8763,8 +9449,8 @@
         <w:t xml:space="preserve">.</w:t>
       </w:r>
     </w:p>
-    <w:bookmarkEnd w:id="156"/>
-    <w:bookmarkStart w:id="158" w:name="X90be9b641f8b8d65e6ff46ad3ba4a0e4197a200"/>
+    <w:bookmarkEnd w:id="161"/>
+    <w:bookmarkStart w:id="163" w:name="X90be9b641f8b8d65e6ff46ad3ba4a0e4197a200"/>
     <w:p>
       <w:pPr>
         <w:pStyle w:val="Bibliography"/>
@@ -8797,7 +9483,7 @@
       <w:r>
         <w:t xml:space="preserve"> </w:t>
       </w:r>
-      <w:hyperlink r:id="rId157">
+      <w:hyperlink r:id="rId162">
         <w:r>
           <w:rPr>
             <w:rStyle w:val="Hyperlink"/>
@@ -8809,8 +9495,8 @@
         <w:t xml:space="preserve">.</w:t>
       </w:r>
     </w:p>
-    <w:bookmarkEnd w:id="158"/>
-    <w:bookmarkStart w:id="160" w:name="ref-mastersMonarchButterflyDanaus1988"/>
+    <w:bookmarkEnd w:id="163"/>
+    <w:bookmarkStart w:id="165" w:name="ref-mastersMonarchButterflyDanaus1988"/>
     <w:p>
       <w:pPr>
         <w:pStyle w:val="Bibliography"/>
@@ -8906,7 +9592,7 @@
       <w:r>
         <w:t xml:space="preserve"> </w:t>
       </w:r>
-      <w:hyperlink r:id="rId159">
+      <w:hyperlink r:id="rId164">
         <w:r>
           <w:rPr>
             <w:rStyle w:val="Hyperlink"/>
@@ -8918,8 +9604,8 @@
         <w:t xml:space="preserve">.</w:t>
       </w:r>
     </w:p>
-    <w:bookmarkEnd w:id="160"/>
-    <w:bookmarkStart w:id="162" w:name="X38aec815059cc4739f25523e51c756a23186f52"/>
+    <w:bookmarkEnd w:id="165"/>
+    <w:bookmarkStart w:id="167" w:name="X38aec815059cc4739f25523e51c756a23186f52"/>
     <w:p>
       <w:pPr>
         <w:pStyle w:val="Bibliography"/>
@@ -8952,7 +9638,7 @@
       <w:r>
         <w:t xml:space="preserve"> </w:t>
       </w:r>
-      <w:hyperlink r:id="rId161">
+      <w:hyperlink r:id="rId166">
         <w:r>
           <w:rPr>
             <w:rStyle w:val="Hyperlink"/>
@@ -8964,8 +9650,8 @@
         <w:t xml:space="preserve">.</w:t>
       </w:r>
     </w:p>
-    <w:bookmarkEnd w:id="162"/>
-    <w:bookmarkStart w:id="164" w:name="Xa3c1b4d22cf555735f3af6df57617ee0ad52730"/>
+    <w:bookmarkEnd w:id="167"/>
+    <w:bookmarkStart w:id="169" w:name="Xa3c1b4d22cf555735f3af6df57617ee0ad52730"/>
     <w:p>
       <w:pPr>
         <w:pStyle w:val="Bibliography"/>
@@ -8998,7 +9684,7 @@
       <w:r>
         <w:t xml:space="preserve"> </w:t>
       </w:r>
-      <w:hyperlink r:id="rId163">
+      <w:hyperlink r:id="rId168">
         <w:r>
           <w:rPr>
             <w:rStyle w:val="Hyperlink"/>
@@ -9010,8 +9696,8 @@
         <w:t xml:space="preserve">.</w:t>
       </w:r>
     </w:p>
-    <w:bookmarkEnd w:id="164"/>
-    <w:bookmarkStart w:id="166" w:name="X94a05d6c1796941a22489b3a2d4fa9c498a5ca2"/>
+    <w:bookmarkEnd w:id="169"/>
+    <w:bookmarkStart w:id="171" w:name="X94a05d6c1796941a22489b3a2d4fa9c498a5ca2"/>
     <w:p>
       <w:pPr>
         <w:pStyle w:val="Bibliography"/>
@@ -9044,7 +9730,7 @@
       <w:r>
         <w:t xml:space="preserve"> </w:t>
       </w:r>
-      <w:hyperlink r:id="rId165">
+      <w:hyperlink r:id="rId170">
         <w:r>
           <w:rPr>
             <w:rStyle w:val="Hyperlink"/>
@@ -9056,8 +9742,8 @@
         <w:t xml:space="preserve">.</w:t>
       </w:r>
     </w:p>
-    <w:bookmarkEnd w:id="166"/>
-    <w:bookmarkStart w:id="168" w:name="ref-nguyenSunCompassNeurons2021"/>
+    <w:bookmarkEnd w:id="171"/>
+    <w:bookmarkStart w:id="173" w:name="ref-nguyenSunCompassNeurons2021"/>
     <w:p>
       <w:pPr>
         <w:pStyle w:val="Bibliography"/>
@@ -9090,7 +9776,7 @@
       <w:r>
         <w:t xml:space="preserve"> </w:t>
       </w:r>
-      <w:hyperlink r:id="rId167">
+      <w:hyperlink r:id="rId172">
         <w:r>
           <w:rPr>
             <w:rStyle w:val="Hyperlink"/>
@@ -9102,8 +9788,8 @@
         <w:t xml:space="preserve">.</w:t>
       </w:r>
     </w:p>
-    <w:bookmarkEnd w:id="168"/>
-    <w:bookmarkStart w:id="169" w:name="X1c7eb8e691f75425cf3cf58ce9a8454df87c465"/>
+    <w:bookmarkEnd w:id="173"/>
+    <w:bookmarkStart w:id="174" w:name="X1c7eb8e691f75425cf3cf58ce9a8454df87c465"/>
     <w:p>
       <w:pPr>
         <w:pStyle w:val="Bibliography"/>
@@ -9154,8 +9840,8 @@
         <w:t xml:space="preserve">Pismo State Beach, California: The Xerces Society for Invertebrate Conservation.</w:t>
       </w:r>
     </w:p>
-    <w:bookmarkEnd w:id="169"/>
-    <w:bookmarkStart w:id="171" w:name="ref-peltonWesternMonarchPopulation2019"/>
+    <w:bookmarkEnd w:id="174"/>
+    <w:bookmarkStart w:id="176" w:name="ref-peltonWesternMonarchPopulation2019"/>
     <w:p>
       <w:pPr>
         <w:pStyle w:val="Bibliography"/>
@@ -9224,7 +9910,7 @@
       <w:r>
         <w:t xml:space="preserve"> </w:t>
       </w:r>
-      <w:hyperlink r:id="rId170">
+      <w:hyperlink r:id="rId175">
         <w:r>
           <w:rPr>
             <w:rStyle w:val="Hyperlink"/>
@@ -9236,8 +9922,8 @@
         <w:t xml:space="preserve">.</w:t>
       </w:r>
     </w:p>
-    <w:bookmarkEnd w:id="171"/>
-    <w:bookmarkStart w:id="173" w:name="X4f9fcd08a29276e76a41ed172f465032bf17885"/>
+    <w:bookmarkEnd w:id="176"/>
+    <w:bookmarkStart w:id="178" w:name="X4f9fcd08a29276e76a41ed172f465032bf17885"/>
     <w:p>
       <w:pPr>
         <w:pStyle w:val="Bibliography"/>
@@ -9279,7 +9965,7 @@
       <w:r>
         <w:t xml:space="preserve"> </w:t>
       </w:r>
-      <w:hyperlink r:id="rId172">
+      <w:hyperlink r:id="rId177">
         <w:r>
           <w:rPr>
             <w:rStyle w:val="Hyperlink"/>
@@ -9291,8 +9977,8 @@
         <w:t xml:space="preserve">.</w:t>
       </w:r>
     </w:p>
-    <w:bookmarkEnd w:id="173"/>
-    <w:bookmarkStart w:id="175" w:name="ref-sanieeHierarchyScaleInfluence2022"/>
+    <w:bookmarkEnd w:id="178"/>
+    <w:bookmarkStart w:id="180" w:name="ref-sanieeHierarchyScaleInfluence2022"/>
     <w:p>
       <w:pPr>
         <w:pStyle w:val="Bibliography"/>
@@ -9346,7 +10032,7 @@
       <w:r>
         <w:t xml:space="preserve"> </w:t>
       </w:r>
-      <w:hyperlink r:id="rId174">
+      <w:hyperlink r:id="rId179">
         <w:r>
           <w:rPr>
             <w:rStyle w:val="Hyperlink"/>
@@ -9358,8 +10044,8 @@
         <w:t xml:space="preserve">.</w:t>
       </w:r>
     </w:p>
-    <w:bookmarkEnd w:id="175"/>
-    <w:bookmarkStart w:id="177" w:name="ref-schultzCitizenScienceMonitoring2017"/>
+    <w:bookmarkEnd w:id="180"/>
+    <w:bookmarkStart w:id="182" w:name="ref-schultzCitizenScienceMonitoring2017"/>
     <w:p>
       <w:pPr>
         <w:pStyle w:val="Bibliography"/>
@@ -9401,7 +10087,7 @@
       <w:r>
         <w:t xml:space="preserve"> </w:t>
       </w:r>
-      <w:hyperlink r:id="rId176">
+      <w:hyperlink r:id="rId181">
         <w:r>
           <w:rPr>
             <w:rStyle w:val="Hyperlink"/>
@@ -9413,8 +10099,8 @@
         <w:t xml:space="preserve">.</w:t>
       </w:r>
     </w:p>
-    <w:bookmarkEnd w:id="177"/>
-    <w:bookmarkStart w:id="179" w:name="ref-schweizerSnailsSunStrategies2019"/>
+    <w:bookmarkEnd w:id="182"/>
+    <w:bookmarkStart w:id="184" w:name="ref-schweizerSnailsSunStrategies2019"/>
     <w:p>
       <w:pPr>
         <w:pStyle w:val="Bibliography"/>
@@ -9459,7 +10145,7 @@
       <w:r>
         <w:t xml:space="preserve"> </w:t>
       </w:r>
-      <w:hyperlink r:id="rId178">
+      <w:hyperlink r:id="rId183">
         <w:r>
           <w:rPr>
             <w:rStyle w:val="Hyperlink"/>
@@ -9471,8 +10157,8 @@
         <w:t xml:space="preserve">.</w:t>
       </w:r>
     </w:p>
-    <w:bookmarkEnd w:id="179"/>
-    <w:bookmarkStart w:id="181" w:name="ref-solenskyOverviewMonarchMigration2004"/>
+    <w:bookmarkEnd w:id="184"/>
+    <w:bookmarkStart w:id="186" w:name="ref-solenskyOverviewMonarchMigration2004"/>
     <w:p>
       <w:pPr>
         <w:pStyle w:val="Bibliography"/>
@@ -9505,7 +10191,7 @@
       <w:r>
         <w:t xml:space="preserve"> </w:t>
       </w:r>
-      <w:hyperlink r:id="rId180">
+      <w:hyperlink r:id="rId185">
         <w:r>
           <w:rPr>
             <w:rStyle w:val="Hyperlink"/>
@@ -9517,8 +10203,8 @@
         <w:t xml:space="preserve">.</w:t>
       </w:r>
     </w:p>
-    <w:bookmarkEnd w:id="181"/>
-    <w:bookmarkStart w:id="183" w:name="ref-themonarchpressCityAwarded392019"/>
+    <w:bookmarkEnd w:id="186"/>
+    <w:bookmarkStart w:id="188" w:name="ref-themonarchpressCityAwarded392019"/>
     <w:p>
       <w:pPr>
         <w:pStyle w:val="Bibliography"/>
@@ -9586,7 +10272,7 @@
       <w:r>
         <w:t xml:space="preserve"> </w:t>
       </w:r>
-      <w:hyperlink r:id="rId182">
+      <w:hyperlink r:id="rId187">
         <w:r>
           <w:rPr>
             <w:rStyle w:val="Hyperlink"/>
@@ -9598,8 +10284,8 @@
         <w:t xml:space="preserve">.</w:t>
       </w:r>
     </w:p>
-    <w:bookmarkEnd w:id="183"/>
-    <w:bookmarkStart w:id="185" w:name="X1046fd071f1f4ee466ab0602a852035520c9ac1"/>
+    <w:bookmarkEnd w:id="188"/>
+    <w:bookmarkStart w:id="190" w:name="X1046fd071f1f4ee466ab0602a852035520c9ac1"/>
     <w:p>
       <w:pPr>
         <w:pStyle w:val="Bibliography"/>
@@ -9662,7 +10348,7 @@
       <w:r>
         <w:t xml:space="preserve"> </w:t>
       </w:r>
-      <w:hyperlink r:id="rId184">
+      <w:hyperlink r:id="rId189">
         <w:r>
           <w:rPr>
             <w:rStyle w:val="Hyperlink"/>
@@ -9674,8 +10360,8 @@
         <w:t xml:space="preserve">.</w:t>
       </w:r>
     </w:p>
-    <w:bookmarkEnd w:id="185"/>
-    <w:bookmarkStart w:id="186" w:name="ref-Urquhart1978Autumnal"/>
+    <w:bookmarkEnd w:id="190"/>
+    <w:bookmarkStart w:id="191" w:name="ref-Urquhart1978Autumnal"/>
     <w:p>
       <w:pPr>
         <w:pStyle w:val="Bibliography"/>
@@ -9786,8 +10472,8 @@
         <w:t xml:space="preserve">56 (8): 1759–64.</w:t>
       </w:r>
     </w:p>
-    <w:bookmarkEnd w:id="186"/>
-    <w:bookmarkStart w:id="187" w:name="Xd783142e221c1f498e1a166269e53da562bf4b0"/>
+    <w:bookmarkEnd w:id="191"/>
+    <w:bookmarkStart w:id="192" w:name="Xd783142e221c1f498e1a166269e53da562bf4b0"/>
     <w:p>
       <w:pPr>
         <w:pStyle w:val="Bibliography"/>
@@ -9826,8 +10512,8 @@
         <w:t xml:space="preserve">version 2.3.</w:t>
       </w:r>
     </w:p>
-    <w:bookmarkEnd w:id="187"/>
-    <w:bookmarkStart w:id="189" w:name="ref-velillaGoneWindSignal2020"/>
+    <w:bookmarkEnd w:id="192"/>
+    <w:bookmarkStart w:id="194" w:name="ref-velillaGoneWindSignal2020"/>
     <w:p>
       <w:pPr>
         <w:pStyle w:val="Bibliography"/>
@@ -9872,7 +10558,7 @@
       <w:r>
         <w:t xml:space="preserve"> </w:t>
       </w:r>
-      <w:hyperlink r:id="rId188">
+      <w:hyperlink r:id="rId193">
         <w:r>
           <w:rPr>
             <w:rStyle w:val="Hyperlink"/>
@@ -9884,8 +10570,8 @@
         <w:t xml:space="preserve">.</w:t>
       </w:r>
     </w:p>
-    <w:bookmarkEnd w:id="189"/>
-    <w:bookmarkStart w:id="191" w:name="ref-vidalDynamicsTrendsOverwintering2014"/>
+    <w:bookmarkEnd w:id="194"/>
+    <w:bookmarkStart w:id="196" w:name="ref-vidalDynamicsTrendsOverwintering2014"/>
     <w:p>
       <w:pPr>
         <w:pStyle w:val="Bibliography"/>
@@ -9927,7 +10613,7 @@
       <w:r>
         <w:t xml:space="preserve"> </w:t>
       </w:r>
-      <w:hyperlink r:id="rId190">
+      <w:hyperlink r:id="rId195">
         <w:r>
           <w:rPr>
             <w:rStyle w:val="Hyperlink"/>
@@ -9939,8 +10625,8 @@
         <w:t xml:space="preserve">.</w:t>
       </w:r>
     </w:p>
-    <w:bookmarkEnd w:id="191"/>
-    <w:bookmarkStart w:id="192" w:name="ref-weissAlbanyHillMonarch2018"/>
+    <w:bookmarkEnd w:id="196"/>
+    <w:bookmarkStart w:id="197" w:name="ref-weissAlbanyHillMonarch2018"/>
     <w:p>
       <w:pPr>
         <w:pStyle w:val="Bibliography"/>
@@ -9970,8 +10656,8 @@
         <w:t xml:space="preserve">Creekside Science.</w:t>
       </w:r>
     </w:p>
-    <w:bookmarkEnd w:id="192"/>
-    <w:bookmarkStart w:id="194" w:name="Xc01bdb20da0c7c9ca7e98c0d45667aaa343d54a"/>
+    <w:bookmarkEnd w:id="197"/>
+    <w:bookmarkStart w:id="199" w:name="Xc01bdb20da0c7c9ca7e98c0d45667aaa343d54a"/>
     <w:p>
       <w:pPr>
         <w:pStyle w:val="Bibliography"/>
@@ -10054,7 +10740,7 @@
       <w:r>
         <w:t xml:space="preserve"> </w:t>
       </w:r>
-      <w:hyperlink r:id="rId193">
+      <w:hyperlink r:id="rId198">
         <w:r>
           <w:rPr>
             <w:rStyle w:val="Hyperlink"/>
@@ -10066,8 +10752,8 @@
         <w:t xml:space="preserve">.</w:t>
       </w:r>
     </w:p>
-    <w:bookmarkEnd w:id="194"/>
-    <w:bookmarkStart w:id="196" w:name="ref-weissForestCanopyStructure1991"/>
+    <w:bookmarkEnd w:id="199"/>
+    <w:bookmarkStart w:id="201" w:name="ref-weissForestCanopyStructure1991"/>
     <w:p>
       <w:pPr>
         <w:pStyle w:val="Bibliography"/>
@@ -10142,7 +10828,7 @@
       <w:r>
         <w:t xml:space="preserve"> </w:t>
       </w:r>
-      <w:hyperlink r:id="rId195">
+      <w:hyperlink r:id="rId200">
         <w:r>
           <w:rPr>
             <w:rStyle w:val="Hyperlink"/>
@@ -10154,8 +10840,8 @@
         <w:t xml:space="preserve">.</w:t>
       </w:r>
     </w:p>
-    <w:bookmarkEnd w:id="196"/>
-    <w:bookmarkStart w:id="198" w:name="X47fc10ad90cfd19e2fde7b440ba45ebe622ae98"/>
+    <w:bookmarkEnd w:id="201"/>
+    <w:bookmarkStart w:id="203" w:name="X47fc10ad90cfd19e2fde7b440ba45ebe622ae98"/>
     <w:p>
       <w:pPr>
         <w:pStyle w:val="Bibliography"/>
@@ -10199,7 +10885,7 @@
       <w:r>
         <w:t xml:space="preserve"> </w:t>
       </w:r>
-      <w:hyperlink r:id="rId197">
+      <w:hyperlink r:id="rId202">
         <w:r>
           <w:rPr>
             <w:rStyle w:val="Hyperlink"/>
@@ -10211,8 +10897,8 @@
         <w:t xml:space="preserve">.</w:t>
       </w:r>
     </w:p>
-    <w:bookmarkEnd w:id="198"/>
-    <w:bookmarkStart w:id="199" w:name="Xcd4032f8c0c54cadb36d3bed142b2e58516b915"/>
+    <w:bookmarkEnd w:id="203"/>
+    <w:bookmarkStart w:id="204" w:name="Xcd4032f8c0c54cadb36d3bed142b2e58516b915"/>
     <w:p>
       <w:pPr>
         <w:pStyle w:val="Bibliography"/>
@@ -10301,7 +10987,7 @@
       <w:r>
         <w:t xml:space="preserve"> </w:t>
       </w:r>
-      <w:hyperlink r:id="rId143">
+      <w:hyperlink r:id="rId148">
         <w:r>
           <w:rPr>
             <w:rStyle w:val="Hyperlink"/>
@@ -10313,8 +10999,8 @@
         <w:t xml:space="preserve">.</w:t>
       </w:r>
     </w:p>
-    <w:bookmarkEnd w:id="199"/>
-    <w:bookmarkStart w:id="201" w:name="X237d14614a4d6f4d9de640dcd653ce86ed77ba6"/>
+    <w:bookmarkEnd w:id="204"/>
+    <w:bookmarkStart w:id="206" w:name="X237d14614a4d6f4d9de640dcd653ce86ed77ba6"/>
     <w:p>
       <w:pPr>
         <w:pStyle w:val="Bibliography"/>
@@ -10361,7 +11047,7 @@
       <w:r>
         <w:t xml:space="preserve"> </w:t>
       </w:r>
-      <w:hyperlink r:id="rId200">
+      <w:hyperlink r:id="rId205">
         <w:r>
           <w:rPr>
             <w:rStyle w:val="Hyperlink"/>
@@ -10373,8 +11059,8 @@
         <w:t xml:space="preserve">.</w:t>
       </w:r>
     </w:p>
-    <w:bookmarkEnd w:id="201"/>
-    <w:bookmarkStart w:id="203" w:name="Xe450b06c6d1a85d78d67f1c710156611fcbfe9f"/>
+    <w:bookmarkEnd w:id="206"/>
+    <w:bookmarkStart w:id="208" w:name="Xe450b06c6d1a85d78d67f1c710156611fcbfe9f"/>
     <w:p>
       <w:pPr>
         <w:pStyle w:val="Bibliography"/>
@@ -10418,7 +11104,7 @@
       <w:r>
         <w:t xml:space="preserve"> </w:t>
       </w:r>
-      <w:hyperlink r:id="rId202">
+      <w:hyperlink r:id="rId207">
         <w:r>
           <w:rPr>
             <w:rStyle w:val="Hyperlink"/>
@@ -10430,8 +11116,8 @@
         <w:t xml:space="preserve">.</w:t>
       </w:r>
     </w:p>
-    <w:bookmarkEnd w:id="203"/>
-    <w:bookmarkStart w:id="205" w:name="Xcb6650d11f9aa2ba06aca5a06d06562d008ccdf"/>
+    <w:bookmarkEnd w:id="208"/>
+    <w:bookmarkStart w:id="210" w:name="Xcb6650d11f9aa2ba06aca5a06d06562d008ccdf"/>
     <w:p>
       <w:pPr>
         <w:pStyle w:val="Bibliography"/>
@@ -10491,7 +11177,7 @@
       <w:r>
         <w:t xml:space="preserve"> </w:t>
       </w:r>
-      <w:hyperlink r:id="rId204">
+      <w:hyperlink r:id="rId209">
         <w:r>
           <w:rPr>
             <w:rStyle w:val="Hyperlink"/>
@@ -10503,8 +11189,8 @@
         <w:t xml:space="preserve">.</w:t>
       </w:r>
     </w:p>
-    <w:bookmarkEnd w:id="205"/>
-    <w:bookmarkStart w:id="207" w:name="Xce59c9680ebb53f739caf85bc332676d857a8c8"/>
+    <w:bookmarkEnd w:id="210"/>
+    <w:bookmarkStart w:id="212" w:name="Xce59c9680ebb53f739caf85bc332676d857a8c8"/>
     <w:p>
       <w:pPr>
         <w:pStyle w:val="Bibliography"/>
@@ -10588,7 +11274,7 @@
       <w:r>
         <w:t xml:space="preserve"> </w:t>
       </w:r>
-      <w:hyperlink r:id="rId206">
+      <w:hyperlink r:id="rId211">
         <w:r>
           <w:rPr>
             <w:rStyle w:val="Hyperlink"/>
@@ -10600,10 +11286,10 @@
         <w:t xml:space="preserve">.</w:t>
       </w:r>
     </w:p>
-    <w:bookmarkEnd w:id="207"/>
-    <w:bookmarkEnd w:id="208"/>
-    <w:bookmarkEnd w:id="209"/>
-    <w:bookmarkEnd w:id="210"/>
+    <w:bookmarkEnd w:id="212"/>
+    <w:bookmarkEnd w:id="213"/>
+    <w:bookmarkEnd w:id="214"/>
+    <w:bookmarkEnd w:id="215"/>
     <w:sectPr>
       <w:footnotePr>
         <w:numRestart w:val="eachSect"/>

</xml_diff>

<commit_message>
add bivariate section to results
</commit_message>
<xml_diff>
--- a/exports/render_vsfb.docx
+++ b/exports/render_vsfb.docx
@@ -2,7 +2,7 @@
 <file path=word/document.xml><?xml version="1.0" encoding="utf-8"?>
 <w:document xmlns:w="http://schemas.openxmlformats.org/wordprocessingml/2006/main" xmlns:m="http://schemas.openxmlformats.org/officeDocument/2006/math" xmlns:r="http://schemas.openxmlformats.org/officeDocument/2006/relationships" xmlns:o="urn:schemas-microsoft-com:office:office" xmlns:v="urn:schemas-microsoft-com:vml" xmlns:w10="urn:schemas-microsoft-com:office:word" xmlns:a="http://schemas.openxmlformats.org/drawingml/2006/main" xmlns:pic="http://schemas.openxmlformats.org/drawingml/2006/picture" xmlns:wp="http://schemas.openxmlformats.org/drawingml/2006/wordprocessingDrawing">
   <w:body>
-    <w:bookmarkStart w:id="215" w:name="ch:introduction"/>
+    <w:bookmarkStart w:id="9" w:name="ch:introduction"/>
     <w:p>
       <w:pPr>
         <w:pStyle w:val="Heading1"/>
@@ -442,7 +442,7 @@
         <w:t xml:space="preserve"> </w:t>
       </w:r>
       <w:r>
-        <w:t xml:space="preserve">(Kingston. L. H. Leong 1990)</w:t>
+        <w:t xml:space="preserve">(Kingston L. H. Leong 1990)</w:t>
       </w:r>
       <w:r>
         <w:t xml:space="preserve">. This hypothesis posited that monarchs select clustering locations within groves based on a measurable microenvironmental envelope characterized by four key parameters: wind protection below 2 m/s to prevent cluster disruption, cool temperatures maintaining reproductive diapause while avoiding freezing mortality, dappled sunlight enabling behavioral thermoregulation, and high humidity with accessible moisture to prevent desiccation</w:t>
@@ -451,7 +451,7 @@
         <w:t xml:space="preserve"> </w:t>
       </w:r>
       <w:r>
-        <w:t xml:space="preserve">(Kingston. L. H. Leong 1990; Kingston L. H. Leong et al. 1991)</w:t>
+        <w:t xml:space="preserve">(Kingston L. H. Leong 1990; Kingston L. H. Leong et al. 1991)</w:t>
       </w:r>
       <w:r>
         <w:t xml:space="preserve">. Wind emerged as particularly critical in this framework, though these conclusions derived from correlational measurements rather than direct behavioral observations. Leong’s initial studies measured wind speeds at trees with and without butterfly clusters, while noting that</w:t>
@@ -466,7 +466,7 @@
         <w:t xml:space="preserve"> </w:t>
       </w:r>
       <w:r>
-        <w:t xml:space="preserve">(Kingston. L. H. Leong 1990)</w:t>
+        <w:t xml:space="preserve">(Kingston L. H. Leong 1990)</w:t>
       </w:r>
       <w:r>
         <w:t xml:space="preserve">, though the highest wind speed measured in this study was 1.66 m/s. Based on these correlational patterns, Leong reported that</w:t>
@@ -550,7 +550,24 @@
         <w:t xml:space="preserve"> </w:t>
       </w:r>
       <w:r>
-        <w:t xml:space="preserve">“winds ≥ 2 m/s are disruptive to the aggregating butterflies by blowing them from their roosting branches or dislodging them by shaking the branches,”</w:t>
+        <w:t xml:space="preserve">“winds</w:t>
+      </w:r>
+      <w:r>
+        <w:t xml:space="preserve"> </w:t>
+      </w:r>
+      <m:oMath>
+        <m:r>
+          <m:rPr>
+            <m:sty m:val="p"/>
+          </m:rPr>
+          <m:t>≥</m:t>
+        </m:r>
+      </m:oMath>
+      <w:r>
+        <w:t xml:space="preserve"> </w:t>
+      </w:r>
+      <w:r>
+        <w:t xml:space="preserve">2 m/s are disruptive to the aggregating butterflies by blowing them from their roosting branches or dislodging them by shaking the branches,”</w:t>
       </w:r>
       <w:r>
         <w:t xml:space="preserve"> </w:t>
@@ -829,19 +846,20 @@
         <w:t xml:space="preserve">Finally, we hypothesized that experiencing disruptive winds affects monarch site fidelity. If wind disruption influences future roost selection, we predict decreased site fidelity manifested as sustained abundance reductions at wind-disturbed roosts compared to pre-disturbance levels.</w:t>
       </w:r>
     </w:p>
-    <w:bookmarkStart w:id="25" w:name="materials-and-methods"/>
+    <w:bookmarkEnd w:id="9"/>
+    <w:bookmarkStart w:id="26" w:name="materials-and-methods"/>
+    <w:p>
+      <w:pPr>
+        <w:pStyle w:val="Heading1"/>
+      </w:pPr>
+      <w:r>
+        <w:t xml:space="preserve">Materials and Methods</w:t>
+      </w:r>
+    </w:p>
+    <w:bookmarkStart w:id="10" w:name="study-site"/>
     <w:p>
       <w:pPr>
         <w:pStyle w:val="Heading2"/>
-      </w:pPr>
-      <w:r>
-        <w:t xml:space="preserve">Materials and Methods</w:t>
-      </w:r>
-    </w:p>
-    <w:bookmarkStart w:id="9" w:name="study-site"/>
-    <w:p>
-      <w:pPr>
-        <w:pStyle w:val="Heading3"/>
       </w:pPr>
       <w:r>
         <w:t xml:space="preserve">Study Site</w:t>
@@ -907,14 +925,141 @@
         <w:t xml:space="preserve">The UDMH site (34.6719°N, 120.5950°W), also located in South Base, comprises a 5.1-hectare eucalyptus grove planted in windrows adjacent to a waste treatment facility. The uniformly spaced trees maintain a largely clear understory with scattered low shrubs. Although only recently documented as an overwintering location in 2022, UDMH immediately emerged as a significant site, supporting over 6,000 monarchs during its initial count and ranking among the base’s highest population sites.</w:t>
       </w:r>
     </w:p>
-    <w:bookmarkEnd w:id="9"/>
-    <w:bookmarkStart w:id="10" w:name="monitoring-strategy"/>
+    <w:bookmarkEnd w:id="10"/>
+    <w:bookmarkStart w:id="11" w:name="monitoring-strategy"/>
+    <w:p>
+      <w:pPr>
+        <w:pStyle w:val="Heading2"/>
+      </w:pPr>
+      <w:r>
+        <w:t xml:space="preserve">Monitoring Strategy</w:t>
+      </w:r>
+    </w:p>
+    <w:p>
+      <w:pPr>
+        <w:pStyle w:val="FirstParagraph"/>
+      </w:pPr>
+      <w:r>
+        <w:t xml:space="preserve">Equipment deployment strategies differed between monitoring seasons to accommodate research objectives and field experience. During the 2023-2024 season, we employed two strategies: targeted deployments at sites with confirmed monarch presence, and anticipatory deployments at locations where monarchs were expected based on historical data but not currently observed. Targeted deployments concentrated at Spring Canyon and UDMH where active aggregations were documented throughout the season. Anticipatory deployments occurred at four overwintering sites: additional locations within Spring Canyon and UDMH, plus SLC-6 and Tangair. No monarchs were recorded at anticipatory deployment sites; consequently, these data are excluded from analysis.</w:t>
+      </w:r>
+    </w:p>
+    <w:p>
+      <w:pPr>
+        <w:pStyle w:val="BodyText"/>
+      </w:pPr>
+      <w:r>
+        <w:t xml:space="preserve">Building on insights from the initial season, for the 2024-2025 season we modified our approach to establish monitoring stations at ten sites before monarch arrival, based on historical occurrence records compiled by the base conservation coordinator. This expanded spatial coverage aimed to capture greater environmental variation across potential overwintering sites. However, the 2024-2025 season coincided with historically low monarch abundance throughout California</w:t>
+      </w:r>
+      <w:r>
+        <w:t xml:space="preserve"> </w:t>
+      </w:r>
+      <w:r>
+        <w:t xml:space="preserve">(Xerces Society 2025b)</w:t>
+      </w:r>
+      <w:r>
+        <w:t xml:space="preserve">, resulting in no observed clustering behavior at any monitored location on base. Consequently, our final dataset comprises two sites (Spring Canyon and UDMH) from the 2023-2024 season only.</w:t>
+      </w:r>
+    </w:p>
+    <w:bookmarkEnd w:id="11"/>
+    <w:bookmarkStart w:id="12" w:name="field-equipment"/>
+    <w:p>
+      <w:pPr>
+        <w:pStyle w:val="Heading2"/>
+      </w:pPr>
+      <w:r>
+        <w:t xml:space="preserve">Field Equipment</w:t>
+      </w:r>
+    </w:p>
+    <w:p>
+      <w:pPr>
+        <w:pStyle w:val="FirstParagraph"/>
+      </w:pPr>
+      <w:r>
+        <w:t xml:space="preserve">To observe changes in monarch abundance in response to strong wind events, we deployed remote monitoring equipment near butterfly clusters at overwintering sites. Field observations utilized 15-meter telescoping fiberglass poles (Max-Gain Systems, Inc., Marietta, GA) anchored at three points using ground anchors with guy lines securing both the top and base to create stable, freestanding structures.</w:t>
+      </w:r>
+    </w:p>
+    <w:p>
+      <w:pPr>
+        <w:pStyle w:val="BodyText"/>
+      </w:pPr>
+      <w:r>
+        <w:t xml:space="preserve">Poles were positioned 4-17 meters from cluster locations. This range, determined through field testing, balanced image resolution requirements for our grid-based counting method against disturbance minimization. Closer positioning compromised field of view, while greater distances degraded butterfly visibility below classification thresholds. Pole placement considered ground stability for the 15-meter structures, infrastructure clearance requirements, and clear viewing angles. When deploying near active clusters, we approached from directions that minimized disturbance; no butterfly dispersal was observed during equipment deployment.</w:t>
+      </w:r>
+    </w:p>
+    <w:p>
+      <w:pPr>
+        <w:pStyle w:val="BodyText"/>
+      </w:pPr>
+      <w:r>
+        <w:t xml:space="preserve">We monitored monarch abundance using modified trail cameras (GardePro E7 and E8, Shenzhen, China) configured for near-infrared imaging to enhance contrast between clustering butterflies and surrounding vegetation. Trail cameras were selected for their durability in extended field deployment, native time-lapse functionality, and modification potential. Near-infrared wavelength selection followed previous literature demonstrating effectiveness for butterfly population estimation</w:t>
+      </w:r>
+      <w:r>
+        <w:t xml:space="preserve"> </w:t>
+      </w:r>
+      <w:r>
+        <w:t xml:space="preserve">(Hristov et al. 2019)</w:t>
+      </w:r>
+      <w:r>
+        <w:t xml:space="preserve">.</w:t>
+      </w:r>
+    </w:p>
+    <w:p>
+      <w:pPr>
+        <w:pStyle w:val="BodyText"/>
+      </w:pPr>
+      <w:r>
+        <w:t xml:space="preserve">Hardware modifications exploited the camera’s internal filter-switching mechanism by engaging nighttime mode to access the clear glass filter position, then disconnecting power to prevent reversion to the infrared cut filter. Near-infrared pass filters (&gt;850 nm) were mounted externally to restrict incoming light to NIR wavelengths. This configuration produced images where clustering butterflies appeared as dark masses against bright eucalyptus foliage reflectance in the near-infrared spectrum. Field validation confirmed sufficient contrast for visual distinction of monarch clusters from background vegetation, supporting our human-labeler analytical approach.</w:t>
+      </w:r>
+    </w:p>
+    <w:p>
+      <w:pPr>
+        <w:pStyle w:val="BodyText"/>
+      </w:pPr>
+      <w:r>
+        <w:t xml:space="preserve">Cameras were mounted atop poles using lightweight tie-down straps and positioned horizontally toward butterfly clusters at roosting height. The wireless live view feature enabled real-time preview and precise camera aiming during deployment. Cameras operated in time-lapse mode with motion detection disabled.</w:t>
+      </w:r>
+    </w:p>
+    <w:p>
+      <w:pPr>
+        <w:pStyle w:val="BodyText"/>
+      </w:pPr>
+      <w:r>
+        <w:t xml:space="preserve">Sampling interval selection balanced temporal resolution, battery life, and data processing feasibility through empirical optimization and rigorous statistical validation. Initial deployments used 10-minute intervals to capture significant changes in butterfly abundance, which preliminary observations indicated occurred on hourly rather than minute scales, while maintaining approximately 6-week continuous operation. Post-deployment statistical analysis using mixed-effects models and information-theoretic approaches systematically compared multiple sampling intervals across deployments. We conducted sequential subsample analyses starting with full temporal resolution and progressively testing reduced frequencies. Information-theoretic model comparison using Akaike Information Criterion (AIC) demonstrated that 30-minute intervals provided optimal balance, losing less than 5% of information compared to full temporal resolution (measured by root mean square error) while reducing image classification workload by 67%. Variance comparison analysis and visual assessment of fitted trend lines confirmed that this interval preserved essential time-series patterns including diurnal activity cycles, weather-response dynamics, and multi-day population trends. Battery life constraints and field deployment logistics further supported this interval choice, enabling extended autonomous operation essential for capturing complete behavioral sequences during variable weather conditions.</w:t>
+      </w:r>
+    </w:p>
+    <w:p>
+      <w:pPr>
+        <w:pStyle w:val="BodyText"/>
+      </w:pPr>
+      <w:r>
+        <w:t xml:space="preserve">To quantify the wind conditions hypothesized to influence butterfly behavior, wind monitoring equipment consisted of Rain Wise WindLog Wind Data Loggers (Rain Wise Inc., Trenton, Maine) installed at pole apices to measure wind at heights approximating butterfly roosting locations. These instruments recorded average wind speed and maximum wind gust at one-minute intervals, the highest frequency supported by the sensors. This recording interval enabled calculation of wind speed variance within each photographic sampling period, capturing gustiness lost with longer averaging periods.</w:t>
+      </w:r>
+    </w:p>
+    <w:p>
+      <w:pPr>
+        <w:pStyle w:val="BodyText"/>
+      </w:pPr>
+      <w:r>
+        <w:t xml:space="preserve">To systematically organize our heterogeneous monitoring efforts, we defined discrete monitoring periods as deployment units. Each deployment represented a unique combination of monitoring location, camera configuration (including camera ID, mounting height, and viewing angle), associated wind measurements, and temporal coverage period. Since equipment was frequently reused across locations and time periods, this deployment-based structure provided standardized sampling units that accounted for variation in environmental conditions and equipment configurations while treating each deployment as independent for statistical analyses. This approach produced time-series images from each deployment for estimating monarch cluster abundance through systematic grid-based counting methods, enabling analysis of abundance patterns in relation to wind speed and other environmental variables.</w:t>
+      </w:r>
+    </w:p>
+    <w:bookmarkEnd w:id="12"/>
+    <w:bookmarkStart w:id="17" w:name="image-analysis"/>
+    <w:p>
+      <w:pPr>
+        <w:pStyle w:val="Heading2"/>
+      </w:pPr>
+      <w:r>
+        <w:t xml:space="preserve">Image Analysis</w:t>
+      </w:r>
+    </w:p>
+    <w:bookmarkStart w:id="13" w:name="grid-based-counting-method"/>
     <w:p>
       <w:pPr>
         <w:pStyle w:val="Heading3"/>
       </w:pPr>
       <w:r>
-        <w:t xml:space="preserve">Monitoring Strategy</w:t>
+        <w:t xml:space="preserve">Grid-based Counting Method</w:t>
       </w:r>
     </w:p>
     <w:p>
@@ -922,7 +1067,16 @@
         <w:pStyle w:val="FirstParagraph"/>
       </w:pPr>
       <w:r>
-        <w:t xml:space="preserve">Equipment deployment strategies differed between monitoring seasons to accommodate research objectives and field experience. During the 2023-2024 season, we employed two strategies: targeted deployments at sites with confirmed monarch presence, and anticipatory deployments at locations where monarchs were expected based on historical data but not currently observed. Targeted deployments concentrated at Spring Canyon and UDMH where active aggregations were documented throughout the season. Anticipatory deployments occurred at four overwintering sites: additional locations within Spring Canyon and UDMH, plus SLC-6 and Tangair. No monarchs were recorded at anticipatory deployment sites; consequently, these data are excluded from analysis.</w:t>
+        <w:t xml:space="preserve">To quantify changes in monarch butterfly abundance from collected imagery, we developed a systematic grid-based counting protocol balancing accuracy with the practical constraints of analyzing tens of thousands of images. This approach addressed the challenge of estimating abundance in large aggregations where individual counts would be prohibitively time-consuming and emulated field researcher methods, including those used in the annual Thanksgiving Count</w:t>
+      </w:r>
+      <w:r>
+        <w:t xml:space="preserve"> </w:t>
+      </w:r>
+      <w:r>
+        <w:t xml:space="preserve">(Xerces Society 2018)</w:t>
+      </w:r>
+      <w:r>
+        <w:t xml:space="preserve">. We subdivided each image using a grid overlay system where human labelers assigned order-of-magnitude estimates per cell. Grid dimensions remained fixed throughout each deployment to ensure consistency. Custom software developed using the Electron framework in JavaScript facilitated this labeling effort.</w:t>
       </w:r>
     </w:p>
     <w:p>
@@ -930,26 +1084,17 @@
         <w:pStyle w:val="BodyText"/>
       </w:pPr>
       <w:r>
-        <w:t xml:space="preserve">Building on insights from the initial season, for the 2024-2025 season we modified our approach to establish monitoring stations at ten sites before monarch arrival, based on historical occurrence records compiled by the base conservation coordinator. This expanded spatial coverage aimed to capture greater environmental variation across potential overwintering sites. However, the 2024-2025 season coincided with historically low monarch abundance throughout California</w:t>
-      </w:r>
-      <w:r>
-        <w:t xml:space="preserve"> </w:t>
-      </w:r>
-      <w:r>
-        <w:t xml:space="preserve">(Xerces Society 2025b)</w:t>
-      </w:r>
-      <w:r>
-        <w:t xml:space="preserve">, resulting in no observed clustering behavior at any monitored location on base. Consequently, our final dataset comprises two sites (Spring Canyon and UDMH) from the 2023-2024 season only.</w:t>
-      </w:r>
-    </w:p>
-    <w:bookmarkEnd w:id="10"/>
-    <w:bookmarkStart w:id="11" w:name="field-equipment"/>
+        <w:t xml:space="preserve">Grid cell size varied by deployment based on camera-to-cluster distance. Cell dimensions were optimized to ensure most occupied cells contained butterflies in the 10–99 count range, balancing classification efficiency with spatial resolution. This standardization minimized cells alternating between widely different order-of-magnitude categories across the time series.</w:t>
+      </w:r>
+    </w:p>
+    <w:bookmarkEnd w:id="13"/>
+    <w:bookmarkStart w:id="15" w:name="counting-protocol"/>
     <w:p>
       <w:pPr>
         <w:pStyle w:val="Heading3"/>
       </w:pPr>
       <w:r>
-        <w:t xml:space="preserve">Field Equipment</w:t>
+        <w:t xml:space="preserve">Counting Protocol</w:t>
       </w:r>
     </w:p>
     <w:p>
@@ -957,136 +1102,9 @@
         <w:pStyle w:val="FirstParagraph"/>
       </w:pPr>
       <w:r>
-        <w:t xml:space="preserve">To observe changes in monarch abundance in response to strong wind events, we deployed remote monitoring equipment near butterfly clusters at overwintering sites. Field observations utilized 15-meter telescoping fiberglass poles (Max-Gain Systems, Inc., Marietta, GA) anchored at three points using ground anchors with guy lines securing both the top and base to create stable, freestanding structures.</w:t>
-      </w:r>
-    </w:p>
-    <w:p>
-      <w:pPr>
-        <w:pStyle w:val="BodyText"/>
-      </w:pPr>
-      <w:r>
-        <w:t xml:space="preserve">Poles were positioned 4-17 meters from cluster locations. This range, determined through field testing, balanced image resolution requirements for our grid-based counting method against disturbance minimization. Closer positioning compromised field of view, while greater distances degraded butterfly visibility below classification thresholds. Pole placement considered ground stability for the 15-meter structures, infrastructure clearance requirements, and clear viewing angles. When deploying near active clusters, we approached from directions that minimized disturbance; no butterfly dispersal was observed during equipment deployment.</w:t>
-      </w:r>
-    </w:p>
-    <w:p>
-      <w:pPr>
-        <w:pStyle w:val="BodyText"/>
-      </w:pPr>
-      <w:r>
-        <w:t xml:space="preserve">We monitored monarch abundance using modified trail cameras (GardePro E7 and E8, Shenzhen, China) configured for near-infrared imaging to enhance contrast between clustering butterflies and surrounding vegetation. Trail cameras were selected for their durability in extended field deployment, native time-lapse functionality, and modification potential. Near-infrared wavelength selection followed previous literature demonstrating effectiveness for butterfly population estimation</w:t>
-      </w:r>
-      <w:r>
-        <w:t xml:space="preserve"> </w:t>
-      </w:r>
-      <w:r>
-        <w:t xml:space="preserve">(Hristov et al. 2019)</w:t>
-      </w:r>
-      <w:r>
-        <w:t xml:space="preserve">.</w:t>
-      </w:r>
-    </w:p>
-    <w:p>
-      <w:pPr>
-        <w:pStyle w:val="BodyText"/>
-      </w:pPr>
-      <w:r>
-        <w:t xml:space="preserve">Hardware modifications exploited the camera’s internal filter-switching mechanism by engaging nighttime mode to access the clear glass filter position, then disconnecting power to prevent reversion to the infrared cut filter. Near-infrared pass filters (&gt;850 nm) were mounted externally to restrict incoming light to NIR wavelengths. This configuration produced images where clustering butterflies appeared as dark masses against bright eucalyptus foliage reflectance in the near-infrared spectrum. Field validation confirmed sufficient contrast for visual distinction of monarch clusters from background vegetation, supporting our human-labeler analytical approach.</w:t>
-      </w:r>
-    </w:p>
-    <w:p>
-      <w:pPr>
-        <w:pStyle w:val="BodyText"/>
-      </w:pPr>
-      <w:r>
-        <w:t xml:space="preserve">Cameras were mounted atop poles using lightweight tie-down straps and positioned horizontally toward butterfly clusters at roosting height. The wireless live view feature enabled real-time preview and precise camera aiming during deployment. Cameras operated in time-lapse mode with motion detection disabled.</w:t>
-      </w:r>
-    </w:p>
-    <w:p>
-      <w:pPr>
-        <w:pStyle w:val="BodyText"/>
-      </w:pPr>
-      <w:r>
-        <w:t xml:space="preserve">Sampling interval selection balanced temporal resolution, battery life, and data processing feasibility through empirical optimization and rigorous statistical validation. Initial deployments used 10-minute intervals to capture significant changes in butterfly abundance, which preliminary observations indicated occurred on hourly rather than minute scales, while maintaining approximately 6-week continuous operation. Post-deployment statistical analysis using mixed-effects models and information-theoretic approaches systematically compared multiple sampling intervals across deployments. We conducted sequential subsample analyses starting with full temporal resolution and progressively testing reduced frequencies. Information-theoretic model comparison using Akaike Information Criterion (AIC) demonstrated that 30-minute intervals provided optimal balance, losing less than 5% of information compared to full temporal resolution (measured by root mean square error) while reducing image classification workload by 67%. Variance comparison analysis and visual assessment of fitted trend lines confirmed that this interval preserved essential time-series patterns including diurnal activity cycles, weather-response dynamics, and multi-day population trends. Battery life constraints and field deployment logistics further supported this interval choice, enabling extended autonomous operation essential for capturing complete behavioral sequences during variable weather conditions.</w:t>
-      </w:r>
-    </w:p>
-    <w:p>
-      <w:pPr>
-        <w:pStyle w:val="BodyText"/>
-      </w:pPr>
-      <w:r>
-        <w:t xml:space="preserve">To quantify the wind conditions hypothesized to influence butterfly behavior, wind monitoring equipment consisted of Rain Wise WindLog Wind Data Loggers (Rain Wise Inc., Trenton, Maine) installed at pole apices to measure wind at heights approximating butterfly roosting locations. These instruments recorded average wind speed and maximum wind gust at one-minute intervals, the highest frequency supported by the sensors. This recording interval enabled calculation of wind speed variance within each photographic sampling period, capturing gustiness lost with longer averaging periods.</w:t>
-      </w:r>
-    </w:p>
-    <w:p>
-      <w:pPr>
-        <w:pStyle w:val="BodyText"/>
-      </w:pPr>
-      <w:r>
-        <w:t xml:space="preserve">To systematically organize our heterogeneous monitoring efforts, we defined discrete monitoring periods as deployment units. Each deployment represented a unique combination of monitoring location, camera configuration (including camera ID, mounting height, and viewing angle), associated wind measurements, and temporal coverage period. Since equipment was frequently reused across locations and time periods, this deployment-based structure provided standardized sampling units that accounted for variation in environmental conditions and equipment configurations while treating each deployment as independent for statistical analyses. This approach produced time-series images from each deployment for estimating monarch cluster abundance through systematic grid-based counting methods, enabling analysis of abundance patterns in relation to wind speed and other environmental variables.</w:t>
-      </w:r>
-    </w:p>
-    <w:bookmarkEnd w:id="11"/>
-    <w:bookmarkStart w:id="16" w:name="image-analysis"/>
-    <w:p>
-      <w:pPr>
-        <w:pStyle w:val="Heading3"/>
-      </w:pPr>
-      <w:r>
-        <w:t xml:space="preserve">Image Analysis</w:t>
-      </w:r>
-    </w:p>
-    <w:bookmarkStart w:id="12" w:name="grid-based-counting-method"/>
-    <w:p>
-      <w:pPr>
-        <w:pStyle w:val="Heading4"/>
-      </w:pPr>
-      <w:r>
-        <w:t xml:space="preserve">Grid-based Counting Method</w:t>
-      </w:r>
-    </w:p>
-    <w:p>
-      <w:pPr>
-        <w:pStyle w:val="FirstParagraph"/>
-      </w:pPr>
-      <w:r>
-        <w:t xml:space="preserve">To quantify changes in monarch butterfly abundance from collected imagery, we developed a systematic grid-based counting protocol balancing accuracy with the practical constraints of analyzing tens of thousands of images. This approach addressed the challenge of estimating abundance in large aggregations where individual counts would be prohibitively time-consuming and emulated field researcher methods, including those used in the annual Thanksgiving Count</w:t>
-      </w:r>
-      <w:r>
-        <w:t xml:space="preserve"> </w:t>
-      </w:r>
-      <w:r>
-        <w:t xml:space="preserve">(Xerces Society 2018)</w:t>
-      </w:r>
-      <w:r>
-        <w:t xml:space="preserve">. We subdivided each image using a grid overlay system where human labelers assigned order-of-magnitude estimates per cell. Grid dimensions remained fixed throughout each deployment to ensure consistency. Custom software developed using the Electron framework in JavaScript facilitated this labeling effort.</w:t>
-      </w:r>
-    </w:p>
-    <w:p>
-      <w:pPr>
-        <w:pStyle w:val="BodyText"/>
-      </w:pPr>
-      <w:r>
-        <w:t xml:space="preserve">Grid cell size varied by deployment based on camera-to-cluster distance. Cell dimensions were optimized to ensure most occupied cells contained butterflies in the 10–99 count range, balancing classification efficiency with spatial resolution. This standardization minimized cells alternating between widely different order-of-magnitude categories across the time series.</w:t>
-      </w:r>
-    </w:p>
-    <w:bookmarkEnd w:id="12"/>
-    <w:bookmarkStart w:id="14" w:name="counting-protocol"/>
-    <w:p>
-      <w:pPr>
-        <w:pStyle w:val="Heading4"/>
-      </w:pPr>
-      <w:r>
-        <w:t xml:space="preserve">Counting Protocol</w:t>
-      </w:r>
-    </w:p>
-    <w:p>
-      <w:pPr>
-        <w:pStyle w:val="FirstParagraph"/>
-      </w:pPr>
-      <w:r>
         <w:t xml:space="preserve">Human labelers estimated butterfly abundance within each grid cell using four order-of-magnitude categories: 0 (no butterflies), 1–9 (single digits), 10–99 (dozens), and 100–999 (hundreds). Labelers trained using a comprehensive online guide with example images and detailed classification criteria (</w:t>
       </w:r>
-      <w:hyperlink r:id="rId13">
+      <w:hyperlink r:id="rId14">
         <w:r>
           <w:rPr>
             <w:rStyle w:val="Hyperlink"/>
@@ -1122,11 +1140,11 @@
         <w:t xml:space="preserve">Labelers received ongoing feedback throughout the classification process. All classifications underwent review for common errors including mislabeled cells, incorrect category assignments, and inconsistent counting criteria application. Direct communication of corrections to labelers ensured consistent protocol application.</w:t>
       </w:r>
     </w:p>
-    <w:bookmarkEnd w:id="14"/>
-    <w:bookmarkStart w:id="15" w:name="abundance-calculation"/>
-    <w:p>
-      <w:pPr>
-        <w:pStyle w:val="Heading4"/>
+    <w:bookmarkEnd w:id="15"/>
+    <w:bookmarkStart w:id="16" w:name="abundance-calculation"/>
+    <w:p>
+      <w:pPr>
+        <w:pStyle w:val="Heading3"/>
       </w:pPr>
       <w:r>
         <w:t xml:space="preserve">Abundance Calculation</w:t>
@@ -1373,47 +1391,47 @@
         <w:t xml:space="preserve">for category 100–999) rather than midpoint or maximum values to ensure temporal analyses reflected genuine population shifts rather than estimation uncertainty.</w:t>
       </w:r>
     </w:p>
-    <w:bookmarkEnd w:id="15"/>
     <w:bookmarkEnd w:id="16"/>
-    <w:bookmarkStart w:id="17" w:name="temperature-data-extraction"/>
+    <w:bookmarkEnd w:id="17"/>
+    <w:bookmarkStart w:id="18" w:name="temperature-data-extraction"/>
+    <w:p>
+      <w:pPr>
+        <w:pStyle w:val="Heading2"/>
+      </w:pPr>
+      <w:r>
+        <w:t xml:space="preserve">Temperature Data Extraction</w:t>
+      </w:r>
+    </w:p>
+    <w:p>
+      <w:pPr>
+        <w:pStyle w:val="FirstParagraph"/>
+      </w:pPr>
+      <w:r>
+        <w:t xml:space="preserve">Temperature represents a critical environmental variable influencing monarch activity patterns and potentially confounding wind effects. Ambient temperature data were extracted from trail camera images using optical character recognition (OCR). Each camera displayed temperature readings on the image overlay, but these values were not accessible through EXIF metadata, necessitating visual extraction methods. We developed an automated Python script utilizing OCR technology to extract temperature values from approximately 56,000 images across all deployments. The extraction process employed multiple preprocessing strategies and pattern matching algorithms to accommodate variations in image quality and display characteristics.</w:t>
+      </w:r>
+    </w:p>
+    <w:p>
+      <w:pPr>
+        <w:pStyle w:val="BodyText"/>
+      </w:pPr>
+      <w:r>
+        <w:t xml:space="preserve">Following initial automated extraction, we manually reviewed and corrected edge cases where OCR failed or produced anomalous values. All temperature data underwent systematic quality control through visualization of deployment-specific time series, enabling identification and correction of erroneous values. This process ensured complete temperature coverage for all analyzed images, providing the ambient temperature covariate required for our statistical models.</w:t>
+      </w:r>
+    </w:p>
+    <w:bookmarkEnd w:id="18"/>
+    <w:bookmarkStart w:id="25" w:name="sec:statistical-analysis"/>
+    <w:p>
+      <w:pPr>
+        <w:pStyle w:val="Heading2"/>
+      </w:pPr>
+      <w:r>
+        <w:t xml:space="preserve">Statistical Analysis</w:t>
+      </w:r>
+    </w:p>
+    <w:bookmarkStart w:id="19" w:name="data-preparation"/>
     <w:p>
       <w:pPr>
         <w:pStyle w:val="Heading3"/>
-      </w:pPr>
-      <w:r>
-        <w:t xml:space="preserve">Temperature Data Extraction</w:t>
-      </w:r>
-    </w:p>
-    <w:p>
-      <w:pPr>
-        <w:pStyle w:val="FirstParagraph"/>
-      </w:pPr>
-      <w:r>
-        <w:t xml:space="preserve">Temperature represents a critical environmental variable influencing monarch activity patterns and potentially confounding wind effects. Ambient temperature data were extracted from trail camera images using optical character recognition (OCR). Each camera displayed temperature readings on the image overlay, but these values were not accessible through EXIF metadata, necessitating visual extraction methods. We developed an automated Python script utilizing OCR technology to extract temperature values from approximately 56,000 images across all deployments. The extraction process employed multiple preprocessing strategies and pattern matching algorithms to accommodate variations in image quality and display characteristics.</w:t>
-      </w:r>
-    </w:p>
-    <w:p>
-      <w:pPr>
-        <w:pStyle w:val="BodyText"/>
-      </w:pPr>
-      <w:r>
-        <w:t xml:space="preserve">Following initial automated extraction, we manually reviewed and corrected edge cases where OCR failed or produced anomalous values. All temperature data underwent systematic quality control through visualization of deployment-specific time series, enabling identification and correction of erroneous values. This process ensured complete temperature coverage for all analyzed images, providing the ambient temperature covariate required for our statistical models.</w:t>
-      </w:r>
-    </w:p>
-    <w:bookmarkEnd w:id="17"/>
-    <w:bookmarkStart w:id="24" w:name="sec:statistical-analysis"/>
-    <w:p>
-      <w:pPr>
-        <w:pStyle w:val="Heading3"/>
-      </w:pPr>
-      <w:r>
-        <w:t xml:space="preserve">Statistical Analysis</w:t>
-      </w:r>
-    </w:p>
-    <w:bookmarkStart w:id="18" w:name="data-preparation"/>
-    <w:p>
-      <w:pPr>
-        <w:pStyle w:val="Heading4"/>
       </w:pPr>
       <w:r>
         <w:t xml:space="preserve">Data Preparation</w:t>
@@ -1565,11 +1583,11 @@
         <w:t xml:space="preserve">represents the difference in butterfly counts. While exploratory data analysis revealed generally well-behaved distributions, we observed bimodality in the raw butterfly abundance data driven primarily by a single anomalous event at deployment SC8. At this deployment, a large butterfly aggregation abruptly declined to near zero without corresponding changes in the measured environmental variables (wind speed, temperature, or solar exposure). This singular event was unlike any other observation in the dataset. We retained this deployment in the final analysis for two reasons: first, to maximize sample size and avoid arbitrary data exclusion, and second, sensitivity analysis showed that the cube root transformation of abundance differences adequately addressed the distributional concerns, with model selection and parameter estimates remaining consistent whether SC8 was included or excluded. The transformation approach made the anomaly’s inclusion or exclusion immaterial to the final results. Observation pairs where both time points recorded zero butterflies were excluded as uninformative, reducing the dataset from approximately 2,500 potential pairs to 1,894 analyzable observations across 115 unique deployment-day combinations.</w:t>
       </w:r>
     </w:p>
-    <w:bookmarkEnd w:id="18"/>
-    <w:bookmarkStart w:id="19" w:name="variable-selection"/>
-    <w:p>
-      <w:pPr>
-        <w:pStyle w:val="Heading4"/>
+    <w:bookmarkEnd w:id="19"/>
+    <w:bookmarkStart w:id="20" w:name="variable-selection"/>
+    <w:p>
+      <w:pPr>
+        <w:pStyle w:val="Heading3"/>
       </w:pPr>
       <w:r>
         <w:t xml:space="preserve">Variable Selection</w:t>
@@ -1600,11 +1618,11 @@
         <w:t xml:space="preserve">). Environmental predictors included average temperature between observation pairs, number of butterflies in direct sunlight at the previous time point, and minutes elapsed since the first observation of each day to capture diurnal patterns. Total butterfly count at the previous time point was included as a control variable, enabling distinction between proportional and absolute changes in abundance. When included, this variable tests effects on proportional change; when excluded, models test effects on absolute change.</w:t>
       </w:r>
     </w:p>
-    <w:bookmarkEnd w:id="19"/>
-    <w:bookmarkStart w:id="20" w:name="model-framework"/>
-    <w:p>
-      <w:pPr>
-        <w:pStyle w:val="Heading4"/>
+    <w:bookmarkEnd w:id="20"/>
+    <w:bookmarkStart w:id="21" w:name="model-framework"/>
+    <w:p>
+      <w:pPr>
+        <w:pStyle w:val="Heading3"/>
       </w:pPr>
       <w:r>
         <w:t xml:space="preserve">Model Framework</w:t>
@@ -1626,11 +1644,11 @@
         <w:t xml:space="preserve">To test specifically for threshold effects at the proposed 2 m/s disruptive wind speed, we conducted a sensitivity analysis using an alternative wind metric. We repeated the entire model selection process, replacing maximum wind gust speed with a threshold-based predictor: the count of minutes within each 30-minute observation period where wind gusts equaled or exceeded 2 m/s. This variable ranged from 0 to 30 minutes and was tested using the same 48 model structures, allowing direct comparison of continuous versus threshold-based wind effects.</w:t>
       </w:r>
     </w:p>
-    <w:bookmarkEnd w:id="20"/>
-    <w:bookmarkStart w:id="21" w:name="model-validation"/>
-    <w:p>
-      <w:pPr>
-        <w:pStyle w:val="Heading4"/>
+    <w:bookmarkEnd w:id="21"/>
+    <w:bookmarkStart w:id="22" w:name="model-validation"/>
+    <w:p>
+      <w:pPr>
+        <w:pStyle w:val="Heading3"/>
       </w:pPr>
       <w:r>
         <w:t xml:space="preserve">Model Validation</w:t>
@@ -1644,11 +1662,11 @@
         <w:t xml:space="preserve">Model assumptions were verified through standard residual diagnostics including examination of residual distributions, fitted versus residual plots, and quantile-quantile plots. Convergence was confirmed for all candidate models in both the primary and sensitivity analyses. Model performance and predictor significance were evaluated through AIC comparison, with models differing by less than 2 AIC units considered equivalent.</w:t>
       </w:r>
     </w:p>
-    <w:bookmarkEnd w:id="21"/>
-    <w:bookmarkStart w:id="22" w:name="statistical-power-analysis"/>
-    <w:p>
-      <w:pPr>
-        <w:pStyle w:val="Heading4"/>
+    <w:bookmarkEnd w:id="22"/>
+    <w:bookmarkStart w:id="23" w:name="statistical-power-analysis"/>
+    <w:p>
+      <w:pPr>
+        <w:pStyle w:val="Heading3"/>
       </w:pPr>
       <w:r>
         <w:t xml:space="preserve">Statistical Power Analysis</w:t>
@@ -1679,11 +1697,11 @@
         <w:t xml:space="preserve">). This simulation approach accounts for the complexity of our GAMM framework and hierarchical data structure, providing robust estimates of statistical power for detecting wind effects across a range of biologically plausible magnitudes.</w:t>
       </w:r>
     </w:p>
-    <w:bookmarkEnd w:id="22"/>
-    <w:bookmarkStart w:id="23" w:name="dynamic-window-analysis"/>
-    <w:p>
-      <w:pPr>
-        <w:pStyle w:val="Heading4"/>
+    <w:bookmarkEnd w:id="23"/>
+    <w:bookmarkStart w:id="24" w:name="dynamic-window-analysis"/>
+    <w:p>
+      <w:pPr>
+        <w:pStyle w:val="Heading3"/>
       </w:pPr>
       <w:r>
         <w:t xml:space="preserve">Dynamic Window Analysis</w:t>
@@ -1765,89 +1783,270 @@
         <w:t xml:space="preserve">Model selection followed the same information-theoretic approach as the 30-minute analysis. We evaluated 76 candidate models per window type using generalized additive mixed models with deployment random intercepts and AR(1) temporal correlation structures. The candidate set included null models, single predictors, additive combinations, and models with smooth interaction terms. To address potential overfitting given the reduced sample size (n = 94-96 pairs), we applied conservative thresholds for the ratio of effective degrees of freedom to sample size and conducted leave-one-deployment-out cross-validation on top-performing models. The final predictor set comprised: temperature minimum and maximum, maximum wind gust, cumulative direct sun exposure, and baseline abundance controls.</w:t>
       </w:r>
     </w:p>
-    <w:bookmarkEnd w:id="23"/>
     <w:bookmarkEnd w:id="24"/>
     <w:bookmarkEnd w:id="25"/>
-    <w:bookmarkStart w:id="84" w:name="results"/>
+    <w:bookmarkEnd w:id="26"/>
+    <w:bookmarkStart w:id="94" w:name="results"/>
+    <w:p>
+      <w:pPr>
+        <w:pStyle w:val="Heading1"/>
+      </w:pPr>
+      <w:r>
+        <w:t xml:space="preserve">Results</w:t>
+      </w:r>
+    </w:p>
+    <w:bookmarkStart w:id="27" w:name="descriptive-statistics"/>
     <w:p>
       <w:pPr>
         <w:pStyle w:val="Heading2"/>
       </w:pPr>
       <w:r>
-        <w:t xml:space="preserve">Results</w:t>
-      </w:r>
-    </w:p>
-    <w:bookmarkStart w:id="26" w:name="descriptive-statistics"/>
+        <w:t xml:space="preserve">Descriptive Statistics</w:t>
+      </w:r>
+    </w:p>
+    <w:p>
+      <w:pPr>
+        <w:pStyle w:val="FirstParagraph"/>
+      </w:pPr>
+      <w:r>
+        <w:t xml:space="preserve">Environmental conditions varied substantially across the 78-day monitoring period at Spring Canyon and UDMH during the 2023-2024 overwintering season. The dataset comprised 1,894 observations collected at 30-minute intervals during daylight hours (07:00–17:00) from November 17, 2023, to February 4, 2024, totaling 947 observation hours across 115 unique deployment-day combinations.</w:t>
+      </w:r>
+    </w:p>
+    <w:p>
+      <w:pPr>
+        <w:pStyle w:val="BodyText"/>
+      </w:pPr>
+      <w:r>
+        <w:t xml:space="preserve">Wind speeds ranged from complete calm to moderately strong conditions, with maximum gusts reaching 12.4 m/s (mean = 2.2 ± 1.4 m/s, median = 2.2 m/s). The interquartile range of 1.3–3.0 m/s indicated that most observations occurred under relatively mild wind conditions. Temperature showed considerable variation throughout the monitoring period, ranging from 3.0 to 30.0°C (mean = 14.6 ± 3.8°C, median = 14.0°C), with an interquartile range of 12.5–17.0°C typical of California coastal winter conditions. Direct solar exposure occurred in 31.7% of observations (n = 601), with butterflies actively basking when present in sunlight, averaging 17.0 individuals in direct sun (range: 1–295).</w:t>
+      </w:r>
+    </w:p>
+    <w:p>
+      <w:pPr>
+        <w:pStyle w:val="BodyText"/>
+      </w:pPr>
+      <w:r>
+        <w:t xml:space="preserve">Monarch abundance exhibited high variability across sites and time periods. Butterfly counts ranged from 0 to 770 individuals per observation, with a mean of 81.4 ± 100.0 butterflies and a median of 37 butterflies. The wide interquartile range (9–119 butterflies) reflected substantial variation in cluster sizes. Zero-count observations, representing either the beginning of cluster formation or cluster dissolution, comprised 2.3% of the dataset (n = 43).</w:t>
+      </w:r>
+    </w:p>
+    <w:p>
+      <w:pPr>
+        <w:pStyle w:val="BodyText"/>
+      </w:pPr>
+      <w:r>
+        <w:t xml:space="preserve">Cluster sizes varied markedly among the 10 deployment locations. Site SC10 recorded the largest aggregation with 770 monarchs, while mean abundances ranged from 0 at SC9 to 325.8 at UDMH2. Eight deployments observed maximum cluster sizes exceeding 100 butterflies, with mean maximum cluster size across sites reaching 315.6 individuals. This variation in cluster sizes across deployments reflects the heterogeneous distribution of monarchs across overwintering microhabitats within the study sites.</w:t>
+      </w:r>
+    </w:p>
+    <w:p>
+      <w:pPr>
+        <w:pStyle w:val="BodyText"/>
+      </w:pPr>
+      <w:r>
+        <w:t xml:space="preserve">The comprehensive temporal coverage, with observations at 30-minute intervals capturing 16.5 observations per deployment-day on average, provided fine-scale resolution of monarch behavioral responses to changing environmental conditions. Peak observation activity occurred at 16:00 hours (196 observations), corresponding with afternoon warming periods when monarchs typically exhibit increased movement.</w:t>
+      </w:r>
+    </w:p>
+    <w:bookmarkEnd w:id="27"/>
+    <w:bookmarkStart w:id="36" w:name="Xcd4fe75f140c5a6ff0ab7eee82bd7d86184ff99"/>
+    <w:p>
+      <w:pPr>
+        <w:pStyle w:val="Heading2"/>
+      </w:pPr>
+      <w:r>
+        <w:t xml:space="preserve">Bivariate Relationship Between Wind and Cluster Dynamics</w:t>
+      </w:r>
+    </w:p>
+    <w:p>
+      <w:pPr>
+        <w:pStyle w:val="FirstParagraph"/>
+      </w:pPr>
+      <w:r>
+        <w:t xml:space="preserve">Bivariate analyses examined whether wind speed alone could explain changes in monarch cluster size, revealing no meaningful relationship between maximum wind speed and cluster size changes at either temporal scale (Figure </w:t>
+      </w:r>
+      <w:hyperlink w:anchor="fig:wind_bivariate_30min">
+        <w:r>
+          <w:rPr>
+            <w:rStyle w:val="Hyperlink"/>
+          </w:rPr>
+          <w:t xml:space="preserve">1</w:t>
+        </w:r>
+      </w:hyperlink>
+      <w:r>
+        <w:t xml:space="preserve"> </w:t>
+      </w:r>
+      <w:r>
+        <w:t xml:space="preserve">and </w:t>
+      </w:r>
+      <w:hyperlink w:anchor="fig:wind_bivariate_sunset">
+        <w:r>
+          <w:rPr>
+            <w:rStyle w:val="Hyperlink"/>
+          </w:rPr>
+          <w:t xml:space="preserve">2</w:t>
+        </w:r>
+      </w:hyperlink>
+      <w:r>
+        <w:t xml:space="preserve">).</w:t>
+      </w:r>
+    </w:p>
+    <w:p>
+      <w:pPr>
+        <w:pStyle w:val="BodyText"/>
+      </w:pPr>
+      <w:r>
+        <w:t xml:space="preserve">At 30-minute intervals, the correlation between maximum wind speed and butterfly abundance change was negligible (r = 0.04, n = 1,894), with data points scattered uniformly across all wind speeds from calm conditions to 12.4 m/s. The proposed 2 m/s behavioral threshold showed no apparent demarcation in butterfly responses, with similar variance in cluster size changes both above and below this threshold.</w:t>
+      </w:r>
+    </w:p>
+    <w:p>
+      <w:pPr>
+        <w:pStyle w:val="BodyText"/>
+      </w:pPr>
+      <w:r>
+        <w:t xml:space="preserve">Day-to-day analyses similarly revealed weak correlation between maximum wind exposure and cluster size changes (r = 0.13, n = 96). All observation periods in this analysis experienced maximum wind speeds exceeding the proposed 2 m/s behavioral threshold. Despite consistent exposure to winds above the threshold, no clear pattern emerged linking wind intensity to subsequent roost abandonment or growth.</w:t>
+      </w:r>
+    </w:p>
+    <w:p>
+      <w:pPr>
+        <w:pStyle w:val="BodyText"/>
+      </w:pPr>
+      <w:r>
+        <w:t xml:space="preserve">These null bivariate relationships indicated that wind speed alone cannot predict monarch clustering behavior, necessitating examination of more complex environmental interactions and conditional relationships that may modulate wind effects.</w:t>
+      </w:r>
+    </w:p>
+    <w:bookmarkStart w:id="31" w:name="fig:wind_bivariate_30min"/>
+    <w:p>
+      <w:pPr>
+        <w:pStyle w:val="CaptionedFigure"/>
+      </w:pPr>
+      <w:r>
+        <w:drawing>
+          <wp:inline>
+            <wp:extent cx="4267200" cy="3657600"/>
+            <wp:effectExtent b="0" l="0" r="0" t="0"/>
+            <wp:docPr descr="" title="" id="29" name="Picture"/>
+            <a:graphic>
+              <a:graphicData uri="http://schemas.openxmlformats.org/drawingml/2006/picture">
+                <pic:pic>
+                  <pic:nvPicPr>
+                    <pic:cNvPr descr="supplemental/results/30_min/figures/wind_vs_change_bivariate_untransformed.png" id="30" name="Picture"/>
+                    <pic:cNvPicPr>
+                      <a:picLocks noChangeArrowheads="1" noChangeAspect="1"/>
+                    </pic:cNvPicPr>
+                  </pic:nvPicPr>
+                  <pic:blipFill>
+                    <a:blip r:embed="rId28"/>
+                    <a:stretch>
+                      <a:fillRect/>
+                    </a:stretch>
+                  </pic:blipFill>
+                  <pic:spPr bwMode="auto">
+                    <a:xfrm>
+                      <a:off x="0" y="0"/>
+                      <a:ext cx="4267200" cy="3657600"/>
+                    </a:xfrm>
+                    <a:prstGeom prst="rect">
+                      <a:avLst/>
+                    </a:prstGeom>
+                    <a:noFill/>
+                    <a:ln w="9525">
+                      <a:noFill/>
+                      <a:headEnd/>
+                      <a:tailEnd/>
+                    </a:ln>
+                  </pic:spPr>
+                </pic:pic>
+              </a:graphicData>
+            </a:graphic>
+          </wp:inline>
+        </w:drawing>
+      </w:r>
+    </w:p>
+    <w:p>
+      <w:pPr>
+        <w:pStyle w:val="ImageCaption"/>
+      </w:pPr>
+      <w:r>
+        <w:t xml:space="preserve">Relationship between maximum wind speed and butterfly abundance change at 30-minute intervals. Each point represents a paired observation (n = 1,894). The red dashed line indicates the proposed 2 m/s behavioral threshold (r = 0.04).</w:t>
+      </w:r>
+    </w:p>
+    <w:bookmarkEnd w:id="31"/>
+    <w:bookmarkStart w:id="35" w:name="fig:wind_bivariate_sunset"/>
+    <w:p>
+      <w:pPr>
+        <w:pStyle w:val="CaptionedFigure"/>
+      </w:pPr>
+      <w:r>
+        <w:drawing>
+          <wp:inline>
+            <wp:extent cx="4267200" cy="3657600"/>
+            <wp:effectExtent b="0" l="0" r="0" t="0"/>
+            <wp:docPr descr="" title="" id="33" name="Picture"/>
+            <a:graphic>
+              <a:graphicData uri="http://schemas.openxmlformats.org/drawingml/2006/picture">
+                <pic:pic>
+                  <pic:nvPicPr>
+                    <pic:cNvPr descr="supplemental/results/sunset/figures/wind_vs_change_bivariate_untransformed.png" id="34" name="Picture"/>
+                    <pic:cNvPicPr>
+                      <a:picLocks noChangeArrowheads="1" noChangeAspect="1"/>
+                    </pic:cNvPicPr>
+                  </pic:nvPicPr>
+                  <pic:blipFill>
+                    <a:blip r:embed="rId32"/>
+                    <a:stretch>
+                      <a:fillRect/>
+                    </a:stretch>
+                  </pic:blipFill>
+                  <pic:spPr bwMode="auto">
+                    <a:xfrm>
+                      <a:off x="0" y="0"/>
+                      <a:ext cx="4267200" cy="3657600"/>
+                    </a:xfrm>
+                    <a:prstGeom prst="rect">
+                      <a:avLst/>
+                    </a:prstGeom>
+                    <a:noFill/>
+                    <a:ln w="9525">
+                      <a:noFill/>
+                      <a:headEnd/>
+                      <a:tailEnd/>
+                    </a:ln>
+                  </pic:spPr>
+                </pic:pic>
+              </a:graphicData>
+            </a:graphic>
+          </wp:inline>
+        </w:drawing>
+      </w:r>
+    </w:p>
+    <w:p>
+      <w:pPr>
+        <w:pStyle w:val="ImageCaption"/>
+      </w:pPr>
+      <w:r>
+        <w:t xml:space="preserve">Relationship between maximum wind speed and day-to-day cluster size changes from maximum count to next sunset. Each point represents consecutive day pairs at the same deployment (n = 96). The red dashed line indicates the 2 m/s threshold. All 96 observations experienced winds exceeding this threshold (r = 0.13).</w:t>
+      </w:r>
+    </w:p>
+    <w:bookmarkEnd w:id="35"/>
+    <w:bookmarkEnd w:id="36"/>
+    <w:bookmarkStart w:id="64" w:name="wind-disruption-analysis"/>
+    <w:p>
+      <w:pPr>
+        <w:pStyle w:val="Heading2"/>
+      </w:pPr>
+      <w:r>
+        <w:t xml:space="preserve">Wind Disruption Analysis</w:t>
+      </w:r>
+    </w:p>
+    <w:p>
+      <w:pPr>
+        <w:pStyle w:val="FirstParagraph"/>
+      </w:pPr>
+      <w:r>
+        <w:t xml:space="preserve">To examine how monarchs respond to immediate environmental conditions, we analyzed 1,894 paired observations collected at 30-minute intervals throughout the overwintering season. This responsive change analysis tested whether short-term fluctuations in cluster size could be explained by concurrent weather variables, particularly wind exposure.</w:t>
+      </w:r>
+    </w:p>
+    <w:bookmarkStart w:id="37" w:name="model-selection"/>
     <w:p>
       <w:pPr>
         <w:pStyle w:val="Heading3"/>
-      </w:pPr>
-      <w:r>
-        <w:t xml:space="preserve">Descriptive Statistics</w:t>
-      </w:r>
-    </w:p>
-    <w:p>
-      <w:pPr>
-        <w:pStyle w:val="FirstParagraph"/>
-      </w:pPr>
-      <w:r>
-        <w:t xml:space="preserve">Environmental conditions varied substantially across the 78-day monitoring period at Spring Canyon and UDMH during the 2023-2024 overwintering season. The dataset comprised 1,894 observations collected at 30-minute intervals during daylight hours (07:00–17:00) from November 17, 2023, to February 4, 2024, totaling 947 observation hours across 115 unique deployment-day combinations.</w:t>
-      </w:r>
-    </w:p>
-    <w:p>
-      <w:pPr>
-        <w:pStyle w:val="BodyText"/>
-      </w:pPr>
-      <w:r>
-        <w:t xml:space="preserve">Wind speeds ranged from complete calm to moderately strong conditions, with maximum gusts reaching 12.4 m/s (mean = 2.2 ± 1.4 m/s, median = 2.2 m/s). The interquartile range of 1.3–3.0 m/s indicated that most observations occurred under relatively mild wind conditions. Temperature showed considerable variation throughout the monitoring period, ranging from 3.0 to 30.0°C (mean = 14.6 ± 3.8°C, median = 14.0°C), with an interquartile range of 12.5–17.0°C typical of California coastal winter conditions. Direct solar exposure occurred in 31.7% of observations (n = 601), with butterflies actively basking when present in sunlight, averaging 17.0 individuals in direct sun (range: 1–295).</w:t>
-      </w:r>
-    </w:p>
-    <w:p>
-      <w:pPr>
-        <w:pStyle w:val="BodyText"/>
-      </w:pPr>
-      <w:r>
-        <w:t xml:space="preserve">Monarch abundance exhibited high variability across sites and time periods. Butterfly counts ranged from 0 to 770 individuals per observation, with a mean of 81.4 ± 100.0 butterflies and a median of 37 butterflies. The wide interquartile range (9–119 butterflies) reflected substantial variation in cluster sizes. Zero-count observations, representing either the beginning of cluster formation or cluster dissolution, comprised 2.3% of the dataset (n = 43).</w:t>
-      </w:r>
-    </w:p>
-    <w:p>
-      <w:pPr>
-        <w:pStyle w:val="BodyText"/>
-      </w:pPr>
-      <w:r>
-        <w:t xml:space="preserve">Cluster sizes varied markedly among the 10 deployment locations. Site SC10 recorded the largest aggregation with 770 monarchs, while mean abundances ranged from 0 at SC9 to 325.8 at UDMH2. Eight deployments observed maximum cluster sizes exceeding 100 butterflies, with mean maximum cluster size across sites reaching 315.6 individuals. This variation in cluster sizes across deployments reflects the heterogeneous distribution of monarchs across overwintering microhabitats within the study sites.</w:t>
-      </w:r>
-    </w:p>
-    <w:p>
-      <w:pPr>
-        <w:pStyle w:val="BodyText"/>
-      </w:pPr>
-      <w:r>
-        <w:t xml:space="preserve">The comprehensive temporal coverage, with observations at 30-minute intervals capturing 16.5 observations per deployment-day on average, provided fine-scale resolution of monarch behavioral responses to changing environmental conditions. Peak observation activity occurred at 16:00 hours (196 observations), corresponding with afternoon warming periods when monarchs typically exhibit increased movement.</w:t>
-      </w:r>
-    </w:p>
-    <w:bookmarkEnd w:id="26"/>
-    <w:bookmarkStart w:id="54" w:name="wind-disruption-analysis"/>
-    <w:p>
-      <w:pPr>
-        <w:pStyle w:val="Heading3"/>
-      </w:pPr>
-      <w:r>
-        <w:t xml:space="preserve">Wind Disruption Analysis</w:t>
-      </w:r>
-    </w:p>
-    <w:p>
-      <w:pPr>
-        <w:pStyle w:val="FirstParagraph"/>
-      </w:pPr>
-      <w:r>
-        <w:t xml:space="preserve">To examine how monarchs respond to immediate environmental conditions, we analyzed 1,894 paired observations collected at 30-minute intervals throughout the overwintering season. This responsive change analysis tested whether short-term fluctuations in cluster size could be explained by concurrent weather variables, particularly wind exposure.</w:t>
-      </w:r>
-    </w:p>
-    <w:bookmarkStart w:id="27" w:name="model-selection"/>
-    <w:p>
-      <w:pPr>
-        <w:pStyle w:val="Heading4"/>
       </w:pPr>
       <w:r>
         <w:t xml:space="preserve">Model Selection</w:t>
@@ -2292,11 +2491,11 @@
         </w:tc>
       </w:tr>
     </w:tbl>
-    <w:bookmarkEnd w:id="27"/>
-    <w:bookmarkStart w:id="37" w:name="analysis-of-best-fit-model"/>
-    <w:p>
-      <w:pPr>
-        <w:pStyle w:val="Heading4"/>
+    <w:bookmarkEnd w:id="37"/>
+    <w:bookmarkStart w:id="47" w:name="analysis-of-best-fit-model"/>
+    <w:p>
+      <w:pPr>
+        <w:pStyle w:val="Heading3"/>
       </w:pPr>
       <w:r>
         <w:t xml:space="preserve">Analysis of Best Fit Model</w:t>
@@ -2322,7 +2521,7 @@
           <w:rPr>
             <w:rStyle w:val="Hyperlink"/>
           </w:rPr>
-          <w:t xml:space="preserve">1.1</w:t>
+          <w:t xml:space="preserve">1</w:t>
         </w:r>
       </w:hyperlink>
       <w:r>
@@ -2403,7 +2602,7 @@
         <w:t xml:space="preserve">= 0.064, n = 1894).</w:t>
       </w:r>
     </w:p>
-    <w:bookmarkStart w:id="28" w:name="tab:m50_summary"/>
+    <w:bookmarkStart w:id="38" w:name="tab:m50_summary"/>
     <w:p>
       <w:pPr>
         <w:pStyle w:val="TableCaption"/>
@@ -2842,7 +3041,7 @@
         </w:tc>
       </w:tr>
     </w:tbl>
-    <w:bookmarkEnd w:id="28"/>
+    <w:bookmarkEnd w:id="38"/>
     <w:p>
       <w:pPr>
         <w:pStyle w:val="BodyText"/>
@@ -2855,14 +3054,14 @@
           <w:rPr>
             <w:rStyle w:val="Hyperlink"/>
           </w:rPr>
-          <w:t xml:space="preserve">1.1</w:t>
+          <w:t xml:space="preserve">3</w:t>
         </w:r>
       </w:hyperlink>
       <w:r>
         <w:t xml:space="preserve">. The previous butterfly count showed a significant non-linear negative relationship (p &lt; 0.001) consistent with proportionally greater departures from larger aggregations. Time since sunrise captured a significant diurnal pattern (p &lt; 0.001) with morning departures and afternoon returns. Temperature showed a marginally non-significant trend (p = 0.057) suggesting possible effects near the 12.7–16°C flight threshold range.</w:t>
       </w:r>
     </w:p>
-    <w:bookmarkStart w:id="32" w:name="fig:partial_effects_30min"/>
+    <w:bookmarkStart w:id="42" w:name="fig:partial_effects_30min"/>
     <w:p>
       <w:pPr>
         <w:pStyle w:val="CaptionedFigure"/>
@@ -2872,18 +3071,18 @@
           <wp:inline>
             <wp:extent cx="5334000" cy="1752600"/>
             <wp:effectExtent b="0" l="0" r="0" t="0"/>
-            <wp:docPr descr="" title="" id="30" name="Picture"/>
+            <wp:docPr descr="" title="" id="40" name="Picture"/>
             <a:graphic>
               <a:graphicData uri="http://schemas.openxmlformats.org/drawingml/2006/picture">
                 <pic:pic>
                   <pic:nvPicPr>
-                    <pic:cNvPr descr="supplemental/results/30_min/figures/partial_effects_best_1x3.png" id="31" name="Picture"/>
+                    <pic:cNvPr descr="supplemental/results/30_min/figures/partial_effects_best_1x3.png" id="41" name="Picture"/>
                     <pic:cNvPicPr>
                       <a:picLocks noChangeArrowheads="1" noChangeAspect="1"/>
                     </pic:cNvPicPr>
                   </pic:nvPicPr>
                   <pic:blipFill>
-                    <a:blip r:embed="rId29"/>
+                    <a:blip r:embed="rId39"/>
                     <a:stretch>
                       <a:fillRect/>
                     </a:stretch>
@@ -2918,7 +3117,7 @@
         <w:t xml:space="preserve">Partial effects of environmental predictors on monarch butterfly abundance changes from the best-fit GAMM model (M50). Shaded regions represent 95% confidence intervals.</w:t>
       </w:r>
     </w:p>
-    <w:bookmarkEnd w:id="32"/>
+    <w:bookmarkEnd w:id="42"/>
     <w:p>
       <w:pPr>
         <w:pStyle w:val="BodyText"/>
@@ -2931,14 +3130,14 @@
           <w:rPr>
             <w:rStyle w:val="Hyperlink"/>
           </w:rPr>
-          <w:t xml:space="preserve">1.2</w:t>
+          <w:t xml:space="preserve">4</w:t>
         </w:r>
       </w:hyperlink>
       <w:r>
         <w:t xml:space="preserve">). When butterflies in direct sun were held at zero (all butterflies in indirect light), cluster size changes showed no consistent trend across the observed wind speed range (0-12 m/s). Conversely, when wind was held constant, low numbers of butterflies in direct sun were associated with decreasing cluster sizes, while higher counts led to increasing cluster sizes. At low butterfly counts in direct sun, the wind effect showed distinct patterns: clusters decreased in size at very calm winds (&lt;1 m/s), showed no change from 1-3 m/s, and tended to increase from 4-8 m/s. At moderate wind speeds (1-3 m/s) and high butterfly counts (&gt;100), cluster sizes tended to decrease. However, as wind speeds exceeded 3 m/s at these same butterfly counts, the pattern reversed, with cluster sizes increasing. The red dashed line at 2 m/s indicates the behavioral threshold identified in previous analyses. Gray regions mask areas too distant from observed data points for reliable interpretation, and caution is warranted when interpreting the strongest partial effects at the edges of the data distribution, where observations are sparse and interpolation artifacts may occur. Notably, the overwhelming majority of observations occurred at very low butterfly counts in direct sun, emphasizing that most clustering behavior happens when few butterflies are exposed to direct sunlight.</w:t>
       </w:r>
     </w:p>
-    <w:bookmarkStart w:id="36" w:name="fig:interaction_wind_sun"/>
+    <w:bookmarkStart w:id="46" w:name="fig:interaction_wind_sun"/>
     <w:p>
       <w:pPr>
         <w:pStyle w:val="CaptionedFigure"/>
@@ -2948,18 +3147,18 @@
           <wp:inline>
             <wp:extent cx="4267200" cy="3657600"/>
             <wp:effectExtent b="0" l="0" r="0" t="0"/>
-            <wp:docPr descr="" title="" id="34" name="Picture"/>
+            <wp:docPr descr="" title="" id="44" name="Picture"/>
             <a:graphic>
               <a:graphicData uri="http://schemas.openxmlformats.org/drawingml/2006/picture">
                 <pic:pic>
                   <pic:nvPicPr>
-                    <pic:cNvPr descr="supplemental/results/30_min/figures/interaction_wind_x_sun_binned.png" id="35" name="Picture"/>
+                    <pic:cNvPr descr="supplemental/results/30_min/figures/interaction_wind_x_sun_binned.png" id="45" name="Picture"/>
                     <pic:cNvPicPr>
                       <a:picLocks noChangeArrowheads="1" noChangeAspect="1"/>
                     </pic:cNvPicPr>
                   </pic:nvPicPr>
                   <pic:blipFill>
-                    <a:blip r:embed="rId33"/>
+                    <a:blip r:embed="rId43"/>
                     <a:stretch>
                       <a:fillRect/>
                     </a:stretch>
@@ -2994,12 +3193,12 @@
         <w:t xml:space="preserve">Tensor smooth interaction between maximum wind speed (m/s) and butterflies in direct sun on cluster size changes. Color gradient indicates partial effect magnitude (red = positive, blue = negative). Black points show observed data distribution. Red dashed line marks the 2 m/s behavioral threshold. Gray regions indicate areas beyond reliable interpolation range.</w:t>
       </w:r>
     </w:p>
-    <w:bookmarkEnd w:id="36"/>
-    <w:bookmarkEnd w:id="37"/>
-    <w:bookmarkStart w:id="47" w:name="model-diagnostics"/>
-    <w:p>
-      <w:pPr>
-        <w:pStyle w:val="Heading4"/>
+    <w:bookmarkEnd w:id="46"/>
+    <w:bookmarkEnd w:id="47"/>
+    <w:bookmarkStart w:id="57" w:name="model-diagnostics"/>
+    <w:p>
+      <w:pPr>
+        <w:pStyle w:val="Heading3"/>
       </w:pPr>
       <w:r>
         <w:t xml:space="preserve">Model Diagnostics</w:t>
@@ -3017,14 +3216,14 @@
           <w:rPr>
             <w:rStyle w:val="Hyperlink"/>
           </w:rPr>
-          <w:t xml:space="preserve">1.3</w:t>
+          <w:t xml:space="preserve">5</w:t>
         </w:r>
       </w:hyperlink>
       <w:r>
         <w:t xml:space="preserve">). Residual versus fitted value plots showed no systematic patterns or heteroscedasticity, indicating appropriate model structure. The quantile-quantile plot revealed approximately normal residual distribution with minor deviations in the tails, acceptable given the large sample size and complexity of ecological data.</w:t>
       </w:r>
     </w:p>
-    <w:bookmarkStart w:id="41" w:name="fig:model_diagnostics_30min"/>
+    <w:bookmarkStart w:id="51" w:name="fig:model_diagnostics_30min"/>
     <w:p>
       <w:pPr>
         <w:pStyle w:val="CaptionedFigure"/>
@@ -3034,18 +3233,18 @@
           <wp:inline>
             <wp:extent cx="4800600" cy="2000250"/>
             <wp:effectExtent b="0" l="0" r="0" t="0"/>
-            <wp:docPr descr="" title="" id="39" name="Picture"/>
+            <wp:docPr descr="" title="" id="49" name="Picture"/>
             <a:graphic>
               <a:graphicData uri="http://schemas.openxmlformats.org/drawingml/2006/picture">
                 <pic:pic>
                   <pic:nvPicPr>
-                    <pic:cNvPr descr="supplemental/results/30_min/figures/diag_qq_and_residuals_1x2.png" id="40" name="Picture"/>
+                    <pic:cNvPr descr="supplemental/results/30_min/figures/diag_qq_and_residuals_1x2.png" id="50" name="Picture"/>
                     <pic:cNvPicPr>
                       <a:picLocks noChangeArrowheads="1" noChangeAspect="1"/>
                     </pic:cNvPicPr>
                   </pic:nvPicPr>
                   <pic:blipFill>
-                    <a:blip r:embed="rId38"/>
+                    <a:blip r:embed="rId48"/>
                     <a:stretch>
                       <a:fillRect/>
                     </a:stretch>
@@ -3080,7 +3279,7 @@
         <w:t xml:space="preserve">Diagnostic plots for the best-fit GAMM model (M50). Left panel shows quantile-quantile plot comparing model residuals to theoretical normal distribution. Right panel displays residuals versus fitted values to assess homoscedasticity and model adequacy.</w:t>
       </w:r>
     </w:p>
-    <w:bookmarkEnd w:id="41"/>
+    <w:bookmarkEnd w:id="51"/>
     <w:p>
       <w:pPr>
         <w:pStyle w:val="BodyText"/>
@@ -3093,14 +3292,14 @@
           <w:rPr>
             <w:rStyle w:val="Hyperlink"/>
           </w:rPr>
-          <w:t xml:space="preserve">1.2</w:t>
+          <w:t xml:space="preserve">2</w:t>
         </w:r>
       </w:hyperlink>
       <w:r>
         <w:t xml:space="preserve">). All smooth functions showed k-index values near 1.0, indicating sufficient basis dimensions to capture the underlying functional forms. None of the smooth terms showed evidence of undersmoothing (all p-values &gt; 0.05), with the possible exception of time within day which showed marginal evidence (k-index = 0.96, p = 0.065). These diagnostics confirm that the chosen basis dimensions adequately represent the complexity of the smooth relationships without overfitting.</w:t>
       </w:r>
     </w:p>
-    <w:bookmarkStart w:id="42" w:name="tab:gam_basis_check"/>
+    <w:bookmarkStart w:id="52" w:name="tab:gam_basis_check"/>
     <w:p>
       <w:pPr>
         <w:pStyle w:val="TableCaption"/>
@@ -3500,7 +3699,7 @@
         </w:tc>
       </w:tr>
     </w:tbl>
-    <w:bookmarkEnd w:id="42"/>
+    <w:bookmarkEnd w:id="52"/>
     <w:p>
       <w:pPr>
         <w:pStyle w:val="BodyText"/>
@@ -3513,14 +3712,14 @@
           <w:rPr>
             <w:rStyle w:val="Hyperlink"/>
           </w:rPr>
-          <w:t xml:space="preserve">1.4</w:t>
+          <w:t xml:space="preserve">6</w:t>
         </w:r>
       </w:hyperlink>
       <w:r>
         <w:t xml:space="preserve">). The autocorrelation function showed rapid decay with all lags beyond lag 1 falling within the significance bounds, confirming that the model adequately captured temporal dependencies in the data. This indicates that our mixed-effects structure with autoregressive errors appropriately addressed the repeated measures nature of the time-series observations.</w:t>
       </w:r>
     </w:p>
-    <w:bookmarkStart w:id="46" w:name="fig:acf_diagnostics"/>
+    <w:bookmarkStart w:id="56" w:name="fig:acf_diagnostics"/>
     <w:p>
       <w:pPr>
         <w:pStyle w:val="CaptionedFigure"/>
@@ -3530,18 +3729,18 @@
           <wp:inline>
             <wp:extent cx="4267200" cy="2844800"/>
             <wp:effectExtent b="0" l="0" r="0" t="0"/>
-            <wp:docPr descr="" title="" id="44" name="Picture"/>
+            <wp:docPr descr="" title="" id="54" name="Picture"/>
             <a:graphic>
               <a:graphicData uri="http://schemas.openxmlformats.org/drawingml/2006/picture">
                 <pic:pic>
                   <pic:nvPicPr>
-                    <pic:cNvPr descr="supplemental/results/30_min/figures/diag_acf.png" id="45" name="Picture"/>
+                    <pic:cNvPr descr="supplemental/results/30_min/figures/diag_acf.png" id="55" name="Picture"/>
                     <pic:cNvPicPr>
                       <a:picLocks noChangeArrowheads="1" noChangeAspect="1"/>
                     </pic:cNvPicPr>
                   </pic:nvPicPr>
                   <pic:blipFill>
-                    <a:blip r:embed="rId43"/>
+                    <a:blip r:embed="rId53"/>
                     <a:stretch>
                       <a:fillRect/>
                     </a:stretch>
@@ -3576,12 +3775,12 @@
         <w:t xml:space="preserve">Autocorrelation function of model residuals showing minimal temporal correlation after accounting for AR(1) structure within deployment days. Blue dashed lines indicate 95% confidence bounds for white noise.</w:t>
       </w:r>
     </w:p>
-    <w:bookmarkEnd w:id="46"/>
-    <w:bookmarkEnd w:id="47"/>
-    <w:bookmarkStart w:id="53" w:name="sensitivity-analysis"/>
-    <w:p>
-      <w:pPr>
-        <w:pStyle w:val="Heading4"/>
+    <w:bookmarkEnd w:id="56"/>
+    <w:bookmarkEnd w:id="57"/>
+    <w:bookmarkStart w:id="63" w:name="sensitivity-analysis"/>
+    <w:p>
+      <w:pPr>
+        <w:pStyle w:val="Heading3"/>
       </w:pPr>
       <w:r>
         <w:t xml:space="preserve">Sensitivity Analysis</w:t>
@@ -3599,7 +3798,7 @@
           <w:rPr>
             <w:rStyle w:val="Hyperlink"/>
           </w:rPr>
-          <w:t xml:space="preserve">1.3</w:t>
+          <w:t xml:space="preserve">3</w:t>
         </w:r>
       </w:hyperlink>
       <w:r>
@@ -3648,7 +3847,7 @@
         <w:t xml:space="preserve">= 0.061 compared to 0.064 in the primary analysis), the interaction term between minutes above threshold and butterflies in direct sun achieved statistical significance (p = 0.0001), and notably, T50 was the only model among the top five candidates to include any wind parameters. This suggests that while the threshold approach may not optimally characterize wind effects, the interaction with solar exposure warrants examination.</w:t>
       </w:r>
     </w:p>
-    <w:bookmarkStart w:id="48" w:name="tab:threshold_model_selection"/>
+    <w:bookmarkStart w:id="58" w:name="tab:threshold_model_selection"/>
     <w:p>
       <w:pPr>
         <w:pStyle w:val="TableCaption"/>
@@ -4055,7 +4254,7 @@
         </w:tc>
       </w:tr>
     </w:tbl>
-    <w:bookmarkEnd w:id="48"/>
+    <w:bookmarkEnd w:id="58"/>
     <w:p>
       <w:pPr>
         <w:pStyle w:val="BodyText"/>
@@ -4068,7 +4267,7 @@
           <w:rPr>
             <w:rStyle w:val="Hyperlink"/>
           </w:rPr>
-          <w:t xml:space="preserve">1.5</w:t>
+          <w:t xml:space="preserve">7</w:t>
         </w:r>
       </w:hyperlink>
       <w:r>
@@ -4091,7 +4290,7 @@
         <w:t xml:space="preserve">The same caveats apply regarding sparse data at the extremes and the limits of interpolation, particularly given that most observations occurred at low butterfly counts in direct sun.</w:t>
       </w:r>
     </w:p>
-    <w:bookmarkStart w:id="52" w:name="fig:threshold_interaction"/>
+    <w:bookmarkStart w:id="62" w:name="fig:threshold_interaction"/>
     <w:p>
       <w:pPr>
         <w:pStyle w:val="CaptionedFigure"/>
@@ -4101,18 +4300,18 @@
           <wp:inline>
             <wp:extent cx="4267200" cy="3657600"/>
             <wp:effectExtent b="0" l="0" r="0" t="0"/>
-            <wp:docPr descr="" title="" id="50" name="Picture"/>
+            <wp:docPr descr="" title="" id="60" name="Picture"/>
             <a:graphic>
               <a:graphicData uri="http://schemas.openxmlformats.org/drawingml/2006/picture">
                 <pic:pic>
                   <pic:nvPicPr>
-                    <pic:cNvPr descr="supplemental/results/30_min_threshold/figures/interaction_wind_x_sun_binned.png" id="51" name="Picture"/>
+                    <pic:cNvPr descr="supplemental/results/30_min_threshold/figures/interaction_wind_x_sun_binned.png" id="61" name="Picture"/>
                     <pic:cNvPicPr>
                       <a:picLocks noChangeArrowheads="1" noChangeAspect="1"/>
                     </pic:cNvPicPr>
                   </pic:nvPicPr>
                   <pic:blipFill>
-                    <a:blip r:embed="rId49"/>
+                    <a:blip r:embed="rId59"/>
                     <a:stretch>
                       <a:fillRect/>
                     </a:stretch>
@@ -4147,13 +4346,13 @@
         <w:t xml:space="preserve">Tensor smooth interaction between minutes above 2 m/s wind threshold and butterflies in direct sun on cluster size changes. Color gradient indicates partial effect magnitude (red = positive, blue = negative). Black points show observed data distribution. Gray regions indicate areas beyond reliable interpolation range.</w:t>
       </w:r>
     </w:p>
-    <w:bookmarkEnd w:id="52"/>
-    <w:bookmarkEnd w:id="53"/>
-    <w:bookmarkEnd w:id="54"/>
-    <w:bookmarkStart w:id="56" w:name="statistical-power-to-detect-wind-effects"/>
-    <w:p>
-      <w:pPr>
-        <w:pStyle w:val="Heading3"/>
+    <w:bookmarkEnd w:id="62"/>
+    <w:bookmarkEnd w:id="63"/>
+    <w:bookmarkEnd w:id="64"/>
+    <w:bookmarkStart w:id="66" w:name="statistical-power-to-detect-wind-effects"/>
+    <w:p>
+      <w:pPr>
+        <w:pStyle w:val="Heading2"/>
       </w:pPr>
       <w:r>
         <w:t xml:space="preserve">Statistical Power to Detect Wind Effects</w:t>
@@ -4171,14 +4370,14 @@
           <w:rPr>
             <w:rStyle w:val="Hyperlink"/>
           </w:rPr>
-          <w:t xml:space="preserve">1.4</w:t>
+          <w:t xml:space="preserve">4</w:t>
         </w:r>
       </w:hyperlink>
       <w:r>
         <w:t xml:space="preserve">). With 1,894 paired observations, we achieved 87.5% power to detect moderate effect sizes (0.15 standard deviations) and 98.5% power to detect larger effects (0.20 standard deviations). Power for small effects (0.10 standard deviations) was 56%, while very small effects (0.05 standard deviations) yielded only 16.5% power. These results indicate that our study has sufficient statistical power for effect sizes of biological relevance.</w:t>
       </w:r>
     </w:p>
-    <w:bookmarkStart w:id="55" w:name="tab:power_analysis"/>
+    <w:bookmarkStart w:id="65" w:name="tab:power_analysis"/>
     <w:p>
       <w:pPr>
         <w:pStyle w:val="TableCaption"/>
@@ -4450,37 +4649,37 @@
         </w:tc>
       </w:tr>
     </w:tbl>
-    <w:bookmarkEnd w:id="55"/>
-    <w:bookmarkEnd w:id="56"/>
-    <w:bookmarkStart w:id="77" w:name="site-fidelity-analysis"/>
+    <w:bookmarkEnd w:id="65"/>
+    <w:bookmarkEnd w:id="66"/>
+    <w:bookmarkStart w:id="87" w:name="site-fidelity-analysis"/>
+    <w:p>
+      <w:pPr>
+        <w:pStyle w:val="Heading2"/>
+      </w:pPr>
+      <w:r>
+        <w:t xml:space="preserve">Site Fidelity Analysis</w:t>
+      </w:r>
+    </w:p>
+    <w:p>
+      <w:pPr>
+        <w:pStyle w:val="FirstParagraph"/>
+      </w:pPr>
+      <w:r>
+        <w:t xml:space="preserve">To test whether cumulative weather exposure influenced day-to-day roost dynamics, we analyzed 96 consecutive-day pairs from the same deployment dataset using biologically-aligned temporal windows. The primary analysis employed a sunset window spanning from the previous day’s maximum count to the current day’s last observation (mean duration = 29.6 hours), capturing the full period from peak aggregation through the subsequent roosting decision. A secondary analysis using fixed 24-hour windows (n = 94 pairs) provided a sensitivity test of our findings.</w:t>
+      </w:r>
+    </w:p>
+    <w:p>
+      <w:pPr>
+        <w:pStyle w:val="BodyText"/>
+      </w:pPr>
+      <w:r>
+        <w:t xml:space="preserve">Daily maximum cluster sizes ranged from 0 to 770 butterflies (mean = 134.7 ± 138.1), with day-to-day changes in maximum count ranging from losses of 376 butterflies to gains of 464 butterflies (mean change = -10.5 ± 111.6). Within the sunset windows, maximum wind gusts ranged from 2.0 to 12.8 m/s (mean = 4.5 ± 1.8 m/s), with all observation windows exceeding the proposed 2 m/s threshold. Cumulative direct sun exposure varied from 0 to 1,122 butterfly-observations in sunlight per window (mean = 139.8 ± 206.9), reflecting diverse thermal exposure conditions across monitoring days.</w:t>
+      </w:r>
+    </w:p>
+    <w:bookmarkStart w:id="67" w:name="model-selection-1"/>
     <w:p>
       <w:pPr>
         <w:pStyle w:val="Heading3"/>
-      </w:pPr>
-      <w:r>
-        <w:t xml:space="preserve">Site Fidelity Analysis</w:t>
-      </w:r>
-    </w:p>
-    <w:p>
-      <w:pPr>
-        <w:pStyle w:val="FirstParagraph"/>
-      </w:pPr>
-      <w:r>
-        <w:t xml:space="preserve">To test whether cumulative weather exposure influenced day-to-day roost dynamics, we analyzed 96 consecutive-day pairs from the same deployment dataset using biologically-aligned temporal windows. The primary analysis employed a sunset window spanning from the previous day’s maximum count to the current day’s last observation (mean duration = 29.6 hours), capturing the full period from peak aggregation through the subsequent roosting decision. A secondary analysis using fixed 24-hour windows (n = 94 pairs) provided a sensitivity test of our findings.</w:t>
-      </w:r>
-    </w:p>
-    <w:p>
-      <w:pPr>
-        <w:pStyle w:val="BodyText"/>
-      </w:pPr>
-      <w:r>
-        <w:t xml:space="preserve">Daily maximum cluster sizes ranged from 0 to 770 butterflies (mean = 134.7 ± 138.1), with day-to-day changes in maximum count ranging from losses of 376 butterflies to gains of 464 butterflies (mean change = -10.5 ± 111.6). Within the sunset windows, maximum wind gusts ranged from 2.0 to 12.8 m/s (mean = 4.5 ± 1.8 m/s), with all observation windows exceeding the proposed 2 m/s threshold. Cumulative direct sun exposure varied from 0 to 1,122 butterfly-observations in sunlight per window (mean = 139.8 ± 206.9), reflecting diverse thermal exposure conditions across monitoring days.</w:t>
-      </w:r>
-    </w:p>
-    <w:bookmarkStart w:id="57" w:name="model-selection-1"/>
-    <w:p>
-      <w:pPr>
-        <w:pStyle w:val="Heading4"/>
       </w:pPr>
       <w:r>
         <w:t xml:space="preserve">Model Selection</w:t>
@@ -4925,11 +5124,11 @@
         </w:tc>
       </w:tr>
     </w:tbl>
-    <w:bookmarkEnd w:id="57"/>
-    <w:bookmarkStart w:id="67" w:name="analysis-of-best-fit-model-1"/>
-    <w:p>
-      <w:pPr>
-        <w:pStyle w:val="Heading4"/>
+    <w:bookmarkEnd w:id="67"/>
+    <w:bookmarkStart w:id="77" w:name="analysis-of-best-fit-model-1"/>
+    <w:p>
+      <w:pPr>
+        <w:pStyle w:val="Heading3"/>
       </w:pPr>
       <w:r>
         <w:t xml:space="preserve">Analysis of Best Fit Model</w:t>
@@ -4955,7 +5154,7 @@
           <w:rPr>
             <w:rStyle w:val="Hyperlink"/>
           </w:rPr>
-          <w:t xml:space="preserve">1.5</w:t>
+          <w:t xml:space="preserve">5</w:t>
         </w:r>
       </w:hyperlink>
       <w:r>
@@ -4985,7 +5184,7 @@
         <w:t xml:space="preserve">= 0.397, n = 96), representing substantially greater explanatory power than the 30-minute responsive change analysis.</w:t>
       </w:r>
     </w:p>
-    <w:bookmarkStart w:id="58" w:name="tab:m32_summary"/>
+    <w:bookmarkStart w:id="68" w:name="tab:m32_summary"/>
     <w:p>
       <w:pPr>
         <w:pStyle w:val="TableCaption"/>
@@ -5351,7 +5550,7 @@
         </w:tc>
       </w:tr>
     </w:tbl>
-    <w:bookmarkEnd w:id="58"/>
+    <w:bookmarkEnd w:id="68"/>
     <w:p>
       <w:pPr>
         <w:pStyle w:val="BodyText"/>
@@ -5364,14 +5563,14 @@
           <w:rPr>
             <w:rStyle w:val="Hyperlink"/>
           </w:rPr>
-          <w:t xml:space="preserve">1.6</w:t>
+          <w:t xml:space="preserve">8</w:t>
         </w:r>
       </w:hyperlink>
       <w:r>
         <w:t xml:space="preserve">.</w:t>
       </w:r>
     </w:p>
-    <w:bookmarkStart w:id="62" w:name="fig:partial_effects_sunset"/>
+    <w:bookmarkStart w:id="72" w:name="fig:partial_effects_sunset"/>
     <w:p>
       <w:pPr>
         <w:pStyle w:val="CaptionedFigure"/>
@@ -5381,18 +5580,18 @@
           <wp:inline>
             <wp:extent cx="5334000" cy="2453639"/>
             <wp:effectExtent b="0" l="0" r="0" t="0"/>
-            <wp:docPr descr="" title="" id="60" name="Picture"/>
+            <wp:docPr descr="" title="" id="70" name="Picture"/>
             <a:graphic>
               <a:graphicData uri="http://schemas.openxmlformats.org/drawingml/2006/picture">
                 <pic:pic>
                   <pic:nvPicPr>
-                    <pic:cNvPr descr="supplemental/results/sunset/figures/partial_effects_best_1x2.png" id="61" name="Picture"/>
+                    <pic:cNvPr descr="supplemental/results/sunset/figures/partial_effects_best_1x2.png" id="71" name="Picture"/>
                     <pic:cNvPicPr>
                       <a:picLocks noChangeArrowheads="1" noChangeAspect="1"/>
                     </pic:cNvPicPr>
                   </pic:nvPicPr>
                   <pic:blipFill>
-                    <a:blip r:embed="rId59"/>
+                    <a:blip r:embed="rId69"/>
                     <a:stretch>
                       <a:fillRect/>
                     </a:stretch>
@@ -5427,7 +5626,7 @@
         <w:t xml:space="preserve">Partial effects of control variables on day-to-day monarch butterfly cluster size changes from the best-fit GAMM model (M32). Left panel shows the strong negative effect of previous day maximum count. Right panel shows window duration had no significant effect on cluster size changes. Shaded regions represent 95% confidence intervals.</w:t>
       </w:r>
     </w:p>
-    <w:bookmarkEnd w:id="62"/>
+    <w:bookmarkEnd w:id="72"/>
     <w:p>
       <w:pPr>
         <w:pStyle w:val="BodyText"/>
@@ -5440,14 +5639,14 @@
           <w:rPr>
             <w:rStyle w:val="Hyperlink"/>
           </w:rPr>
-          <w:t xml:space="preserve">1.7</w:t>
+          <w:t xml:space="preserve">9</w:t>
         </w:r>
       </w:hyperlink>
       <w:r>
         <w:t xml:space="preserve">). All observations during the study period experienced wind speeds exceeding 2 m/s. Under low wind speeds around 2 m/s with minimal butterfly counts in direct sun, clusters increased the following day, though this pattern reversed sharply as butterfly counts increased, resulting in decreased cluster sizes. When butterfly counts approached zero, cluster sizes showed minimal change to slight decreases across most wind speeds, with the exception of extreme wind values where sparse data limits interpretation. At intermediate to high values of both wind speed and butterfly sun exposure, cluster sizes increased the next day. Interpretation requires caution at interpolation boundaries and regions with single observations.</w:t>
       </w:r>
     </w:p>
-    <w:bookmarkStart w:id="66" w:name="fig:interaction_wind_sun_sunset"/>
+    <w:bookmarkStart w:id="76" w:name="fig:interaction_wind_sun_sunset"/>
     <w:p>
       <w:pPr>
         <w:pStyle w:val="CaptionedFigure"/>
@@ -5457,18 +5656,18 @@
           <wp:inline>
             <wp:extent cx="4267200" cy="3657600"/>
             <wp:effectExtent b="0" l="0" r="0" t="0"/>
-            <wp:docPr descr="" title="" id="64" name="Picture"/>
+            <wp:docPr descr="" title="" id="74" name="Picture"/>
             <a:graphic>
               <a:graphicData uri="http://schemas.openxmlformats.org/drawingml/2006/picture">
                 <pic:pic>
                   <pic:nvPicPr>
-                    <pic:cNvPr descr="supplemental/results/sunset/figures/interaction_wind_x_sun_binned.png" id="65" name="Picture"/>
+                    <pic:cNvPr descr="supplemental/results/sunset/figures/interaction_wind_x_sun_binned.png" id="75" name="Picture"/>
                     <pic:cNvPicPr>
                       <a:picLocks noChangeArrowheads="1" noChangeAspect="1"/>
                     </pic:cNvPicPr>
                   </pic:nvPicPr>
                   <pic:blipFill>
-                    <a:blip r:embed="rId63"/>
+                    <a:blip r:embed="rId73"/>
                     <a:stretch>
                       <a:fillRect/>
                     </a:stretch>
@@ -5503,12 +5702,12 @@
         <w:t xml:space="preserve">Tensor smooth interaction between maximum wind gust (m/s) and cumulative butterflies in direct sun on day-to-day cluster size changes. Color gradient indicates partial effect magnitude on square-root transformed scale (red = positive, blue = negative). Black points show observed data distribution. Gray regions indicate areas beyond reliable interpolation range.</w:t>
       </w:r>
     </w:p>
-    <w:bookmarkEnd w:id="66"/>
-    <w:bookmarkEnd w:id="67"/>
-    <w:bookmarkStart w:id="76" w:name="model-diagnostics-1"/>
-    <w:p>
-      <w:pPr>
-        <w:pStyle w:val="Heading4"/>
+    <w:bookmarkEnd w:id="76"/>
+    <w:bookmarkEnd w:id="77"/>
+    <w:bookmarkStart w:id="86" w:name="model-diagnostics-1"/>
+    <w:p>
+      <w:pPr>
+        <w:pStyle w:val="Heading3"/>
       </w:pPr>
       <w:r>
         <w:t xml:space="preserve">Model Diagnostics</w:t>
@@ -5526,14 +5725,14 @@
           <w:rPr>
             <w:rStyle w:val="Hyperlink"/>
           </w:rPr>
-          <w:t xml:space="preserve">1.8</w:t>
+          <w:t xml:space="preserve">10</w:t>
         </w:r>
       </w:hyperlink>
       <w:r>
         <w:t xml:space="preserve">). Residual versus fitted value plots showed no systematic patterns or heteroscedasticity, indicating appropriate model structure. The quantile-quantile plot revealed approximately normal residual distribution with minor deviations in the tails, acceptable given the sample size and complexity of ecological data.</w:t>
       </w:r>
     </w:p>
-    <w:bookmarkStart w:id="71" w:name="fig:model_diagnostics_sunset"/>
+    <w:bookmarkStart w:id="81" w:name="fig:model_diagnostics_sunset"/>
     <w:p>
       <w:pPr>
         <w:pStyle w:val="CaptionedFigure"/>
@@ -5543,18 +5742,18 @@
           <wp:inline>
             <wp:extent cx="4800600" cy="2000250"/>
             <wp:effectExtent b="0" l="0" r="0" t="0"/>
-            <wp:docPr descr="" title="" id="69" name="Picture"/>
+            <wp:docPr descr="" title="" id="79" name="Picture"/>
             <a:graphic>
               <a:graphicData uri="http://schemas.openxmlformats.org/drawingml/2006/picture">
                 <pic:pic>
                   <pic:nvPicPr>
-                    <pic:cNvPr descr="supplemental/results/sunset/figures/diag_qq_and_residuals_1x2.png" id="70" name="Picture"/>
+                    <pic:cNvPr descr="supplemental/results/sunset/figures/diag_qq_and_residuals_1x2.png" id="80" name="Picture"/>
                     <pic:cNvPicPr>
                       <a:picLocks noChangeArrowheads="1" noChangeAspect="1"/>
                     </pic:cNvPicPr>
                   </pic:nvPicPr>
                   <pic:blipFill>
-                    <a:blip r:embed="rId68"/>
+                    <a:blip r:embed="rId78"/>
                     <a:stretch>
                       <a:fillRect/>
                     </a:stretch>
@@ -5589,7 +5788,7 @@
         <w:t xml:space="preserve">Diagnostic plots for the best-fit GAMM model (M32). Left panel shows quantile-quantile plot comparing model residuals to theoretical normal distribution. Right panel displays residuals versus fitted values to assess homoscedasticity and model adequacy.</w:t>
       </w:r>
     </w:p>
-    <w:bookmarkEnd w:id="71"/>
+    <w:bookmarkEnd w:id="81"/>
     <w:p>
       <w:pPr>
         <w:pStyle w:val="BodyText"/>
@@ -5610,14 +5809,14 @@
           <w:rPr>
             <w:rStyle w:val="Hyperlink"/>
           </w:rPr>
-          <w:t xml:space="preserve">1.9</w:t>
+          <w:t xml:space="preserve">11</w:t>
         </w:r>
       </w:hyperlink>
       <w:r>
         <w:t xml:space="preserve">). The autocorrelation function showed rapid decay with all lags beyond lag 1 falling within the significance bounds, confirming that the model adequately captured temporal dependencies in the data.</w:t>
       </w:r>
     </w:p>
-    <w:bookmarkStart w:id="75" w:name="fig:acf_diagnostics_sunset"/>
+    <w:bookmarkStart w:id="85" w:name="fig:acf_diagnostics_sunset"/>
     <w:p>
       <w:pPr>
         <w:pStyle w:val="CaptionedFigure"/>
@@ -5627,18 +5826,18 @@
           <wp:inline>
             <wp:extent cx="4267200" cy="2844800"/>
             <wp:effectExtent b="0" l="0" r="0" t="0"/>
-            <wp:docPr descr="" title="" id="73" name="Picture"/>
+            <wp:docPr descr="" title="" id="83" name="Picture"/>
             <a:graphic>
               <a:graphicData uri="http://schemas.openxmlformats.org/drawingml/2006/picture">
                 <pic:pic>
                   <pic:nvPicPr>
-                    <pic:cNvPr descr="supplemental/results/sunset/figures/diag_acf.png" id="74" name="Picture"/>
+                    <pic:cNvPr descr="supplemental/results/sunset/figures/diag_acf.png" id="84" name="Picture"/>
                     <pic:cNvPicPr>
                       <a:picLocks noChangeArrowheads="1" noChangeAspect="1"/>
                     </pic:cNvPicPr>
                   </pic:nvPicPr>
                   <pic:blipFill>
-                    <a:blip r:embed="rId72"/>
+                    <a:blip r:embed="rId82"/>
                     <a:stretch>
                       <a:fillRect/>
                     </a:stretch>
@@ -5673,13 +5872,13 @@
         <w:t xml:space="preserve">Autocorrelation function of model residuals showing minimal temporal correlation after accounting for AR(1) structure within deployment days. Blue dashed lines indicate 95% confidence bounds for white noise.</w:t>
       </w:r>
     </w:p>
-    <w:bookmarkEnd w:id="75"/>
-    <w:bookmarkEnd w:id="76"/>
-    <w:bookmarkEnd w:id="77"/>
-    <w:bookmarkStart w:id="83" w:name="Xe530c608eb66f1228e691d7525299f243c2fd54"/>
-    <w:p>
-      <w:pPr>
-        <w:pStyle w:val="Heading3"/>
+    <w:bookmarkEnd w:id="85"/>
+    <w:bookmarkEnd w:id="86"/>
+    <w:bookmarkEnd w:id="87"/>
+    <w:bookmarkStart w:id="93" w:name="Xe530c608eb66f1228e691d7525299f243c2fd54"/>
+    <w:p>
+      <w:pPr>
+        <w:pStyle w:val="Heading2"/>
       </w:pPr>
       <w:r>
         <w:t xml:space="preserve">Sensitivity Analysis: 24-Hour Butterfly Change</w:t>
@@ -5697,7 +5896,7 @@
           <w:rPr>
             <w:rStyle w:val="Hyperlink"/>
           </w:rPr>
-          <w:t xml:space="preserve">1.6</w:t>
+          <w:t xml:space="preserve">6</w:t>
         </w:r>
       </w:hyperlink>
       <w:r>
@@ -5718,7 +5917,7 @@
         <w:t xml:space="preserve">AICc = 3.6.</w:t>
       </w:r>
     </w:p>
-    <w:bookmarkStart w:id="78" w:name="tab:24hr-model-selection-table"/>
+    <w:bookmarkStart w:id="88" w:name="tab:24hr-model-selection-table"/>
     <w:p>
       <w:pPr>
         <w:pStyle w:val="TableCaption"/>
@@ -6294,7 +6493,7 @@
         </w:tc>
       </w:tr>
     </w:tbl>
-    <w:bookmarkEnd w:id="78"/>
+    <w:bookmarkEnd w:id="88"/>
     <w:p>
       <w:pPr>
         <w:pStyle w:val="BodyText"/>
@@ -6307,14 +6506,14 @@
           <w:rPr>
             <w:rStyle w:val="Hyperlink"/>
           </w:rPr>
-          <w:t xml:space="preserve">1.10</w:t>
+          <w:t xml:space="preserve">12</w:t>
         </w:r>
       </w:hyperlink>
       <w:r>
         <w:t xml:space="preserve">). Under low wind conditions (approximately 2 m/s) with minimal butterflies in direct sun, clusters increased over the subsequent 24 hours. This effect reversed sharply as butterfly counts increased under low winds, resulting in rapid cluster size decreases. When no butterflies occupied direct sun positions, cluster sizes remained relatively stable across wind speed values. Intermediate values for both wind speed and sun exposure produced cluster size increases. The convergent model selection and consistent interaction patterns across temporal scales strengthen confidence in the identified environmental relationships, while interpretation requires similar caution near data boundaries and regions with sparse observations.</w:t>
       </w:r>
     </w:p>
-    <w:bookmarkStart w:id="82" w:name="fig:interaction_wind_sun_24hr"/>
+    <w:bookmarkStart w:id="92" w:name="fig:interaction_wind_sun_24hr"/>
     <w:p>
       <w:pPr>
         <w:pStyle w:val="CaptionedFigure"/>
@@ -6324,18 +6523,18 @@
           <wp:inline>
             <wp:extent cx="4267200" cy="3657600"/>
             <wp:effectExtent b="0" l="0" r="0" t="0"/>
-            <wp:docPr descr="" title="" id="80" name="Picture"/>
+            <wp:docPr descr="" title="" id="90" name="Picture"/>
             <a:graphic>
               <a:graphicData uri="http://schemas.openxmlformats.org/drawingml/2006/picture">
                 <pic:pic>
                   <pic:nvPicPr>
-                    <pic:cNvPr descr="supplemental/results/24hr/figures/interaction_wind_x_sun_binned.png" id="81" name="Picture"/>
+                    <pic:cNvPr descr="supplemental/results/24hr/figures/interaction_wind_x_sun_binned.png" id="91" name="Picture"/>
                     <pic:cNvPicPr>
                       <a:picLocks noChangeArrowheads="1" noChangeAspect="1"/>
                     </pic:cNvPicPr>
                   </pic:nvPicPr>
                   <pic:blipFill>
-                    <a:blip r:embed="rId79"/>
+                    <a:blip r:embed="rId89"/>
                     <a:stretch>
                       <a:fillRect/>
                     </a:stretch>
@@ -6370,25 +6569,95 @@
         <w:t xml:space="preserve">Tensor smooth interaction between maximum wind gust (m/s) and cumulative butterflies in direct sun on 24-hour cluster size changes. Color gradient indicates partial effect magnitude on square-root transformed scale (red = positive, blue = negative). Black points show observed data distribution. Gray regions indicate areas beyond reliable interpolation range. The interaction pattern mirrors that observed in the sunset-specific analysis, supporting the robustness of identified environmental relationships.</w:t>
       </w:r>
     </w:p>
-    <w:bookmarkEnd w:id="82"/>
-    <w:bookmarkEnd w:id="83"/>
-    <w:bookmarkEnd w:id="84"/>
-    <w:bookmarkStart w:id="98" w:name="discussion"/>
+    <w:bookmarkEnd w:id="92"/>
+    <w:bookmarkEnd w:id="93"/>
+    <w:bookmarkEnd w:id="94"/>
+    <w:bookmarkStart w:id="108" w:name="discussion"/>
+    <w:p>
+      <w:pPr>
+        <w:pStyle w:val="Heading1"/>
+      </w:pPr>
+      <w:r>
+        <w:t xml:space="preserve">Discussion</w:t>
+      </w:r>
+    </w:p>
+    <w:bookmarkStart w:id="95" w:name="X63e1245851a6a59872c1c21077764299a7ea682"/>
     <w:p>
       <w:pPr>
         <w:pStyle w:val="Heading2"/>
       </w:pPr>
       <w:r>
-        <w:t xml:space="preserve">Discussion</w:t>
-      </w:r>
-    </w:p>
-    <w:bookmarkStart w:id="85" w:name="X63e1245851a6a59872c1c21077764299a7ea682"/>
+        <w:t xml:space="preserve">Wind Does Not Disrupt Overwintering Monarch Butterflies</w:t>
+      </w:r>
+    </w:p>
+    <w:p>
+      <w:pPr>
+        <w:pStyle w:val="FirstParagraph"/>
+      </w:pPr>
+      <w:r>
+        <w:t xml:space="preserve">Our study provides the first direct empirical test of the disruptive wind hypothesis and finds no support for wind as a primary factor influencing monarch butterfly clustering behavior. Despite the widespread adoption of the 2 m/s wind threshold in conservation practice, our data reveal no relationship between wind speed and butterfly departures across the full range of observed conditions (0–12 m/s). While our models explain only 5.7% of variance in butterfly movements, reflecting our focus on testing wind effects rather than comprehensively explaining movement patterns, they had sufficient statistical power to detect environmental signals. This finding challenges assumptions underlying over three decades of management guidance.</w:t>
+      </w:r>
+    </w:p>
+    <w:p>
+      <w:pPr>
+        <w:pStyle w:val="BodyText"/>
+      </w:pPr>
+      <w:r>
+        <w:t xml:space="preserve">The absence of wind effects in our data is particularly striking given that observed mean maximum wind speeds (2.2 m/s, SD = 1.4) frequently exceeded the proposed threshold. If the disruptive wind hypothesis were valid, we should have observed a clear signal: substantial reductions in butterfly abundance, as predicted by the disruptive wind hypothesis. Instead, we observed no change, small changes, or even positive changes in butterfly abundance at wind speeds six times the proposed disruption threshold.</w:t>
+      </w:r>
+    </w:p>
+    <w:p>
+      <w:pPr>
+        <w:pStyle w:val="BodyText"/>
+      </w:pPr>
+      <w:r>
+        <w:t xml:space="preserve">Importantly, our power analysis demonstrated 87.5% power to detect moderate effect sizes (0.15 standard deviations) and 98.5% power for larger effects (0.20 standard deviations), while wind appeared in only one of the top five models (M24). In that model wind showed little evidence of an effect (p = 0.218) and resulted in substantially poorer model performance compared to the best model (</w:t>
+      </w:r>
+      <m:oMath>
+        <m:r>
+          <m:rPr>
+            <m:sty m:val="p"/>
+          </m:rPr>
+          <m:t>Δ</m:t>
+        </m:r>
+      </m:oMath>
+      <w:r>
+        <w:t xml:space="preserve">AIC = 6.2, capturing only 4% of model weight). This weak wind signal, combined with our high statistical power, allows us to rule out all but very small wind effects. Given that the disruptive wind hypothesis predicts conspicious reduction in abundance above threshold wind speeds, a substantial effect by any measure, our failure to detect such patterns provides strong evidence against the hypothesis rather than merely absence of evidence.</w:t>
+      </w:r>
+    </w:p>
+    <w:p>
+      <w:pPr>
+        <w:pStyle w:val="BodyText"/>
+      </w:pPr>
+      <w:r>
+        <w:t xml:space="preserve">The methodological validity of our approach is confirmed by the strong signals detected for other environmental variables. Had our counting method or analytical framework been flawed, we would not have captured the pronounced effects of direct sunlight (F = 19.36, p &lt; 0.001) or the complex diurnal patterns (F = 8.90, p &lt; 0.001) that emerged from the same dataset.</w:t>
+      </w:r>
+    </w:p>
+    <w:bookmarkEnd w:id="95"/>
+    <w:bookmarkStart w:id="99" w:name="alternative-drivers-of-monarch-movement"/>
+    <w:p>
+      <w:pPr>
+        <w:pStyle w:val="Heading2"/>
+      </w:pPr>
+      <w:r>
+        <w:t xml:space="preserve">Alternative Drivers of Monarch Movement</w:t>
+      </w:r>
+    </w:p>
+    <w:p>
+      <w:pPr>
+        <w:pStyle w:val="FirstParagraph"/>
+      </w:pPr>
+      <w:r>
+        <w:t xml:space="preserve">While our study was designed specifically to test the wind hypothesis, our results suggest that thermoregulation, light exposure, and diurnal rhythms play more important roles than wind in driving short-term movements at overwintering sites.</w:t>
+      </w:r>
+    </w:p>
+    <w:bookmarkStart w:id="96" w:name="X68d4caad7b9dff1382d16a19c618b08132be296"/>
     <w:p>
       <w:pPr>
         <w:pStyle w:val="Heading3"/>
       </w:pPr>
       <w:r>
-        <w:t xml:space="preserve">Wind Does Not Disrupt Overwintering Monarch Butterflies</w:t>
+        <w:t xml:space="preserve">Direct Sunlight as the Strongest Predictor</w:t>
       </w:r>
     </w:p>
     <w:p>
@@ -6396,7 +6665,16 @@
         <w:pStyle w:val="FirstParagraph"/>
       </w:pPr>
       <w:r>
-        <w:t xml:space="preserve">Our study provides the first direct empirical test of the disruptive wind hypothesis and finds no support for wind as a primary factor influencing monarch butterfly clustering behavior. Despite the widespread adoption of the 2 m/s wind threshold in conservation practice, our data reveal no relationship between wind speed and butterfly departures across the full range of observed conditions (0–12 m/s). While our models explain only 5.7% of variance in butterfly movements, reflecting our focus on testing wind effects rather than comprehensively explaining movement patterns, they had sufficient statistical power to detect environmental signals. This finding challenges assumptions underlying over three decades of management guidance.</w:t>
+        <w:t xml:space="preserve">Direct sunlight exposure emerged as the strongest environmental predictor of reductions in cluster abundance in our study (F = 19.36, p &lt; 0.001). Butterflies exposed to direct sunlight at the beginning of an observation interval showed the largest decreases in abundance, suggesting that solar radiation rapidly increases butterfly body temperatures well above ambient conditions. This finding aligns with</w:t>
+      </w:r>
+      <w:r>
+        <w:t xml:space="preserve"> </w:t>
+      </w:r>
+      <w:r>
+        <w:t xml:space="preserve">Masters, Malcolm, and Brower (1988)</w:t>
+      </w:r>
+      <w:r>
+        <w:t xml:space="preserve">’s work showing that monarchs in direct sunlight can elevate their body temperature above ambient conditions within minutes. This rapid warming capability could readily explain why direct sunlight exposure is such a strong predictor of decreased abundance at clusters.</w:t>
       </w:r>
     </w:p>
     <w:p>
@@ -6404,7 +6682,116 @@
         <w:pStyle w:val="BodyText"/>
       </w:pPr>
       <w:r>
-        <w:t xml:space="preserve">The absence of wind effects in our data is particularly striking given that observed mean maximum wind speeds (2.2 m/s, SD = 1.4) frequently exceeded the proposed threshold. If the disruptive wind hypothesis were valid, we should have observed a clear signal: substantial reductions in butterfly abundance, as predicted by the disruptive wind hypothesis. Instead, we observed no change, small changes, or even positive changes in butterfly abundance at wind speeds six times the proposed disruption threshold.</w:t>
+        <w:t xml:space="preserve">The relationship between sunlight and departure represents a key component of the thermoregulatory equation. Monarchs have evolved to efficiently absorb solar radiation, an adaptation that enables flight at temperatures below what would otherwise be physiologically possible</w:t>
+      </w:r>
+      <w:r>
+        <w:t xml:space="preserve"> </w:t>
+      </w:r>
+      <w:r>
+        <w:t xml:space="preserve">(Masters, Malcolm, and Brower 1988)</w:t>
+      </w:r>
+      <w:r>
+        <w:t xml:space="preserve">. Yet this same efficiency becomes a liability when clustering. Butterflies cannot avoid absorbing heat when exposed to direct sun, risking overheating and accelerated depletion of their finite lipid reserves through elevated metabolism</w:t>
+      </w:r>
+      <w:r>
+        <w:t xml:space="preserve"> </w:t>
+      </w:r>
+      <w:r>
+        <w:t xml:space="preserve">(Masters, Malcolm, and Brower 1988)</w:t>
+      </w:r>
+      <w:r>
+        <w:t xml:space="preserve">. This forces them to abandon energetically favorable clustering positions even when ambient temperatures remain cool. This trade-off between the benefits of clustering and the thermal constraints imposed by solar exposure may fundamentally shape daily movement patterns at overwintering sites.</w:t>
+      </w:r>
+    </w:p>
+    <w:bookmarkEnd w:id="96"/>
+    <w:bookmarkStart w:id="97" w:name="Xd9199e8982adf52c1650d45fe5056e5bee40933"/>
+    <w:p>
+      <w:pPr>
+        <w:pStyle w:val="Heading3"/>
+      </w:pPr>
+      <w:r>
+        <w:t xml:space="preserve">Temperature Effects and Their Interpretation</w:t>
+      </w:r>
+    </w:p>
+    <w:p>
+      <w:pPr>
+        <w:pStyle w:val="FirstParagraph"/>
+      </w:pPr>
+      <w:r>
+        <w:t xml:space="preserve">Ambient temperature showed a subtle but significant relationship with monarch abundance changes (EDF = 3.93, F = 3.23, p = 0.028). The data suggest minimal change below 15°C (within the known flight threshold), a slight positive association around 20–21°C, and sharp declines above 25°C, consistent with thermoregulatory constraints. Given that available temperatures vary latitudinally across overwintering sites</w:t>
+      </w:r>
+      <w:r>
+        <w:t xml:space="preserve"> </w:t>
+      </w:r>
+      <w:r>
+        <w:t xml:space="preserve">(Saniee and Villablanca 2022)</w:t>
+      </w:r>
+      <w:r>
+        <w:t xml:space="preserve">, our results from Spring Canyon capture only a portion of the temperature continuum experienced across the entire overwintering range. The temperature effects we observed reflect responses within the specific thermal envelope available at our study latitude. Testing these patterns at sites spanning the full latitudinal gradient would reveal whether monarch responses to temperature are consistent or vary with local thermal regimes.</w:t>
+      </w:r>
+    </w:p>
+    <w:bookmarkEnd w:id="97"/>
+    <w:bookmarkStart w:id="98" w:name="diurnal-activity-patterns"/>
+    <w:p>
+      <w:pPr>
+        <w:pStyle w:val="Heading3"/>
+      </w:pPr>
+      <w:r>
+        <w:t xml:space="preserve">Diurnal Activity Patterns</w:t>
+      </w:r>
+    </w:p>
+    <w:p>
+      <w:pPr>
+        <w:pStyle w:val="FirstParagraph"/>
+      </w:pPr>
+      <w:r>
+        <w:t xml:space="preserve">Time since sunrise revealed distinct diurnal patterns (EDF = 4.90, F = 8.90, p &lt; 0.001), with butterflies departing clusters in the morning and reforming aggregations in the afternoon. This pattern persists even after controlling for temperature and sunlight, aligning with anecdotal observations from overwintering sites throughout California</w:t>
+      </w:r>
+      <w:r>
+        <w:t xml:space="preserve"> </w:t>
+      </w:r>
+      <w:r>
+        <w:t xml:space="preserve">(Tuskes and Brower 1978; Chaplin and Wells 1982; Frey and Leong 1993)</w:t>
+      </w:r>
+      <w:r>
+        <w:t xml:space="preserve">.</w:t>
+      </w:r>
+    </w:p>
+    <w:bookmarkEnd w:id="98"/>
+    <w:bookmarkEnd w:id="99"/>
+    <w:bookmarkStart w:id="100" w:name="study-limitations"/>
+    <w:p>
+      <w:pPr>
+        <w:pStyle w:val="Heading2"/>
+      </w:pPr>
+      <w:r>
+        <w:t xml:space="preserve">Study Limitations</w:t>
+      </w:r>
+    </w:p>
+    <w:p>
+      <w:pPr>
+        <w:pStyle w:val="FirstParagraph"/>
+      </w:pPr>
+      <w:r>
+        <w:t xml:space="preserve">Several limitations warrant consideration. Our data derive from a single season (2023–2024) with typical monarch abundance at two sites</w:t>
+      </w:r>
+      <w:r>
+        <w:t xml:space="preserve"> </w:t>
+      </w:r>
+      <w:r>
+        <w:t xml:space="preserve">(Xerces Society 2025a)</w:t>
+      </w:r>
+      <w:r>
+        <w:t xml:space="preserve">. The following season (2024–2025), virtually no clustering monarchs were observed at Vandenberg Space Force Base (23 individuals total) despite monitoring 10 sites. This coincided with the second-lowest overwintering population on record statewide</w:t>
+      </w:r>
+      <w:r>
+        <w:t xml:space="preserve"> </w:t>
+      </w:r>
+      <w:r>
+        <w:t xml:space="preserve">(Xerces Society 2025b)</w:t>
+      </w:r>
+      <w:r>
+        <w:t xml:space="preserve">, preventing temporal replication of our study. Additionally, our counting methodology introduced discretization artifacts that contributed to large confidence intervals for environmental predictors. While we detected strong signals like direct sunlight effects, more subtle relationships require careful interpretation.</w:t>
       </w:r>
     </w:p>
     <w:p>
@@ -6412,7 +6799,34 @@
         <w:pStyle w:val="BodyText"/>
       </w:pPr>
       <w:r>
-        <w:t xml:space="preserve">Importantly, our power analysis demonstrated 87.5% power to detect moderate effect sizes (0.15 standard deviations) and 98.5% power for larger effects (0.20 standard deviations), while wind appeared in only one of the top five models (M24). In that model wind showed little evidence of an effect (p = 0.218) and resulted in substantially poorer model performance compared to the best model (ΔAIC = 6.2, capturing only 4% of model weight). This weak wind signal, combined with our high statistical power, allows us to rule out all but very small wind effects. Given that the disruptive wind hypothesis predicts conspicious reduction in abundance above threshold wind speeds, a substantial effect by any measure, our failure to detect such patterns provides strong evidence against the hypothesis rather than merely absence of evidence.</w:t>
+        <w:t xml:space="preserve">Furthermore, our study observed clusters where butterflies maintained direct substrate contact. In historically massive aggregations containing hundreds of thousands of individuals, many butterflies attach only to other butterflies, creating multi-layered formations</w:t>
+      </w:r>
+      <w:r>
+        <w:t xml:space="preserve"> </w:t>
+      </w:r>
+      <w:r>
+        <w:t xml:space="preserve">(L. P. Brower et al. 2008)</w:t>
+      </w:r>
+      <w:r>
+        <w:t xml:space="preserve">. If substrate attachment confers greater wind resistance than butterfly-to-butterfly attachment, the disruptive wind hypothesis might apply specifically to these larger aggregations. Future work should examine whether wind responses differ between substrate-attached and butterfly-attached individuals, particularly at sites supporting extreme densities.</w:t>
+      </w:r>
+    </w:p>
+    <w:bookmarkEnd w:id="100"/>
+    <w:bookmarkStart w:id="101" w:name="management-implications"/>
+    <w:p>
+      <w:pPr>
+        <w:pStyle w:val="Heading2"/>
+      </w:pPr>
+      <w:r>
+        <w:t xml:space="preserve">Management Implications</w:t>
+      </w:r>
+    </w:p>
+    <w:p>
+      <w:pPr>
+        <w:pStyle w:val="FirstParagraph"/>
+      </w:pPr>
+      <w:r>
+        <w:t xml:space="preserve">Our findings suggest that management strategies prioritizing wind protection warrant reconsideration. The absence of wind effects despite frequent threshold exceedances indicates that usable habitat within existing groves may be larger than currently recognized. Areas previously dismissed due to perceived wind exposure may provide suitable conditions because they offer appropriate light and thermal regimes.</w:t>
       </w:r>
     </w:p>
     <w:p>
@@ -6420,210 +6834,6 @@
         <w:pStyle w:val="BodyText"/>
       </w:pPr>
       <w:r>
-        <w:t xml:space="preserve">The methodological validity of our approach is confirmed by the strong signals detected for other environmental variables. Had our counting method or analytical framework been flawed, we would not have captured the pronounced effects of direct sunlight (F = 19.36, p &lt; 0.001) or the complex diurnal patterns (F = 8.90, p &lt; 0.001) that emerged from the same dataset.</w:t>
-      </w:r>
-    </w:p>
-    <w:bookmarkEnd w:id="85"/>
-    <w:bookmarkStart w:id="89" w:name="alternative-drivers-of-monarch-movement"/>
-    <w:p>
-      <w:pPr>
-        <w:pStyle w:val="Heading3"/>
-      </w:pPr>
-      <w:r>
-        <w:t xml:space="preserve">Alternative Drivers of Monarch Movement</w:t>
-      </w:r>
-    </w:p>
-    <w:p>
-      <w:pPr>
-        <w:pStyle w:val="FirstParagraph"/>
-      </w:pPr>
-      <w:r>
-        <w:t xml:space="preserve">While our study was designed specifically to test the wind hypothesis, our results suggest that thermoregulation, light exposure, and diurnal rhythms play more important roles than wind in driving short-term movements at overwintering sites.</w:t>
-      </w:r>
-    </w:p>
-    <w:bookmarkStart w:id="86" w:name="X68d4caad7b9dff1382d16a19c618b08132be296"/>
-    <w:p>
-      <w:pPr>
-        <w:pStyle w:val="Heading4"/>
-      </w:pPr>
-      <w:r>
-        <w:t xml:space="preserve">Direct Sunlight as the Strongest Predictor</w:t>
-      </w:r>
-    </w:p>
-    <w:p>
-      <w:pPr>
-        <w:pStyle w:val="FirstParagraph"/>
-      </w:pPr>
-      <w:r>
-        <w:t xml:space="preserve">Direct sunlight exposure emerged as the strongest environmental predictor of reductions in cluster abundance in our study (F = 19.36, p &lt; 0.001). Butterflies exposed to direct sunlight at the beginning of an observation interval showed the largest decreases in abundance, suggesting that solar radiation rapidly increases butterfly body temperatures well above ambient conditions. This finding aligns with</w:t>
-      </w:r>
-      <w:r>
-        <w:t xml:space="preserve"> </w:t>
-      </w:r>
-      <w:r>
-        <w:t xml:space="preserve">Masters, Malcolm, and Brower (1988)</w:t>
-      </w:r>
-      <w:r>
-        <w:t xml:space="preserve">’s work showing that monarchs in direct sunlight can elevate their body temperature above ambient conditions within minutes. This rapid warming capability could readily explain why direct sunlight exposure is such a strong predictor of decreased abundance at clusters.</w:t>
-      </w:r>
-    </w:p>
-    <w:p>
-      <w:pPr>
-        <w:pStyle w:val="BodyText"/>
-      </w:pPr>
-      <w:r>
-        <w:t xml:space="preserve">The relationship between sunlight and departure represents a key component of the thermoregulatory equation. Monarchs have evolved to efficiently absorb solar radiation, an adaptation that enables flight at temperatures below what would otherwise be physiologically possible</w:t>
-      </w:r>
-      <w:r>
-        <w:t xml:space="preserve"> </w:t>
-      </w:r>
-      <w:r>
-        <w:t xml:space="preserve">(Masters, Malcolm, and Brower 1988)</w:t>
-      </w:r>
-      <w:r>
-        <w:t xml:space="preserve">. Yet this same efficiency becomes a liability when clustering. Butterflies cannot avoid absorbing heat when exposed to direct sun, risking overheating and accelerated depletion of their finite lipid reserves through elevated metabolism</w:t>
-      </w:r>
-      <w:r>
-        <w:t xml:space="preserve"> </w:t>
-      </w:r>
-      <w:r>
-        <w:t xml:space="preserve">(Masters, Malcolm, and Brower 1988)</w:t>
-      </w:r>
-      <w:r>
-        <w:t xml:space="preserve">. This forces them to abandon energetically favorable clustering positions even when ambient temperatures remain cool. This trade-off between the benefits of clustering and the thermal constraints imposed by solar exposure may fundamentally shape daily movement patterns at overwintering sites.</w:t>
-      </w:r>
-    </w:p>
-    <w:bookmarkEnd w:id="86"/>
-    <w:bookmarkStart w:id="87" w:name="Xd9199e8982adf52c1650d45fe5056e5bee40933"/>
-    <w:p>
-      <w:pPr>
-        <w:pStyle w:val="Heading4"/>
-      </w:pPr>
-      <w:r>
-        <w:t xml:space="preserve">Temperature Effects and Their Interpretation</w:t>
-      </w:r>
-    </w:p>
-    <w:p>
-      <w:pPr>
-        <w:pStyle w:val="FirstParagraph"/>
-      </w:pPr>
-      <w:r>
-        <w:t xml:space="preserve">Ambient temperature showed a subtle but significant relationship with monarch abundance changes (EDF = 3.93, F = 3.23, p = 0.028). The data suggest minimal change below 15°C (within the known flight threshold), a slight positive association around 20–21°C, and sharp declines above 25°C, consistent with thermoregulatory constraints. Given that available temperatures vary latitudinally across overwintering sites</w:t>
-      </w:r>
-      <w:r>
-        <w:t xml:space="preserve"> </w:t>
-      </w:r>
-      <w:r>
-        <w:t xml:space="preserve">(Saniee and Villablanca 2022)</w:t>
-      </w:r>
-      <w:r>
-        <w:t xml:space="preserve">, our results from Spring Canyon capture only a portion of the temperature continuum experienced across the entire overwintering range. The temperature effects we observed reflect responses within the specific thermal envelope available at our study latitude. Testing these patterns at sites spanning the full latitudinal gradient would reveal whether monarch responses to temperature are consistent or vary with local thermal regimes.</w:t>
-      </w:r>
-    </w:p>
-    <w:bookmarkEnd w:id="87"/>
-    <w:bookmarkStart w:id="88" w:name="diurnal-activity-patterns"/>
-    <w:p>
-      <w:pPr>
-        <w:pStyle w:val="Heading4"/>
-      </w:pPr>
-      <w:r>
-        <w:t xml:space="preserve">Diurnal Activity Patterns</w:t>
-      </w:r>
-    </w:p>
-    <w:p>
-      <w:pPr>
-        <w:pStyle w:val="FirstParagraph"/>
-      </w:pPr>
-      <w:r>
-        <w:t xml:space="preserve">Time since sunrise revealed distinct diurnal patterns (EDF = 4.90, F = 8.90, p &lt; 0.001), with butterflies departing clusters in the morning and reforming aggregations in the afternoon. This pattern persists even after controlling for temperature and sunlight, aligning with anecdotal observations from overwintering sites throughout California</w:t>
-      </w:r>
-      <w:r>
-        <w:t xml:space="preserve"> </w:t>
-      </w:r>
-      <w:r>
-        <w:t xml:space="preserve">(Tuskes and Brower 1978; Chaplin and Wells 1982; Frey and Leong 1993)</w:t>
-      </w:r>
-      <w:r>
-        <w:t xml:space="preserve">.</w:t>
-      </w:r>
-    </w:p>
-    <w:bookmarkEnd w:id="88"/>
-    <w:bookmarkEnd w:id="89"/>
-    <w:bookmarkStart w:id="90" w:name="study-limitations"/>
-    <w:p>
-      <w:pPr>
-        <w:pStyle w:val="Heading3"/>
-      </w:pPr>
-      <w:r>
-        <w:t xml:space="preserve">Study Limitations</w:t>
-      </w:r>
-    </w:p>
-    <w:p>
-      <w:pPr>
-        <w:pStyle w:val="FirstParagraph"/>
-      </w:pPr>
-      <w:r>
-        <w:t xml:space="preserve">Several limitations warrant consideration. Our data derive from a single season (2023–2024) with typical monarch abundance at two sites</w:t>
-      </w:r>
-      <w:r>
-        <w:t xml:space="preserve"> </w:t>
-      </w:r>
-      <w:r>
-        <w:t xml:space="preserve">(Xerces Society 2025a)</w:t>
-      </w:r>
-      <w:r>
-        <w:t xml:space="preserve">. The following season (2024–2025), virtually no clustering monarchs were observed at Vandenberg Space Force Base (23 individuals total) despite monitoring 10 sites. This coincided with the second-lowest overwintering population on record statewide</w:t>
-      </w:r>
-      <w:r>
-        <w:t xml:space="preserve"> </w:t>
-      </w:r>
-      <w:r>
-        <w:t xml:space="preserve">(Xerces Society 2025b)</w:t>
-      </w:r>
-      <w:r>
-        <w:t xml:space="preserve">, preventing temporal replication of our study. Additionally, our counting methodology introduced discretization artifacts that contributed to large confidence intervals for environmental predictors. While we detected strong signals like direct sunlight effects, more subtle relationships require careful interpretation.</w:t>
-      </w:r>
-    </w:p>
-    <w:p>
-      <w:pPr>
-        <w:pStyle w:val="BodyText"/>
-      </w:pPr>
-      <w:r>
-        <w:t xml:space="preserve">Furthermore, our study observed clusters where butterflies maintained direct substrate contact. In historically massive aggregations containing hundreds of thousands of individuals, many butterflies attach only to other butterflies, creating multi-layered formations</w:t>
-      </w:r>
-      <w:r>
-        <w:t xml:space="preserve"> </w:t>
-      </w:r>
-      <w:r>
-        <w:t xml:space="preserve">(L. P. Brower et al. 2008)</w:t>
-      </w:r>
-      <w:r>
-        <w:t xml:space="preserve">. If substrate attachment confers greater wind resistance than butterfly-to-butterfly attachment, the disruptive wind hypothesis might apply specifically to these larger aggregations. Future work should examine whether wind responses differ between substrate-attached and butterfly-attached individuals, particularly at sites supporting extreme densities.</w:t>
-      </w:r>
-    </w:p>
-    <w:bookmarkEnd w:id="90"/>
-    <w:bookmarkStart w:id="91" w:name="management-implications"/>
-    <w:p>
-      <w:pPr>
-        <w:pStyle w:val="Heading3"/>
-      </w:pPr>
-      <w:r>
-        <w:t xml:space="preserve">Management Implications</w:t>
-      </w:r>
-    </w:p>
-    <w:p>
-      <w:pPr>
-        <w:pStyle w:val="FirstParagraph"/>
-      </w:pPr>
-      <w:r>
-        <w:t xml:space="preserve">Our findings suggest that management strategies prioritizing wind protection warrant reconsideration. The absence of wind effects despite frequent threshold exceedances indicates that usable habitat within existing groves may be larger than currently recognized. Areas previously dismissed due to perceived wind exposure may provide suitable conditions because they offer appropriate light and thermal regimes.</w:t>
-      </w:r>
-    </w:p>
-    <w:p>
-      <w:pPr>
-        <w:pStyle w:val="BodyText"/>
-      </w:pPr>
-      <w:r>
         <w:t xml:space="preserve">While past management efforts aimed at wind protection may have been based on incomplete understanding, they likely produced beneficial outcomes by increasing tree density. The fundamental recommendation to plant and maintain trees remains sound. Management should prioritize maintaining existing mature trees while establishing future roosting habitat at densities that support healthy, long-lived growth. In addition, as suggested by</w:t>
       </w:r>
       <w:r>
@@ -6636,11 +6846,11 @@
         <w:t xml:space="preserve">, it may become relevant to explore ways in which to manage for thermal attributes, specifically sunlight.</w:t>
       </w:r>
     </w:p>
-    <w:bookmarkEnd w:id="91"/>
-    <w:bookmarkStart w:id="96" w:name="future-research-directions"/>
-    <w:p>
-      <w:pPr>
-        <w:pStyle w:val="Heading3"/>
+    <w:bookmarkEnd w:id="101"/>
+    <w:bookmarkStart w:id="106" w:name="future-research-directions"/>
+    <w:p>
+      <w:pPr>
+        <w:pStyle w:val="Heading2"/>
       </w:pPr>
       <w:r>
         <w:t xml:space="preserve">Future Research Directions</w:t>
@@ -6715,14 +6925,14 @@
           <w:rPr>
             <w:rStyle w:val="Hyperlink"/>
           </w:rPr>
-          <w:t xml:space="preserve">1.11</w:t>
+          <w:t xml:space="preserve">13</w:t>
         </w:r>
       </w:hyperlink>
       <w:r>
         <w:t xml:space="preserve">). This pattern of consistent light conditions at successful sites provides additional context for understanding how canopy structure might influence clustering behavior.</w:t>
       </w:r>
     </w:p>
-    <w:bookmarkStart w:id="95" w:name="fig:weiss_canopy"/>
+    <w:bookmarkStart w:id="105" w:name="fig:weiss_canopy"/>
     <w:p>
       <w:pPr>
         <w:pStyle w:val="CaptionedFigure"/>
@@ -6732,18 +6942,18 @@
           <wp:inline>
             <wp:extent cx="4267200" cy="2517273"/>
             <wp:effectExtent b="0" l="0" r="0" t="0"/>
-            <wp:docPr descr="" title="" id="93" name="Picture"/>
+            <wp:docPr descr="" title="" id="103" name="Picture"/>
             <a:graphic>
               <a:graphicData uri="http://schemas.openxmlformats.org/drawingml/2006/picture">
                 <pic:pic>
                   <pic:nvPicPr>
-                    <pic:cNvPr descr="figures/discussion/weiss_adapted_boxplot.png" id="94" name="Picture"/>
+                    <pic:cNvPr descr="figures/discussion/weiss_adapted_boxplot.png" id="104" name="Picture"/>
                     <pic:cNvPicPr>
                       <a:picLocks noChangeArrowheads="1" noChangeAspect="1"/>
                     </pic:cNvPicPr>
                   </pic:nvPicPr>
                   <pic:blipFill>
-                    <a:blip r:embed="rId92"/>
+                    <a:blip r:embed="rId102"/>
                     <a:stretch>
                       <a:fillRect/>
                     </a:stretch>
@@ -6778,7 +6988,7 @@
         <w:t xml:space="preserve">Percent canopy openness (Indirect Site Factor) by occupancy status, adapted from Weiss et al. (1991). Permanent overwintering sites exhibit both a specific range of canopy openness ( 20%) and lower variance compared to transient and unoccupied/former sites.</w:t>
       </w:r>
     </w:p>
-    <w:bookmarkEnd w:id="95"/>
+    <w:bookmarkEnd w:id="105"/>
     <w:p>
       <w:pPr>
         <w:pStyle w:val="BodyText"/>
@@ -6804,11 +7014,11 @@
         <w:t xml:space="preserve">Research should also examine whether our findings extend across the broader overwintering range. Testing these patterns at sites with different tree species, latitudes, and in particular population densities would strengthen conclusions about the generality of wind effects, or their absence.</w:t>
       </w:r>
     </w:p>
-    <w:bookmarkEnd w:id="96"/>
-    <w:bookmarkStart w:id="97" w:name="conclusions"/>
-    <w:p>
-      <w:pPr>
-        <w:pStyle w:val="Heading3"/>
+    <w:bookmarkEnd w:id="106"/>
+    <w:bookmarkStart w:id="107" w:name="conclusions"/>
+    <w:p>
+      <w:pPr>
+        <w:pStyle w:val="Heading2"/>
       </w:pPr>
       <w:r>
         <w:t xml:space="preserve">Conclusions</w:t>
@@ -6822,19 +7032,19 @@
         <w:t xml:space="preserve">Wind did not disrupt monarch clusters even at speeds far exceeding presumptive thresholds. Instead, butterflies responded primarily to thermal conditions, including light exposure and ambient temperature, and to diurnal rhythms. These findings challenge current assumptions about overwintering habitat requirements and suggest that management priorities should be reevaluated. While our study represents one season at two sites, the absence of wind effects despite adequate statistical power raises important questions regarding decades of conservation guidelines. As monarch populations face continued threats, evidence-based management becomes increasingly critical for conserving the overwintering sites essential for this iconic species.</w:t>
       </w:r>
     </w:p>
-    <w:bookmarkEnd w:id="97"/>
-    <w:bookmarkEnd w:id="98"/>
-    <w:bookmarkStart w:id="214" w:name="references"/>
-    <w:p>
-      <w:pPr>
-        <w:pStyle w:val="Heading2"/>
+    <w:bookmarkEnd w:id="107"/>
+    <w:bookmarkEnd w:id="108"/>
+    <w:bookmarkStart w:id="224" w:name="references"/>
+    <w:p>
+      <w:pPr>
+        <w:pStyle w:val="Heading1"/>
       </w:pPr>
       <w:r>
         <w:t xml:space="preserve">References</w:t>
       </w:r>
     </w:p>
-    <w:bookmarkStart w:id="213" w:name="refs"/>
-    <w:bookmarkStart w:id="100" w:name="Xffa57fe2d4179832de4aae7f55825d81419881f"/>
+    <w:bookmarkStart w:id="223" w:name="refs"/>
+    <w:bookmarkStart w:id="110" w:name="Xffa57fe2d4179832de4aae7f55825d81419881f"/>
     <w:p>
       <w:pPr>
         <w:pStyle w:val="Bibliography"/>
@@ -6933,7 +7143,7 @@
       <w:r>
         <w:t xml:space="preserve"> </w:t>
       </w:r>
-      <w:hyperlink r:id="rId99">
+      <w:hyperlink r:id="rId109">
         <w:r>
           <w:rPr>
             <w:rStyle w:val="Hyperlink"/>
@@ -6945,8 +7155,8 @@
         <w:t xml:space="preserve">.</w:t>
       </w:r>
     </w:p>
-    <w:bookmarkEnd w:id="100"/>
-    <w:bookmarkStart w:id="101" w:name="X63568f551c17312e6e30ca2d78871f819f2e018"/>
+    <w:bookmarkEnd w:id="110"/>
+    <w:bookmarkStart w:id="111" w:name="X63568f551c17312e6e30ca2d78871f819f2e018"/>
     <w:p>
       <w:pPr>
         <w:pStyle w:val="Bibliography"/>
@@ -6994,8 +7204,8 @@
         <w:t xml:space="preserve">Goleta, CA: City of Goleta - Public Works Department.</w:t>
       </w:r>
     </w:p>
-    <w:bookmarkEnd w:id="101"/>
-    <w:bookmarkStart w:id="103" w:name="Xf48f463a7940173e81863489e6f683e9c9260eb"/>
+    <w:bookmarkEnd w:id="111"/>
+    <w:bookmarkStart w:id="113" w:name="Xf48f463a7940173e81863489e6f683e9c9260eb"/>
     <w:p>
       <w:pPr>
         <w:pStyle w:val="Bibliography"/>
@@ -7055,7 +7265,7 @@
       <w:r>
         <w:t xml:space="preserve"> </w:t>
       </w:r>
-      <w:hyperlink r:id="rId102">
+      <w:hyperlink r:id="rId112">
         <w:r>
           <w:rPr>
             <w:rStyle w:val="Hyperlink"/>
@@ -7067,8 +7277,8 @@
         <w:t xml:space="preserve">.</w:t>
       </w:r>
     </w:p>
-    <w:bookmarkEnd w:id="103"/>
-    <w:bookmarkStart w:id="105" w:name="ref-baudierExtremeInsolationClimatic2018"/>
+    <w:bookmarkEnd w:id="113"/>
+    <w:bookmarkStart w:id="115" w:name="ref-baudierExtremeInsolationClimatic2018"/>
     <w:p>
       <w:pPr>
         <w:pStyle w:val="Bibliography"/>
@@ -7155,7 +7365,7 @@
       <w:r>
         <w:t xml:space="preserve"> </w:t>
       </w:r>
-      <w:hyperlink r:id="rId104">
+      <w:hyperlink r:id="rId114">
         <w:r>
           <w:rPr>
             <w:rStyle w:val="Hyperlink"/>
@@ -7167,8 +7377,8 @@
         <w:t xml:space="preserve">.</w:t>
       </w:r>
     </w:p>
-    <w:bookmarkEnd w:id="105"/>
-    <w:bookmarkStart w:id="107" w:name="ref-bellSearchAnemotacticOrientation1979"/>
+    <w:bookmarkEnd w:id="115"/>
+    <w:bookmarkStart w:id="117" w:name="ref-bellSearchAnemotacticOrientation1979"/>
     <w:p>
       <w:pPr>
         <w:pStyle w:val="Bibliography"/>
@@ -7201,7 +7411,7 @@
       <w:r>
         <w:t xml:space="preserve"> </w:t>
       </w:r>
-      <w:hyperlink r:id="rId106">
+      <w:hyperlink r:id="rId116">
         <w:r>
           <w:rPr>
             <w:rStyle w:val="Hyperlink"/>
@@ -7213,8 +7423,8 @@
         <w:t xml:space="preserve">.</w:t>
       </w:r>
     </w:p>
-    <w:bookmarkEnd w:id="107"/>
-    <w:bookmarkStart w:id="109" w:name="ref-berdahlEmergentSensingComplex2013"/>
+    <w:bookmarkEnd w:id="117"/>
+    <w:bookmarkStart w:id="119" w:name="ref-berdahlEmergentSensingComplex2013"/>
     <w:p>
       <w:pPr>
         <w:pStyle w:val="Bibliography"/>
@@ -7280,7 +7490,7 @@
       <w:r>
         <w:t xml:space="preserve"> </w:t>
       </w:r>
-      <w:hyperlink r:id="rId108">
+      <w:hyperlink r:id="rId118">
         <w:r>
           <w:rPr>
             <w:rStyle w:val="Hyperlink"/>
@@ -7292,8 +7502,8 @@
         <w:t xml:space="preserve">.</w:t>
       </w:r>
     </w:p>
-    <w:bookmarkEnd w:id="109"/>
-    <w:bookmarkStart w:id="111" w:name="ref-bidlingmayerEffectWindVelocity1995"/>
+    <w:bookmarkEnd w:id="119"/>
+    <w:bookmarkStart w:id="121" w:name="ref-bidlingmayerEffectWindVelocity1995"/>
     <w:p>
       <w:pPr>
         <w:pStyle w:val="Bibliography"/>
@@ -7338,7 +7548,7 @@
       <w:r>
         <w:t xml:space="preserve"> </w:t>
       </w:r>
-      <w:hyperlink r:id="rId110">
+      <w:hyperlink r:id="rId120">
         <w:r>
           <w:rPr>
             <w:rStyle w:val="Hyperlink"/>
@@ -7350,8 +7560,8 @@
         <w:t xml:space="preserve">.</w:t>
       </w:r>
     </w:p>
-    <w:bookmarkEnd w:id="111"/>
-    <w:bookmarkStart w:id="113" w:name="Xb2c4490c437bc0a265b6972677987c9b614919b"/>
+    <w:bookmarkEnd w:id="121"/>
+    <w:bookmarkStart w:id="123" w:name="Xb2c4490c437bc0a265b6972677987c9b614919b"/>
     <w:p>
       <w:pPr>
         <w:pStyle w:val="Bibliography"/>
@@ -7384,7 +7594,7 @@
       <w:r>
         <w:t xml:space="preserve"> </w:t>
       </w:r>
-      <w:hyperlink r:id="rId112">
+      <w:hyperlink r:id="rId122">
         <w:r>
           <w:rPr>
             <w:rStyle w:val="Hyperlink"/>
@@ -7396,8 +7606,8 @@
         <w:t xml:space="preserve">.</w:t>
       </w:r>
     </w:p>
-    <w:bookmarkEnd w:id="113"/>
-    <w:bookmarkStart w:id="115" w:name="Xfaceca4560909836181741b7257b18f38b02a99"/>
+    <w:bookmarkEnd w:id="123"/>
+    <w:bookmarkStart w:id="125" w:name="Xfaceca4560909836181741b7257b18f38b02a99"/>
     <w:p>
       <w:pPr>
         <w:pStyle w:val="Bibliography"/>
@@ -7427,7 +7637,7 @@
       <w:r>
         <w:t xml:space="preserve"> </w:t>
       </w:r>
-      <w:hyperlink r:id="rId114">
+      <w:hyperlink r:id="rId124">
         <w:r>
           <w:rPr>
             <w:rStyle w:val="Hyperlink"/>
@@ -7439,8 +7649,8 @@
         <w:t xml:space="preserve">.</w:t>
       </w:r>
     </w:p>
-    <w:bookmarkEnd w:id="115"/>
-    <w:bookmarkStart w:id="117" w:name="X1f3dbbfaa7b2ad76256cee892ba2f445cd68f9d"/>
+    <w:bookmarkEnd w:id="125"/>
+    <w:bookmarkStart w:id="127" w:name="X1f3dbbfaa7b2ad76256cee892ba2f445cd68f9d"/>
     <w:p>
       <w:pPr>
         <w:pStyle w:val="Bibliography"/>
@@ -7485,7 +7695,7 @@
       <w:r>
         <w:t xml:space="preserve"> </w:t>
       </w:r>
-      <w:hyperlink r:id="rId116">
+      <w:hyperlink r:id="rId126">
         <w:r>
           <w:rPr>
             <w:rStyle w:val="Hyperlink"/>
@@ -7497,8 +7707,8 @@
         <w:t xml:space="preserve">.</w:t>
       </w:r>
     </w:p>
-    <w:bookmarkEnd w:id="117"/>
-    <w:bookmarkStart w:id="118" w:name="ref-browerMonarchButterflyClusters2008"/>
+    <w:bookmarkEnd w:id="127"/>
+    <w:bookmarkStart w:id="128" w:name="ref-browerMonarchButterflyClusters2008"/>
     <w:p>
       <w:pPr>
         <w:pStyle w:val="Bibliography"/>
@@ -7538,8 +7748,8 @@
         <w:t xml:space="preserve">62 (December): 177–88.</w:t>
       </w:r>
     </w:p>
-    <w:bookmarkEnd w:id="118"/>
-    <w:bookmarkStart w:id="120" w:name="ref-calvertEffectRainSnow1983"/>
+    <w:bookmarkEnd w:id="128"/>
+    <w:bookmarkStart w:id="130" w:name="ref-calvertEffectRainSnow1983"/>
     <w:p>
       <w:pPr>
         <w:pStyle w:val="Bibliography"/>
@@ -7638,7 +7848,7 @@
       <w:r>
         <w:t xml:space="preserve"> </w:t>
       </w:r>
-      <w:hyperlink r:id="rId119">
+      <w:hyperlink r:id="rId129">
         <w:r>
           <w:rPr>
             <w:rStyle w:val="Hyperlink"/>
@@ -7650,8 +7860,8 @@
         <w:t xml:space="preserve">.</w:t>
       </w:r>
     </w:p>
-    <w:bookmarkEnd w:id="120"/>
-    <w:bookmarkStart w:id="122" w:name="ref-chaplinEnergyReservesMetabolic1982"/>
+    <w:bookmarkEnd w:id="130"/>
+    <w:bookmarkStart w:id="132" w:name="ref-chaplinEnergyReservesMetabolic1982"/>
     <w:p>
       <w:pPr>
         <w:pStyle w:val="Bibliography"/>
@@ -7693,7 +7903,7 @@
       <w:r>
         <w:t xml:space="preserve"> </w:t>
       </w:r>
-      <w:hyperlink r:id="rId121">
+      <w:hyperlink r:id="rId131">
         <w:r>
           <w:rPr>
             <w:rStyle w:val="Hyperlink"/>
@@ -7705,8 +7915,8 @@
         <w:t xml:space="preserve">.</w:t>
       </w:r>
     </w:p>
-    <w:bookmarkEnd w:id="122"/>
-    <w:bookmarkStart w:id="124" w:name="ref-chownWaterLossInsects2011"/>
+    <w:bookmarkEnd w:id="132"/>
+    <w:bookmarkStart w:id="134" w:name="ref-chownWaterLossInsects2011"/>
     <w:p>
       <w:pPr>
         <w:pStyle w:val="Bibliography"/>
@@ -7775,7 +7985,7 @@
       <w:r>
         <w:t xml:space="preserve"> </w:t>
       </w:r>
-      <w:hyperlink r:id="rId123">
+      <w:hyperlink r:id="rId133">
         <w:r>
           <w:rPr>
             <w:rStyle w:val="Hyperlink"/>
@@ -7787,8 +7997,8 @@
         <w:t xml:space="preserve">.</w:t>
       </w:r>
     </w:p>
-    <w:bookmarkEnd w:id="124"/>
-    <w:bookmarkStart w:id="126" w:name="Xcbe322ded35c2e013b9752956f63bc636b3d1ec"/>
+    <w:bookmarkEnd w:id="134"/>
+    <w:bookmarkStart w:id="136" w:name="Xcbe322ded35c2e013b9752956f63bc636b3d1ec"/>
     <w:p>
       <w:pPr>
         <w:pStyle w:val="Bibliography"/>
@@ -7833,7 +8043,7 @@
       <w:r>
         <w:t xml:space="preserve"> </w:t>
       </w:r>
-      <w:hyperlink r:id="rId125">
+      <w:hyperlink r:id="rId135">
         <w:r>
           <w:rPr>
             <w:rStyle w:val="Hyperlink"/>
@@ -7845,8 +8055,8 @@
         <w:t xml:space="preserve">.</w:t>
       </w:r>
     </w:p>
-    <w:bookmarkEnd w:id="126"/>
-    <w:bookmarkStart w:id="128" w:name="ref-croneWhyAreMonarch2019"/>
+    <w:bookmarkEnd w:id="136"/>
+    <w:bookmarkStart w:id="138" w:name="ref-croneWhyAreMonarch2019"/>
     <w:p>
       <w:pPr>
         <w:pStyle w:val="Bibliography"/>
@@ -7900,7 +8110,7 @@
       <w:r>
         <w:t xml:space="preserve"> </w:t>
       </w:r>
-      <w:hyperlink r:id="rId127">
+      <w:hyperlink r:id="rId137">
         <w:r>
           <w:rPr>
             <w:rStyle w:val="Hyperlink"/>
@@ -7912,8 +8122,8 @@
         <w:t xml:space="preserve">.</w:t>
       </w:r>
     </w:p>
-    <w:bookmarkEnd w:id="128"/>
-    <w:bookmarkStart w:id="130" w:name="X8ecab82d278731efba79f9c8857a587af02eab6"/>
+    <w:bookmarkEnd w:id="138"/>
+    <w:bookmarkStart w:id="140" w:name="X8ecab82d278731efba79f9c8857a587af02eab6"/>
     <w:p>
       <w:pPr>
         <w:pStyle w:val="Bibliography"/>
@@ -7967,7 +8177,7 @@
       <w:r>
         <w:t xml:space="preserve"> </w:t>
       </w:r>
-      <w:hyperlink r:id="rId129">
+      <w:hyperlink r:id="rId139">
         <w:r>
           <w:rPr>
             <w:rStyle w:val="Hyperlink"/>
@@ -7979,8 +8189,8 @@
         <w:t xml:space="preserve">.</w:t>
       </w:r>
     </w:p>
-    <w:bookmarkEnd w:id="130"/>
-    <w:bookmarkStart w:id="132" w:name="ref-fisherClimaticNicheModel2018"/>
+    <w:bookmarkEnd w:id="140"/>
+    <w:bookmarkStart w:id="142" w:name="ref-fisherClimaticNicheModel2018"/>
     <w:p>
       <w:pPr>
         <w:pStyle w:val="Bibliography"/>
@@ -8058,7 +8268,7 @@
       <w:r>
         <w:t xml:space="preserve"> </w:t>
       </w:r>
-      <w:hyperlink r:id="rId131">
+      <w:hyperlink r:id="rId141">
         <w:r>
           <w:rPr>
             <w:rStyle w:val="Hyperlink"/>
@@ -8070,8 +8280,8 @@
         <w:t xml:space="preserve">.</w:t>
       </w:r>
     </w:p>
-    <w:bookmarkEnd w:id="132"/>
-    <w:bookmarkStart w:id="134" w:name="ref-freedmanAreEasternWestern2021"/>
+    <w:bookmarkEnd w:id="142"/>
+    <w:bookmarkStart w:id="144" w:name="ref-freedmanAreEasternWestern2021"/>
     <w:p>
       <w:pPr>
         <w:pStyle w:val="Bibliography"/>
@@ -8116,7 +8326,7 @@
       <w:r>
         <w:t xml:space="preserve"> </w:t>
       </w:r>
-      <w:hyperlink r:id="rId133">
+      <w:hyperlink r:id="rId143">
         <w:r>
           <w:rPr>
             <w:rStyle w:val="Hyperlink"/>
@@ -8128,8 +8338,8 @@
         <w:t xml:space="preserve">.</w:t>
       </w:r>
     </w:p>
-    <w:bookmarkEnd w:id="134"/>
-    <w:bookmarkStart w:id="136" w:name="ref-freyCanMicrohabitatSelection1993"/>
+    <w:bookmarkEnd w:id="144"/>
+    <w:bookmarkStart w:id="146" w:name="ref-freyCanMicrohabitatSelection1993"/>
     <w:p>
       <w:pPr>
         <w:pStyle w:val="Bibliography"/>
@@ -8162,7 +8372,7 @@
       <w:r>
         <w:t xml:space="preserve"> </w:t>
       </w:r>
-      <w:hyperlink r:id="rId135">
+      <w:hyperlink r:id="rId145">
         <w:r>
           <w:rPr>
             <w:rStyle w:val="Hyperlink"/>
@@ -8174,8 +8384,8 @@
         <w:t xml:space="preserve">.</w:t>
       </w:r>
     </w:p>
-    <w:bookmarkEnd w:id="136"/>
-    <w:bookmarkStart w:id="138" w:name="X013b2c057f214905504f1c57b189fce57010325"/>
+    <w:bookmarkEnd w:id="146"/>
+    <w:bookmarkStart w:id="148" w:name="X013b2c057f214905504f1c57b189fce57010325"/>
     <w:p>
       <w:pPr>
         <w:pStyle w:val="Bibliography"/>
@@ -8220,7 +8430,7 @@
       <w:r>
         <w:t xml:space="preserve"> </w:t>
       </w:r>
-      <w:hyperlink r:id="rId137">
+      <w:hyperlink r:id="rId147">
         <w:r>
           <w:rPr>
             <w:rStyle w:val="Hyperlink"/>
@@ -8232,8 +8442,8 @@
         <w:t xml:space="preserve">.</w:t>
       </w:r>
     </w:p>
-    <w:bookmarkEnd w:id="138"/>
-    <w:bookmarkStart w:id="140" w:name="ref-hanrahanEffectWindForaging1997"/>
+    <w:bookmarkEnd w:id="148"/>
+    <w:bookmarkStart w:id="150" w:name="ref-hanrahanEffectWindForaging1997"/>
     <w:p>
       <w:pPr>
         <w:pStyle w:val="Bibliography"/>
@@ -8287,7 +8497,7 @@
       <w:r>
         <w:t xml:space="preserve"> </w:t>
       </w:r>
-      <w:hyperlink r:id="rId139">
+      <w:hyperlink r:id="rId149">
         <w:r>
           <w:rPr>
             <w:rStyle w:val="Hyperlink"/>
@@ -8299,8 +8509,8 @@
         <w:t xml:space="preserve">.</w:t>
       </w:r>
     </w:p>
-    <w:bookmarkEnd w:id="140"/>
-    <w:bookmarkStart w:id="142" w:name="ref-hermanJuvenileHormoneRegulation2001"/>
+    <w:bookmarkEnd w:id="150"/>
+    <w:bookmarkStart w:id="152" w:name="ref-hermanJuvenileHormoneRegulation2001"/>
     <w:p>
       <w:pPr>
         <w:pStyle w:val="Bibliography"/>
@@ -8333,7 +8543,7 @@
       <w:r>
         <w:t xml:space="preserve"> </w:t>
       </w:r>
-      <w:hyperlink r:id="rId141">
+      <w:hyperlink r:id="rId151">
         <w:r>
           <w:rPr>
             <w:rStyle w:val="Hyperlink"/>
@@ -8345,8 +8555,8 @@
         <w:t xml:space="preserve">.</w:t>
       </w:r>
     </w:p>
-    <w:bookmarkEnd w:id="142"/>
-    <w:bookmarkStart w:id="144" w:name="X3ce32df873ae1f48bad3701e176990c99a21576"/>
+    <w:bookmarkEnd w:id="152"/>
+    <w:bookmarkStart w:id="154" w:name="X3ce32df873ae1f48bad3701e176990c99a21576"/>
     <w:p>
       <w:pPr>
         <w:pStyle w:val="Bibliography"/>
@@ -8388,7 +8598,7 @@
       <w:r>
         <w:t xml:space="preserve"> </w:t>
       </w:r>
-      <w:hyperlink r:id="rId143">
+      <w:hyperlink r:id="rId153">
         <w:r>
           <w:rPr>
             <w:rStyle w:val="Hyperlink"/>
@@ -8400,8 +8610,8 @@
         <w:t xml:space="preserve">.</w:t>
       </w:r>
     </w:p>
-    <w:bookmarkEnd w:id="144"/>
-    <w:bookmarkStart w:id="145" w:name="Xbbdc2d72e4eac6566a65a68aaa1c89bd3254cbb"/>
+    <w:bookmarkEnd w:id="154"/>
+    <w:bookmarkStart w:id="155" w:name="Xbbdc2d72e4eac6566a65a68aaa1c89bd3254cbb"/>
     <w:p>
       <w:pPr>
         <w:pStyle w:val="Bibliography"/>
@@ -8484,8 +8694,8 @@
         <w:t xml:space="preserve">, edited by Karen S. Oberhauser, Kelly R. Nail, and Sonia Altizer, 147–56. Cornell University Press.</w:t>
       </w:r>
     </w:p>
-    <w:bookmarkEnd w:id="145"/>
-    <w:bookmarkStart w:id="147" w:name="X9b5035f75c92c8d8354333584e44314b69b36ad"/>
+    <w:bookmarkEnd w:id="155"/>
+    <w:bookmarkStart w:id="157" w:name="X9b5035f75c92c8d8354333584e44314b69b36ad"/>
     <w:p>
       <w:pPr>
         <w:pStyle w:val="Bibliography"/>
@@ -8547,7 +8757,7 @@
       <w:r>
         <w:t xml:space="preserve"> </w:t>
       </w:r>
-      <w:hyperlink r:id="rId146">
+      <w:hyperlink r:id="rId156">
         <w:r>
           <w:rPr>
             <w:rStyle w:val="Hyperlink"/>
@@ -8559,8 +8769,8 @@
         <w:t xml:space="preserve">.</w:t>
       </w:r>
     </w:p>
-    <w:bookmarkEnd w:id="147"/>
-    <w:bookmarkStart w:id="149" w:name="ref-jepsenConservationStatusEcology2015"/>
+    <w:bookmarkEnd w:id="157"/>
+    <w:bookmarkStart w:id="159" w:name="ref-jepsenConservationStatusEcology2015"/>
     <w:p>
       <w:pPr>
         <w:pStyle w:val="Bibliography"/>
@@ -8628,7 +8838,7 @@
       <w:r>
         <w:t xml:space="preserve"> </w:t>
       </w:r>
-      <w:hyperlink r:id="rId148">
+      <w:hyperlink r:id="rId158">
         <w:r>
           <w:rPr>
             <w:rStyle w:val="Hyperlink"/>
@@ -8640,8 +8850,8 @@
         <w:t xml:space="preserve">.</w:t>
       </w:r>
     </w:p>
-    <w:bookmarkEnd w:id="149"/>
-    <w:bookmarkStart w:id="151" w:name="X72b251cc870f2078b0e3501110397c1b6027b2f"/>
+    <w:bookmarkEnd w:id="159"/>
+    <w:bookmarkStart w:id="161" w:name="X72b251cc870f2078b0e3501110397c1b6027b2f"/>
     <w:p>
       <w:pPr>
         <w:pStyle w:val="Bibliography"/>
@@ -8692,7 +8902,7 @@
       <w:r>
         <w:t xml:space="preserve"> </w:t>
       </w:r>
-      <w:hyperlink r:id="rId150">
+      <w:hyperlink r:id="rId160">
         <w:r>
           <w:rPr>
             <w:rStyle w:val="Hyperlink"/>
@@ -8704,8 +8914,8 @@
         <w:t xml:space="preserve">.</w:t>
       </w:r>
     </w:p>
-    <w:bookmarkEnd w:id="151"/>
-    <w:bookmarkStart w:id="153" w:name="ref-laffertyComparingMechanismsHost2013"/>
+    <w:bookmarkEnd w:id="161"/>
+    <w:bookmarkStart w:id="163" w:name="ref-laffertyComparingMechanismsHost2013"/>
     <w:p>
       <w:pPr>
         <w:pStyle w:val="Bibliography"/>
@@ -8738,7 +8948,7 @@
       <w:r>
         <w:t xml:space="preserve"> </w:t>
       </w:r>
-      <w:hyperlink r:id="rId152">
+      <w:hyperlink r:id="rId162">
         <w:r>
           <w:rPr>
             <w:rStyle w:val="Hyperlink"/>
@@ -8750,8 +8960,8 @@
         <w:t xml:space="preserve">.</w:t>
       </w:r>
     </w:p>
-    <w:bookmarkEnd w:id="153"/>
-    <w:bookmarkStart w:id="155" w:name="ref-leonardExposureWindAlters2016"/>
+    <w:bookmarkEnd w:id="163"/>
+    <w:bookmarkStart w:id="165" w:name="ref-leonardExposureWindAlters2016"/>
     <w:p>
       <w:pPr>
         <w:pStyle w:val="Bibliography"/>
@@ -8811,7 +9021,7 @@
       <w:r>
         <w:t xml:space="preserve"> </w:t>
       </w:r>
-      <w:hyperlink r:id="rId154">
+      <w:hyperlink r:id="rId164">
         <w:r>
           <w:rPr>
             <w:rStyle w:val="Hyperlink"/>
@@ -8823,8 +9033,8 @@
         <w:t xml:space="preserve">.</w:t>
       </w:r>
     </w:p>
-    <w:bookmarkEnd w:id="155"/>
-    <w:bookmarkStart w:id="156" w:name="Xf1ef243cb1da9314ec8f56baaddca270b25ea50"/>
+    <w:bookmarkEnd w:id="165"/>
+    <w:bookmarkStart w:id="166" w:name="Xf1ef243cb1da9314ec8f56baaddca270b25ea50"/>
     <w:p>
       <w:pPr>
         <w:pStyle w:val="Bibliography"/>
@@ -9200,8 +9410,8 @@
         <w:t xml:space="preserve">, 221–18.</w:t>
       </w:r>
     </w:p>
-    <w:bookmarkEnd w:id="156"/>
-    <w:bookmarkStart w:id="157" w:name="X02fdcfa2478680f8cfd4503b63a8fd1122fffd4"/>
+    <w:bookmarkEnd w:id="166"/>
+    <w:bookmarkStart w:id="167" w:name="X02fdcfa2478680f8cfd4503b63a8fd1122fffd4"/>
     <w:p>
       <w:pPr>
         <w:pStyle w:val="Bibliography"/>
@@ -9237,44 +9447,44 @@
         <w:t xml:space="preserve">.”</w:t>
       </w:r>
     </w:p>
-    <w:bookmarkEnd w:id="157"/>
-    <w:bookmarkStart w:id="159" w:name="ref-leongUseMultivariateAnalyses1991"/>
+    <w:bookmarkEnd w:id="167"/>
+    <w:bookmarkStart w:id="169" w:name="X30d658292c164d3bce7e540f086edd6f7c4eae1"/>
     <w:p>
       <w:pPr>
         <w:pStyle w:val="Bibliography"/>
       </w:pPr>
       <w:r>
-        <w:t xml:space="preserve">Leong, Kingston L. H., D. Frey, G. Brenner, S. Baker, and D. Fox. 1991.</w:t>
-      </w:r>
-      <w:r>
-        <w:t xml:space="preserve"> </w:t>
-      </w:r>
-      <w:r>
-        <w:t xml:space="preserve">“Use of</w:t>
-      </w:r>
-      <w:r>
-        <w:t xml:space="preserve"> </w:t>
-      </w:r>
-      <w:r>
-        <w:t xml:space="preserve">Multivariate Analyses</w:t>
-      </w:r>
-      <w:r>
-        <w:t xml:space="preserve"> </w:t>
-      </w:r>
-      <w:r>
-        <w:t xml:space="preserve">to</w:t>
-      </w:r>
-      <w:r>
-        <w:t xml:space="preserve"> </w:t>
-      </w:r>
-      <w:r>
-        <w:t xml:space="preserve">Characterize</w:t>
-      </w:r>
-      <w:r>
-        <w:t xml:space="preserve"> </w:t>
-      </w:r>
-      <w:r>
-        <w:t xml:space="preserve">the</w:t>
+        <w:t xml:space="preserve">Leong, Kingston L. H. 1990.</w:t>
+      </w:r>
+      <w:r>
+        <w:t xml:space="preserve"> </w:t>
+      </w:r>
+      <w:r>
+        <w:t xml:space="preserve">“Microenvironmental</w:t>
+      </w:r>
+      <w:r>
+        <w:t xml:space="preserve"> </w:t>
+      </w:r>
+      <w:r>
+        <w:t xml:space="preserve">Factors Associated</w:t>
+      </w:r>
+      <w:r>
+        <w:t xml:space="preserve"> </w:t>
+      </w:r>
+      <w:r>
+        <w:t xml:space="preserve">with the</w:t>
+      </w:r>
+      <w:r>
+        <w:t xml:space="preserve"> </w:t>
+      </w:r>
+      <w:r>
+        <w:t xml:space="preserve">Winter Habitat</w:t>
+      </w:r>
+      <w:r>
+        <w:t xml:space="preserve"> </w:t>
+      </w:r>
+      <w:r>
+        <w:t xml:space="preserve">of the</w:t>
       </w:r>
       <w:r>
         <w:t xml:space="preserve"> </w:t>
@@ -9301,13 +9511,13 @@
         <w:t xml:space="preserve">Danaidae</w:t>
       </w:r>
       <w:r>
-        <w:t xml:space="preserve">)</w:t>
-      </w:r>
-      <w:r>
-        <w:t xml:space="preserve"> </w:t>
-      </w:r>
-      <w:r>
-        <w:t xml:space="preserve">Winter Habitat</w:t>
+        <w:t xml:space="preserve">) in</w:t>
+      </w:r>
+      <w:r>
+        <w:t xml:space="preserve"> </w:t>
+      </w:r>
+      <w:r>
+        <w:t xml:space="preserve">Central California</w:t>
       </w:r>
       <w:r>
         <w:t xml:space="preserve">.”</w:t>
@@ -9326,12 +9536,118 @@
         <w:t xml:space="preserve"> </w:t>
       </w:r>
       <w:r>
+        <w:t xml:space="preserve">83 (5): 906–10.</w:t>
+      </w:r>
+      <w:r>
+        <w:t xml:space="preserve"> </w:t>
+      </w:r>
+      <w:hyperlink r:id="rId168">
+        <w:r>
+          <w:rPr>
+            <w:rStyle w:val="Hyperlink"/>
+          </w:rPr>
+          <w:t xml:space="preserve">https://doi.org/10.1093/aesa/83.5.906</w:t>
+        </w:r>
+      </w:hyperlink>
+      <w:r>
+        <w:t xml:space="preserve">.</w:t>
+      </w:r>
+    </w:p>
+    <w:bookmarkEnd w:id="169"/>
+    <w:bookmarkStart w:id="171" w:name="ref-leongUseMultivariateAnalyses1991"/>
+    <w:p>
+      <w:pPr>
+        <w:pStyle w:val="Bibliography"/>
+      </w:pPr>
+      <w:r>
+        <w:t xml:space="preserve">Leong, Kingston L. H., D. Frey, G. Brenner, S. Baker, and D. Fox. 1991.</w:t>
+      </w:r>
+      <w:r>
+        <w:t xml:space="preserve"> </w:t>
+      </w:r>
+      <w:r>
+        <w:t xml:space="preserve">“Use of</w:t>
+      </w:r>
+      <w:r>
+        <w:t xml:space="preserve"> </w:t>
+      </w:r>
+      <w:r>
+        <w:t xml:space="preserve">Multivariate Analyses</w:t>
+      </w:r>
+      <w:r>
+        <w:t xml:space="preserve"> </w:t>
+      </w:r>
+      <w:r>
+        <w:t xml:space="preserve">to</w:t>
+      </w:r>
+      <w:r>
+        <w:t xml:space="preserve"> </w:t>
+      </w:r>
+      <w:r>
+        <w:t xml:space="preserve">Characterize</w:t>
+      </w:r>
+      <w:r>
+        <w:t xml:space="preserve"> </w:t>
+      </w:r>
+      <w:r>
+        <w:t xml:space="preserve">the</w:t>
+      </w:r>
+      <w:r>
+        <w:t xml:space="preserve"> </w:t>
+      </w:r>
+      <w:r>
+        <w:t xml:space="preserve">Monarch Butterfly</w:t>
+      </w:r>
+      <w:r>
+        <w:t xml:space="preserve"> </w:t>
+      </w:r>
+      <w:r>
+        <w:t xml:space="preserve">(</w:t>
+      </w:r>
+      <w:r>
+        <w:t xml:space="preserve">Lepidoptera</w:t>
+      </w:r>
+      <w:r>
+        <w:t xml:space="preserve">:</w:t>
+      </w:r>
+      <w:r>
+        <w:t xml:space="preserve"> </w:t>
+      </w:r>
+      <w:r>
+        <w:t xml:space="preserve">Danaidae</w:t>
+      </w:r>
+      <w:r>
+        <w:t xml:space="preserve">)</w:t>
+      </w:r>
+      <w:r>
+        <w:t xml:space="preserve"> </w:t>
+      </w:r>
+      <w:r>
+        <w:t xml:space="preserve">Winter Habitat</w:t>
+      </w:r>
+      <w:r>
+        <w:t xml:space="preserve">.”</w:t>
+      </w:r>
+      <w:r>
+        <w:t xml:space="preserve"> </w:t>
+      </w:r>
+      <w:r>
+        <w:rPr>
+          <w:i/>
+          <w:iCs/>
+        </w:rPr>
+        <w:t xml:space="preserve">Annals of the Entomological Society of America</w:t>
+      </w:r>
+      <w:r>
+        <w:t xml:space="preserve"> </w:t>
+      </w:r>
+      <w:r>
         <w:t xml:space="preserve">84 (3): 263–67.</w:t>
       </w:r>
       <w:r>
         <w:t xml:space="preserve"> </w:t>
       </w:r>
-      <w:hyperlink r:id="rId158">
+      <w:hyperlink r:id="rId170">
         <w:r>
           <w:rPr>
             <w:rStyle w:val="Hyperlink"/>
@@ -9343,114 +9659,8 @@
         <w:t xml:space="preserve">.</w:t>
       </w:r>
     </w:p>
-    <w:bookmarkEnd w:id="159"/>
-    <w:bookmarkStart w:id="161" w:name="X30d658292c164d3bce7e540f086edd6f7c4eae1"/>
-    <w:p>
-      <w:pPr>
-        <w:pStyle w:val="Bibliography"/>
-      </w:pPr>
-      <w:r>
-        <w:t xml:space="preserve">Leong, Kingston. L. H. 1990.</w:t>
-      </w:r>
-      <w:r>
-        <w:t xml:space="preserve"> </w:t>
-      </w:r>
-      <w:r>
-        <w:t xml:space="preserve">“Microenvironmental</w:t>
-      </w:r>
-      <w:r>
-        <w:t xml:space="preserve"> </w:t>
-      </w:r>
-      <w:r>
-        <w:t xml:space="preserve">Factors Associated</w:t>
-      </w:r>
-      <w:r>
-        <w:t xml:space="preserve"> </w:t>
-      </w:r>
-      <w:r>
-        <w:t xml:space="preserve">with the</w:t>
-      </w:r>
-      <w:r>
-        <w:t xml:space="preserve"> </w:t>
-      </w:r>
-      <w:r>
-        <w:t xml:space="preserve">Winter Habitat</w:t>
-      </w:r>
-      <w:r>
-        <w:t xml:space="preserve"> </w:t>
-      </w:r>
-      <w:r>
-        <w:t xml:space="preserve">of the</w:t>
-      </w:r>
-      <w:r>
-        <w:t xml:space="preserve"> </w:t>
-      </w:r>
-      <w:r>
-        <w:t xml:space="preserve">Monarch Butterfly</w:t>
-      </w:r>
-      <w:r>
-        <w:t xml:space="preserve"> </w:t>
-      </w:r>
-      <w:r>
-        <w:t xml:space="preserve">(</w:t>
-      </w:r>
-      <w:r>
-        <w:t xml:space="preserve">Lepidoptera</w:t>
-      </w:r>
-      <w:r>
-        <w:t xml:space="preserve">:</w:t>
-      </w:r>
-      <w:r>
-        <w:t xml:space="preserve"> </w:t>
-      </w:r>
-      <w:r>
-        <w:t xml:space="preserve">Danaidae</w:t>
-      </w:r>
-      <w:r>
-        <w:t xml:space="preserve">) in</w:t>
-      </w:r>
-      <w:r>
-        <w:t xml:space="preserve"> </w:t>
-      </w:r>
-      <w:r>
-        <w:t xml:space="preserve">Central California</w:t>
-      </w:r>
-      <w:r>
-        <w:t xml:space="preserve">.”</w:t>
-      </w:r>
-      <w:r>
-        <w:t xml:space="preserve"> </w:t>
-      </w:r>
-      <w:r>
-        <w:rPr>
-          <w:i/>
-          <w:iCs/>
-        </w:rPr>
-        <w:t xml:space="preserve">Annals of the Entomological Society of America</w:t>
-      </w:r>
-      <w:r>
-        <w:t xml:space="preserve"> </w:t>
-      </w:r>
-      <w:r>
-        <w:t xml:space="preserve">83 (5): 906–10.</w:t>
-      </w:r>
-      <w:r>
-        <w:t xml:space="preserve"> </w:t>
-      </w:r>
-      <w:hyperlink r:id="rId160">
-        <w:r>
-          <w:rPr>
-            <w:rStyle w:val="Hyperlink"/>
-          </w:rPr>
-          <w:t xml:space="preserve">https://doi.org/10.1093/aesa/83.5.906</w:t>
-        </w:r>
-      </w:hyperlink>
-      <w:r>
-        <w:t xml:space="preserve">.</w:t>
-      </w:r>
-    </w:p>
-    <w:bookmarkEnd w:id="161"/>
-    <w:bookmarkStart w:id="163" w:name="X90be9b641f8b8d65e6ff46ad3ba4a0e4197a200"/>
+    <w:bookmarkEnd w:id="171"/>
+    <w:bookmarkStart w:id="173" w:name="X90be9b641f8b8d65e6ff46ad3ba4a0e4197a200"/>
     <w:p>
       <w:pPr>
         <w:pStyle w:val="Bibliography"/>
@@ -9483,7 +9693,7 @@
       <w:r>
         <w:t xml:space="preserve"> </w:t>
       </w:r>
-      <w:hyperlink r:id="rId162">
+      <w:hyperlink r:id="rId172">
         <w:r>
           <w:rPr>
             <w:rStyle w:val="Hyperlink"/>
@@ -9495,8 +9705,8 @@
         <w:t xml:space="preserve">.</w:t>
       </w:r>
     </w:p>
-    <w:bookmarkEnd w:id="163"/>
-    <w:bookmarkStart w:id="165" w:name="ref-mastersMonarchButterflyDanaus1988"/>
+    <w:bookmarkEnd w:id="173"/>
+    <w:bookmarkStart w:id="175" w:name="ref-mastersMonarchButterflyDanaus1988"/>
     <w:p>
       <w:pPr>
         <w:pStyle w:val="Bibliography"/>
@@ -9592,7 +9802,7 @@
       <w:r>
         <w:t xml:space="preserve"> </w:t>
       </w:r>
-      <w:hyperlink r:id="rId164">
+      <w:hyperlink r:id="rId174">
         <w:r>
           <w:rPr>
             <w:rStyle w:val="Hyperlink"/>
@@ -9604,8 +9814,8 @@
         <w:t xml:space="preserve">.</w:t>
       </w:r>
     </w:p>
-    <w:bookmarkEnd w:id="165"/>
-    <w:bookmarkStart w:id="167" w:name="X38aec815059cc4739f25523e51c756a23186f52"/>
+    <w:bookmarkEnd w:id="175"/>
+    <w:bookmarkStart w:id="177" w:name="X38aec815059cc4739f25523e51c756a23186f52"/>
     <w:p>
       <w:pPr>
         <w:pStyle w:val="Bibliography"/>
@@ -9638,7 +9848,7 @@
       <w:r>
         <w:t xml:space="preserve"> </w:t>
       </w:r>
-      <w:hyperlink r:id="rId166">
+      <w:hyperlink r:id="rId176">
         <w:r>
           <w:rPr>
             <w:rStyle w:val="Hyperlink"/>
@@ -9650,8 +9860,8 @@
         <w:t xml:space="preserve">.</w:t>
       </w:r>
     </w:p>
-    <w:bookmarkEnd w:id="167"/>
-    <w:bookmarkStart w:id="169" w:name="Xa3c1b4d22cf555735f3af6df57617ee0ad52730"/>
+    <w:bookmarkEnd w:id="177"/>
+    <w:bookmarkStart w:id="179" w:name="Xa3c1b4d22cf555735f3af6df57617ee0ad52730"/>
     <w:p>
       <w:pPr>
         <w:pStyle w:val="Bibliography"/>
@@ -9684,7 +9894,7 @@
       <w:r>
         <w:t xml:space="preserve"> </w:t>
       </w:r>
-      <w:hyperlink r:id="rId168">
+      <w:hyperlink r:id="rId178">
         <w:r>
           <w:rPr>
             <w:rStyle w:val="Hyperlink"/>
@@ -9696,8 +9906,8 @@
         <w:t xml:space="preserve">.</w:t>
       </w:r>
     </w:p>
-    <w:bookmarkEnd w:id="169"/>
-    <w:bookmarkStart w:id="171" w:name="X94a05d6c1796941a22489b3a2d4fa9c498a5ca2"/>
+    <w:bookmarkEnd w:id="179"/>
+    <w:bookmarkStart w:id="181" w:name="X94a05d6c1796941a22489b3a2d4fa9c498a5ca2"/>
     <w:p>
       <w:pPr>
         <w:pStyle w:val="Bibliography"/>
@@ -9730,7 +9940,7 @@
       <w:r>
         <w:t xml:space="preserve"> </w:t>
       </w:r>
-      <w:hyperlink r:id="rId170">
+      <w:hyperlink r:id="rId180">
         <w:r>
           <w:rPr>
             <w:rStyle w:val="Hyperlink"/>
@@ -9742,8 +9952,8 @@
         <w:t xml:space="preserve">.</w:t>
       </w:r>
     </w:p>
-    <w:bookmarkEnd w:id="171"/>
-    <w:bookmarkStart w:id="173" w:name="ref-nguyenSunCompassNeurons2021"/>
+    <w:bookmarkEnd w:id="181"/>
+    <w:bookmarkStart w:id="183" w:name="ref-nguyenSunCompassNeurons2021"/>
     <w:p>
       <w:pPr>
         <w:pStyle w:val="Bibliography"/>
@@ -9776,7 +9986,7 @@
       <w:r>
         <w:t xml:space="preserve"> </w:t>
       </w:r>
-      <w:hyperlink r:id="rId172">
+      <w:hyperlink r:id="rId182">
         <w:r>
           <w:rPr>
             <w:rStyle w:val="Hyperlink"/>
@@ -9788,8 +9998,8 @@
         <w:t xml:space="preserve">.</w:t>
       </w:r>
     </w:p>
-    <w:bookmarkEnd w:id="173"/>
-    <w:bookmarkStart w:id="174" w:name="X1c7eb8e691f75425cf3cf58ce9a8454df87c465"/>
+    <w:bookmarkEnd w:id="183"/>
+    <w:bookmarkStart w:id="184" w:name="X1c7eb8e691f75425cf3cf58ce9a8454df87c465"/>
     <w:p>
       <w:pPr>
         <w:pStyle w:val="Bibliography"/>
@@ -9840,8 +10050,8 @@
         <w:t xml:space="preserve">Pismo State Beach, California: The Xerces Society for Invertebrate Conservation.</w:t>
       </w:r>
     </w:p>
-    <w:bookmarkEnd w:id="174"/>
-    <w:bookmarkStart w:id="176" w:name="ref-peltonWesternMonarchPopulation2019"/>
+    <w:bookmarkEnd w:id="184"/>
+    <w:bookmarkStart w:id="186" w:name="ref-peltonWesternMonarchPopulation2019"/>
     <w:p>
       <w:pPr>
         <w:pStyle w:val="Bibliography"/>
@@ -9910,7 +10120,7 @@
       <w:r>
         <w:t xml:space="preserve"> </w:t>
       </w:r>
-      <w:hyperlink r:id="rId175">
+      <w:hyperlink r:id="rId185">
         <w:r>
           <w:rPr>
             <w:rStyle w:val="Hyperlink"/>
@@ -9922,8 +10132,8 @@
         <w:t xml:space="preserve">.</w:t>
       </w:r>
     </w:p>
-    <w:bookmarkEnd w:id="176"/>
-    <w:bookmarkStart w:id="178" w:name="X4f9fcd08a29276e76a41ed172f465032bf17885"/>
+    <w:bookmarkEnd w:id="186"/>
+    <w:bookmarkStart w:id="188" w:name="X4f9fcd08a29276e76a41ed172f465032bf17885"/>
     <w:p>
       <w:pPr>
         <w:pStyle w:val="Bibliography"/>
@@ -9965,7 +10175,7 @@
       <w:r>
         <w:t xml:space="preserve"> </w:t>
       </w:r>
-      <w:hyperlink r:id="rId177">
+      <w:hyperlink r:id="rId187">
         <w:r>
           <w:rPr>
             <w:rStyle w:val="Hyperlink"/>
@@ -9977,8 +10187,8 @@
         <w:t xml:space="preserve">.</w:t>
       </w:r>
     </w:p>
-    <w:bookmarkEnd w:id="178"/>
-    <w:bookmarkStart w:id="180" w:name="ref-sanieeHierarchyScaleInfluence2022"/>
+    <w:bookmarkEnd w:id="188"/>
+    <w:bookmarkStart w:id="190" w:name="ref-sanieeHierarchyScaleInfluence2022"/>
     <w:p>
       <w:pPr>
         <w:pStyle w:val="Bibliography"/>
@@ -10032,7 +10242,7 @@
       <w:r>
         <w:t xml:space="preserve"> </w:t>
       </w:r>
-      <w:hyperlink r:id="rId179">
+      <w:hyperlink r:id="rId189">
         <w:r>
           <w:rPr>
             <w:rStyle w:val="Hyperlink"/>
@@ -10044,8 +10254,8 @@
         <w:t xml:space="preserve">.</w:t>
       </w:r>
     </w:p>
-    <w:bookmarkEnd w:id="180"/>
-    <w:bookmarkStart w:id="182" w:name="ref-schultzCitizenScienceMonitoring2017"/>
+    <w:bookmarkEnd w:id="190"/>
+    <w:bookmarkStart w:id="192" w:name="ref-schultzCitizenScienceMonitoring2017"/>
     <w:p>
       <w:pPr>
         <w:pStyle w:val="Bibliography"/>
@@ -10087,7 +10297,7 @@
       <w:r>
         <w:t xml:space="preserve"> </w:t>
       </w:r>
-      <w:hyperlink r:id="rId181">
+      <w:hyperlink r:id="rId191">
         <w:r>
           <w:rPr>
             <w:rStyle w:val="Hyperlink"/>
@@ -10099,8 +10309,8 @@
         <w:t xml:space="preserve">.</w:t>
       </w:r>
     </w:p>
-    <w:bookmarkEnd w:id="182"/>
-    <w:bookmarkStart w:id="184" w:name="ref-schweizerSnailsSunStrategies2019"/>
+    <w:bookmarkEnd w:id="192"/>
+    <w:bookmarkStart w:id="194" w:name="ref-schweizerSnailsSunStrategies2019"/>
     <w:p>
       <w:pPr>
         <w:pStyle w:val="Bibliography"/>
@@ -10145,7 +10355,7 @@
       <w:r>
         <w:t xml:space="preserve"> </w:t>
       </w:r>
-      <w:hyperlink r:id="rId183">
+      <w:hyperlink r:id="rId193">
         <w:r>
           <w:rPr>
             <w:rStyle w:val="Hyperlink"/>
@@ -10157,8 +10367,8 @@
         <w:t xml:space="preserve">.</w:t>
       </w:r>
     </w:p>
-    <w:bookmarkEnd w:id="184"/>
-    <w:bookmarkStart w:id="186" w:name="ref-solenskyOverviewMonarchMigration2004"/>
+    <w:bookmarkEnd w:id="194"/>
+    <w:bookmarkStart w:id="196" w:name="ref-solenskyOverviewMonarchMigration2004"/>
     <w:p>
       <w:pPr>
         <w:pStyle w:val="Bibliography"/>
@@ -10191,20 +10401,20 @@
       <w:r>
         <w:t xml:space="preserve"> </w:t>
       </w:r>
-      <w:hyperlink r:id="rId185">
+      <w:hyperlink r:id="rId195">
         <w:r>
           <w:rPr>
             <w:rStyle w:val="Hyperlink"/>
           </w:rPr>
-          <w:t xml:space="preserve">https://books.google.com/books?hl=en&amp;lr=&amp;id=H5nRqhCGA4UC&amp;oi=fnd&amp;pg=PA79&amp;dq=Solensky,+M.J.+2004.+%22Overview+of+monarch+migration.%22+Pp.+79%E2%80%9383+in+Oberhauser+K.S.,+Solensky+M.J.,+eds.+The+Monarch+Butterfly:+Biology+and+Conservation.+Ithaca,+NY:+Cornell+University+Press.+(Cited+for+overwintering+locations)+.&amp;ots=VnM9RX0Zgf&amp;sig=eF0U4gBCGf47G-d3TFVnGnmB4ZY</w:t>
+          <w:t xml:space="preserve">https://books.google.com/books?id=H5nRqhCGA4UC</w:t>
         </w:r>
       </w:hyperlink>
       <w:r>
         <w:t xml:space="preserve">.</w:t>
       </w:r>
     </w:p>
-    <w:bookmarkEnd w:id="186"/>
-    <w:bookmarkStart w:id="188" w:name="ref-themonarchpressCityAwarded392019"/>
+    <w:bookmarkEnd w:id="196"/>
+    <w:bookmarkStart w:id="198" w:name="ref-themonarchpressCityAwarded392019"/>
     <w:p>
       <w:pPr>
         <w:pStyle w:val="Bibliography"/>
@@ -10272,7 +10482,7 @@
       <w:r>
         <w:t xml:space="preserve"> </w:t>
       </w:r>
-      <w:hyperlink r:id="rId187">
+      <w:hyperlink r:id="rId197">
         <w:r>
           <w:rPr>
             <w:rStyle w:val="Hyperlink"/>
@@ -10284,8 +10494,8 @@
         <w:t xml:space="preserve">.</w:t>
       </w:r>
     </w:p>
-    <w:bookmarkEnd w:id="188"/>
-    <w:bookmarkStart w:id="190" w:name="X1046fd071f1f4ee466ab0602a852035520c9ac1"/>
+    <w:bookmarkEnd w:id="198"/>
+    <w:bookmarkStart w:id="200" w:name="X1046fd071f1f4ee466ab0602a852035520c9ac1"/>
     <w:p>
       <w:pPr>
         <w:pStyle w:val="Bibliography"/>
@@ -10348,7 +10558,7 @@
       <w:r>
         <w:t xml:space="preserve"> </w:t>
       </w:r>
-      <w:hyperlink r:id="rId189">
+      <w:hyperlink r:id="rId199">
         <w:r>
           <w:rPr>
             <w:rStyle w:val="Hyperlink"/>
@@ -10360,8 +10570,8 @@
         <w:t xml:space="preserve">.</w:t>
       </w:r>
     </w:p>
-    <w:bookmarkEnd w:id="190"/>
-    <w:bookmarkStart w:id="191" w:name="ref-Urquhart1978Autumnal"/>
+    <w:bookmarkEnd w:id="200"/>
+    <w:bookmarkStart w:id="201" w:name="ref-Urquhart1978Autumnal"/>
     <w:p>
       <w:pPr>
         <w:pStyle w:val="Bibliography"/>
@@ -10472,8 +10682,8 @@
         <w:t xml:space="preserve">56 (8): 1759–64.</w:t>
       </w:r>
     </w:p>
-    <w:bookmarkEnd w:id="191"/>
-    <w:bookmarkStart w:id="192" w:name="Xd783142e221c1f498e1a166269e53da562bf4b0"/>
+    <w:bookmarkEnd w:id="201"/>
+    <w:bookmarkStart w:id="202" w:name="Xd783142e221c1f498e1a166269e53da562bf4b0"/>
     <w:p>
       <w:pPr>
         <w:pStyle w:val="Bibliography"/>
@@ -10512,8 +10722,8 @@
         <w:t xml:space="preserve">version 2.3.</w:t>
       </w:r>
     </w:p>
-    <w:bookmarkEnd w:id="192"/>
-    <w:bookmarkStart w:id="194" w:name="ref-velillaGoneWindSignal2020"/>
+    <w:bookmarkEnd w:id="202"/>
+    <w:bookmarkStart w:id="204" w:name="ref-velillaGoneWindSignal2020"/>
     <w:p>
       <w:pPr>
         <w:pStyle w:val="Bibliography"/>
@@ -10558,7 +10768,7 @@
       <w:r>
         <w:t xml:space="preserve"> </w:t>
       </w:r>
-      <w:hyperlink r:id="rId193">
+      <w:hyperlink r:id="rId203">
         <w:r>
           <w:rPr>
             <w:rStyle w:val="Hyperlink"/>
@@ -10570,8 +10780,8 @@
         <w:t xml:space="preserve">.</w:t>
       </w:r>
     </w:p>
-    <w:bookmarkEnd w:id="194"/>
-    <w:bookmarkStart w:id="196" w:name="ref-vidalDynamicsTrendsOverwintering2014"/>
+    <w:bookmarkEnd w:id="204"/>
+    <w:bookmarkStart w:id="206" w:name="ref-vidalDynamicsTrendsOverwintering2014"/>
     <w:p>
       <w:pPr>
         <w:pStyle w:val="Bibliography"/>
@@ -10613,7 +10823,7 @@
       <w:r>
         <w:t xml:space="preserve"> </w:t>
       </w:r>
-      <w:hyperlink r:id="rId195">
+      <w:hyperlink r:id="rId205">
         <w:r>
           <w:rPr>
             <w:rStyle w:val="Hyperlink"/>
@@ -10625,8 +10835,8 @@
         <w:t xml:space="preserve">.</w:t>
       </w:r>
     </w:p>
-    <w:bookmarkEnd w:id="196"/>
-    <w:bookmarkStart w:id="197" w:name="ref-weissAlbanyHillMonarch2018"/>
+    <w:bookmarkEnd w:id="206"/>
+    <w:bookmarkStart w:id="207" w:name="ref-weissAlbanyHillMonarch2018"/>
     <w:p>
       <w:pPr>
         <w:pStyle w:val="Bibliography"/>
@@ -10656,8 +10866,8 @@
         <w:t xml:space="preserve">Creekside Science.</w:t>
       </w:r>
     </w:p>
-    <w:bookmarkEnd w:id="197"/>
-    <w:bookmarkStart w:id="199" w:name="Xc01bdb20da0c7c9ca7e98c0d45667aaa343d54a"/>
+    <w:bookmarkEnd w:id="207"/>
+    <w:bookmarkStart w:id="209" w:name="Xc01bdb20da0c7c9ca7e98c0d45667aaa343d54a"/>
     <w:p>
       <w:pPr>
         <w:pStyle w:val="Bibliography"/>
@@ -10740,7 +10950,7 @@
       <w:r>
         <w:t xml:space="preserve"> </w:t>
       </w:r>
-      <w:hyperlink r:id="rId198">
+      <w:hyperlink r:id="rId208">
         <w:r>
           <w:rPr>
             <w:rStyle w:val="Hyperlink"/>
@@ -10752,8 +10962,8 @@
         <w:t xml:space="preserve">.</w:t>
       </w:r>
     </w:p>
-    <w:bookmarkEnd w:id="199"/>
-    <w:bookmarkStart w:id="201" w:name="ref-weissForestCanopyStructure1991"/>
+    <w:bookmarkEnd w:id="209"/>
+    <w:bookmarkStart w:id="211" w:name="ref-weissForestCanopyStructure1991"/>
     <w:p>
       <w:pPr>
         <w:pStyle w:val="Bibliography"/>
@@ -10828,7 +11038,7 @@
       <w:r>
         <w:t xml:space="preserve"> </w:t>
       </w:r>
-      <w:hyperlink r:id="rId200">
+      <w:hyperlink r:id="rId210">
         <w:r>
           <w:rPr>
             <w:rStyle w:val="Hyperlink"/>
@@ -10840,8 +11050,8 @@
         <w:t xml:space="preserve">.</w:t>
       </w:r>
     </w:p>
-    <w:bookmarkEnd w:id="201"/>
-    <w:bookmarkStart w:id="203" w:name="X47fc10ad90cfd19e2fde7b440ba45ebe622ae98"/>
+    <w:bookmarkEnd w:id="211"/>
+    <w:bookmarkStart w:id="213" w:name="X47fc10ad90cfd19e2fde7b440ba45ebe622ae98"/>
     <w:p>
       <w:pPr>
         <w:pStyle w:val="Bibliography"/>
@@ -10885,7 +11095,7 @@
       <w:r>
         <w:t xml:space="preserve"> </w:t>
       </w:r>
-      <w:hyperlink r:id="rId202">
+      <w:hyperlink r:id="rId212">
         <w:r>
           <w:rPr>
             <w:rStyle w:val="Hyperlink"/>
@@ -10897,8 +11107,8 @@
         <w:t xml:space="preserve">.</w:t>
       </w:r>
     </w:p>
-    <w:bookmarkEnd w:id="203"/>
-    <w:bookmarkStart w:id="204" w:name="Xcd4032f8c0c54cadb36d3bed142b2e58516b915"/>
+    <w:bookmarkEnd w:id="213"/>
+    <w:bookmarkStart w:id="214" w:name="Xcd4032f8c0c54cadb36d3bed142b2e58516b915"/>
     <w:p>
       <w:pPr>
         <w:pStyle w:val="Bibliography"/>
@@ -10987,20 +11197,20 @@
       <w:r>
         <w:t xml:space="preserve"> </w:t>
       </w:r>
-      <w:hyperlink r:id="rId148">
+      <w:hyperlink r:id="rId158">
         <w:r>
           <w:rPr>
             <w:rStyle w:val="Hyperlink"/>
           </w:rPr>
-          <w:t xml:space="preserve">www.xerces.org</w:t>
+          <w:t xml:space="preserve">https://www.xerces.org</w:t>
         </w:r>
       </w:hyperlink>
       <w:r>
         <w:t xml:space="preserve">.</w:t>
       </w:r>
     </w:p>
-    <w:bookmarkEnd w:id="204"/>
-    <w:bookmarkStart w:id="206" w:name="X237d14614a4d6f4d9de640dcd653ce86ed77ba6"/>
+    <w:bookmarkEnd w:id="214"/>
+    <w:bookmarkStart w:id="216" w:name="X237d14614a4d6f4d9de640dcd653ce86ed77ba6"/>
     <w:p>
       <w:pPr>
         <w:pStyle w:val="Bibliography"/>
@@ -11047,20 +11257,20 @@
       <w:r>
         <w:t xml:space="preserve"> </w:t>
       </w:r>
-      <w:hyperlink r:id="rId205">
+      <w:hyperlink r:id="rId215">
         <w:r>
           <w:rPr>
             <w:rStyle w:val="Hyperlink"/>
           </w:rPr>
-          <w:t xml:space="preserve">WesternMonarchCount.com</w:t>
+          <w:t xml:space="preserve">https://WesternMonarchCount.com</w:t>
         </w:r>
       </w:hyperlink>
       <w:r>
         <w:t xml:space="preserve">.</w:t>
       </w:r>
     </w:p>
-    <w:bookmarkEnd w:id="206"/>
-    <w:bookmarkStart w:id="208" w:name="Xe450b06c6d1a85d78d67f1c710156611fcbfe9f"/>
+    <w:bookmarkEnd w:id="216"/>
+    <w:bookmarkStart w:id="218" w:name="Xe450b06c6d1a85d78d67f1c710156611fcbfe9f"/>
     <w:p>
       <w:pPr>
         <w:pStyle w:val="Bibliography"/>
@@ -11104,7 +11314,7 @@
       <w:r>
         <w:t xml:space="preserve"> </w:t>
       </w:r>
-      <w:hyperlink r:id="rId207">
+      <w:hyperlink r:id="rId217">
         <w:r>
           <w:rPr>
             <w:rStyle w:val="Hyperlink"/>
@@ -11116,8 +11326,8 @@
         <w:t xml:space="preserve">.</w:t>
       </w:r>
     </w:p>
-    <w:bookmarkEnd w:id="208"/>
-    <w:bookmarkStart w:id="210" w:name="Xcb6650d11f9aa2ba06aca5a06d06562d008ccdf"/>
+    <w:bookmarkEnd w:id="218"/>
+    <w:bookmarkStart w:id="220" w:name="Xcb6650d11f9aa2ba06aca5a06d06562d008ccdf"/>
     <w:p>
       <w:pPr>
         <w:pStyle w:val="Bibliography"/>
@@ -11177,7 +11387,7 @@
       <w:r>
         <w:t xml:space="preserve"> </w:t>
       </w:r>
-      <w:hyperlink r:id="rId209">
+      <w:hyperlink r:id="rId219">
         <w:r>
           <w:rPr>
             <w:rStyle w:val="Hyperlink"/>
@@ -11189,8 +11399,8 @@
         <w:t xml:space="preserve">.</w:t>
       </w:r>
     </w:p>
-    <w:bookmarkEnd w:id="210"/>
-    <w:bookmarkStart w:id="212" w:name="Xce59c9680ebb53f739caf85bc332676d857a8c8"/>
+    <w:bookmarkEnd w:id="220"/>
+    <w:bookmarkStart w:id="222" w:name="Xce59c9680ebb53f739caf85bc332676d857a8c8"/>
     <w:p>
       <w:pPr>
         <w:pStyle w:val="Bibliography"/>
@@ -11274,7 +11484,7 @@
       <w:r>
         <w:t xml:space="preserve"> </w:t>
       </w:r>
-      <w:hyperlink r:id="rId211">
+      <w:hyperlink r:id="rId221">
         <w:r>
           <w:rPr>
             <w:rStyle w:val="Hyperlink"/>
@@ -11286,10 +11496,9 @@
         <w:t xml:space="preserve">.</w:t>
       </w:r>
     </w:p>
-    <w:bookmarkEnd w:id="212"/>
-    <w:bookmarkEnd w:id="213"/>
-    <w:bookmarkEnd w:id="214"/>
-    <w:bookmarkEnd w:id="215"/>
+    <w:bookmarkEnd w:id="222"/>
+    <w:bookmarkEnd w:id="223"/>
+    <w:bookmarkEnd w:id="224"/>
     <w:sectPr>
       <w:footnotePr>
         <w:numRestart w:val="eachSect"/>

</xml_diff>

<commit_message>
fix some minor citation issues
</commit_message>
<xml_diff>
--- a/exports/render_vsfb.docx
+++ b/exports/render_vsfb.docx
@@ -442,7 +442,7 @@
         <w:t xml:space="preserve"> </w:t>
       </w:r>
       <w:r>
-        <w:t xml:space="preserve">(Kingston L. H. Leong 1990)</w:t>
+        <w:t xml:space="preserve">(Kingston. L. H. Leong 1990)</w:t>
       </w:r>
       <w:r>
         <w:t xml:space="preserve">. This hypothesis posited that monarchs select clustering locations within groves based on a measurable microenvironmental envelope characterized by four key parameters: wind protection below 2 m/s to prevent cluster disruption, cool temperatures maintaining reproductive diapause while avoiding freezing mortality, dappled sunlight enabling behavioral thermoregulation, and high humidity with accessible moisture to prevent desiccation</w:t>
@@ -451,7 +451,7 @@
         <w:t xml:space="preserve"> </w:t>
       </w:r>
       <w:r>
-        <w:t xml:space="preserve">(Kingston L. H. Leong 1990; Kingston L. H. Leong et al. 1991)</w:t>
+        <w:t xml:space="preserve">(Kingston. L. H. Leong 1990; Kingston L. H. Leong et al. 1991)</w:t>
       </w:r>
       <w:r>
         <w:t xml:space="preserve">. Wind emerged as particularly critical in this framework, though these conclusions derived from correlational measurements rather than direct behavioral observations. Leong’s initial studies measured wind speeds at trees with and without butterfly clusters, while noting that</w:t>
@@ -466,7 +466,7 @@
         <w:t xml:space="preserve"> </w:t>
       </w:r>
       <w:r>
-        <w:t xml:space="preserve">(Kingston L. H. Leong 1990)</w:t>
+        <w:t xml:space="preserve">(Kingston. L. H. Leong 1990)</w:t>
       </w:r>
       <w:r>
         <w:t xml:space="preserve">, though the highest wind speed measured in this study was 1.66 m/s. Based on these correlational patterns, Leong reported that</w:t>
@@ -6572,7 +6572,7 @@
     <w:bookmarkEnd w:id="92"/>
     <w:bookmarkEnd w:id="93"/>
     <w:bookmarkEnd w:id="94"/>
-    <w:bookmarkStart w:id="108" w:name="discussion"/>
+    <w:bookmarkStart w:id="105" w:name="discussion"/>
     <w:p>
       <w:pPr>
         <w:pStyle w:val="Heading1"/>
@@ -6581,13 +6581,30 @@
         <w:t xml:space="preserve">Discussion</w:t>
       </w:r>
     </w:p>
-    <w:bookmarkStart w:id="95" w:name="X63e1245851a6a59872c1c21077764299a7ea682"/>
+    <w:p>
+      <w:pPr>
+        <w:pStyle w:val="FirstParagraph"/>
+      </w:pPr>
+      <w:r>
+        <w:t xml:space="preserve">Our study provides the first direct empirical test of the long-standing hypothesis that wind disrupts overwintering monarch butterfly clusters. For over three decades, conservation practice has operated under the assumption that wind speeds exceeding 2 m/s force butterflies to abandon their roosts, either by physically dislodging them or triggering behavioral departures</w:t>
+      </w:r>
+      <w:r>
+        <w:t xml:space="preserve"> </w:t>
+      </w:r>
+      <w:r>
+        <w:t xml:space="preserve">(Kingston L. H. Leong 2016)</w:t>
+      </w:r>
+      <w:r>
+        <w:t xml:space="preserve">. Our findings challenge this fundamental assumption and suggest a more complex relationship between monarchs and their overwintering environment.</w:t>
+      </w:r>
+    </w:p>
+    <w:bookmarkStart w:id="95" w:name="evidence-against-wind-disruption"/>
     <w:p>
       <w:pPr>
         <w:pStyle w:val="Heading2"/>
       </w:pPr>
       <w:r>
-        <w:t xml:space="preserve">Wind Does Not Disrupt Overwintering Monarch Butterflies</w:t>
+        <w:t xml:space="preserve">Evidence Against Wind Disruption</w:t>
       </w:r>
     </w:p>
     <w:p>
@@ -6595,7 +6612,16 @@
         <w:pStyle w:val="FirstParagraph"/>
       </w:pPr>
       <w:r>
-        <w:t xml:space="preserve">Our study provides the first direct empirical test of the disruptive wind hypothesis and finds no support for wind as a primary factor influencing monarch butterfly clustering behavior. Despite the widespread adoption of the 2 m/s wind threshold in conservation practice, our data reveal no relationship between wind speed and butterfly departures across the full range of observed conditions (0–12 m/s). While our models explain only 5.7% of variance in butterfly movements, reflecting our focus on testing wind effects rather than comprehensively explaining movement patterns, they had sufficient statistical power to detect environmental signals. This finding challenges assumptions underlying over three decades of management guidance.</w:t>
+        <w:t xml:space="preserve">The evidence against the wind disruption hypothesis emerges from multiple, independent lines of analysis. Most strikingly, every single observation period in our day-to-day analysis experienced maximum wind speeds exceeding the proposed 2 m/s threshold (range: 2.0–12.8 m/s), yet monarch clusters persisted throughout the 78-day study period. If the hypothesis were correct, we should have observed either mass departures when temperatures permitted flight or butterflies physically dislodged and littering the ground when too cold to fly, as described in the literature</w:t>
+      </w:r>
+      <w:r>
+        <w:t xml:space="preserve"> </w:t>
+      </w:r>
+      <w:r>
+        <w:t xml:space="preserve">(K. L. H. Leong 1999)</w:t>
+      </w:r>
+      <w:r>
+        <w:t xml:space="preserve">. We observed neither.</w:t>
       </w:r>
     </w:p>
     <w:p>
@@ -6603,7 +6629,7 @@
         <w:pStyle w:val="BodyText"/>
       </w:pPr>
       <w:r>
-        <w:t xml:space="preserve">The absence of wind effects in our data is particularly striking given that observed mean maximum wind speeds (2.2 m/s, SD = 1.4) frequently exceeded the proposed threshold. If the disruptive wind hypothesis were valid, we should have observed a clear signal: substantial reductions in butterfly abundance, as predicted by the disruptive wind hypothesis. Instead, we observed no change, small changes, or even positive changes in butterfly abundance at wind speeds six times the proposed disruption threshold.</w:t>
+        <w:t xml:space="preserve">Our bivariate analyses provide additional refutation. When we examined the simple relationship between wind speed and cluster size changes, we found essentially no correlation at either temporal scale (30-minute r = 0.04, n = 1,894; day-to-day r = 0.13, n = 96). These analyses tested the most basic prediction of the hypothesis that increasing wind speed should produce decreasing cluster sizes. The absence of this relationship across wind speeds ranging from calm conditions to six times the proposed threshold suggests that wind alone does not drive clustering decisions.</w:t>
       </w:r>
     </w:p>
     <w:p>
@@ -6611,18 +6637,25 @@
         <w:pStyle w:val="BodyText"/>
       </w:pPr>
       <w:r>
-        <w:t xml:space="preserve">Importantly, our power analysis demonstrated 87.5% power to detect moderate effect sizes (0.15 standard deviations) and 98.5% power for larger effects (0.20 standard deviations), while wind appeared in only one of the top five models (M24). In that model wind showed little evidence of an effect (p = 0.218) and resulted in substantially poorer model performance compared to the best model (</w:t>
-      </w:r>
-      <m:oMath>
-        <m:r>
-          <m:rPr>
-            <m:sty m:val="p"/>
-          </m:rPr>
-          <m:t>Δ</m:t>
-        </m:r>
-      </m:oMath>
-      <w:r>
-        <w:t xml:space="preserve">AIC = 6.2, capturing only 4% of model weight). This weak wind signal, combined with our high statistical power, allows us to rule out all but very small wind effects. Given that the disruptive wind hypothesis predicts conspicious reduction in abundance above threshold wind speeds, a substantial effect by any measure, our failure to detect such patterns provides strong evidence against the hypothesis rather than merely absence of evidence.</w:t>
+        <w:t xml:space="preserve">Statistical power was not a limitation. Our analysis achieved 87.5% power to detect moderate effects and 98.5% power for large effects. The wind disruption hypothesis predicts substantial, observable impacts, not subtle statistical signals. Our failure to detect these effects, despite adequate power and validated methodology that successfully identified other environmental signals, provides strong evidence against the hypothesis rather than merely absence of evidence.</w:t>
+      </w:r>
+    </w:p>
+    <w:bookmarkEnd w:id="95"/>
+    <w:bookmarkStart w:id="96" w:name="X5e474d4f5f2269e0b3db1229fb789e6c77fbc2d"/>
+    <w:p>
+      <w:pPr>
+        <w:pStyle w:val="Heading2"/>
+      </w:pPr>
+      <w:r>
+        <w:t xml:space="preserve">Thermoregulation as an Alternative Explanation</w:t>
+      </w:r>
+    </w:p>
+    <w:p>
+      <w:pPr>
+        <w:pStyle w:val="FirstParagraph"/>
+      </w:pPr>
+      <w:r>
+        <w:t xml:space="preserve">While wind alone showed no disruptive effect, our models revealed that monarchs respond to environmental conditions through complex interactions, particularly between wind and solar exposure. This interaction emerged as the dominant environmental signal in both temporal analyses (30-minute F = 4.67, p &lt; 0.001; day-to-day F = 4.10, p &lt; 0.001), suggesting that the relationship between wind and monarch behavior depends critically on light conditions.</w:t>
       </w:r>
     </w:p>
     <w:p>
@@ -6630,17 +6663,83 @@
         <w:pStyle w:val="BodyText"/>
       </w:pPr>
       <w:r>
-        <w:t xml:space="preserve">The methodological validity of our approach is confirmed by the strong signals detected for other environmental variables. Had our counting method or analytical framework been flawed, we would not have captured the pronounced effects of direct sunlight (F = 19.36, p &lt; 0.001) or the complex diurnal patterns (F = 8.90, p &lt; 0.001) that emerged from the same dataset.</w:t>
-      </w:r>
-    </w:p>
-    <w:bookmarkEnd w:id="95"/>
-    <w:bookmarkStart w:id="99" w:name="alternative-drivers-of-monarch-movement"/>
+        <w:t xml:space="preserve">The wind-light interaction reveals three patterns. First, when butterflies experienced no direct sunlight, wind speed had no discernible effect on cluster dynamics across the entire observed range (0 to 12.4 m/s). Second, when butterflies were exposed to direct sun in calm conditions, cluster sizes consistently decreased. Third, at intermediate levels of both wind and sun exposure, cluster sizes increased rather than decreased.</w:t>
+      </w:r>
+    </w:p>
+    <w:p>
+      <w:pPr>
+        <w:pStyle w:val="BodyText"/>
+      </w:pPr>
+      <w:r>
+        <w:t xml:space="preserve">One interpretation of these patterns invokes thermoregulation. When exposed to direct sun in calm conditions, butterflies may depart to avoid overheating, as</w:t>
+      </w:r>
+      <w:r>
+        <w:t xml:space="preserve"> </w:t>
+      </w:r>
+      <w:r>
+        <w:t xml:space="preserve">Masters, Malcolm, and Brower (1988)</w:t>
+      </w:r>
+      <w:r>
+        <w:t xml:space="preserve"> </w:t>
+      </w:r>
+      <w:r>
+        <w:t xml:space="preserve">demonstrated that monarchs in direct sunlight can elevate body temperature above ambient conditions within minutes. The counterintuitive increases in cluster size at intermediate wind and sun levels could occur if wind provides convective cooling that counteracts solar heating.</w:t>
+      </w:r>
+      <w:r>
+        <w:t xml:space="preserve"> </w:t>
+      </w:r>
+      <w:r>
+        <w:t xml:space="preserve">Masters, Malcolm, and Brower (1988)</w:t>
+      </w:r>
+      <w:r>
+        <w:t xml:space="preserve"> </w:t>
+      </w:r>
+      <w:r>
+        <w:t xml:space="preserve">showed that monarchs can dissipate heat while gliding using airflow across their bodies; environmental wind might provide similar cooling without the energetic cost of flight. Shaded butterflies experience no solar heat gain, so wind would provide no thermal benefit, potentially explaining the absence of wind effects in shade. However, other behavioral mechanisms could produce these same patterns.</w:t>
+      </w:r>
+    </w:p>
+    <w:p>
+      <w:pPr>
+        <w:pStyle w:val="BodyText"/>
+      </w:pPr>
+      <w:r>
+        <w:t xml:space="preserve">Additional observations align with thermal management. Time since sunrise revealed strong diurnal patterns (30-minute F = 9.85, p &lt; 0.001), with butterflies departing clusters in late morning and early afternoon, then reforming aggregations later in the day. This pattern persisted after controlling for temperature and sunlight, potentially reflecting endogenous circadian rhythms, though it also aligns with predictable daily thermal cycles. The midday dispersal may reflect routine activities such as patrolling flights or nectaring. Monarchs have been observed gliding during these dispersal periods, which could facilitate thermoregulatory cooling while accomplishing other essential behaviors. Our study could not follow individual butterflies once they departed cluster locations, so these activities remain speculative. Similar temporal patterns have been consistently documented at California overwintering sites</w:t>
+      </w:r>
+      <w:r>
+        <w:t xml:space="preserve"> </w:t>
+      </w:r>
+      <w:r>
+        <w:t xml:space="preserve">(Tuskes and Brower 1978; Chaplin and Wells 1982)</w:t>
+      </w:r>
+      <w:r>
+        <w:t xml:space="preserve">, and the Xerces Society’s standardized monitoring protocols explicitly restrict counting to specific time windows to account for these diurnal movements</w:t>
+      </w:r>
+      <w:r>
+        <w:t xml:space="preserve"> </w:t>
+      </w:r>
+      <w:r>
+        <w:t xml:space="preserve">(Xerces Society 2017)</w:t>
+      </w:r>
+      <w:r>
+        <w:t xml:space="preserve">.</w:t>
+      </w:r>
+    </w:p>
+    <w:p>
+      <w:pPr>
+        <w:pStyle w:val="BodyText"/>
+      </w:pPr>
+      <w:r>
+        <w:t xml:space="preserve">Our models explained 6.4% of variance in 30-minute cluster changes and 39.7% of variance in day-to-day roost fidelity. The environmental factors that did explain variance were predominantly thermal in nature: the wind-light interaction, direct sunlight exposure, and diurnal patterns of dispersal and aggregation. While substantial variation remains unexplained, the environmental signals we detected suggest thermal factors may play a more important role than wind avoidance in organizing clustering behavior. Without direct body temperature measurements under varying environmental conditions, thermoregulation remains one plausible interpretation among potentially others, and further research is needed to confirm the underlying mechanisms.</w:t>
+      </w:r>
+    </w:p>
+    <w:bookmarkEnd w:id="96"/>
+    <w:bookmarkStart w:id="97" w:name="limitations-and-context"/>
     <w:p>
       <w:pPr>
         <w:pStyle w:val="Heading2"/>
       </w:pPr>
       <w:r>
-        <w:t xml:space="preserve">Alternative Drivers of Monarch Movement</w:t>
+        <w:t xml:space="preserve">Limitations and Context</w:t>
       </w:r>
     </w:p>
     <w:p>
@@ -6648,16 +6747,77 @@
         <w:pStyle w:val="FirstParagraph"/>
       </w:pPr>
       <w:r>
-        <w:t xml:space="preserve">While our study was designed specifically to test the wind hypothesis, our results suggest that thermoregulation, light exposure, and diurnal rhythms play more important roles than wind in driving short-term movements at overwintering sites.</w:t>
-      </w:r>
-    </w:p>
-    <w:bookmarkStart w:id="96" w:name="X68d4caad7b9dff1382d16a19c618b08132be296"/>
+        <w:t xml:space="preserve">Several factors shape the interpretation of our findings. First, our data come from a single overwintering season (2023–2024) when monarch populations were relatively typical</w:t>
+      </w:r>
+      <w:r>
+        <w:t xml:space="preserve"> </w:t>
+      </w:r>
+      <w:r>
+        <w:t xml:space="preserve">(Xerces Society 2025a)</w:t>
+      </w:r>
+      <w:r>
+        <w:t xml:space="preserve">. The following season saw near-complete absence of monarchs at our study sites, coinciding with the second-lowest overwintering population on record</w:t>
+      </w:r>
+      <w:r>
+        <w:t xml:space="preserve"> </w:t>
+      </w:r>
+      <w:r>
+        <w:t xml:space="preserve">(Xerces Society 2025b)</w:t>
+      </w:r>
+      <w:r>
+        <w:t xml:space="preserve">. This dramatic population crash prevented temporal replication but underscores the urgency of understanding overwintering ecology with the data we have.</w:t>
+      </w:r>
+    </w:p>
+    <w:p>
+      <w:pPr>
+        <w:pStyle w:val="BodyText"/>
+      </w:pPr>
+      <w:r>
+        <w:t xml:space="preserve">Second, our study observed relatively small clusters where butterflies maintained direct contact with eucalyptus substrates. The wind disruption hypothesis was developed during an era of massive aggregations containing hundreds of thousands of individuals, where many butterflies attached only to other butterflies in multi-layered formations</w:t>
+      </w:r>
+      <w:r>
+        <w:t xml:space="preserve"> </w:t>
+      </w:r>
+      <w:r>
+        <w:t xml:space="preserve">(Kingston. L. H. Leong 1990; L. P. Brower et al. 2008)</w:t>
+      </w:r>
+      <w:r>
+        <w:t xml:space="preserve">. If substrate attachment provides greater wind resistance than butterfly-to-butterfly attachment, wind might affect these different clustering configurations differently. The hypothesis may have been accurate for the extreme densities of past decades but less relevant to today’s smaller populations.</w:t>
+      </w:r>
+    </w:p>
+    <w:p>
+      <w:pPr>
+        <w:pStyle w:val="BodyText"/>
+      </w:pPr>
+      <w:r>
+        <w:t xml:space="preserve">Finally, our models explained relatively little variance overall (30-minute 6.4%; day-to-day 39.7%), reflecting both the complexity of butterfly behavior and our focus on testing specific hypotheses rather than comprehensively explaining movement patterns. However, the strong signals we did detect and our adequate statistical power give confidence in our main conclusion that wind alone does not disrupt monarch clusters as previously believed.</w:t>
+      </w:r>
+    </w:p>
+    <w:bookmarkEnd w:id="97"/>
+    <w:bookmarkStart w:id="102" w:name="implications-for-conservation"/>
+    <w:p>
+      <w:pPr>
+        <w:pStyle w:val="Heading2"/>
+      </w:pPr>
+      <w:r>
+        <w:t xml:space="preserve">Implications for Conservation</w:t>
+      </w:r>
+    </w:p>
+    <w:p>
+      <w:pPr>
+        <w:pStyle w:val="FirstParagraph"/>
+      </w:pPr>
+      <w:r>
+        <w:t xml:space="preserve">Our findings suggest that wind protection, long considered a limiting environmental factor in overwintering monarch conservation, may constrain habitat suitability far less than previously believed. This realization carries important implications for how we understand, manage, and restore overwintering sites.</w:t>
+      </w:r>
+    </w:p>
+    <w:bookmarkStart w:id="98" w:name="X779991813e6d29fd4b23ab6962c819f64e77611"/>
     <w:p>
       <w:pPr>
         <w:pStyle w:val="Heading3"/>
       </w:pPr>
       <w:r>
-        <w:t xml:space="preserve">Direct Sunlight as the Strongest Predictor</w:t>
+        <w:t xml:space="preserve">Expanded Habitat Availability and Population Limitations</w:t>
       </w:r>
     </w:p>
     <w:p>
@@ -6665,16 +6825,37 @@
         <w:pStyle w:val="FirstParagraph"/>
       </w:pPr>
       <w:r>
-        <w:t xml:space="preserve">Direct sunlight exposure emerged as the strongest environmental predictor of reductions in cluster abundance in our study (F = 19.36, p &lt; 0.001). Butterflies exposed to direct sunlight at the beginning of an observation interval showed the largest decreases in abundance, suggesting that solar radiation rapidly increases butterfly body temperatures well above ambient conditions. This finding aligns with</w:t>
-      </w:r>
-      <w:r>
-        <w:t xml:space="preserve"> </w:t>
-      </w:r>
-      <w:r>
-        <w:t xml:space="preserve">Masters, Malcolm, and Brower (1988)</w:t>
-      </w:r>
-      <w:r>
-        <w:t xml:space="preserve">’s work showing that monarchs in direct sunlight can elevate their body temperature above ambient conditions within minutes. This rapid warming capability could readily explain why direct sunlight exposure is such a strong predictor of decreased abundance at clusters.</w:t>
+        <w:t xml:space="preserve">The absence of wind disruption despite frequent threshold exceedances indicates that suitable habitat within existing groves may be more extensive than currently recognized. Areas previously dismissed due to wind exposure might support clusters if they provide appropriate thermal and light conditions. With western monarch populations at historically low levels, this raises an important question: are we observing limited suitable habitat, or limited butterflies to occupy potentially suitable space? At historical abundances, monarchs may have utilized far more locations within groves than currently expressed. The small clusters we documented may represent only a fraction of available habitat, with suitable but unoccupied areas going unrecognized simply because too few butterflies exist to reveal these possibilities.</w:t>
+      </w:r>
+    </w:p>
+    <w:bookmarkEnd w:id="98"/>
+    <w:bookmarkStart w:id="99" w:name="simplified-management-requirements"/>
+    <w:p>
+      <w:pPr>
+        <w:pStyle w:val="Heading3"/>
+      </w:pPr>
+      <w:r>
+        <w:t xml:space="preserve">Simplified Management Requirements</w:t>
+      </w:r>
+    </w:p>
+    <w:p>
+      <w:pPr>
+        <w:pStyle w:val="FirstParagraph"/>
+      </w:pPr>
+      <w:r>
+        <w:t xml:space="preserve">Previous management frameworks required protecting extensive buffer zones around clustering sites. For example,</w:t>
+      </w:r>
+      <w:r>
+        <w:t xml:space="preserve"> </w:t>
+      </w:r>
+      <w:r>
+        <w:t xml:space="preserve">Althouse &amp; Meade, Inc. and Creekside Science (2023)</w:t>
+      </w:r>
+      <w:r>
+        <w:t xml:space="preserve"> </w:t>
+      </w:r>
+      <w:r>
+        <w:t xml:space="preserve">recommended maintaining trees up to six tree heights from clustering locations to ensure adequate wind protection. For mature eucalyptus reaching 40 meters, this translates to protecting all trees within approximately 240 meters, creating substantial complexity in coastal California where overwintering sites often involve diverse stakeholders and contentious land use decisions.</w:t>
       </w:r>
     </w:p>
     <w:p>
@@ -6682,35 +6863,25 @@
         <w:pStyle w:val="BodyText"/>
       </w:pPr>
       <w:r>
-        <w:t xml:space="preserve">The relationship between sunlight and departure represents a key component of the thermoregulatory equation. Monarchs have evolved to efficiently absorb solar radiation, an adaptation that enables flight at temperatures below what would otherwise be physiologically possible</w:t>
-      </w:r>
-      <w:r>
-        <w:t xml:space="preserve"> </w:t>
-      </w:r>
-      <w:r>
-        <w:t xml:space="preserve">(Masters, Malcolm, and Brower 1988)</w:t>
-      </w:r>
-      <w:r>
-        <w:t xml:space="preserve">. Yet this same efficiency becomes a liability when clustering. Butterflies cannot avoid absorbing heat when exposed to direct sun, risking overheating and accelerated depletion of their finite lipid reserves through elevated metabolism</w:t>
-      </w:r>
-      <w:r>
-        <w:t xml:space="preserve"> </w:t>
-      </w:r>
-      <w:r>
-        <w:t xml:space="preserve">(Masters, Malcolm, and Brower 1988)</w:t>
-      </w:r>
-      <w:r>
-        <w:t xml:space="preserve">. This forces them to abandon energetically favorable clustering positions even when ambient temperatures remain cool. This trade-off between the benefits of clustering and the thermal constraints imposed by solar exposure may fundamentally shape daily movement patterns at overwintering sites.</w:t>
-      </w:r>
-    </w:p>
-    <w:bookmarkEnd w:id="96"/>
-    <w:bookmarkStart w:id="97" w:name="Xd9199e8982adf52c1650d45fe5056e5bee40933"/>
+        <w:t xml:space="preserve">If wind protection plays a less critical role than assumed, these extensive buffer requirements may no longer be necessary. Trees distant from core groves, previously considered essential for wind breaks, may contribute far less than previously thought. This simplification focuses conservation efforts more precisely on immediate grove structure rather than attempting to control wind patterns across vast surrounding areas.</w:t>
+      </w:r>
+    </w:p>
+    <w:p>
+      <w:pPr>
+        <w:pStyle w:val="BodyText"/>
+      </w:pPr>
+      <w:r>
+        <w:t xml:space="preserve">However, a precautionary approach remains warranted. Where buffer trees exist as healthy, mature specimens, maintaining them represents prudent hedging against incomplete understanding. This temporal asymmetry, where removing trees or modifying canopy structure is always possible while accelerating large tree growth is not, argues for maintaining existing trees wherever possible. Previous recommendations to plant trees, maintain them for longevity, and develop succession plans remain entirely valid, even if the mechanistic understanding of why these practices work requires updating.</w:t>
+      </w:r>
+    </w:p>
+    <w:bookmarkEnd w:id="99"/>
+    <w:bookmarkStart w:id="100" w:name="X01928d3ee782e4efd9074380e21e7e191f9fcdf"/>
     <w:p>
       <w:pPr>
         <w:pStyle w:val="Heading3"/>
       </w:pPr>
       <w:r>
-        <w:t xml:space="preserve">Temperature Effects and Their Interpretation</w:t>
+        <w:t xml:space="preserve">Proactive Habitat Creation Through Canopy Management</w:t>
       </w:r>
     </w:p>
     <w:p>
@@ -6718,26 +6889,42 @@
         <w:pStyle w:val="FirstParagraph"/>
       </w:pPr>
       <w:r>
-        <w:t xml:space="preserve">Ambient temperature showed a subtle but significant relationship with monarch abundance changes (EDF = 3.93, F = 3.23, p = 0.028). The data suggest minimal change below 15°C (within the known flight threshold), a slight positive association around 20–21°C, and sharp declines above 25°C, consistent with thermoregulatory constraints. Given that available temperatures vary latitudinally across overwintering sites</w:t>
-      </w:r>
-      <w:r>
-        <w:t xml:space="preserve"> </w:t>
-      </w:r>
-      <w:r>
-        <w:t xml:space="preserve">(Saniee and Villablanca 2022)</w:t>
-      </w:r>
-      <w:r>
-        <w:t xml:space="preserve">, our results from Spring Canyon capture only a portion of the temperature continuum experienced across the entire overwintering range. The temperature effects we observed reflect responses within the specific thermal envelope available at our study latitude. Testing these patterns at sites spanning the full latitudinal gradient would reveal whether monarch responses to temperature are consistent or vary with local thermal regimes.</w:t>
-      </w:r>
-    </w:p>
-    <w:bookmarkEnd w:id="97"/>
-    <w:bookmarkStart w:id="98" w:name="diurnal-activity-patterns"/>
+        <w:t xml:space="preserve">If monarchs respond primarily to light and thermal patterns rather than strict wind thresholds, strategic canopy modification may create new overwintering habitat. The wind protection framework offered little beyond planting trees and waiting decades for maturation. Light-based management might enable shorter-timeframe interventions.</w:t>
+      </w:r>
+    </w:p>
+    <w:p>
+      <w:pPr>
+        <w:pStyle w:val="BodyText"/>
+      </w:pPr>
+      <w:r>
+        <w:t xml:space="preserve">Real-world examples support this possibility. At Monarch Lane in Los Osos, strategic canopy opening resulted in monarchs appearing and persisting</w:t>
+      </w:r>
+      <w:r>
+        <w:t xml:space="preserve"> </w:t>
+      </w:r>
+      <w:r>
+        <w:t xml:space="preserve">(K. L. H. Leong 1999; Xerces Society 2025a)</w:t>
+      </w:r>
+      <w:r>
+        <w:t xml:space="preserve">. At Andrew Molera State Park in Big Sur, clearing an overgrown grove increased butterfly counts from zero to over one thousand (E. Pelton, personal communication). Conversely, tree planting at Pacific Grove required approximately 15 years of canopy maturation before monarchs returned (S. Weiss, personal communication). These patterns suggest that appropriate canopy structure, including carefully designed openings creating dappled light, can attract butterflies far more quickly than waiting for tree growth alone.</w:t>
+      </w:r>
+    </w:p>
+    <w:p>
+      <w:pPr>
+        <w:pStyle w:val="BodyText"/>
+      </w:pPr>
+      <w:r>
+        <w:t xml:space="preserve">Unidentified eucalyptus stands or overly dense groves might thus be converted to functional habitat through selective thinning. However, additional research is needed before implementing large-scale canopy modifications, particularly at established overwintering sites. Rather than passive waiting, managers might proactively create suitable conditions by strategically opening existing canopies at appropriate locations, representing a significant departure from previous approaches focused almost entirely on wind protection and tree growth.</w:t>
+      </w:r>
+    </w:p>
+    <w:bookmarkEnd w:id="100"/>
+    <w:bookmarkStart w:id="101" w:name="X6f5880cae6620efb75cfe0ff90375409810e607"/>
     <w:p>
       <w:pPr>
         <w:pStyle w:val="Heading3"/>
       </w:pPr>
       <w:r>
-        <w:t xml:space="preserve">Diurnal Activity Patterns</w:t>
+        <w:t xml:space="preserve">Long-term Optimism Despite Current Uncertainty</w:t>
       </w:r>
     </w:p>
     <w:p>
@@ -6745,27 +6932,119 @@
         <w:pStyle w:val="FirstParagraph"/>
       </w:pPr>
       <w:r>
-        <w:t xml:space="preserve">Time since sunrise revealed distinct diurnal patterns (EDF = 4.90, F = 8.90, p &lt; 0.001), with butterflies departing clusters in the morning and reforming aggregations in the afternoon. This pattern persists even after controlling for temperature and sunlight, aligning with anecdotal observations from overwintering sites throughout California</w:t>
-      </w:r>
-      <w:r>
-        <w:t xml:space="preserve"> </w:t>
-      </w:r>
-      <w:r>
-        <w:t xml:space="preserve">(Tuskes and Brower 1978; Chaplin and Wells 1982; Frey and Leong 1993)</w:t>
+        <w:t xml:space="preserve">While this study reduces certainty regarding some aspects of overwintering ecology, the long-term trajectory points toward management practices that may be simpler to implement, grounded in empirical evidence, and potentially more effective. The strict 2 m/s threshold created an overly constraining understanding of habitat requirements, suggesting suitable sites were overly limited. Our results indicate monarchs may be more resilient to environmental variation than previously believed, potentially revealing more opportunities for habitat creation and maintenance.</w:t>
+      </w:r>
+    </w:p>
+    <w:p>
+      <w:pPr>
+        <w:pStyle w:val="BodyText"/>
+      </w:pPr>
+      <w:r>
+        <w:t xml:space="preserve">The fundamental conservation tools remain unchanged: maintaining existing groves, planting and managing trees for longevity, and developing succession plans for aging forests. But we may now recognize more locations where habitat might be suitable and fewer absolute constraints on where sites can be maintained or created. As</w:t>
+      </w:r>
+      <w:r>
+        <w:t xml:space="preserve"> </w:t>
+      </w:r>
+      <w:r>
+        <w:t xml:space="preserve">Saniee and Villablanca (2022)</w:t>
+      </w:r>
+      <w:r>
+        <w:t xml:space="preserve"> </w:t>
+      </w:r>
+      <w:r>
+        <w:t xml:space="preserve">suggest, managing canopy structure to create appropriate light patterns and temperature gradients may prove more important than achieving specific wind speed thresholds. This perspective aligns with our finding that interactions between environmental factors, rather than single variables in isolation, shape clustering behavior.</w:t>
+      </w:r>
+    </w:p>
+    <w:p>
+      <w:pPr>
+        <w:pStyle w:val="BodyText"/>
+      </w:pPr>
+      <w:r>
+        <w:t xml:space="preserve">Conservation efforts should continue protecting forest structure at overwintering sites while research clarifies the specific environmental factors, particularly light patterns and thermal regimes, that monarchs select for when choosing roost locations.</w:t>
+      </w:r>
+    </w:p>
+    <w:bookmarkEnd w:id="101"/>
+    <w:bookmarkEnd w:id="102"/>
+    <w:bookmarkStart w:id="103" w:name="future-research-directions"/>
+    <w:p>
+      <w:pPr>
+        <w:pStyle w:val="Heading2"/>
+      </w:pPr>
+      <w:r>
+        <w:t xml:space="preserve">Future Research Directions</w:t>
+      </w:r>
+    </w:p>
+    <w:p>
+      <w:pPr>
+        <w:pStyle w:val="FirstParagraph"/>
+      </w:pPr>
+      <w:r>
+        <w:t xml:space="preserve">Our findings open several important avenues for future research. While the wind-light interaction we observed suggests complex relationships between environmental factors and clustering behavior, the strong effect of light exposure itself points toward canopy structure as a potentially primary driver of habitat selection. This conclusion finds support in</w:t>
+      </w:r>
+      <w:r>
+        <w:t xml:space="preserve"> </w:t>
+      </w:r>
+      <w:r>
+        <w:t xml:space="preserve">Saniee and Villablanca (2022)</w:t>
+      </w:r>
+      <w:r>
+        <w:t xml:space="preserve">, who found that while temperature and humidity failed to support the microclimate hypothesis at aggregation locations, solar radiation was one of the few environmental factors that distinguished occupied sites from other grove locations. Similarly,</w:t>
+      </w:r>
+      <w:r>
+        <w:t xml:space="preserve"> </w:t>
+      </w:r>
+      <w:r>
+        <w:t xml:space="preserve">Stuart B. Weiss et al. (1991)</w:t>
+      </w:r>
+      <w:r>
+        <w:t xml:space="preserve"> </w:t>
+      </w:r>
+      <w:r>
+        <w:t xml:space="preserve">found that successful overwintering sites maintain consistent canopy openness around 20%, while unsuccessful sites show greater variability. Combined with our findings, this suggests that predictable light patterns created by canopy structure may provide a stable, reliable environmental cue that monarchs can consistently locate and respond to year after year. Unlike weather conditions that fluctuate unpredictably, the spatial pattern of light created by canopy architecture remains relatively constant across seasons, offering a dependable signal for site selection. Monarchs possess sophisticated visual systems that enable sun compass navigation during migration</w:t>
+      </w:r>
+      <w:r>
+        <w:t xml:space="preserve"> </w:t>
+      </w:r>
+      <w:r>
+        <w:t xml:space="preserve">(Nguyen et al. 2021; Mouritsen and Frost 2002)</w:t>
+      </w:r>
+      <w:r>
+        <w:t xml:space="preserve">, capabilities that would allow them to detect and respond to consistent light patterns within groves. Future research should prioritize characterizing canopy structure and the resulting light regimes at both occupied and unoccupied sites to determine whether specific light patterns predict roost site selection and fidelity.</w:t>
+      </w:r>
+    </w:p>
+    <w:p>
+      <w:pPr>
+        <w:pStyle w:val="BodyText"/>
+      </w:pPr>
+      <w:r>
+        <w:t xml:space="preserve">Beyond environmental factors, social dynamics may explain additional variation in our models. The strong effect of previous butterfly count on subsequent changes suggests that monarchs do not distribute randomly within groves but rather exhibit overdispersed clustering patterns where the presence of butterflies attracts others. This positive feedback mechanism, where initial settlement increases the probability of others joining, could create self-reinforcing aggregation patterns independent of immediate environmental conditions</w:t>
+      </w:r>
+      <w:r>
+        <w:t xml:space="preserve"> </w:t>
+      </w:r>
+      <w:r>
+        <w:t xml:space="preserve">(Berdahl et al. 2013)</w:t>
       </w:r>
       <w:r>
         <w:t xml:space="preserve">.</w:t>
       </w:r>
     </w:p>
-    <w:bookmarkEnd w:id="98"/>
-    <w:bookmarkEnd w:id="99"/>
-    <w:bookmarkStart w:id="100" w:name="study-limitations"/>
+    <w:p>
+      <w:pPr>
+        <w:pStyle w:val="BodyText"/>
+      </w:pPr>
+      <w:r>
+        <w:t xml:space="preserve">Finally, testing these patterns across the broader overwintering range would establish their generality. Sites with different tree species, latitudes, and especially population densities could reveal whether wind responses vary with clustering configuration or if our findings represent fundamental aspects of monarch overwintering behavior.</w:t>
+      </w:r>
+    </w:p>
+    <w:bookmarkEnd w:id="103"/>
+    <w:bookmarkStart w:id="104" w:name="conclusions"/>
     <w:p>
       <w:pPr>
         <w:pStyle w:val="Heading2"/>
       </w:pPr>
       <w:r>
-        <w:t xml:space="preserve">Study Limitations</w:t>
+        <w:t xml:space="preserve">Conclusions</w:t>
       </w:r>
     </w:p>
     <w:p>
@@ -6773,25 +7052,7 @@
         <w:pStyle w:val="FirstParagraph"/>
       </w:pPr>
       <w:r>
-        <w:t xml:space="preserve">Several limitations warrant consideration. Our data derive from a single season (2023–2024) with typical monarch abundance at two sites</w:t>
-      </w:r>
-      <w:r>
-        <w:t xml:space="preserve"> </w:t>
-      </w:r>
-      <w:r>
-        <w:t xml:space="preserve">(Xerces Society 2025a)</w:t>
-      </w:r>
-      <w:r>
-        <w:t xml:space="preserve">. The following season (2024–2025), virtually no clustering monarchs were observed at Vandenberg Space Force Base (23 individuals total) despite monitoring 10 sites. This coincided with the second-lowest overwintering population on record statewide</w:t>
-      </w:r>
-      <w:r>
-        <w:t xml:space="preserve"> </w:t>
-      </w:r>
-      <w:r>
-        <w:t xml:space="preserve">(Xerces Society 2025b)</w:t>
-      </w:r>
-      <w:r>
-        <w:t xml:space="preserve">, preventing temporal replication of our study. Additionally, our counting methodology introduced discretization artifacts that contributed to large confidence intervals for environmental predictors. While we detected strong signals like direct sunlight effects, more subtle relationships require careful interpretation.</w:t>
+        <w:t xml:space="preserve">Our direct test of the wind disruption hypothesis found no evidence that wind speeds above 2 m/s force monarchs to abandon their clusters. Every observation in our day-to-day analysis exceeded this threshold, yet clusters persisted. Bivariate analyses showed no relationship between wind and cluster changes. Model selection consistently identified other factors as more important. These multiple lines of evidence converge on a clear conclusion. Wind alone does not disrupt overwintering monarch butterflies as has been assumed for over three decades.</w:t>
       </w:r>
     </w:p>
     <w:p>
@@ -6799,34 +7060,7 @@
         <w:pStyle w:val="BodyText"/>
       </w:pPr>
       <w:r>
-        <w:t xml:space="preserve">Furthermore, our study observed clusters where butterflies maintained direct substrate contact. In historically massive aggregations containing hundreds of thousands of individuals, many butterflies attach only to other butterflies, creating multi-layered formations</w:t>
-      </w:r>
-      <w:r>
-        <w:t xml:space="preserve"> </w:t>
-      </w:r>
-      <w:r>
-        <w:t xml:space="preserve">(L. P. Brower et al. 2008)</w:t>
-      </w:r>
-      <w:r>
-        <w:t xml:space="preserve">. If substrate attachment confers greater wind resistance than butterfly-to-butterfly attachment, the disruptive wind hypothesis might apply specifically to these larger aggregations. Future work should examine whether wind responses differ between substrate-attached and butterfly-attached individuals, particularly at sites supporting extreme densities.</w:t>
-      </w:r>
-    </w:p>
-    <w:bookmarkEnd w:id="100"/>
-    <w:bookmarkStart w:id="101" w:name="management-implications"/>
-    <w:p>
-      <w:pPr>
-        <w:pStyle w:val="Heading2"/>
-      </w:pPr>
-      <w:r>
-        <w:t xml:space="preserve">Management Implications</w:t>
-      </w:r>
-    </w:p>
-    <w:p>
-      <w:pPr>
-        <w:pStyle w:val="FirstParagraph"/>
-      </w:pPr>
-      <w:r>
-        <w:t xml:space="preserve">Our findings suggest that management strategies prioritizing wind protection warrant reconsideration. The absence of wind effects despite frequent threshold exceedances indicates that usable habitat within existing groves may be larger than currently recognized. Areas previously dismissed due to perceived wind exposure may provide suitable conditions because they offer appropriate light and thermal regimes.</w:t>
+        <w:t xml:space="preserve">Instead, our results suggest that thermal factors may play a more important role in clustering dynamics than previously recognized. Monarchs responded strongly to direct sunlight and diurnal patterns, both factors that could influence body temperature. The unexpected wind-light interaction, where moderate wind combined with sun exposure sometimes increased cluster sizes, suggests that environmental conditions interact in complex ways that simple threshold-based management approaches cannot capture.</w:t>
       </w:r>
     </w:p>
     <w:p>
@@ -6834,207 +7068,12 @@
         <w:pStyle w:val="BodyText"/>
       </w:pPr>
       <w:r>
-        <w:t xml:space="preserve">While past management efforts aimed at wind protection may have been based on incomplete understanding, they likely produced beneficial outcomes by increasing tree density. The fundamental recommendation to plant and maintain trees remains sound. Management should prioritize maintaining existing mature trees while establishing future roosting habitat at densities that support healthy, long-lived growth. In addition, as suggested by</w:t>
-      </w:r>
-      <w:r>
-        <w:t xml:space="preserve"> </w:t>
-      </w:r>
-      <w:r>
-        <w:t xml:space="preserve">Saniee and Villablanca (2022)</w:t>
-      </w:r>
-      <w:r>
-        <w:t xml:space="preserve">, it may become relevant to explore ways in which to manage for thermal attributes, specifically sunlight.</w:t>
-      </w:r>
-    </w:p>
-    <w:bookmarkEnd w:id="101"/>
-    <w:bookmarkStart w:id="106" w:name="future-research-directions"/>
-    <w:p>
-      <w:pPr>
-        <w:pStyle w:val="Heading2"/>
-      </w:pPr>
-      <w:r>
-        <w:t xml:space="preserve">Future Research Directions</w:t>
-      </w:r>
-    </w:p>
-    <w:p>
-      <w:pPr>
-        <w:pStyle w:val="FirstParagraph"/>
-      </w:pPr>
-      <w:r>
-        <w:t xml:space="preserve">Our findings open several important avenues for future research. First, explicit testing of light patterns as predictors of clustering locations could establish whether canopy structure guides habitat selection. The strong effect of direct sunlight (F = 19.36, p &lt; 0.001) combined with the predictability of canopy-created light patterns suggests this may be a primary factor in roost site selection. Monarchs possess well-developed visual systems that enable sophisticated navigation during migration, including specialized neurons tuned to track celestial cues and the ability to detect polarized light patterns</w:t>
-      </w:r>
-      <w:r>
-        <w:t xml:space="preserve"> </w:t>
-      </w:r>
-      <w:r>
-        <w:t xml:space="preserve">(Nguyen et al. 2021; Mouritsen and Frost 2002)</w:t>
-      </w:r>
-      <w:r>
-        <w:t xml:space="preserve">. This visual acuity, demonstrated in their use of sun compass orientation during long-distance migration, suggests they are fully capable of detecting and responding to the consistent light patterns created by canopy structure. Previous research also suggests light conditions may play an important role in habitat selection.</w:t>
-      </w:r>
-      <w:r>
-        <w:t xml:space="preserve"> </w:t>
-      </w:r>
-      <w:r>
-        <w:t xml:space="preserve">(Stuart B. Weiss et al. 1991)</w:t>
-      </w:r>
-      <w:r>
-        <w:t xml:space="preserve"> </w:t>
-      </w:r>
-      <w:r>
-        <w:t xml:space="preserve">examined canopy structure across monarch aggregation sites with different occupancy histories in Santa Barbara County, California. Sites were classified as</w:t>
-      </w:r>
-      <w:r>
-        <w:t xml:space="preserve"> </w:t>
-      </w:r>
-      <w:r>
-        <w:t xml:space="preserve">“permanent sites”</w:t>
-      </w:r>
-      <w:r>
-        <w:t xml:space="preserve"> </w:t>
-      </w:r>
-      <w:r>
-        <w:t xml:space="preserve">that support aggregations throughout the overwintering season (October through March),</w:t>
-      </w:r>
-      <w:r>
-        <w:t xml:space="preserve"> </w:t>
-      </w:r>
-      <w:r>
-        <w:t xml:space="preserve">“transient sites”</w:t>
-      </w:r>
-      <w:r>
-        <w:t xml:space="preserve"> </w:t>
-      </w:r>
-      <w:r>
-        <w:t xml:space="preserve">that support aggregations for only part of the season, or</w:t>
-      </w:r>
-      <w:r>
-        <w:t xml:space="preserve"> </w:t>
-      </w:r>
-      <w:r>
-        <w:t xml:space="preserve">“former sites”</w:t>
-      </w:r>
-      <w:r>
-        <w:t xml:space="preserve"> </w:t>
-      </w:r>
-      <w:r>
-        <w:t xml:space="preserve">that once supported aggregations but no longer do so. Using hemispherical photography to measure the Indirect Site Factor (ISF), which quantifies percent canopy openness, Weiss found that permanent overwintering sites clustered within a narrow range of canopy openness (approximately 20%) with relatively low variance, while transient and former sites showed progressively greater variability (Figure </w:t>
-      </w:r>
-      <w:hyperlink w:anchor="fig:weiss_canopy">
-        <w:r>
-          <w:rPr>
-            <w:rStyle w:val="Hyperlink"/>
-          </w:rPr>
-          <w:t xml:space="preserve">13</w:t>
-        </w:r>
-      </w:hyperlink>
-      <w:r>
-        <w:t xml:space="preserve">). This pattern of consistent light conditions at successful sites provides additional context for understanding how canopy structure might influence clustering behavior.</w:t>
-      </w:r>
-    </w:p>
-    <w:bookmarkStart w:id="105" w:name="fig:weiss_canopy"/>
-    <w:p>
-      <w:pPr>
-        <w:pStyle w:val="CaptionedFigure"/>
-      </w:pPr>
-      <w:r>
-        <w:drawing>
-          <wp:inline>
-            <wp:extent cx="4267200" cy="2517273"/>
-            <wp:effectExtent b="0" l="0" r="0" t="0"/>
-            <wp:docPr descr="" title="" id="103" name="Picture"/>
-            <a:graphic>
-              <a:graphicData uri="http://schemas.openxmlformats.org/drawingml/2006/picture">
-                <pic:pic>
-                  <pic:nvPicPr>
-                    <pic:cNvPr descr="figures/discussion/weiss_adapted_boxplot.png" id="104" name="Picture"/>
-                    <pic:cNvPicPr>
-                      <a:picLocks noChangeArrowheads="1" noChangeAspect="1"/>
-                    </pic:cNvPicPr>
-                  </pic:nvPicPr>
-                  <pic:blipFill>
-                    <a:blip r:embed="rId102"/>
-                    <a:stretch>
-                      <a:fillRect/>
-                    </a:stretch>
-                  </pic:blipFill>
-                  <pic:spPr bwMode="auto">
-                    <a:xfrm>
-                      <a:off x="0" y="0"/>
-                      <a:ext cx="4267200" cy="2517273"/>
-                    </a:xfrm>
-                    <a:prstGeom prst="rect">
-                      <a:avLst/>
-                    </a:prstGeom>
-                    <a:noFill/>
-                    <a:ln w="9525">
-                      <a:noFill/>
-                      <a:headEnd/>
-                      <a:tailEnd/>
-                    </a:ln>
-                  </pic:spPr>
-                </pic:pic>
-              </a:graphicData>
-            </a:graphic>
-          </wp:inline>
-        </w:drawing>
-      </w:r>
-    </w:p>
-    <w:p>
-      <w:pPr>
-        <w:pStyle w:val="ImageCaption"/>
-      </w:pPr>
-      <w:r>
-        <w:t xml:space="preserve">Percent canopy openness (Indirect Site Factor) by occupancy status, adapted from Weiss et al. (1991). Permanent overwintering sites exhibit both a specific range of canopy openness ( 20%) and lower variance compared to transient and unoccupied/former sites.</w:t>
-      </w:r>
-    </w:p>
+        <w:t xml:space="preserve">These findings arrive at a critical moment for monarch conservation. With western populations at historic lows, every assumption about habitat requirements deserves scrutiny. While questions remain about the precise mechanisms, our findings demonstrate that current management guidelines based on wind speed thresholds are not supported by empirical evidence. Moving forward, conservation efforts should prioritize maintaining existing overwintering groves while additional research clarifies what environmental factors monarchs select for when choosing roost sites. As we face the challenge of preserving overwintering habitat for a declining population, evidence-based understanding of monarch ecology becomes not just scientifically important, but essential for preserving the remarkable phenomenon of monarch migration in western North America.</w:t>
+      </w:r>
+    </w:p>
+    <w:bookmarkEnd w:id="104"/>
     <w:bookmarkEnd w:id="105"/>
-    <w:p>
-      <w:pPr>
-        <w:pStyle w:val="BodyText"/>
-      </w:pPr>
-      <w:r>
-        <w:t xml:space="preserve">Second, investigation of social dynamics and positive behavioral feedback mechanisms could address unexplained variation in our models. Monarchs may exhibit emergent clustering behaviors where initial settlement increases the probability of others joining, creating self-reinforcing patterns independent of environmental conditions</w:t>
-      </w:r>
-      <w:r>
-        <w:t xml:space="preserve"> </w:t>
-      </w:r>
-      <w:r>
-        <w:t xml:space="preserve">(Berdahl et al. 2013)</w:t>
-      </w:r>
-      <w:r>
-        <w:t xml:space="preserve">.</w:t>
-      </w:r>
-    </w:p>
-    <w:p>
-      <w:pPr>
-        <w:pStyle w:val="BodyText"/>
-      </w:pPr>
-      <w:r>
-        <w:t xml:space="preserve">Research should also examine whether our findings extend across the broader overwintering range. Testing these patterns at sites with different tree species, latitudes, and in particular population densities would strengthen conclusions about the generality of wind effects, or their absence.</w:t>
-      </w:r>
-    </w:p>
-    <w:bookmarkEnd w:id="106"/>
-    <w:bookmarkStart w:id="107" w:name="conclusions"/>
-    <w:p>
-      <w:pPr>
-        <w:pStyle w:val="Heading2"/>
-      </w:pPr>
-      <w:r>
-        <w:t xml:space="preserve">Conclusions</w:t>
-      </w:r>
-    </w:p>
-    <w:p>
-      <w:pPr>
-        <w:pStyle w:val="FirstParagraph"/>
-      </w:pPr>
-      <w:r>
-        <w:t xml:space="preserve">Wind did not disrupt monarch clusters even at speeds far exceeding presumptive thresholds. Instead, butterflies responded primarily to thermal conditions, including light exposure and ambient temperature, and to diurnal rhythms. These findings challenge current assumptions about overwintering habitat requirements and suggest that management priorities should be reevaluated. While our study represents one season at two sites, the absence of wind effects despite adequate statistical power raises important questions regarding decades of conservation guidelines. As monarch populations face continued threats, evidence-based management becomes increasingly critical for conserving the overwintering sites essential for this iconic species.</w:t>
-      </w:r>
-    </w:p>
-    <w:bookmarkEnd w:id="107"/>
-    <w:bookmarkEnd w:id="108"/>
-    <w:bookmarkStart w:id="224" w:name="references"/>
+    <w:bookmarkStart w:id="220" w:name="references"/>
     <w:p>
       <w:pPr>
         <w:pStyle w:val="Heading1"/>
@@ -7043,8 +7082,8 @@
         <w:t xml:space="preserve">References</w:t>
       </w:r>
     </w:p>
-    <w:bookmarkStart w:id="223" w:name="refs"/>
-    <w:bookmarkStart w:id="110" w:name="Xffa57fe2d4179832de4aae7f55825d81419881f"/>
+    <w:bookmarkStart w:id="219" w:name="refs"/>
+    <w:bookmarkStart w:id="107" w:name="Xffa57fe2d4179832de4aae7f55825d81419881f"/>
     <w:p>
       <w:pPr>
         <w:pStyle w:val="Bibliography"/>
@@ -7143,7 +7182,7 @@
       <w:r>
         <w:t xml:space="preserve"> </w:t>
       </w:r>
-      <w:hyperlink r:id="rId109">
+      <w:hyperlink r:id="rId106">
         <w:r>
           <w:rPr>
             <w:rStyle w:val="Hyperlink"/>
@@ -7155,8 +7194,8 @@
         <w:t xml:space="preserve">.</w:t>
       </w:r>
     </w:p>
-    <w:bookmarkEnd w:id="110"/>
-    <w:bookmarkStart w:id="111" w:name="X63568f551c17312e6e30ca2d78871f819f2e018"/>
+    <w:bookmarkEnd w:id="107"/>
+    <w:bookmarkStart w:id="108" w:name="X63568f551c17312e6e30ca2d78871f819f2e018"/>
     <w:p>
       <w:pPr>
         <w:pStyle w:val="Bibliography"/>
@@ -7204,8 +7243,8 @@
         <w:t xml:space="preserve">Goleta, CA: City of Goleta - Public Works Department.</w:t>
       </w:r>
     </w:p>
-    <w:bookmarkEnd w:id="111"/>
-    <w:bookmarkStart w:id="113" w:name="Xf48f463a7940173e81863489e6f683e9c9260eb"/>
+    <w:bookmarkEnd w:id="108"/>
+    <w:bookmarkStart w:id="110" w:name="Xf48f463a7940173e81863489e6f683e9c9260eb"/>
     <w:p>
       <w:pPr>
         <w:pStyle w:val="Bibliography"/>
@@ -7265,7 +7304,7 @@
       <w:r>
         <w:t xml:space="preserve"> </w:t>
       </w:r>
-      <w:hyperlink r:id="rId112">
+      <w:hyperlink r:id="rId109">
         <w:r>
           <w:rPr>
             <w:rStyle w:val="Hyperlink"/>
@@ -7277,8 +7316,8 @@
         <w:t xml:space="preserve">.</w:t>
       </w:r>
     </w:p>
-    <w:bookmarkEnd w:id="113"/>
-    <w:bookmarkStart w:id="115" w:name="ref-baudierExtremeInsolationClimatic2018"/>
+    <w:bookmarkEnd w:id="110"/>
+    <w:bookmarkStart w:id="112" w:name="ref-baudierExtremeInsolationClimatic2018"/>
     <w:p>
       <w:pPr>
         <w:pStyle w:val="Bibliography"/>
@@ -7365,7 +7404,7 @@
       <w:r>
         <w:t xml:space="preserve"> </w:t>
       </w:r>
-      <w:hyperlink r:id="rId114">
+      <w:hyperlink r:id="rId111">
         <w:r>
           <w:rPr>
             <w:rStyle w:val="Hyperlink"/>
@@ -7377,8 +7416,8 @@
         <w:t xml:space="preserve">.</w:t>
       </w:r>
     </w:p>
-    <w:bookmarkEnd w:id="115"/>
-    <w:bookmarkStart w:id="117" w:name="ref-bellSearchAnemotacticOrientation1979"/>
+    <w:bookmarkEnd w:id="112"/>
+    <w:bookmarkStart w:id="114" w:name="ref-bellSearchAnemotacticOrientation1979"/>
     <w:p>
       <w:pPr>
         <w:pStyle w:val="Bibliography"/>
@@ -7411,7 +7450,7 @@
       <w:r>
         <w:t xml:space="preserve"> </w:t>
       </w:r>
-      <w:hyperlink r:id="rId116">
+      <w:hyperlink r:id="rId113">
         <w:r>
           <w:rPr>
             <w:rStyle w:val="Hyperlink"/>
@@ -7423,8 +7462,8 @@
         <w:t xml:space="preserve">.</w:t>
       </w:r>
     </w:p>
-    <w:bookmarkEnd w:id="117"/>
-    <w:bookmarkStart w:id="119" w:name="ref-berdahlEmergentSensingComplex2013"/>
+    <w:bookmarkEnd w:id="114"/>
+    <w:bookmarkStart w:id="116" w:name="ref-berdahlEmergentSensingComplex2013"/>
     <w:p>
       <w:pPr>
         <w:pStyle w:val="Bibliography"/>
@@ -7490,7 +7529,7 @@
       <w:r>
         <w:t xml:space="preserve"> </w:t>
       </w:r>
-      <w:hyperlink r:id="rId118">
+      <w:hyperlink r:id="rId115">
         <w:r>
           <w:rPr>
             <w:rStyle w:val="Hyperlink"/>
@@ -7502,8 +7541,8 @@
         <w:t xml:space="preserve">.</w:t>
       </w:r>
     </w:p>
-    <w:bookmarkEnd w:id="119"/>
-    <w:bookmarkStart w:id="121" w:name="ref-bidlingmayerEffectWindVelocity1995"/>
+    <w:bookmarkEnd w:id="116"/>
+    <w:bookmarkStart w:id="118" w:name="ref-bidlingmayerEffectWindVelocity1995"/>
     <w:p>
       <w:pPr>
         <w:pStyle w:val="Bibliography"/>
@@ -7548,7 +7587,7 @@
       <w:r>
         <w:t xml:space="preserve"> </w:t>
       </w:r>
-      <w:hyperlink r:id="rId120">
+      <w:hyperlink r:id="rId117">
         <w:r>
           <w:rPr>
             <w:rStyle w:val="Hyperlink"/>
@@ -7560,8 +7599,8 @@
         <w:t xml:space="preserve">.</w:t>
       </w:r>
     </w:p>
-    <w:bookmarkEnd w:id="121"/>
-    <w:bookmarkStart w:id="123" w:name="Xb2c4490c437bc0a265b6972677987c9b614919b"/>
+    <w:bookmarkEnd w:id="118"/>
+    <w:bookmarkStart w:id="120" w:name="Xb2c4490c437bc0a265b6972677987c9b614919b"/>
     <w:p>
       <w:pPr>
         <w:pStyle w:val="Bibliography"/>
@@ -7594,7 +7633,7 @@
       <w:r>
         <w:t xml:space="preserve"> </w:t>
       </w:r>
-      <w:hyperlink r:id="rId122">
+      <w:hyperlink r:id="rId119">
         <w:r>
           <w:rPr>
             <w:rStyle w:val="Hyperlink"/>
@@ -7606,8 +7645,8 @@
         <w:t xml:space="preserve">.</w:t>
       </w:r>
     </w:p>
-    <w:bookmarkEnd w:id="123"/>
-    <w:bookmarkStart w:id="125" w:name="Xfaceca4560909836181741b7257b18f38b02a99"/>
+    <w:bookmarkEnd w:id="120"/>
+    <w:bookmarkStart w:id="122" w:name="Xfaceca4560909836181741b7257b18f38b02a99"/>
     <w:p>
       <w:pPr>
         <w:pStyle w:val="Bibliography"/>
@@ -7637,7 +7676,7 @@
       <w:r>
         <w:t xml:space="preserve"> </w:t>
       </w:r>
-      <w:hyperlink r:id="rId124">
+      <w:hyperlink r:id="rId121">
         <w:r>
           <w:rPr>
             <w:rStyle w:val="Hyperlink"/>
@@ -7649,8 +7688,8 @@
         <w:t xml:space="preserve">.</w:t>
       </w:r>
     </w:p>
-    <w:bookmarkEnd w:id="125"/>
-    <w:bookmarkStart w:id="127" w:name="X1f3dbbfaa7b2ad76256cee892ba2f445cd68f9d"/>
+    <w:bookmarkEnd w:id="122"/>
+    <w:bookmarkStart w:id="124" w:name="X1f3dbbfaa7b2ad76256cee892ba2f445cd68f9d"/>
     <w:p>
       <w:pPr>
         <w:pStyle w:val="Bibliography"/>
@@ -7695,7 +7734,7 @@
       <w:r>
         <w:t xml:space="preserve"> </w:t>
       </w:r>
-      <w:hyperlink r:id="rId126">
+      <w:hyperlink r:id="rId123">
         <w:r>
           <w:rPr>
             <w:rStyle w:val="Hyperlink"/>
@@ -7707,8 +7746,8 @@
         <w:t xml:space="preserve">.</w:t>
       </w:r>
     </w:p>
-    <w:bookmarkEnd w:id="127"/>
-    <w:bookmarkStart w:id="128" w:name="ref-browerMonarchButterflyClusters2008"/>
+    <w:bookmarkEnd w:id="124"/>
+    <w:bookmarkStart w:id="125" w:name="ref-browerMonarchButterflyClusters2008"/>
     <w:p>
       <w:pPr>
         <w:pStyle w:val="Bibliography"/>
@@ -7748,8 +7787,8 @@
         <w:t xml:space="preserve">62 (December): 177–88.</w:t>
       </w:r>
     </w:p>
-    <w:bookmarkEnd w:id="128"/>
-    <w:bookmarkStart w:id="130" w:name="ref-calvertEffectRainSnow1983"/>
+    <w:bookmarkEnd w:id="125"/>
+    <w:bookmarkStart w:id="127" w:name="ref-calvertEffectRainSnow1983"/>
     <w:p>
       <w:pPr>
         <w:pStyle w:val="Bibliography"/>
@@ -7848,7 +7887,7 @@
       <w:r>
         <w:t xml:space="preserve"> </w:t>
       </w:r>
-      <w:hyperlink r:id="rId129">
+      <w:hyperlink r:id="rId126">
         <w:r>
           <w:rPr>
             <w:rStyle w:val="Hyperlink"/>
@@ -7860,8 +7899,8 @@
         <w:t xml:space="preserve">.</w:t>
       </w:r>
     </w:p>
-    <w:bookmarkEnd w:id="130"/>
-    <w:bookmarkStart w:id="132" w:name="ref-chaplinEnergyReservesMetabolic1982"/>
+    <w:bookmarkEnd w:id="127"/>
+    <w:bookmarkStart w:id="129" w:name="ref-chaplinEnergyReservesMetabolic1982"/>
     <w:p>
       <w:pPr>
         <w:pStyle w:val="Bibliography"/>
@@ -7903,7 +7942,7 @@
       <w:r>
         <w:t xml:space="preserve"> </w:t>
       </w:r>
-      <w:hyperlink r:id="rId131">
+      <w:hyperlink r:id="rId128">
         <w:r>
           <w:rPr>
             <w:rStyle w:val="Hyperlink"/>
@@ -7915,8 +7954,8 @@
         <w:t xml:space="preserve">.</w:t>
       </w:r>
     </w:p>
-    <w:bookmarkEnd w:id="132"/>
-    <w:bookmarkStart w:id="134" w:name="ref-chownWaterLossInsects2011"/>
+    <w:bookmarkEnd w:id="129"/>
+    <w:bookmarkStart w:id="131" w:name="ref-chownWaterLossInsects2011"/>
     <w:p>
       <w:pPr>
         <w:pStyle w:val="Bibliography"/>
@@ -7985,7 +8024,7 @@
       <w:r>
         <w:t xml:space="preserve"> </w:t>
       </w:r>
-      <w:hyperlink r:id="rId133">
+      <w:hyperlink r:id="rId130">
         <w:r>
           <w:rPr>
             <w:rStyle w:val="Hyperlink"/>
@@ -7997,8 +8036,8 @@
         <w:t xml:space="preserve">.</w:t>
       </w:r>
     </w:p>
-    <w:bookmarkEnd w:id="134"/>
-    <w:bookmarkStart w:id="136" w:name="Xcbe322ded35c2e013b9752956f63bc636b3d1ec"/>
+    <w:bookmarkEnd w:id="131"/>
+    <w:bookmarkStart w:id="133" w:name="Xcbe322ded35c2e013b9752956f63bc636b3d1ec"/>
     <w:p>
       <w:pPr>
         <w:pStyle w:val="Bibliography"/>
@@ -8043,7 +8082,7 @@
       <w:r>
         <w:t xml:space="preserve"> </w:t>
       </w:r>
-      <w:hyperlink r:id="rId135">
+      <w:hyperlink r:id="rId132">
         <w:r>
           <w:rPr>
             <w:rStyle w:val="Hyperlink"/>
@@ -8055,8 +8094,8 @@
         <w:t xml:space="preserve">.</w:t>
       </w:r>
     </w:p>
-    <w:bookmarkEnd w:id="136"/>
-    <w:bookmarkStart w:id="138" w:name="ref-croneWhyAreMonarch2019"/>
+    <w:bookmarkEnd w:id="133"/>
+    <w:bookmarkStart w:id="135" w:name="ref-croneWhyAreMonarch2019"/>
     <w:p>
       <w:pPr>
         <w:pStyle w:val="Bibliography"/>
@@ -8110,7 +8149,7 @@
       <w:r>
         <w:t xml:space="preserve"> </w:t>
       </w:r>
-      <w:hyperlink r:id="rId137">
+      <w:hyperlink r:id="rId134">
         <w:r>
           <w:rPr>
             <w:rStyle w:val="Hyperlink"/>
@@ -8122,8 +8161,8 @@
         <w:t xml:space="preserve">.</w:t>
       </w:r>
     </w:p>
-    <w:bookmarkEnd w:id="138"/>
-    <w:bookmarkStart w:id="140" w:name="X8ecab82d278731efba79f9c8857a587af02eab6"/>
+    <w:bookmarkEnd w:id="135"/>
+    <w:bookmarkStart w:id="137" w:name="X8ecab82d278731efba79f9c8857a587af02eab6"/>
     <w:p>
       <w:pPr>
         <w:pStyle w:val="Bibliography"/>
@@ -8177,7 +8216,7 @@
       <w:r>
         <w:t xml:space="preserve"> </w:t>
       </w:r>
-      <w:hyperlink r:id="rId139">
+      <w:hyperlink r:id="rId136">
         <w:r>
           <w:rPr>
             <w:rStyle w:val="Hyperlink"/>
@@ -8189,8 +8228,8 @@
         <w:t xml:space="preserve">.</w:t>
       </w:r>
     </w:p>
-    <w:bookmarkEnd w:id="140"/>
-    <w:bookmarkStart w:id="142" w:name="ref-fisherClimaticNicheModel2018"/>
+    <w:bookmarkEnd w:id="137"/>
+    <w:bookmarkStart w:id="139" w:name="ref-fisherClimaticNicheModel2018"/>
     <w:p>
       <w:pPr>
         <w:pStyle w:val="Bibliography"/>
@@ -8268,7 +8307,7 @@
       <w:r>
         <w:t xml:space="preserve"> </w:t>
       </w:r>
-      <w:hyperlink r:id="rId141">
+      <w:hyperlink r:id="rId138">
         <w:r>
           <w:rPr>
             <w:rStyle w:val="Hyperlink"/>
@@ -8280,8 +8319,8 @@
         <w:t xml:space="preserve">.</w:t>
       </w:r>
     </w:p>
-    <w:bookmarkEnd w:id="142"/>
-    <w:bookmarkStart w:id="144" w:name="ref-freedmanAreEasternWestern2021"/>
+    <w:bookmarkEnd w:id="139"/>
+    <w:bookmarkStart w:id="141" w:name="ref-freedmanAreEasternWestern2021"/>
     <w:p>
       <w:pPr>
         <w:pStyle w:val="Bibliography"/>
@@ -8326,7 +8365,7 @@
       <w:r>
         <w:t xml:space="preserve"> </w:t>
       </w:r>
-      <w:hyperlink r:id="rId143">
+      <w:hyperlink r:id="rId140">
         <w:r>
           <w:rPr>
             <w:rStyle w:val="Hyperlink"/>
@@ -8338,54 +8377,8 @@
         <w:t xml:space="preserve">.</w:t>
       </w:r>
     </w:p>
-    <w:bookmarkEnd w:id="144"/>
-    <w:bookmarkStart w:id="146" w:name="ref-freyCanMicrohabitatSelection1993"/>
-    <w:p>
-      <w:pPr>
-        <w:pStyle w:val="Bibliography"/>
-      </w:pPr>
-      <w:r>
-        <w:t xml:space="preserve">Frey, Dennis F., and Kingston L. H. Leong. 1993.</w:t>
-      </w:r>
-      <w:r>
-        <w:t xml:space="preserve"> </w:t>
-      </w:r>
-      <w:r>
-        <w:t xml:space="preserve">“Can Microhabitat Selection or Differences in ’Catchability’ Explain Male-Biased Sex Ratios in Overwintering Populations of Monarch Butterflies?”</w:t>
-      </w:r>
-      <w:r>
-        <w:t xml:space="preserve"> </w:t>
-      </w:r>
-      <w:r>
-        <w:rPr>
-          <w:i/>
-          <w:iCs/>
-        </w:rPr>
-        <w:t xml:space="preserve">Animal Behaviour</w:t>
-      </w:r>
-      <w:r>
-        <w:t xml:space="preserve"> </w:t>
-      </w:r>
-      <w:r>
-        <w:t xml:space="preserve">45 (5): 1025–27.</w:t>
-      </w:r>
-      <w:r>
-        <w:t xml:space="preserve"> </w:t>
-      </w:r>
-      <w:hyperlink r:id="rId145">
-        <w:r>
-          <w:rPr>
-            <w:rStyle w:val="Hyperlink"/>
-          </w:rPr>
-          <w:t xml:space="preserve">https://doi.org/10.1006/anbe.1993.1120</w:t>
-        </w:r>
-      </w:hyperlink>
-      <w:r>
-        <w:t xml:space="preserve">.</w:t>
-      </w:r>
-    </w:p>
-    <w:bookmarkEnd w:id="146"/>
-    <w:bookmarkStart w:id="148" w:name="X013b2c057f214905504f1c57b189fce57010325"/>
+    <w:bookmarkEnd w:id="141"/>
+    <w:bookmarkStart w:id="143" w:name="X013b2c057f214905504f1c57b189fce57010325"/>
     <w:p>
       <w:pPr>
         <w:pStyle w:val="Bibliography"/>
@@ -8430,7 +8423,7 @@
       <w:r>
         <w:t xml:space="preserve"> </w:t>
       </w:r>
-      <w:hyperlink r:id="rId147">
+      <w:hyperlink r:id="rId142">
         <w:r>
           <w:rPr>
             <w:rStyle w:val="Hyperlink"/>
@@ -8442,8 +8435,8 @@
         <w:t xml:space="preserve">.</w:t>
       </w:r>
     </w:p>
-    <w:bookmarkEnd w:id="148"/>
-    <w:bookmarkStart w:id="150" w:name="ref-hanrahanEffectWindForaging1997"/>
+    <w:bookmarkEnd w:id="143"/>
+    <w:bookmarkStart w:id="145" w:name="ref-hanrahanEffectWindForaging1997"/>
     <w:p>
       <w:pPr>
         <w:pStyle w:val="Bibliography"/>
@@ -8497,7 +8490,7 @@
       <w:r>
         <w:t xml:space="preserve"> </w:t>
       </w:r>
-      <w:hyperlink r:id="rId149">
+      <w:hyperlink r:id="rId144">
         <w:r>
           <w:rPr>
             <w:rStyle w:val="Hyperlink"/>
@@ -8509,8 +8502,8 @@
         <w:t xml:space="preserve">.</w:t>
       </w:r>
     </w:p>
-    <w:bookmarkEnd w:id="150"/>
-    <w:bookmarkStart w:id="152" w:name="ref-hermanJuvenileHormoneRegulation2001"/>
+    <w:bookmarkEnd w:id="145"/>
+    <w:bookmarkStart w:id="147" w:name="ref-hermanJuvenileHormoneRegulation2001"/>
     <w:p>
       <w:pPr>
         <w:pStyle w:val="Bibliography"/>
@@ -8543,7 +8536,7 @@
       <w:r>
         <w:t xml:space="preserve"> </w:t>
       </w:r>
-      <w:hyperlink r:id="rId151">
+      <w:hyperlink r:id="rId146">
         <w:r>
           <w:rPr>
             <w:rStyle w:val="Hyperlink"/>
@@ -8555,8 +8548,8 @@
         <w:t xml:space="preserve">.</w:t>
       </w:r>
     </w:p>
-    <w:bookmarkEnd w:id="152"/>
-    <w:bookmarkStart w:id="154" w:name="X3ce32df873ae1f48bad3701e176990c99a21576"/>
+    <w:bookmarkEnd w:id="147"/>
+    <w:bookmarkStart w:id="149" w:name="X3ce32df873ae1f48bad3701e176990c99a21576"/>
     <w:p>
       <w:pPr>
         <w:pStyle w:val="Bibliography"/>
@@ -8598,7 +8591,7 @@
       <w:r>
         <w:t xml:space="preserve"> </w:t>
       </w:r>
-      <w:hyperlink r:id="rId153">
+      <w:hyperlink r:id="rId148">
         <w:r>
           <w:rPr>
             <w:rStyle w:val="Hyperlink"/>
@@ -8610,8 +8603,8 @@
         <w:t xml:space="preserve">.</w:t>
       </w:r>
     </w:p>
-    <w:bookmarkEnd w:id="154"/>
-    <w:bookmarkStart w:id="155" w:name="Xbbdc2d72e4eac6566a65a68aaa1c89bd3254cbb"/>
+    <w:bookmarkEnd w:id="149"/>
+    <w:bookmarkStart w:id="150" w:name="Xbbdc2d72e4eac6566a65a68aaa1c89bd3254cbb"/>
     <w:p>
       <w:pPr>
         <w:pStyle w:val="Bibliography"/>
@@ -8694,8 +8687,8 @@
         <w:t xml:space="preserve">, edited by Karen S. Oberhauser, Kelly R. Nail, and Sonia Altizer, 147–56. Cornell University Press.</w:t>
       </w:r>
     </w:p>
-    <w:bookmarkEnd w:id="155"/>
-    <w:bookmarkStart w:id="157" w:name="X9b5035f75c92c8d8354333584e44314b69b36ad"/>
+    <w:bookmarkEnd w:id="150"/>
+    <w:bookmarkStart w:id="152" w:name="X9b5035f75c92c8d8354333584e44314b69b36ad"/>
     <w:p>
       <w:pPr>
         <w:pStyle w:val="Bibliography"/>
@@ -8757,7 +8750,7 @@
       <w:r>
         <w:t xml:space="preserve"> </w:t>
       </w:r>
-      <w:hyperlink r:id="rId156">
+      <w:hyperlink r:id="rId151">
         <w:r>
           <w:rPr>
             <w:rStyle w:val="Hyperlink"/>
@@ -8769,8 +8762,8 @@
         <w:t xml:space="preserve">.</w:t>
       </w:r>
     </w:p>
-    <w:bookmarkEnd w:id="157"/>
-    <w:bookmarkStart w:id="159" w:name="ref-jepsenConservationStatusEcology2015"/>
+    <w:bookmarkEnd w:id="152"/>
+    <w:bookmarkStart w:id="154" w:name="ref-jepsenConservationStatusEcology2015"/>
     <w:p>
       <w:pPr>
         <w:pStyle w:val="Bibliography"/>
@@ -8838,7 +8831,7 @@
       <w:r>
         <w:t xml:space="preserve"> </w:t>
       </w:r>
-      <w:hyperlink r:id="rId158">
+      <w:hyperlink r:id="rId153">
         <w:r>
           <w:rPr>
             <w:rStyle w:val="Hyperlink"/>
@@ -8850,8 +8843,8 @@
         <w:t xml:space="preserve">.</w:t>
       </w:r>
     </w:p>
-    <w:bookmarkEnd w:id="159"/>
-    <w:bookmarkStart w:id="161" w:name="X72b251cc870f2078b0e3501110397c1b6027b2f"/>
+    <w:bookmarkEnd w:id="154"/>
+    <w:bookmarkStart w:id="156" w:name="X72b251cc870f2078b0e3501110397c1b6027b2f"/>
     <w:p>
       <w:pPr>
         <w:pStyle w:val="Bibliography"/>
@@ -8902,7 +8895,7 @@
       <w:r>
         <w:t xml:space="preserve"> </w:t>
       </w:r>
-      <w:hyperlink r:id="rId160">
+      <w:hyperlink r:id="rId155">
         <w:r>
           <w:rPr>
             <w:rStyle w:val="Hyperlink"/>
@@ -8914,8 +8907,8 @@
         <w:t xml:space="preserve">.</w:t>
       </w:r>
     </w:p>
-    <w:bookmarkEnd w:id="161"/>
-    <w:bookmarkStart w:id="163" w:name="ref-laffertyComparingMechanismsHost2013"/>
+    <w:bookmarkEnd w:id="156"/>
+    <w:bookmarkStart w:id="158" w:name="ref-laffertyComparingMechanismsHost2013"/>
     <w:p>
       <w:pPr>
         <w:pStyle w:val="Bibliography"/>
@@ -8948,7 +8941,7 @@
       <w:r>
         <w:t xml:space="preserve"> </w:t>
       </w:r>
-      <w:hyperlink r:id="rId162">
+      <w:hyperlink r:id="rId157">
         <w:r>
           <w:rPr>
             <w:rStyle w:val="Hyperlink"/>
@@ -8960,8 +8953,8 @@
         <w:t xml:space="preserve">.</w:t>
       </w:r>
     </w:p>
-    <w:bookmarkEnd w:id="163"/>
-    <w:bookmarkStart w:id="165" w:name="ref-leonardExposureWindAlters2016"/>
+    <w:bookmarkEnd w:id="158"/>
+    <w:bookmarkStart w:id="160" w:name="ref-leonardExposureWindAlters2016"/>
     <w:p>
       <w:pPr>
         <w:pStyle w:val="Bibliography"/>
@@ -9021,7 +9014,7 @@
       <w:r>
         <w:t xml:space="preserve"> </w:t>
       </w:r>
-      <w:hyperlink r:id="rId164">
+      <w:hyperlink r:id="rId159">
         <w:r>
           <w:rPr>
             <w:rStyle w:val="Hyperlink"/>
@@ -9033,8 +9026,8 @@
         <w:t xml:space="preserve">.</w:t>
       </w:r>
     </w:p>
-    <w:bookmarkEnd w:id="165"/>
-    <w:bookmarkStart w:id="166" w:name="Xf1ef243cb1da9314ec8f56baaddca270b25ea50"/>
+    <w:bookmarkEnd w:id="160"/>
+    <w:bookmarkStart w:id="161" w:name="Xf1ef243cb1da9314ec8f56baaddca270b25ea50"/>
     <w:p>
       <w:pPr>
         <w:pStyle w:val="Bibliography"/>
@@ -9410,8 +9403,8 @@
         <w:t xml:space="preserve">, 221–18.</w:t>
       </w:r>
     </w:p>
-    <w:bookmarkEnd w:id="166"/>
-    <w:bookmarkStart w:id="167" w:name="X02fdcfa2478680f8cfd4503b63a8fd1122fffd4"/>
+    <w:bookmarkEnd w:id="161"/>
+    <w:bookmarkStart w:id="162" w:name="X02fdcfa2478680f8cfd4503b63a8fd1122fffd4"/>
     <w:p>
       <w:pPr>
         <w:pStyle w:val="Bibliography"/>
@@ -9447,77 +9440,77 @@
         <w:t xml:space="preserve">.”</w:t>
       </w:r>
     </w:p>
-    <w:bookmarkEnd w:id="167"/>
-    <w:bookmarkStart w:id="169" w:name="X30d658292c164d3bce7e540f086edd6f7c4eae1"/>
+    <w:bookmarkEnd w:id="162"/>
+    <w:bookmarkStart w:id="164" w:name="ref-leongUseMultivariateAnalyses1991"/>
     <w:p>
       <w:pPr>
         <w:pStyle w:val="Bibliography"/>
       </w:pPr>
       <w:r>
-        <w:t xml:space="preserve">Leong, Kingston L. H. 1990.</w:t>
-      </w:r>
-      <w:r>
-        <w:t xml:space="preserve"> </w:t>
-      </w:r>
-      <w:r>
-        <w:t xml:space="preserve">“Microenvironmental</w:t>
-      </w:r>
-      <w:r>
-        <w:t xml:space="preserve"> </w:t>
-      </w:r>
-      <w:r>
-        <w:t xml:space="preserve">Factors Associated</w:t>
-      </w:r>
-      <w:r>
-        <w:t xml:space="preserve"> </w:t>
-      </w:r>
-      <w:r>
-        <w:t xml:space="preserve">with the</w:t>
+        <w:t xml:space="preserve">Leong, Kingston L. H., D. Frey, G. Brenner, S. Baker, and D. Fox. 1991.</w:t>
+      </w:r>
+      <w:r>
+        <w:t xml:space="preserve"> </w:t>
+      </w:r>
+      <w:r>
+        <w:t xml:space="preserve">“Use of</w:t>
+      </w:r>
+      <w:r>
+        <w:t xml:space="preserve"> </w:t>
+      </w:r>
+      <w:r>
+        <w:t xml:space="preserve">Multivariate Analyses</w:t>
+      </w:r>
+      <w:r>
+        <w:t xml:space="preserve"> </w:t>
+      </w:r>
+      <w:r>
+        <w:t xml:space="preserve">to</w:t>
+      </w:r>
+      <w:r>
+        <w:t xml:space="preserve"> </w:t>
+      </w:r>
+      <w:r>
+        <w:t xml:space="preserve">Characterize</w:t>
+      </w:r>
+      <w:r>
+        <w:t xml:space="preserve"> </w:t>
+      </w:r>
+      <w:r>
+        <w:t xml:space="preserve">the</w:t>
+      </w:r>
+      <w:r>
+        <w:t xml:space="preserve"> </w:t>
+      </w:r>
+      <w:r>
+        <w:t xml:space="preserve">Monarch Butterfly</w:t>
+      </w:r>
+      <w:r>
+        <w:t xml:space="preserve"> </w:t>
+      </w:r>
+      <w:r>
+        <w:t xml:space="preserve">(</w:t>
+      </w:r>
+      <w:r>
+        <w:t xml:space="preserve">Lepidoptera</w:t>
+      </w:r>
+      <w:r>
+        <w:t xml:space="preserve">:</w:t>
+      </w:r>
+      <w:r>
+        <w:t xml:space="preserve"> </w:t>
+      </w:r>
+      <w:r>
+        <w:t xml:space="preserve">Danaidae</w:t>
+      </w:r>
+      <w:r>
+        <w:t xml:space="preserve">)</w:t>
       </w:r>
       <w:r>
         <w:t xml:space="preserve"> </w:t>
       </w:r>
       <w:r>
         <w:t xml:space="preserve">Winter Habitat</w:t>
-      </w:r>
-      <w:r>
-        <w:t xml:space="preserve"> </w:t>
-      </w:r>
-      <w:r>
-        <w:t xml:space="preserve">of the</w:t>
-      </w:r>
-      <w:r>
-        <w:t xml:space="preserve"> </w:t>
-      </w:r>
-      <w:r>
-        <w:t xml:space="preserve">Monarch Butterfly</w:t>
-      </w:r>
-      <w:r>
-        <w:t xml:space="preserve"> </w:t>
-      </w:r>
-      <w:r>
-        <w:t xml:space="preserve">(</w:t>
-      </w:r>
-      <w:r>
-        <w:t xml:space="preserve">Lepidoptera</w:t>
-      </w:r>
-      <w:r>
-        <w:t xml:space="preserve">:</w:t>
-      </w:r>
-      <w:r>
-        <w:t xml:space="preserve"> </w:t>
-      </w:r>
-      <w:r>
-        <w:t xml:space="preserve">Danaidae</w:t>
-      </w:r>
-      <w:r>
-        <w:t xml:space="preserve">) in</w:t>
-      </w:r>
-      <w:r>
-        <w:t xml:space="preserve"> </w:t>
-      </w:r>
-      <w:r>
-        <w:t xml:space="preserve">Central California</w:t>
       </w:r>
       <w:r>
         <w:t xml:space="preserve">.”</w:t>
@@ -9536,12 +9529,118 @@
         <w:t xml:space="preserve"> </w:t>
       </w:r>
       <w:r>
+        <w:t xml:space="preserve">84 (3): 263–67.</w:t>
+      </w:r>
+      <w:r>
+        <w:t xml:space="preserve"> </w:t>
+      </w:r>
+      <w:hyperlink r:id="rId163">
+        <w:r>
+          <w:rPr>
+            <w:rStyle w:val="Hyperlink"/>
+          </w:rPr>
+          <w:t xml:space="preserve">https://doi.org/10.1093/aesa/84.3.263</w:t>
+        </w:r>
+      </w:hyperlink>
+      <w:r>
+        <w:t xml:space="preserve">.</w:t>
+      </w:r>
+    </w:p>
+    <w:bookmarkEnd w:id="164"/>
+    <w:bookmarkStart w:id="166" w:name="X30d658292c164d3bce7e540f086edd6f7c4eae1"/>
+    <w:p>
+      <w:pPr>
+        <w:pStyle w:val="Bibliography"/>
+      </w:pPr>
+      <w:r>
+        <w:t xml:space="preserve">Leong, Kingston. L. H. 1990.</w:t>
+      </w:r>
+      <w:r>
+        <w:t xml:space="preserve"> </w:t>
+      </w:r>
+      <w:r>
+        <w:t xml:space="preserve">“Microenvironmental</w:t>
+      </w:r>
+      <w:r>
+        <w:t xml:space="preserve"> </w:t>
+      </w:r>
+      <w:r>
+        <w:t xml:space="preserve">Factors Associated</w:t>
+      </w:r>
+      <w:r>
+        <w:t xml:space="preserve"> </w:t>
+      </w:r>
+      <w:r>
+        <w:t xml:space="preserve">with the</w:t>
+      </w:r>
+      <w:r>
+        <w:t xml:space="preserve"> </w:t>
+      </w:r>
+      <w:r>
+        <w:t xml:space="preserve">Winter Habitat</w:t>
+      </w:r>
+      <w:r>
+        <w:t xml:space="preserve"> </w:t>
+      </w:r>
+      <w:r>
+        <w:t xml:space="preserve">of the</w:t>
+      </w:r>
+      <w:r>
+        <w:t xml:space="preserve"> </w:t>
+      </w:r>
+      <w:r>
+        <w:t xml:space="preserve">Monarch Butterfly</w:t>
+      </w:r>
+      <w:r>
+        <w:t xml:space="preserve"> </w:t>
+      </w:r>
+      <w:r>
+        <w:t xml:space="preserve">(</w:t>
+      </w:r>
+      <w:r>
+        <w:t xml:space="preserve">Lepidoptera</w:t>
+      </w:r>
+      <w:r>
+        <w:t xml:space="preserve">:</w:t>
+      </w:r>
+      <w:r>
+        <w:t xml:space="preserve"> </w:t>
+      </w:r>
+      <w:r>
+        <w:t xml:space="preserve">Danaidae</w:t>
+      </w:r>
+      <w:r>
+        <w:t xml:space="preserve">) in</w:t>
+      </w:r>
+      <w:r>
+        <w:t xml:space="preserve"> </w:t>
+      </w:r>
+      <w:r>
+        <w:t xml:space="preserve">Central California</w:t>
+      </w:r>
+      <w:r>
+        <w:t xml:space="preserve">.”</w:t>
+      </w:r>
+      <w:r>
+        <w:t xml:space="preserve"> </w:t>
+      </w:r>
+      <w:r>
+        <w:rPr>
+          <w:i/>
+          <w:iCs/>
+        </w:rPr>
+        <w:t xml:space="preserve">Annals of the Entomological Society of America</w:t>
+      </w:r>
+      <w:r>
+        <w:t xml:space="preserve"> </w:t>
+      </w:r>
+      <w:r>
         <w:t xml:space="preserve">83 (5): 906–10.</w:t>
       </w:r>
       <w:r>
         <w:t xml:space="preserve"> </w:t>
       </w:r>
-      <w:hyperlink r:id="rId168">
+      <w:hyperlink r:id="rId165">
         <w:r>
           <w:rPr>
             <w:rStyle w:val="Hyperlink"/>
@@ -9553,114 +9652,8 @@
         <w:t xml:space="preserve">.</w:t>
       </w:r>
     </w:p>
-    <w:bookmarkEnd w:id="169"/>
-    <w:bookmarkStart w:id="171" w:name="ref-leongUseMultivariateAnalyses1991"/>
-    <w:p>
-      <w:pPr>
-        <w:pStyle w:val="Bibliography"/>
-      </w:pPr>
-      <w:r>
-        <w:t xml:space="preserve">Leong, Kingston L. H., D. Frey, G. Brenner, S. Baker, and D. Fox. 1991.</w:t>
-      </w:r>
-      <w:r>
-        <w:t xml:space="preserve"> </w:t>
-      </w:r>
-      <w:r>
-        <w:t xml:space="preserve">“Use of</w:t>
-      </w:r>
-      <w:r>
-        <w:t xml:space="preserve"> </w:t>
-      </w:r>
-      <w:r>
-        <w:t xml:space="preserve">Multivariate Analyses</w:t>
-      </w:r>
-      <w:r>
-        <w:t xml:space="preserve"> </w:t>
-      </w:r>
-      <w:r>
-        <w:t xml:space="preserve">to</w:t>
-      </w:r>
-      <w:r>
-        <w:t xml:space="preserve"> </w:t>
-      </w:r>
-      <w:r>
-        <w:t xml:space="preserve">Characterize</w:t>
-      </w:r>
-      <w:r>
-        <w:t xml:space="preserve"> </w:t>
-      </w:r>
-      <w:r>
-        <w:t xml:space="preserve">the</w:t>
-      </w:r>
-      <w:r>
-        <w:t xml:space="preserve"> </w:t>
-      </w:r>
-      <w:r>
-        <w:t xml:space="preserve">Monarch Butterfly</w:t>
-      </w:r>
-      <w:r>
-        <w:t xml:space="preserve"> </w:t>
-      </w:r>
-      <w:r>
-        <w:t xml:space="preserve">(</w:t>
-      </w:r>
-      <w:r>
-        <w:t xml:space="preserve">Lepidoptera</w:t>
-      </w:r>
-      <w:r>
-        <w:t xml:space="preserve">:</w:t>
-      </w:r>
-      <w:r>
-        <w:t xml:space="preserve"> </w:t>
-      </w:r>
-      <w:r>
-        <w:t xml:space="preserve">Danaidae</w:t>
-      </w:r>
-      <w:r>
-        <w:t xml:space="preserve">)</w:t>
-      </w:r>
-      <w:r>
-        <w:t xml:space="preserve"> </w:t>
-      </w:r>
-      <w:r>
-        <w:t xml:space="preserve">Winter Habitat</w:t>
-      </w:r>
-      <w:r>
-        <w:t xml:space="preserve">.”</w:t>
-      </w:r>
-      <w:r>
-        <w:t xml:space="preserve"> </w:t>
-      </w:r>
-      <w:r>
-        <w:rPr>
-          <w:i/>
-          <w:iCs/>
-        </w:rPr>
-        <w:t xml:space="preserve">Annals of the Entomological Society of America</w:t>
-      </w:r>
-      <w:r>
-        <w:t xml:space="preserve"> </w:t>
-      </w:r>
-      <w:r>
-        <w:t xml:space="preserve">84 (3): 263–67.</w:t>
-      </w:r>
-      <w:r>
-        <w:t xml:space="preserve"> </w:t>
-      </w:r>
-      <w:hyperlink r:id="rId170">
-        <w:r>
-          <w:rPr>
-            <w:rStyle w:val="Hyperlink"/>
-          </w:rPr>
-          <w:t xml:space="preserve">https://doi.org/10.1093/aesa/84.3.263</w:t>
-        </w:r>
-      </w:hyperlink>
-      <w:r>
-        <w:t xml:space="preserve">.</w:t>
-      </w:r>
-    </w:p>
-    <w:bookmarkEnd w:id="171"/>
-    <w:bookmarkStart w:id="173" w:name="X90be9b641f8b8d65e6ff46ad3ba4a0e4197a200"/>
+    <w:bookmarkEnd w:id="166"/>
+    <w:bookmarkStart w:id="168" w:name="X90be9b641f8b8d65e6ff46ad3ba4a0e4197a200"/>
     <w:p>
       <w:pPr>
         <w:pStyle w:val="Bibliography"/>
@@ -9693,7 +9686,7 @@
       <w:r>
         <w:t xml:space="preserve"> </w:t>
       </w:r>
-      <w:hyperlink r:id="rId172">
+      <w:hyperlink r:id="rId167">
         <w:r>
           <w:rPr>
             <w:rStyle w:val="Hyperlink"/>
@@ -9705,8 +9698,8 @@
         <w:t xml:space="preserve">.</w:t>
       </w:r>
     </w:p>
-    <w:bookmarkEnd w:id="173"/>
-    <w:bookmarkStart w:id="175" w:name="ref-mastersMonarchButterflyDanaus1988"/>
+    <w:bookmarkEnd w:id="168"/>
+    <w:bookmarkStart w:id="170" w:name="ref-mastersMonarchButterflyDanaus1988"/>
     <w:p>
       <w:pPr>
         <w:pStyle w:val="Bibliography"/>
@@ -9802,7 +9795,7 @@
       <w:r>
         <w:t xml:space="preserve"> </w:t>
       </w:r>
-      <w:hyperlink r:id="rId174">
+      <w:hyperlink r:id="rId169">
         <w:r>
           <w:rPr>
             <w:rStyle w:val="Hyperlink"/>
@@ -9814,8 +9807,8 @@
         <w:t xml:space="preserve">.</w:t>
       </w:r>
     </w:p>
-    <w:bookmarkEnd w:id="175"/>
-    <w:bookmarkStart w:id="177" w:name="X38aec815059cc4739f25523e51c756a23186f52"/>
+    <w:bookmarkEnd w:id="170"/>
+    <w:bookmarkStart w:id="172" w:name="X38aec815059cc4739f25523e51c756a23186f52"/>
     <w:p>
       <w:pPr>
         <w:pStyle w:val="Bibliography"/>
@@ -9848,7 +9841,7 @@
       <w:r>
         <w:t xml:space="preserve"> </w:t>
       </w:r>
-      <w:hyperlink r:id="rId176">
+      <w:hyperlink r:id="rId171">
         <w:r>
           <w:rPr>
             <w:rStyle w:val="Hyperlink"/>
@@ -9860,8 +9853,8 @@
         <w:t xml:space="preserve">.</w:t>
       </w:r>
     </w:p>
-    <w:bookmarkEnd w:id="177"/>
-    <w:bookmarkStart w:id="179" w:name="Xa3c1b4d22cf555735f3af6df57617ee0ad52730"/>
+    <w:bookmarkEnd w:id="172"/>
+    <w:bookmarkStart w:id="174" w:name="Xa3c1b4d22cf555735f3af6df57617ee0ad52730"/>
     <w:p>
       <w:pPr>
         <w:pStyle w:val="Bibliography"/>
@@ -9894,7 +9887,7 @@
       <w:r>
         <w:t xml:space="preserve"> </w:t>
       </w:r>
-      <w:hyperlink r:id="rId178">
+      <w:hyperlink r:id="rId173">
         <w:r>
           <w:rPr>
             <w:rStyle w:val="Hyperlink"/>
@@ -9906,8 +9899,8 @@
         <w:t xml:space="preserve">.</w:t>
       </w:r>
     </w:p>
-    <w:bookmarkEnd w:id="179"/>
-    <w:bookmarkStart w:id="181" w:name="X94a05d6c1796941a22489b3a2d4fa9c498a5ca2"/>
+    <w:bookmarkEnd w:id="174"/>
+    <w:bookmarkStart w:id="176" w:name="X94a05d6c1796941a22489b3a2d4fa9c498a5ca2"/>
     <w:p>
       <w:pPr>
         <w:pStyle w:val="Bibliography"/>
@@ -9940,7 +9933,7 @@
       <w:r>
         <w:t xml:space="preserve"> </w:t>
       </w:r>
-      <w:hyperlink r:id="rId180">
+      <w:hyperlink r:id="rId175">
         <w:r>
           <w:rPr>
             <w:rStyle w:val="Hyperlink"/>
@@ -9952,8 +9945,8 @@
         <w:t xml:space="preserve">.</w:t>
       </w:r>
     </w:p>
-    <w:bookmarkEnd w:id="181"/>
-    <w:bookmarkStart w:id="183" w:name="ref-nguyenSunCompassNeurons2021"/>
+    <w:bookmarkEnd w:id="176"/>
+    <w:bookmarkStart w:id="178" w:name="ref-nguyenSunCompassNeurons2021"/>
     <w:p>
       <w:pPr>
         <w:pStyle w:val="Bibliography"/>
@@ -9986,7 +9979,7 @@
       <w:r>
         <w:t xml:space="preserve"> </w:t>
       </w:r>
-      <w:hyperlink r:id="rId182">
+      <w:hyperlink r:id="rId177">
         <w:r>
           <w:rPr>
             <w:rStyle w:val="Hyperlink"/>
@@ -9998,8 +9991,8 @@
         <w:t xml:space="preserve">.</w:t>
       </w:r>
     </w:p>
-    <w:bookmarkEnd w:id="183"/>
-    <w:bookmarkStart w:id="184" w:name="X1c7eb8e691f75425cf3cf58ce9a8454df87c465"/>
+    <w:bookmarkEnd w:id="178"/>
+    <w:bookmarkStart w:id="179" w:name="X1c7eb8e691f75425cf3cf58ce9a8454df87c465"/>
     <w:p>
       <w:pPr>
         <w:pStyle w:val="Bibliography"/>
@@ -10050,8 +10043,8 @@
         <w:t xml:space="preserve">Pismo State Beach, California: The Xerces Society for Invertebrate Conservation.</w:t>
       </w:r>
     </w:p>
-    <w:bookmarkEnd w:id="184"/>
-    <w:bookmarkStart w:id="186" w:name="ref-peltonWesternMonarchPopulation2019"/>
+    <w:bookmarkEnd w:id="179"/>
+    <w:bookmarkStart w:id="181" w:name="ref-peltonWesternMonarchPopulation2019"/>
     <w:p>
       <w:pPr>
         <w:pStyle w:val="Bibliography"/>
@@ -10120,7 +10113,7 @@
       <w:r>
         <w:t xml:space="preserve"> </w:t>
       </w:r>
-      <w:hyperlink r:id="rId185">
+      <w:hyperlink r:id="rId180">
         <w:r>
           <w:rPr>
             <w:rStyle w:val="Hyperlink"/>
@@ -10132,8 +10125,8 @@
         <w:t xml:space="preserve">.</w:t>
       </w:r>
     </w:p>
-    <w:bookmarkEnd w:id="186"/>
-    <w:bookmarkStart w:id="188" w:name="X4f9fcd08a29276e76a41ed172f465032bf17885"/>
+    <w:bookmarkEnd w:id="181"/>
+    <w:bookmarkStart w:id="183" w:name="X4f9fcd08a29276e76a41ed172f465032bf17885"/>
     <w:p>
       <w:pPr>
         <w:pStyle w:val="Bibliography"/>
@@ -10175,7 +10168,7 @@
       <w:r>
         <w:t xml:space="preserve"> </w:t>
       </w:r>
-      <w:hyperlink r:id="rId187">
+      <w:hyperlink r:id="rId182">
         <w:r>
           <w:rPr>
             <w:rStyle w:val="Hyperlink"/>
@@ -10187,8 +10180,8 @@
         <w:t xml:space="preserve">.</w:t>
       </w:r>
     </w:p>
-    <w:bookmarkEnd w:id="188"/>
-    <w:bookmarkStart w:id="190" w:name="ref-sanieeHierarchyScaleInfluence2022"/>
+    <w:bookmarkEnd w:id="183"/>
+    <w:bookmarkStart w:id="185" w:name="ref-sanieeHierarchyScaleInfluence2022"/>
     <w:p>
       <w:pPr>
         <w:pStyle w:val="Bibliography"/>
@@ -10242,7 +10235,7 @@
       <w:r>
         <w:t xml:space="preserve"> </w:t>
       </w:r>
-      <w:hyperlink r:id="rId189">
+      <w:hyperlink r:id="rId184">
         <w:r>
           <w:rPr>
             <w:rStyle w:val="Hyperlink"/>
@@ -10254,8 +10247,8 @@
         <w:t xml:space="preserve">.</w:t>
       </w:r>
     </w:p>
-    <w:bookmarkEnd w:id="190"/>
-    <w:bookmarkStart w:id="192" w:name="ref-schultzCitizenScienceMonitoring2017"/>
+    <w:bookmarkEnd w:id="185"/>
+    <w:bookmarkStart w:id="187" w:name="ref-schultzCitizenScienceMonitoring2017"/>
     <w:p>
       <w:pPr>
         <w:pStyle w:val="Bibliography"/>
@@ -10297,7 +10290,7 @@
       <w:r>
         <w:t xml:space="preserve"> </w:t>
       </w:r>
-      <w:hyperlink r:id="rId191">
+      <w:hyperlink r:id="rId186">
         <w:r>
           <w:rPr>
             <w:rStyle w:val="Hyperlink"/>
@@ -10309,8 +10302,8 @@
         <w:t xml:space="preserve">.</w:t>
       </w:r>
     </w:p>
-    <w:bookmarkEnd w:id="192"/>
-    <w:bookmarkStart w:id="194" w:name="ref-schweizerSnailsSunStrategies2019"/>
+    <w:bookmarkEnd w:id="187"/>
+    <w:bookmarkStart w:id="189" w:name="ref-schweizerSnailsSunStrategies2019"/>
     <w:p>
       <w:pPr>
         <w:pStyle w:val="Bibliography"/>
@@ -10355,7 +10348,7 @@
       <w:r>
         <w:t xml:space="preserve"> </w:t>
       </w:r>
-      <w:hyperlink r:id="rId193">
+      <w:hyperlink r:id="rId188">
         <w:r>
           <w:rPr>
             <w:rStyle w:val="Hyperlink"/>
@@ -10367,8 +10360,8 @@
         <w:t xml:space="preserve">.</w:t>
       </w:r>
     </w:p>
-    <w:bookmarkEnd w:id="194"/>
-    <w:bookmarkStart w:id="196" w:name="ref-solenskyOverviewMonarchMigration2004"/>
+    <w:bookmarkEnd w:id="189"/>
+    <w:bookmarkStart w:id="191" w:name="ref-solenskyOverviewMonarchMigration2004"/>
     <w:p>
       <w:pPr>
         <w:pStyle w:val="Bibliography"/>
@@ -10401,20 +10394,20 @@
       <w:r>
         <w:t xml:space="preserve"> </w:t>
       </w:r>
-      <w:hyperlink r:id="rId195">
+      <w:hyperlink r:id="rId190">
         <w:r>
           <w:rPr>
             <w:rStyle w:val="Hyperlink"/>
           </w:rPr>
-          <w:t xml:space="preserve">https://books.google.com/books?id=H5nRqhCGA4UC</w:t>
+          <w:t xml:space="preserve">https://books.google.com/books?hl=en&amp;lr=&amp;id=H5nRqhCGA4UC&amp;oi=fnd&amp;pg=PA79&amp;dq=Solensky,+M.J.+2004.+%22Overview+of+monarch+migration.%22+Pp.+79%E2%80%9383+in+Oberhauser+K.S.,+Solensky+M.J.,+eds.+The+Monarch+Butterfly:+Biology+and+Conservation.+Ithaca,+NY:+Cornell+University+Press.+(Cited+for+overwintering+locations)+.&amp;ots=VnM9RX0Zgf&amp;sig=eF0U4gBCGf47G-d3TFVnGnmB4ZY</w:t>
         </w:r>
       </w:hyperlink>
       <w:r>
         <w:t xml:space="preserve">.</w:t>
       </w:r>
     </w:p>
-    <w:bookmarkEnd w:id="196"/>
-    <w:bookmarkStart w:id="198" w:name="ref-themonarchpressCityAwarded392019"/>
+    <w:bookmarkEnd w:id="191"/>
+    <w:bookmarkStart w:id="193" w:name="ref-themonarchpressCityAwarded392019"/>
     <w:p>
       <w:pPr>
         <w:pStyle w:val="Bibliography"/>
@@ -10482,7 +10475,7 @@
       <w:r>
         <w:t xml:space="preserve"> </w:t>
       </w:r>
-      <w:hyperlink r:id="rId197">
+      <w:hyperlink r:id="rId192">
         <w:r>
           <w:rPr>
             <w:rStyle w:val="Hyperlink"/>
@@ -10494,8 +10487,8 @@
         <w:t xml:space="preserve">.</w:t>
       </w:r>
     </w:p>
-    <w:bookmarkEnd w:id="198"/>
-    <w:bookmarkStart w:id="200" w:name="X1046fd071f1f4ee466ab0602a852035520c9ac1"/>
+    <w:bookmarkEnd w:id="193"/>
+    <w:bookmarkStart w:id="195" w:name="X1046fd071f1f4ee466ab0602a852035520c9ac1"/>
     <w:p>
       <w:pPr>
         <w:pStyle w:val="Bibliography"/>
@@ -10558,7 +10551,7 @@
       <w:r>
         <w:t xml:space="preserve"> </w:t>
       </w:r>
-      <w:hyperlink r:id="rId199">
+      <w:hyperlink r:id="rId194">
         <w:r>
           <w:rPr>
             <w:rStyle w:val="Hyperlink"/>
@@ -10570,8 +10563,8 @@
         <w:t xml:space="preserve">.</w:t>
       </w:r>
     </w:p>
-    <w:bookmarkEnd w:id="200"/>
-    <w:bookmarkStart w:id="201" w:name="ref-Urquhart1978Autumnal"/>
+    <w:bookmarkEnd w:id="195"/>
+    <w:bookmarkStart w:id="196" w:name="ref-Urquhart1978Autumnal"/>
     <w:p>
       <w:pPr>
         <w:pStyle w:val="Bibliography"/>
@@ -10682,8 +10675,8 @@
         <w:t xml:space="preserve">56 (8): 1759–64.</w:t>
       </w:r>
     </w:p>
-    <w:bookmarkEnd w:id="201"/>
-    <w:bookmarkStart w:id="202" w:name="Xd783142e221c1f498e1a166269e53da562bf4b0"/>
+    <w:bookmarkEnd w:id="196"/>
+    <w:bookmarkStart w:id="197" w:name="Xd783142e221c1f498e1a166269e53da562bf4b0"/>
     <w:p>
       <w:pPr>
         <w:pStyle w:val="Bibliography"/>
@@ -10722,8 +10715,8 @@
         <w:t xml:space="preserve">version 2.3.</w:t>
       </w:r>
     </w:p>
-    <w:bookmarkEnd w:id="202"/>
-    <w:bookmarkStart w:id="204" w:name="ref-velillaGoneWindSignal2020"/>
+    <w:bookmarkEnd w:id="197"/>
+    <w:bookmarkStart w:id="199" w:name="ref-velillaGoneWindSignal2020"/>
     <w:p>
       <w:pPr>
         <w:pStyle w:val="Bibliography"/>
@@ -10768,7 +10761,7 @@
       <w:r>
         <w:t xml:space="preserve"> </w:t>
       </w:r>
-      <w:hyperlink r:id="rId203">
+      <w:hyperlink r:id="rId198">
         <w:r>
           <w:rPr>
             <w:rStyle w:val="Hyperlink"/>
@@ -10780,8 +10773,8 @@
         <w:t xml:space="preserve">.</w:t>
       </w:r>
     </w:p>
-    <w:bookmarkEnd w:id="204"/>
-    <w:bookmarkStart w:id="206" w:name="ref-vidalDynamicsTrendsOverwintering2014"/>
+    <w:bookmarkEnd w:id="199"/>
+    <w:bookmarkStart w:id="201" w:name="ref-vidalDynamicsTrendsOverwintering2014"/>
     <w:p>
       <w:pPr>
         <w:pStyle w:val="Bibliography"/>
@@ -10823,7 +10816,7 @@
       <w:r>
         <w:t xml:space="preserve"> </w:t>
       </w:r>
-      <w:hyperlink r:id="rId205">
+      <w:hyperlink r:id="rId200">
         <w:r>
           <w:rPr>
             <w:rStyle w:val="Hyperlink"/>
@@ -10835,8 +10828,8 @@
         <w:t xml:space="preserve">.</w:t>
       </w:r>
     </w:p>
-    <w:bookmarkEnd w:id="206"/>
-    <w:bookmarkStart w:id="207" w:name="ref-weissAlbanyHillMonarch2018"/>
+    <w:bookmarkEnd w:id="201"/>
+    <w:bookmarkStart w:id="202" w:name="ref-weissAlbanyHillMonarch2018"/>
     <w:p>
       <w:pPr>
         <w:pStyle w:val="Bibliography"/>
@@ -10866,8 +10859,8 @@
         <w:t xml:space="preserve">Creekside Science.</w:t>
       </w:r>
     </w:p>
-    <w:bookmarkEnd w:id="207"/>
-    <w:bookmarkStart w:id="209" w:name="Xc01bdb20da0c7c9ca7e98c0d45667aaa343d54a"/>
+    <w:bookmarkEnd w:id="202"/>
+    <w:bookmarkStart w:id="204" w:name="Xc01bdb20da0c7c9ca7e98c0d45667aaa343d54a"/>
     <w:p>
       <w:pPr>
         <w:pStyle w:val="Bibliography"/>
@@ -10950,7 +10943,7 @@
       <w:r>
         <w:t xml:space="preserve"> </w:t>
       </w:r>
-      <w:hyperlink r:id="rId208">
+      <w:hyperlink r:id="rId203">
         <w:r>
           <w:rPr>
             <w:rStyle w:val="Hyperlink"/>
@@ -10962,8 +10955,8 @@
         <w:t xml:space="preserve">.</w:t>
       </w:r>
     </w:p>
-    <w:bookmarkEnd w:id="209"/>
-    <w:bookmarkStart w:id="211" w:name="ref-weissForestCanopyStructure1991"/>
+    <w:bookmarkEnd w:id="204"/>
+    <w:bookmarkStart w:id="206" w:name="ref-weissForestCanopyStructure1991"/>
     <w:p>
       <w:pPr>
         <w:pStyle w:val="Bibliography"/>
@@ -11038,7 +11031,7 @@
       <w:r>
         <w:t xml:space="preserve"> </w:t>
       </w:r>
-      <w:hyperlink r:id="rId210">
+      <w:hyperlink r:id="rId205">
         <w:r>
           <w:rPr>
             <w:rStyle w:val="Hyperlink"/>
@@ -11050,8 +11043,8 @@
         <w:t xml:space="preserve">.</w:t>
       </w:r>
     </w:p>
-    <w:bookmarkEnd w:id="211"/>
-    <w:bookmarkStart w:id="213" w:name="X47fc10ad90cfd19e2fde7b440ba45ebe622ae98"/>
+    <w:bookmarkEnd w:id="206"/>
+    <w:bookmarkStart w:id="208" w:name="X47fc10ad90cfd19e2fde7b440ba45ebe622ae98"/>
     <w:p>
       <w:pPr>
         <w:pStyle w:val="Bibliography"/>
@@ -11095,7 +11088,7 @@
       <w:r>
         <w:t xml:space="preserve"> </w:t>
       </w:r>
-      <w:hyperlink r:id="rId212">
+      <w:hyperlink r:id="rId207">
         <w:r>
           <w:rPr>
             <w:rStyle w:val="Hyperlink"/>
@@ -11107,13 +11100,35 @@
         <w:t xml:space="preserve">.</w:t>
       </w:r>
     </w:p>
-    <w:bookmarkEnd w:id="213"/>
-    <w:bookmarkStart w:id="214" w:name="Xcd4032f8c0c54cadb36d3bed142b2e58516b915"/>
+    <w:bookmarkEnd w:id="208"/>
+    <w:bookmarkStart w:id="209" w:name="Xbc0d6ddcce5b5a7ab9f2d41af22dac159b4acdd"/>
     <w:p>
       <w:pPr>
         <w:pStyle w:val="Bibliography"/>
       </w:pPr>
       <w:r>
+        <w:t xml:space="preserve">———. 2017.</w:t>
+      </w:r>
+      <w:r>
+        <w:t xml:space="preserve"> </w:t>
+      </w:r>
+      <w:r>
+        <w:t xml:space="preserve">“Step-by-</w:t>
+      </w:r>
+      <w:r>
+        <w:t xml:space="preserve">Step Western Monarch Thanksgiving Count Monitoring Guide</w:t>
+      </w:r>
+      <w:r>
+        <w:t xml:space="preserve">.”</w:t>
+      </w:r>
+    </w:p>
+    <w:bookmarkEnd w:id="209"/>
+    <w:bookmarkStart w:id="210" w:name="Xcd4032f8c0c54cadb36d3bed142b2e58516b915"/>
+    <w:p>
+      <w:pPr>
+        <w:pStyle w:val="Bibliography"/>
+      </w:pPr>
+      <w:r>
         <w:t xml:space="preserve">———. 2018.</w:t>
       </w:r>
       <w:r>
@@ -11197,20 +11212,20 @@
       <w:r>
         <w:t xml:space="preserve"> </w:t>
       </w:r>
-      <w:hyperlink r:id="rId158">
+      <w:hyperlink r:id="rId153">
         <w:r>
           <w:rPr>
             <w:rStyle w:val="Hyperlink"/>
           </w:rPr>
-          <w:t xml:space="preserve">https://www.xerces.org</w:t>
+          <w:t xml:space="preserve">www.xerces.org</w:t>
         </w:r>
       </w:hyperlink>
       <w:r>
         <w:t xml:space="preserve">.</w:t>
       </w:r>
     </w:p>
-    <w:bookmarkEnd w:id="214"/>
-    <w:bookmarkStart w:id="216" w:name="X237d14614a4d6f4d9de640dcd653ce86ed77ba6"/>
+    <w:bookmarkEnd w:id="210"/>
+    <w:bookmarkStart w:id="212" w:name="X237d14614a4d6f4d9de640dcd653ce86ed77ba6"/>
     <w:p>
       <w:pPr>
         <w:pStyle w:val="Bibliography"/>
@@ -11257,20 +11272,20 @@
       <w:r>
         <w:t xml:space="preserve"> </w:t>
       </w:r>
-      <w:hyperlink r:id="rId215">
+      <w:hyperlink r:id="rId211">
         <w:r>
           <w:rPr>
             <w:rStyle w:val="Hyperlink"/>
           </w:rPr>
-          <w:t xml:space="preserve">https://WesternMonarchCount.com</w:t>
+          <w:t xml:space="preserve">WesternMonarchCount.com</w:t>
         </w:r>
       </w:hyperlink>
       <w:r>
         <w:t xml:space="preserve">.</w:t>
       </w:r>
     </w:p>
-    <w:bookmarkEnd w:id="216"/>
-    <w:bookmarkStart w:id="218" w:name="Xe450b06c6d1a85d78d67f1c710156611fcbfe9f"/>
+    <w:bookmarkEnd w:id="212"/>
+    <w:bookmarkStart w:id="214" w:name="Xe450b06c6d1a85d78d67f1c710156611fcbfe9f"/>
     <w:p>
       <w:pPr>
         <w:pStyle w:val="Bibliography"/>
@@ -11314,7 +11329,7 @@
       <w:r>
         <w:t xml:space="preserve"> </w:t>
       </w:r>
-      <w:hyperlink r:id="rId217">
+      <w:hyperlink r:id="rId213">
         <w:r>
           <w:rPr>
             <w:rStyle w:val="Hyperlink"/>
@@ -11326,8 +11341,8 @@
         <w:t xml:space="preserve">.</w:t>
       </w:r>
     </w:p>
-    <w:bookmarkEnd w:id="218"/>
-    <w:bookmarkStart w:id="220" w:name="Xcb6650d11f9aa2ba06aca5a06d06562d008ccdf"/>
+    <w:bookmarkEnd w:id="214"/>
+    <w:bookmarkStart w:id="216" w:name="Xcb6650d11f9aa2ba06aca5a06d06562d008ccdf"/>
     <w:p>
       <w:pPr>
         <w:pStyle w:val="Bibliography"/>
@@ -11387,7 +11402,7 @@
       <w:r>
         <w:t xml:space="preserve"> </w:t>
       </w:r>
-      <w:hyperlink r:id="rId219">
+      <w:hyperlink r:id="rId215">
         <w:r>
           <w:rPr>
             <w:rStyle w:val="Hyperlink"/>
@@ -11399,8 +11414,8 @@
         <w:t xml:space="preserve">.</w:t>
       </w:r>
     </w:p>
-    <w:bookmarkEnd w:id="220"/>
-    <w:bookmarkStart w:id="222" w:name="Xce59c9680ebb53f739caf85bc332676d857a8c8"/>
+    <w:bookmarkEnd w:id="216"/>
+    <w:bookmarkStart w:id="218" w:name="Xce59c9680ebb53f739caf85bc332676d857a8c8"/>
     <w:p>
       <w:pPr>
         <w:pStyle w:val="Bibliography"/>
@@ -11484,7 +11499,7 @@
       <w:r>
         <w:t xml:space="preserve"> </w:t>
       </w:r>
-      <w:hyperlink r:id="rId221">
+      <w:hyperlink r:id="rId217">
         <w:r>
           <w:rPr>
             <w:rStyle w:val="Hyperlink"/>
@@ -11496,9 +11511,9 @@
         <w:t xml:space="preserve">.</w:t>
       </w:r>
     </w:p>
-    <w:bookmarkEnd w:id="222"/>
-    <w:bookmarkEnd w:id="223"/>
-    <w:bookmarkEnd w:id="224"/>
+    <w:bookmarkEnd w:id="218"/>
+    <w:bookmarkEnd w:id="219"/>
+    <w:bookmarkEnd w:id="220"/>
     <w:sectPr>
       <w:footnotePr>
         <w:numRestart w:val="eachSect"/>

</xml_diff>